<commit_message>
adicionado plano de teste criação de atividade
</commit_message>
<xml_diff>
--- a/relatório-yourself.docx
+++ b/relatório-yourself.docx
@@ -1,6 +1,6 @@
 
 <file path=word/document.xml><?xml version="1.0" encoding="utf-8"?>
-<w:document xmlns:wpc="http://schemas.microsoft.com/office/word/2010/wordprocessingCanvas" xmlns:cx="http://schemas.microsoft.com/office/drawing/2014/chartex" xmlns:cx1="http://schemas.microsoft.com/office/drawing/2015/9/8/chartex" xmlns:cx2="http://schemas.microsoft.com/office/drawing/2015/10/21/chartex" xmlns:cx3="http://schemas.microsoft.com/office/drawing/2016/5/9/chartex" xmlns:cx4="http://schemas.microsoft.com/office/drawing/2016/5/10/chartex" xmlns:cx5="http://schemas.microsoft.com/office/drawing/2016/5/11/chartex" xmlns:cx6="http://schemas.microsoft.com/office/drawing/2016/5/12/chartex" xmlns:cx7="http://schemas.microsoft.com/office/drawing/2016/5/13/chartex" xmlns:cx8="http://schemas.microsoft.com/office/drawing/2016/5/14/chartex" xmlns:mc="http://schemas.openxmlformats.org/markup-compatibility/2006" xmlns:aink="http://schemas.microsoft.com/office/drawing/2016/ink" xmlns:am3d="http://schemas.microsoft.com/office/drawing/2017/model3d" xmlns:o="urn:schemas-microsoft-com:office:office" xmlns:r="http://schemas.openxmlformats.org/officeDocument/2006/relationships" xmlns:m="http://schemas.openxmlformats.org/officeDocument/2006/math" xmlns:v="urn:schemas-microsoft-com:vml" xmlns:wp14="http://schemas.microsoft.com/office/word/2010/wordprocessingDrawing" xmlns:wp="http://schemas.openxmlformats.org/drawingml/2006/wordprocessingDrawing" xmlns:w10="urn:schemas-microsoft-com:office:word" xmlns:w="http://schemas.openxmlformats.org/wordprocessingml/2006/main" xmlns:w14="http://schemas.microsoft.com/office/word/2010/wordml" xmlns:w15="http://schemas.microsoft.com/office/word/2012/wordml" xmlns:w16cid="http://schemas.microsoft.com/office/word/2016/wordml/cid" xmlns:w16se="http://schemas.microsoft.com/office/word/2015/wordml/symex" xmlns:wpg="http://schemas.microsoft.com/office/word/2010/wordprocessingGroup" xmlns:wpi="http://schemas.microsoft.com/office/word/2010/wordprocessingInk" xmlns:wne="http://schemas.microsoft.com/office/word/2006/wordml" xmlns:wps="http://schemas.microsoft.com/office/word/2010/wordprocessingShape" mc:Ignorable="w14 w15 w16se w16cid wp14">
+<w:document xmlns:wpc="http://schemas.microsoft.com/office/word/2010/wordprocessingCanvas" xmlns:cx="http://schemas.microsoft.com/office/drawing/2014/chartex" xmlns:cx1="http://schemas.microsoft.com/office/drawing/2015/9/8/chartex" xmlns:cx2="http://schemas.microsoft.com/office/drawing/2015/10/21/chartex" xmlns:cx3="http://schemas.microsoft.com/office/drawing/2016/5/9/chartex" xmlns:cx4="http://schemas.microsoft.com/office/drawing/2016/5/10/chartex" xmlns:cx5="http://schemas.microsoft.com/office/drawing/2016/5/11/chartex" xmlns:cx6="http://schemas.microsoft.com/office/drawing/2016/5/12/chartex" xmlns:cx7="http://schemas.microsoft.com/office/drawing/2016/5/13/chartex" xmlns:cx8="http://schemas.microsoft.com/office/drawing/2016/5/14/chartex" xmlns:mc="http://schemas.openxmlformats.org/markup-compatibility/2006" xmlns:aink="http://schemas.microsoft.com/office/drawing/2016/ink" xmlns:am3d="http://schemas.microsoft.com/office/drawing/2017/model3d" xmlns:o="urn:schemas-microsoft-com:office:office" xmlns:oel="http://schemas.microsoft.com/office/2019/extlst" xmlns:r="http://schemas.openxmlformats.org/officeDocument/2006/relationships" xmlns:m="http://schemas.openxmlformats.org/officeDocument/2006/math" xmlns:v="urn:schemas-microsoft-com:vml" xmlns:wp14="http://schemas.microsoft.com/office/word/2010/wordprocessingDrawing" xmlns:wp="http://schemas.openxmlformats.org/drawingml/2006/wordprocessingDrawing" xmlns:w10="urn:schemas-microsoft-com:office:word" xmlns:w="http://schemas.openxmlformats.org/wordprocessingml/2006/main" xmlns:w14="http://schemas.microsoft.com/office/word/2010/wordml" xmlns:w15="http://schemas.microsoft.com/office/word/2012/wordml" xmlns:w16cex="http://schemas.microsoft.com/office/word/2018/wordml/cex" xmlns:w16cid="http://schemas.microsoft.com/office/word/2016/wordml/cid" xmlns:w16="http://schemas.microsoft.com/office/word/2018/wordml" xmlns:w16du="http://schemas.microsoft.com/office/word/2023/wordml/word16du" xmlns:w16sdtdh="http://schemas.microsoft.com/office/word/2020/wordml/sdtdatahash" xmlns:w16se="http://schemas.microsoft.com/office/word/2015/wordml/symex" xmlns:wpg="http://schemas.microsoft.com/office/word/2010/wordprocessingGroup" xmlns:wpi="http://schemas.microsoft.com/office/word/2010/wordprocessingInk" xmlns:wne="http://schemas.microsoft.com/office/word/2006/wordml" xmlns:wps="http://schemas.microsoft.com/office/word/2010/wordprocessingShape" mc:Ignorable="w14 w15 w16se w16cid w16 w16cex w16sdtdh w16du wp14">
   <w:body>
     <w:p>
       <w:pPr>
@@ -8423,7 +8423,6 @@
         </w:rPr>
       </w:pPr>
       <w:bookmarkStart w:id="16" w:name="_Toc14160056"/>
-      <w:proofErr w:type="spellStart"/>
       <w:r>
         <w:rPr>
           <w:rFonts w:ascii="Arial" w:hAnsi="Arial" w:cs="Arial"/>
@@ -8432,17 +8431,7 @@
           <w:szCs w:val="24"/>
         </w:rPr>
         <w:lastRenderedPageBreak/>
-        <w:t>Burn</w:t>
-      </w:r>
-      <w:proofErr w:type="spellEnd"/>
-      <w:r>
-        <w:rPr>
-          <w:rFonts w:ascii="Arial" w:hAnsi="Arial" w:cs="Arial"/>
-          <w:color w:val="auto"/>
-          <w:sz w:val="24"/>
-          <w:szCs w:val="24"/>
-        </w:rPr>
-        <w:t xml:space="preserve"> Down Chart</w:t>
+        <w:t>Burn Down Chart</w:t>
       </w:r>
       <w:bookmarkEnd w:id="16"/>
     </w:p>
@@ -12329,25 +12318,7 @@
                 <w:sz w:val="24"/>
                 <w:szCs w:val="24"/>
               </w:rPr>
-              <w:t xml:space="preserve">CSUO5, </w:t>
-            </w:r>
-            <w:proofErr w:type="gramStart"/>
-            <w:r>
-              <w:rPr>
-                <w:rFonts w:ascii="Arial" w:hAnsi="Arial" w:cs="Arial"/>
-                <w:sz w:val="24"/>
-                <w:szCs w:val="24"/>
-              </w:rPr>
-              <w:t>Consultar</w:t>
-            </w:r>
-            <w:proofErr w:type="gramEnd"/>
-            <w:r>
-              <w:rPr>
-                <w:rFonts w:ascii="Arial" w:hAnsi="Arial" w:cs="Arial"/>
-                <w:sz w:val="24"/>
-                <w:szCs w:val="24"/>
-              </w:rPr>
-              <w:t xml:space="preserve"> atividades.</w:t>
+              <w:t>CSUO5, Consultar atividades.</w:t>
             </w:r>
           </w:p>
           <w:p>
@@ -12770,21 +12741,7 @@
               <w:rPr>
                 <w:rFonts w:ascii="Arial" w:hAnsi="Arial" w:cs="Arial"/>
               </w:rPr>
-              <w:t xml:space="preserve">O usuário deve estar </w:t>
-            </w:r>
-            <w:proofErr w:type="spellStart"/>
-            <w:r>
-              <w:rPr>
-                <w:rFonts w:ascii="Arial" w:hAnsi="Arial" w:cs="Arial"/>
-              </w:rPr>
-              <w:t>logado</w:t>
-            </w:r>
-            <w:proofErr w:type="spellEnd"/>
-            <w:r>
-              <w:rPr>
-                <w:rFonts w:ascii="Arial" w:hAnsi="Arial" w:cs="Arial"/>
-              </w:rPr>
-              <w:t>.</w:t>
+              <w:t>O usuário deve estar logado.</w:t>
             </w:r>
           </w:p>
           <w:p>
@@ -17233,9 +17190,9 @@
                 <w:szCs w:val="24"/>
                 <w:lang w:eastAsia="pt-BR"/>
               </w:rPr>
+              <w:lastRenderedPageBreak/>
               <w:t xml:space="preserve">Deixar os campos </w:t>
             </w:r>
-            <w:proofErr w:type="spellStart"/>
             <w:r>
               <w:rPr>
                 <w:rFonts w:ascii="Arial" w:eastAsia="Times New Roman" w:hAnsi="Arial" w:cs="Arial"/>
@@ -17243,9 +17200,8 @@
                 <w:szCs w:val="24"/>
                 <w:lang w:eastAsia="pt-BR"/>
               </w:rPr>
-              <w:t>email</w:t>
-            </w:r>
-            <w:proofErr w:type="spellEnd"/>
+              <w:t>Email</w:t>
+            </w:r>
             <w:r>
               <w:rPr>
                 <w:rFonts w:ascii="Arial" w:eastAsia="Times New Roman" w:hAnsi="Arial" w:cs="Arial"/>
@@ -17702,7 +17658,6 @@
               </w:rPr>
               <w:t xml:space="preserve">Usar um </w:t>
             </w:r>
-            <w:proofErr w:type="spellStart"/>
             <w:r>
               <w:rPr>
                 <w:rFonts w:ascii="Arial" w:eastAsia="Times New Roman" w:hAnsi="Arial" w:cs="Arial"/>
@@ -17710,9 +17665,8 @@
                 <w:szCs w:val="24"/>
                 <w:lang w:eastAsia="pt-BR"/>
               </w:rPr>
-              <w:t>email</w:t>
-            </w:r>
-            <w:proofErr w:type="spellEnd"/>
+              <w:t>Email</w:t>
+            </w:r>
             <w:r>
               <w:rPr>
                 <w:rFonts w:ascii="Arial" w:eastAsia="Times New Roman" w:hAnsi="Arial" w:cs="Arial"/>
@@ -18510,27 +18464,7 @@
                 <w:szCs w:val="24"/>
                 <w:lang w:eastAsia="pt-BR"/>
               </w:rPr>
-              <w:t xml:space="preserve">o sistema deverá mostrar a mensagem de erro ao </w:t>
-            </w:r>
-            <w:proofErr w:type="spellStart"/>
-            <w:r>
-              <w:rPr>
-                <w:rFonts w:ascii="Arial" w:eastAsia="Times New Roman" w:hAnsi="Arial" w:cs="Arial"/>
-                <w:sz w:val="24"/>
-                <w:szCs w:val="24"/>
-                <w:lang w:eastAsia="pt-BR"/>
-              </w:rPr>
-              <w:t>logar</w:t>
-            </w:r>
-            <w:proofErr w:type="spellEnd"/>
-            <w:r>
-              <w:rPr>
-                <w:rFonts w:ascii="Arial" w:eastAsia="Times New Roman" w:hAnsi="Arial" w:cs="Arial"/>
-                <w:sz w:val="24"/>
-                <w:szCs w:val="24"/>
-                <w:lang w:eastAsia="pt-BR"/>
-              </w:rPr>
-              <w:t>, pois o nome e a senha devem estar iguais ao efetuar o cadastro. </w:t>
+              <w:t>o sistema deverá mostrar a mensagem de erro ao logar, pois o nome e a senha devem estar iguais ao efetuar o cadastro. </w:t>
             </w:r>
           </w:p>
         </w:tc>
@@ -18643,27 +18577,7 @@
                 <w:szCs w:val="24"/>
                 <w:lang w:eastAsia="pt-BR"/>
               </w:rPr>
-              <w:t xml:space="preserve">o sistema deverá mostrar a mensagem de erro ao </w:t>
-            </w:r>
-            <w:proofErr w:type="spellStart"/>
-            <w:r>
-              <w:rPr>
-                <w:rFonts w:ascii="Arial" w:eastAsia="Times New Roman" w:hAnsi="Arial" w:cs="Arial"/>
-                <w:sz w:val="24"/>
-                <w:szCs w:val="24"/>
-                <w:lang w:eastAsia="pt-BR"/>
-              </w:rPr>
-              <w:t>logar</w:t>
-            </w:r>
-            <w:proofErr w:type="spellEnd"/>
-            <w:r>
-              <w:rPr>
-                <w:rFonts w:ascii="Arial" w:eastAsia="Times New Roman" w:hAnsi="Arial" w:cs="Arial"/>
-                <w:sz w:val="24"/>
-                <w:szCs w:val="24"/>
-                <w:lang w:eastAsia="pt-BR"/>
-              </w:rPr>
-              <w:t>, pois o nome e a senha devem estar iguais ao efetuar o cadastro. </w:t>
+              <w:t>o sistema deverá mostrar a mensagem de erro ao logar, pois o nome e a senha devem estar iguais ao efetuar o cadastro. </w:t>
             </w:r>
           </w:p>
         </w:tc>
@@ -18776,27 +18690,7 @@
                 <w:szCs w:val="24"/>
                 <w:lang w:eastAsia="pt-BR"/>
               </w:rPr>
-              <w:t xml:space="preserve">o sistema deverá mostrar a mensagem de erro ao </w:t>
-            </w:r>
-            <w:proofErr w:type="spellStart"/>
-            <w:r>
-              <w:rPr>
-                <w:rFonts w:ascii="Arial" w:eastAsia="Times New Roman" w:hAnsi="Arial" w:cs="Arial"/>
-                <w:sz w:val="24"/>
-                <w:szCs w:val="24"/>
-                <w:lang w:eastAsia="pt-BR"/>
-              </w:rPr>
-              <w:t>logar</w:t>
-            </w:r>
-            <w:proofErr w:type="spellEnd"/>
-            <w:r>
-              <w:rPr>
-                <w:rFonts w:ascii="Arial" w:eastAsia="Times New Roman" w:hAnsi="Arial" w:cs="Arial"/>
-                <w:sz w:val="24"/>
-                <w:szCs w:val="24"/>
-                <w:lang w:eastAsia="pt-BR"/>
-              </w:rPr>
-              <w:t>, pois o nome e a senha devem estar preenchidos. </w:t>
+              <w:t>o sistema deverá mostrar a mensagem de erro ao logar, pois o nome e a senha devem estar preenchidos. </w:t>
             </w:r>
           </w:p>
         </w:tc>
@@ -18909,9 +18803,8 @@
                 <w:szCs w:val="24"/>
                 <w:lang w:eastAsia="pt-BR"/>
               </w:rPr>
-              <w:t xml:space="preserve">o sistema deverá mostrar a mensagem de erro ao </w:t>
-            </w:r>
-            <w:proofErr w:type="spellStart"/>
+              <w:t xml:space="preserve">o sistema deverá mostrar a mensagem de erro ao logar, pois o nome e a </w:t>
+            </w:r>
             <w:r>
               <w:rPr>
                 <w:rFonts w:ascii="Arial" w:eastAsia="Times New Roman" w:hAnsi="Arial" w:cs="Arial"/>
@@ -18919,17 +18812,8 @@
                 <w:szCs w:val="24"/>
                 <w:lang w:eastAsia="pt-BR"/>
               </w:rPr>
-              <w:t>logar</w:t>
-            </w:r>
-            <w:proofErr w:type="spellEnd"/>
-            <w:r>
-              <w:rPr>
-                <w:rFonts w:ascii="Arial" w:eastAsia="Times New Roman" w:hAnsi="Arial" w:cs="Arial"/>
-                <w:sz w:val="24"/>
-                <w:szCs w:val="24"/>
-                <w:lang w:eastAsia="pt-BR"/>
-              </w:rPr>
-              <w:t>, pois o nome e a senha devem estar preenchidos. </w:t>
+              <w:lastRenderedPageBreak/>
+              <w:t>senha devem estar preenchidos. </w:t>
             </w:r>
           </w:p>
         </w:tc>
@@ -18965,6 +18849,7 @@
                 <w:szCs w:val="24"/>
                 <w:lang w:eastAsia="pt-BR"/>
               </w:rPr>
+              <w:lastRenderedPageBreak/>
               <w:t>O sistema mostra que é necessário preencher o campo de login. </w:t>
             </w:r>
           </w:p>
@@ -19064,27 +18949,7 @@
                 <w:szCs w:val="24"/>
                 <w:lang w:eastAsia="pt-BR"/>
               </w:rPr>
-              <w:t xml:space="preserve">o sistema deverá mostrar a mensagem de erro ao </w:t>
-            </w:r>
-            <w:proofErr w:type="spellStart"/>
-            <w:r>
-              <w:rPr>
-                <w:rFonts w:ascii="Arial" w:eastAsia="Times New Roman" w:hAnsi="Arial" w:cs="Arial"/>
-                <w:sz w:val="24"/>
-                <w:szCs w:val="24"/>
-                <w:lang w:eastAsia="pt-BR"/>
-              </w:rPr>
-              <w:t>logar</w:t>
-            </w:r>
-            <w:proofErr w:type="spellEnd"/>
-            <w:r>
-              <w:rPr>
-                <w:rFonts w:ascii="Arial" w:eastAsia="Times New Roman" w:hAnsi="Arial" w:cs="Arial"/>
-                <w:sz w:val="24"/>
-                <w:szCs w:val="24"/>
-                <w:lang w:eastAsia="pt-BR"/>
-              </w:rPr>
-              <w:t>, pois o nome e a senha devem estar iguais ao efetuar o cadastro </w:t>
+              <w:t>o sistema deverá mostrar a mensagem de erro ao logar, pois o nome e a senha devem estar iguais ao efetuar o cadastro </w:t>
             </w:r>
           </w:p>
           <w:p>
@@ -19288,22 +19153,1847 @@
         <w:spacing w:after="0" w:line="240" w:lineRule="auto"/>
         <w:textAlignment w:val="baseline"/>
         <w:rPr>
+          <w:rFonts w:ascii="Arial" w:eastAsia="Times New Roman" w:hAnsi="Arial" w:cs="Arial"/>
+          <w:sz w:val="24"/>
+          <w:szCs w:val="24"/>
+          <w:lang w:eastAsia="pt-BR"/>
+        </w:rPr>
+      </w:pPr>
+      <w:r>
+        <w:rPr>
+          <w:rFonts w:ascii="Arial" w:eastAsia="Times New Roman" w:hAnsi="Arial" w:cs="Arial"/>
+          <w:sz w:val="24"/>
+          <w:szCs w:val="24"/>
+          <w:lang w:eastAsia="pt-BR"/>
+        </w:rPr>
+        <w:t> </w:t>
+      </w:r>
+    </w:p>
+    <w:p>
+      <w:pPr>
+        <w:spacing w:after="0" w:line="240" w:lineRule="auto"/>
+        <w:textAlignment w:val="baseline"/>
+        <w:rPr>
+          <w:rFonts w:ascii="Arial" w:eastAsia="Times New Roman" w:hAnsi="Arial" w:cs="Arial"/>
+          <w:sz w:val="24"/>
+          <w:szCs w:val="24"/>
+          <w:lang w:eastAsia="pt-BR"/>
+        </w:rPr>
+      </w:pPr>
+    </w:p>
+    <w:tbl>
+      <w:tblPr>
+        <w:tblW w:w="8488" w:type="dxa"/>
+        <w:tblBorders>
+          <w:top w:val="outset" w:sz="6" w:space="0" w:color="auto"/>
+          <w:left w:val="outset" w:sz="6" w:space="0" w:color="auto"/>
+          <w:bottom w:val="outset" w:sz="6" w:space="0" w:color="auto"/>
+          <w:right w:val="outset" w:sz="6" w:space="0" w:color="auto"/>
+        </w:tblBorders>
+        <w:tblCellMar>
+          <w:left w:w="0" w:type="dxa"/>
+          <w:right w:w="0" w:type="dxa"/>
+        </w:tblCellMar>
+        <w:tblLook w:val="04A0" w:firstRow="1" w:lastRow="0" w:firstColumn="1" w:lastColumn="0" w:noHBand="0" w:noVBand="1"/>
+      </w:tblPr>
+      <w:tblGrid>
+        <w:gridCol w:w="2826"/>
+        <w:gridCol w:w="2824"/>
+        <w:gridCol w:w="2838"/>
+      </w:tblGrid>
+      <w:tr>
+        <w:trPr>
+          <w:trHeight w:val="300"/>
+        </w:trPr>
+        <w:tc>
+          <w:tcPr>
+            <w:tcW w:w="8488" w:type="dxa"/>
+            <w:gridSpan w:val="3"/>
+            <w:tcBorders>
+              <w:top w:val="single" w:sz="6" w:space="0" w:color="000000"/>
+              <w:left w:val="single" w:sz="6" w:space="0" w:color="000000"/>
+              <w:bottom w:val="single" w:sz="6" w:space="0" w:color="000000"/>
+              <w:right w:val="single" w:sz="6" w:space="0" w:color="000000"/>
+            </w:tcBorders>
+            <w:shd w:val="clear" w:color="auto" w:fill="F6C5AC"/>
+            <w:vAlign w:val="center"/>
+            <w:hideMark/>
+          </w:tcPr>
+          <w:p>
+            <w:pPr>
+              <w:spacing w:after="0" w:line="240" w:lineRule="auto"/>
+              <w:jc w:val="center"/>
+              <w:textAlignment w:val="baseline"/>
+              <w:rPr>
+                <w:rFonts w:ascii="Times New Roman" w:eastAsia="Times New Roman" w:hAnsi="Times New Roman" w:cs="Times New Roman"/>
+                <w:sz w:val="24"/>
+                <w:szCs w:val="24"/>
+                <w:lang w:eastAsia="pt-BR"/>
+              </w:rPr>
+            </w:pPr>
+            <w:bookmarkStart w:id="20" w:name="_Hlk181974945"/>
+            <w:r>
+              <w:rPr>
+                <w:rFonts w:ascii="Arial" w:eastAsia="Times New Roman" w:hAnsi="Arial" w:cs="Arial"/>
+                <w:sz w:val="28"/>
+                <w:szCs w:val="28"/>
+                <w:lang w:eastAsia="pt-BR"/>
+              </w:rPr>
+              <w:t>Plano de Testes de</w:t>
+            </w:r>
+            <w:r>
+              <w:rPr>
+                <w:rFonts w:ascii="Arial" w:eastAsia="Times New Roman" w:hAnsi="Arial" w:cs="Arial"/>
+                <w:sz w:val="28"/>
+                <w:szCs w:val="28"/>
+                <w:lang w:eastAsia="pt-BR"/>
+              </w:rPr>
+              <w:t xml:space="preserve"> Criação de Atividade</w:t>
+            </w:r>
+          </w:p>
+        </w:tc>
+      </w:tr>
+      <w:tr>
+        <w:trPr>
+          <w:trHeight w:val="300"/>
+        </w:trPr>
+        <w:tc>
+          <w:tcPr>
+            <w:tcW w:w="2826" w:type="dxa"/>
+            <w:tcBorders>
+              <w:top w:val="single" w:sz="6" w:space="0" w:color="000000"/>
+              <w:left w:val="single" w:sz="6" w:space="0" w:color="000000"/>
+              <w:bottom w:val="single" w:sz="6" w:space="0" w:color="000000"/>
+              <w:right w:val="single" w:sz="6" w:space="0" w:color="000000"/>
+            </w:tcBorders>
+            <w:shd w:val="clear" w:color="auto" w:fill="auto"/>
+            <w:vAlign w:val="center"/>
+            <w:hideMark/>
+          </w:tcPr>
+          <w:p>
+            <w:pPr>
+              <w:spacing w:after="0" w:line="240" w:lineRule="auto"/>
+              <w:jc w:val="center"/>
+              <w:textAlignment w:val="baseline"/>
+              <w:rPr>
+                <w:rFonts w:ascii="Times New Roman" w:eastAsia="Times New Roman" w:hAnsi="Times New Roman" w:cs="Times New Roman"/>
+                <w:sz w:val="24"/>
+                <w:szCs w:val="24"/>
+                <w:lang w:eastAsia="pt-BR"/>
+              </w:rPr>
+            </w:pPr>
+            <w:r>
+              <w:rPr>
+                <w:rFonts w:ascii="Arial" w:eastAsia="Times New Roman" w:hAnsi="Arial" w:cs="Arial"/>
+                <w:sz w:val="24"/>
+                <w:szCs w:val="24"/>
+                <w:lang w:eastAsia="pt-BR"/>
+              </w:rPr>
+              <w:t>PASSOS </w:t>
+            </w:r>
+          </w:p>
+        </w:tc>
+        <w:tc>
+          <w:tcPr>
+            <w:tcW w:w="2824" w:type="dxa"/>
+            <w:tcBorders>
+              <w:top w:val="single" w:sz="6" w:space="0" w:color="000000"/>
+              <w:left w:val="single" w:sz="6" w:space="0" w:color="000000"/>
+              <w:bottom w:val="single" w:sz="6" w:space="0" w:color="000000"/>
+              <w:right w:val="single" w:sz="6" w:space="0" w:color="000000"/>
+            </w:tcBorders>
+            <w:shd w:val="clear" w:color="auto" w:fill="auto"/>
+            <w:vAlign w:val="center"/>
+            <w:hideMark/>
+          </w:tcPr>
+          <w:p>
+            <w:pPr>
+              <w:spacing w:after="0" w:line="240" w:lineRule="auto"/>
+              <w:jc w:val="center"/>
+              <w:textAlignment w:val="baseline"/>
+              <w:rPr>
+                <w:rFonts w:ascii="Times New Roman" w:eastAsia="Times New Roman" w:hAnsi="Times New Roman" w:cs="Times New Roman"/>
+                <w:sz w:val="24"/>
+                <w:szCs w:val="24"/>
+                <w:lang w:eastAsia="pt-BR"/>
+              </w:rPr>
+            </w:pPr>
+            <w:r>
+              <w:rPr>
+                <w:rFonts w:ascii="Arial" w:eastAsia="Times New Roman" w:hAnsi="Arial" w:cs="Arial"/>
+                <w:sz w:val="24"/>
+                <w:szCs w:val="24"/>
+                <w:lang w:eastAsia="pt-BR"/>
+              </w:rPr>
+              <w:t>RESULTADO ESPERADO </w:t>
+            </w:r>
+          </w:p>
+        </w:tc>
+        <w:tc>
+          <w:tcPr>
+            <w:tcW w:w="2838" w:type="dxa"/>
+            <w:tcBorders>
+              <w:top w:val="single" w:sz="6" w:space="0" w:color="000000"/>
+              <w:left w:val="single" w:sz="6" w:space="0" w:color="000000"/>
+              <w:bottom w:val="single" w:sz="6" w:space="0" w:color="000000"/>
+              <w:right w:val="single" w:sz="6" w:space="0" w:color="000000"/>
+            </w:tcBorders>
+            <w:shd w:val="clear" w:color="auto" w:fill="auto"/>
+            <w:vAlign w:val="center"/>
+            <w:hideMark/>
+          </w:tcPr>
+          <w:p>
+            <w:pPr>
+              <w:spacing w:after="0" w:line="240" w:lineRule="auto"/>
+              <w:jc w:val="center"/>
+              <w:textAlignment w:val="baseline"/>
+              <w:rPr>
+                <w:rFonts w:ascii="Times New Roman" w:eastAsia="Times New Roman" w:hAnsi="Times New Roman" w:cs="Times New Roman"/>
+                <w:sz w:val="24"/>
+                <w:szCs w:val="24"/>
+                <w:lang w:eastAsia="pt-BR"/>
+              </w:rPr>
+            </w:pPr>
+            <w:r>
+              <w:rPr>
+                <w:rFonts w:ascii="Arial" w:eastAsia="Times New Roman" w:hAnsi="Arial" w:cs="Arial"/>
+                <w:sz w:val="24"/>
+                <w:szCs w:val="24"/>
+                <w:lang w:eastAsia="pt-BR"/>
+              </w:rPr>
+              <w:t>RESULTADO OBTIDO </w:t>
+            </w:r>
+          </w:p>
+        </w:tc>
+      </w:tr>
+      <w:tr>
+        <w:trPr>
+          <w:trHeight w:val="300"/>
+        </w:trPr>
+        <w:tc>
+          <w:tcPr>
+            <w:tcW w:w="2826" w:type="dxa"/>
+            <w:tcBorders>
+              <w:top w:val="single" w:sz="6" w:space="0" w:color="000000"/>
+              <w:left w:val="single" w:sz="6" w:space="0" w:color="000000"/>
+              <w:bottom w:val="single" w:sz="6" w:space="0" w:color="000000"/>
+              <w:right w:val="single" w:sz="6" w:space="0" w:color="000000"/>
+            </w:tcBorders>
+            <w:shd w:val="clear" w:color="auto" w:fill="auto"/>
+            <w:vAlign w:val="center"/>
+            <w:hideMark/>
+          </w:tcPr>
+          <w:p>
+            <w:pPr>
+              <w:spacing w:after="0" w:line="240" w:lineRule="auto"/>
+              <w:jc w:val="center"/>
+              <w:textAlignment w:val="baseline"/>
+              <w:rPr>
+                <w:rFonts w:ascii="Times New Roman" w:eastAsia="Times New Roman" w:hAnsi="Times New Roman" w:cs="Times New Roman"/>
+                <w:sz w:val="24"/>
+                <w:szCs w:val="24"/>
+                <w:lang w:eastAsia="pt-BR"/>
+              </w:rPr>
+            </w:pPr>
+            <w:r>
+              <w:rPr>
+                <w:rFonts w:ascii="Arial" w:eastAsia="Times New Roman" w:hAnsi="Arial" w:cs="Arial"/>
+                <w:sz w:val="24"/>
+                <w:szCs w:val="24"/>
+                <w:lang w:eastAsia="pt-BR"/>
+              </w:rPr>
+              <w:t>Deixar os campos</w:t>
+            </w:r>
+            <w:r>
+              <w:rPr>
+                <w:rFonts w:ascii="Arial" w:eastAsia="Times New Roman" w:hAnsi="Arial" w:cs="Arial"/>
+                <w:sz w:val="24"/>
+                <w:szCs w:val="24"/>
+                <w:lang w:eastAsia="pt-BR"/>
+              </w:rPr>
+              <w:t xml:space="preserve"> </w:t>
+            </w:r>
+            <w:r>
+              <w:rPr>
+                <w:rFonts w:ascii="Arial" w:eastAsia="Times New Roman" w:hAnsi="Arial" w:cs="Arial"/>
+                <w:b/>
+                <w:bCs/>
+                <w:sz w:val="24"/>
+                <w:szCs w:val="24"/>
+                <w:lang w:eastAsia="pt-BR"/>
+              </w:rPr>
+              <w:t>título</w:t>
+            </w:r>
+            <w:r>
+              <w:rPr>
+                <w:rFonts w:ascii="Arial" w:eastAsia="Times New Roman" w:hAnsi="Arial" w:cs="Arial"/>
+                <w:b/>
+                <w:bCs/>
+                <w:sz w:val="24"/>
+                <w:szCs w:val="24"/>
+                <w:lang w:eastAsia="pt-BR"/>
+              </w:rPr>
+              <w:t xml:space="preserve"> da lição</w:t>
+            </w:r>
+            <w:r>
+              <w:rPr>
+                <w:rFonts w:ascii="Arial" w:eastAsia="Times New Roman" w:hAnsi="Arial" w:cs="Arial"/>
+                <w:sz w:val="24"/>
+                <w:szCs w:val="24"/>
+                <w:lang w:eastAsia="pt-BR"/>
+              </w:rPr>
+              <w:t xml:space="preserve">, </w:t>
+            </w:r>
+            <w:r>
+              <w:rPr>
+                <w:rFonts w:ascii="Arial" w:eastAsia="Times New Roman" w:hAnsi="Arial" w:cs="Arial"/>
+                <w:b/>
+                <w:bCs/>
+                <w:sz w:val="24"/>
+                <w:szCs w:val="24"/>
+                <w:lang w:eastAsia="pt-BR"/>
+              </w:rPr>
+              <w:t>dificuldade</w:t>
+            </w:r>
+            <w:r>
+              <w:rPr>
+                <w:rFonts w:ascii="Arial" w:eastAsia="Times New Roman" w:hAnsi="Arial" w:cs="Arial"/>
+                <w:sz w:val="24"/>
+                <w:szCs w:val="24"/>
+                <w:lang w:eastAsia="pt-BR"/>
+              </w:rPr>
+              <w:t xml:space="preserve">, </w:t>
+            </w:r>
+            <w:r>
+              <w:rPr>
+                <w:rFonts w:ascii="Arial" w:eastAsia="Times New Roman" w:hAnsi="Arial" w:cs="Arial"/>
+                <w:b/>
+                <w:bCs/>
+                <w:sz w:val="24"/>
+                <w:szCs w:val="24"/>
+                <w:lang w:eastAsia="pt-BR"/>
+              </w:rPr>
+              <w:t>categoria</w:t>
+            </w:r>
+            <w:r>
+              <w:rPr>
+                <w:rFonts w:ascii="Arial" w:eastAsia="Times New Roman" w:hAnsi="Arial" w:cs="Arial"/>
+                <w:sz w:val="24"/>
+                <w:szCs w:val="24"/>
+                <w:lang w:eastAsia="pt-BR"/>
+              </w:rPr>
+              <w:t xml:space="preserve"> e </w:t>
+            </w:r>
+            <w:r>
+              <w:rPr>
+                <w:rFonts w:ascii="Arial" w:eastAsia="Times New Roman" w:hAnsi="Arial" w:cs="Arial"/>
+                <w:b/>
+                <w:bCs/>
+                <w:sz w:val="24"/>
+                <w:szCs w:val="24"/>
+                <w:lang w:eastAsia="pt-BR"/>
+              </w:rPr>
+              <w:t>descrição</w:t>
+            </w:r>
+            <w:r>
+              <w:rPr>
+                <w:rFonts w:ascii="Arial" w:eastAsia="Times New Roman" w:hAnsi="Arial" w:cs="Arial"/>
+                <w:sz w:val="24"/>
+                <w:szCs w:val="24"/>
+                <w:lang w:eastAsia="pt-BR"/>
+              </w:rPr>
+              <w:t xml:space="preserve"> vazios.</w:t>
+            </w:r>
+          </w:p>
+        </w:tc>
+        <w:tc>
+          <w:tcPr>
+            <w:tcW w:w="2824" w:type="dxa"/>
+            <w:tcBorders>
+              <w:top w:val="single" w:sz="6" w:space="0" w:color="000000"/>
+              <w:left w:val="single" w:sz="6" w:space="0" w:color="000000"/>
+              <w:bottom w:val="single" w:sz="6" w:space="0" w:color="000000"/>
+              <w:right w:val="single" w:sz="6" w:space="0" w:color="000000"/>
+            </w:tcBorders>
+            <w:shd w:val="clear" w:color="auto" w:fill="auto"/>
+            <w:vAlign w:val="center"/>
+            <w:hideMark/>
+          </w:tcPr>
+          <w:p>
+            <w:pPr>
+              <w:spacing w:after="0" w:line="240" w:lineRule="auto"/>
+              <w:jc w:val="center"/>
+              <w:textAlignment w:val="baseline"/>
+              <w:rPr>
+                <w:rFonts w:ascii="Times New Roman" w:eastAsia="Times New Roman" w:hAnsi="Times New Roman" w:cs="Times New Roman"/>
+                <w:sz w:val="24"/>
+                <w:szCs w:val="24"/>
+                <w:lang w:eastAsia="pt-BR"/>
+              </w:rPr>
+            </w:pPr>
+            <w:r>
+              <w:rPr>
+                <w:rFonts w:ascii="Arial" w:eastAsia="Times New Roman" w:hAnsi="Arial" w:cs="Arial"/>
+                <w:sz w:val="24"/>
+                <w:szCs w:val="24"/>
+                <w:lang w:eastAsia="pt-BR"/>
+              </w:rPr>
+              <w:t xml:space="preserve">O sistema deve retornar  </w:t>
+            </w:r>
+            <w:r>
+              <w:rPr>
+                <w:rFonts w:ascii="Arial" w:eastAsia="Times New Roman" w:hAnsi="Arial" w:cs="Arial"/>
+                <w:sz w:val="24"/>
+                <w:szCs w:val="24"/>
+                <w:lang w:eastAsia="pt-BR"/>
+              </w:rPr>
+              <w:t>a</w:t>
+            </w:r>
+            <w:r>
+              <w:rPr>
+                <w:rFonts w:ascii="Arial" w:eastAsia="Times New Roman" w:hAnsi="Arial" w:cs="Arial"/>
+                <w:sz w:val="24"/>
+                <w:szCs w:val="24"/>
+                <w:lang w:eastAsia="pt-BR"/>
+              </w:rPr>
+              <w:t xml:space="preserve"> mensagem de erro: "</w:t>
+            </w:r>
+            <w:r>
+              <w:rPr>
+                <w:rFonts w:ascii="Arial" w:eastAsia="Times New Roman" w:hAnsi="Arial" w:cs="Arial"/>
+                <w:sz w:val="24"/>
+                <w:szCs w:val="24"/>
+                <w:lang w:eastAsia="pt-BR"/>
+              </w:rPr>
+              <w:t xml:space="preserve">Por favor, preencha o campo </w:t>
+            </w:r>
+            <w:r>
+              <w:rPr>
+                <w:rFonts w:ascii="Arial" w:eastAsia="Times New Roman" w:hAnsi="Arial" w:cs="Arial"/>
+                <w:sz w:val="24"/>
+                <w:szCs w:val="24"/>
+                <w:lang w:eastAsia="pt-BR"/>
+              </w:rPr>
+              <w:t>título</w:t>
+            </w:r>
+            <w:r>
+              <w:rPr>
+                <w:rFonts w:ascii="Arial" w:eastAsia="Times New Roman" w:hAnsi="Arial" w:cs="Arial"/>
+                <w:sz w:val="24"/>
+                <w:szCs w:val="24"/>
+                <w:lang w:eastAsia="pt-BR"/>
+              </w:rPr>
+              <w:t>".</w:t>
+            </w:r>
+          </w:p>
+        </w:tc>
+        <w:tc>
+          <w:tcPr>
+            <w:tcW w:w="2838" w:type="dxa"/>
+            <w:tcBorders>
+              <w:top w:val="single" w:sz="6" w:space="0" w:color="000000"/>
+              <w:left w:val="single" w:sz="6" w:space="0" w:color="000000"/>
+              <w:bottom w:val="single" w:sz="6" w:space="0" w:color="000000"/>
+              <w:right w:val="single" w:sz="6" w:space="0" w:color="000000"/>
+            </w:tcBorders>
+            <w:shd w:val="clear" w:color="auto" w:fill="auto"/>
+            <w:vAlign w:val="center"/>
+            <w:hideMark/>
+          </w:tcPr>
+          <w:p>
+            <w:pPr>
+              <w:spacing w:after="0" w:line="240" w:lineRule="auto"/>
+              <w:jc w:val="center"/>
+              <w:textAlignment w:val="baseline"/>
+              <w:rPr>
+                <w:rFonts w:ascii="Times New Roman" w:eastAsia="Times New Roman" w:hAnsi="Times New Roman" w:cs="Times New Roman"/>
+                <w:sz w:val="24"/>
+                <w:szCs w:val="24"/>
+                <w:lang w:eastAsia="pt-BR"/>
+              </w:rPr>
+            </w:pPr>
+            <w:r>
+              <w:rPr>
+                <w:rFonts w:ascii="Arial" w:eastAsia="Times New Roman" w:hAnsi="Arial" w:cs="Arial"/>
+                <w:sz w:val="24"/>
+                <w:szCs w:val="24"/>
+                <w:lang w:eastAsia="pt-BR"/>
+              </w:rPr>
+              <w:t>O sistema retorn</w:t>
+            </w:r>
+            <w:r>
+              <w:rPr>
+                <w:rFonts w:ascii="Arial" w:eastAsia="Times New Roman" w:hAnsi="Arial" w:cs="Arial"/>
+                <w:sz w:val="24"/>
+                <w:szCs w:val="24"/>
+                <w:lang w:eastAsia="pt-BR"/>
+              </w:rPr>
+              <w:t>ou</w:t>
+            </w:r>
+            <w:r>
+              <w:rPr>
+                <w:rFonts w:ascii="Arial" w:eastAsia="Times New Roman" w:hAnsi="Arial" w:cs="Arial"/>
+                <w:sz w:val="24"/>
+                <w:szCs w:val="24"/>
+                <w:lang w:eastAsia="pt-BR"/>
+              </w:rPr>
+              <w:t xml:space="preserve">  </w:t>
+            </w:r>
+            <w:r>
+              <w:rPr>
+                <w:rFonts w:ascii="Arial" w:eastAsia="Times New Roman" w:hAnsi="Arial" w:cs="Arial"/>
+                <w:sz w:val="24"/>
+                <w:szCs w:val="24"/>
+                <w:lang w:eastAsia="pt-BR"/>
+              </w:rPr>
+              <w:t>a</w:t>
+            </w:r>
+            <w:r>
+              <w:rPr>
+                <w:rFonts w:ascii="Arial" w:eastAsia="Times New Roman" w:hAnsi="Arial" w:cs="Arial"/>
+                <w:sz w:val="24"/>
+                <w:szCs w:val="24"/>
+                <w:lang w:eastAsia="pt-BR"/>
+              </w:rPr>
+              <w:t xml:space="preserve"> mensagem de erro: "</w:t>
+            </w:r>
+            <w:r>
+              <w:rPr>
+                <w:rFonts w:ascii="Arial" w:eastAsia="Times New Roman" w:hAnsi="Arial" w:cs="Arial"/>
+                <w:sz w:val="24"/>
+                <w:szCs w:val="24"/>
+                <w:lang w:eastAsia="pt-BR"/>
+              </w:rPr>
+              <w:t xml:space="preserve">Por favor, preencha o campo </w:t>
+            </w:r>
+            <w:r>
+              <w:rPr>
+                <w:rFonts w:ascii="Arial" w:eastAsia="Times New Roman" w:hAnsi="Arial" w:cs="Arial"/>
+                <w:sz w:val="24"/>
+                <w:szCs w:val="24"/>
+                <w:lang w:eastAsia="pt-BR"/>
+              </w:rPr>
+              <w:t>título</w:t>
+            </w:r>
+            <w:r>
+              <w:rPr>
+                <w:rFonts w:ascii="Arial" w:eastAsia="Times New Roman" w:hAnsi="Arial" w:cs="Arial"/>
+                <w:sz w:val="24"/>
+                <w:szCs w:val="24"/>
+                <w:lang w:eastAsia="pt-BR"/>
+              </w:rPr>
+              <w:t>".</w:t>
+            </w:r>
+          </w:p>
+        </w:tc>
+      </w:tr>
+      <w:tr>
+        <w:trPr>
+          <w:trHeight w:val="300"/>
+        </w:trPr>
+        <w:tc>
+          <w:tcPr>
+            <w:tcW w:w="2826" w:type="dxa"/>
+            <w:tcBorders>
+              <w:top w:val="single" w:sz="6" w:space="0" w:color="000000"/>
+              <w:left w:val="single" w:sz="6" w:space="0" w:color="000000"/>
+              <w:bottom w:val="single" w:sz="6" w:space="0" w:color="000000"/>
+              <w:right w:val="single" w:sz="6" w:space="0" w:color="000000"/>
+            </w:tcBorders>
+            <w:shd w:val="clear" w:color="auto" w:fill="auto"/>
+            <w:vAlign w:val="center"/>
+            <w:hideMark/>
+          </w:tcPr>
+          <w:p>
+            <w:pPr>
+              <w:spacing w:after="0" w:line="240" w:lineRule="auto"/>
+              <w:jc w:val="center"/>
+              <w:textAlignment w:val="baseline"/>
+              <w:rPr>
+                <w:rFonts w:ascii="Times New Roman" w:eastAsia="Times New Roman" w:hAnsi="Times New Roman" w:cs="Times New Roman"/>
+                <w:sz w:val="24"/>
+                <w:szCs w:val="24"/>
+                <w:lang w:eastAsia="pt-BR"/>
+              </w:rPr>
+            </w:pPr>
+            <w:r>
+              <w:rPr>
+                <w:rFonts w:ascii="Arial" w:eastAsia="Times New Roman" w:hAnsi="Arial" w:cs="Arial"/>
+                <w:sz w:val="24"/>
+                <w:szCs w:val="24"/>
+                <w:lang w:eastAsia="pt-BR"/>
+              </w:rPr>
+              <w:t xml:space="preserve">Preencher apenas o campo </w:t>
+            </w:r>
+            <w:r>
+              <w:rPr>
+                <w:rFonts w:ascii="Arial" w:eastAsia="Times New Roman" w:hAnsi="Arial" w:cs="Arial"/>
+                <w:b/>
+                <w:bCs/>
+                <w:sz w:val="24"/>
+                <w:szCs w:val="24"/>
+                <w:lang w:eastAsia="pt-BR"/>
+              </w:rPr>
+              <w:t>Título</w:t>
+            </w:r>
+            <w:r>
+              <w:rPr>
+                <w:rFonts w:ascii="Arial" w:eastAsia="Times New Roman" w:hAnsi="Arial" w:cs="Arial"/>
+                <w:b/>
+                <w:bCs/>
+                <w:sz w:val="24"/>
+                <w:szCs w:val="24"/>
+                <w:lang w:eastAsia="pt-BR"/>
+              </w:rPr>
+              <w:t xml:space="preserve"> </w:t>
+            </w:r>
+            <w:r>
+              <w:rPr>
+                <w:rFonts w:ascii="Arial" w:eastAsia="Times New Roman" w:hAnsi="Arial" w:cs="Arial"/>
+                <w:b/>
+                <w:bCs/>
+                <w:sz w:val="24"/>
+                <w:szCs w:val="24"/>
+                <w:lang w:eastAsia="pt-BR"/>
+              </w:rPr>
+              <w:t>da</w:t>
+            </w:r>
+            <w:r>
+              <w:rPr>
+                <w:rFonts w:ascii="Arial" w:eastAsia="Times New Roman" w:hAnsi="Arial" w:cs="Arial"/>
+                <w:b/>
+                <w:bCs/>
+                <w:sz w:val="24"/>
+                <w:szCs w:val="24"/>
+                <w:lang w:eastAsia="pt-BR"/>
+              </w:rPr>
+              <w:t xml:space="preserve"> </w:t>
+            </w:r>
+            <w:r>
+              <w:rPr>
+                <w:rFonts w:ascii="Arial" w:eastAsia="Times New Roman" w:hAnsi="Arial" w:cs="Arial"/>
+                <w:b/>
+                <w:bCs/>
+                <w:sz w:val="24"/>
+                <w:szCs w:val="24"/>
+                <w:lang w:eastAsia="pt-BR"/>
+              </w:rPr>
+              <w:t>atividade</w:t>
+            </w:r>
+            <w:r>
+              <w:rPr>
+                <w:rFonts w:ascii="Arial" w:eastAsia="Times New Roman" w:hAnsi="Arial" w:cs="Arial"/>
+                <w:sz w:val="24"/>
+                <w:szCs w:val="24"/>
+                <w:lang w:eastAsia="pt-BR"/>
+              </w:rPr>
+              <w:t xml:space="preserve"> e deixar os outros campos vazios.</w:t>
+            </w:r>
+          </w:p>
+        </w:tc>
+        <w:tc>
+          <w:tcPr>
+            <w:tcW w:w="2824" w:type="dxa"/>
+            <w:tcBorders>
+              <w:top w:val="single" w:sz="6" w:space="0" w:color="000000"/>
+              <w:left w:val="single" w:sz="6" w:space="0" w:color="000000"/>
+              <w:bottom w:val="single" w:sz="6" w:space="0" w:color="000000"/>
+              <w:right w:val="single" w:sz="6" w:space="0" w:color="000000"/>
+            </w:tcBorders>
+            <w:shd w:val="clear" w:color="auto" w:fill="auto"/>
+            <w:vAlign w:val="center"/>
+            <w:hideMark/>
+          </w:tcPr>
+          <w:p>
+            <w:pPr>
+              <w:spacing w:after="0" w:line="240" w:lineRule="auto"/>
+              <w:jc w:val="center"/>
+              <w:textAlignment w:val="baseline"/>
+              <w:rPr>
+                <w:rFonts w:ascii="Times New Roman" w:eastAsia="Times New Roman" w:hAnsi="Times New Roman" w:cs="Times New Roman"/>
+                <w:sz w:val="24"/>
+                <w:szCs w:val="24"/>
+                <w:lang w:eastAsia="pt-BR"/>
+              </w:rPr>
+            </w:pPr>
+            <w:r>
+              <w:rPr>
+                <w:rFonts w:ascii="Arial" w:eastAsia="Times New Roman" w:hAnsi="Arial" w:cs="Arial"/>
+                <w:sz w:val="24"/>
+                <w:szCs w:val="24"/>
+                <w:lang w:eastAsia="pt-BR"/>
+              </w:rPr>
+              <w:t xml:space="preserve">O sistema deve </w:t>
+            </w:r>
+            <w:r>
+              <w:rPr>
+                <w:rFonts w:ascii="Arial" w:eastAsia="Times New Roman" w:hAnsi="Arial" w:cs="Arial"/>
+                <w:sz w:val="24"/>
+                <w:szCs w:val="24"/>
+                <w:lang w:eastAsia="pt-BR"/>
+              </w:rPr>
+              <w:t>retornar</w:t>
+            </w:r>
+            <w:r>
+              <w:rPr>
+                <w:rFonts w:ascii="Arial" w:eastAsia="Times New Roman" w:hAnsi="Arial" w:cs="Arial"/>
+                <w:sz w:val="24"/>
+                <w:szCs w:val="24"/>
+                <w:lang w:eastAsia="pt-BR"/>
+              </w:rPr>
+              <w:t xml:space="preserve"> </w:t>
+            </w:r>
+            <w:r>
+              <w:rPr>
+                <w:rFonts w:ascii="Arial" w:eastAsia="Times New Roman" w:hAnsi="Arial" w:cs="Arial"/>
+                <w:sz w:val="24"/>
+                <w:szCs w:val="24"/>
+                <w:lang w:eastAsia="pt-BR"/>
+              </w:rPr>
+              <w:t>a</w:t>
+            </w:r>
+            <w:r>
+              <w:rPr>
+                <w:rFonts w:ascii="Arial" w:eastAsia="Times New Roman" w:hAnsi="Arial" w:cs="Arial"/>
+                <w:sz w:val="24"/>
+                <w:szCs w:val="24"/>
+                <w:lang w:eastAsia="pt-BR"/>
+              </w:rPr>
+              <w:t xml:space="preserve"> mensagem de erro: "</w:t>
+            </w:r>
+            <w:r>
+              <w:rPr>
+                <w:rFonts w:ascii="Arial" w:eastAsia="Times New Roman" w:hAnsi="Arial" w:cs="Arial"/>
+                <w:sz w:val="24"/>
+                <w:szCs w:val="24"/>
+                <w:lang w:eastAsia="pt-BR"/>
+              </w:rPr>
+              <w:t>Por favor, preencha o campo categoria</w:t>
+            </w:r>
+            <w:r>
+              <w:rPr>
+                <w:rFonts w:ascii="Arial" w:eastAsia="Times New Roman" w:hAnsi="Arial" w:cs="Arial"/>
+                <w:sz w:val="24"/>
+                <w:szCs w:val="24"/>
+                <w:lang w:eastAsia="pt-BR"/>
+              </w:rPr>
+              <w:t>".</w:t>
+            </w:r>
+          </w:p>
+        </w:tc>
+        <w:tc>
+          <w:tcPr>
+            <w:tcW w:w="2838" w:type="dxa"/>
+            <w:tcBorders>
+              <w:top w:val="single" w:sz="6" w:space="0" w:color="000000"/>
+              <w:left w:val="single" w:sz="6" w:space="0" w:color="000000"/>
+              <w:bottom w:val="single" w:sz="6" w:space="0" w:color="000000"/>
+              <w:right w:val="single" w:sz="6" w:space="0" w:color="000000"/>
+            </w:tcBorders>
+            <w:shd w:val="clear" w:color="auto" w:fill="auto"/>
+            <w:vAlign w:val="center"/>
+            <w:hideMark/>
+          </w:tcPr>
+          <w:p>
+            <w:pPr>
+              <w:spacing w:after="0" w:line="240" w:lineRule="auto"/>
+              <w:jc w:val="center"/>
+              <w:textAlignment w:val="baseline"/>
+              <w:rPr>
+                <w:rFonts w:ascii="Times New Roman" w:eastAsia="Times New Roman" w:hAnsi="Times New Roman" w:cs="Times New Roman"/>
+                <w:sz w:val="24"/>
+                <w:szCs w:val="24"/>
+                <w:lang w:eastAsia="pt-BR"/>
+              </w:rPr>
+            </w:pPr>
+            <w:r>
+              <w:rPr>
+                <w:rFonts w:ascii="Arial" w:eastAsia="Times New Roman" w:hAnsi="Arial" w:cs="Arial"/>
+                <w:sz w:val="24"/>
+                <w:szCs w:val="24"/>
+                <w:lang w:eastAsia="pt-BR"/>
+              </w:rPr>
+              <w:t xml:space="preserve">O sistema retorna </w:t>
+            </w:r>
+            <w:r>
+              <w:rPr>
+                <w:rFonts w:ascii="Arial" w:eastAsia="Times New Roman" w:hAnsi="Arial" w:cs="Arial"/>
+                <w:sz w:val="24"/>
+                <w:szCs w:val="24"/>
+                <w:lang w:eastAsia="pt-BR"/>
+              </w:rPr>
+              <w:t>a</w:t>
+            </w:r>
+            <w:r>
+              <w:rPr>
+                <w:rFonts w:ascii="Arial" w:eastAsia="Times New Roman" w:hAnsi="Arial" w:cs="Arial"/>
+                <w:sz w:val="24"/>
+                <w:szCs w:val="24"/>
+                <w:lang w:eastAsia="pt-BR"/>
+              </w:rPr>
+              <w:t xml:space="preserve"> mensagem de erro</w:t>
+            </w:r>
+            <w:r>
+              <w:rPr>
+                <w:rFonts w:ascii="Arial" w:eastAsia="Times New Roman" w:hAnsi="Arial" w:cs="Arial"/>
+                <w:sz w:val="24"/>
+                <w:szCs w:val="24"/>
+                <w:lang w:eastAsia="pt-BR"/>
+              </w:rPr>
+              <w:t xml:space="preserve"> (</w:t>
+            </w:r>
+            <w:r>
+              <w:rPr>
+                <w:rFonts w:ascii="Arial" w:eastAsia="Times New Roman" w:hAnsi="Arial" w:cs="Arial"/>
+                <w:sz w:val="24"/>
+                <w:szCs w:val="24"/>
+                <w:lang w:eastAsia="pt-BR"/>
+              </w:rPr>
+              <w:t>A senha deve ter pelo menos 6 caracteres</w:t>
+            </w:r>
+            <w:r>
+              <w:rPr>
+                <w:rFonts w:ascii="Arial" w:eastAsia="Times New Roman" w:hAnsi="Arial" w:cs="Arial"/>
+                <w:sz w:val="24"/>
+                <w:szCs w:val="24"/>
+                <w:lang w:eastAsia="pt-BR"/>
+              </w:rPr>
+              <w:t>)</w:t>
+            </w:r>
+            <w:r>
+              <w:rPr>
+                <w:rFonts w:ascii="Arial" w:eastAsia="Times New Roman" w:hAnsi="Arial" w:cs="Arial"/>
+                <w:sz w:val="24"/>
+                <w:szCs w:val="24"/>
+                <w:lang w:eastAsia="pt-BR"/>
+              </w:rPr>
+              <w:t>.</w:t>
+            </w:r>
+          </w:p>
+        </w:tc>
+      </w:tr>
+      <w:tr>
+        <w:trPr>
+          <w:trHeight w:val="300"/>
+        </w:trPr>
+        <w:tc>
+          <w:tcPr>
+            <w:tcW w:w="2826" w:type="dxa"/>
+            <w:tcBorders>
+              <w:top w:val="single" w:sz="6" w:space="0" w:color="000000"/>
+              <w:left w:val="single" w:sz="6" w:space="0" w:color="000000"/>
+              <w:bottom w:val="single" w:sz="6" w:space="0" w:color="000000"/>
+              <w:right w:val="single" w:sz="6" w:space="0" w:color="000000"/>
+            </w:tcBorders>
+            <w:shd w:val="clear" w:color="auto" w:fill="auto"/>
+            <w:vAlign w:val="center"/>
+            <w:hideMark/>
+          </w:tcPr>
+          <w:p>
+            <w:pPr>
+              <w:spacing w:after="0" w:line="240" w:lineRule="auto"/>
+              <w:jc w:val="center"/>
+              <w:textAlignment w:val="baseline"/>
+              <w:rPr>
+                <w:rFonts w:ascii="Times New Roman" w:eastAsia="Times New Roman" w:hAnsi="Times New Roman" w:cs="Times New Roman"/>
+                <w:sz w:val="24"/>
+                <w:szCs w:val="24"/>
+                <w:lang w:eastAsia="pt-BR"/>
+              </w:rPr>
+            </w:pPr>
+            <w:r>
+              <w:rPr>
+                <w:rFonts w:ascii="Arial" w:eastAsia="Times New Roman" w:hAnsi="Arial" w:cs="Arial"/>
+                <w:sz w:val="24"/>
+                <w:szCs w:val="24"/>
+                <w:lang w:eastAsia="pt-BR"/>
+              </w:rPr>
+              <w:t xml:space="preserve">Selecionar uma </w:t>
+            </w:r>
+            <w:r>
+              <w:rPr>
+                <w:rFonts w:ascii="Arial" w:eastAsia="Times New Roman" w:hAnsi="Arial" w:cs="Arial"/>
+                <w:b/>
+                <w:bCs/>
+                <w:sz w:val="24"/>
+                <w:szCs w:val="24"/>
+                <w:lang w:eastAsia="pt-BR"/>
+              </w:rPr>
+              <w:t>dificuldade</w:t>
+            </w:r>
+            <w:r>
+              <w:rPr>
+                <w:rFonts w:ascii="Arial" w:eastAsia="Times New Roman" w:hAnsi="Arial" w:cs="Arial"/>
+                <w:sz w:val="24"/>
+                <w:szCs w:val="24"/>
+                <w:lang w:eastAsia="pt-BR"/>
+              </w:rPr>
+              <w:t xml:space="preserve"> válida (por exemplo, clicando no botão para selecionar "Fácil", "Normal" ou "Difícil") e deixar os outros campos vazios.</w:t>
+            </w:r>
+          </w:p>
+        </w:tc>
+        <w:tc>
+          <w:tcPr>
+            <w:tcW w:w="2824" w:type="dxa"/>
+            <w:tcBorders>
+              <w:top w:val="single" w:sz="6" w:space="0" w:color="000000"/>
+              <w:left w:val="single" w:sz="6" w:space="0" w:color="000000"/>
+              <w:bottom w:val="single" w:sz="6" w:space="0" w:color="000000"/>
+              <w:right w:val="single" w:sz="6" w:space="0" w:color="000000"/>
+            </w:tcBorders>
+            <w:shd w:val="clear" w:color="auto" w:fill="auto"/>
+            <w:vAlign w:val="center"/>
+            <w:hideMark/>
+          </w:tcPr>
+          <w:p>
+            <w:pPr>
+              <w:spacing w:after="0" w:line="240" w:lineRule="auto"/>
+              <w:jc w:val="center"/>
+              <w:textAlignment w:val="baseline"/>
+              <w:rPr>
+                <w:rFonts w:ascii="Times New Roman" w:eastAsia="Times New Roman" w:hAnsi="Times New Roman" w:cs="Times New Roman"/>
+                <w:sz w:val="24"/>
+                <w:szCs w:val="24"/>
+                <w:lang w:eastAsia="pt-BR"/>
+              </w:rPr>
+            </w:pPr>
+            <w:r>
+              <w:rPr>
+                <w:rFonts w:ascii="Arial" w:eastAsia="Times New Roman" w:hAnsi="Arial" w:cs="Arial"/>
+                <w:sz w:val="24"/>
+                <w:szCs w:val="24"/>
+                <w:lang w:eastAsia="pt-BR"/>
+              </w:rPr>
+              <w:t xml:space="preserve">O sistema deve retornar </w:t>
+            </w:r>
+            <w:r>
+              <w:rPr>
+                <w:rFonts w:ascii="Arial" w:eastAsia="Times New Roman" w:hAnsi="Arial" w:cs="Arial"/>
+                <w:sz w:val="24"/>
+                <w:szCs w:val="24"/>
+                <w:lang w:eastAsia="pt-BR"/>
+              </w:rPr>
+              <w:t>a</w:t>
+            </w:r>
+            <w:r>
+              <w:rPr>
+                <w:rFonts w:ascii="Arial" w:eastAsia="Times New Roman" w:hAnsi="Arial" w:cs="Arial"/>
+                <w:sz w:val="24"/>
+                <w:szCs w:val="24"/>
+                <w:lang w:eastAsia="pt-BR"/>
+              </w:rPr>
+              <w:t xml:space="preserve"> mensagem de erro: "</w:t>
+            </w:r>
+            <w:r>
+              <w:rPr>
+                <w:rFonts w:ascii="Arial" w:eastAsia="Times New Roman" w:hAnsi="Arial" w:cs="Arial"/>
+                <w:sz w:val="24"/>
+                <w:szCs w:val="24"/>
+                <w:lang w:eastAsia="pt-BR"/>
+              </w:rPr>
+              <w:t xml:space="preserve">Por favor, preencha o campo </w:t>
+            </w:r>
+            <w:r>
+              <w:rPr>
+                <w:rFonts w:ascii="Arial" w:eastAsia="Times New Roman" w:hAnsi="Arial" w:cs="Arial"/>
+                <w:sz w:val="24"/>
+                <w:szCs w:val="24"/>
+                <w:lang w:eastAsia="pt-BR"/>
+              </w:rPr>
+              <w:t>título</w:t>
+            </w:r>
+            <w:r>
+              <w:rPr>
+                <w:rFonts w:ascii="Arial" w:eastAsia="Times New Roman" w:hAnsi="Arial" w:cs="Arial"/>
+                <w:sz w:val="24"/>
+                <w:szCs w:val="24"/>
+                <w:lang w:eastAsia="pt-BR"/>
+              </w:rPr>
+              <w:t>".</w:t>
+            </w:r>
+          </w:p>
+        </w:tc>
+        <w:tc>
+          <w:tcPr>
+            <w:tcW w:w="2838" w:type="dxa"/>
+            <w:tcBorders>
+              <w:top w:val="single" w:sz="6" w:space="0" w:color="000000"/>
+              <w:left w:val="single" w:sz="6" w:space="0" w:color="000000"/>
+              <w:bottom w:val="single" w:sz="6" w:space="0" w:color="000000"/>
+              <w:right w:val="single" w:sz="6" w:space="0" w:color="000000"/>
+            </w:tcBorders>
+            <w:shd w:val="clear" w:color="auto" w:fill="auto"/>
+            <w:vAlign w:val="center"/>
+            <w:hideMark/>
+          </w:tcPr>
+          <w:p>
+            <w:pPr>
+              <w:spacing w:after="0" w:line="240" w:lineRule="auto"/>
+              <w:jc w:val="center"/>
+              <w:textAlignment w:val="baseline"/>
+              <w:rPr>
+                <w:rFonts w:ascii="Times New Roman" w:eastAsia="Times New Roman" w:hAnsi="Times New Roman" w:cs="Times New Roman"/>
+                <w:sz w:val="24"/>
+                <w:szCs w:val="24"/>
+                <w:lang w:eastAsia="pt-BR"/>
+              </w:rPr>
+            </w:pPr>
+            <w:r>
+              <w:rPr>
+                <w:rFonts w:ascii="Arial" w:eastAsia="Times New Roman" w:hAnsi="Arial" w:cs="Arial"/>
+                <w:sz w:val="24"/>
+                <w:szCs w:val="24"/>
+                <w:lang w:eastAsia="pt-BR"/>
+              </w:rPr>
+              <w:t>O sistema retorn</w:t>
+            </w:r>
+            <w:r>
+              <w:rPr>
+                <w:rFonts w:ascii="Arial" w:eastAsia="Times New Roman" w:hAnsi="Arial" w:cs="Arial"/>
+                <w:sz w:val="24"/>
+                <w:szCs w:val="24"/>
+                <w:lang w:eastAsia="pt-BR"/>
+              </w:rPr>
+              <w:t>ou</w:t>
+            </w:r>
+            <w:r>
+              <w:rPr>
+                <w:rFonts w:ascii="Arial" w:eastAsia="Times New Roman" w:hAnsi="Arial" w:cs="Arial"/>
+                <w:sz w:val="24"/>
+                <w:szCs w:val="24"/>
+                <w:lang w:eastAsia="pt-BR"/>
+              </w:rPr>
+              <w:t xml:space="preserve"> </w:t>
+            </w:r>
+            <w:r>
+              <w:rPr>
+                <w:rFonts w:ascii="Arial" w:eastAsia="Times New Roman" w:hAnsi="Arial" w:cs="Arial"/>
+                <w:sz w:val="24"/>
+                <w:szCs w:val="24"/>
+                <w:lang w:eastAsia="pt-BR"/>
+              </w:rPr>
+              <w:t>a</w:t>
+            </w:r>
+            <w:r>
+              <w:rPr>
+                <w:rFonts w:ascii="Arial" w:eastAsia="Times New Roman" w:hAnsi="Arial" w:cs="Arial"/>
+                <w:sz w:val="24"/>
+                <w:szCs w:val="24"/>
+                <w:lang w:eastAsia="pt-BR"/>
+              </w:rPr>
+              <w:t xml:space="preserve"> mensagem de erro: "</w:t>
+            </w:r>
+            <w:r>
+              <w:rPr>
+                <w:rFonts w:ascii="Arial" w:eastAsia="Times New Roman" w:hAnsi="Arial" w:cs="Arial"/>
+                <w:sz w:val="24"/>
+                <w:szCs w:val="24"/>
+                <w:lang w:eastAsia="pt-BR"/>
+              </w:rPr>
+              <w:t xml:space="preserve">Por favor, preencha o campo  </w:t>
+            </w:r>
+            <w:r>
+              <w:rPr>
+                <w:rFonts w:ascii="Arial" w:eastAsia="Times New Roman" w:hAnsi="Arial" w:cs="Arial"/>
+                <w:sz w:val="24"/>
+                <w:szCs w:val="24"/>
+                <w:lang w:eastAsia="pt-BR"/>
+              </w:rPr>
+              <w:t>título</w:t>
+            </w:r>
+            <w:r>
+              <w:rPr>
+                <w:rFonts w:ascii="Arial" w:eastAsia="Times New Roman" w:hAnsi="Arial" w:cs="Arial"/>
+                <w:sz w:val="24"/>
+                <w:szCs w:val="24"/>
+                <w:lang w:eastAsia="pt-BR"/>
+              </w:rPr>
+              <w:t>".</w:t>
+            </w:r>
+          </w:p>
+        </w:tc>
+      </w:tr>
+      <w:tr>
+        <w:trPr>
+          <w:trHeight w:val="300"/>
+        </w:trPr>
+        <w:tc>
+          <w:tcPr>
+            <w:tcW w:w="2826" w:type="dxa"/>
+            <w:tcBorders>
+              <w:top w:val="single" w:sz="6" w:space="0" w:color="000000"/>
+              <w:left w:val="single" w:sz="6" w:space="0" w:color="000000"/>
+              <w:bottom w:val="single" w:sz="6" w:space="0" w:color="000000"/>
+              <w:right w:val="single" w:sz="6" w:space="0" w:color="000000"/>
+            </w:tcBorders>
+            <w:shd w:val="clear" w:color="auto" w:fill="auto"/>
+            <w:vAlign w:val="center"/>
+            <w:hideMark/>
+          </w:tcPr>
+          <w:p>
+            <w:pPr>
+              <w:spacing w:after="0" w:line="240" w:lineRule="auto"/>
+              <w:jc w:val="center"/>
+              <w:textAlignment w:val="baseline"/>
+              <w:rPr>
+                <w:rFonts w:ascii="Times New Roman" w:eastAsia="Times New Roman" w:hAnsi="Times New Roman" w:cs="Times New Roman"/>
+                <w:sz w:val="24"/>
+                <w:szCs w:val="24"/>
+                <w:lang w:eastAsia="pt-BR"/>
+              </w:rPr>
+            </w:pPr>
+            <w:r>
+              <w:rPr>
+                <w:rFonts w:ascii="Arial" w:eastAsia="Times New Roman" w:hAnsi="Arial" w:cs="Arial"/>
+                <w:sz w:val="24"/>
+                <w:szCs w:val="24"/>
+                <w:lang w:eastAsia="pt-BR"/>
+              </w:rPr>
+              <w:t xml:space="preserve">Preencher os campos </w:t>
+            </w:r>
+            <w:r>
+              <w:rPr>
+                <w:rFonts w:ascii="Arial" w:eastAsia="Times New Roman" w:hAnsi="Arial" w:cs="Arial"/>
+                <w:b/>
+                <w:bCs/>
+                <w:sz w:val="24"/>
+                <w:szCs w:val="24"/>
+                <w:lang w:eastAsia="pt-BR"/>
+              </w:rPr>
+              <w:t>título</w:t>
+            </w:r>
+            <w:r>
+              <w:rPr>
+                <w:rFonts w:ascii="Arial" w:eastAsia="Times New Roman" w:hAnsi="Arial" w:cs="Arial"/>
+                <w:b/>
+                <w:bCs/>
+                <w:sz w:val="24"/>
+                <w:szCs w:val="24"/>
+                <w:lang w:eastAsia="pt-BR"/>
+              </w:rPr>
+              <w:t xml:space="preserve"> da atividade </w:t>
+            </w:r>
+            <w:r>
+              <w:rPr>
+                <w:rFonts w:ascii="Arial" w:eastAsia="Times New Roman" w:hAnsi="Arial" w:cs="Arial"/>
+                <w:b/>
+                <w:bCs/>
+                <w:sz w:val="24"/>
+                <w:szCs w:val="24"/>
+                <w:lang w:eastAsia="pt-BR"/>
+              </w:rPr>
+              <w:t>categoria</w:t>
+            </w:r>
+            <w:r>
+              <w:rPr>
+                <w:rFonts w:ascii="Arial" w:eastAsia="Times New Roman" w:hAnsi="Arial" w:cs="Arial"/>
+                <w:sz w:val="24"/>
+                <w:szCs w:val="24"/>
+                <w:lang w:eastAsia="pt-BR"/>
+              </w:rPr>
+              <w:t xml:space="preserve">, </w:t>
+            </w:r>
+            <w:r>
+              <w:rPr>
+                <w:rFonts w:ascii="Arial" w:eastAsia="Times New Roman" w:hAnsi="Arial" w:cs="Arial"/>
+                <w:b/>
+                <w:bCs/>
+                <w:sz w:val="24"/>
+                <w:szCs w:val="24"/>
+                <w:lang w:eastAsia="pt-BR"/>
+              </w:rPr>
+              <w:t>descrição</w:t>
+            </w:r>
+            <w:r>
+              <w:rPr>
+                <w:rFonts w:ascii="Arial" w:eastAsia="Times New Roman" w:hAnsi="Arial" w:cs="Arial"/>
+                <w:sz w:val="24"/>
+                <w:szCs w:val="24"/>
+                <w:lang w:eastAsia="pt-BR"/>
+              </w:rPr>
+              <w:t xml:space="preserve">, mas não clicar no botão de </w:t>
+            </w:r>
+            <w:r>
+              <w:rPr>
+                <w:rFonts w:ascii="Arial" w:eastAsia="Times New Roman" w:hAnsi="Arial" w:cs="Arial"/>
+                <w:b/>
+                <w:bCs/>
+                <w:sz w:val="24"/>
+                <w:szCs w:val="24"/>
+                <w:lang w:eastAsia="pt-BR"/>
+              </w:rPr>
+              <w:t>dificuldade</w:t>
+            </w:r>
+            <w:r>
+              <w:rPr>
+                <w:rFonts w:ascii="Arial" w:eastAsia="Times New Roman" w:hAnsi="Arial" w:cs="Arial"/>
+                <w:sz w:val="24"/>
+                <w:szCs w:val="24"/>
+                <w:lang w:eastAsia="pt-BR"/>
+              </w:rPr>
+              <w:t>.</w:t>
+            </w:r>
+          </w:p>
+        </w:tc>
+        <w:tc>
+          <w:tcPr>
+            <w:tcW w:w="2824" w:type="dxa"/>
+            <w:tcBorders>
+              <w:top w:val="single" w:sz="6" w:space="0" w:color="000000"/>
+              <w:left w:val="single" w:sz="6" w:space="0" w:color="000000"/>
+              <w:bottom w:val="single" w:sz="6" w:space="0" w:color="000000"/>
+              <w:right w:val="single" w:sz="6" w:space="0" w:color="000000"/>
+            </w:tcBorders>
+            <w:shd w:val="clear" w:color="auto" w:fill="auto"/>
+            <w:vAlign w:val="center"/>
+            <w:hideMark/>
+          </w:tcPr>
+          <w:p>
+            <w:pPr>
+              <w:spacing w:after="0" w:line="240" w:lineRule="auto"/>
+              <w:jc w:val="center"/>
+              <w:textAlignment w:val="baseline"/>
+              <w:rPr>
+                <w:rFonts w:ascii="Times New Roman" w:eastAsia="Times New Roman" w:hAnsi="Times New Roman" w:cs="Times New Roman"/>
+                <w:sz w:val="24"/>
+                <w:szCs w:val="24"/>
+                <w:lang w:eastAsia="pt-BR"/>
+              </w:rPr>
+            </w:pPr>
+            <w:r>
+              <w:rPr>
+                <w:rFonts w:ascii="Arial" w:eastAsia="Times New Roman" w:hAnsi="Arial" w:cs="Arial"/>
+                <w:sz w:val="24"/>
+                <w:szCs w:val="24"/>
+                <w:lang w:eastAsia="pt-BR"/>
+              </w:rPr>
+              <w:t xml:space="preserve">O sistema deve retornar </w:t>
+            </w:r>
+            <w:r>
+              <w:rPr>
+                <w:rFonts w:ascii="Arial" w:eastAsia="Times New Roman" w:hAnsi="Arial" w:cs="Arial"/>
+                <w:sz w:val="24"/>
+                <w:szCs w:val="24"/>
+                <w:lang w:eastAsia="pt-BR"/>
+              </w:rPr>
+              <w:t>a</w:t>
+            </w:r>
+            <w:r>
+              <w:rPr>
+                <w:rFonts w:ascii="Arial" w:eastAsia="Times New Roman" w:hAnsi="Arial" w:cs="Arial"/>
+                <w:sz w:val="24"/>
+                <w:szCs w:val="24"/>
+                <w:lang w:eastAsia="pt-BR"/>
+              </w:rPr>
+              <w:t xml:space="preserve"> mensagem de erro: "</w:t>
+            </w:r>
+            <w:r>
+              <w:rPr>
+                <w:rFonts w:ascii="Arial" w:eastAsia="Times New Roman" w:hAnsi="Arial" w:cs="Arial"/>
+                <w:sz w:val="24"/>
+                <w:szCs w:val="24"/>
+                <w:lang w:eastAsia="pt-BR"/>
+              </w:rPr>
+              <w:t>Por favor, preencha o campo dificuldade</w:t>
+            </w:r>
+            <w:r>
+              <w:rPr>
+                <w:rFonts w:ascii="Arial" w:eastAsia="Times New Roman" w:hAnsi="Arial" w:cs="Arial"/>
+                <w:sz w:val="24"/>
+                <w:szCs w:val="24"/>
+                <w:lang w:eastAsia="pt-BR"/>
+              </w:rPr>
+              <w:t>".</w:t>
+            </w:r>
+          </w:p>
+        </w:tc>
+        <w:tc>
+          <w:tcPr>
+            <w:tcW w:w="2838" w:type="dxa"/>
+            <w:tcBorders>
+              <w:top w:val="single" w:sz="6" w:space="0" w:color="000000"/>
+              <w:left w:val="single" w:sz="6" w:space="0" w:color="000000"/>
+              <w:bottom w:val="single" w:sz="6" w:space="0" w:color="000000"/>
+              <w:right w:val="single" w:sz="6" w:space="0" w:color="000000"/>
+            </w:tcBorders>
+            <w:shd w:val="clear" w:color="auto" w:fill="auto"/>
+            <w:vAlign w:val="center"/>
+            <w:hideMark/>
+          </w:tcPr>
+          <w:p>
+            <w:pPr>
+              <w:spacing w:after="0" w:line="240" w:lineRule="auto"/>
+              <w:jc w:val="center"/>
+              <w:textAlignment w:val="baseline"/>
+              <w:rPr>
+                <w:rFonts w:ascii="Times New Roman" w:eastAsia="Times New Roman" w:hAnsi="Times New Roman" w:cs="Times New Roman"/>
+                <w:sz w:val="24"/>
+                <w:szCs w:val="24"/>
+                <w:lang w:eastAsia="pt-BR"/>
+              </w:rPr>
+            </w:pPr>
+            <w:r>
+              <w:rPr>
+                <w:rFonts w:ascii="Arial" w:eastAsia="Times New Roman" w:hAnsi="Arial" w:cs="Arial"/>
+                <w:sz w:val="24"/>
+                <w:szCs w:val="24"/>
+                <w:lang w:eastAsia="pt-BR"/>
+              </w:rPr>
+              <w:t>O sistema retorn</w:t>
+            </w:r>
+            <w:r>
+              <w:rPr>
+                <w:rFonts w:ascii="Arial" w:eastAsia="Times New Roman" w:hAnsi="Arial" w:cs="Arial"/>
+                <w:sz w:val="24"/>
+                <w:szCs w:val="24"/>
+                <w:lang w:eastAsia="pt-BR"/>
+              </w:rPr>
+              <w:t>ou</w:t>
+            </w:r>
+            <w:r>
+              <w:rPr>
+                <w:rFonts w:ascii="Arial" w:eastAsia="Times New Roman" w:hAnsi="Arial" w:cs="Arial"/>
+                <w:sz w:val="24"/>
+                <w:szCs w:val="24"/>
+                <w:lang w:eastAsia="pt-BR"/>
+              </w:rPr>
+              <w:t xml:space="preserve"> </w:t>
+            </w:r>
+            <w:r>
+              <w:rPr>
+                <w:rFonts w:ascii="Arial" w:eastAsia="Times New Roman" w:hAnsi="Arial" w:cs="Arial"/>
+                <w:sz w:val="24"/>
+                <w:szCs w:val="24"/>
+                <w:lang w:eastAsia="pt-BR"/>
+              </w:rPr>
+              <w:t>a</w:t>
+            </w:r>
+            <w:r>
+              <w:rPr>
+                <w:rFonts w:ascii="Arial" w:eastAsia="Times New Roman" w:hAnsi="Arial" w:cs="Arial"/>
+                <w:sz w:val="24"/>
+                <w:szCs w:val="24"/>
+                <w:lang w:eastAsia="pt-BR"/>
+              </w:rPr>
+              <w:t xml:space="preserve"> mensagem de erro: "</w:t>
+            </w:r>
+            <w:r>
+              <w:rPr>
+                <w:rFonts w:ascii="Arial" w:eastAsia="Times New Roman" w:hAnsi="Arial" w:cs="Arial"/>
+                <w:sz w:val="24"/>
+                <w:szCs w:val="24"/>
+                <w:lang w:eastAsia="pt-BR"/>
+              </w:rPr>
+              <w:t>Por favor, preencha o campo dificuldade</w:t>
+            </w:r>
+            <w:r>
+              <w:rPr>
+                <w:rFonts w:ascii="Arial" w:eastAsia="Times New Roman" w:hAnsi="Arial" w:cs="Arial"/>
+                <w:sz w:val="24"/>
+                <w:szCs w:val="24"/>
+                <w:lang w:eastAsia="pt-BR"/>
+              </w:rPr>
+              <w:t>".</w:t>
+            </w:r>
+          </w:p>
+        </w:tc>
+      </w:tr>
+      <w:tr>
+        <w:trPr>
+          <w:trHeight w:val="300"/>
+        </w:trPr>
+        <w:tc>
+          <w:tcPr>
+            <w:tcW w:w="2826" w:type="dxa"/>
+            <w:tcBorders>
+              <w:top w:val="single" w:sz="6" w:space="0" w:color="000000"/>
+              <w:left w:val="single" w:sz="6" w:space="0" w:color="000000"/>
+              <w:bottom w:val="single" w:sz="6" w:space="0" w:color="000000"/>
+              <w:right w:val="single" w:sz="6" w:space="0" w:color="000000"/>
+            </w:tcBorders>
+            <w:shd w:val="clear" w:color="auto" w:fill="auto"/>
+            <w:vAlign w:val="center"/>
+            <w:hideMark/>
+          </w:tcPr>
+          <w:p>
+            <w:pPr>
+              <w:spacing w:after="0" w:line="240" w:lineRule="auto"/>
+              <w:jc w:val="center"/>
+              <w:textAlignment w:val="baseline"/>
+              <w:rPr>
+                <w:rFonts w:ascii="Times New Roman" w:eastAsia="Times New Roman" w:hAnsi="Times New Roman" w:cs="Times New Roman"/>
+                <w:sz w:val="24"/>
+                <w:szCs w:val="24"/>
+                <w:lang w:eastAsia="pt-BR"/>
+              </w:rPr>
+            </w:pPr>
+            <w:r>
+              <w:rPr>
+                <w:rFonts w:ascii="Arial" w:eastAsia="Times New Roman" w:hAnsi="Arial" w:cs="Arial"/>
+                <w:sz w:val="24"/>
+                <w:szCs w:val="24"/>
+                <w:lang w:eastAsia="pt-BR"/>
+              </w:rPr>
+              <w:t xml:space="preserve">Preencher os campos </w:t>
+            </w:r>
+            <w:r>
+              <w:rPr>
+                <w:rFonts w:ascii="Arial" w:eastAsia="Times New Roman" w:hAnsi="Arial" w:cs="Arial"/>
+                <w:b/>
+                <w:bCs/>
+                <w:sz w:val="24"/>
+                <w:szCs w:val="24"/>
+                <w:lang w:eastAsia="pt-BR"/>
+              </w:rPr>
+              <w:t>nome da lição</w:t>
+            </w:r>
+            <w:r>
+              <w:rPr>
+                <w:rFonts w:ascii="Arial" w:eastAsia="Times New Roman" w:hAnsi="Arial" w:cs="Arial"/>
+                <w:sz w:val="24"/>
+                <w:szCs w:val="24"/>
+                <w:lang w:eastAsia="pt-BR"/>
+              </w:rPr>
+              <w:t xml:space="preserve">, </w:t>
+            </w:r>
+            <w:r>
+              <w:rPr>
+                <w:rFonts w:ascii="Arial" w:eastAsia="Times New Roman" w:hAnsi="Arial" w:cs="Arial"/>
+                <w:b/>
+                <w:bCs/>
+                <w:sz w:val="24"/>
+                <w:szCs w:val="24"/>
+                <w:lang w:eastAsia="pt-BR"/>
+              </w:rPr>
+              <w:t>dificuldade</w:t>
+            </w:r>
+            <w:r>
+              <w:rPr>
+                <w:rFonts w:ascii="Arial" w:eastAsia="Times New Roman" w:hAnsi="Arial" w:cs="Arial"/>
+                <w:sz w:val="24"/>
+                <w:szCs w:val="24"/>
+                <w:lang w:eastAsia="pt-BR"/>
+              </w:rPr>
+              <w:t xml:space="preserve">, </w:t>
+            </w:r>
+            <w:r>
+              <w:rPr>
+                <w:rFonts w:ascii="Arial" w:eastAsia="Times New Roman" w:hAnsi="Arial" w:cs="Arial"/>
+                <w:b/>
+                <w:bCs/>
+                <w:sz w:val="24"/>
+                <w:szCs w:val="24"/>
+                <w:lang w:eastAsia="pt-BR"/>
+              </w:rPr>
+              <w:t>categoria</w:t>
+            </w:r>
+            <w:r>
+              <w:rPr>
+                <w:rFonts w:ascii="Arial" w:eastAsia="Times New Roman" w:hAnsi="Arial" w:cs="Arial"/>
+                <w:sz w:val="24"/>
+                <w:szCs w:val="24"/>
+                <w:lang w:eastAsia="pt-BR"/>
+              </w:rPr>
+              <w:t xml:space="preserve">, mas deixar o campo </w:t>
+            </w:r>
+            <w:r>
+              <w:rPr>
+                <w:rFonts w:ascii="Arial" w:eastAsia="Times New Roman" w:hAnsi="Arial" w:cs="Arial"/>
+                <w:b/>
+                <w:bCs/>
+                <w:sz w:val="24"/>
+                <w:szCs w:val="24"/>
+                <w:lang w:eastAsia="pt-BR"/>
+              </w:rPr>
+              <w:t>descrição</w:t>
+            </w:r>
+            <w:r>
+              <w:rPr>
+                <w:rFonts w:ascii="Arial" w:eastAsia="Times New Roman" w:hAnsi="Arial" w:cs="Arial"/>
+                <w:sz w:val="24"/>
+                <w:szCs w:val="24"/>
+                <w:lang w:eastAsia="pt-BR"/>
+              </w:rPr>
+              <w:t xml:space="preserve"> vazio.</w:t>
+            </w:r>
+          </w:p>
+        </w:tc>
+        <w:tc>
+          <w:tcPr>
+            <w:tcW w:w="2824" w:type="dxa"/>
+            <w:tcBorders>
+              <w:top w:val="single" w:sz="6" w:space="0" w:color="000000"/>
+              <w:left w:val="single" w:sz="6" w:space="0" w:color="000000"/>
+              <w:bottom w:val="single" w:sz="6" w:space="0" w:color="000000"/>
+              <w:right w:val="single" w:sz="6" w:space="0" w:color="000000"/>
+            </w:tcBorders>
+            <w:shd w:val="clear" w:color="auto" w:fill="auto"/>
+            <w:vAlign w:val="center"/>
+            <w:hideMark/>
+          </w:tcPr>
+          <w:p>
+            <w:pPr>
+              <w:spacing w:after="0" w:line="240" w:lineRule="auto"/>
+              <w:jc w:val="center"/>
+              <w:textAlignment w:val="baseline"/>
+              <w:rPr>
+                <w:rFonts w:ascii="Times New Roman" w:eastAsia="Times New Roman" w:hAnsi="Times New Roman" w:cs="Times New Roman"/>
+                <w:sz w:val="24"/>
+                <w:szCs w:val="24"/>
+                <w:lang w:eastAsia="pt-BR"/>
+              </w:rPr>
+            </w:pPr>
+            <w:r>
+              <w:rPr>
+                <w:rFonts w:ascii="Arial" w:eastAsia="Times New Roman" w:hAnsi="Arial" w:cs="Arial"/>
+                <w:sz w:val="24"/>
+                <w:szCs w:val="24"/>
+                <w:lang w:eastAsia="pt-BR"/>
+              </w:rPr>
+              <w:t>O sistema deve permitir o cadastro, mas com descrição em branco.</w:t>
+            </w:r>
+          </w:p>
+        </w:tc>
+        <w:tc>
+          <w:tcPr>
+            <w:tcW w:w="2838" w:type="dxa"/>
+            <w:tcBorders>
+              <w:top w:val="single" w:sz="6" w:space="0" w:color="000000"/>
+              <w:left w:val="single" w:sz="6" w:space="0" w:color="000000"/>
+              <w:bottom w:val="single" w:sz="6" w:space="0" w:color="000000"/>
+              <w:right w:val="single" w:sz="6" w:space="0" w:color="000000"/>
+            </w:tcBorders>
+            <w:shd w:val="clear" w:color="auto" w:fill="auto"/>
+            <w:vAlign w:val="center"/>
+            <w:hideMark/>
+          </w:tcPr>
+          <w:p>
+            <w:pPr>
+              <w:spacing w:after="0" w:line="240" w:lineRule="auto"/>
+              <w:jc w:val="center"/>
+              <w:textAlignment w:val="baseline"/>
+              <w:rPr>
+                <w:rFonts w:ascii="Times New Roman" w:eastAsia="Times New Roman" w:hAnsi="Times New Roman" w:cs="Times New Roman"/>
+                <w:sz w:val="24"/>
+                <w:szCs w:val="24"/>
+                <w:lang w:eastAsia="pt-BR"/>
+              </w:rPr>
+            </w:pPr>
+            <w:r>
+              <w:rPr>
+                <w:rFonts w:ascii="Arial" w:eastAsia="Times New Roman" w:hAnsi="Arial" w:cs="Arial"/>
+                <w:sz w:val="24"/>
+                <w:szCs w:val="24"/>
+                <w:lang w:eastAsia="pt-BR"/>
+              </w:rPr>
+              <w:t>O sistema cham</w:t>
+            </w:r>
+            <w:r>
+              <w:rPr>
+                <w:rFonts w:ascii="Arial" w:eastAsia="Times New Roman" w:hAnsi="Arial" w:cs="Arial"/>
+                <w:sz w:val="24"/>
+                <w:szCs w:val="24"/>
+                <w:lang w:eastAsia="pt-BR"/>
+              </w:rPr>
+              <w:t>ou a tela de pomodoro</w:t>
+            </w:r>
+            <w:r>
+              <w:rPr>
+                <w:rFonts w:ascii="Arial" w:eastAsia="Times New Roman" w:hAnsi="Arial" w:cs="Arial"/>
+                <w:sz w:val="24"/>
+                <w:szCs w:val="24"/>
+                <w:lang w:eastAsia="pt-BR"/>
+              </w:rPr>
+              <w:t>.</w:t>
+            </w:r>
+          </w:p>
+        </w:tc>
+      </w:tr>
+      <w:tr>
+        <w:trPr>
+          <w:trHeight w:val="300"/>
+        </w:trPr>
+        <w:tc>
+          <w:tcPr>
+            <w:tcW w:w="2826" w:type="dxa"/>
+            <w:tcBorders>
+              <w:top w:val="single" w:sz="6" w:space="0" w:color="000000"/>
+              <w:left w:val="single" w:sz="6" w:space="0" w:color="000000"/>
+              <w:bottom w:val="single" w:sz="6" w:space="0" w:color="000000"/>
+              <w:right w:val="single" w:sz="6" w:space="0" w:color="000000"/>
+            </w:tcBorders>
+            <w:shd w:val="clear" w:color="auto" w:fill="auto"/>
+            <w:vAlign w:val="center"/>
+          </w:tcPr>
+          <w:p>
+            <w:pPr>
+              <w:spacing w:after="0" w:line="240" w:lineRule="auto"/>
+              <w:jc w:val="center"/>
+              <w:textAlignment w:val="baseline"/>
+              <w:rPr>
+                <w:rFonts w:ascii="Arial" w:eastAsia="Times New Roman" w:hAnsi="Arial" w:cs="Arial"/>
+                <w:sz w:val="24"/>
+                <w:szCs w:val="24"/>
+                <w:lang w:eastAsia="pt-BR"/>
+              </w:rPr>
+            </w:pPr>
+            <w:r>
+              <w:rPr>
+                <w:rFonts w:ascii="Arial" w:eastAsia="Times New Roman" w:hAnsi="Arial" w:cs="Arial"/>
+                <w:sz w:val="24"/>
+                <w:szCs w:val="24"/>
+                <w:lang w:eastAsia="pt-BR"/>
+              </w:rPr>
+              <w:t xml:space="preserve">Preencher todos os campos corretamente: </w:t>
+            </w:r>
+            <w:r>
+              <w:rPr>
+                <w:rFonts w:ascii="Arial" w:eastAsia="Times New Roman" w:hAnsi="Arial" w:cs="Arial"/>
+                <w:b/>
+                <w:bCs/>
+                <w:sz w:val="24"/>
+                <w:szCs w:val="24"/>
+                <w:lang w:eastAsia="pt-BR"/>
+              </w:rPr>
+              <w:t>nome da lição</w:t>
+            </w:r>
+            <w:r>
+              <w:rPr>
+                <w:rFonts w:ascii="Arial" w:eastAsia="Times New Roman" w:hAnsi="Arial" w:cs="Arial"/>
+                <w:sz w:val="24"/>
+                <w:szCs w:val="24"/>
+                <w:lang w:eastAsia="pt-BR"/>
+              </w:rPr>
+              <w:t xml:space="preserve">, </w:t>
+            </w:r>
+            <w:r>
+              <w:rPr>
+                <w:rFonts w:ascii="Arial" w:eastAsia="Times New Roman" w:hAnsi="Arial" w:cs="Arial"/>
+                <w:b/>
+                <w:bCs/>
+                <w:sz w:val="24"/>
+                <w:szCs w:val="24"/>
+                <w:lang w:eastAsia="pt-BR"/>
+              </w:rPr>
+              <w:t>dificuldade</w:t>
+            </w:r>
+            <w:r>
+              <w:rPr>
+                <w:rFonts w:ascii="Arial" w:eastAsia="Times New Roman" w:hAnsi="Arial" w:cs="Arial"/>
+                <w:sz w:val="24"/>
+                <w:szCs w:val="24"/>
+                <w:lang w:eastAsia="pt-BR"/>
+              </w:rPr>
+              <w:t xml:space="preserve">, </w:t>
+            </w:r>
+            <w:r>
+              <w:rPr>
+                <w:rFonts w:ascii="Arial" w:eastAsia="Times New Roman" w:hAnsi="Arial" w:cs="Arial"/>
+                <w:b/>
+                <w:bCs/>
+                <w:sz w:val="24"/>
+                <w:szCs w:val="24"/>
+                <w:lang w:eastAsia="pt-BR"/>
+              </w:rPr>
+              <w:t>categoria</w:t>
+            </w:r>
+            <w:r>
+              <w:rPr>
+                <w:rFonts w:ascii="Arial" w:eastAsia="Times New Roman" w:hAnsi="Arial" w:cs="Arial"/>
+                <w:sz w:val="24"/>
+                <w:szCs w:val="24"/>
+                <w:lang w:eastAsia="pt-BR"/>
+              </w:rPr>
+              <w:t xml:space="preserve">, </w:t>
+            </w:r>
+            <w:r>
+              <w:rPr>
+                <w:rFonts w:ascii="Arial" w:eastAsia="Times New Roman" w:hAnsi="Arial" w:cs="Arial"/>
+                <w:b/>
+                <w:bCs/>
+                <w:sz w:val="24"/>
+                <w:szCs w:val="24"/>
+                <w:lang w:eastAsia="pt-BR"/>
+              </w:rPr>
+              <w:t>descrição</w:t>
+            </w:r>
+            <w:r>
+              <w:rPr>
+                <w:rFonts w:ascii="Arial" w:eastAsia="Times New Roman" w:hAnsi="Arial" w:cs="Arial"/>
+                <w:sz w:val="24"/>
+                <w:szCs w:val="24"/>
+                <w:lang w:eastAsia="pt-BR"/>
+              </w:rPr>
+              <w:t>.</w:t>
+            </w:r>
+          </w:p>
+        </w:tc>
+        <w:tc>
+          <w:tcPr>
+            <w:tcW w:w="2824" w:type="dxa"/>
+            <w:tcBorders>
+              <w:top w:val="single" w:sz="6" w:space="0" w:color="000000"/>
+              <w:left w:val="single" w:sz="6" w:space="0" w:color="000000"/>
+              <w:bottom w:val="single" w:sz="6" w:space="0" w:color="000000"/>
+              <w:right w:val="single" w:sz="6" w:space="0" w:color="000000"/>
+            </w:tcBorders>
+            <w:shd w:val="clear" w:color="auto" w:fill="auto"/>
+            <w:vAlign w:val="center"/>
+          </w:tcPr>
+          <w:p>
+            <w:pPr>
+              <w:spacing w:after="0" w:line="240" w:lineRule="auto"/>
+              <w:jc w:val="center"/>
+              <w:textAlignment w:val="baseline"/>
+              <w:rPr>
+                <w:rFonts w:ascii="Arial" w:eastAsia="Times New Roman" w:hAnsi="Arial" w:cs="Arial"/>
+                <w:sz w:val="24"/>
+                <w:szCs w:val="24"/>
+                <w:lang w:eastAsia="pt-BR"/>
+              </w:rPr>
+            </w:pPr>
+            <w:r>
+              <w:rPr>
+                <w:rFonts w:ascii="Arial" w:eastAsia="Times New Roman" w:hAnsi="Arial" w:cs="Arial"/>
+                <w:sz w:val="24"/>
+                <w:szCs w:val="24"/>
+                <w:lang w:eastAsia="pt-BR"/>
+              </w:rPr>
+              <w:t>O sistema deve cadastrar a atividade e</w:t>
+            </w:r>
+            <w:r>
+              <w:rPr>
+                <w:rFonts w:ascii="Arial" w:eastAsia="Times New Roman" w:hAnsi="Arial" w:cs="Arial"/>
+                <w:sz w:val="24"/>
+                <w:szCs w:val="24"/>
+                <w:lang w:eastAsia="pt-BR"/>
+              </w:rPr>
+              <w:t>, passar para a tela de pomodoro</w:t>
+            </w:r>
+            <w:r>
+              <w:rPr>
+                <w:rFonts w:ascii="Arial" w:eastAsia="Times New Roman" w:hAnsi="Arial" w:cs="Arial"/>
+                <w:sz w:val="24"/>
+                <w:szCs w:val="24"/>
+                <w:lang w:eastAsia="pt-BR"/>
+              </w:rPr>
+              <w:t>.</w:t>
+            </w:r>
+          </w:p>
+        </w:tc>
+        <w:tc>
+          <w:tcPr>
+            <w:tcW w:w="2838" w:type="dxa"/>
+            <w:tcBorders>
+              <w:top w:val="single" w:sz="6" w:space="0" w:color="000000"/>
+              <w:left w:val="single" w:sz="6" w:space="0" w:color="000000"/>
+              <w:bottom w:val="single" w:sz="6" w:space="0" w:color="000000"/>
+              <w:right w:val="single" w:sz="6" w:space="0" w:color="000000"/>
+            </w:tcBorders>
+            <w:shd w:val="clear" w:color="auto" w:fill="auto"/>
+            <w:vAlign w:val="center"/>
+          </w:tcPr>
+          <w:p>
+            <w:pPr>
+              <w:spacing w:after="0" w:line="240" w:lineRule="auto"/>
+              <w:jc w:val="center"/>
+              <w:textAlignment w:val="baseline"/>
+              <w:rPr>
+                <w:rFonts w:ascii="Arial" w:eastAsia="Times New Roman" w:hAnsi="Arial" w:cs="Arial"/>
+                <w:sz w:val="24"/>
+                <w:szCs w:val="24"/>
+                <w:lang w:eastAsia="pt-BR"/>
+              </w:rPr>
+            </w:pPr>
+            <w:r>
+              <w:rPr>
+                <w:rFonts w:ascii="Arial" w:eastAsia="Times New Roman" w:hAnsi="Arial" w:cs="Arial"/>
+                <w:sz w:val="24"/>
+                <w:szCs w:val="24"/>
+                <w:lang w:eastAsia="pt-BR"/>
+              </w:rPr>
+              <w:t xml:space="preserve">O sistema </w:t>
+            </w:r>
+            <w:r>
+              <w:rPr>
+                <w:rFonts w:ascii="Arial" w:eastAsia="Times New Roman" w:hAnsi="Arial" w:cs="Arial"/>
+                <w:sz w:val="24"/>
+                <w:szCs w:val="24"/>
+                <w:lang w:eastAsia="pt-BR"/>
+              </w:rPr>
+              <w:t>cadastr</w:t>
+            </w:r>
+            <w:r>
+              <w:rPr>
+                <w:rFonts w:ascii="Arial" w:eastAsia="Times New Roman" w:hAnsi="Arial" w:cs="Arial"/>
+                <w:sz w:val="24"/>
+                <w:szCs w:val="24"/>
+                <w:lang w:eastAsia="pt-BR"/>
+              </w:rPr>
+              <w:t>ou</w:t>
+            </w:r>
+            <w:r>
+              <w:rPr>
+                <w:rFonts w:ascii="Arial" w:eastAsia="Times New Roman" w:hAnsi="Arial" w:cs="Arial"/>
+                <w:sz w:val="24"/>
+                <w:szCs w:val="24"/>
+                <w:lang w:eastAsia="pt-BR"/>
+              </w:rPr>
+              <w:t xml:space="preserve"> a atividade e</w:t>
+            </w:r>
+            <w:r>
+              <w:rPr>
+                <w:rFonts w:ascii="Arial" w:eastAsia="Times New Roman" w:hAnsi="Arial" w:cs="Arial"/>
+                <w:sz w:val="24"/>
+                <w:szCs w:val="24"/>
+                <w:lang w:eastAsia="pt-BR"/>
+              </w:rPr>
+              <w:t xml:space="preserve"> pass</w:t>
+            </w:r>
+            <w:r>
+              <w:rPr>
+                <w:rFonts w:ascii="Arial" w:eastAsia="Times New Roman" w:hAnsi="Arial" w:cs="Arial"/>
+                <w:sz w:val="24"/>
+                <w:szCs w:val="24"/>
+                <w:lang w:eastAsia="pt-BR"/>
+              </w:rPr>
+              <w:t>ou</w:t>
+            </w:r>
+            <w:r>
+              <w:rPr>
+                <w:rFonts w:ascii="Arial" w:eastAsia="Times New Roman" w:hAnsi="Arial" w:cs="Arial"/>
+                <w:sz w:val="24"/>
+                <w:szCs w:val="24"/>
+                <w:lang w:eastAsia="pt-BR"/>
+              </w:rPr>
+              <w:t xml:space="preserve"> para a tela de pomodoro</w:t>
+            </w:r>
+            <w:r>
+              <w:rPr>
+                <w:rFonts w:ascii="Arial" w:eastAsia="Times New Roman" w:hAnsi="Arial" w:cs="Arial"/>
+                <w:sz w:val="24"/>
+                <w:szCs w:val="24"/>
+                <w:lang w:eastAsia="pt-BR"/>
+              </w:rPr>
+              <w:t>.</w:t>
+            </w:r>
+          </w:p>
+        </w:tc>
+      </w:tr>
+    </w:tbl>
+    <w:p>
+      <w:pPr>
+        <w:spacing w:after="0" w:line="240" w:lineRule="auto"/>
+        <w:textAlignment w:val="baseline"/>
+        <w:rPr>
           <w:rFonts w:ascii="Segoe UI" w:eastAsia="Times New Roman" w:hAnsi="Segoe UI" w:cs="Segoe UI"/>
           <w:sz w:val="18"/>
           <w:szCs w:val="18"/>
           <w:lang w:eastAsia="pt-BR"/>
         </w:rPr>
       </w:pPr>
-      <w:r>
-        <w:rPr>
-          <w:rFonts w:ascii="Arial" w:eastAsia="Times New Roman" w:hAnsi="Arial" w:cs="Arial"/>
-          <w:sz w:val="24"/>
-          <w:szCs w:val="24"/>
-          <w:lang w:eastAsia="pt-BR"/>
-        </w:rPr>
-        <w:t> </w:t>
-      </w:r>
-    </w:p>
+    </w:p>
+    <w:bookmarkEnd w:id="20"/>
     <w:p>
       <w:pPr>
         <w:spacing w:line="360" w:lineRule="auto"/>
@@ -19331,7 +21021,7 @@
           <w:szCs w:val="24"/>
         </w:rPr>
       </w:pPr>
-      <w:bookmarkStart w:id="20" w:name="_Toc14160059"/>
+      <w:bookmarkStart w:id="21" w:name="_Toc14160059"/>
       <w:r>
         <w:rPr>
           <w:rFonts w:ascii="Arial" w:hAnsi="Arial" w:cs="Arial"/>
@@ -19339,9 +21029,10 @@
           <w:sz w:val="24"/>
           <w:szCs w:val="24"/>
         </w:rPr>
+        <w:lastRenderedPageBreak/>
         <w:t>Resultados</w:t>
       </w:r>
-      <w:bookmarkEnd w:id="20"/>
+      <w:bookmarkEnd w:id="21"/>
     </w:p>
     <w:p>
       <w:pPr>
@@ -19378,7 +21069,7 @@
           <w:szCs w:val="24"/>
         </w:rPr>
       </w:pPr>
-      <w:bookmarkStart w:id="21" w:name="_Toc14160060"/>
+      <w:bookmarkStart w:id="22" w:name="_Toc14160060"/>
       <w:r>
         <w:rPr>
           <w:rFonts w:ascii="Arial" w:hAnsi="Arial" w:cs="Arial"/>
@@ -19397,7 +21088,7 @@
         </w:rPr>
         <w:t>Retrospectiva</w:t>
       </w:r>
-      <w:bookmarkEnd w:id="21"/>
+      <w:bookmarkEnd w:id="22"/>
     </w:p>
     <w:p>
       <w:pPr>
@@ -19435,7 +21126,6 @@
           <w:rFonts w:ascii="Arial" w:hAnsi="Arial" w:cs="Arial"/>
           <w:noProof/>
         </w:rPr>
-        <w:lastRenderedPageBreak/>
         <w:drawing>
           <wp:inline distT="0" distB="0" distL="0" distR="0" wp14:anchorId="7AD73D89" wp14:editId="213B6E2B">
             <wp:extent cx="5438774" cy="5000625"/>
@@ -21255,7 +22945,7 @@
               </wp:inline>
             </w:drawing>
           </mc:Choice>
-          <mc:Fallback xmlns:oel="http://schemas.microsoft.com/office/2019/extlst" xmlns:w16cex="http://schemas.microsoft.com/office/word/2018/wordml/cex" xmlns:w16="http://schemas.microsoft.com/office/word/2018/wordml" xmlns:w16du="http://schemas.microsoft.com/office/word/2023/wordml/word16du" xmlns:w16sdtdh="http://schemas.microsoft.com/office/word/2020/wordml/sdtdatahash">
+          <mc:Fallback>
             <w:pict>
               <v:rect w14:anchorId="7827A6F0" id="Retângulo 10" o:spid="_x0000_s1026" alt="image.png" style="width:24.3pt;height:24.3pt;visibility:visible;mso-wrap-style:square;mso-left-percent:-10001;mso-top-percent:-10001;mso-position-horizontal:absolute;mso-position-horizontal-relative:char;mso-position-vertical:absolute;mso-position-vertical-relative:line;mso-left-percent:-10001;mso-top-percent:-10001;v-text-anchor:top" o:gfxdata="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" filled="f" stroked="f">
                 <o:lock v:ext="edit" aspectratio="t"/>
@@ -21862,7 +23552,7 @@
               </wp:inline>
             </w:drawing>
           </mc:Choice>
-          <mc:Fallback xmlns:oel="http://schemas.microsoft.com/office/2019/extlst" xmlns:w16cex="http://schemas.microsoft.com/office/word/2018/wordml/cex" xmlns:w16="http://schemas.microsoft.com/office/word/2018/wordml" xmlns:w16du="http://schemas.microsoft.com/office/word/2023/wordml/word16du" xmlns:w16sdtdh="http://schemas.microsoft.com/office/word/2020/wordml/sdtdatahash">
+          <mc:Fallback>
             <w:pict>
               <v:rect w14:anchorId="029F886D" id="Retângulo 14" o:spid="_x0000_s1026" alt="image.png" style="width:24.3pt;height:24.3pt;visibility:visible;mso-wrap-style:square;mso-left-percent:-10001;mso-top-percent:-10001;mso-position-horizontal:absolute;mso-position-horizontal-relative:char;mso-position-vertical:absolute;mso-position-vertical-relative:line;mso-left-percent:-10001;mso-top-percent:-10001;v-text-anchor:top" o:gfxdata="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" filled="f" stroked="f">
                 <o:lock v:ext="edit" aspectratio="t"/>
@@ -22083,7 +23773,7 @@
               </wp:inline>
             </w:drawing>
           </mc:Choice>
-          <mc:Fallback xmlns:oel="http://schemas.microsoft.com/office/2019/extlst" xmlns:w16cex="http://schemas.microsoft.com/office/word/2018/wordml/cex" xmlns:w16="http://schemas.microsoft.com/office/word/2018/wordml" xmlns:w16du="http://schemas.microsoft.com/office/word/2023/wordml/word16du" xmlns:w16sdtdh="http://schemas.microsoft.com/office/word/2020/wordml/sdtdatahash">
+          <mc:Fallback>
             <w:pict>
               <v:rect w14:anchorId="35F92097" id="Retângulo 16" o:spid="_x0000_s1026" alt="image.png" style="width:24.3pt;height:24.3pt;visibility:visible;mso-wrap-style:square;mso-left-percent:-10001;mso-top-percent:-10001;mso-position-horizontal:absolute;mso-position-horizontal-relative:char;mso-position-vertical:absolute;mso-position-vertical-relative:line;mso-left-percent:-10001;mso-top-percent:-10001;v-text-anchor:top" o:gfxdata="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" filled="f" stroked="f">
                 <o:lock v:ext="edit" aspectratio="t"/>
@@ -22765,21 +24455,7 @@
         <w:rPr>
           <w:rFonts w:ascii="Arial" w:hAnsi="Arial" w:cs="Arial"/>
         </w:rPr>
-        <w:t xml:space="preserve">A </w:t>
-      </w:r>
-      <w:proofErr w:type="spellStart"/>
-      <w:r>
-        <w:rPr>
-          <w:rFonts w:ascii="Arial" w:hAnsi="Arial" w:cs="Arial"/>
-        </w:rPr>
-        <w:t>Arch</w:t>
-      </w:r>
-      <w:proofErr w:type="spellEnd"/>
-      <w:r>
-        <w:rPr>
-          <w:rFonts w:ascii="Arial" w:hAnsi="Arial" w:cs="Arial"/>
-        </w:rPr>
-        <w:t xml:space="preserve">-tech organizou a lógica dos sprints com base nas horas de trabalho disponíveis por dia, que foram estipuladas em 3 horas. Além disso, foi considerada a quantidade de integrantes da equipe, totalizando 4 pessoas. Com isso, ao multiplicar os valores, foi possível estimar o tempo total de trabalho diário em 12 horas. </w:t>
+        <w:t xml:space="preserve">A Arch-tech organizou a lógica dos sprints com base nas horas de trabalho disponíveis por dia, que foram estipuladas em 3 horas. Além disso, foi considerada a quantidade de integrantes da equipe, totalizando 4 pessoas. Com isso, ao multiplicar os valores, foi possível estimar o tempo total de trabalho diário em 12 horas. </w:t>
       </w:r>
     </w:p>
     <w:p>
@@ -22894,21 +24570,7 @@
         <w:rPr>
           <w:rFonts w:ascii="Arial" w:hAnsi="Arial" w:cs="Arial"/>
         </w:rPr>
-        <w:t xml:space="preserve">, arquivo e </w:t>
-      </w:r>
-      <w:proofErr w:type="spellStart"/>
-      <w:r>
-        <w:rPr>
-          <w:rFonts w:ascii="Arial" w:hAnsi="Arial" w:cs="Arial"/>
-        </w:rPr>
-        <w:t>pomodoro</w:t>
-      </w:r>
-      <w:proofErr w:type="spellEnd"/>
-      <w:r>
-        <w:rPr>
-          <w:rFonts w:ascii="Arial" w:hAnsi="Arial" w:cs="Arial"/>
-        </w:rPr>
-        <w:t>.</w:t>
+        <w:t>, arquivo e pomodoro.</w:t>
       </w:r>
     </w:p>
     <w:p>
@@ -23081,8 +24743,6 @@
           <w:szCs w:val="24"/>
         </w:rPr>
       </w:pPr>
-      <w:bookmarkStart w:id="22" w:name="_GoBack"/>
-      <w:bookmarkEnd w:id="22"/>
     </w:p>
     <w:p>
       <w:pPr>
@@ -23103,7 +24763,6 @@
           <w:szCs w:val="24"/>
         </w:rPr>
       </w:pPr>
-      <w:proofErr w:type="spellStart"/>
       <w:r>
         <w:rPr>
           <w:rFonts w:ascii="Arial" w:hAnsi="Arial" w:cs="Arial"/>
@@ -23111,17 +24770,7 @@
           <w:sz w:val="24"/>
           <w:szCs w:val="24"/>
         </w:rPr>
-        <w:t>Burn</w:t>
-      </w:r>
-      <w:proofErr w:type="spellEnd"/>
-      <w:r>
-        <w:rPr>
-          <w:rFonts w:ascii="Arial" w:hAnsi="Arial" w:cs="Arial"/>
-          <w:b/>
-          <w:sz w:val="24"/>
-          <w:szCs w:val="24"/>
-        </w:rPr>
-        <w:t xml:space="preserve"> Down Chart:</w:t>
+        <w:t>Burn Down Chart:</w:t>
       </w:r>
     </w:p>
     <w:p>
@@ -24952,7 +26601,7 @@
 </file>
 
 <file path=word/endnotes.xml><?xml version="1.0" encoding="utf-8"?>
-<w:endnotes xmlns:wpc="http://schemas.microsoft.com/office/word/2010/wordprocessingCanvas" xmlns:cx="http://schemas.microsoft.com/office/drawing/2014/chartex" xmlns:cx1="http://schemas.microsoft.com/office/drawing/2015/9/8/chartex" xmlns:cx2="http://schemas.microsoft.com/office/drawing/2015/10/21/chartex" xmlns:cx3="http://schemas.microsoft.com/office/drawing/2016/5/9/chartex" xmlns:cx4="http://schemas.microsoft.com/office/drawing/2016/5/10/chartex" xmlns:cx5="http://schemas.microsoft.com/office/drawing/2016/5/11/chartex" xmlns:cx6="http://schemas.microsoft.com/office/drawing/2016/5/12/chartex" xmlns:cx7="http://schemas.microsoft.com/office/drawing/2016/5/13/chartex" xmlns:cx8="http://schemas.microsoft.com/office/drawing/2016/5/14/chartex" xmlns:mc="http://schemas.openxmlformats.org/markup-compatibility/2006" xmlns:aink="http://schemas.microsoft.com/office/drawing/2016/ink" xmlns:am3d="http://schemas.microsoft.com/office/drawing/2017/model3d" xmlns:o="urn:schemas-microsoft-com:office:office" xmlns:r="http://schemas.openxmlformats.org/officeDocument/2006/relationships" xmlns:m="http://schemas.openxmlformats.org/officeDocument/2006/math" xmlns:v="urn:schemas-microsoft-com:vml" xmlns:wp14="http://schemas.microsoft.com/office/word/2010/wordprocessingDrawing" xmlns:wp="http://schemas.openxmlformats.org/drawingml/2006/wordprocessingDrawing" xmlns:w10="urn:schemas-microsoft-com:office:word" xmlns:w="http://schemas.openxmlformats.org/wordprocessingml/2006/main" xmlns:w14="http://schemas.microsoft.com/office/word/2010/wordml" xmlns:w15="http://schemas.microsoft.com/office/word/2012/wordml" xmlns:w16cid="http://schemas.microsoft.com/office/word/2016/wordml/cid" xmlns:w16se="http://schemas.microsoft.com/office/word/2015/wordml/symex" xmlns:wpg="http://schemas.microsoft.com/office/word/2010/wordprocessingGroup" xmlns:wpi="http://schemas.microsoft.com/office/word/2010/wordprocessingInk" xmlns:wne="http://schemas.microsoft.com/office/word/2006/wordml" xmlns:wps="http://schemas.microsoft.com/office/word/2010/wordprocessingShape" mc:Ignorable="w14 w15 w16se w16cid wp14">
+<w:endnotes xmlns:wpc="http://schemas.microsoft.com/office/word/2010/wordprocessingCanvas" xmlns:cx="http://schemas.microsoft.com/office/drawing/2014/chartex" xmlns:cx1="http://schemas.microsoft.com/office/drawing/2015/9/8/chartex" xmlns:cx2="http://schemas.microsoft.com/office/drawing/2015/10/21/chartex" xmlns:cx3="http://schemas.microsoft.com/office/drawing/2016/5/9/chartex" xmlns:cx4="http://schemas.microsoft.com/office/drawing/2016/5/10/chartex" xmlns:cx5="http://schemas.microsoft.com/office/drawing/2016/5/11/chartex" xmlns:cx6="http://schemas.microsoft.com/office/drawing/2016/5/12/chartex" xmlns:cx7="http://schemas.microsoft.com/office/drawing/2016/5/13/chartex" xmlns:cx8="http://schemas.microsoft.com/office/drawing/2016/5/14/chartex" xmlns:mc="http://schemas.openxmlformats.org/markup-compatibility/2006" xmlns:aink="http://schemas.microsoft.com/office/drawing/2016/ink" xmlns:am3d="http://schemas.microsoft.com/office/drawing/2017/model3d" xmlns:o="urn:schemas-microsoft-com:office:office" xmlns:oel="http://schemas.microsoft.com/office/2019/extlst" xmlns:r="http://schemas.openxmlformats.org/officeDocument/2006/relationships" xmlns:m="http://schemas.openxmlformats.org/officeDocument/2006/math" xmlns:v="urn:schemas-microsoft-com:vml" xmlns:wp14="http://schemas.microsoft.com/office/word/2010/wordprocessingDrawing" xmlns:wp="http://schemas.openxmlformats.org/drawingml/2006/wordprocessingDrawing" xmlns:w10="urn:schemas-microsoft-com:office:word" xmlns:w="http://schemas.openxmlformats.org/wordprocessingml/2006/main" xmlns:w14="http://schemas.microsoft.com/office/word/2010/wordml" xmlns:w15="http://schemas.microsoft.com/office/word/2012/wordml" xmlns:w16cex="http://schemas.microsoft.com/office/word/2018/wordml/cex" xmlns:w16cid="http://schemas.microsoft.com/office/word/2016/wordml/cid" xmlns:w16="http://schemas.microsoft.com/office/word/2018/wordml" xmlns:w16du="http://schemas.microsoft.com/office/word/2023/wordml/word16du" xmlns:w16sdtdh="http://schemas.microsoft.com/office/word/2020/wordml/sdtdatahash" xmlns:w16se="http://schemas.microsoft.com/office/word/2015/wordml/symex" xmlns:wpg="http://schemas.microsoft.com/office/word/2010/wordprocessingGroup" xmlns:wpi="http://schemas.microsoft.com/office/word/2010/wordprocessingInk" xmlns:wne="http://schemas.microsoft.com/office/word/2006/wordml" xmlns:wps="http://schemas.microsoft.com/office/word/2010/wordprocessingShape" mc:Ignorable="w14 w15 w16se w16cid w16 w16cex w16sdtdh w16du wp14">
   <w:endnote w:type="separator" w:id="-1">
     <w:p>
       <w:pPr>
@@ -24977,7 +26626,7 @@
 </file>
 
 <file path=word/footer1.xml><?xml version="1.0" encoding="utf-8"?>
-<w:ftr xmlns:wpc="http://schemas.microsoft.com/office/word/2010/wordprocessingCanvas" xmlns:cx="http://schemas.microsoft.com/office/drawing/2014/chartex" xmlns:cx1="http://schemas.microsoft.com/office/drawing/2015/9/8/chartex" xmlns:cx2="http://schemas.microsoft.com/office/drawing/2015/10/21/chartex" xmlns:cx3="http://schemas.microsoft.com/office/drawing/2016/5/9/chartex" xmlns:cx4="http://schemas.microsoft.com/office/drawing/2016/5/10/chartex" xmlns:cx5="http://schemas.microsoft.com/office/drawing/2016/5/11/chartex" xmlns:cx6="http://schemas.microsoft.com/office/drawing/2016/5/12/chartex" xmlns:cx7="http://schemas.microsoft.com/office/drawing/2016/5/13/chartex" xmlns:cx8="http://schemas.microsoft.com/office/drawing/2016/5/14/chartex" xmlns:mc="http://schemas.openxmlformats.org/markup-compatibility/2006" xmlns:aink="http://schemas.microsoft.com/office/drawing/2016/ink" xmlns:am3d="http://schemas.microsoft.com/office/drawing/2017/model3d" xmlns:o="urn:schemas-microsoft-com:office:office" xmlns:r="http://schemas.openxmlformats.org/officeDocument/2006/relationships" xmlns:m="http://schemas.openxmlformats.org/officeDocument/2006/math" xmlns:v="urn:schemas-microsoft-com:vml" xmlns:wp14="http://schemas.microsoft.com/office/word/2010/wordprocessingDrawing" xmlns:wp="http://schemas.openxmlformats.org/drawingml/2006/wordprocessingDrawing" xmlns:w10="urn:schemas-microsoft-com:office:word" xmlns:w="http://schemas.openxmlformats.org/wordprocessingml/2006/main" xmlns:w14="http://schemas.microsoft.com/office/word/2010/wordml" xmlns:w15="http://schemas.microsoft.com/office/word/2012/wordml" xmlns:w16cid="http://schemas.microsoft.com/office/word/2016/wordml/cid" xmlns:w16se="http://schemas.microsoft.com/office/word/2015/wordml/symex" xmlns:wpg="http://schemas.microsoft.com/office/word/2010/wordprocessingGroup" xmlns:wpi="http://schemas.microsoft.com/office/word/2010/wordprocessingInk" xmlns:wne="http://schemas.microsoft.com/office/word/2006/wordml" xmlns:wps="http://schemas.microsoft.com/office/word/2010/wordprocessingShape" mc:Ignorable="w14 w15 w16se w16cid wp14">
+<w:ftr xmlns:wpc="http://schemas.microsoft.com/office/word/2010/wordprocessingCanvas" xmlns:cx="http://schemas.microsoft.com/office/drawing/2014/chartex" xmlns:cx1="http://schemas.microsoft.com/office/drawing/2015/9/8/chartex" xmlns:cx2="http://schemas.microsoft.com/office/drawing/2015/10/21/chartex" xmlns:cx3="http://schemas.microsoft.com/office/drawing/2016/5/9/chartex" xmlns:cx4="http://schemas.microsoft.com/office/drawing/2016/5/10/chartex" xmlns:cx5="http://schemas.microsoft.com/office/drawing/2016/5/11/chartex" xmlns:cx6="http://schemas.microsoft.com/office/drawing/2016/5/12/chartex" xmlns:cx7="http://schemas.microsoft.com/office/drawing/2016/5/13/chartex" xmlns:cx8="http://schemas.microsoft.com/office/drawing/2016/5/14/chartex" xmlns:mc="http://schemas.openxmlformats.org/markup-compatibility/2006" xmlns:aink="http://schemas.microsoft.com/office/drawing/2016/ink" xmlns:am3d="http://schemas.microsoft.com/office/drawing/2017/model3d" xmlns:o="urn:schemas-microsoft-com:office:office" xmlns:oel="http://schemas.microsoft.com/office/2019/extlst" xmlns:r="http://schemas.openxmlformats.org/officeDocument/2006/relationships" xmlns:m="http://schemas.openxmlformats.org/officeDocument/2006/math" xmlns:v="urn:schemas-microsoft-com:vml" xmlns:wp14="http://schemas.microsoft.com/office/word/2010/wordprocessingDrawing" xmlns:wp="http://schemas.openxmlformats.org/drawingml/2006/wordprocessingDrawing" xmlns:w10="urn:schemas-microsoft-com:office:word" xmlns:w="http://schemas.openxmlformats.org/wordprocessingml/2006/main" xmlns:w14="http://schemas.microsoft.com/office/word/2010/wordml" xmlns:w15="http://schemas.microsoft.com/office/word/2012/wordml" xmlns:w16cex="http://schemas.microsoft.com/office/word/2018/wordml/cex" xmlns:w16cid="http://schemas.microsoft.com/office/word/2016/wordml/cid" xmlns:w16="http://schemas.microsoft.com/office/word/2018/wordml" xmlns:w16du="http://schemas.microsoft.com/office/word/2023/wordml/word16du" xmlns:w16sdtdh="http://schemas.microsoft.com/office/word/2020/wordml/sdtdatahash" xmlns:w16se="http://schemas.microsoft.com/office/word/2015/wordml/symex" xmlns:wpg="http://schemas.microsoft.com/office/word/2010/wordprocessingGroup" xmlns:wpi="http://schemas.microsoft.com/office/word/2010/wordprocessingInk" xmlns:wne="http://schemas.microsoft.com/office/word/2006/wordml" xmlns:wps="http://schemas.microsoft.com/office/word/2010/wordprocessingShape" mc:Ignorable="w14 w15 w16se w16cid w16 w16cex w16sdtdh w16du wp14">
   <w:p>
     <w:pPr>
       <w:pStyle w:val="Rodap"/>
@@ -24993,7 +26642,7 @@
 </file>
 
 <file path=word/footer2.xml><?xml version="1.0" encoding="utf-8"?>
-<w:ftr xmlns:wpc="http://schemas.microsoft.com/office/word/2010/wordprocessingCanvas" xmlns:cx="http://schemas.microsoft.com/office/drawing/2014/chartex" xmlns:cx1="http://schemas.microsoft.com/office/drawing/2015/9/8/chartex" xmlns:cx2="http://schemas.microsoft.com/office/drawing/2015/10/21/chartex" xmlns:cx3="http://schemas.microsoft.com/office/drawing/2016/5/9/chartex" xmlns:cx4="http://schemas.microsoft.com/office/drawing/2016/5/10/chartex" xmlns:cx5="http://schemas.microsoft.com/office/drawing/2016/5/11/chartex" xmlns:cx6="http://schemas.microsoft.com/office/drawing/2016/5/12/chartex" xmlns:cx7="http://schemas.microsoft.com/office/drawing/2016/5/13/chartex" xmlns:cx8="http://schemas.microsoft.com/office/drawing/2016/5/14/chartex" xmlns:mc="http://schemas.openxmlformats.org/markup-compatibility/2006" xmlns:aink="http://schemas.microsoft.com/office/drawing/2016/ink" xmlns:am3d="http://schemas.microsoft.com/office/drawing/2017/model3d" xmlns:o="urn:schemas-microsoft-com:office:office" xmlns:r="http://schemas.openxmlformats.org/officeDocument/2006/relationships" xmlns:m="http://schemas.openxmlformats.org/officeDocument/2006/math" xmlns:v="urn:schemas-microsoft-com:vml" xmlns:wp14="http://schemas.microsoft.com/office/word/2010/wordprocessingDrawing" xmlns:wp="http://schemas.openxmlformats.org/drawingml/2006/wordprocessingDrawing" xmlns:w10="urn:schemas-microsoft-com:office:word" xmlns:w="http://schemas.openxmlformats.org/wordprocessingml/2006/main" xmlns:w14="http://schemas.microsoft.com/office/word/2010/wordml" xmlns:w15="http://schemas.microsoft.com/office/word/2012/wordml" xmlns:w16cid="http://schemas.microsoft.com/office/word/2016/wordml/cid" xmlns:w16se="http://schemas.microsoft.com/office/word/2015/wordml/symex" xmlns:wpg="http://schemas.microsoft.com/office/word/2010/wordprocessingGroup" xmlns:wpi="http://schemas.microsoft.com/office/word/2010/wordprocessingInk" xmlns:wne="http://schemas.microsoft.com/office/word/2006/wordml" xmlns:wps="http://schemas.microsoft.com/office/word/2010/wordprocessingShape" mc:Ignorable="w14 w15 w16se w16cid wp14">
+<w:ftr xmlns:wpc="http://schemas.microsoft.com/office/word/2010/wordprocessingCanvas" xmlns:cx="http://schemas.microsoft.com/office/drawing/2014/chartex" xmlns:cx1="http://schemas.microsoft.com/office/drawing/2015/9/8/chartex" xmlns:cx2="http://schemas.microsoft.com/office/drawing/2015/10/21/chartex" xmlns:cx3="http://schemas.microsoft.com/office/drawing/2016/5/9/chartex" xmlns:cx4="http://schemas.microsoft.com/office/drawing/2016/5/10/chartex" xmlns:cx5="http://schemas.microsoft.com/office/drawing/2016/5/11/chartex" xmlns:cx6="http://schemas.microsoft.com/office/drawing/2016/5/12/chartex" xmlns:cx7="http://schemas.microsoft.com/office/drawing/2016/5/13/chartex" xmlns:cx8="http://schemas.microsoft.com/office/drawing/2016/5/14/chartex" xmlns:mc="http://schemas.openxmlformats.org/markup-compatibility/2006" xmlns:aink="http://schemas.microsoft.com/office/drawing/2016/ink" xmlns:am3d="http://schemas.microsoft.com/office/drawing/2017/model3d" xmlns:o="urn:schemas-microsoft-com:office:office" xmlns:oel="http://schemas.microsoft.com/office/2019/extlst" xmlns:r="http://schemas.openxmlformats.org/officeDocument/2006/relationships" xmlns:m="http://schemas.openxmlformats.org/officeDocument/2006/math" xmlns:v="urn:schemas-microsoft-com:vml" xmlns:wp14="http://schemas.microsoft.com/office/word/2010/wordprocessingDrawing" xmlns:wp="http://schemas.openxmlformats.org/drawingml/2006/wordprocessingDrawing" xmlns:w10="urn:schemas-microsoft-com:office:word" xmlns:w="http://schemas.openxmlformats.org/wordprocessingml/2006/main" xmlns:w14="http://schemas.microsoft.com/office/word/2010/wordml" xmlns:w15="http://schemas.microsoft.com/office/word/2012/wordml" xmlns:w16cex="http://schemas.microsoft.com/office/word/2018/wordml/cex" xmlns:w16cid="http://schemas.microsoft.com/office/word/2016/wordml/cid" xmlns:w16="http://schemas.microsoft.com/office/word/2018/wordml" xmlns:w16du="http://schemas.microsoft.com/office/word/2023/wordml/word16du" xmlns:w16sdtdh="http://schemas.microsoft.com/office/word/2020/wordml/sdtdatahash" xmlns:w16se="http://schemas.microsoft.com/office/word/2015/wordml/symex" xmlns:wpg="http://schemas.microsoft.com/office/word/2010/wordprocessingGroup" xmlns:wpi="http://schemas.microsoft.com/office/word/2010/wordprocessingInk" xmlns:wne="http://schemas.microsoft.com/office/word/2006/wordml" xmlns:wps="http://schemas.microsoft.com/office/word/2010/wordprocessingShape" mc:Ignorable="w14 w15 w16se w16cid w16 w16cex w16sdtdh w16du wp14">
   <w:p>
     <w:pPr>
       <w:pStyle w:val="Rodap"/>
@@ -25009,7 +26658,7 @@
 </file>
 
 <file path=word/footnotes.xml><?xml version="1.0" encoding="utf-8"?>
-<w:footnotes xmlns:wpc="http://schemas.microsoft.com/office/word/2010/wordprocessingCanvas" xmlns:cx="http://schemas.microsoft.com/office/drawing/2014/chartex" xmlns:cx1="http://schemas.microsoft.com/office/drawing/2015/9/8/chartex" xmlns:cx2="http://schemas.microsoft.com/office/drawing/2015/10/21/chartex" xmlns:cx3="http://schemas.microsoft.com/office/drawing/2016/5/9/chartex" xmlns:cx4="http://schemas.microsoft.com/office/drawing/2016/5/10/chartex" xmlns:cx5="http://schemas.microsoft.com/office/drawing/2016/5/11/chartex" xmlns:cx6="http://schemas.microsoft.com/office/drawing/2016/5/12/chartex" xmlns:cx7="http://schemas.microsoft.com/office/drawing/2016/5/13/chartex" xmlns:cx8="http://schemas.microsoft.com/office/drawing/2016/5/14/chartex" xmlns:mc="http://schemas.openxmlformats.org/markup-compatibility/2006" xmlns:aink="http://schemas.microsoft.com/office/drawing/2016/ink" xmlns:am3d="http://schemas.microsoft.com/office/drawing/2017/model3d" xmlns:o="urn:schemas-microsoft-com:office:office" xmlns:r="http://schemas.openxmlformats.org/officeDocument/2006/relationships" xmlns:m="http://schemas.openxmlformats.org/officeDocument/2006/math" xmlns:v="urn:schemas-microsoft-com:vml" xmlns:wp14="http://schemas.microsoft.com/office/word/2010/wordprocessingDrawing" xmlns:wp="http://schemas.openxmlformats.org/drawingml/2006/wordprocessingDrawing" xmlns:w10="urn:schemas-microsoft-com:office:word" xmlns:w="http://schemas.openxmlformats.org/wordprocessingml/2006/main" xmlns:w14="http://schemas.microsoft.com/office/word/2010/wordml" xmlns:w15="http://schemas.microsoft.com/office/word/2012/wordml" xmlns:w16cid="http://schemas.microsoft.com/office/word/2016/wordml/cid" xmlns:w16se="http://schemas.microsoft.com/office/word/2015/wordml/symex" xmlns:wpg="http://schemas.microsoft.com/office/word/2010/wordprocessingGroup" xmlns:wpi="http://schemas.microsoft.com/office/word/2010/wordprocessingInk" xmlns:wne="http://schemas.microsoft.com/office/word/2006/wordml" xmlns:wps="http://schemas.microsoft.com/office/word/2010/wordprocessingShape" mc:Ignorable="w14 w15 w16se w16cid wp14">
+<w:footnotes xmlns:wpc="http://schemas.microsoft.com/office/word/2010/wordprocessingCanvas" xmlns:cx="http://schemas.microsoft.com/office/drawing/2014/chartex" xmlns:cx1="http://schemas.microsoft.com/office/drawing/2015/9/8/chartex" xmlns:cx2="http://schemas.microsoft.com/office/drawing/2015/10/21/chartex" xmlns:cx3="http://schemas.microsoft.com/office/drawing/2016/5/9/chartex" xmlns:cx4="http://schemas.microsoft.com/office/drawing/2016/5/10/chartex" xmlns:cx5="http://schemas.microsoft.com/office/drawing/2016/5/11/chartex" xmlns:cx6="http://schemas.microsoft.com/office/drawing/2016/5/12/chartex" xmlns:cx7="http://schemas.microsoft.com/office/drawing/2016/5/13/chartex" xmlns:cx8="http://schemas.microsoft.com/office/drawing/2016/5/14/chartex" xmlns:mc="http://schemas.openxmlformats.org/markup-compatibility/2006" xmlns:aink="http://schemas.microsoft.com/office/drawing/2016/ink" xmlns:am3d="http://schemas.microsoft.com/office/drawing/2017/model3d" xmlns:o="urn:schemas-microsoft-com:office:office" xmlns:oel="http://schemas.microsoft.com/office/2019/extlst" xmlns:r="http://schemas.openxmlformats.org/officeDocument/2006/relationships" xmlns:m="http://schemas.openxmlformats.org/officeDocument/2006/math" xmlns:v="urn:schemas-microsoft-com:vml" xmlns:wp14="http://schemas.microsoft.com/office/word/2010/wordprocessingDrawing" xmlns:wp="http://schemas.openxmlformats.org/drawingml/2006/wordprocessingDrawing" xmlns:w10="urn:schemas-microsoft-com:office:word" xmlns:w="http://schemas.openxmlformats.org/wordprocessingml/2006/main" xmlns:w14="http://schemas.microsoft.com/office/word/2010/wordml" xmlns:w15="http://schemas.microsoft.com/office/word/2012/wordml" xmlns:w16cex="http://schemas.microsoft.com/office/word/2018/wordml/cex" xmlns:w16cid="http://schemas.microsoft.com/office/word/2016/wordml/cid" xmlns:w16="http://schemas.microsoft.com/office/word/2018/wordml" xmlns:w16du="http://schemas.microsoft.com/office/word/2023/wordml/word16du" xmlns:w16sdtdh="http://schemas.microsoft.com/office/word/2020/wordml/sdtdatahash" xmlns:w16se="http://schemas.microsoft.com/office/word/2015/wordml/symex" xmlns:wpg="http://schemas.microsoft.com/office/word/2010/wordprocessingGroup" xmlns:wpi="http://schemas.microsoft.com/office/word/2010/wordprocessingInk" xmlns:wne="http://schemas.microsoft.com/office/word/2006/wordml" xmlns:wps="http://schemas.microsoft.com/office/word/2010/wordprocessingShape" mc:Ignorable="w14 w15 w16se w16cid w16 w16cex w16sdtdh w16du wp14">
   <w:footnote w:type="separator" w:id="-1">
     <w:p>
       <w:pPr>
@@ -25034,7 +26683,7 @@
 </file>
 
 <file path=word/header1.xml><?xml version="1.0" encoding="utf-8"?>
-<w:hdr xmlns:wpc="http://schemas.microsoft.com/office/word/2010/wordprocessingCanvas" xmlns:cx="http://schemas.microsoft.com/office/drawing/2014/chartex" xmlns:cx1="http://schemas.microsoft.com/office/drawing/2015/9/8/chartex" xmlns:cx2="http://schemas.microsoft.com/office/drawing/2015/10/21/chartex" xmlns:cx3="http://schemas.microsoft.com/office/drawing/2016/5/9/chartex" xmlns:cx4="http://schemas.microsoft.com/office/drawing/2016/5/10/chartex" xmlns:cx5="http://schemas.microsoft.com/office/drawing/2016/5/11/chartex" xmlns:cx6="http://schemas.microsoft.com/office/drawing/2016/5/12/chartex" xmlns:cx7="http://schemas.microsoft.com/office/drawing/2016/5/13/chartex" xmlns:cx8="http://schemas.microsoft.com/office/drawing/2016/5/14/chartex" xmlns:mc="http://schemas.openxmlformats.org/markup-compatibility/2006" xmlns:aink="http://schemas.microsoft.com/office/drawing/2016/ink" xmlns:am3d="http://schemas.microsoft.com/office/drawing/2017/model3d" xmlns:o="urn:schemas-microsoft-com:office:office" xmlns:r="http://schemas.openxmlformats.org/officeDocument/2006/relationships" xmlns:m="http://schemas.openxmlformats.org/officeDocument/2006/math" xmlns:v="urn:schemas-microsoft-com:vml" xmlns:wp14="http://schemas.microsoft.com/office/word/2010/wordprocessingDrawing" xmlns:wp="http://schemas.openxmlformats.org/drawingml/2006/wordprocessingDrawing" xmlns:w10="urn:schemas-microsoft-com:office:word" xmlns:w="http://schemas.openxmlformats.org/wordprocessingml/2006/main" xmlns:w14="http://schemas.microsoft.com/office/word/2010/wordml" xmlns:w15="http://schemas.microsoft.com/office/word/2012/wordml" xmlns:w16cid="http://schemas.microsoft.com/office/word/2016/wordml/cid" xmlns:w16se="http://schemas.microsoft.com/office/word/2015/wordml/symex" xmlns:wpg="http://schemas.microsoft.com/office/word/2010/wordprocessingGroup" xmlns:wpi="http://schemas.microsoft.com/office/word/2010/wordprocessingInk" xmlns:wne="http://schemas.microsoft.com/office/word/2006/wordml" xmlns:wps="http://schemas.microsoft.com/office/word/2010/wordprocessingShape" mc:Ignorable="w14 w15 w16se w16cid wp14">
+<w:hdr xmlns:wpc="http://schemas.microsoft.com/office/word/2010/wordprocessingCanvas" xmlns:cx="http://schemas.microsoft.com/office/drawing/2014/chartex" xmlns:cx1="http://schemas.microsoft.com/office/drawing/2015/9/8/chartex" xmlns:cx2="http://schemas.microsoft.com/office/drawing/2015/10/21/chartex" xmlns:cx3="http://schemas.microsoft.com/office/drawing/2016/5/9/chartex" xmlns:cx4="http://schemas.microsoft.com/office/drawing/2016/5/10/chartex" xmlns:cx5="http://schemas.microsoft.com/office/drawing/2016/5/11/chartex" xmlns:cx6="http://schemas.microsoft.com/office/drawing/2016/5/12/chartex" xmlns:cx7="http://schemas.microsoft.com/office/drawing/2016/5/13/chartex" xmlns:cx8="http://schemas.microsoft.com/office/drawing/2016/5/14/chartex" xmlns:mc="http://schemas.openxmlformats.org/markup-compatibility/2006" xmlns:aink="http://schemas.microsoft.com/office/drawing/2016/ink" xmlns:am3d="http://schemas.microsoft.com/office/drawing/2017/model3d" xmlns:o="urn:schemas-microsoft-com:office:office" xmlns:oel="http://schemas.microsoft.com/office/2019/extlst" xmlns:r="http://schemas.openxmlformats.org/officeDocument/2006/relationships" xmlns:m="http://schemas.openxmlformats.org/officeDocument/2006/math" xmlns:v="urn:schemas-microsoft-com:vml" xmlns:wp14="http://schemas.microsoft.com/office/word/2010/wordprocessingDrawing" xmlns:wp="http://schemas.openxmlformats.org/drawingml/2006/wordprocessingDrawing" xmlns:w10="urn:schemas-microsoft-com:office:word" xmlns:w="http://schemas.openxmlformats.org/wordprocessingml/2006/main" xmlns:w14="http://schemas.microsoft.com/office/word/2010/wordml" xmlns:w15="http://schemas.microsoft.com/office/word/2012/wordml" xmlns:w16cex="http://schemas.microsoft.com/office/word/2018/wordml/cex" xmlns:w16cid="http://schemas.microsoft.com/office/word/2016/wordml/cid" xmlns:w16="http://schemas.microsoft.com/office/word/2018/wordml" xmlns:w16du="http://schemas.microsoft.com/office/word/2023/wordml/word16du" xmlns:w16sdtdh="http://schemas.microsoft.com/office/word/2020/wordml/sdtdatahash" xmlns:w16se="http://schemas.microsoft.com/office/word/2015/wordml/symex" xmlns:wpg="http://schemas.microsoft.com/office/word/2010/wordprocessingGroup" xmlns:wpi="http://schemas.microsoft.com/office/word/2010/wordprocessingInk" xmlns:wne="http://schemas.microsoft.com/office/word/2006/wordml" xmlns:wps="http://schemas.microsoft.com/office/word/2010/wordprocessingShape" mc:Ignorable="w14 w15 w16se w16cid w16 w16cex w16sdtdh w16du wp14">
   <w:p>
     <w:pPr>
       <w:pStyle w:val="Cabealho"/>
@@ -25049,7 +26698,7 @@
 </file>
 
 <file path=word/header2.xml><?xml version="1.0" encoding="utf-8"?>
-<w:hdr xmlns:wpc="http://schemas.microsoft.com/office/word/2010/wordprocessingCanvas" xmlns:cx="http://schemas.microsoft.com/office/drawing/2014/chartex" xmlns:cx1="http://schemas.microsoft.com/office/drawing/2015/9/8/chartex" xmlns:cx2="http://schemas.microsoft.com/office/drawing/2015/10/21/chartex" xmlns:cx3="http://schemas.microsoft.com/office/drawing/2016/5/9/chartex" xmlns:cx4="http://schemas.microsoft.com/office/drawing/2016/5/10/chartex" xmlns:cx5="http://schemas.microsoft.com/office/drawing/2016/5/11/chartex" xmlns:cx6="http://schemas.microsoft.com/office/drawing/2016/5/12/chartex" xmlns:cx7="http://schemas.microsoft.com/office/drawing/2016/5/13/chartex" xmlns:cx8="http://schemas.microsoft.com/office/drawing/2016/5/14/chartex" xmlns:mc="http://schemas.openxmlformats.org/markup-compatibility/2006" xmlns:aink="http://schemas.microsoft.com/office/drawing/2016/ink" xmlns:am3d="http://schemas.microsoft.com/office/drawing/2017/model3d" xmlns:o="urn:schemas-microsoft-com:office:office" xmlns:r="http://schemas.openxmlformats.org/officeDocument/2006/relationships" xmlns:m="http://schemas.openxmlformats.org/officeDocument/2006/math" xmlns:v="urn:schemas-microsoft-com:vml" xmlns:wp14="http://schemas.microsoft.com/office/word/2010/wordprocessingDrawing" xmlns:wp="http://schemas.openxmlformats.org/drawingml/2006/wordprocessingDrawing" xmlns:w10="urn:schemas-microsoft-com:office:word" xmlns:w="http://schemas.openxmlformats.org/wordprocessingml/2006/main" xmlns:w14="http://schemas.microsoft.com/office/word/2010/wordml" xmlns:w15="http://schemas.microsoft.com/office/word/2012/wordml" xmlns:w16cid="http://schemas.microsoft.com/office/word/2016/wordml/cid" xmlns:w16se="http://schemas.microsoft.com/office/word/2015/wordml/symex" xmlns:wpg="http://schemas.microsoft.com/office/word/2010/wordprocessingGroup" xmlns:wpi="http://schemas.microsoft.com/office/word/2010/wordprocessingInk" xmlns:wne="http://schemas.microsoft.com/office/word/2006/wordml" xmlns:wps="http://schemas.microsoft.com/office/word/2010/wordprocessingShape" mc:Ignorable="w14 w15 w16se w16cid wp14">
+<w:hdr xmlns:wpc="http://schemas.microsoft.com/office/word/2010/wordprocessingCanvas" xmlns:cx="http://schemas.microsoft.com/office/drawing/2014/chartex" xmlns:cx1="http://schemas.microsoft.com/office/drawing/2015/9/8/chartex" xmlns:cx2="http://schemas.microsoft.com/office/drawing/2015/10/21/chartex" xmlns:cx3="http://schemas.microsoft.com/office/drawing/2016/5/9/chartex" xmlns:cx4="http://schemas.microsoft.com/office/drawing/2016/5/10/chartex" xmlns:cx5="http://schemas.microsoft.com/office/drawing/2016/5/11/chartex" xmlns:cx6="http://schemas.microsoft.com/office/drawing/2016/5/12/chartex" xmlns:cx7="http://schemas.microsoft.com/office/drawing/2016/5/13/chartex" xmlns:cx8="http://schemas.microsoft.com/office/drawing/2016/5/14/chartex" xmlns:mc="http://schemas.openxmlformats.org/markup-compatibility/2006" xmlns:aink="http://schemas.microsoft.com/office/drawing/2016/ink" xmlns:am3d="http://schemas.microsoft.com/office/drawing/2017/model3d" xmlns:o="urn:schemas-microsoft-com:office:office" xmlns:oel="http://schemas.microsoft.com/office/2019/extlst" xmlns:r="http://schemas.openxmlformats.org/officeDocument/2006/relationships" xmlns:m="http://schemas.openxmlformats.org/officeDocument/2006/math" xmlns:v="urn:schemas-microsoft-com:vml" xmlns:wp14="http://schemas.microsoft.com/office/word/2010/wordprocessingDrawing" xmlns:wp="http://schemas.openxmlformats.org/drawingml/2006/wordprocessingDrawing" xmlns:w10="urn:schemas-microsoft-com:office:word" xmlns:w="http://schemas.openxmlformats.org/wordprocessingml/2006/main" xmlns:w14="http://schemas.microsoft.com/office/word/2010/wordml" xmlns:w15="http://schemas.microsoft.com/office/word/2012/wordml" xmlns:w16cex="http://schemas.microsoft.com/office/word/2018/wordml/cex" xmlns:w16cid="http://schemas.microsoft.com/office/word/2016/wordml/cid" xmlns:w16="http://schemas.microsoft.com/office/word/2018/wordml" xmlns:w16du="http://schemas.microsoft.com/office/word/2023/wordml/word16du" xmlns:w16sdtdh="http://schemas.microsoft.com/office/word/2020/wordml/sdtdatahash" xmlns:w16se="http://schemas.microsoft.com/office/word/2015/wordml/symex" xmlns:wpg="http://schemas.microsoft.com/office/word/2010/wordprocessingGroup" xmlns:wpi="http://schemas.microsoft.com/office/word/2010/wordprocessingInk" xmlns:wne="http://schemas.microsoft.com/office/word/2006/wordml" xmlns:wps="http://schemas.microsoft.com/office/word/2010/wordprocessingShape" mc:Ignorable="w14 w15 w16se w16cid w16 w16cex w16sdtdh w16du wp14">
   <w:sdt>
     <w:sdtPr>
       <w:id w:val="-747578550"/>
@@ -25120,7 +26769,7 @@
 </file>
 
 <file path=word/header3.xml><?xml version="1.0" encoding="utf-8"?>
-<w:hdr xmlns:wpc="http://schemas.microsoft.com/office/word/2010/wordprocessingCanvas" xmlns:cx="http://schemas.microsoft.com/office/drawing/2014/chartex" xmlns:cx1="http://schemas.microsoft.com/office/drawing/2015/9/8/chartex" xmlns:cx2="http://schemas.microsoft.com/office/drawing/2015/10/21/chartex" xmlns:cx3="http://schemas.microsoft.com/office/drawing/2016/5/9/chartex" xmlns:cx4="http://schemas.microsoft.com/office/drawing/2016/5/10/chartex" xmlns:cx5="http://schemas.microsoft.com/office/drawing/2016/5/11/chartex" xmlns:cx6="http://schemas.microsoft.com/office/drawing/2016/5/12/chartex" xmlns:cx7="http://schemas.microsoft.com/office/drawing/2016/5/13/chartex" xmlns:cx8="http://schemas.microsoft.com/office/drawing/2016/5/14/chartex" xmlns:mc="http://schemas.openxmlformats.org/markup-compatibility/2006" xmlns:aink="http://schemas.microsoft.com/office/drawing/2016/ink" xmlns:am3d="http://schemas.microsoft.com/office/drawing/2017/model3d" xmlns:o="urn:schemas-microsoft-com:office:office" xmlns:r="http://schemas.openxmlformats.org/officeDocument/2006/relationships" xmlns:m="http://schemas.openxmlformats.org/officeDocument/2006/math" xmlns:v="urn:schemas-microsoft-com:vml" xmlns:wp14="http://schemas.microsoft.com/office/word/2010/wordprocessingDrawing" xmlns:wp="http://schemas.openxmlformats.org/drawingml/2006/wordprocessingDrawing" xmlns:w10="urn:schemas-microsoft-com:office:word" xmlns:w="http://schemas.openxmlformats.org/wordprocessingml/2006/main" xmlns:w14="http://schemas.microsoft.com/office/word/2010/wordml" xmlns:w15="http://schemas.microsoft.com/office/word/2012/wordml" xmlns:w16cid="http://schemas.microsoft.com/office/word/2016/wordml/cid" xmlns:w16se="http://schemas.microsoft.com/office/word/2015/wordml/symex" xmlns:wpg="http://schemas.microsoft.com/office/word/2010/wordprocessingGroup" xmlns:wpi="http://schemas.microsoft.com/office/word/2010/wordprocessingInk" xmlns:wne="http://schemas.microsoft.com/office/word/2006/wordml" xmlns:wps="http://schemas.microsoft.com/office/word/2010/wordprocessingShape" mc:Ignorable="w14 w15 w16se w16cid wp14">
+<w:hdr xmlns:wpc="http://schemas.microsoft.com/office/word/2010/wordprocessingCanvas" xmlns:cx="http://schemas.microsoft.com/office/drawing/2014/chartex" xmlns:cx1="http://schemas.microsoft.com/office/drawing/2015/9/8/chartex" xmlns:cx2="http://schemas.microsoft.com/office/drawing/2015/10/21/chartex" xmlns:cx3="http://schemas.microsoft.com/office/drawing/2016/5/9/chartex" xmlns:cx4="http://schemas.microsoft.com/office/drawing/2016/5/10/chartex" xmlns:cx5="http://schemas.microsoft.com/office/drawing/2016/5/11/chartex" xmlns:cx6="http://schemas.microsoft.com/office/drawing/2016/5/12/chartex" xmlns:cx7="http://schemas.microsoft.com/office/drawing/2016/5/13/chartex" xmlns:cx8="http://schemas.microsoft.com/office/drawing/2016/5/14/chartex" xmlns:mc="http://schemas.openxmlformats.org/markup-compatibility/2006" xmlns:aink="http://schemas.microsoft.com/office/drawing/2016/ink" xmlns:am3d="http://schemas.microsoft.com/office/drawing/2017/model3d" xmlns:o="urn:schemas-microsoft-com:office:office" xmlns:oel="http://schemas.microsoft.com/office/2019/extlst" xmlns:r="http://schemas.openxmlformats.org/officeDocument/2006/relationships" xmlns:m="http://schemas.openxmlformats.org/officeDocument/2006/math" xmlns:v="urn:schemas-microsoft-com:vml" xmlns:wp14="http://schemas.microsoft.com/office/word/2010/wordprocessingDrawing" xmlns:wp="http://schemas.openxmlformats.org/drawingml/2006/wordprocessingDrawing" xmlns:w10="urn:schemas-microsoft-com:office:word" xmlns:w="http://schemas.openxmlformats.org/wordprocessingml/2006/main" xmlns:w14="http://schemas.microsoft.com/office/word/2010/wordml" xmlns:w15="http://schemas.microsoft.com/office/word/2012/wordml" xmlns:w16cex="http://schemas.microsoft.com/office/word/2018/wordml/cex" xmlns:w16cid="http://schemas.microsoft.com/office/word/2016/wordml/cid" xmlns:w16="http://schemas.microsoft.com/office/word/2018/wordml" xmlns:w16du="http://schemas.microsoft.com/office/word/2023/wordml/word16du" xmlns:w16sdtdh="http://schemas.microsoft.com/office/word/2020/wordml/sdtdatahash" xmlns:w16se="http://schemas.microsoft.com/office/word/2015/wordml/symex" xmlns:wpg="http://schemas.microsoft.com/office/word/2010/wordprocessingGroup" xmlns:wpi="http://schemas.microsoft.com/office/word/2010/wordprocessingInk" xmlns:wne="http://schemas.microsoft.com/office/word/2006/wordml" xmlns:wps="http://schemas.microsoft.com/office/word/2010/wordprocessingShape" mc:Ignorable="w14 w15 w16se w16cid w16 w16cex w16sdtdh w16du wp14">
   <w:sdt>
     <w:sdtPr>
       <w:id w:val="-1212647906"/>
@@ -25194,7 +26843,7 @@
 </file>
 
 <file path=word/numbering.xml><?xml version="1.0" encoding="utf-8"?>
-<w:numbering xmlns:wpc="http://schemas.microsoft.com/office/word/2010/wordprocessingCanvas" xmlns:cx="http://schemas.microsoft.com/office/drawing/2014/chartex" xmlns:cx1="http://schemas.microsoft.com/office/drawing/2015/9/8/chartex" xmlns:cx2="http://schemas.microsoft.com/office/drawing/2015/10/21/chartex" xmlns:cx3="http://schemas.microsoft.com/office/drawing/2016/5/9/chartex" xmlns:cx4="http://schemas.microsoft.com/office/drawing/2016/5/10/chartex" xmlns:cx5="http://schemas.microsoft.com/office/drawing/2016/5/11/chartex" xmlns:cx6="http://schemas.microsoft.com/office/drawing/2016/5/12/chartex" xmlns:cx7="http://schemas.microsoft.com/office/drawing/2016/5/13/chartex" xmlns:cx8="http://schemas.microsoft.com/office/drawing/2016/5/14/chartex" xmlns:mc="http://schemas.openxmlformats.org/markup-compatibility/2006" xmlns:aink="http://schemas.microsoft.com/office/drawing/2016/ink" xmlns:am3d="http://schemas.microsoft.com/office/drawing/2017/model3d" xmlns:o="urn:schemas-microsoft-com:office:office" xmlns:r="http://schemas.openxmlformats.org/officeDocument/2006/relationships" xmlns:m="http://schemas.openxmlformats.org/officeDocument/2006/math" xmlns:v="urn:schemas-microsoft-com:vml" xmlns:wp14="http://schemas.microsoft.com/office/word/2010/wordprocessingDrawing" xmlns:wp="http://schemas.openxmlformats.org/drawingml/2006/wordprocessingDrawing" xmlns:w10="urn:schemas-microsoft-com:office:word" xmlns:w="http://schemas.openxmlformats.org/wordprocessingml/2006/main" xmlns:w14="http://schemas.microsoft.com/office/word/2010/wordml" xmlns:w15="http://schemas.microsoft.com/office/word/2012/wordml" xmlns:w16cid="http://schemas.microsoft.com/office/word/2016/wordml/cid" xmlns:w16se="http://schemas.microsoft.com/office/word/2015/wordml/symex" xmlns:wpg="http://schemas.microsoft.com/office/word/2010/wordprocessingGroup" xmlns:wpi="http://schemas.microsoft.com/office/word/2010/wordprocessingInk" xmlns:wne="http://schemas.microsoft.com/office/word/2006/wordml" xmlns:wps="http://schemas.microsoft.com/office/word/2010/wordprocessingShape" mc:Ignorable="w14 w15 w16se w16cid wp14">
+<w:numbering xmlns:wpc="http://schemas.microsoft.com/office/word/2010/wordprocessingCanvas" xmlns:cx="http://schemas.microsoft.com/office/drawing/2014/chartex" xmlns:cx1="http://schemas.microsoft.com/office/drawing/2015/9/8/chartex" xmlns:cx2="http://schemas.microsoft.com/office/drawing/2015/10/21/chartex" xmlns:cx3="http://schemas.microsoft.com/office/drawing/2016/5/9/chartex" xmlns:cx4="http://schemas.microsoft.com/office/drawing/2016/5/10/chartex" xmlns:cx5="http://schemas.microsoft.com/office/drawing/2016/5/11/chartex" xmlns:cx6="http://schemas.microsoft.com/office/drawing/2016/5/12/chartex" xmlns:cx7="http://schemas.microsoft.com/office/drawing/2016/5/13/chartex" xmlns:cx8="http://schemas.microsoft.com/office/drawing/2016/5/14/chartex" xmlns:mc="http://schemas.openxmlformats.org/markup-compatibility/2006" xmlns:aink="http://schemas.microsoft.com/office/drawing/2016/ink" xmlns:am3d="http://schemas.microsoft.com/office/drawing/2017/model3d" xmlns:o="urn:schemas-microsoft-com:office:office" xmlns:oel="http://schemas.microsoft.com/office/2019/extlst" xmlns:r="http://schemas.openxmlformats.org/officeDocument/2006/relationships" xmlns:m="http://schemas.openxmlformats.org/officeDocument/2006/math" xmlns:v="urn:schemas-microsoft-com:vml" xmlns:wp14="http://schemas.microsoft.com/office/word/2010/wordprocessingDrawing" xmlns:wp="http://schemas.openxmlformats.org/drawingml/2006/wordprocessingDrawing" xmlns:w10="urn:schemas-microsoft-com:office:word" xmlns:w="http://schemas.openxmlformats.org/wordprocessingml/2006/main" xmlns:w14="http://schemas.microsoft.com/office/word/2010/wordml" xmlns:w15="http://schemas.microsoft.com/office/word/2012/wordml" xmlns:w16cex="http://schemas.microsoft.com/office/word/2018/wordml/cex" xmlns:w16cid="http://schemas.microsoft.com/office/word/2016/wordml/cid" xmlns:w16="http://schemas.microsoft.com/office/word/2018/wordml" xmlns:w16du="http://schemas.microsoft.com/office/word/2023/wordml/word16du" xmlns:w16sdtdh="http://schemas.microsoft.com/office/word/2020/wordml/sdtdatahash" xmlns:w16se="http://schemas.microsoft.com/office/word/2015/wordml/symex" xmlns:wpg="http://schemas.microsoft.com/office/word/2010/wordprocessingGroup" xmlns:wpi="http://schemas.microsoft.com/office/word/2010/wordprocessingInk" xmlns:wne="http://schemas.microsoft.com/office/word/2006/wordml" xmlns:wps="http://schemas.microsoft.com/office/word/2010/wordprocessingShape" mc:Ignorable="w14 w15 w16se w16cid w16 w16cex w16sdtdh w16du wp14">
   <w:abstractNum w:abstractNumId="0" w15:restartNumberingAfterBreak="0">
     <w:nsid w:val="01D02B9B"/>
     <w:multiLevelType w:val="hybridMultilevel"/>
@@ -32861,43 +34510,43 @@
       </w:rPr>
     </w:lvl>
   </w:abstractNum>
-  <w:num w:numId="1">
+  <w:num w:numId="1" w16cid:durableId="1625765518">
     <w:abstractNumId w:val="3"/>
   </w:num>
-  <w:num w:numId="2">
+  <w:num w:numId="2" w16cid:durableId="767845426">
     <w:abstractNumId w:val="66"/>
   </w:num>
-  <w:num w:numId="3">
+  <w:num w:numId="3" w16cid:durableId="1848666421">
     <w:abstractNumId w:val="1"/>
   </w:num>
-  <w:num w:numId="4">
+  <w:num w:numId="4" w16cid:durableId="475269526">
     <w:abstractNumId w:val="24"/>
   </w:num>
-  <w:num w:numId="5">
+  <w:num w:numId="5" w16cid:durableId="343409772">
     <w:abstractNumId w:val="36"/>
   </w:num>
-  <w:num w:numId="6">
+  <w:num w:numId="6" w16cid:durableId="923877466">
     <w:abstractNumId w:val="30"/>
   </w:num>
-  <w:num w:numId="7">
+  <w:num w:numId="7" w16cid:durableId="188032355">
     <w:abstractNumId w:val="50"/>
   </w:num>
-  <w:num w:numId="8">
+  <w:num w:numId="8" w16cid:durableId="409238696">
     <w:abstractNumId w:val="17"/>
   </w:num>
-  <w:num w:numId="9">
+  <w:num w:numId="9" w16cid:durableId="1510946116">
     <w:abstractNumId w:val="55"/>
   </w:num>
-  <w:num w:numId="10">
+  <w:num w:numId="10" w16cid:durableId="821311032">
     <w:abstractNumId w:val="13"/>
   </w:num>
-  <w:num w:numId="11">
+  <w:num w:numId="11" w16cid:durableId="1876236100">
     <w:abstractNumId w:val="33"/>
   </w:num>
-  <w:num w:numId="12">
+  <w:num w:numId="12" w16cid:durableId="1205020516">
     <w:abstractNumId w:val="25"/>
   </w:num>
-  <w:num w:numId="13">
+  <w:num w:numId="13" w16cid:durableId="539828674">
     <w:abstractNumId w:val="15"/>
     <w:lvlOverride w:ilvl="0">
       <w:startOverride w:val="1"/>
@@ -32927,7 +34576,7 @@
       <w:startOverride w:val="1"/>
     </w:lvlOverride>
   </w:num>
-  <w:num w:numId="14">
+  <w:num w:numId="14" w16cid:durableId="1631009216">
     <w:abstractNumId w:val="57"/>
     <w:lvlOverride w:ilvl="0">
       <w:startOverride w:val="1"/>
@@ -32957,7 +34606,7 @@
       <w:startOverride w:val="1"/>
     </w:lvlOverride>
   </w:num>
-  <w:num w:numId="15">
+  <w:num w:numId="15" w16cid:durableId="1898471422">
     <w:abstractNumId w:val="28"/>
     <w:lvlOverride w:ilvl="0">
       <w:startOverride w:val="1"/>
@@ -32987,169 +34636,169 @@
       <w:startOverride w:val="1"/>
     </w:lvlOverride>
   </w:num>
-  <w:num w:numId="16">
+  <w:num w:numId="16" w16cid:durableId="1070422417">
     <w:abstractNumId w:val="49"/>
   </w:num>
-  <w:num w:numId="17">
+  <w:num w:numId="17" w16cid:durableId="671418067">
     <w:abstractNumId w:val="40"/>
   </w:num>
-  <w:num w:numId="18">
+  <w:num w:numId="18" w16cid:durableId="1993098323">
     <w:abstractNumId w:val="26"/>
   </w:num>
-  <w:num w:numId="19">
+  <w:num w:numId="19" w16cid:durableId="1035083718">
     <w:abstractNumId w:val="54"/>
   </w:num>
-  <w:num w:numId="20">
+  <w:num w:numId="20" w16cid:durableId="1865745654">
     <w:abstractNumId w:val="12"/>
   </w:num>
-  <w:num w:numId="21">
+  <w:num w:numId="21" w16cid:durableId="1454982207">
     <w:abstractNumId w:val="38"/>
   </w:num>
-  <w:num w:numId="22">
+  <w:num w:numId="22" w16cid:durableId="1013729516">
     <w:abstractNumId w:val="46"/>
   </w:num>
-  <w:num w:numId="23">
+  <w:num w:numId="23" w16cid:durableId="2076201193">
     <w:abstractNumId w:val="20"/>
   </w:num>
-  <w:num w:numId="24">
+  <w:num w:numId="24" w16cid:durableId="877620975">
     <w:abstractNumId w:val="8"/>
   </w:num>
-  <w:num w:numId="25">
+  <w:num w:numId="25" w16cid:durableId="1787389664">
     <w:abstractNumId w:val="32"/>
   </w:num>
-  <w:num w:numId="26">
+  <w:num w:numId="26" w16cid:durableId="750659396">
     <w:abstractNumId w:val="53"/>
   </w:num>
-  <w:num w:numId="27">
+  <w:num w:numId="27" w16cid:durableId="472799234">
     <w:abstractNumId w:val="9"/>
   </w:num>
-  <w:num w:numId="28">
+  <w:num w:numId="28" w16cid:durableId="1147015208">
     <w:abstractNumId w:val="37"/>
   </w:num>
-  <w:num w:numId="29">
+  <w:num w:numId="29" w16cid:durableId="436751209">
     <w:abstractNumId w:val="19"/>
   </w:num>
-  <w:num w:numId="30">
+  <w:num w:numId="30" w16cid:durableId="1342008589">
     <w:abstractNumId w:val="44"/>
   </w:num>
-  <w:num w:numId="31">
+  <w:num w:numId="31" w16cid:durableId="198398811">
     <w:abstractNumId w:val="21"/>
   </w:num>
-  <w:num w:numId="32">
+  <w:num w:numId="32" w16cid:durableId="84569404">
     <w:abstractNumId w:val="64"/>
   </w:num>
-  <w:num w:numId="33">
+  <w:num w:numId="33" w16cid:durableId="852185039">
     <w:abstractNumId w:val="62"/>
   </w:num>
-  <w:num w:numId="34">
+  <w:num w:numId="34" w16cid:durableId="522406451">
     <w:abstractNumId w:val="48"/>
   </w:num>
-  <w:num w:numId="35">
+  <w:num w:numId="35" w16cid:durableId="1390418212">
     <w:abstractNumId w:val="5"/>
   </w:num>
-  <w:num w:numId="36">
+  <w:num w:numId="36" w16cid:durableId="1737122515">
     <w:abstractNumId w:val="2"/>
   </w:num>
-  <w:num w:numId="37">
+  <w:num w:numId="37" w16cid:durableId="1975603208">
     <w:abstractNumId w:val="29"/>
   </w:num>
-  <w:num w:numId="38">
+  <w:num w:numId="38" w16cid:durableId="2019304792">
     <w:abstractNumId w:val="45"/>
   </w:num>
-  <w:num w:numId="39">
+  <w:num w:numId="39" w16cid:durableId="1630012835">
     <w:abstractNumId w:val="51"/>
   </w:num>
-  <w:num w:numId="40">
+  <w:num w:numId="40" w16cid:durableId="55978375">
     <w:abstractNumId w:val="16"/>
   </w:num>
-  <w:num w:numId="41">
+  <w:num w:numId="41" w16cid:durableId="1376387432">
     <w:abstractNumId w:val="47"/>
   </w:num>
-  <w:num w:numId="42">
+  <w:num w:numId="42" w16cid:durableId="1522931690">
     <w:abstractNumId w:val="60"/>
   </w:num>
-  <w:num w:numId="43">
+  <w:num w:numId="43" w16cid:durableId="80609405">
     <w:abstractNumId w:val="22"/>
   </w:num>
-  <w:num w:numId="44">
+  <w:num w:numId="44" w16cid:durableId="623927083">
     <w:abstractNumId w:val="4"/>
   </w:num>
-  <w:num w:numId="45">
+  <w:num w:numId="45" w16cid:durableId="1336834505">
     <w:abstractNumId w:val="59"/>
   </w:num>
-  <w:num w:numId="46">
+  <w:num w:numId="46" w16cid:durableId="1425109342">
     <w:abstractNumId w:val="35"/>
   </w:num>
-  <w:num w:numId="47">
+  <w:num w:numId="47" w16cid:durableId="1791363282">
     <w:abstractNumId w:val="10"/>
   </w:num>
-  <w:num w:numId="48">
+  <w:num w:numId="48" w16cid:durableId="274675156">
     <w:abstractNumId w:val="23"/>
   </w:num>
-  <w:num w:numId="49">
+  <w:num w:numId="49" w16cid:durableId="1687368715">
     <w:abstractNumId w:val="31"/>
   </w:num>
-  <w:num w:numId="50">
+  <w:num w:numId="50" w16cid:durableId="1782842122">
     <w:abstractNumId w:val="52"/>
   </w:num>
-  <w:num w:numId="51">
+  <w:num w:numId="51" w16cid:durableId="89856642">
     <w:abstractNumId w:val="14"/>
   </w:num>
-  <w:num w:numId="52">
+  <w:num w:numId="52" w16cid:durableId="1887910442">
     <w:abstractNumId w:val="28"/>
   </w:num>
-  <w:num w:numId="53">
+  <w:num w:numId="53" w16cid:durableId="653484213">
     <w:abstractNumId w:val="57"/>
   </w:num>
-  <w:num w:numId="54">
+  <w:num w:numId="54" w16cid:durableId="2066565358">
     <w:abstractNumId w:val="15"/>
   </w:num>
-  <w:num w:numId="55">
+  <w:num w:numId="55" w16cid:durableId="1598714682">
     <w:abstractNumId w:val="18"/>
   </w:num>
-  <w:num w:numId="56">
+  <w:num w:numId="56" w16cid:durableId="2048405349">
     <w:abstractNumId w:val="61"/>
   </w:num>
-  <w:num w:numId="57">
+  <w:num w:numId="57" w16cid:durableId="248588264">
     <w:abstractNumId w:val="39"/>
   </w:num>
-  <w:num w:numId="58">
+  <w:num w:numId="58" w16cid:durableId="190455496">
     <w:abstractNumId w:val="56"/>
   </w:num>
-  <w:num w:numId="59">
+  <w:num w:numId="59" w16cid:durableId="1988656854">
     <w:abstractNumId w:val="58"/>
   </w:num>
-  <w:num w:numId="60">
+  <w:num w:numId="60" w16cid:durableId="144051664">
     <w:abstractNumId w:val="63"/>
   </w:num>
-  <w:num w:numId="61">
+  <w:num w:numId="61" w16cid:durableId="1764838433">
     <w:abstractNumId w:val="6"/>
   </w:num>
-  <w:num w:numId="62">
+  <w:num w:numId="62" w16cid:durableId="487594920">
     <w:abstractNumId w:val="65"/>
   </w:num>
-  <w:num w:numId="63">
+  <w:num w:numId="63" w16cid:durableId="1355688836">
     <w:abstractNumId w:val="0"/>
   </w:num>
-  <w:num w:numId="64">
+  <w:num w:numId="64" w16cid:durableId="741290260">
     <w:abstractNumId w:val="27"/>
   </w:num>
-  <w:num w:numId="65">
+  <w:num w:numId="65" w16cid:durableId="2044748957">
     <w:abstractNumId w:val="43"/>
   </w:num>
-  <w:num w:numId="66">
+  <w:num w:numId="66" w16cid:durableId="955525922">
     <w:abstractNumId w:val="7"/>
   </w:num>
-  <w:num w:numId="67">
+  <w:num w:numId="67" w16cid:durableId="771319141">
     <w:abstractNumId w:val="41"/>
   </w:num>
-  <w:num w:numId="68">
+  <w:num w:numId="68" w16cid:durableId="1841236009">
     <w:abstractNumId w:val="42"/>
   </w:num>
-  <w:num w:numId="69">
+  <w:num w:numId="69" w16cid:durableId="1308703624">
     <w:abstractNumId w:val="11"/>
   </w:num>
-  <w:num w:numId="70">
+  <w:num w:numId="70" w16cid:durableId="1110786111">
     <w:abstractNumId w:val="34"/>
   </w:num>
   <w:numIdMacAtCleanup w:val="68"/>
@@ -33157,7 +34806,7 @@
 </file>
 
 <file path=word/styles.xml><?xml version="1.0" encoding="utf-8"?>
-<w:styles xmlns:mc="http://schemas.openxmlformats.org/markup-compatibility/2006" xmlns:r="http://schemas.openxmlformats.org/officeDocument/2006/relationships" xmlns:w="http://schemas.openxmlformats.org/wordprocessingml/2006/main" xmlns:w14="http://schemas.microsoft.com/office/word/2010/wordml" xmlns:w15="http://schemas.microsoft.com/office/word/2012/wordml" xmlns:w16cid="http://schemas.microsoft.com/office/word/2016/wordml/cid" xmlns:w16se="http://schemas.microsoft.com/office/word/2015/wordml/symex" mc:Ignorable="w14 w15 w16se w16cid">
+<w:styles xmlns:mc="http://schemas.openxmlformats.org/markup-compatibility/2006" xmlns:r="http://schemas.openxmlformats.org/officeDocument/2006/relationships" xmlns:w="http://schemas.openxmlformats.org/wordprocessingml/2006/main" xmlns:w14="http://schemas.microsoft.com/office/word/2010/wordml" xmlns:w15="http://schemas.microsoft.com/office/word/2012/wordml" xmlns:w16cex="http://schemas.microsoft.com/office/word/2018/wordml/cex" xmlns:w16cid="http://schemas.microsoft.com/office/word/2016/wordml/cid" xmlns:w16="http://schemas.microsoft.com/office/word/2018/wordml" xmlns:w16du="http://schemas.microsoft.com/office/word/2023/wordml/word16du" xmlns:w16sdtdh="http://schemas.microsoft.com/office/word/2020/wordml/sdtdatahash" xmlns:w16se="http://schemas.microsoft.com/office/word/2015/wordml/symex" mc:Ignorable="w14 w15 w16se w16cid w16 w16cex w16sdtdh w16du">
   <w:docDefaults>
     <w:rPrDefault>
       <w:rPr>
@@ -33173,7 +34822,7 @@
       </w:pPr>
     </w:pPrDefault>
   </w:docDefaults>
-  <w:latentStyles w:defLockedState="0" w:defUIPriority="99" w:defSemiHidden="0" w:defUnhideWhenUsed="0" w:defQFormat="0" w:count="375">
+  <w:latentStyles w:defLockedState="0" w:defUIPriority="99" w:defSemiHidden="0" w:defUnhideWhenUsed="0" w:defQFormat="0" w:count="376">
     <w:lsdException w:name="Normal" w:uiPriority="0" w:qFormat="1"/>
     <w:lsdException w:name="heading 1" w:uiPriority="9" w:qFormat="1"/>
     <w:lsdException w:name="heading 2" w:semiHidden="1" w:uiPriority="9" w:unhideWhenUsed="1" w:qFormat="1"/>
@@ -33549,6 +35198,7 @@
     <w:lsdException w:name="Smart Hyperlink" w:semiHidden="1" w:unhideWhenUsed="1"/>
     <w:lsdException w:name="Hashtag" w:semiHidden="1" w:unhideWhenUsed="1"/>
     <w:lsdException w:name="Unresolved Mention" w:semiHidden="1" w:unhideWhenUsed="1"/>
+    <w:lsdException w:name="Smart Link" w:semiHidden="1" w:unhideWhenUsed="1"/>
   </w:latentStyles>
   <w:style w:type="paragraph" w:default="1" w:styleId="Normal">
     <w:name w:val="Normal"/>
@@ -33605,6 +35255,7 @@
   <w:style w:type="character" w:default="1" w:styleId="Fontepargpadro">
     <w:name w:val="Default Paragraph Font"/>
     <w:uiPriority w:val="1"/>
+    <w:semiHidden/>
     <w:unhideWhenUsed/>
   </w:style>
   <w:style w:type="table" w:default="1" w:styleId="Tabelanormal">
@@ -37767,6 +39418,19 @@
 </file>
 
 <file path=customXml/item1.xml><?xml version="1.0" encoding="utf-8"?>
+<b:Sources xmlns:b="http://schemas.openxmlformats.org/officeDocument/2006/bibliography" xmlns="http://schemas.openxmlformats.org/officeDocument/2006/bibliography" SelectedStyle="\APA.XSL" StyleName="APA"/>
+</file>
+
+<file path=customXml/item2.xml><?xml version="1.0" encoding="utf-8"?>
+<?mso-contentType ?>
+<FormTemplates xmlns="http://schemas.microsoft.com/sharepoint/v3/contenttype/forms">
+  <Display>DocumentLibraryForm</Display>
+  <Edit>DocumentLibraryForm</Edit>
+  <New>DocumentLibraryForm</New>
+</FormTemplates>
+</file>
+
+<file path=customXml/item3.xml><?xml version="1.0" encoding="utf-8"?>
 <ct:contentTypeSchema xmlns:ct="http://schemas.microsoft.com/office/2006/metadata/contentType" xmlns:ma="http://schemas.microsoft.com/office/2006/metadata/properties/metaAttributes" ct:_="" ma:_="" ma:contentTypeName="Documento" ma:contentTypeID="0x01010082F0508FC22E0443AF197709F097DFD8" ma:contentTypeVersion="12" ma:contentTypeDescription="Crie um novo documento." ma:contentTypeScope="" ma:versionID="cb36accf5e4aef349d47c458616a000c">
   <xsd:schema xmlns:xsd="http://www.w3.org/2001/XMLSchema" xmlns:xs="http://www.w3.org/2001/XMLSchema" xmlns:p="http://schemas.microsoft.com/office/2006/metadata/properties" xmlns:ns2="fcfc36f5-5a2f-4c50-8b8f-7d4447229359" xmlns:ns3="8e4b878d-87ff-4f9f-9750-9936cb4d760b" targetNamespace="http://schemas.microsoft.com/office/2006/metadata/properties" ma:root="true" ma:fieldsID="c0eedc83e72454359df4dc9502869bf3" ns2:_="" ns3:_="">
     <xsd:import namespace="fcfc36f5-5a2f-4c50-8b8f-7d4447229359"/>
@@ -37967,20 +39631,23 @@
 </ct:contentTypeSchema>
 </file>
 
-<file path=customXml/item2.xml><?xml version="1.0" encoding="utf-8"?>
-<?mso-contentType ?>
-<FormTemplates xmlns="http://schemas.microsoft.com/sharepoint/v3/contenttype/forms">
-  <Display>DocumentLibraryForm</Display>
-  <Edit>DocumentLibraryForm</Edit>
-  <New>DocumentLibraryForm</New>
-</FormTemplates>
+<file path=customXml/itemProps1.xml><?xml version="1.0" encoding="utf-8"?>
+<ds:datastoreItem xmlns:ds="http://schemas.openxmlformats.org/officeDocument/2006/customXml" ds:itemID="{60FAFB12-B7CF-436E-A495-652A74D6DEDB}">
+  <ds:schemaRefs>
+    <ds:schemaRef ds:uri="http://schemas.openxmlformats.org/officeDocument/2006/bibliography"/>
+  </ds:schemaRefs>
+</ds:datastoreItem>
 </file>
 
-<file path=customXml/item3.xml><?xml version="1.0" encoding="utf-8"?>
-<b:Sources xmlns:b="http://schemas.openxmlformats.org/officeDocument/2006/bibliography" xmlns="http://schemas.openxmlformats.org/officeDocument/2006/bibliography" SelectedStyle="\APA.XSL" StyleName="APA"/>
+<file path=customXml/itemProps2.xml><?xml version="1.0" encoding="utf-8"?>
+<ds:datastoreItem xmlns:ds="http://schemas.openxmlformats.org/officeDocument/2006/customXml" ds:itemID="{C818D86C-7EF3-4737-8ADC-66A934A66FCB}">
+  <ds:schemaRefs>
+    <ds:schemaRef ds:uri="http://schemas.microsoft.com/sharepoint/v3/contenttype/forms"/>
+  </ds:schemaRefs>
+</ds:datastoreItem>
 </file>
 
-<file path=customXml/itemProps1.xml><?xml version="1.0" encoding="utf-8"?>
+<file path=customXml/itemProps3.xml><?xml version="1.0" encoding="utf-8"?>
 <ds:datastoreItem xmlns:ds="http://schemas.openxmlformats.org/officeDocument/2006/customXml" ds:itemID="{F50E3291-1B58-4B06-AFA9-95022FC8FE02}">
   <ds:schemaRefs>
     <ds:schemaRef ds:uri="http://schemas.microsoft.com/office/2006/metadata/contentType"/>
@@ -37997,20 +39664,4 @@
     <ds:schemaRef ds:uri="http://schemas.microsoft.com/internal/obd"/>
   </ds:schemaRefs>
 </ds:datastoreItem>
-</file>
-
-<file path=customXml/itemProps2.xml><?xml version="1.0" encoding="utf-8"?>
-<ds:datastoreItem xmlns:ds="http://schemas.openxmlformats.org/officeDocument/2006/customXml" ds:itemID="{C818D86C-7EF3-4737-8ADC-66A934A66FCB}">
-  <ds:schemaRefs>
-    <ds:schemaRef ds:uri="http://schemas.microsoft.com/sharepoint/v3/contenttype/forms"/>
-  </ds:schemaRefs>
-</ds:datastoreItem>
-</file>
-
-<file path=customXml/itemProps3.xml><?xml version="1.0" encoding="utf-8"?>
-<ds:datastoreItem xmlns:ds="http://schemas.openxmlformats.org/officeDocument/2006/customXml" ds:itemID="{60FAFB12-B7CF-436E-A495-652A74D6DEDB}">
-  <ds:schemaRefs>
-    <ds:schemaRef ds:uri="http://schemas.openxmlformats.org/officeDocument/2006/bibliography"/>
-  </ds:schemaRefs>
-</ds:datastoreItem>
 </file>
</xml_diff>

<commit_message>
adicionado modelo de dados do banco
</commit_message>
<xml_diff>
--- a/relatório-yourself.docx
+++ b/relatório-yourself.docx
@@ -19565,16 +19565,7 @@
                 <w:szCs w:val="24"/>
                 <w:lang w:eastAsia="pt-BR"/>
               </w:rPr>
-              <w:t xml:space="preserve">Por favor, preencha o campo </w:t>
-            </w:r>
-            <w:r>
-              <w:rPr>
-                <w:rFonts w:ascii="Arial" w:eastAsia="Times New Roman" w:hAnsi="Arial" w:cs="Arial"/>
-                <w:sz w:val="24"/>
-                <w:szCs w:val="24"/>
-                <w:lang w:eastAsia="pt-BR"/>
-              </w:rPr>
-              <w:t>título</w:t>
+              <w:t>Por favor, preencha o campo título</w:t>
             </w:r>
             <w:r>
               <w:rPr>
@@ -19664,16 +19655,7 @@
                 <w:szCs w:val="24"/>
                 <w:lang w:eastAsia="pt-BR"/>
               </w:rPr>
-              <w:t xml:space="preserve">Por favor, preencha o campo </w:t>
-            </w:r>
-            <w:r>
-              <w:rPr>
-                <w:rFonts w:ascii="Arial" w:eastAsia="Times New Roman" w:hAnsi="Arial" w:cs="Arial"/>
-                <w:sz w:val="24"/>
-                <w:szCs w:val="24"/>
-                <w:lang w:eastAsia="pt-BR"/>
-              </w:rPr>
-              <w:t>título</w:t>
+              <w:t>Por favor, preencha o campo título</w:t>
             </w:r>
             <w:r>
               <w:rPr>
@@ -20091,16 +20073,7 @@
                 <w:szCs w:val="24"/>
                 <w:lang w:eastAsia="pt-BR"/>
               </w:rPr>
-              <w:t xml:space="preserve">Por favor, preencha o campo </w:t>
-            </w:r>
-            <w:r>
-              <w:rPr>
-                <w:rFonts w:ascii="Arial" w:eastAsia="Times New Roman" w:hAnsi="Arial" w:cs="Arial"/>
-                <w:sz w:val="24"/>
-                <w:szCs w:val="24"/>
-                <w:lang w:eastAsia="pt-BR"/>
-              </w:rPr>
-              <w:t>título</w:t>
+              <w:t>Por favor, preencha o campo título</w:t>
             </w:r>
             <w:r>
               <w:rPr>
@@ -20190,16 +20163,7 @@
                 <w:szCs w:val="24"/>
                 <w:lang w:eastAsia="pt-BR"/>
               </w:rPr>
-              <w:t xml:space="preserve">Por favor, preencha o campo  </w:t>
-            </w:r>
-            <w:r>
-              <w:rPr>
-                <w:rFonts w:ascii="Arial" w:eastAsia="Times New Roman" w:hAnsi="Arial" w:cs="Arial"/>
-                <w:sz w:val="24"/>
-                <w:szCs w:val="24"/>
-                <w:lang w:eastAsia="pt-BR"/>
-              </w:rPr>
-              <w:t>título</w:t>
+              <w:t>Por favor, preencha o campo  título</w:t>
             </w:r>
             <w:r>
               <w:rPr>
@@ -20260,18 +20224,7 @@
                 <w:szCs w:val="24"/>
                 <w:lang w:eastAsia="pt-BR"/>
               </w:rPr>
-              <w:t>título</w:t>
-            </w:r>
-            <w:r>
-              <w:rPr>
-                <w:rFonts w:ascii="Arial" w:eastAsia="Times New Roman" w:hAnsi="Arial" w:cs="Arial"/>
-                <w:b/>
-                <w:bCs/>
-                <w:sz w:val="24"/>
-                <w:szCs w:val="24"/>
-                <w:lang w:eastAsia="pt-BR"/>
-              </w:rPr>
-              <w:t xml:space="preserve"> da atividade </w:t>
+              <w:t xml:space="preserve">título da atividade </w:t>
             </w:r>
             <w:r>
               <w:rPr>
@@ -20912,7 +20865,7 @@
                 <w:szCs w:val="24"/>
                 <w:lang w:eastAsia="pt-BR"/>
               </w:rPr>
-              <w:t xml:space="preserve">O sistema </w:t>
+              <w:t>O sistema cadastr</w:t>
             </w:r>
             <w:r>
               <w:rPr>
@@ -20921,7 +20874,7 @@
                 <w:szCs w:val="24"/>
                 <w:lang w:eastAsia="pt-BR"/>
               </w:rPr>
-              <w:t>cadastr</w:t>
+              <w:t>ou</w:t>
             </w:r>
             <w:r>
               <w:rPr>
@@ -20930,7 +20883,7 @@
                 <w:szCs w:val="24"/>
                 <w:lang w:eastAsia="pt-BR"/>
               </w:rPr>
-              <w:t>ou</w:t>
+              <w:t xml:space="preserve"> a atividade e</w:t>
             </w:r>
             <w:r>
               <w:rPr>
@@ -20939,34 +20892,7 @@
                 <w:szCs w:val="24"/>
                 <w:lang w:eastAsia="pt-BR"/>
               </w:rPr>
-              <w:t xml:space="preserve"> a atividade e</w:t>
-            </w:r>
-            <w:r>
-              <w:rPr>
-                <w:rFonts w:ascii="Arial" w:eastAsia="Times New Roman" w:hAnsi="Arial" w:cs="Arial"/>
-                <w:sz w:val="24"/>
-                <w:szCs w:val="24"/>
-                <w:lang w:eastAsia="pt-BR"/>
-              </w:rPr>
-              <w:t xml:space="preserve"> pass</w:t>
-            </w:r>
-            <w:r>
-              <w:rPr>
-                <w:rFonts w:ascii="Arial" w:eastAsia="Times New Roman" w:hAnsi="Arial" w:cs="Arial"/>
-                <w:sz w:val="24"/>
-                <w:szCs w:val="24"/>
-                <w:lang w:eastAsia="pt-BR"/>
-              </w:rPr>
-              <w:t>ou</w:t>
-            </w:r>
-            <w:r>
-              <w:rPr>
-                <w:rFonts w:ascii="Arial" w:eastAsia="Times New Roman" w:hAnsi="Arial" w:cs="Arial"/>
-                <w:sz w:val="24"/>
-                <w:szCs w:val="24"/>
-                <w:lang w:eastAsia="pt-BR"/>
-              </w:rPr>
-              <w:t xml:space="preserve"> para a tela de pomodoro</w:t>
+              <w:t xml:space="preserve"> passou para a tela de pomodoro</w:t>
             </w:r>
             <w:r>
               <w:rPr>
@@ -24542,35 +24468,7 @@
         <w:rPr>
           <w:rFonts w:ascii="Arial" w:hAnsi="Arial" w:cs="Arial"/>
         </w:rPr>
-        <w:t xml:space="preserve"> loja, perfil e atividades já prontas. Isso inclui desde a parte de design, codificação, responsividade, até a integração com o modelo MVC e conexão das funções ao banco de dados. Além disso, foi planejado finalizar toda a parte de </w:t>
-      </w:r>
-      <w:proofErr w:type="spellStart"/>
-      <w:r>
-        <w:rPr>
-          <w:rFonts w:ascii="Arial" w:hAnsi="Arial" w:cs="Arial"/>
-        </w:rPr>
-        <w:t>back-end</w:t>
-      </w:r>
-      <w:proofErr w:type="spellEnd"/>
-      <w:r>
-        <w:rPr>
-          <w:rFonts w:ascii="Arial" w:hAnsi="Arial" w:cs="Arial"/>
-        </w:rPr>
-        <w:t xml:space="preserve"> (lógica) das classes </w:t>
-      </w:r>
-      <w:proofErr w:type="spellStart"/>
-      <w:r>
-        <w:rPr>
-          <w:rFonts w:ascii="Arial" w:hAnsi="Arial" w:cs="Arial"/>
-        </w:rPr>
-        <w:t>flashcard</w:t>
-      </w:r>
-      <w:proofErr w:type="spellEnd"/>
-      <w:r>
-        <w:rPr>
-          <w:rFonts w:ascii="Arial" w:hAnsi="Arial" w:cs="Arial"/>
-        </w:rPr>
-        <w:t>, arquivo e pomodoro.</w:t>
+        <w:t xml:space="preserve"> loja, perfil e atividades já prontas. Isso inclui desde a parte de design, codificação, responsividade, até a integração com o modelo MVC e conexão das funções ao banco de dados. Além disso, foi planejado finalizar toda a parte de back-end (lógica) das classes flashcard, arquivo e pomodoro.</w:t>
       </w:r>
     </w:p>
     <w:p>
@@ -24694,25 +24592,7 @@
           <w:sz w:val="24"/>
           <w:szCs w:val="24"/>
         </w:rPr>
-        <w:t xml:space="preserve">Não houve alterações no </w:t>
-      </w:r>
-      <w:proofErr w:type="spellStart"/>
-      <w:r>
-        <w:rPr>
-          <w:rFonts w:ascii="Arial" w:hAnsi="Arial" w:cs="Arial"/>
-          <w:sz w:val="24"/>
-          <w:szCs w:val="24"/>
-        </w:rPr>
-        <w:t>Product</w:t>
-      </w:r>
-      <w:proofErr w:type="spellEnd"/>
-      <w:r>
-        <w:rPr>
-          <w:rFonts w:ascii="Arial" w:hAnsi="Arial" w:cs="Arial"/>
-          <w:sz w:val="24"/>
-          <w:szCs w:val="24"/>
-        </w:rPr>
-        <w:t xml:space="preserve"> Backlog.</w:t>
+        <w:t>Não houve alterações no Product Backlog.</w:t>
       </w:r>
     </w:p>
     <w:p>
@@ -24882,27 +24762,7 @@
           <w:sz w:val="24"/>
           <w:szCs w:val="24"/>
         </w:rPr>
-        <w:t xml:space="preserve">9.2.6 </w:t>
-      </w:r>
-      <w:proofErr w:type="spellStart"/>
-      <w:r>
-        <w:rPr>
-          <w:rFonts w:ascii="Arial" w:hAnsi="Arial" w:cs="Arial"/>
-          <w:b/>
-          <w:sz w:val="24"/>
-          <w:szCs w:val="24"/>
-        </w:rPr>
-        <w:t>Kanban</w:t>
-      </w:r>
-      <w:proofErr w:type="spellEnd"/>
-      <w:r>
-        <w:rPr>
-          <w:rFonts w:ascii="Arial" w:hAnsi="Arial" w:cs="Arial"/>
-          <w:b/>
-          <w:sz w:val="24"/>
-          <w:szCs w:val="24"/>
-        </w:rPr>
-        <w:t xml:space="preserve"> e Retrospectiva</w:t>
+        <w:t>9.2.6 Kanban e Retrospectiva</w:t>
       </w:r>
     </w:p>
     <w:p>
@@ -25203,6 +25063,526 @@
     </w:p>
     <w:p>
       <w:pPr>
+        <w:pStyle w:val="PargrafodaLista"/>
+        <w:numPr>
+          <w:ilvl w:val="1"/>
+          <w:numId w:val="12"/>
+        </w:numPr>
+        <w:rPr>
+          <w:rFonts w:ascii="Arial" w:hAnsi="Arial" w:cs="Arial"/>
+        </w:rPr>
+      </w:pPr>
+      <w:r>
+        <w:rPr>
+          <w:rFonts w:ascii="Arial" w:hAnsi="Arial" w:cs="Arial"/>
+        </w:rPr>
+        <w:t>Modelo de Dados do Banco</w:t>
+      </w:r>
+    </w:p>
+    <w:p>
+      <w:pPr>
+        <w:rPr>
+          <w:rFonts w:ascii="Arial" w:hAnsi="Arial" w:cs="Arial"/>
+        </w:rPr>
+      </w:pPr>
+      <w:r>
+        <w:rPr>
+          <w:rFonts w:ascii="Arial" w:hAnsi="Arial" w:cs="Arial"/>
+        </w:rPr>
+        <w:t>Usuários: Array</w:t>
+      </w:r>
+    </w:p>
+    <w:p>
+      <w:pPr>
+        <w:rPr>
+          <w:rFonts w:ascii="Arial" w:hAnsi="Arial" w:cs="Arial"/>
+        </w:rPr>
+      </w:pPr>
+      <w:r>
+        <w:rPr>
+          <w:rFonts w:ascii="Arial" w:hAnsi="Arial" w:cs="Arial"/>
+        </w:rPr>
+        <w:t>[</w:t>
+      </w:r>
+    </w:p>
+    <w:p>
+      <w:pPr>
+        <w:rPr>
+          <w:rFonts w:ascii="Arial" w:hAnsi="Arial" w:cs="Arial"/>
+        </w:rPr>
+      </w:pPr>
+      <w:r>
+        <w:rPr>
+          <w:rFonts w:ascii="Arial" w:hAnsi="Arial" w:cs="Arial"/>
+        </w:rPr>
+        <w:t xml:space="preserve">   { </w:t>
+      </w:r>
+    </w:p>
+    <w:p>
+      <w:pPr>
+        <w:rPr>
+          <w:rFonts w:ascii="Arial" w:hAnsi="Arial" w:cs="Arial"/>
+        </w:rPr>
+      </w:pPr>
+      <w:r>
+        <w:rPr>
+          <w:rFonts w:ascii="Arial" w:hAnsi="Arial" w:cs="Arial"/>
+        </w:rPr>
+        <w:tab/>
+      </w:r>
+    </w:p>
+    <w:p>
+      <w:pPr>
+        <w:rPr>
+          <w:rFonts w:ascii="Arial" w:hAnsi="Arial" w:cs="Arial"/>
+        </w:rPr>
+      </w:pPr>
+      <w:r>
+        <w:rPr>
+          <w:rFonts w:ascii="Arial" w:hAnsi="Arial" w:cs="Arial"/>
+        </w:rPr>
+        <w:t>anoRegistro: Int</w:t>
+      </w:r>
+    </w:p>
+    <w:p>
+      <w:pPr>
+        <w:rPr>
+          <w:rFonts w:ascii="Arial" w:hAnsi="Arial" w:cs="Arial"/>
+        </w:rPr>
+      </w:pPr>
+      <w:r>
+        <w:rPr>
+          <w:rFonts w:ascii="Arial" w:hAnsi="Arial" w:cs="Arial"/>
+        </w:rPr>
+        <w:t>apelido: String</w:t>
+      </w:r>
+    </w:p>
+    <w:p>
+      <w:pPr>
+        <w:rPr>
+          <w:rFonts w:ascii="Arial" w:hAnsi="Arial" w:cs="Arial"/>
+        </w:rPr>
+      </w:pPr>
+      <w:r>
+        <w:rPr>
+          <w:rFonts w:ascii="Arial" w:hAnsi="Arial" w:cs="Arial"/>
+        </w:rPr>
+        <w:t>maiorOfensiva: Int</w:t>
+      </w:r>
+    </w:p>
+    <w:p>
+      <w:pPr>
+        <w:rPr>
+          <w:rFonts w:ascii="Arial" w:hAnsi="Arial" w:cs="Arial"/>
+        </w:rPr>
+      </w:pPr>
+      <w:r>
+        <w:rPr>
+          <w:rFonts w:ascii="Arial" w:hAnsi="Arial" w:cs="Arial"/>
+        </w:rPr>
+        <w:t>nome: String</w:t>
+      </w:r>
+    </w:p>
+    <w:p>
+      <w:pPr>
+        <w:rPr>
+          <w:rFonts w:ascii="Arial" w:hAnsi="Arial" w:cs="Arial"/>
+        </w:rPr>
+      </w:pPr>
+      <w:r>
+        <w:rPr>
+          <w:rFonts w:ascii="Arial" w:hAnsi="Arial" w:cs="Arial"/>
+        </w:rPr>
+        <w:t>ofesiva: Int</w:t>
+      </w:r>
+    </w:p>
+    <w:p>
+      <w:pPr>
+        <w:rPr>
+          <w:rFonts w:ascii="Arial" w:hAnsi="Arial" w:cs="Arial"/>
+        </w:rPr>
+      </w:pPr>
+      <w:r>
+        <w:rPr>
+          <w:rFonts w:ascii="Arial" w:hAnsi="Arial" w:cs="Arial"/>
+        </w:rPr>
+        <w:t>preferenciaConcentração: Int</w:t>
+      </w:r>
+    </w:p>
+    <w:p>
+      <w:pPr>
+        <w:rPr>
+          <w:rFonts w:ascii="Arial" w:hAnsi="Arial" w:cs="Arial"/>
+        </w:rPr>
+      </w:pPr>
+      <w:r>
+        <w:rPr>
+          <w:rFonts w:ascii="Arial" w:hAnsi="Arial" w:cs="Arial"/>
+        </w:rPr>
+        <w:t>preferenciaDescanso: Int</w:t>
+      </w:r>
+    </w:p>
+    <w:p>
+      <w:pPr>
+        <w:rPr>
+          <w:rFonts w:ascii="Arial" w:hAnsi="Arial" w:cs="Arial"/>
+        </w:rPr>
+      </w:pPr>
+      <w:r>
+        <w:rPr>
+          <w:rFonts w:ascii="Arial" w:hAnsi="Arial" w:cs="Arial"/>
+        </w:rPr>
+        <w:t>TotalPontos: Int</w:t>
+      </w:r>
+    </w:p>
+    <w:p>
+      <w:pPr>
+        <w:rPr>
+          <w:rFonts w:ascii="Arial" w:hAnsi="Arial" w:cs="Arial"/>
+        </w:rPr>
+      </w:pPr>
+      <w:r>
+        <w:rPr>
+          <w:rFonts w:ascii="Arial" w:hAnsi="Arial" w:cs="Arial"/>
+        </w:rPr>
+        <w:t>email: String</w:t>
+      </w:r>
+    </w:p>
+    <w:p>
+      <w:pPr>
+        <w:rPr>
+          <w:rFonts w:ascii="Arial" w:hAnsi="Arial" w:cs="Arial"/>
+        </w:rPr>
+      </w:pPr>
+      <w:r>
+        <w:rPr>
+          <w:rFonts w:ascii="Arial" w:hAnsi="Arial" w:cs="Arial"/>
+        </w:rPr>
+        <w:t>}</w:t>
+      </w:r>
+    </w:p>
+    <w:p>
+      <w:pPr>
+        <w:rPr>
+          <w:rFonts w:ascii="Arial" w:hAnsi="Arial" w:cs="Arial"/>
+        </w:rPr>
+      </w:pPr>
+      <w:r>
+        <w:rPr>
+          <w:rFonts w:ascii="Arial" w:hAnsi="Arial" w:cs="Arial"/>
+        </w:rPr>
+        <w:t>]</w:t>
+      </w:r>
+    </w:p>
+    <w:p>
+      <w:pPr>
+        <w:rPr>
+          <w:rFonts w:ascii="Arial" w:hAnsi="Arial" w:cs="Arial"/>
+        </w:rPr>
+      </w:pPr>
+      <w:r>
+        <w:rPr>
+          <w:rFonts w:ascii="Arial" w:hAnsi="Arial" w:cs="Arial"/>
+        </w:rPr>
+        <w:lastRenderedPageBreak/>
+        <w:t>Itens: Array</w:t>
+      </w:r>
+    </w:p>
+    <w:p>
+      <w:pPr>
+        <w:rPr>
+          <w:rFonts w:ascii="Arial" w:hAnsi="Arial" w:cs="Arial"/>
+        </w:rPr>
+      </w:pPr>
+      <w:r>
+        <w:rPr>
+          <w:rFonts w:ascii="Arial" w:hAnsi="Arial" w:cs="Arial"/>
+        </w:rPr>
+        <w:t>[</w:t>
+      </w:r>
+    </w:p>
+    <w:p>
+      <w:pPr>
+        <w:rPr>
+          <w:rFonts w:ascii="Arial" w:hAnsi="Arial" w:cs="Arial"/>
+        </w:rPr>
+      </w:pPr>
+      <w:r>
+        <w:rPr>
+          <w:rFonts w:ascii="Arial" w:hAnsi="Arial" w:cs="Arial"/>
+        </w:rPr>
+        <w:t xml:space="preserve"> {</w:t>
+      </w:r>
+    </w:p>
+    <w:p>
+      <w:pPr>
+        <w:rPr>
+          <w:rFonts w:ascii="Arial" w:hAnsi="Arial" w:cs="Arial"/>
+        </w:rPr>
+      </w:pPr>
+      <w:r>
+        <w:rPr>
+          <w:rFonts w:ascii="Arial" w:hAnsi="Arial" w:cs="Arial"/>
+        </w:rPr>
+        <w:t>Id: Int</w:t>
+      </w:r>
+    </w:p>
+    <w:p>
+      <w:pPr>
+        <w:rPr>
+          <w:rFonts w:ascii="Arial" w:hAnsi="Arial" w:cs="Arial"/>
+        </w:rPr>
+      </w:pPr>
+      <w:r>
+        <w:rPr>
+          <w:rFonts w:ascii="Arial" w:hAnsi="Arial" w:cs="Arial"/>
+        </w:rPr>
+        <w:t>Nome:string</w:t>
+      </w:r>
+    </w:p>
+    <w:p>
+      <w:pPr>
+        <w:rPr>
+          <w:rFonts w:ascii="Arial" w:hAnsi="Arial" w:cs="Arial"/>
+        </w:rPr>
+      </w:pPr>
+      <w:r>
+        <w:rPr>
+          <w:rFonts w:ascii="Arial" w:hAnsi="Arial" w:cs="Arial"/>
+        </w:rPr>
+        <w:t>Preco: Int</w:t>
+      </w:r>
+    </w:p>
+    <w:p>
+      <w:pPr>
+        <w:rPr>
+          <w:rFonts w:ascii="Arial" w:hAnsi="Arial" w:cs="Arial"/>
+        </w:rPr>
+      </w:pPr>
+      <w:r>
+        <w:rPr>
+          <w:rFonts w:ascii="Arial" w:hAnsi="Arial" w:cs="Arial"/>
+        </w:rPr>
+        <w:t>Icone: string</w:t>
+      </w:r>
+    </w:p>
+    <w:p>
+      <w:pPr>
+        <w:rPr>
+          <w:rFonts w:ascii="Arial" w:hAnsi="Arial" w:cs="Arial"/>
+        </w:rPr>
+      </w:pPr>
+      <w:r>
+        <w:rPr>
+          <w:rFonts w:ascii="Arial" w:hAnsi="Arial" w:cs="Arial"/>
+        </w:rPr>
+        <w:t xml:space="preserve">  }</w:t>
+      </w:r>
+    </w:p>
+    <w:p>
+      <w:pPr>
+        <w:rPr>
+          <w:rFonts w:ascii="Arial" w:hAnsi="Arial" w:cs="Arial"/>
+        </w:rPr>
+      </w:pPr>
+      <w:r>
+        <w:rPr>
+          <w:rFonts w:ascii="Arial" w:hAnsi="Arial" w:cs="Arial"/>
+        </w:rPr>
+        <w:t>]</w:t>
+      </w:r>
+    </w:p>
+    <w:p>
+      <w:pPr>
+        <w:rPr>
+          <w:rFonts w:ascii="Arial" w:hAnsi="Arial" w:cs="Arial"/>
+        </w:rPr>
+      </w:pPr>
+      <w:r>
+        <w:rPr>
+          <w:rFonts w:ascii="Arial" w:hAnsi="Arial" w:cs="Arial"/>
+        </w:rPr>
+        <w:t>Atividade: Array</w:t>
+      </w:r>
+    </w:p>
+    <w:p>
+      <w:pPr>
+        <w:rPr>
+          <w:rFonts w:ascii="Arial" w:hAnsi="Arial" w:cs="Arial"/>
+        </w:rPr>
+      </w:pPr>
+      <w:r>
+        <w:rPr>
+          <w:rFonts w:ascii="Arial" w:hAnsi="Arial" w:cs="Arial"/>
+        </w:rPr>
+        <w:t>[</w:t>
+      </w:r>
+    </w:p>
+    <w:p>
+      <w:pPr>
+        <w:rPr>
+          <w:rFonts w:ascii="Arial" w:hAnsi="Arial" w:cs="Arial"/>
+        </w:rPr>
+      </w:pPr>
+      <w:r>
+        <w:rPr>
+          <w:rFonts w:ascii="Arial" w:hAnsi="Arial" w:cs="Arial"/>
+        </w:rPr>
+        <w:t xml:space="preserve">  {</w:t>
+      </w:r>
+    </w:p>
+    <w:p>
+      <w:pPr>
+        <w:rPr>
+          <w:rFonts w:ascii="Arial" w:hAnsi="Arial" w:cs="Arial"/>
+        </w:rPr>
+      </w:pPr>
+      <w:r>
+        <w:rPr>
+          <w:rFonts w:ascii="Arial" w:hAnsi="Arial" w:cs="Arial"/>
+        </w:rPr>
+        <w:t>Categoria: String</w:t>
+      </w:r>
+    </w:p>
+    <w:p>
+      <w:pPr>
+        <w:rPr>
+          <w:rFonts w:ascii="Arial" w:hAnsi="Arial" w:cs="Arial"/>
+        </w:rPr>
+      </w:pPr>
+      <w:r>
+        <w:rPr>
+          <w:rFonts w:ascii="Arial" w:hAnsi="Arial" w:cs="Arial"/>
+        </w:rPr>
+        <w:t>Titulo: String</w:t>
+      </w:r>
+    </w:p>
+    <w:p>
+      <w:pPr>
+        <w:rPr>
+          <w:rFonts w:ascii="Arial" w:hAnsi="Arial" w:cs="Arial"/>
+        </w:rPr>
+      </w:pPr>
+      <w:r>
+        <w:rPr>
+          <w:rFonts w:ascii="Arial" w:hAnsi="Arial" w:cs="Arial"/>
+        </w:rPr>
+        <w:t>Data: timestamp</w:t>
+      </w:r>
+    </w:p>
+    <w:p>
+      <w:pPr>
+        <w:rPr>
+          <w:rFonts w:ascii="Arial" w:hAnsi="Arial" w:cs="Arial"/>
+        </w:rPr>
+      </w:pPr>
+      <w:r>
+        <w:rPr>
+          <w:rFonts w:ascii="Arial" w:hAnsi="Arial" w:cs="Arial"/>
+        </w:rPr>
+        <w:t>Descrição: String</w:t>
+      </w:r>
+    </w:p>
+    <w:p>
+      <w:pPr>
+        <w:rPr>
+          <w:rFonts w:ascii="Arial" w:hAnsi="Arial" w:cs="Arial"/>
+        </w:rPr>
+      </w:pPr>
+      <w:r>
+        <w:rPr>
+          <w:rFonts w:ascii="Arial" w:hAnsi="Arial" w:cs="Arial"/>
+        </w:rPr>
+        <w:t>Dificuldade: Int</w:t>
+      </w:r>
+    </w:p>
+    <w:p>
+      <w:pPr>
+        <w:rPr>
+          <w:rFonts w:ascii="Arial" w:hAnsi="Arial" w:cs="Arial"/>
+        </w:rPr>
+      </w:pPr>
+      <w:r>
+        <w:rPr>
+          <w:rFonts w:ascii="Arial" w:hAnsi="Arial" w:cs="Arial"/>
+        </w:rPr>
+        <w:t>Email: String</w:t>
+      </w:r>
+    </w:p>
+    <w:p>
+      <w:pPr>
+        <w:rPr>
+          <w:rFonts w:ascii="Arial" w:hAnsi="Arial" w:cs="Arial"/>
+        </w:rPr>
+      </w:pPr>
+      <w:r>
+        <w:rPr>
+          <w:rFonts w:ascii="Arial" w:hAnsi="Arial" w:cs="Arial"/>
+        </w:rPr>
+        <w:t>Id: String</w:t>
+      </w:r>
+    </w:p>
+    <w:p>
+      <w:pPr>
+        <w:rPr>
+          <w:rFonts w:ascii="Arial" w:hAnsi="Arial" w:cs="Arial"/>
+        </w:rPr>
+      </w:pPr>
+      <w:r>
+        <w:rPr>
+          <w:rFonts w:ascii="Arial" w:hAnsi="Arial" w:cs="Arial"/>
+        </w:rPr>
+        <w:t>Pontos: Int</w:t>
+      </w:r>
+    </w:p>
+    <w:p>
+      <w:pPr>
+        <w:rPr>
+          <w:rFonts w:ascii="Arial" w:hAnsi="Arial" w:cs="Arial"/>
+        </w:rPr>
+      </w:pPr>
+      <w:r>
+        <w:rPr>
+          <w:rFonts w:ascii="Arial" w:hAnsi="Arial" w:cs="Arial"/>
+        </w:rPr>
+        <w:t>tempoConcentração: Int</w:t>
+      </w:r>
+    </w:p>
+    <w:p>
+      <w:pPr>
+        <w:rPr>
+          <w:rFonts w:ascii="Arial" w:hAnsi="Arial" w:cs="Arial"/>
+        </w:rPr>
+      </w:pPr>
+    </w:p>
+    <w:p>
+      <w:pPr>
+        <w:rPr>
+          <w:rFonts w:ascii="Arial" w:hAnsi="Arial" w:cs="Arial"/>
+        </w:rPr>
+      </w:pPr>
+      <w:r>
+        <w:rPr>
+          <w:rFonts w:ascii="Arial" w:hAnsi="Arial" w:cs="Arial"/>
+        </w:rPr>
+        <w:t xml:space="preserve">  }</w:t>
+      </w:r>
+    </w:p>
+    <w:p>
+      <w:pPr>
+        <w:rPr>
+          <w:rFonts w:ascii="Arial" w:hAnsi="Arial" w:cs="Arial"/>
+        </w:rPr>
+      </w:pPr>
+      <w:r>
+        <w:rPr>
+          <w:rFonts w:ascii="Arial" w:hAnsi="Arial" w:cs="Arial"/>
+        </w:rPr>
+        <w:t>]</w:t>
+      </w:r>
+    </w:p>
+    <w:p>
+      <w:pPr>
         <w:pStyle w:val="Ttulo1"/>
         <w:numPr>
           <w:ilvl w:val="1"/>
@@ -25218,7 +25598,6 @@
           <w:szCs w:val="24"/>
         </w:rPr>
       </w:pPr>
-      <w:bookmarkStart w:id="26" w:name="_Toc14160064"/>
       <w:r>
         <w:rPr>
           <w:rFonts w:ascii="Arial" w:hAnsi="Arial" w:cs="Arial"/>
@@ -25227,9 +25606,9 @@
           <w:sz w:val="24"/>
           <w:szCs w:val="24"/>
         </w:rPr>
-        <w:t>Dicionário de dados</w:t>
-      </w:r>
-      <w:bookmarkEnd w:id="26"/>
+        <w:t xml:space="preserve">Dicionário </w:t>
+      </w:r>
+      <w:bookmarkStart w:id="26" w:name="_Toc14160064"/>
       <w:r>
         <w:rPr>
           <w:rFonts w:ascii="Arial" w:hAnsi="Arial" w:cs="Arial"/>
@@ -25238,6 +25617,17 @@
           <w:sz w:val="24"/>
           <w:szCs w:val="24"/>
         </w:rPr>
+        <w:t>de dados</w:t>
+      </w:r>
+      <w:bookmarkEnd w:id="26"/>
+      <w:r>
+        <w:rPr>
+          <w:rFonts w:ascii="Arial" w:hAnsi="Arial" w:cs="Arial"/>
+          <w:b w:val="0"/>
+          <w:color w:val="auto"/>
+          <w:sz w:val="24"/>
+          <w:szCs w:val="24"/>
+        </w:rPr>
         <w:t xml:space="preserve"> </w:t>
       </w:r>
     </w:p>
@@ -25257,19 +25647,20 @@
           <w:sz w:val="24"/>
           <w:szCs w:val="24"/>
         </w:rPr>
-        <w:t xml:space="preserve">Nessa etapa é elaborada uma organização básica dos dados do banco. Aqui são informadas as entidades, com seus respectivos campos, tipos e descrições. O banco foi desenvolvido no </w:t>
-      </w:r>
-      <w:r>
-        <w:rPr>
-          <w:rFonts w:ascii="Arial" w:hAnsi="Arial" w:cs="Arial"/>
-          <w:sz w:val="24"/>
-          <w:szCs w:val="24"/>
-        </w:rPr>
-        <w:t>banco de dados não-relacional firestore, do firebase.</w:t>
-      </w:r>
-    </w:p>
-    <w:p>
-      <w:pPr>
+        <w:t>Nessa etapa é elaborada uma organização básica dos dados do banco. Aqui são informadas as entidades, com seus respectivos campos, tipos e descrições. O banco foi desenvolvido no banco de dados não-relacional firestore, do firebase.</w:t>
+      </w:r>
+    </w:p>
+    <w:p>
+      <w:pPr>
+        <w:rPr>
+          <w:rFonts w:ascii="Arial" w:hAnsi="Arial" w:cs="Arial"/>
+        </w:rPr>
+      </w:pPr>
+    </w:p>
+    <w:p>
+      <w:pPr>
+        <w:pStyle w:val="PargrafodaLista"/>
+        <w:ind w:left="792"/>
         <w:rPr>
           <w:rFonts w:ascii="Arial" w:eastAsiaTheme="majorEastAsia" w:hAnsi="Arial" w:cs="Arial"/>
           <w:b/>
@@ -25278,14 +25669,6 @@
           <w:szCs w:val="24"/>
         </w:rPr>
       </w:pPr>
-      <w:r>
-        <w:rPr>
-          <w:rFonts w:ascii="Arial" w:hAnsi="Arial" w:cs="Arial"/>
-          <w:sz w:val="24"/>
-          <w:szCs w:val="24"/>
-        </w:rPr>
-        <w:br w:type="page"/>
-      </w:r>
     </w:p>
     <w:p>
       <w:pPr>
@@ -25313,7 +25696,6 @@
           <w:szCs w:val="24"/>
           <w:lang w:val="en-US"/>
         </w:rPr>
-        <w:lastRenderedPageBreak/>
         <w:t>PRINCIPAIS TELAS DO SISTEMA</w:t>
       </w:r>
       <w:bookmarkEnd w:id="27"/>
@@ -29378,7 +29760,7 @@
   <w:abstractNum w:abstractNumId="22" w15:restartNumberingAfterBreak="0">
     <w:nsid w:val="23B9375B"/>
     <w:multiLevelType w:val="hybridMultilevel"/>
-    <w:tmpl w:val="E1B8126A"/>
+    <w:tmpl w:val="0F129B54"/>
     <w:lvl w:ilvl="0" w:tplc="0416000F">
       <w:start w:val="1"/>
       <w:numFmt w:val="decimal"/>
@@ -29690,7 +30072,7 @@
   <w:abstractNum w:abstractNumId="25" w15:restartNumberingAfterBreak="0">
     <w:nsid w:val="28B31FB9"/>
     <w:multiLevelType w:val="multilevel"/>
-    <w:tmpl w:val="A8C05508"/>
+    <w:tmpl w:val="DB40B780"/>
     <w:lvl w:ilvl="0">
       <w:start w:val="1"/>
       <w:numFmt w:val="decimal"/>
@@ -29711,6 +30093,11 @@
       <w:pPr>
         <w:ind w:left="792" w:hanging="432"/>
       </w:pPr>
+      <w:rPr>
+        <w:rFonts w:ascii="Arial" w:hAnsi="Arial" w:cs="Arial" w:hint="default"/>
+        <w:sz w:val="24"/>
+        <w:szCs w:val="24"/>
+      </w:rPr>
     </w:lvl>
     <w:lvl w:ilvl="2">
       <w:start w:val="1"/>
@@ -39418,19 +39805,6 @@
 </file>
 
 <file path=customXml/item1.xml><?xml version="1.0" encoding="utf-8"?>
-<b:Sources xmlns:b="http://schemas.openxmlformats.org/officeDocument/2006/bibliography" xmlns="http://schemas.openxmlformats.org/officeDocument/2006/bibliography" SelectedStyle="\APA.XSL" StyleName="APA"/>
-</file>
-
-<file path=customXml/item2.xml><?xml version="1.0" encoding="utf-8"?>
-<?mso-contentType ?>
-<FormTemplates xmlns="http://schemas.microsoft.com/sharepoint/v3/contenttype/forms">
-  <Display>DocumentLibraryForm</Display>
-  <Edit>DocumentLibraryForm</Edit>
-  <New>DocumentLibraryForm</New>
-</FormTemplates>
-</file>
-
-<file path=customXml/item3.xml><?xml version="1.0" encoding="utf-8"?>
 <ct:contentTypeSchema xmlns:ct="http://schemas.microsoft.com/office/2006/metadata/contentType" xmlns:ma="http://schemas.microsoft.com/office/2006/metadata/properties/metaAttributes" ct:_="" ma:_="" ma:contentTypeName="Documento" ma:contentTypeID="0x01010082F0508FC22E0443AF197709F097DFD8" ma:contentTypeVersion="12" ma:contentTypeDescription="Crie um novo documento." ma:contentTypeScope="" ma:versionID="cb36accf5e4aef349d47c458616a000c">
   <xsd:schema xmlns:xsd="http://www.w3.org/2001/XMLSchema" xmlns:xs="http://www.w3.org/2001/XMLSchema" xmlns:p="http://schemas.microsoft.com/office/2006/metadata/properties" xmlns:ns2="fcfc36f5-5a2f-4c50-8b8f-7d4447229359" xmlns:ns3="8e4b878d-87ff-4f9f-9750-9936cb4d760b" targetNamespace="http://schemas.microsoft.com/office/2006/metadata/properties" ma:root="true" ma:fieldsID="c0eedc83e72454359df4dc9502869bf3" ns2:_="" ns3:_="">
     <xsd:import namespace="fcfc36f5-5a2f-4c50-8b8f-7d4447229359"/>
@@ -39631,23 +40005,20 @@
 </ct:contentTypeSchema>
 </file>
 
-<file path=customXml/itemProps1.xml><?xml version="1.0" encoding="utf-8"?>
-<ds:datastoreItem xmlns:ds="http://schemas.openxmlformats.org/officeDocument/2006/customXml" ds:itemID="{60FAFB12-B7CF-436E-A495-652A74D6DEDB}">
-  <ds:schemaRefs>
-    <ds:schemaRef ds:uri="http://schemas.openxmlformats.org/officeDocument/2006/bibliography"/>
-  </ds:schemaRefs>
-</ds:datastoreItem>
+<file path=customXml/item2.xml><?xml version="1.0" encoding="utf-8"?>
+<?mso-contentType ?>
+<FormTemplates xmlns="http://schemas.microsoft.com/sharepoint/v3/contenttype/forms">
+  <Display>DocumentLibraryForm</Display>
+  <Edit>DocumentLibraryForm</Edit>
+  <New>DocumentLibraryForm</New>
+</FormTemplates>
 </file>
 
-<file path=customXml/itemProps2.xml><?xml version="1.0" encoding="utf-8"?>
-<ds:datastoreItem xmlns:ds="http://schemas.openxmlformats.org/officeDocument/2006/customXml" ds:itemID="{C818D86C-7EF3-4737-8ADC-66A934A66FCB}">
-  <ds:schemaRefs>
-    <ds:schemaRef ds:uri="http://schemas.microsoft.com/sharepoint/v3/contenttype/forms"/>
-  </ds:schemaRefs>
-</ds:datastoreItem>
+<file path=customXml/item3.xml><?xml version="1.0" encoding="utf-8"?>
+<b:Sources xmlns:b="http://schemas.openxmlformats.org/officeDocument/2006/bibliography" xmlns="http://schemas.openxmlformats.org/officeDocument/2006/bibliography" SelectedStyle="\APA.XSL" StyleName="APA"/>
 </file>
 
-<file path=customXml/itemProps3.xml><?xml version="1.0" encoding="utf-8"?>
+<file path=customXml/itemProps1.xml><?xml version="1.0" encoding="utf-8"?>
 <ds:datastoreItem xmlns:ds="http://schemas.openxmlformats.org/officeDocument/2006/customXml" ds:itemID="{F50E3291-1B58-4B06-AFA9-95022FC8FE02}">
   <ds:schemaRefs>
     <ds:schemaRef ds:uri="http://schemas.microsoft.com/office/2006/metadata/contentType"/>
@@ -39664,4 +40035,20 @@
     <ds:schemaRef ds:uri="http://schemas.microsoft.com/internal/obd"/>
   </ds:schemaRefs>
 </ds:datastoreItem>
+</file>
+
+<file path=customXml/itemProps2.xml><?xml version="1.0" encoding="utf-8"?>
+<ds:datastoreItem xmlns:ds="http://schemas.openxmlformats.org/officeDocument/2006/customXml" ds:itemID="{C818D86C-7EF3-4737-8ADC-66A934A66FCB}">
+  <ds:schemaRefs>
+    <ds:schemaRef ds:uri="http://schemas.microsoft.com/sharepoint/v3/contenttype/forms"/>
+  </ds:schemaRefs>
+</ds:datastoreItem>
+</file>
+
+<file path=customXml/itemProps3.xml><?xml version="1.0" encoding="utf-8"?>
+<ds:datastoreItem xmlns:ds="http://schemas.openxmlformats.org/officeDocument/2006/customXml" ds:itemID="{60FAFB12-B7CF-436E-A495-652A74D6DEDB}">
+  <ds:schemaRefs>
+    <ds:schemaRef ds:uri="http://schemas.openxmlformats.org/officeDocument/2006/bibliography"/>
+  </ds:schemaRefs>
+</ds:datastoreItem>
 </file>
</xml_diff>

<commit_message>
Adicionando plano de testes de Consulta de Atv
</commit_message>
<xml_diff>
--- a/relatório-yourself.docx
+++ b/relatório-yourself.docx
@@ -1,6 +1,6 @@
 
 <file path=word/document.xml><?xml version="1.0" encoding="utf-8"?>
-<w:document xmlns:wpc="http://schemas.microsoft.com/office/word/2010/wordprocessingCanvas" xmlns:cx="http://schemas.microsoft.com/office/drawing/2014/chartex" xmlns:cx1="http://schemas.microsoft.com/office/drawing/2015/9/8/chartex" xmlns:cx2="http://schemas.microsoft.com/office/drawing/2015/10/21/chartex" xmlns:cx3="http://schemas.microsoft.com/office/drawing/2016/5/9/chartex" xmlns:cx4="http://schemas.microsoft.com/office/drawing/2016/5/10/chartex" xmlns:cx5="http://schemas.microsoft.com/office/drawing/2016/5/11/chartex" xmlns:cx6="http://schemas.microsoft.com/office/drawing/2016/5/12/chartex" xmlns:cx7="http://schemas.microsoft.com/office/drawing/2016/5/13/chartex" xmlns:cx8="http://schemas.microsoft.com/office/drawing/2016/5/14/chartex" xmlns:mc="http://schemas.openxmlformats.org/markup-compatibility/2006" xmlns:aink="http://schemas.microsoft.com/office/drawing/2016/ink" xmlns:am3d="http://schemas.microsoft.com/office/drawing/2017/model3d" xmlns:o="urn:schemas-microsoft-com:office:office" xmlns:oel="http://schemas.microsoft.com/office/2019/extlst" xmlns:r="http://schemas.openxmlformats.org/officeDocument/2006/relationships" xmlns:m="http://schemas.openxmlformats.org/officeDocument/2006/math" xmlns:v="urn:schemas-microsoft-com:vml" xmlns:wp14="http://schemas.microsoft.com/office/word/2010/wordprocessingDrawing" xmlns:wp="http://schemas.openxmlformats.org/drawingml/2006/wordprocessingDrawing" xmlns:w10="urn:schemas-microsoft-com:office:word" xmlns:w="http://schemas.openxmlformats.org/wordprocessingml/2006/main" xmlns:w14="http://schemas.microsoft.com/office/word/2010/wordml" xmlns:w15="http://schemas.microsoft.com/office/word/2012/wordml" xmlns:w16cex="http://schemas.microsoft.com/office/word/2018/wordml/cex" xmlns:w16cid="http://schemas.microsoft.com/office/word/2016/wordml/cid" xmlns:w16="http://schemas.microsoft.com/office/word/2018/wordml" xmlns:w16du="http://schemas.microsoft.com/office/word/2023/wordml/word16du" xmlns:w16sdtdh="http://schemas.microsoft.com/office/word/2020/wordml/sdtdatahash" xmlns:w16se="http://schemas.microsoft.com/office/word/2015/wordml/symex" xmlns:wpg="http://schemas.microsoft.com/office/word/2010/wordprocessingGroup" xmlns:wpi="http://schemas.microsoft.com/office/word/2010/wordprocessingInk" xmlns:wne="http://schemas.microsoft.com/office/word/2006/wordml" xmlns:wps="http://schemas.microsoft.com/office/word/2010/wordprocessingShape" mc:Ignorable="w14 w15 w16se w16cid w16 w16cex w16sdtdh w16du wp14">
+<w:document xmlns:wpc="http://schemas.microsoft.com/office/word/2010/wordprocessingCanvas" xmlns:cx="http://schemas.microsoft.com/office/drawing/2014/chartex" xmlns:cx1="http://schemas.microsoft.com/office/drawing/2015/9/8/chartex" xmlns:cx2="http://schemas.microsoft.com/office/drawing/2015/10/21/chartex" xmlns:cx3="http://schemas.microsoft.com/office/drawing/2016/5/9/chartex" xmlns:cx4="http://schemas.microsoft.com/office/drawing/2016/5/10/chartex" xmlns:cx5="http://schemas.microsoft.com/office/drawing/2016/5/11/chartex" xmlns:cx6="http://schemas.microsoft.com/office/drawing/2016/5/12/chartex" xmlns:cx7="http://schemas.microsoft.com/office/drawing/2016/5/13/chartex" xmlns:cx8="http://schemas.microsoft.com/office/drawing/2016/5/14/chartex" xmlns:mc="http://schemas.openxmlformats.org/markup-compatibility/2006" xmlns:aink="http://schemas.microsoft.com/office/drawing/2016/ink" xmlns:am3d="http://schemas.microsoft.com/office/drawing/2017/model3d" xmlns:o="urn:schemas-microsoft-com:office:office" xmlns:r="http://schemas.openxmlformats.org/officeDocument/2006/relationships" xmlns:m="http://schemas.openxmlformats.org/officeDocument/2006/math" xmlns:v="urn:schemas-microsoft-com:vml" xmlns:wp14="http://schemas.microsoft.com/office/word/2010/wordprocessingDrawing" xmlns:wp="http://schemas.openxmlformats.org/drawingml/2006/wordprocessingDrawing" xmlns:w10="urn:schemas-microsoft-com:office:word" xmlns:w="http://schemas.openxmlformats.org/wordprocessingml/2006/main" xmlns:w14="http://schemas.microsoft.com/office/word/2010/wordml" xmlns:w15="http://schemas.microsoft.com/office/word/2012/wordml" xmlns:w16cid="http://schemas.microsoft.com/office/word/2016/wordml/cid" xmlns:w16se="http://schemas.microsoft.com/office/word/2015/wordml/symex" xmlns:wpg="http://schemas.microsoft.com/office/word/2010/wordprocessingGroup" xmlns:wpi="http://schemas.microsoft.com/office/word/2010/wordprocessingInk" xmlns:wne="http://schemas.microsoft.com/office/word/2006/wordml" xmlns:wps="http://schemas.microsoft.com/office/word/2010/wordprocessingShape" mc:Ignorable="w14 w15 w16se w16cid wp14">
   <w:body>
     <w:p>
       <w:pPr>
@@ -20931,6 +20931,774 @@
         </w:rPr>
       </w:pPr>
     </w:p>
+    <w:tbl>
+      <w:tblPr>
+        <w:tblW w:w="0" w:type="dxa"/>
+        <w:tblBorders>
+          <w:top w:val="outset" w:sz="6" w:space="0" w:color="auto"/>
+          <w:left w:val="outset" w:sz="6" w:space="0" w:color="auto"/>
+          <w:bottom w:val="outset" w:sz="6" w:space="0" w:color="auto"/>
+          <w:right w:val="outset" w:sz="6" w:space="0" w:color="auto"/>
+        </w:tblBorders>
+        <w:tblCellMar>
+          <w:left w:w="0" w:type="dxa"/>
+          <w:right w:w="0" w:type="dxa"/>
+        </w:tblCellMar>
+        <w:tblLook w:val="04A0" w:firstRow="1" w:lastRow="0" w:firstColumn="1" w:lastColumn="0" w:noHBand="0" w:noVBand="1"/>
+      </w:tblPr>
+      <w:tblGrid>
+        <w:gridCol w:w="2906"/>
+        <w:gridCol w:w="2925"/>
+        <w:gridCol w:w="2940"/>
+      </w:tblGrid>
+      <w:tr>
+        <w:trPr>
+          <w:trHeight w:val="300"/>
+        </w:trPr>
+        <w:tc>
+          <w:tcPr>
+            <w:tcW w:w="9015" w:type="dxa"/>
+            <w:gridSpan w:val="3"/>
+            <w:tcBorders>
+              <w:top w:val="single" w:sz="6" w:space="0" w:color="000000"/>
+              <w:left w:val="single" w:sz="6" w:space="0" w:color="000000"/>
+              <w:bottom w:val="single" w:sz="6" w:space="0" w:color="000000"/>
+              <w:right w:val="single" w:sz="6" w:space="0" w:color="000000"/>
+            </w:tcBorders>
+            <w:shd w:val="clear" w:color="auto" w:fill="F6C5AC"/>
+            <w:vAlign w:val="center"/>
+            <w:hideMark/>
+          </w:tcPr>
+          <w:p>
+            <w:pPr>
+              <w:spacing w:after="0" w:line="240" w:lineRule="auto"/>
+              <w:jc w:val="center"/>
+              <w:textAlignment w:val="baseline"/>
+              <w:rPr>
+                <w:rFonts w:ascii="Times New Roman" w:eastAsia="Times New Roman" w:hAnsi="Times New Roman" w:cs="Times New Roman"/>
+                <w:sz w:val="24"/>
+                <w:szCs w:val="24"/>
+                <w:lang w:eastAsia="pt-BR"/>
+              </w:rPr>
+            </w:pPr>
+            <w:bookmarkStart w:id="21" w:name="_Toc14160059"/>
+            <w:r>
+              <w:rPr>
+                <w:rFonts w:ascii="Arial" w:eastAsia="Times New Roman" w:hAnsi="Arial" w:cs="Arial"/>
+                <w:sz w:val="28"/>
+                <w:szCs w:val="28"/>
+                <w:lang w:eastAsia="pt-BR"/>
+              </w:rPr>
+              <w:lastRenderedPageBreak/>
+              <w:t xml:space="preserve">Plano de Testes de </w:t>
+            </w:r>
+            <w:r>
+              <w:rPr>
+                <w:rFonts w:ascii="Arial" w:eastAsia="Times New Roman" w:hAnsi="Arial" w:cs="Arial"/>
+                <w:sz w:val="28"/>
+                <w:szCs w:val="28"/>
+                <w:lang w:eastAsia="pt-BR"/>
+              </w:rPr>
+              <w:t>Consulta de Atividade</w:t>
+            </w:r>
+          </w:p>
+        </w:tc>
+      </w:tr>
+      <w:tr>
+        <w:trPr>
+          <w:trHeight w:val="300"/>
+        </w:trPr>
+        <w:tc>
+          <w:tcPr>
+            <w:tcW w:w="3000" w:type="dxa"/>
+            <w:tcBorders>
+              <w:top w:val="single" w:sz="6" w:space="0" w:color="000000"/>
+              <w:left w:val="single" w:sz="6" w:space="0" w:color="000000"/>
+              <w:bottom w:val="single" w:sz="6" w:space="0" w:color="000000"/>
+              <w:right w:val="single" w:sz="6" w:space="0" w:color="000000"/>
+            </w:tcBorders>
+            <w:shd w:val="clear" w:color="auto" w:fill="auto"/>
+            <w:vAlign w:val="center"/>
+            <w:hideMark/>
+          </w:tcPr>
+          <w:p>
+            <w:pPr>
+              <w:spacing w:after="0" w:line="240" w:lineRule="auto"/>
+              <w:jc w:val="center"/>
+              <w:textAlignment w:val="baseline"/>
+              <w:rPr>
+                <w:rFonts w:ascii="Times New Roman" w:eastAsia="Times New Roman" w:hAnsi="Times New Roman" w:cs="Times New Roman"/>
+                <w:sz w:val="24"/>
+                <w:szCs w:val="24"/>
+                <w:lang w:eastAsia="pt-BR"/>
+              </w:rPr>
+            </w:pPr>
+            <w:r>
+              <w:rPr>
+                <w:rFonts w:ascii="Arial" w:eastAsia="Times New Roman" w:hAnsi="Arial" w:cs="Arial"/>
+                <w:sz w:val="24"/>
+                <w:szCs w:val="24"/>
+                <w:lang w:eastAsia="pt-BR"/>
+              </w:rPr>
+              <w:t>PASSOS </w:t>
+            </w:r>
+          </w:p>
+        </w:tc>
+        <w:tc>
+          <w:tcPr>
+            <w:tcW w:w="3000" w:type="dxa"/>
+            <w:tcBorders>
+              <w:top w:val="single" w:sz="6" w:space="0" w:color="000000"/>
+              <w:left w:val="single" w:sz="6" w:space="0" w:color="000000"/>
+              <w:bottom w:val="single" w:sz="6" w:space="0" w:color="000000"/>
+              <w:right w:val="single" w:sz="6" w:space="0" w:color="000000"/>
+            </w:tcBorders>
+            <w:shd w:val="clear" w:color="auto" w:fill="auto"/>
+            <w:vAlign w:val="center"/>
+            <w:hideMark/>
+          </w:tcPr>
+          <w:p>
+            <w:pPr>
+              <w:spacing w:after="0" w:line="240" w:lineRule="auto"/>
+              <w:jc w:val="center"/>
+              <w:textAlignment w:val="baseline"/>
+              <w:rPr>
+                <w:rFonts w:ascii="Times New Roman" w:eastAsia="Times New Roman" w:hAnsi="Times New Roman" w:cs="Times New Roman"/>
+                <w:sz w:val="24"/>
+                <w:szCs w:val="24"/>
+                <w:lang w:eastAsia="pt-BR"/>
+              </w:rPr>
+            </w:pPr>
+            <w:r>
+              <w:rPr>
+                <w:rFonts w:ascii="Arial" w:eastAsia="Times New Roman" w:hAnsi="Arial" w:cs="Arial"/>
+                <w:sz w:val="24"/>
+                <w:szCs w:val="24"/>
+                <w:lang w:eastAsia="pt-BR"/>
+              </w:rPr>
+              <w:t>RESULTADO ESPERADO </w:t>
+            </w:r>
+          </w:p>
+        </w:tc>
+        <w:tc>
+          <w:tcPr>
+            <w:tcW w:w="3000" w:type="dxa"/>
+            <w:tcBorders>
+              <w:top w:val="single" w:sz="6" w:space="0" w:color="000000"/>
+              <w:left w:val="single" w:sz="6" w:space="0" w:color="000000"/>
+              <w:bottom w:val="single" w:sz="6" w:space="0" w:color="000000"/>
+              <w:right w:val="single" w:sz="6" w:space="0" w:color="000000"/>
+            </w:tcBorders>
+            <w:shd w:val="clear" w:color="auto" w:fill="auto"/>
+            <w:vAlign w:val="center"/>
+            <w:hideMark/>
+          </w:tcPr>
+          <w:p>
+            <w:pPr>
+              <w:spacing w:after="0" w:line="240" w:lineRule="auto"/>
+              <w:jc w:val="center"/>
+              <w:textAlignment w:val="baseline"/>
+              <w:rPr>
+                <w:rFonts w:ascii="Times New Roman" w:eastAsia="Times New Roman" w:hAnsi="Times New Roman" w:cs="Times New Roman"/>
+                <w:sz w:val="24"/>
+                <w:szCs w:val="24"/>
+                <w:lang w:eastAsia="pt-BR"/>
+              </w:rPr>
+            </w:pPr>
+            <w:r>
+              <w:rPr>
+                <w:rFonts w:ascii="Arial" w:eastAsia="Times New Roman" w:hAnsi="Arial" w:cs="Arial"/>
+                <w:sz w:val="24"/>
+                <w:szCs w:val="24"/>
+                <w:lang w:eastAsia="pt-BR"/>
+              </w:rPr>
+              <w:t>RESULTADO OBTIDO </w:t>
+            </w:r>
+          </w:p>
+        </w:tc>
+      </w:tr>
+      <w:tr>
+        <w:trPr>
+          <w:trHeight w:val="300"/>
+        </w:trPr>
+        <w:tc>
+          <w:tcPr>
+            <w:tcW w:w="3000" w:type="dxa"/>
+            <w:tcBorders>
+              <w:top w:val="single" w:sz="6" w:space="0" w:color="000000"/>
+              <w:left w:val="single" w:sz="6" w:space="0" w:color="000000"/>
+              <w:bottom w:val="single" w:sz="6" w:space="0" w:color="000000"/>
+              <w:right w:val="single" w:sz="6" w:space="0" w:color="000000"/>
+            </w:tcBorders>
+            <w:shd w:val="clear" w:color="auto" w:fill="auto"/>
+            <w:vAlign w:val="center"/>
+            <w:hideMark/>
+          </w:tcPr>
+          <w:p>
+            <w:pPr>
+              <w:jc w:val="center"/>
+              <w:rPr>
+                <w:rFonts w:ascii="Arial" w:eastAsia="Times New Roman" w:hAnsi="Arial" w:cs="Arial"/>
+                <w:sz w:val="24"/>
+                <w:szCs w:val="24"/>
+                <w:lang w:eastAsia="pt-BR"/>
+              </w:rPr>
+            </w:pPr>
+            <w:r>
+              <w:rPr>
+                <w:rFonts w:ascii="Arial" w:hAnsi="Arial" w:cs="Arial"/>
+                <w:sz w:val="24"/>
+                <w:szCs w:val="24"/>
+              </w:rPr>
+              <w:t xml:space="preserve">Consultar as atividades com o usuário </w:t>
+            </w:r>
+            <w:proofErr w:type="spellStart"/>
+            <w:r>
+              <w:rPr>
+                <w:rFonts w:ascii="Arial" w:hAnsi="Arial" w:cs="Arial"/>
+                <w:sz w:val="24"/>
+                <w:szCs w:val="24"/>
+              </w:rPr>
+              <w:t>logado</w:t>
+            </w:r>
+            <w:proofErr w:type="spellEnd"/>
+            <w:r>
+              <w:rPr>
+                <w:rFonts w:ascii="Arial" w:hAnsi="Arial" w:cs="Arial"/>
+                <w:sz w:val="24"/>
+                <w:szCs w:val="24"/>
+              </w:rPr>
+              <w:t>.</w:t>
+            </w:r>
+          </w:p>
+        </w:tc>
+        <w:tc>
+          <w:tcPr>
+            <w:tcW w:w="3000" w:type="dxa"/>
+            <w:tcBorders>
+              <w:top w:val="single" w:sz="6" w:space="0" w:color="000000"/>
+              <w:left w:val="single" w:sz="6" w:space="0" w:color="000000"/>
+              <w:bottom w:val="single" w:sz="6" w:space="0" w:color="000000"/>
+              <w:right w:val="single" w:sz="6" w:space="0" w:color="000000"/>
+            </w:tcBorders>
+            <w:shd w:val="clear" w:color="auto" w:fill="auto"/>
+            <w:vAlign w:val="center"/>
+            <w:hideMark/>
+          </w:tcPr>
+          <w:p>
+            <w:pPr>
+              <w:jc w:val="center"/>
+              <w:rPr>
+                <w:rFonts w:ascii="Arial" w:eastAsia="Times New Roman" w:hAnsi="Arial" w:cs="Arial"/>
+                <w:sz w:val="24"/>
+                <w:szCs w:val="24"/>
+                <w:lang w:eastAsia="pt-BR"/>
+              </w:rPr>
+            </w:pPr>
+            <w:r>
+              <w:rPr>
+                <w:rFonts w:ascii="Arial" w:hAnsi="Arial" w:cs="Arial"/>
+                <w:sz w:val="24"/>
+                <w:szCs w:val="24"/>
+              </w:rPr>
+              <w:t xml:space="preserve">O sistema exibe apenas as atividades pertencentes ao usuário </w:t>
+            </w:r>
+            <w:proofErr w:type="spellStart"/>
+            <w:r>
+              <w:rPr>
+                <w:rFonts w:ascii="Arial" w:hAnsi="Arial" w:cs="Arial"/>
+                <w:sz w:val="24"/>
+                <w:szCs w:val="24"/>
+              </w:rPr>
+              <w:t>logado</w:t>
+            </w:r>
+            <w:proofErr w:type="spellEnd"/>
+            <w:r>
+              <w:rPr>
+                <w:rFonts w:ascii="Arial" w:hAnsi="Arial" w:cs="Arial"/>
+                <w:sz w:val="24"/>
+                <w:szCs w:val="24"/>
+              </w:rPr>
+              <w:t>.</w:t>
+            </w:r>
+          </w:p>
+        </w:tc>
+        <w:tc>
+          <w:tcPr>
+            <w:tcW w:w="3000" w:type="dxa"/>
+            <w:tcBorders>
+              <w:top w:val="single" w:sz="6" w:space="0" w:color="000000"/>
+              <w:left w:val="single" w:sz="6" w:space="0" w:color="000000"/>
+              <w:bottom w:val="single" w:sz="6" w:space="0" w:color="000000"/>
+              <w:right w:val="single" w:sz="6" w:space="0" w:color="000000"/>
+            </w:tcBorders>
+            <w:shd w:val="clear" w:color="auto" w:fill="auto"/>
+            <w:vAlign w:val="center"/>
+            <w:hideMark/>
+          </w:tcPr>
+          <w:p>
+            <w:pPr>
+              <w:jc w:val="center"/>
+              <w:rPr>
+                <w:rFonts w:ascii="Arial" w:eastAsia="Times New Roman" w:hAnsi="Arial" w:cs="Arial"/>
+                <w:sz w:val="24"/>
+                <w:szCs w:val="24"/>
+                <w:lang w:eastAsia="pt-BR"/>
+              </w:rPr>
+            </w:pPr>
+            <w:r>
+              <w:rPr>
+                <w:rFonts w:ascii="Arial" w:hAnsi="Arial" w:cs="Arial"/>
+                <w:sz w:val="24"/>
+                <w:szCs w:val="24"/>
+              </w:rPr>
+              <w:t xml:space="preserve">O sistema exibiu corretamente as atividades do usuário </w:t>
+            </w:r>
+            <w:proofErr w:type="spellStart"/>
+            <w:r>
+              <w:rPr>
+                <w:rFonts w:ascii="Arial" w:hAnsi="Arial" w:cs="Arial"/>
+                <w:sz w:val="24"/>
+                <w:szCs w:val="24"/>
+              </w:rPr>
+              <w:t>logado</w:t>
+            </w:r>
+            <w:proofErr w:type="spellEnd"/>
+            <w:r>
+              <w:rPr>
+                <w:rFonts w:ascii="Arial" w:hAnsi="Arial" w:cs="Arial"/>
+                <w:sz w:val="24"/>
+                <w:szCs w:val="24"/>
+              </w:rPr>
+              <w:t>.</w:t>
+            </w:r>
+          </w:p>
+        </w:tc>
+      </w:tr>
+      <w:tr>
+        <w:trPr>
+          <w:trHeight w:val="300"/>
+        </w:trPr>
+        <w:tc>
+          <w:tcPr>
+            <w:tcW w:w="3000" w:type="dxa"/>
+            <w:tcBorders>
+              <w:top w:val="single" w:sz="6" w:space="0" w:color="000000"/>
+              <w:left w:val="single" w:sz="6" w:space="0" w:color="000000"/>
+              <w:bottom w:val="single" w:sz="6" w:space="0" w:color="000000"/>
+              <w:right w:val="single" w:sz="6" w:space="0" w:color="000000"/>
+            </w:tcBorders>
+            <w:shd w:val="clear" w:color="auto" w:fill="auto"/>
+            <w:vAlign w:val="center"/>
+            <w:hideMark/>
+          </w:tcPr>
+          <w:p>
+            <w:pPr>
+              <w:jc w:val="center"/>
+              <w:rPr>
+                <w:rFonts w:ascii="Arial" w:eastAsia="Times New Roman" w:hAnsi="Arial" w:cs="Arial"/>
+                <w:sz w:val="24"/>
+                <w:szCs w:val="24"/>
+                <w:lang w:eastAsia="pt-BR"/>
+              </w:rPr>
+            </w:pPr>
+            <w:r>
+              <w:rPr>
+                <w:rFonts w:ascii="Arial" w:hAnsi="Arial" w:cs="Arial"/>
+                <w:sz w:val="24"/>
+                <w:szCs w:val="24"/>
+              </w:rPr>
+              <w:t xml:space="preserve">Consultar as atividades sem estar </w:t>
+            </w:r>
+            <w:proofErr w:type="spellStart"/>
+            <w:r>
+              <w:rPr>
+                <w:rFonts w:ascii="Arial" w:hAnsi="Arial" w:cs="Arial"/>
+                <w:sz w:val="24"/>
+                <w:szCs w:val="24"/>
+              </w:rPr>
+              <w:t>logado</w:t>
+            </w:r>
+            <w:proofErr w:type="spellEnd"/>
+            <w:r>
+              <w:rPr>
+                <w:rFonts w:ascii="Arial" w:hAnsi="Arial" w:cs="Arial"/>
+                <w:sz w:val="24"/>
+                <w:szCs w:val="24"/>
+              </w:rPr>
+              <w:t xml:space="preserve"> no sistema.</w:t>
+            </w:r>
+          </w:p>
+        </w:tc>
+        <w:tc>
+          <w:tcPr>
+            <w:tcW w:w="3000" w:type="dxa"/>
+            <w:tcBorders>
+              <w:top w:val="single" w:sz="6" w:space="0" w:color="000000"/>
+              <w:left w:val="single" w:sz="6" w:space="0" w:color="000000"/>
+              <w:bottom w:val="single" w:sz="6" w:space="0" w:color="000000"/>
+              <w:right w:val="single" w:sz="6" w:space="0" w:color="000000"/>
+            </w:tcBorders>
+            <w:shd w:val="clear" w:color="auto" w:fill="auto"/>
+            <w:vAlign w:val="center"/>
+            <w:hideMark/>
+          </w:tcPr>
+          <w:p>
+            <w:pPr>
+              <w:jc w:val="center"/>
+              <w:rPr>
+                <w:rFonts w:ascii="Arial" w:eastAsia="Times New Roman" w:hAnsi="Arial" w:cs="Arial"/>
+                <w:sz w:val="24"/>
+                <w:szCs w:val="24"/>
+                <w:lang w:eastAsia="pt-BR"/>
+              </w:rPr>
+            </w:pPr>
+            <w:r>
+              <w:rPr>
+                <w:rFonts w:ascii="Arial" w:hAnsi="Arial" w:cs="Arial"/>
+                <w:sz w:val="24"/>
+                <w:szCs w:val="24"/>
+              </w:rPr>
+              <w:t>O sistema não permite a consulta, exibindo uma mensagem de erro indicando que é necessário fazer login.</w:t>
+            </w:r>
+          </w:p>
+        </w:tc>
+        <w:tc>
+          <w:tcPr>
+            <w:tcW w:w="3000" w:type="dxa"/>
+            <w:tcBorders>
+              <w:top w:val="single" w:sz="6" w:space="0" w:color="000000"/>
+              <w:left w:val="single" w:sz="6" w:space="0" w:color="000000"/>
+              <w:bottom w:val="single" w:sz="6" w:space="0" w:color="000000"/>
+              <w:right w:val="single" w:sz="6" w:space="0" w:color="000000"/>
+            </w:tcBorders>
+            <w:shd w:val="clear" w:color="auto" w:fill="auto"/>
+            <w:vAlign w:val="center"/>
+            <w:hideMark/>
+          </w:tcPr>
+          <w:p>
+            <w:pPr>
+              <w:jc w:val="center"/>
+              <w:rPr>
+                <w:rFonts w:ascii="Arial" w:eastAsia="Times New Roman" w:hAnsi="Arial" w:cs="Arial"/>
+                <w:sz w:val="24"/>
+                <w:szCs w:val="24"/>
+                <w:lang w:eastAsia="pt-BR"/>
+              </w:rPr>
+            </w:pPr>
+            <w:r>
+              <w:rPr>
+                <w:rFonts w:ascii="Arial" w:hAnsi="Arial" w:cs="Arial"/>
+                <w:sz w:val="24"/>
+                <w:szCs w:val="24"/>
+              </w:rPr>
+              <w:t>O sistema exibiu a mensagem: "É necessário fazer login para consultar as atividades."</w:t>
+            </w:r>
+          </w:p>
+        </w:tc>
+      </w:tr>
+      <w:tr>
+        <w:trPr>
+          <w:trHeight w:val="300"/>
+        </w:trPr>
+        <w:tc>
+          <w:tcPr>
+            <w:tcW w:w="3000" w:type="dxa"/>
+            <w:tcBorders>
+              <w:top w:val="single" w:sz="6" w:space="0" w:color="000000"/>
+              <w:left w:val="single" w:sz="6" w:space="0" w:color="000000"/>
+              <w:bottom w:val="single" w:sz="6" w:space="0" w:color="000000"/>
+              <w:right w:val="single" w:sz="6" w:space="0" w:color="000000"/>
+            </w:tcBorders>
+            <w:shd w:val="clear" w:color="auto" w:fill="auto"/>
+            <w:vAlign w:val="center"/>
+            <w:hideMark/>
+          </w:tcPr>
+          <w:p>
+            <w:pPr>
+              <w:jc w:val="center"/>
+              <w:rPr>
+                <w:rFonts w:ascii="Arial" w:eastAsia="Times New Roman" w:hAnsi="Arial" w:cs="Arial"/>
+                <w:sz w:val="24"/>
+                <w:szCs w:val="24"/>
+                <w:lang w:eastAsia="pt-BR"/>
+              </w:rPr>
+            </w:pPr>
+            <w:r>
+              <w:rPr>
+                <w:rFonts w:ascii="Arial" w:hAnsi="Arial" w:cs="Arial"/>
+                <w:sz w:val="24"/>
+                <w:szCs w:val="24"/>
+              </w:rPr>
+              <w:t>Consultar atividades de mais de 2 meses atrás.</w:t>
+            </w:r>
+          </w:p>
+        </w:tc>
+        <w:tc>
+          <w:tcPr>
+            <w:tcW w:w="3000" w:type="dxa"/>
+            <w:tcBorders>
+              <w:top w:val="single" w:sz="6" w:space="0" w:color="000000"/>
+              <w:left w:val="single" w:sz="6" w:space="0" w:color="000000"/>
+              <w:bottom w:val="single" w:sz="6" w:space="0" w:color="000000"/>
+              <w:right w:val="single" w:sz="6" w:space="0" w:color="000000"/>
+            </w:tcBorders>
+            <w:shd w:val="clear" w:color="auto" w:fill="auto"/>
+            <w:vAlign w:val="center"/>
+            <w:hideMark/>
+          </w:tcPr>
+          <w:p>
+            <w:pPr>
+              <w:jc w:val="center"/>
+              <w:rPr>
+                <w:rFonts w:ascii="Arial" w:eastAsia="Times New Roman" w:hAnsi="Arial" w:cs="Arial"/>
+                <w:sz w:val="24"/>
+                <w:szCs w:val="24"/>
+                <w:lang w:eastAsia="pt-BR"/>
+              </w:rPr>
+            </w:pPr>
+            <w:r>
+              <w:rPr>
+                <w:rFonts w:ascii="Arial" w:hAnsi="Arial" w:cs="Arial"/>
+                <w:sz w:val="24"/>
+                <w:szCs w:val="24"/>
+              </w:rPr>
+              <w:t>O sistema exibe apenas atividades dos últimos 2 meses, ignorando as mais antigas.</w:t>
+            </w:r>
+          </w:p>
+        </w:tc>
+        <w:tc>
+          <w:tcPr>
+            <w:tcW w:w="3000" w:type="dxa"/>
+            <w:tcBorders>
+              <w:top w:val="single" w:sz="6" w:space="0" w:color="000000"/>
+              <w:left w:val="single" w:sz="6" w:space="0" w:color="000000"/>
+              <w:bottom w:val="single" w:sz="6" w:space="0" w:color="000000"/>
+              <w:right w:val="single" w:sz="6" w:space="0" w:color="000000"/>
+            </w:tcBorders>
+            <w:shd w:val="clear" w:color="auto" w:fill="auto"/>
+            <w:vAlign w:val="center"/>
+            <w:hideMark/>
+          </w:tcPr>
+          <w:p>
+            <w:pPr>
+              <w:jc w:val="center"/>
+              <w:rPr>
+                <w:rFonts w:ascii="Arial" w:eastAsia="Times New Roman" w:hAnsi="Arial" w:cs="Arial"/>
+                <w:sz w:val="24"/>
+                <w:szCs w:val="24"/>
+                <w:lang w:eastAsia="pt-BR"/>
+              </w:rPr>
+            </w:pPr>
+            <w:r>
+              <w:rPr>
+                <w:rFonts w:ascii="Arial" w:hAnsi="Arial" w:cs="Arial"/>
+                <w:sz w:val="24"/>
+                <w:szCs w:val="24"/>
+              </w:rPr>
+              <w:t xml:space="preserve">O sistema exibiu corretamente apenas atividades criadas nos últimos 2 </w:t>
+            </w:r>
+            <w:proofErr w:type="gramStart"/>
+            <w:r>
+              <w:rPr>
+                <w:rFonts w:ascii="Arial" w:hAnsi="Arial" w:cs="Arial"/>
+                <w:sz w:val="24"/>
+                <w:szCs w:val="24"/>
+              </w:rPr>
+              <w:t>meses.</w:t>
+            </w:r>
+            <w:r>
+              <w:rPr>
+                <w:rFonts w:ascii="Arial" w:eastAsia="Times New Roman" w:hAnsi="Arial" w:cs="Arial"/>
+                <w:sz w:val="24"/>
+                <w:szCs w:val="24"/>
+                <w:lang w:eastAsia="pt-BR"/>
+              </w:rPr>
+              <w:t>.</w:t>
+            </w:r>
+            <w:proofErr w:type="gramEnd"/>
+          </w:p>
+        </w:tc>
+      </w:tr>
+      <w:tr>
+        <w:trPr>
+          <w:trHeight w:val="300"/>
+        </w:trPr>
+        <w:tc>
+          <w:tcPr>
+            <w:tcW w:w="3000" w:type="dxa"/>
+            <w:tcBorders>
+              <w:top w:val="single" w:sz="6" w:space="0" w:color="000000"/>
+              <w:left w:val="single" w:sz="6" w:space="0" w:color="000000"/>
+              <w:bottom w:val="single" w:sz="6" w:space="0" w:color="000000"/>
+              <w:right w:val="single" w:sz="6" w:space="0" w:color="000000"/>
+            </w:tcBorders>
+            <w:shd w:val="clear" w:color="auto" w:fill="auto"/>
+            <w:vAlign w:val="center"/>
+            <w:hideMark/>
+          </w:tcPr>
+          <w:p>
+            <w:pPr>
+              <w:jc w:val="center"/>
+              <w:rPr>
+                <w:rFonts w:ascii="Arial" w:eastAsia="Times New Roman" w:hAnsi="Arial" w:cs="Arial"/>
+                <w:sz w:val="24"/>
+                <w:szCs w:val="24"/>
+                <w:lang w:eastAsia="pt-BR"/>
+              </w:rPr>
+            </w:pPr>
+            <w:r>
+              <w:rPr>
+                <w:rFonts w:ascii="Arial" w:hAnsi="Arial" w:cs="Arial"/>
+                <w:sz w:val="24"/>
+                <w:szCs w:val="24"/>
+              </w:rPr>
+              <w:t>Tentar consultar as atividades de outro usuário.</w:t>
+            </w:r>
+          </w:p>
+        </w:tc>
+        <w:tc>
+          <w:tcPr>
+            <w:tcW w:w="3000" w:type="dxa"/>
+            <w:tcBorders>
+              <w:top w:val="single" w:sz="6" w:space="0" w:color="000000"/>
+              <w:left w:val="single" w:sz="6" w:space="0" w:color="000000"/>
+              <w:bottom w:val="single" w:sz="6" w:space="0" w:color="000000"/>
+              <w:right w:val="single" w:sz="6" w:space="0" w:color="000000"/>
+            </w:tcBorders>
+            <w:shd w:val="clear" w:color="auto" w:fill="auto"/>
+            <w:vAlign w:val="center"/>
+            <w:hideMark/>
+          </w:tcPr>
+          <w:p>
+            <w:pPr>
+              <w:jc w:val="center"/>
+              <w:rPr>
+                <w:rFonts w:ascii="Arial" w:eastAsia="Times New Roman" w:hAnsi="Arial" w:cs="Arial"/>
+                <w:sz w:val="24"/>
+                <w:szCs w:val="24"/>
+                <w:lang w:eastAsia="pt-BR"/>
+              </w:rPr>
+            </w:pPr>
+            <w:r>
+              <w:rPr>
+                <w:rFonts w:ascii="Arial" w:hAnsi="Arial" w:cs="Arial"/>
+                <w:sz w:val="24"/>
+                <w:szCs w:val="24"/>
+              </w:rPr>
+              <w:t xml:space="preserve">O sistema não permite a consulta, exibindo apenas atividades do usuário </w:t>
+            </w:r>
+            <w:proofErr w:type="spellStart"/>
+            <w:r>
+              <w:rPr>
+                <w:rFonts w:ascii="Arial" w:hAnsi="Arial" w:cs="Arial"/>
+                <w:sz w:val="24"/>
+                <w:szCs w:val="24"/>
+              </w:rPr>
+              <w:t>logado</w:t>
+            </w:r>
+            <w:proofErr w:type="spellEnd"/>
+            <w:r>
+              <w:rPr>
+                <w:rFonts w:ascii="Arial" w:hAnsi="Arial" w:cs="Arial"/>
+                <w:sz w:val="24"/>
+                <w:szCs w:val="24"/>
+              </w:rPr>
+              <w:t>.</w:t>
+            </w:r>
+          </w:p>
+        </w:tc>
+        <w:tc>
+          <w:tcPr>
+            <w:tcW w:w="3000" w:type="dxa"/>
+            <w:tcBorders>
+              <w:top w:val="single" w:sz="6" w:space="0" w:color="000000"/>
+              <w:left w:val="single" w:sz="6" w:space="0" w:color="000000"/>
+              <w:bottom w:val="single" w:sz="6" w:space="0" w:color="000000"/>
+              <w:right w:val="single" w:sz="6" w:space="0" w:color="000000"/>
+            </w:tcBorders>
+            <w:shd w:val="clear" w:color="auto" w:fill="auto"/>
+            <w:vAlign w:val="center"/>
+            <w:hideMark/>
+          </w:tcPr>
+          <w:p>
+            <w:pPr>
+              <w:jc w:val="center"/>
+              <w:rPr>
+                <w:rFonts w:ascii="Arial" w:eastAsia="Times New Roman" w:hAnsi="Arial" w:cs="Arial"/>
+                <w:sz w:val="24"/>
+                <w:szCs w:val="24"/>
+                <w:lang w:eastAsia="pt-BR"/>
+              </w:rPr>
+            </w:pPr>
+            <w:r>
+              <w:rPr>
+                <w:rFonts w:ascii="Arial" w:hAnsi="Arial" w:cs="Arial"/>
+                <w:sz w:val="24"/>
+                <w:szCs w:val="24"/>
+              </w:rPr>
+              <w:t xml:space="preserve">O sistema exibiu apenas as atividades pertencentes ao usuário </w:t>
+            </w:r>
+            <w:proofErr w:type="spellStart"/>
+            <w:r>
+              <w:rPr>
+                <w:rFonts w:ascii="Arial" w:hAnsi="Arial" w:cs="Arial"/>
+                <w:sz w:val="24"/>
+                <w:szCs w:val="24"/>
+              </w:rPr>
+              <w:t>logado</w:t>
+            </w:r>
+            <w:proofErr w:type="spellEnd"/>
+            <w:r>
+              <w:rPr>
+                <w:rFonts w:ascii="Arial" w:hAnsi="Arial" w:cs="Arial"/>
+                <w:sz w:val="24"/>
+                <w:szCs w:val="24"/>
+              </w:rPr>
+              <w:t>, sem acesso às de outros usuários.</w:t>
+            </w:r>
+          </w:p>
+        </w:tc>
+      </w:tr>
+    </w:tbl>
+    <w:p>
+      <w:pPr>
+        <w:pStyle w:val="Ttulo1"/>
+        <w:spacing w:before="120" w:after="120" w:line="360" w:lineRule="auto"/>
+        <w:rPr>
+          <w:rFonts w:ascii="Arial" w:hAnsi="Arial" w:cs="Arial"/>
+          <w:color w:val="auto"/>
+          <w:sz w:val="24"/>
+          <w:szCs w:val="24"/>
+        </w:rPr>
+      </w:pPr>
+    </w:p>
+    <w:p>
+      <w:pPr>
+        <w:pStyle w:val="Ttulo1"/>
+        <w:spacing w:before="120" w:after="120" w:line="360" w:lineRule="auto"/>
+        <w:rPr>
+          <w:rFonts w:ascii="Arial" w:hAnsi="Arial" w:cs="Arial"/>
+          <w:color w:val="auto"/>
+          <w:sz w:val="24"/>
+          <w:szCs w:val="24"/>
+        </w:rPr>
+      </w:pPr>
+    </w:p>
+    <w:p/>
+    <w:p/>
+    <w:p>
+      <w:bookmarkStart w:id="22" w:name="_GoBack"/>
+      <w:bookmarkEnd w:id="22"/>
+    </w:p>
+    <w:p/>
+    <w:p/>
+    <w:p/>
+    <w:p/>
+    <w:p/>
+    <w:p/>
+    <w:p/>
+    <w:p/>
     <w:p>
       <w:pPr>
         <w:pStyle w:val="Ttulo1"/>
@@ -20947,7 +21715,6 @@
           <w:szCs w:val="24"/>
         </w:rPr>
       </w:pPr>
-      <w:bookmarkStart w:id="21" w:name="_Toc14160059"/>
       <w:r>
         <w:rPr>
           <w:rFonts w:ascii="Arial" w:hAnsi="Arial" w:cs="Arial"/>
@@ -20995,7 +21762,7 @@
           <w:szCs w:val="24"/>
         </w:rPr>
       </w:pPr>
-      <w:bookmarkStart w:id="22" w:name="_Toc14160060"/>
+      <w:bookmarkStart w:id="23" w:name="_Toc14160060"/>
       <w:r>
         <w:rPr>
           <w:rFonts w:ascii="Arial" w:hAnsi="Arial" w:cs="Arial"/>
@@ -21014,7 +21781,7 @@
         </w:rPr>
         <w:t>Retrospectiva</w:t>
       </w:r>
-      <w:bookmarkEnd w:id="22"/>
+      <w:bookmarkEnd w:id="23"/>
     </w:p>
     <w:p>
       <w:pPr>
@@ -22612,7 +23379,6 @@
           <w:sz w:val="24"/>
           <w:szCs w:val="24"/>
         </w:rPr>
-        <w:lastRenderedPageBreak/>
         <w:t>9.2.6 Kanban e Retrospectiva</w:t>
       </w:r>
     </w:p>
@@ -22871,7 +23637,7 @@
               </wp:inline>
             </w:drawing>
           </mc:Choice>
-          <mc:Fallback>
+          <mc:Fallback xmlns:w16sdtdh="http://schemas.microsoft.com/office/word/2020/wordml/sdtdatahash" xmlns:w16du="http://schemas.microsoft.com/office/word/2023/wordml/word16du" xmlns:w16="http://schemas.microsoft.com/office/word/2018/wordml" xmlns:w16cex="http://schemas.microsoft.com/office/word/2018/wordml/cex" xmlns:oel="http://schemas.microsoft.com/office/2019/extlst">
             <w:pict>
               <v:rect w14:anchorId="7827A6F0" id="Retângulo 10" o:spid="_x0000_s1026" alt="image.png" style="width:24.3pt;height:24.3pt;visibility:visible;mso-wrap-style:square;mso-left-percent:-10001;mso-top-percent:-10001;mso-position-horizontal:absolute;mso-position-horizontal-relative:char;mso-position-vertical:absolute;mso-position-vertical-relative:line;mso-left-percent:-10001;mso-top-percent:-10001;v-text-anchor:top" o:gfxdata="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" filled="f" stroked="f">
                 <o:lock v:ext="edit" aspectratio="t"/>
@@ -23478,7 +24244,7 @@
               </wp:inline>
             </w:drawing>
           </mc:Choice>
-          <mc:Fallback>
+          <mc:Fallback xmlns:w16sdtdh="http://schemas.microsoft.com/office/word/2020/wordml/sdtdatahash" xmlns:w16du="http://schemas.microsoft.com/office/word/2023/wordml/word16du" xmlns:w16="http://schemas.microsoft.com/office/word/2018/wordml" xmlns:w16cex="http://schemas.microsoft.com/office/word/2018/wordml/cex" xmlns:oel="http://schemas.microsoft.com/office/2019/extlst">
             <w:pict>
               <v:rect w14:anchorId="029F886D" id="Retângulo 14" o:spid="_x0000_s1026" alt="image.png" style="width:24.3pt;height:24.3pt;visibility:visible;mso-wrap-style:square;mso-left-percent:-10001;mso-top-percent:-10001;mso-position-horizontal:absolute;mso-position-horizontal-relative:char;mso-position-vertical:absolute;mso-position-vertical-relative:line;mso-left-percent:-10001;mso-top-percent:-10001;v-text-anchor:top" o:gfxdata="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" filled="f" stroked="f">
                 <o:lock v:ext="edit" aspectratio="t"/>
@@ -23699,7 +24465,7 @@
               </wp:inline>
             </w:drawing>
           </mc:Choice>
-          <mc:Fallback>
+          <mc:Fallback xmlns:w16sdtdh="http://schemas.microsoft.com/office/word/2020/wordml/sdtdatahash" xmlns:w16du="http://schemas.microsoft.com/office/word/2023/wordml/word16du" xmlns:w16="http://schemas.microsoft.com/office/word/2018/wordml" xmlns:w16cex="http://schemas.microsoft.com/office/word/2018/wordml/cex" xmlns:oel="http://schemas.microsoft.com/office/2019/extlst">
             <w:pict>
               <v:rect w14:anchorId="35F92097" id="Retângulo 16" o:spid="_x0000_s1026" alt="image.png" style="width:24.3pt;height:24.3pt;visibility:visible;mso-wrap-style:square;mso-left-percent:-10001;mso-top-percent:-10001;mso-position-horizontal:absolute;mso-position-horizontal-relative:char;mso-position-vertical:absolute;mso-position-vertical-relative:line;mso-left-percent:-10001;mso-top-percent:-10001;v-text-anchor:top" o:gfxdata="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" filled="f" stroked="f">
                 <o:lock v:ext="edit" aspectratio="t"/>
@@ -23925,6 +24691,7 @@
           <w:szCs w:val="24"/>
           <w:lang w:eastAsia="pt-BR"/>
         </w:rPr>
+        <w:lastRenderedPageBreak/>
         <w:t>Organização</w:t>
       </w:r>
       <w:r>
@@ -23970,7 +24737,6 @@
           <w:szCs w:val="24"/>
           <w:lang w:eastAsia="pt-BR"/>
         </w:rPr>
-        <w:lastRenderedPageBreak/>
         <w:t>Divisão</w:t>
       </w:r>
       <w:r>
@@ -24427,6 +25193,7 @@
           <w:rFonts w:ascii="Arial" w:hAnsi="Arial" w:cs="Arial"/>
           <w:color w:val="FF0000"/>
         </w:rPr>
+        <w:lastRenderedPageBreak/>
         <w:t>20 dias úteis → 240 horas no Sprint 3.</w:t>
       </w:r>
     </w:p>
@@ -24441,7 +25208,6 @@
         <w:rPr>
           <w:rFonts w:ascii="Arial" w:hAnsi="Arial" w:cs="Arial"/>
         </w:rPr>
-        <w:lastRenderedPageBreak/>
         <w:t>Com base nisso, foi estabelecida uma meta de trabalho de 150 horas, reservando 90 horas (37,5% do sprint) para possíveis imprevistos e atrasos. Portanto, para uma boa execução do sprint, seriam necessárias cerca de 10 horas de trabalho diárias.</w:t>
       </w:r>
     </w:p>
@@ -24602,6 +25368,7 @@
           <w:b/>
           <w:sz w:val="24"/>
           <w:szCs w:val="24"/>
+          <w:lang w:val="en-US"/>
         </w:rPr>
       </w:pPr>
       <w:r>
@@ -24610,6 +25377,7 @@
           <w:b/>
           <w:sz w:val="24"/>
           <w:szCs w:val="24"/>
+          <w:lang w:val="en-US"/>
         </w:rPr>
         <w:t>9.3.2 Sprint Backlog</w:t>
       </w:r>
@@ -24621,6 +25389,7 @@
           <w:b/>
           <w:sz w:val="24"/>
           <w:szCs w:val="24"/>
+          <w:lang w:val="en-US"/>
         </w:rPr>
       </w:pPr>
     </w:p>
@@ -24631,6 +25400,7 @@
           <w:b/>
           <w:sz w:val="24"/>
           <w:szCs w:val="24"/>
+          <w:lang w:val="en-US"/>
         </w:rPr>
       </w:pPr>
     </w:p>
@@ -24641,6 +25411,7 @@
           <w:b/>
           <w:sz w:val="24"/>
           <w:szCs w:val="24"/>
+          <w:lang w:val="en-US"/>
         </w:rPr>
       </w:pPr>
       <w:r>
@@ -24649,6 +25420,7 @@
           <w:b/>
           <w:sz w:val="24"/>
           <w:szCs w:val="24"/>
+          <w:lang w:val="en-US"/>
         </w:rPr>
         <w:t>Burn Down Chart:</w:t>
       </w:r>
@@ -24732,7 +25504,6 @@
           <w:sz w:val="24"/>
           <w:szCs w:val="24"/>
         </w:rPr>
-        <w:lastRenderedPageBreak/>
         <w:t>9.2.5 Plano de Testes</w:t>
       </w:r>
     </w:p>
@@ -24844,7 +25615,7 @@
           <w:szCs w:val="24"/>
         </w:rPr>
       </w:pPr>
-      <w:bookmarkStart w:id="23" w:name="_Toc14160061"/>
+      <w:bookmarkStart w:id="24" w:name="_Toc14160061"/>
       <w:r>
         <w:rPr>
           <w:rFonts w:ascii="Arial" w:hAnsi="Arial" w:cs="Arial"/>
@@ -24854,7 +25625,7 @@
         </w:rPr>
         <w:t>Modelo de Dados</w:t>
       </w:r>
-      <w:bookmarkEnd w:id="23"/>
+      <w:bookmarkEnd w:id="24"/>
     </w:p>
     <w:p>
       <w:pPr>
@@ -24892,7 +25663,7 @@
           <w:szCs w:val="24"/>
         </w:rPr>
       </w:pPr>
-      <w:bookmarkStart w:id="24" w:name="_Toc14160062"/>
+      <w:bookmarkStart w:id="25" w:name="_Toc14160062"/>
       <w:r>
         <w:rPr>
           <w:rFonts w:ascii="Arial" w:hAnsi="Arial" w:cs="Arial"/>
@@ -24904,7 +25675,7 @@
         </w:rPr>
         <w:t>Diagrama de Entidade e Relacionamento</w:t>
       </w:r>
-      <w:bookmarkEnd w:id="24"/>
+      <w:bookmarkEnd w:id="25"/>
     </w:p>
     <w:p>
       <w:pPr>
@@ -24979,7 +25750,7 @@
           <w:szCs w:val="24"/>
         </w:rPr>
       </w:pPr>
-      <w:bookmarkStart w:id="25" w:name="_Toc14160063"/>
+      <w:bookmarkStart w:id="26" w:name="_Toc14160063"/>
       <w:r>
         <w:rPr>
           <w:rFonts w:ascii="Arial" w:hAnsi="Arial" w:cs="Arial"/>
@@ -24992,7 +25763,7 @@
         <w:lastRenderedPageBreak/>
         <w:t>Modelo lógico do banco de dados</w:t>
       </w:r>
-      <w:bookmarkEnd w:id="25"/>
+      <w:bookmarkEnd w:id="26"/>
       <w:r>
         <w:rPr>
           <w:rFonts w:ascii="Arial" w:hAnsi="Arial" w:cs="Arial"/>
@@ -25608,7 +26379,7 @@
         </w:rPr>
         <w:t xml:space="preserve">Dicionário </w:t>
       </w:r>
-      <w:bookmarkStart w:id="26" w:name="_Toc14160064"/>
+      <w:bookmarkStart w:id="27" w:name="_Toc14160064"/>
       <w:r>
         <w:rPr>
           <w:rFonts w:ascii="Arial" w:hAnsi="Arial" w:cs="Arial"/>
@@ -25619,7 +26390,7 @@
         </w:rPr>
         <w:t>de dados</w:t>
       </w:r>
-      <w:bookmarkEnd w:id="26"/>
+      <w:bookmarkEnd w:id="27"/>
       <w:r>
         <w:rPr>
           <w:rFonts w:ascii="Arial" w:hAnsi="Arial" w:cs="Arial"/>
@@ -25687,7 +26458,7 @@
           <w:lang w:val="en-US"/>
         </w:rPr>
       </w:pPr>
-      <w:bookmarkStart w:id="27" w:name="_Toc14160065"/>
+      <w:bookmarkStart w:id="28" w:name="_Toc14160065"/>
       <w:r>
         <w:rPr>
           <w:rFonts w:ascii="Arial" w:hAnsi="Arial" w:cs="Arial"/>
@@ -25698,7 +26469,7 @@
         </w:rPr>
         <w:t>PRINCIPAIS TELAS DO SISTEMA</w:t>
       </w:r>
-      <w:bookmarkEnd w:id="27"/>
+      <w:bookmarkEnd w:id="28"/>
     </w:p>
     <w:p>
       <w:pPr>
@@ -26482,7 +27253,7 @@
           <w:szCs w:val="24"/>
         </w:rPr>
       </w:pPr>
-      <w:bookmarkStart w:id="28" w:name="_Toc14160066"/>
+      <w:bookmarkStart w:id="29" w:name="_Toc14160066"/>
       <w:r>
         <w:rPr>
           <w:rFonts w:ascii="Arial" w:hAnsi="Arial" w:cs="Arial"/>
@@ -26492,7 +27263,7 @@
         </w:rPr>
         <w:t>CONCLUSÃO</w:t>
       </w:r>
-      <w:bookmarkEnd w:id="28"/>
+      <w:bookmarkEnd w:id="29"/>
     </w:p>
     <w:p>
       <w:pPr>
@@ -26510,8 +27281,8 @@
           <w:szCs w:val="24"/>
         </w:rPr>
       </w:pPr>
-      <w:bookmarkStart w:id="29" w:name="_Toc14160067"/>
-      <w:bookmarkStart w:id="30" w:name="_Toc90215145"/>
+      <w:bookmarkStart w:id="30" w:name="_Toc14160067"/>
+      <w:bookmarkStart w:id="31" w:name="_Toc90215145"/>
       <w:r>
         <w:rPr>
           <w:rFonts w:ascii="Arial" w:hAnsi="Arial" w:cs="Arial"/>
@@ -26521,7 +27292,7 @@
         </w:rPr>
         <w:t>Escreva os resultados obtidos</w:t>
       </w:r>
-      <w:bookmarkEnd w:id="29"/>
+      <w:bookmarkEnd w:id="30"/>
     </w:p>
     <w:p>
       <w:pPr>
@@ -26566,7 +27337,7 @@
           <w:szCs w:val="24"/>
         </w:rPr>
       </w:pPr>
-      <w:bookmarkStart w:id="31" w:name="_Toc14160068"/>
+      <w:bookmarkStart w:id="32" w:name="_Toc14160068"/>
       <w:r>
         <w:rPr>
           <w:rFonts w:ascii="Arial" w:hAnsi="Arial" w:cs="Arial"/>
@@ -26576,9 +27347,9 @@
         </w:rPr>
         <w:t>Constatações</w:t>
       </w:r>
-      <w:bookmarkStart w:id="32" w:name="_Toc90215144"/>
-      <w:bookmarkEnd w:id="30"/>
+      <w:bookmarkStart w:id="33" w:name="_Toc90215144"/>
       <w:bookmarkEnd w:id="31"/>
+      <w:bookmarkEnd w:id="32"/>
       <w:r>
         <w:rPr>
           <w:rFonts w:ascii="Arial" w:hAnsi="Arial" w:cs="Arial"/>
@@ -26589,7 +27360,7 @@
         <w:t xml:space="preserve"> </w:t>
       </w:r>
     </w:p>
-    <w:bookmarkEnd w:id="32"/>
+    <w:bookmarkEnd w:id="33"/>
     <w:p>
       <w:pPr>
         <w:spacing w:line="360" w:lineRule="auto"/>
@@ -26625,8 +27396,8 @@
           <w:szCs w:val="24"/>
         </w:rPr>
       </w:pPr>
-      <w:bookmarkStart w:id="33" w:name="_Toc90215146"/>
-      <w:bookmarkStart w:id="34" w:name="_Toc14160069"/>
+      <w:bookmarkStart w:id="34" w:name="_Toc90215146"/>
+      <w:bookmarkStart w:id="35" w:name="_Toc14160069"/>
       <w:r>
         <w:rPr>
           <w:rFonts w:ascii="Arial" w:hAnsi="Arial" w:cs="Arial"/>
@@ -26645,8 +27416,8 @@
         </w:rPr>
         <w:t>ugestões de possíveis aperfeiçoamentos técnicos</w:t>
       </w:r>
-      <w:bookmarkEnd w:id="33"/>
       <w:bookmarkEnd w:id="34"/>
+      <w:bookmarkEnd w:id="35"/>
       <w:r>
         <w:rPr>
           <w:rFonts w:ascii="Arial" w:hAnsi="Arial" w:cs="Arial"/>
@@ -26723,7 +27494,7 @@
           <w:szCs w:val="24"/>
         </w:rPr>
       </w:pPr>
-      <w:bookmarkStart w:id="35" w:name="_Toc14160070"/>
+      <w:bookmarkStart w:id="36" w:name="_Toc14160070"/>
       <w:r>
         <w:rPr>
           <w:rFonts w:ascii="Arial" w:hAnsi="Arial" w:cs="Arial"/>
@@ -26734,7 +27505,7 @@
         <w:lastRenderedPageBreak/>
         <w:t>REFERÊNCIAS</w:t>
       </w:r>
-      <w:bookmarkEnd w:id="35"/>
+      <w:bookmarkEnd w:id="36"/>
     </w:p>
     <w:p>
       <w:pPr>
@@ -26788,7 +27559,7 @@
           <w:szCs w:val="24"/>
         </w:rPr>
       </w:pPr>
-      <w:bookmarkStart w:id="36" w:name="_Toc14160071"/>
+      <w:bookmarkStart w:id="37" w:name="_Toc14160071"/>
       <w:r>
         <w:rPr>
           <w:rFonts w:ascii="Arial" w:hAnsi="Arial" w:cs="Arial"/>
@@ -26799,7 +27570,7 @@
         <w:lastRenderedPageBreak/>
         <w:t>GLOSSÁRIO</w:t>
       </w:r>
-      <w:bookmarkEnd w:id="36"/>
+      <w:bookmarkEnd w:id="37"/>
     </w:p>
     <w:p>
       <w:pPr>
@@ -26849,7 +27620,7 @@
           <w:szCs w:val="24"/>
         </w:rPr>
       </w:pPr>
-      <w:bookmarkStart w:id="37" w:name="_Toc14160072"/>
+      <w:bookmarkStart w:id="38" w:name="_Toc14160072"/>
       <w:r>
         <w:rPr>
           <w:rFonts w:ascii="Arial" w:hAnsi="Arial" w:cs="Arial"/>
@@ -26860,7 +27631,7 @@
         <w:lastRenderedPageBreak/>
         <w:t>ANEXOS</w:t>
       </w:r>
-      <w:bookmarkEnd w:id="37"/>
+      <w:bookmarkEnd w:id="38"/>
     </w:p>
     <w:p>
       <w:pPr>
@@ -26983,7 +27754,7 @@
 </file>
 
 <file path=word/endnotes.xml><?xml version="1.0" encoding="utf-8"?>
-<w:endnotes xmlns:wpc="http://schemas.microsoft.com/office/word/2010/wordprocessingCanvas" xmlns:cx="http://schemas.microsoft.com/office/drawing/2014/chartex" xmlns:cx1="http://schemas.microsoft.com/office/drawing/2015/9/8/chartex" xmlns:cx2="http://schemas.microsoft.com/office/drawing/2015/10/21/chartex" xmlns:cx3="http://schemas.microsoft.com/office/drawing/2016/5/9/chartex" xmlns:cx4="http://schemas.microsoft.com/office/drawing/2016/5/10/chartex" xmlns:cx5="http://schemas.microsoft.com/office/drawing/2016/5/11/chartex" xmlns:cx6="http://schemas.microsoft.com/office/drawing/2016/5/12/chartex" xmlns:cx7="http://schemas.microsoft.com/office/drawing/2016/5/13/chartex" xmlns:cx8="http://schemas.microsoft.com/office/drawing/2016/5/14/chartex" xmlns:mc="http://schemas.openxmlformats.org/markup-compatibility/2006" xmlns:aink="http://schemas.microsoft.com/office/drawing/2016/ink" xmlns:am3d="http://schemas.microsoft.com/office/drawing/2017/model3d" xmlns:o="urn:schemas-microsoft-com:office:office" xmlns:oel="http://schemas.microsoft.com/office/2019/extlst" xmlns:r="http://schemas.openxmlformats.org/officeDocument/2006/relationships" xmlns:m="http://schemas.openxmlformats.org/officeDocument/2006/math" xmlns:v="urn:schemas-microsoft-com:vml" xmlns:wp14="http://schemas.microsoft.com/office/word/2010/wordprocessingDrawing" xmlns:wp="http://schemas.openxmlformats.org/drawingml/2006/wordprocessingDrawing" xmlns:w10="urn:schemas-microsoft-com:office:word" xmlns:w="http://schemas.openxmlformats.org/wordprocessingml/2006/main" xmlns:w14="http://schemas.microsoft.com/office/word/2010/wordml" xmlns:w15="http://schemas.microsoft.com/office/word/2012/wordml" xmlns:w16cex="http://schemas.microsoft.com/office/word/2018/wordml/cex" xmlns:w16cid="http://schemas.microsoft.com/office/word/2016/wordml/cid" xmlns:w16="http://schemas.microsoft.com/office/word/2018/wordml" xmlns:w16du="http://schemas.microsoft.com/office/word/2023/wordml/word16du" xmlns:w16sdtdh="http://schemas.microsoft.com/office/word/2020/wordml/sdtdatahash" xmlns:w16se="http://schemas.microsoft.com/office/word/2015/wordml/symex" xmlns:wpg="http://schemas.microsoft.com/office/word/2010/wordprocessingGroup" xmlns:wpi="http://schemas.microsoft.com/office/word/2010/wordprocessingInk" xmlns:wne="http://schemas.microsoft.com/office/word/2006/wordml" xmlns:wps="http://schemas.microsoft.com/office/word/2010/wordprocessingShape" mc:Ignorable="w14 w15 w16se w16cid w16 w16cex w16sdtdh w16du wp14">
+<w:endnotes xmlns:wpc="http://schemas.microsoft.com/office/word/2010/wordprocessingCanvas" xmlns:cx="http://schemas.microsoft.com/office/drawing/2014/chartex" xmlns:cx1="http://schemas.microsoft.com/office/drawing/2015/9/8/chartex" xmlns:cx2="http://schemas.microsoft.com/office/drawing/2015/10/21/chartex" xmlns:cx3="http://schemas.microsoft.com/office/drawing/2016/5/9/chartex" xmlns:cx4="http://schemas.microsoft.com/office/drawing/2016/5/10/chartex" xmlns:cx5="http://schemas.microsoft.com/office/drawing/2016/5/11/chartex" xmlns:cx6="http://schemas.microsoft.com/office/drawing/2016/5/12/chartex" xmlns:cx7="http://schemas.microsoft.com/office/drawing/2016/5/13/chartex" xmlns:cx8="http://schemas.microsoft.com/office/drawing/2016/5/14/chartex" xmlns:mc="http://schemas.openxmlformats.org/markup-compatibility/2006" xmlns:aink="http://schemas.microsoft.com/office/drawing/2016/ink" xmlns:am3d="http://schemas.microsoft.com/office/drawing/2017/model3d" xmlns:o="urn:schemas-microsoft-com:office:office" xmlns:r="http://schemas.openxmlformats.org/officeDocument/2006/relationships" xmlns:m="http://schemas.openxmlformats.org/officeDocument/2006/math" xmlns:v="urn:schemas-microsoft-com:vml" xmlns:wp14="http://schemas.microsoft.com/office/word/2010/wordprocessingDrawing" xmlns:wp="http://schemas.openxmlformats.org/drawingml/2006/wordprocessingDrawing" xmlns:w10="urn:schemas-microsoft-com:office:word" xmlns:w="http://schemas.openxmlformats.org/wordprocessingml/2006/main" xmlns:w14="http://schemas.microsoft.com/office/word/2010/wordml" xmlns:w15="http://schemas.microsoft.com/office/word/2012/wordml" xmlns:w16cid="http://schemas.microsoft.com/office/word/2016/wordml/cid" xmlns:w16se="http://schemas.microsoft.com/office/word/2015/wordml/symex" xmlns:wpg="http://schemas.microsoft.com/office/word/2010/wordprocessingGroup" xmlns:wpi="http://schemas.microsoft.com/office/word/2010/wordprocessingInk" xmlns:wne="http://schemas.microsoft.com/office/word/2006/wordml" xmlns:wps="http://schemas.microsoft.com/office/word/2010/wordprocessingShape" mc:Ignorable="w14 w15 w16se w16cid wp14">
   <w:endnote w:type="separator" w:id="-1">
     <w:p>
       <w:pPr>
@@ -27008,7 +27779,7 @@
 </file>
 
 <file path=word/footer1.xml><?xml version="1.0" encoding="utf-8"?>
-<w:ftr xmlns:wpc="http://schemas.microsoft.com/office/word/2010/wordprocessingCanvas" xmlns:cx="http://schemas.microsoft.com/office/drawing/2014/chartex" xmlns:cx1="http://schemas.microsoft.com/office/drawing/2015/9/8/chartex" xmlns:cx2="http://schemas.microsoft.com/office/drawing/2015/10/21/chartex" xmlns:cx3="http://schemas.microsoft.com/office/drawing/2016/5/9/chartex" xmlns:cx4="http://schemas.microsoft.com/office/drawing/2016/5/10/chartex" xmlns:cx5="http://schemas.microsoft.com/office/drawing/2016/5/11/chartex" xmlns:cx6="http://schemas.microsoft.com/office/drawing/2016/5/12/chartex" xmlns:cx7="http://schemas.microsoft.com/office/drawing/2016/5/13/chartex" xmlns:cx8="http://schemas.microsoft.com/office/drawing/2016/5/14/chartex" xmlns:mc="http://schemas.openxmlformats.org/markup-compatibility/2006" xmlns:aink="http://schemas.microsoft.com/office/drawing/2016/ink" xmlns:am3d="http://schemas.microsoft.com/office/drawing/2017/model3d" xmlns:o="urn:schemas-microsoft-com:office:office" xmlns:oel="http://schemas.microsoft.com/office/2019/extlst" xmlns:r="http://schemas.openxmlformats.org/officeDocument/2006/relationships" xmlns:m="http://schemas.openxmlformats.org/officeDocument/2006/math" xmlns:v="urn:schemas-microsoft-com:vml" xmlns:wp14="http://schemas.microsoft.com/office/word/2010/wordprocessingDrawing" xmlns:wp="http://schemas.openxmlformats.org/drawingml/2006/wordprocessingDrawing" xmlns:w10="urn:schemas-microsoft-com:office:word" xmlns:w="http://schemas.openxmlformats.org/wordprocessingml/2006/main" xmlns:w14="http://schemas.microsoft.com/office/word/2010/wordml" xmlns:w15="http://schemas.microsoft.com/office/word/2012/wordml" xmlns:w16cex="http://schemas.microsoft.com/office/word/2018/wordml/cex" xmlns:w16cid="http://schemas.microsoft.com/office/word/2016/wordml/cid" xmlns:w16="http://schemas.microsoft.com/office/word/2018/wordml" xmlns:w16du="http://schemas.microsoft.com/office/word/2023/wordml/word16du" xmlns:w16sdtdh="http://schemas.microsoft.com/office/word/2020/wordml/sdtdatahash" xmlns:w16se="http://schemas.microsoft.com/office/word/2015/wordml/symex" xmlns:wpg="http://schemas.microsoft.com/office/word/2010/wordprocessingGroup" xmlns:wpi="http://schemas.microsoft.com/office/word/2010/wordprocessingInk" xmlns:wne="http://schemas.microsoft.com/office/word/2006/wordml" xmlns:wps="http://schemas.microsoft.com/office/word/2010/wordprocessingShape" mc:Ignorable="w14 w15 w16se w16cid w16 w16cex w16sdtdh w16du wp14">
+<w:ftr xmlns:wpc="http://schemas.microsoft.com/office/word/2010/wordprocessingCanvas" xmlns:cx="http://schemas.microsoft.com/office/drawing/2014/chartex" xmlns:cx1="http://schemas.microsoft.com/office/drawing/2015/9/8/chartex" xmlns:cx2="http://schemas.microsoft.com/office/drawing/2015/10/21/chartex" xmlns:cx3="http://schemas.microsoft.com/office/drawing/2016/5/9/chartex" xmlns:cx4="http://schemas.microsoft.com/office/drawing/2016/5/10/chartex" xmlns:cx5="http://schemas.microsoft.com/office/drawing/2016/5/11/chartex" xmlns:cx6="http://schemas.microsoft.com/office/drawing/2016/5/12/chartex" xmlns:cx7="http://schemas.microsoft.com/office/drawing/2016/5/13/chartex" xmlns:cx8="http://schemas.microsoft.com/office/drawing/2016/5/14/chartex" xmlns:mc="http://schemas.openxmlformats.org/markup-compatibility/2006" xmlns:aink="http://schemas.microsoft.com/office/drawing/2016/ink" xmlns:am3d="http://schemas.microsoft.com/office/drawing/2017/model3d" xmlns:o="urn:schemas-microsoft-com:office:office" xmlns:r="http://schemas.openxmlformats.org/officeDocument/2006/relationships" xmlns:m="http://schemas.openxmlformats.org/officeDocument/2006/math" xmlns:v="urn:schemas-microsoft-com:vml" xmlns:wp14="http://schemas.microsoft.com/office/word/2010/wordprocessingDrawing" xmlns:wp="http://schemas.openxmlformats.org/drawingml/2006/wordprocessingDrawing" xmlns:w10="urn:schemas-microsoft-com:office:word" xmlns:w="http://schemas.openxmlformats.org/wordprocessingml/2006/main" xmlns:w14="http://schemas.microsoft.com/office/word/2010/wordml" xmlns:w15="http://schemas.microsoft.com/office/word/2012/wordml" xmlns:w16cid="http://schemas.microsoft.com/office/word/2016/wordml/cid" xmlns:w16se="http://schemas.microsoft.com/office/word/2015/wordml/symex" xmlns:wpg="http://schemas.microsoft.com/office/word/2010/wordprocessingGroup" xmlns:wpi="http://schemas.microsoft.com/office/word/2010/wordprocessingInk" xmlns:wne="http://schemas.microsoft.com/office/word/2006/wordml" xmlns:wps="http://schemas.microsoft.com/office/word/2010/wordprocessingShape" mc:Ignorable="w14 w15 w16se w16cid wp14">
   <w:p>
     <w:pPr>
       <w:pStyle w:val="Rodap"/>
@@ -27024,7 +27795,7 @@
 </file>
 
 <file path=word/footer2.xml><?xml version="1.0" encoding="utf-8"?>
-<w:ftr xmlns:wpc="http://schemas.microsoft.com/office/word/2010/wordprocessingCanvas" xmlns:cx="http://schemas.microsoft.com/office/drawing/2014/chartex" xmlns:cx1="http://schemas.microsoft.com/office/drawing/2015/9/8/chartex" xmlns:cx2="http://schemas.microsoft.com/office/drawing/2015/10/21/chartex" xmlns:cx3="http://schemas.microsoft.com/office/drawing/2016/5/9/chartex" xmlns:cx4="http://schemas.microsoft.com/office/drawing/2016/5/10/chartex" xmlns:cx5="http://schemas.microsoft.com/office/drawing/2016/5/11/chartex" xmlns:cx6="http://schemas.microsoft.com/office/drawing/2016/5/12/chartex" xmlns:cx7="http://schemas.microsoft.com/office/drawing/2016/5/13/chartex" xmlns:cx8="http://schemas.microsoft.com/office/drawing/2016/5/14/chartex" xmlns:mc="http://schemas.openxmlformats.org/markup-compatibility/2006" xmlns:aink="http://schemas.microsoft.com/office/drawing/2016/ink" xmlns:am3d="http://schemas.microsoft.com/office/drawing/2017/model3d" xmlns:o="urn:schemas-microsoft-com:office:office" xmlns:oel="http://schemas.microsoft.com/office/2019/extlst" xmlns:r="http://schemas.openxmlformats.org/officeDocument/2006/relationships" xmlns:m="http://schemas.openxmlformats.org/officeDocument/2006/math" xmlns:v="urn:schemas-microsoft-com:vml" xmlns:wp14="http://schemas.microsoft.com/office/word/2010/wordprocessingDrawing" xmlns:wp="http://schemas.openxmlformats.org/drawingml/2006/wordprocessingDrawing" xmlns:w10="urn:schemas-microsoft-com:office:word" xmlns:w="http://schemas.openxmlformats.org/wordprocessingml/2006/main" xmlns:w14="http://schemas.microsoft.com/office/word/2010/wordml" xmlns:w15="http://schemas.microsoft.com/office/word/2012/wordml" xmlns:w16cex="http://schemas.microsoft.com/office/word/2018/wordml/cex" xmlns:w16cid="http://schemas.microsoft.com/office/word/2016/wordml/cid" xmlns:w16="http://schemas.microsoft.com/office/word/2018/wordml" xmlns:w16du="http://schemas.microsoft.com/office/word/2023/wordml/word16du" xmlns:w16sdtdh="http://schemas.microsoft.com/office/word/2020/wordml/sdtdatahash" xmlns:w16se="http://schemas.microsoft.com/office/word/2015/wordml/symex" xmlns:wpg="http://schemas.microsoft.com/office/word/2010/wordprocessingGroup" xmlns:wpi="http://schemas.microsoft.com/office/word/2010/wordprocessingInk" xmlns:wne="http://schemas.microsoft.com/office/word/2006/wordml" xmlns:wps="http://schemas.microsoft.com/office/word/2010/wordprocessingShape" mc:Ignorable="w14 w15 w16se w16cid w16 w16cex w16sdtdh w16du wp14">
+<w:ftr xmlns:wpc="http://schemas.microsoft.com/office/word/2010/wordprocessingCanvas" xmlns:cx="http://schemas.microsoft.com/office/drawing/2014/chartex" xmlns:cx1="http://schemas.microsoft.com/office/drawing/2015/9/8/chartex" xmlns:cx2="http://schemas.microsoft.com/office/drawing/2015/10/21/chartex" xmlns:cx3="http://schemas.microsoft.com/office/drawing/2016/5/9/chartex" xmlns:cx4="http://schemas.microsoft.com/office/drawing/2016/5/10/chartex" xmlns:cx5="http://schemas.microsoft.com/office/drawing/2016/5/11/chartex" xmlns:cx6="http://schemas.microsoft.com/office/drawing/2016/5/12/chartex" xmlns:cx7="http://schemas.microsoft.com/office/drawing/2016/5/13/chartex" xmlns:cx8="http://schemas.microsoft.com/office/drawing/2016/5/14/chartex" xmlns:mc="http://schemas.openxmlformats.org/markup-compatibility/2006" xmlns:aink="http://schemas.microsoft.com/office/drawing/2016/ink" xmlns:am3d="http://schemas.microsoft.com/office/drawing/2017/model3d" xmlns:o="urn:schemas-microsoft-com:office:office" xmlns:r="http://schemas.openxmlformats.org/officeDocument/2006/relationships" xmlns:m="http://schemas.openxmlformats.org/officeDocument/2006/math" xmlns:v="urn:schemas-microsoft-com:vml" xmlns:wp14="http://schemas.microsoft.com/office/word/2010/wordprocessingDrawing" xmlns:wp="http://schemas.openxmlformats.org/drawingml/2006/wordprocessingDrawing" xmlns:w10="urn:schemas-microsoft-com:office:word" xmlns:w="http://schemas.openxmlformats.org/wordprocessingml/2006/main" xmlns:w14="http://schemas.microsoft.com/office/word/2010/wordml" xmlns:w15="http://schemas.microsoft.com/office/word/2012/wordml" xmlns:w16cid="http://schemas.microsoft.com/office/word/2016/wordml/cid" xmlns:w16se="http://schemas.microsoft.com/office/word/2015/wordml/symex" xmlns:wpg="http://schemas.microsoft.com/office/word/2010/wordprocessingGroup" xmlns:wpi="http://schemas.microsoft.com/office/word/2010/wordprocessingInk" xmlns:wne="http://schemas.microsoft.com/office/word/2006/wordml" xmlns:wps="http://schemas.microsoft.com/office/word/2010/wordprocessingShape" mc:Ignorable="w14 w15 w16se w16cid wp14">
   <w:p>
     <w:pPr>
       <w:pStyle w:val="Rodap"/>
@@ -27040,7 +27811,7 @@
 </file>
 
 <file path=word/footnotes.xml><?xml version="1.0" encoding="utf-8"?>
-<w:footnotes xmlns:wpc="http://schemas.microsoft.com/office/word/2010/wordprocessingCanvas" xmlns:cx="http://schemas.microsoft.com/office/drawing/2014/chartex" xmlns:cx1="http://schemas.microsoft.com/office/drawing/2015/9/8/chartex" xmlns:cx2="http://schemas.microsoft.com/office/drawing/2015/10/21/chartex" xmlns:cx3="http://schemas.microsoft.com/office/drawing/2016/5/9/chartex" xmlns:cx4="http://schemas.microsoft.com/office/drawing/2016/5/10/chartex" xmlns:cx5="http://schemas.microsoft.com/office/drawing/2016/5/11/chartex" xmlns:cx6="http://schemas.microsoft.com/office/drawing/2016/5/12/chartex" xmlns:cx7="http://schemas.microsoft.com/office/drawing/2016/5/13/chartex" xmlns:cx8="http://schemas.microsoft.com/office/drawing/2016/5/14/chartex" xmlns:mc="http://schemas.openxmlformats.org/markup-compatibility/2006" xmlns:aink="http://schemas.microsoft.com/office/drawing/2016/ink" xmlns:am3d="http://schemas.microsoft.com/office/drawing/2017/model3d" xmlns:o="urn:schemas-microsoft-com:office:office" xmlns:oel="http://schemas.microsoft.com/office/2019/extlst" xmlns:r="http://schemas.openxmlformats.org/officeDocument/2006/relationships" xmlns:m="http://schemas.openxmlformats.org/officeDocument/2006/math" xmlns:v="urn:schemas-microsoft-com:vml" xmlns:wp14="http://schemas.microsoft.com/office/word/2010/wordprocessingDrawing" xmlns:wp="http://schemas.openxmlformats.org/drawingml/2006/wordprocessingDrawing" xmlns:w10="urn:schemas-microsoft-com:office:word" xmlns:w="http://schemas.openxmlformats.org/wordprocessingml/2006/main" xmlns:w14="http://schemas.microsoft.com/office/word/2010/wordml" xmlns:w15="http://schemas.microsoft.com/office/word/2012/wordml" xmlns:w16cex="http://schemas.microsoft.com/office/word/2018/wordml/cex" xmlns:w16cid="http://schemas.microsoft.com/office/word/2016/wordml/cid" xmlns:w16="http://schemas.microsoft.com/office/word/2018/wordml" xmlns:w16du="http://schemas.microsoft.com/office/word/2023/wordml/word16du" xmlns:w16sdtdh="http://schemas.microsoft.com/office/word/2020/wordml/sdtdatahash" xmlns:w16se="http://schemas.microsoft.com/office/word/2015/wordml/symex" xmlns:wpg="http://schemas.microsoft.com/office/word/2010/wordprocessingGroup" xmlns:wpi="http://schemas.microsoft.com/office/word/2010/wordprocessingInk" xmlns:wne="http://schemas.microsoft.com/office/word/2006/wordml" xmlns:wps="http://schemas.microsoft.com/office/word/2010/wordprocessingShape" mc:Ignorable="w14 w15 w16se w16cid w16 w16cex w16sdtdh w16du wp14">
+<w:footnotes xmlns:wpc="http://schemas.microsoft.com/office/word/2010/wordprocessingCanvas" xmlns:cx="http://schemas.microsoft.com/office/drawing/2014/chartex" xmlns:cx1="http://schemas.microsoft.com/office/drawing/2015/9/8/chartex" xmlns:cx2="http://schemas.microsoft.com/office/drawing/2015/10/21/chartex" xmlns:cx3="http://schemas.microsoft.com/office/drawing/2016/5/9/chartex" xmlns:cx4="http://schemas.microsoft.com/office/drawing/2016/5/10/chartex" xmlns:cx5="http://schemas.microsoft.com/office/drawing/2016/5/11/chartex" xmlns:cx6="http://schemas.microsoft.com/office/drawing/2016/5/12/chartex" xmlns:cx7="http://schemas.microsoft.com/office/drawing/2016/5/13/chartex" xmlns:cx8="http://schemas.microsoft.com/office/drawing/2016/5/14/chartex" xmlns:mc="http://schemas.openxmlformats.org/markup-compatibility/2006" xmlns:aink="http://schemas.microsoft.com/office/drawing/2016/ink" xmlns:am3d="http://schemas.microsoft.com/office/drawing/2017/model3d" xmlns:o="urn:schemas-microsoft-com:office:office" xmlns:r="http://schemas.openxmlformats.org/officeDocument/2006/relationships" xmlns:m="http://schemas.openxmlformats.org/officeDocument/2006/math" xmlns:v="urn:schemas-microsoft-com:vml" xmlns:wp14="http://schemas.microsoft.com/office/word/2010/wordprocessingDrawing" xmlns:wp="http://schemas.openxmlformats.org/drawingml/2006/wordprocessingDrawing" xmlns:w10="urn:schemas-microsoft-com:office:word" xmlns:w="http://schemas.openxmlformats.org/wordprocessingml/2006/main" xmlns:w14="http://schemas.microsoft.com/office/word/2010/wordml" xmlns:w15="http://schemas.microsoft.com/office/word/2012/wordml" xmlns:w16cid="http://schemas.microsoft.com/office/word/2016/wordml/cid" xmlns:w16se="http://schemas.microsoft.com/office/word/2015/wordml/symex" xmlns:wpg="http://schemas.microsoft.com/office/word/2010/wordprocessingGroup" xmlns:wpi="http://schemas.microsoft.com/office/word/2010/wordprocessingInk" xmlns:wne="http://schemas.microsoft.com/office/word/2006/wordml" xmlns:wps="http://schemas.microsoft.com/office/word/2010/wordprocessingShape" mc:Ignorable="w14 w15 w16se w16cid wp14">
   <w:footnote w:type="separator" w:id="-1">
     <w:p>
       <w:pPr>
@@ -27065,7 +27836,7 @@
 </file>
 
 <file path=word/header1.xml><?xml version="1.0" encoding="utf-8"?>
-<w:hdr xmlns:wpc="http://schemas.microsoft.com/office/word/2010/wordprocessingCanvas" xmlns:cx="http://schemas.microsoft.com/office/drawing/2014/chartex" xmlns:cx1="http://schemas.microsoft.com/office/drawing/2015/9/8/chartex" xmlns:cx2="http://schemas.microsoft.com/office/drawing/2015/10/21/chartex" xmlns:cx3="http://schemas.microsoft.com/office/drawing/2016/5/9/chartex" xmlns:cx4="http://schemas.microsoft.com/office/drawing/2016/5/10/chartex" xmlns:cx5="http://schemas.microsoft.com/office/drawing/2016/5/11/chartex" xmlns:cx6="http://schemas.microsoft.com/office/drawing/2016/5/12/chartex" xmlns:cx7="http://schemas.microsoft.com/office/drawing/2016/5/13/chartex" xmlns:cx8="http://schemas.microsoft.com/office/drawing/2016/5/14/chartex" xmlns:mc="http://schemas.openxmlformats.org/markup-compatibility/2006" xmlns:aink="http://schemas.microsoft.com/office/drawing/2016/ink" xmlns:am3d="http://schemas.microsoft.com/office/drawing/2017/model3d" xmlns:o="urn:schemas-microsoft-com:office:office" xmlns:oel="http://schemas.microsoft.com/office/2019/extlst" xmlns:r="http://schemas.openxmlformats.org/officeDocument/2006/relationships" xmlns:m="http://schemas.openxmlformats.org/officeDocument/2006/math" xmlns:v="urn:schemas-microsoft-com:vml" xmlns:wp14="http://schemas.microsoft.com/office/word/2010/wordprocessingDrawing" xmlns:wp="http://schemas.openxmlformats.org/drawingml/2006/wordprocessingDrawing" xmlns:w10="urn:schemas-microsoft-com:office:word" xmlns:w="http://schemas.openxmlformats.org/wordprocessingml/2006/main" xmlns:w14="http://schemas.microsoft.com/office/word/2010/wordml" xmlns:w15="http://schemas.microsoft.com/office/word/2012/wordml" xmlns:w16cex="http://schemas.microsoft.com/office/word/2018/wordml/cex" xmlns:w16cid="http://schemas.microsoft.com/office/word/2016/wordml/cid" xmlns:w16="http://schemas.microsoft.com/office/word/2018/wordml" xmlns:w16du="http://schemas.microsoft.com/office/word/2023/wordml/word16du" xmlns:w16sdtdh="http://schemas.microsoft.com/office/word/2020/wordml/sdtdatahash" xmlns:w16se="http://schemas.microsoft.com/office/word/2015/wordml/symex" xmlns:wpg="http://schemas.microsoft.com/office/word/2010/wordprocessingGroup" xmlns:wpi="http://schemas.microsoft.com/office/word/2010/wordprocessingInk" xmlns:wne="http://schemas.microsoft.com/office/word/2006/wordml" xmlns:wps="http://schemas.microsoft.com/office/word/2010/wordprocessingShape" mc:Ignorable="w14 w15 w16se w16cid w16 w16cex w16sdtdh w16du wp14">
+<w:hdr xmlns:wpc="http://schemas.microsoft.com/office/word/2010/wordprocessingCanvas" xmlns:cx="http://schemas.microsoft.com/office/drawing/2014/chartex" xmlns:cx1="http://schemas.microsoft.com/office/drawing/2015/9/8/chartex" xmlns:cx2="http://schemas.microsoft.com/office/drawing/2015/10/21/chartex" xmlns:cx3="http://schemas.microsoft.com/office/drawing/2016/5/9/chartex" xmlns:cx4="http://schemas.microsoft.com/office/drawing/2016/5/10/chartex" xmlns:cx5="http://schemas.microsoft.com/office/drawing/2016/5/11/chartex" xmlns:cx6="http://schemas.microsoft.com/office/drawing/2016/5/12/chartex" xmlns:cx7="http://schemas.microsoft.com/office/drawing/2016/5/13/chartex" xmlns:cx8="http://schemas.microsoft.com/office/drawing/2016/5/14/chartex" xmlns:mc="http://schemas.openxmlformats.org/markup-compatibility/2006" xmlns:aink="http://schemas.microsoft.com/office/drawing/2016/ink" xmlns:am3d="http://schemas.microsoft.com/office/drawing/2017/model3d" xmlns:o="urn:schemas-microsoft-com:office:office" xmlns:r="http://schemas.openxmlformats.org/officeDocument/2006/relationships" xmlns:m="http://schemas.openxmlformats.org/officeDocument/2006/math" xmlns:v="urn:schemas-microsoft-com:vml" xmlns:wp14="http://schemas.microsoft.com/office/word/2010/wordprocessingDrawing" xmlns:wp="http://schemas.openxmlformats.org/drawingml/2006/wordprocessingDrawing" xmlns:w10="urn:schemas-microsoft-com:office:word" xmlns:w="http://schemas.openxmlformats.org/wordprocessingml/2006/main" xmlns:w14="http://schemas.microsoft.com/office/word/2010/wordml" xmlns:w15="http://schemas.microsoft.com/office/word/2012/wordml" xmlns:w16cid="http://schemas.microsoft.com/office/word/2016/wordml/cid" xmlns:w16se="http://schemas.microsoft.com/office/word/2015/wordml/symex" xmlns:wpg="http://schemas.microsoft.com/office/word/2010/wordprocessingGroup" xmlns:wpi="http://schemas.microsoft.com/office/word/2010/wordprocessingInk" xmlns:wne="http://schemas.microsoft.com/office/word/2006/wordml" xmlns:wps="http://schemas.microsoft.com/office/word/2010/wordprocessingShape" mc:Ignorable="w14 w15 w16se w16cid wp14">
   <w:p>
     <w:pPr>
       <w:pStyle w:val="Cabealho"/>
@@ -27080,7 +27851,7 @@
 </file>
 
 <file path=word/header2.xml><?xml version="1.0" encoding="utf-8"?>
-<w:hdr xmlns:wpc="http://schemas.microsoft.com/office/word/2010/wordprocessingCanvas" xmlns:cx="http://schemas.microsoft.com/office/drawing/2014/chartex" xmlns:cx1="http://schemas.microsoft.com/office/drawing/2015/9/8/chartex" xmlns:cx2="http://schemas.microsoft.com/office/drawing/2015/10/21/chartex" xmlns:cx3="http://schemas.microsoft.com/office/drawing/2016/5/9/chartex" xmlns:cx4="http://schemas.microsoft.com/office/drawing/2016/5/10/chartex" xmlns:cx5="http://schemas.microsoft.com/office/drawing/2016/5/11/chartex" xmlns:cx6="http://schemas.microsoft.com/office/drawing/2016/5/12/chartex" xmlns:cx7="http://schemas.microsoft.com/office/drawing/2016/5/13/chartex" xmlns:cx8="http://schemas.microsoft.com/office/drawing/2016/5/14/chartex" xmlns:mc="http://schemas.openxmlformats.org/markup-compatibility/2006" xmlns:aink="http://schemas.microsoft.com/office/drawing/2016/ink" xmlns:am3d="http://schemas.microsoft.com/office/drawing/2017/model3d" xmlns:o="urn:schemas-microsoft-com:office:office" xmlns:oel="http://schemas.microsoft.com/office/2019/extlst" xmlns:r="http://schemas.openxmlformats.org/officeDocument/2006/relationships" xmlns:m="http://schemas.openxmlformats.org/officeDocument/2006/math" xmlns:v="urn:schemas-microsoft-com:vml" xmlns:wp14="http://schemas.microsoft.com/office/word/2010/wordprocessingDrawing" xmlns:wp="http://schemas.openxmlformats.org/drawingml/2006/wordprocessingDrawing" xmlns:w10="urn:schemas-microsoft-com:office:word" xmlns:w="http://schemas.openxmlformats.org/wordprocessingml/2006/main" xmlns:w14="http://schemas.microsoft.com/office/word/2010/wordml" xmlns:w15="http://schemas.microsoft.com/office/word/2012/wordml" xmlns:w16cex="http://schemas.microsoft.com/office/word/2018/wordml/cex" xmlns:w16cid="http://schemas.microsoft.com/office/word/2016/wordml/cid" xmlns:w16="http://schemas.microsoft.com/office/word/2018/wordml" xmlns:w16du="http://schemas.microsoft.com/office/word/2023/wordml/word16du" xmlns:w16sdtdh="http://schemas.microsoft.com/office/word/2020/wordml/sdtdatahash" xmlns:w16se="http://schemas.microsoft.com/office/word/2015/wordml/symex" xmlns:wpg="http://schemas.microsoft.com/office/word/2010/wordprocessingGroup" xmlns:wpi="http://schemas.microsoft.com/office/word/2010/wordprocessingInk" xmlns:wne="http://schemas.microsoft.com/office/word/2006/wordml" xmlns:wps="http://schemas.microsoft.com/office/word/2010/wordprocessingShape" mc:Ignorable="w14 w15 w16se w16cid w16 w16cex w16sdtdh w16du wp14">
+<w:hdr xmlns:wpc="http://schemas.microsoft.com/office/word/2010/wordprocessingCanvas" xmlns:cx="http://schemas.microsoft.com/office/drawing/2014/chartex" xmlns:cx1="http://schemas.microsoft.com/office/drawing/2015/9/8/chartex" xmlns:cx2="http://schemas.microsoft.com/office/drawing/2015/10/21/chartex" xmlns:cx3="http://schemas.microsoft.com/office/drawing/2016/5/9/chartex" xmlns:cx4="http://schemas.microsoft.com/office/drawing/2016/5/10/chartex" xmlns:cx5="http://schemas.microsoft.com/office/drawing/2016/5/11/chartex" xmlns:cx6="http://schemas.microsoft.com/office/drawing/2016/5/12/chartex" xmlns:cx7="http://schemas.microsoft.com/office/drawing/2016/5/13/chartex" xmlns:cx8="http://schemas.microsoft.com/office/drawing/2016/5/14/chartex" xmlns:mc="http://schemas.openxmlformats.org/markup-compatibility/2006" xmlns:aink="http://schemas.microsoft.com/office/drawing/2016/ink" xmlns:am3d="http://schemas.microsoft.com/office/drawing/2017/model3d" xmlns:o="urn:schemas-microsoft-com:office:office" xmlns:r="http://schemas.openxmlformats.org/officeDocument/2006/relationships" xmlns:m="http://schemas.openxmlformats.org/officeDocument/2006/math" xmlns:v="urn:schemas-microsoft-com:vml" xmlns:wp14="http://schemas.microsoft.com/office/word/2010/wordprocessingDrawing" xmlns:wp="http://schemas.openxmlformats.org/drawingml/2006/wordprocessingDrawing" xmlns:w10="urn:schemas-microsoft-com:office:word" xmlns:w="http://schemas.openxmlformats.org/wordprocessingml/2006/main" xmlns:w14="http://schemas.microsoft.com/office/word/2010/wordml" xmlns:w15="http://schemas.microsoft.com/office/word/2012/wordml" xmlns:w16cid="http://schemas.microsoft.com/office/word/2016/wordml/cid" xmlns:w16se="http://schemas.microsoft.com/office/word/2015/wordml/symex" xmlns:wpg="http://schemas.microsoft.com/office/word/2010/wordprocessingGroup" xmlns:wpi="http://schemas.microsoft.com/office/word/2010/wordprocessingInk" xmlns:wne="http://schemas.microsoft.com/office/word/2006/wordml" xmlns:wps="http://schemas.microsoft.com/office/word/2010/wordprocessingShape" mc:Ignorable="w14 w15 w16se w16cid wp14">
   <w:sdt>
     <w:sdtPr>
       <w:id w:val="-747578550"/>
@@ -27151,7 +27922,7 @@
 </file>
 
 <file path=word/header3.xml><?xml version="1.0" encoding="utf-8"?>
-<w:hdr xmlns:wpc="http://schemas.microsoft.com/office/word/2010/wordprocessingCanvas" xmlns:cx="http://schemas.microsoft.com/office/drawing/2014/chartex" xmlns:cx1="http://schemas.microsoft.com/office/drawing/2015/9/8/chartex" xmlns:cx2="http://schemas.microsoft.com/office/drawing/2015/10/21/chartex" xmlns:cx3="http://schemas.microsoft.com/office/drawing/2016/5/9/chartex" xmlns:cx4="http://schemas.microsoft.com/office/drawing/2016/5/10/chartex" xmlns:cx5="http://schemas.microsoft.com/office/drawing/2016/5/11/chartex" xmlns:cx6="http://schemas.microsoft.com/office/drawing/2016/5/12/chartex" xmlns:cx7="http://schemas.microsoft.com/office/drawing/2016/5/13/chartex" xmlns:cx8="http://schemas.microsoft.com/office/drawing/2016/5/14/chartex" xmlns:mc="http://schemas.openxmlformats.org/markup-compatibility/2006" xmlns:aink="http://schemas.microsoft.com/office/drawing/2016/ink" xmlns:am3d="http://schemas.microsoft.com/office/drawing/2017/model3d" xmlns:o="urn:schemas-microsoft-com:office:office" xmlns:oel="http://schemas.microsoft.com/office/2019/extlst" xmlns:r="http://schemas.openxmlformats.org/officeDocument/2006/relationships" xmlns:m="http://schemas.openxmlformats.org/officeDocument/2006/math" xmlns:v="urn:schemas-microsoft-com:vml" xmlns:wp14="http://schemas.microsoft.com/office/word/2010/wordprocessingDrawing" xmlns:wp="http://schemas.openxmlformats.org/drawingml/2006/wordprocessingDrawing" xmlns:w10="urn:schemas-microsoft-com:office:word" xmlns:w="http://schemas.openxmlformats.org/wordprocessingml/2006/main" xmlns:w14="http://schemas.microsoft.com/office/word/2010/wordml" xmlns:w15="http://schemas.microsoft.com/office/word/2012/wordml" xmlns:w16cex="http://schemas.microsoft.com/office/word/2018/wordml/cex" xmlns:w16cid="http://schemas.microsoft.com/office/word/2016/wordml/cid" xmlns:w16="http://schemas.microsoft.com/office/word/2018/wordml" xmlns:w16du="http://schemas.microsoft.com/office/word/2023/wordml/word16du" xmlns:w16sdtdh="http://schemas.microsoft.com/office/word/2020/wordml/sdtdatahash" xmlns:w16se="http://schemas.microsoft.com/office/word/2015/wordml/symex" xmlns:wpg="http://schemas.microsoft.com/office/word/2010/wordprocessingGroup" xmlns:wpi="http://schemas.microsoft.com/office/word/2010/wordprocessingInk" xmlns:wne="http://schemas.microsoft.com/office/word/2006/wordml" xmlns:wps="http://schemas.microsoft.com/office/word/2010/wordprocessingShape" mc:Ignorable="w14 w15 w16se w16cid w16 w16cex w16sdtdh w16du wp14">
+<w:hdr xmlns:wpc="http://schemas.microsoft.com/office/word/2010/wordprocessingCanvas" xmlns:cx="http://schemas.microsoft.com/office/drawing/2014/chartex" xmlns:cx1="http://schemas.microsoft.com/office/drawing/2015/9/8/chartex" xmlns:cx2="http://schemas.microsoft.com/office/drawing/2015/10/21/chartex" xmlns:cx3="http://schemas.microsoft.com/office/drawing/2016/5/9/chartex" xmlns:cx4="http://schemas.microsoft.com/office/drawing/2016/5/10/chartex" xmlns:cx5="http://schemas.microsoft.com/office/drawing/2016/5/11/chartex" xmlns:cx6="http://schemas.microsoft.com/office/drawing/2016/5/12/chartex" xmlns:cx7="http://schemas.microsoft.com/office/drawing/2016/5/13/chartex" xmlns:cx8="http://schemas.microsoft.com/office/drawing/2016/5/14/chartex" xmlns:mc="http://schemas.openxmlformats.org/markup-compatibility/2006" xmlns:aink="http://schemas.microsoft.com/office/drawing/2016/ink" xmlns:am3d="http://schemas.microsoft.com/office/drawing/2017/model3d" xmlns:o="urn:schemas-microsoft-com:office:office" xmlns:r="http://schemas.openxmlformats.org/officeDocument/2006/relationships" xmlns:m="http://schemas.openxmlformats.org/officeDocument/2006/math" xmlns:v="urn:schemas-microsoft-com:vml" xmlns:wp14="http://schemas.microsoft.com/office/word/2010/wordprocessingDrawing" xmlns:wp="http://schemas.openxmlformats.org/drawingml/2006/wordprocessingDrawing" xmlns:w10="urn:schemas-microsoft-com:office:word" xmlns:w="http://schemas.openxmlformats.org/wordprocessingml/2006/main" xmlns:w14="http://schemas.microsoft.com/office/word/2010/wordml" xmlns:w15="http://schemas.microsoft.com/office/word/2012/wordml" xmlns:w16cid="http://schemas.microsoft.com/office/word/2016/wordml/cid" xmlns:w16se="http://schemas.microsoft.com/office/word/2015/wordml/symex" xmlns:wpg="http://schemas.microsoft.com/office/word/2010/wordprocessingGroup" xmlns:wpi="http://schemas.microsoft.com/office/word/2010/wordprocessingInk" xmlns:wne="http://schemas.microsoft.com/office/word/2006/wordml" xmlns:wps="http://schemas.microsoft.com/office/word/2010/wordprocessingShape" mc:Ignorable="w14 w15 w16se w16cid wp14">
   <w:sdt>
     <w:sdtPr>
       <w:id w:val="-1212647906"/>
@@ -27225,7 +27996,7 @@
 </file>
 
 <file path=word/numbering.xml><?xml version="1.0" encoding="utf-8"?>
-<w:numbering xmlns:wpc="http://schemas.microsoft.com/office/word/2010/wordprocessingCanvas" xmlns:cx="http://schemas.microsoft.com/office/drawing/2014/chartex" xmlns:cx1="http://schemas.microsoft.com/office/drawing/2015/9/8/chartex" xmlns:cx2="http://schemas.microsoft.com/office/drawing/2015/10/21/chartex" xmlns:cx3="http://schemas.microsoft.com/office/drawing/2016/5/9/chartex" xmlns:cx4="http://schemas.microsoft.com/office/drawing/2016/5/10/chartex" xmlns:cx5="http://schemas.microsoft.com/office/drawing/2016/5/11/chartex" xmlns:cx6="http://schemas.microsoft.com/office/drawing/2016/5/12/chartex" xmlns:cx7="http://schemas.microsoft.com/office/drawing/2016/5/13/chartex" xmlns:cx8="http://schemas.microsoft.com/office/drawing/2016/5/14/chartex" xmlns:mc="http://schemas.openxmlformats.org/markup-compatibility/2006" xmlns:aink="http://schemas.microsoft.com/office/drawing/2016/ink" xmlns:am3d="http://schemas.microsoft.com/office/drawing/2017/model3d" xmlns:o="urn:schemas-microsoft-com:office:office" xmlns:oel="http://schemas.microsoft.com/office/2019/extlst" xmlns:r="http://schemas.openxmlformats.org/officeDocument/2006/relationships" xmlns:m="http://schemas.openxmlformats.org/officeDocument/2006/math" xmlns:v="urn:schemas-microsoft-com:vml" xmlns:wp14="http://schemas.microsoft.com/office/word/2010/wordprocessingDrawing" xmlns:wp="http://schemas.openxmlformats.org/drawingml/2006/wordprocessingDrawing" xmlns:w10="urn:schemas-microsoft-com:office:word" xmlns:w="http://schemas.openxmlformats.org/wordprocessingml/2006/main" xmlns:w14="http://schemas.microsoft.com/office/word/2010/wordml" xmlns:w15="http://schemas.microsoft.com/office/word/2012/wordml" xmlns:w16cex="http://schemas.microsoft.com/office/word/2018/wordml/cex" xmlns:w16cid="http://schemas.microsoft.com/office/word/2016/wordml/cid" xmlns:w16="http://schemas.microsoft.com/office/word/2018/wordml" xmlns:w16du="http://schemas.microsoft.com/office/word/2023/wordml/word16du" xmlns:w16sdtdh="http://schemas.microsoft.com/office/word/2020/wordml/sdtdatahash" xmlns:w16se="http://schemas.microsoft.com/office/word/2015/wordml/symex" xmlns:wpg="http://schemas.microsoft.com/office/word/2010/wordprocessingGroup" xmlns:wpi="http://schemas.microsoft.com/office/word/2010/wordprocessingInk" xmlns:wne="http://schemas.microsoft.com/office/word/2006/wordml" xmlns:wps="http://schemas.microsoft.com/office/word/2010/wordprocessingShape" mc:Ignorable="w14 w15 w16se w16cid w16 w16cex w16sdtdh w16du wp14">
+<w:numbering xmlns:wpc="http://schemas.microsoft.com/office/word/2010/wordprocessingCanvas" xmlns:cx="http://schemas.microsoft.com/office/drawing/2014/chartex" xmlns:cx1="http://schemas.microsoft.com/office/drawing/2015/9/8/chartex" xmlns:cx2="http://schemas.microsoft.com/office/drawing/2015/10/21/chartex" xmlns:cx3="http://schemas.microsoft.com/office/drawing/2016/5/9/chartex" xmlns:cx4="http://schemas.microsoft.com/office/drawing/2016/5/10/chartex" xmlns:cx5="http://schemas.microsoft.com/office/drawing/2016/5/11/chartex" xmlns:cx6="http://schemas.microsoft.com/office/drawing/2016/5/12/chartex" xmlns:cx7="http://schemas.microsoft.com/office/drawing/2016/5/13/chartex" xmlns:cx8="http://schemas.microsoft.com/office/drawing/2016/5/14/chartex" xmlns:mc="http://schemas.openxmlformats.org/markup-compatibility/2006" xmlns:aink="http://schemas.microsoft.com/office/drawing/2016/ink" xmlns:am3d="http://schemas.microsoft.com/office/drawing/2017/model3d" xmlns:o="urn:schemas-microsoft-com:office:office" xmlns:r="http://schemas.openxmlformats.org/officeDocument/2006/relationships" xmlns:m="http://schemas.openxmlformats.org/officeDocument/2006/math" xmlns:v="urn:schemas-microsoft-com:vml" xmlns:wp14="http://schemas.microsoft.com/office/word/2010/wordprocessingDrawing" xmlns:wp="http://schemas.openxmlformats.org/drawingml/2006/wordprocessingDrawing" xmlns:w10="urn:schemas-microsoft-com:office:word" xmlns:w="http://schemas.openxmlformats.org/wordprocessingml/2006/main" xmlns:w14="http://schemas.microsoft.com/office/word/2010/wordml" xmlns:w15="http://schemas.microsoft.com/office/word/2012/wordml" xmlns:w16cid="http://schemas.microsoft.com/office/word/2016/wordml/cid" xmlns:w16se="http://schemas.microsoft.com/office/word/2015/wordml/symex" xmlns:wpg="http://schemas.microsoft.com/office/word/2010/wordprocessingGroup" xmlns:wpi="http://schemas.microsoft.com/office/word/2010/wordprocessingInk" xmlns:wne="http://schemas.microsoft.com/office/word/2006/wordml" xmlns:wps="http://schemas.microsoft.com/office/word/2010/wordprocessingShape" mc:Ignorable="w14 w15 w16se w16cid wp14">
   <w:abstractNum w:abstractNumId="0" w15:restartNumberingAfterBreak="0">
     <w:nsid w:val="01D02B9B"/>
     <w:multiLevelType w:val="hybridMultilevel"/>
@@ -34897,43 +35668,43 @@
       </w:rPr>
     </w:lvl>
   </w:abstractNum>
-  <w:num w:numId="1" w16cid:durableId="1625765518">
+  <w:num w:numId="1">
     <w:abstractNumId w:val="3"/>
   </w:num>
-  <w:num w:numId="2" w16cid:durableId="767845426">
+  <w:num w:numId="2">
     <w:abstractNumId w:val="66"/>
   </w:num>
-  <w:num w:numId="3" w16cid:durableId="1848666421">
+  <w:num w:numId="3">
     <w:abstractNumId w:val="1"/>
   </w:num>
-  <w:num w:numId="4" w16cid:durableId="475269526">
+  <w:num w:numId="4">
     <w:abstractNumId w:val="24"/>
   </w:num>
-  <w:num w:numId="5" w16cid:durableId="343409772">
+  <w:num w:numId="5">
     <w:abstractNumId w:val="36"/>
   </w:num>
-  <w:num w:numId="6" w16cid:durableId="923877466">
+  <w:num w:numId="6">
     <w:abstractNumId w:val="30"/>
   </w:num>
-  <w:num w:numId="7" w16cid:durableId="188032355">
+  <w:num w:numId="7">
     <w:abstractNumId w:val="50"/>
   </w:num>
-  <w:num w:numId="8" w16cid:durableId="409238696">
+  <w:num w:numId="8">
     <w:abstractNumId w:val="17"/>
   </w:num>
-  <w:num w:numId="9" w16cid:durableId="1510946116">
+  <w:num w:numId="9">
     <w:abstractNumId w:val="55"/>
   </w:num>
-  <w:num w:numId="10" w16cid:durableId="821311032">
+  <w:num w:numId="10">
     <w:abstractNumId w:val="13"/>
   </w:num>
-  <w:num w:numId="11" w16cid:durableId="1876236100">
+  <w:num w:numId="11">
     <w:abstractNumId w:val="33"/>
   </w:num>
-  <w:num w:numId="12" w16cid:durableId="1205020516">
+  <w:num w:numId="12">
     <w:abstractNumId w:val="25"/>
   </w:num>
-  <w:num w:numId="13" w16cid:durableId="539828674">
+  <w:num w:numId="13">
     <w:abstractNumId w:val="15"/>
     <w:lvlOverride w:ilvl="0">
       <w:startOverride w:val="1"/>
@@ -34963,7 +35734,7 @@
       <w:startOverride w:val="1"/>
     </w:lvlOverride>
   </w:num>
-  <w:num w:numId="14" w16cid:durableId="1631009216">
+  <w:num w:numId="14">
     <w:abstractNumId w:val="57"/>
     <w:lvlOverride w:ilvl="0">
       <w:startOverride w:val="1"/>
@@ -34993,7 +35764,7 @@
       <w:startOverride w:val="1"/>
     </w:lvlOverride>
   </w:num>
-  <w:num w:numId="15" w16cid:durableId="1898471422">
+  <w:num w:numId="15">
     <w:abstractNumId w:val="28"/>
     <w:lvlOverride w:ilvl="0">
       <w:startOverride w:val="1"/>
@@ -35023,169 +35794,169 @@
       <w:startOverride w:val="1"/>
     </w:lvlOverride>
   </w:num>
-  <w:num w:numId="16" w16cid:durableId="1070422417">
+  <w:num w:numId="16">
     <w:abstractNumId w:val="49"/>
   </w:num>
-  <w:num w:numId="17" w16cid:durableId="671418067">
+  <w:num w:numId="17">
     <w:abstractNumId w:val="40"/>
   </w:num>
-  <w:num w:numId="18" w16cid:durableId="1993098323">
+  <w:num w:numId="18">
     <w:abstractNumId w:val="26"/>
   </w:num>
-  <w:num w:numId="19" w16cid:durableId="1035083718">
+  <w:num w:numId="19">
     <w:abstractNumId w:val="54"/>
   </w:num>
-  <w:num w:numId="20" w16cid:durableId="1865745654">
+  <w:num w:numId="20">
     <w:abstractNumId w:val="12"/>
   </w:num>
-  <w:num w:numId="21" w16cid:durableId="1454982207">
+  <w:num w:numId="21">
     <w:abstractNumId w:val="38"/>
   </w:num>
-  <w:num w:numId="22" w16cid:durableId="1013729516">
+  <w:num w:numId="22">
     <w:abstractNumId w:val="46"/>
   </w:num>
-  <w:num w:numId="23" w16cid:durableId="2076201193">
+  <w:num w:numId="23">
     <w:abstractNumId w:val="20"/>
   </w:num>
-  <w:num w:numId="24" w16cid:durableId="877620975">
+  <w:num w:numId="24">
     <w:abstractNumId w:val="8"/>
   </w:num>
-  <w:num w:numId="25" w16cid:durableId="1787389664">
+  <w:num w:numId="25">
     <w:abstractNumId w:val="32"/>
   </w:num>
-  <w:num w:numId="26" w16cid:durableId="750659396">
+  <w:num w:numId="26">
     <w:abstractNumId w:val="53"/>
   </w:num>
-  <w:num w:numId="27" w16cid:durableId="472799234">
+  <w:num w:numId="27">
     <w:abstractNumId w:val="9"/>
   </w:num>
-  <w:num w:numId="28" w16cid:durableId="1147015208">
+  <w:num w:numId="28">
     <w:abstractNumId w:val="37"/>
   </w:num>
-  <w:num w:numId="29" w16cid:durableId="436751209">
+  <w:num w:numId="29">
     <w:abstractNumId w:val="19"/>
   </w:num>
-  <w:num w:numId="30" w16cid:durableId="1342008589">
+  <w:num w:numId="30">
     <w:abstractNumId w:val="44"/>
   </w:num>
-  <w:num w:numId="31" w16cid:durableId="198398811">
+  <w:num w:numId="31">
     <w:abstractNumId w:val="21"/>
   </w:num>
-  <w:num w:numId="32" w16cid:durableId="84569404">
+  <w:num w:numId="32">
     <w:abstractNumId w:val="64"/>
   </w:num>
-  <w:num w:numId="33" w16cid:durableId="852185039">
+  <w:num w:numId="33">
     <w:abstractNumId w:val="62"/>
   </w:num>
-  <w:num w:numId="34" w16cid:durableId="522406451">
+  <w:num w:numId="34">
     <w:abstractNumId w:val="48"/>
   </w:num>
-  <w:num w:numId="35" w16cid:durableId="1390418212">
+  <w:num w:numId="35">
     <w:abstractNumId w:val="5"/>
   </w:num>
-  <w:num w:numId="36" w16cid:durableId="1737122515">
+  <w:num w:numId="36">
     <w:abstractNumId w:val="2"/>
   </w:num>
-  <w:num w:numId="37" w16cid:durableId="1975603208">
+  <w:num w:numId="37">
     <w:abstractNumId w:val="29"/>
   </w:num>
-  <w:num w:numId="38" w16cid:durableId="2019304792">
+  <w:num w:numId="38">
     <w:abstractNumId w:val="45"/>
   </w:num>
-  <w:num w:numId="39" w16cid:durableId="1630012835">
+  <w:num w:numId="39">
     <w:abstractNumId w:val="51"/>
   </w:num>
-  <w:num w:numId="40" w16cid:durableId="55978375">
+  <w:num w:numId="40">
     <w:abstractNumId w:val="16"/>
   </w:num>
-  <w:num w:numId="41" w16cid:durableId="1376387432">
+  <w:num w:numId="41">
     <w:abstractNumId w:val="47"/>
   </w:num>
-  <w:num w:numId="42" w16cid:durableId="1522931690">
+  <w:num w:numId="42">
     <w:abstractNumId w:val="60"/>
   </w:num>
-  <w:num w:numId="43" w16cid:durableId="80609405">
+  <w:num w:numId="43">
     <w:abstractNumId w:val="22"/>
   </w:num>
-  <w:num w:numId="44" w16cid:durableId="623927083">
+  <w:num w:numId="44">
     <w:abstractNumId w:val="4"/>
   </w:num>
-  <w:num w:numId="45" w16cid:durableId="1336834505">
+  <w:num w:numId="45">
     <w:abstractNumId w:val="59"/>
   </w:num>
-  <w:num w:numId="46" w16cid:durableId="1425109342">
+  <w:num w:numId="46">
     <w:abstractNumId w:val="35"/>
   </w:num>
-  <w:num w:numId="47" w16cid:durableId="1791363282">
+  <w:num w:numId="47">
     <w:abstractNumId w:val="10"/>
   </w:num>
-  <w:num w:numId="48" w16cid:durableId="274675156">
+  <w:num w:numId="48">
     <w:abstractNumId w:val="23"/>
   </w:num>
-  <w:num w:numId="49" w16cid:durableId="1687368715">
+  <w:num w:numId="49">
     <w:abstractNumId w:val="31"/>
   </w:num>
-  <w:num w:numId="50" w16cid:durableId="1782842122">
+  <w:num w:numId="50">
     <w:abstractNumId w:val="52"/>
   </w:num>
-  <w:num w:numId="51" w16cid:durableId="89856642">
+  <w:num w:numId="51">
     <w:abstractNumId w:val="14"/>
   </w:num>
-  <w:num w:numId="52" w16cid:durableId="1887910442">
+  <w:num w:numId="52">
     <w:abstractNumId w:val="28"/>
   </w:num>
-  <w:num w:numId="53" w16cid:durableId="653484213">
+  <w:num w:numId="53">
     <w:abstractNumId w:val="57"/>
   </w:num>
-  <w:num w:numId="54" w16cid:durableId="2066565358">
+  <w:num w:numId="54">
     <w:abstractNumId w:val="15"/>
   </w:num>
-  <w:num w:numId="55" w16cid:durableId="1598714682">
+  <w:num w:numId="55">
     <w:abstractNumId w:val="18"/>
   </w:num>
-  <w:num w:numId="56" w16cid:durableId="2048405349">
+  <w:num w:numId="56">
     <w:abstractNumId w:val="61"/>
   </w:num>
-  <w:num w:numId="57" w16cid:durableId="248588264">
+  <w:num w:numId="57">
     <w:abstractNumId w:val="39"/>
   </w:num>
-  <w:num w:numId="58" w16cid:durableId="190455496">
+  <w:num w:numId="58">
     <w:abstractNumId w:val="56"/>
   </w:num>
-  <w:num w:numId="59" w16cid:durableId="1988656854">
+  <w:num w:numId="59">
     <w:abstractNumId w:val="58"/>
   </w:num>
-  <w:num w:numId="60" w16cid:durableId="144051664">
+  <w:num w:numId="60">
     <w:abstractNumId w:val="63"/>
   </w:num>
-  <w:num w:numId="61" w16cid:durableId="1764838433">
+  <w:num w:numId="61">
     <w:abstractNumId w:val="6"/>
   </w:num>
-  <w:num w:numId="62" w16cid:durableId="487594920">
+  <w:num w:numId="62">
     <w:abstractNumId w:val="65"/>
   </w:num>
-  <w:num w:numId="63" w16cid:durableId="1355688836">
+  <w:num w:numId="63">
     <w:abstractNumId w:val="0"/>
   </w:num>
-  <w:num w:numId="64" w16cid:durableId="741290260">
+  <w:num w:numId="64">
     <w:abstractNumId w:val="27"/>
   </w:num>
-  <w:num w:numId="65" w16cid:durableId="2044748957">
+  <w:num w:numId="65">
     <w:abstractNumId w:val="43"/>
   </w:num>
-  <w:num w:numId="66" w16cid:durableId="955525922">
+  <w:num w:numId="66">
     <w:abstractNumId w:val="7"/>
   </w:num>
-  <w:num w:numId="67" w16cid:durableId="771319141">
+  <w:num w:numId="67">
     <w:abstractNumId w:val="41"/>
   </w:num>
-  <w:num w:numId="68" w16cid:durableId="1841236009">
+  <w:num w:numId="68">
     <w:abstractNumId w:val="42"/>
   </w:num>
-  <w:num w:numId="69" w16cid:durableId="1308703624">
+  <w:num w:numId="69">
     <w:abstractNumId w:val="11"/>
   </w:num>
-  <w:num w:numId="70" w16cid:durableId="1110786111">
+  <w:num w:numId="70">
     <w:abstractNumId w:val="34"/>
   </w:num>
   <w:numIdMacAtCleanup w:val="68"/>
@@ -35193,7 +35964,7 @@
 </file>
 
 <file path=word/styles.xml><?xml version="1.0" encoding="utf-8"?>
-<w:styles xmlns:mc="http://schemas.openxmlformats.org/markup-compatibility/2006" xmlns:r="http://schemas.openxmlformats.org/officeDocument/2006/relationships" xmlns:w="http://schemas.openxmlformats.org/wordprocessingml/2006/main" xmlns:w14="http://schemas.microsoft.com/office/word/2010/wordml" xmlns:w15="http://schemas.microsoft.com/office/word/2012/wordml" xmlns:w16cex="http://schemas.microsoft.com/office/word/2018/wordml/cex" xmlns:w16cid="http://schemas.microsoft.com/office/word/2016/wordml/cid" xmlns:w16="http://schemas.microsoft.com/office/word/2018/wordml" xmlns:w16du="http://schemas.microsoft.com/office/word/2023/wordml/word16du" xmlns:w16sdtdh="http://schemas.microsoft.com/office/word/2020/wordml/sdtdatahash" xmlns:w16se="http://schemas.microsoft.com/office/word/2015/wordml/symex" mc:Ignorable="w14 w15 w16se w16cid w16 w16cex w16sdtdh w16du">
+<w:styles xmlns:mc="http://schemas.openxmlformats.org/markup-compatibility/2006" xmlns:r="http://schemas.openxmlformats.org/officeDocument/2006/relationships" xmlns:w="http://schemas.openxmlformats.org/wordprocessingml/2006/main" xmlns:w14="http://schemas.microsoft.com/office/word/2010/wordml" xmlns:w15="http://schemas.microsoft.com/office/word/2012/wordml" xmlns:w16cid="http://schemas.microsoft.com/office/word/2016/wordml/cid" xmlns:w16se="http://schemas.microsoft.com/office/word/2015/wordml/symex" mc:Ignorable="w14 w15 w16se w16cid">
   <w:docDefaults>
     <w:rPrDefault>
       <w:rPr>
@@ -35209,7 +35980,7 @@
       </w:pPr>
     </w:pPrDefault>
   </w:docDefaults>
-  <w:latentStyles w:defLockedState="0" w:defUIPriority="99" w:defSemiHidden="0" w:defUnhideWhenUsed="0" w:defQFormat="0" w:count="376">
+  <w:latentStyles w:defLockedState="0" w:defUIPriority="99" w:defSemiHidden="0" w:defUnhideWhenUsed="0" w:defQFormat="0" w:count="375">
     <w:lsdException w:name="Normal" w:uiPriority="0" w:qFormat="1"/>
     <w:lsdException w:name="heading 1" w:uiPriority="9" w:qFormat="1"/>
     <w:lsdException w:name="heading 2" w:semiHidden="1" w:uiPriority="9" w:unhideWhenUsed="1" w:qFormat="1"/>
@@ -35585,11 +36356,11 @@
     <w:lsdException w:name="Smart Hyperlink" w:semiHidden="1" w:unhideWhenUsed="1"/>
     <w:lsdException w:name="Hashtag" w:semiHidden="1" w:unhideWhenUsed="1"/>
     <w:lsdException w:name="Unresolved Mention" w:semiHidden="1" w:unhideWhenUsed="1"/>
-    <w:lsdException w:name="Smart Link" w:semiHidden="1" w:unhideWhenUsed="1"/>
   </w:latentStyles>
   <w:style w:type="paragraph" w:default="1" w:styleId="Normal">
     <w:name w:val="Normal"/>
     <w:qFormat/>
+    <w:rsid w:val="00615FB1"/>
   </w:style>
   <w:style w:type="paragraph" w:styleId="Ttulo1">
     <w:name w:val="heading 1"/>
@@ -39805,6 +40576,15 @@
 </file>
 
 <file path=customXml/item1.xml><?xml version="1.0" encoding="utf-8"?>
+<?mso-contentType ?>
+<FormTemplates xmlns="http://schemas.microsoft.com/sharepoint/v3/contenttype/forms">
+  <Display>DocumentLibraryForm</Display>
+  <Edit>DocumentLibraryForm</Edit>
+  <New>DocumentLibraryForm</New>
+</FormTemplates>
+</file>
+
+<file path=customXml/item2.xml><?xml version="1.0" encoding="utf-8"?>
 <ct:contentTypeSchema xmlns:ct="http://schemas.microsoft.com/office/2006/metadata/contentType" xmlns:ma="http://schemas.microsoft.com/office/2006/metadata/properties/metaAttributes" ct:_="" ma:_="" ma:contentTypeName="Documento" ma:contentTypeID="0x01010082F0508FC22E0443AF197709F097DFD8" ma:contentTypeVersion="12" ma:contentTypeDescription="Crie um novo documento." ma:contentTypeScope="" ma:versionID="cb36accf5e4aef349d47c458616a000c">
   <xsd:schema xmlns:xsd="http://www.w3.org/2001/XMLSchema" xmlns:xs="http://www.w3.org/2001/XMLSchema" xmlns:p="http://schemas.microsoft.com/office/2006/metadata/properties" xmlns:ns2="fcfc36f5-5a2f-4c50-8b8f-7d4447229359" xmlns:ns3="8e4b878d-87ff-4f9f-9750-9936cb4d760b" targetNamespace="http://schemas.microsoft.com/office/2006/metadata/properties" ma:root="true" ma:fieldsID="c0eedc83e72454359df4dc9502869bf3" ns2:_="" ns3:_="">
     <xsd:import namespace="fcfc36f5-5a2f-4c50-8b8f-7d4447229359"/>
@@ -40005,20 +40785,19 @@
 </ct:contentTypeSchema>
 </file>
 
-<file path=customXml/item2.xml><?xml version="1.0" encoding="utf-8"?>
-<?mso-contentType ?>
-<FormTemplates xmlns="http://schemas.microsoft.com/sharepoint/v3/contenttype/forms">
-  <Display>DocumentLibraryForm</Display>
-  <Edit>DocumentLibraryForm</Edit>
-  <New>DocumentLibraryForm</New>
-</FormTemplates>
-</file>
-
 <file path=customXml/item3.xml><?xml version="1.0" encoding="utf-8"?>
 <b:Sources xmlns:b="http://schemas.openxmlformats.org/officeDocument/2006/bibliography" xmlns="http://schemas.openxmlformats.org/officeDocument/2006/bibliography" SelectedStyle="\APA.XSL" StyleName="APA"/>
 </file>
 
 <file path=customXml/itemProps1.xml><?xml version="1.0" encoding="utf-8"?>
+<ds:datastoreItem xmlns:ds="http://schemas.openxmlformats.org/officeDocument/2006/customXml" ds:itemID="{C818D86C-7EF3-4737-8ADC-66A934A66FCB}">
+  <ds:schemaRefs>
+    <ds:schemaRef ds:uri="http://schemas.microsoft.com/sharepoint/v3/contenttype/forms"/>
+  </ds:schemaRefs>
+</ds:datastoreItem>
+</file>
+
+<file path=customXml/itemProps2.xml><?xml version="1.0" encoding="utf-8"?>
 <ds:datastoreItem xmlns:ds="http://schemas.openxmlformats.org/officeDocument/2006/customXml" ds:itemID="{F50E3291-1B58-4B06-AFA9-95022FC8FE02}">
   <ds:schemaRefs>
     <ds:schemaRef ds:uri="http://schemas.microsoft.com/office/2006/metadata/contentType"/>
@@ -40037,16 +40816,8 @@
 </ds:datastoreItem>
 </file>
 
-<file path=customXml/itemProps2.xml><?xml version="1.0" encoding="utf-8"?>
-<ds:datastoreItem xmlns:ds="http://schemas.openxmlformats.org/officeDocument/2006/customXml" ds:itemID="{C818D86C-7EF3-4737-8ADC-66A934A66FCB}">
-  <ds:schemaRefs>
-    <ds:schemaRef ds:uri="http://schemas.microsoft.com/sharepoint/v3/contenttype/forms"/>
-  </ds:schemaRefs>
-</ds:datastoreItem>
-</file>
-
 <file path=customXml/itemProps3.xml><?xml version="1.0" encoding="utf-8"?>
-<ds:datastoreItem xmlns:ds="http://schemas.openxmlformats.org/officeDocument/2006/customXml" ds:itemID="{60FAFB12-B7CF-436E-A495-652A74D6DEDB}">
+<ds:datastoreItem xmlns:ds="http://schemas.openxmlformats.org/officeDocument/2006/customXml" ds:itemID="{B4C9B61D-09C4-4B60-B498-EF40AD6F3F78}">
   <ds:schemaRefs>
     <ds:schemaRef ds:uri="http://schemas.openxmlformats.org/officeDocument/2006/bibliography"/>
   </ds:schemaRefs>

</xml_diff>

<commit_message>
maioria do detalhamento do Sprint 3
</commit_message>
<xml_diff>
--- a/relatório-yourself.docx
+++ b/relatório-yourself.docx
@@ -1834,6 +1834,7 @@
           <w:docPartUnique/>
         </w:docPartObj>
       </w:sdtPr>
+      <w:sdtEndPr/>
       <w:sdtContent>
         <w:p>
           <w:pPr>
@@ -7669,27 +7670,36 @@
       <w:pPr>
         <w:rPr>
           <w:rFonts w:ascii="Arial" w:hAnsi="Arial" w:cs="Arial"/>
+          <w:sz w:val="24"/>
+          <w:szCs w:val="24"/>
+        </w:rPr>
+      </w:pPr>
+      <w:r>
+        <w:rPr>
+          <w:rFonts w:ascii="Arial" w:hAnsi="Arial" w:cs="Arial"/>
+          <w:sz w:val="24"/>
+          <w:szCs w:val="24"/>
+        </w:rPr>
+        <w:t>Com base nisso, estabeleceu-se uma meta de 120 horas de trabalho, reservando 24 horas (16% do sprint) como margem para eventuais contratempos e atrasos. Para atingir essa meta, seriam necessárias aproximadamente 10 horas de trabalho diárias.</w:t>
+      </w:r>
+    </w:p>
+    <w:p>
+      <w:pPr>
+        <w:rPr>
+          <w:rFonts w:ascii="Arial" w:hAnsi="Arial" w:cs="Arial"/>
           <w:b/>
           <w:bCs/>
-          <w:sz w:val="24"/>
-          <w:szCs w:val="24"/>
-        </w:rPr>
-      </w:pPr>
-      <w:r>
-        <w:rPr>
-          <w:rFonts w:ascii="Arial" w:hAnsi="Arial" w:cs="Arial"/>
-          <w:sz w:val="24"/>
-          <w:szCs w:val="24"/>
-        </w:rPr>
-        <w:t>Com base nisso, estabeleceu-se uma meta de 120 horas de trabalho, reservando 24 horas (16% do sprint) como margem para eventuais contratempos e atrasos. Para atingir essa meta, seriam necessárias aproximadamente 10 horas de trabalho diárias.</w:t>
-      </w:r>
+          <w:sz w:val="28"/>
+          <w:szCs w:val="28"/>
+        </w:rPr>
+      </w:pPr>
       <w:r>
         <w:rPr>
           <w:rFonts w:ascii="Arial" w:hAnsi="Arial" w:cs="Arial"/>
           <w:b/>
           <w:bCs/>
-          <w:sz w:val="24"/>
-          <w:szCs w:val="24"/>
+          <w:sz w:val="28"/>
+          <w:szCs w:val="28"/>
         </w:rPr>
         <w:t>Metas do Primeiro Sprint</w:t>
       </w:r>
@@ -7754,7 +7764,6 @@
         <w:spacing w:after="160" w:line="259" w:lineRule="auto"/>
         <w:rPr>
           <w:rFonts w:ascii="Arial" w:hAnsi="Arial" w:cs="Arial"/>
-          <w:b/>
           <w:sz w:val="28"/>
           <w:szCs w:val="28"/>
         </w:rPr>
@@ -7762,7 +7771,6 @@
       <w:r>
         <w:rPr>
           <w:rFonts w:ascii="Arial" w:hAnsi="Arial" w:cs="Arial"/>
-          <w:b/>
           <w:sz w:val="28"/>
           <w:szCs w:val="28"/>
         </w:rPr>
@@ -7771,7 +7779,6 @@
       <w:r>
         <w:rPr>
           <w:rFonts w:ascii="Arial" w:hAnsi="Arial" w:cs="Arial"/>
-          <w:b/>
           <w:bCs/>
           <w:sz w:val="28"/>
           <w:szCs w:val="28"/>
@@ -7781,7 +7788,6 @@
       <w:r>
         <w:rPr>
           <w:rFonts w:ascii="Arial" w:hAnsi="Arial" w:cs="Arial"/>
-          <w:b/>
           <w:sz w:val="28"/>
           <w:szCs w:val="28"/>
         </w:rPr>
@@ -7798,16 +7804,16 @@
         <w:rPr>
           <w:rFonts w:ascii="Arial" w:hAnsi="Arial" w:cs="Arial"/>
           <w:bCs/>
-          <w:sz w:val="28"/>
-          <w:szCs w:val="28"/>
+          <w:sz w:val="24"/>
+          <w:szCs w:val="24"/>
         </w:rPr>
       </w:pPr>
       <w:r>
         <w:rPr>
           <w:rFonts w:ascii="Arial" w:hAnsi="Arial" w:cs="Arial"/>
           <w:bCs/>
-          <w:sz w:val="28"/>
-          <w:szCs w:val="28"/>
+          <w:sz w:val="24"/>
+          <w:szCs w:val="24"/>
         </w:rPr>
         <w:t>Tela inicial</w:t>
       </w:r>
@@ -7822,16 +7828,16 @@
         <w:rPr>
           <w:rFonts w:ascii="Arial" w:hAnsi="Arial" w:cs="Arial"/>
           <w:bCs/>
-          <w:sz w:val="28"/>
-          <w:szCs w:val="28"/>
+          <w:sz w:val="24"/>
+          <w:szCs w:val="24"/>
         </w:rPr>
       </w:pPr>
       <w:r>
         <w:rPr>
           <w:rFonts w:ascii="Arial" w:hAnsi="Arial" w:cs="Arial"/>
           <w:bCs/>
-          <w:sz w:val="28"/>
-          <w:szCs w:val="28"/>
+          <w:sz w:val="24"/>
+          <w:szCs w:val="24"/>
         </w:rPr>
         <w:t>Tela de login/cadastro</w:t>
       </w:r>
@@ -7846,16 +7852,16 @@
         <w:rPr>
           <w:rFonts w:ascii="Arial" w:hAnsi="Arial" w:cs="Arial"/>
           <w:bCs/>
-          <w:sz w:val="28"/>
-          <w:szCs w:val="28"/>
+          <w:sz w:val="24"/>
+          <w:szCs w:val="24"/>
         </w:rPr>
       </w:pPr>
       <w:r>
         <w:rPr>
           <w:rFonts w:ascii="Arial" w:hAnsi="Arial" w:cs="Arial"/>
           <w:bCs/>
-          <w:sz w:val="28"/>
-          <w:szCs w:val="28"/>
+          <w:sz w:val="24"/>
+          <w:szCs w:val="24"/>
         </w:rPr>
         <w:t>Tela home (cadernos)</w:t>
       </w:r>
@@ -7870,16 +7876,16 @@
         <w:rPr>
           <w:rFonts w:ascii="Arial" w:hAnsi="Arial" w:cs="Arial"/>
           <w:bCs/>
-          <w:sz w:val="28"/>
-          <w:szCs w:val="28"/>
+          <w:sz w:val="24"/>
+          <w:szCs w:val="24"/>
         </w:rPr>
       </w:pPr>
       <w:r>
         <w:rPr>
           <w:rFonts w:ascii="Arial" w:hAnsi="Arial" w:cs="Arial"/>
           <w:bCs/>
-          <w:sz w:val="28"/>
-          <w:szCs w:val="28"/>
+          <w:sz w:val="24"/>
+          <w:szCs w:val="24"/>
         </w:rPr>
         <w:lastRenderedPageBreak/>
         <w:t>Tela Tarefas</w:t>
@@ -7895,16 +7901,16 @@
         <w:rPr>
           <w:rFonts w:ascii="Arial" w:hAnsi="Arial" w:cs="Arial"/>
           <w:bCs/>
-          <w:sz w:val="28"/>
-          <w:szCs w:val="28"/>
+          <w:sz w:val="24"/>
+          <w:szCs w:val="24"/>
         </w:rPr>
       </w:pPr>
       <w:r>
         <w:rPr>
           <w:rFonts w:ascii="Arial" w:hAnsi="Arial" w:cs="Arial"/>
           <w:bCs/>
-          <w:sz w:val="28"/>
-          <w:szCs w:val="28"/>
+          <w:sz w:val="24"/>
+          <w:szCs w:val="24"/>
         </w:rPr>
         <w:t>Tela de Shop</w:t>
       </w:r>
@@ -7919,16 +7925,16 @@
         <w:rPr>
           <w:rFonts w:ascii="Arial" w:hAnsi="Arial" w:cs="Arial"/>
           <w:bCs/>
-          <w:sz w:val="28"/>
-          <w:szCs w:val="28"/>
+          <w:sz w:val="24"/>
+          <w:szCs w:val="24"/>
         </w:rPr>
       </w:pPr>
       <w:r>
         <w:rPr>
           <w:rFonts w:ascii="Arial" w:hAnsi="Arial" w:cs="Arial"/>
           <w:bCs/>
-          <w:sz w:val="28"/>
-          <w:szCs w:val="28"/>
+          <w:sz w:val="24"/>
+          <w:szCs w:val="24"/>
         </w:rPr>
         <w:t>Tela de Profile</w:t>
       </w:r>
@@ -16957,6 +16963,1049 @@
           <w:rFonts w:ascii="Segoe UI" w:eastAsia="Times New Roman" w:hAnsi="Segoe UI" w:cs="Segoe UI"/>
           <w:sz w:val="18"/>
           <w:szCs w:val="18"/>
+          <w:lang w:eastAsia="pt-BR"/>
+        </w:rPr>
+      </w:pPr>
+      <w:r>
+        <w:rPr>
+          <w:rFonts w:ascii="Arial" w:eastAsia="Times New Roman" w:hAnsi="Arial" w:cs="Arial"/>
+          <w:sz w:val="24"/>
+          <w:szCs w:val="24"/>
+          <w:lang w:eastAsia="pt-BR"/>
+        </w:rPr>
+        <w:t> </w:t>
+      </w:r>
+    </w:p>
+    <w:tbl>
+      <w:tblPr>
+        <w:tblW w:w="0" w:type="dxa"/>
+        <w:tblBorders>
+          <w:top w:val="outset" w:sz="6" w:space="0" w:color="auto"/>
+          <w:left w:val="outset" w:sz="6" w:space="0" w:color="auto"/>
+          <w:bottom w:val="outset" w:sz="6" w:space="0" w:color="auto"/>
+          <w:right w:val="outset" w:sz="6" w:space="0" w:color="auto"/>
+        </w:tblBorders>
+        <w:tblCellMar>
+          <w:left w:w="0" w:type="dxa"/>
+          <w:right w:w="0" w:type="dxa"/>
+        </w:tblCellMar>
+        <w:tblLook w:val="04A0" w:firstRow="1" w:lastRow="0" w:firstColumn="1" w:lastColumn="0" w:noHBand="0" w:noVBand="1"/>
+      </w:tblPr>
+      <w:tblGrid>
+        <w:gridCol w:w="2931"/>
+        <w:gridCol w:w="2913"/>
+        <w:gridCol w:w="2927"/>
+      </w:tblGrid>
+      <w:tr>
+        <w:trPr>
+          <w:trHeight w:val="300"/>
+        </w:trPr>
+        <w:tc>
+          <w:tcPr>
+            <w:tcW w:w="9015" w:type="dxa"/>
+            <w:gridSpan w:val="3"/>
+            <w:tcBorders>
+              <w:top w:val="single" w:sz="6" w:space="0" w:color="000000"/>
+              <w:left w:val="single" w:sz="6" w:space="0" w:color="000000"/>
+              <w:bottom w:val="single" w:sz="6" w:space="0" w:color="000000"/>
+              <w:right w:val="single" w:sz="6" w:space="0" w:color="000000"/>
+            </w:tcBorders>
+            <w:shd w:val="clear" w:color="auto" w:fill="F6C5AC"/>
+            <w:vAlign w:val="center"/>
+            <w:hideMark/>
+          </w:tcPr>
+          <w:p>
+            <w:pPr>
+              <w:spacing w:after="0" w:line="240" w:lineRule="auto"/>
+              <w:jc w:val="center"/>
+              <w:textAlignment w:val="baseline"/>
+              <w:rPr>
+                <w:rFonts w:ascii="Times New Roman" w:eastAsia="Times New Roman" w:hAnsi="Times New Roman" w:cs="Times New Roman"/>
+                <w:sz w:val="24"/>
+                <w:szCs w:val="24"/>
+                <w:lang w:eastAsia="pt-BR"/>
+              </w:rPr>
+            </w:pPr>
+            <w:bookmarkStart w:id="20" w:name="_Hlk181974945"/>
+            <w:r>
+              <w:rPr>
+                <w:rFonts w:ascii="Arial" w:eastAsia="Times New Roman" w:hAnsi="Arial" w:cs="Arial"/>
+                <w:sz w:val="28"/>
+                <w:szCs w:val="28"/>
+                <w:lang w:eastAsia="pt-BR"/>
+              </w:rPr>
+              <w:t>Plano de Testes de Login </w:t>
+            </w:r>
+          </w:p>
+        </w:tc>
+      </w:tr>
+      <w:tr>
+        <w:trPr>
+          <w:trHeight w:val="300"/>
+        </w:trPr>
+        <w:tc>
+          <w:tcPr>
+            <w:tcW w:w="3000" w:type="dxa"/>
+            <w:tcBorders>
+              <w:top w:val="single" w:sz="6" w:space="0" w:color="000000"/>
+              <w:left w:val="single" w:sz="6" w:space="0" w:color="000000"/>
+              <w:bottom w:val="single" w:sz="6" w:space="0" w:color="000000"/>
+              <w:right w:val="single" w:sz="6" w:space="0" w:color="000000"/>
+            </w:tcBorders>
+            <w:shd w:val="clear" w:color="auto" w:fill="auto"/>
+            <w:vAlign w:val="center"/>
+            <w:hideMark/>
+          </w:tcPr>
+          <w:p>
+            <w:pPr>
+              <w:spacing w:after="0" w:line="240" w:lineRule="auto"/>
+              <w:jc w:val="center"/>
+              <w:textAlignment w:val="baseline"/>
+              <w:rPr>
+                <w:rFonts w:ascii="Times New Roman" w:eastAsia="Times New Roman" w:hAnsi="Times New Roman" w:cs="Times New Roman"/>
+                <w:sz w:val="24"/>
+                <w:szCs w:val="24"/>
+                <w:lang w:eastAsia="pt-BR"/>
+              </w:rPr>
+            </w:pPr>
+            <w:r>
+              <w:rPr>
+                <w:rFonts w:ascii="Arial" w:eastAsia="Times New Roman" w:hAnsi="Arial" w:cs="Arial"/>
+                <w:sz w:val="24"/>
+                <w:szCs w:val="24"/>
+                <w:lang w:eastAsia="pt-BR"/>
+              </w:rPr>
+              <w:t>PASSOS </w:t>
+            </w:r>
+          </w:p>
+        </w:tc>
+        <w:tc>
+          <w:tcPr>
+            <w:tcW w:w="3000" w:type="dxa"/>
+            <w:tcBorders>
+              <w:top w:val="single" w:sz="6" w:space="0" w:color="000000"/>
+              <w:left w:val="single" w:sz="6" w:space="0" w:color="000000"/>
+              <w:bottom w:val="single" w:sz="6" w:space="0" w:color="000000"/>
+              <w:right w:val="single" w:sz="6" w:space="0" w:color="000000"/>
+            </w:tcBorders>
+            <w:shd w:val="clear" w:color="auto" w:fill="auto"/>
+            <w:vAlign w:val="center"/>
+            <w:hideMark/>
+          </w:tcPr>
+          <w:p>
+            <w:pPr>
+              <w:spacing w:after="0" w:line="240" w:lineRule="auto"/>
+              <w:jc w:val="center"/>
+              <w:textAlignment w:val="baseline"/>
+              <w:rPr>
+                <w:rFonts w:ascii="Times New Roman" w:eastAsia="Times New Roman" w:hAnsi="Times New Roman" w:cs="Times New Roman"/>
+                <w:sz w:val="24"/>
+                <w:szCs w:val="24"/>
+                <w:lang w:eastAsia="pt-BR"/>
+              </w:rPr>
+            </w:pPr>
+            <w:r>
+              <w:rPr>
+                <w:rFonts w:ascii="Arial" w:eastAsia="Times New Roman" w:hAnsi="Arial" w:cs="Arial"/>
+                <w:sz w:val="24"/>
+                <w:szCs w:val="24"/>
+                <w:lang w:eastAsia="pt-BR"/>
+              </w:rPr>
+              <w:t>RESULTADO ESPERADO </w:t>
+            </w:r>
+          </w:p>
+        </w:tc>
+        <w:tc>
+          <w:tcPr>
+            <w:tcW w:w="3000" w:type="dxa"/>
+            <w:tcBorders>
+              <w:top w:val="single" w:sz="6" w:space="0" w:color="000000"/>
+              <w:left w:val="single" w:sz="6" w:space="0" w:color="000000"/>
+              <w:bottom w:val="single" w:sz="6" w:space="0" w:color="000000"/>
+              <w:right w:val="single" w:sz="6" w:space="0" w:color="000000"/>
+            </w:tcBorders>
+            <w:shd w:val="clear" w:color="auto" w:fill="auto"/>
+            <w:vAlign w:val="center"/>
+            <w:hideMark/>
+          </w:tcPr>
+          <w:p>
+            <w:pPr>
+              <w:spacing w:after="0" w:line="240" w:lineRule="auto"/>
+              <w:jc w:val="center"/>
+              <w:textAlignment w:val="baseline"/>
+              <w:rPr>
+                <w:rFonts w:ascii="Times New Roman" w:eastAsia="Times New Roman" w:hAnsi="Times New Roman" w:cs="Times New Roman"/>
+                <w:sz w:val="24"/>
+                <w:szCs w:val="24"/>
+                <w:lang w:eastAsia="pt-BR"/>
+              </w:rPr>
+            </w:pPr>
+            <w:r>
+              <w:rPr>
+                <w:rFonts w:ascii="Arial" w:eastAsia="Times New Roman" w:hAnsi="Arial" w:cs="Arial"/>
+                <w:sz w:val="24"/>
+                <w:szCs w:val="24"/>
+                <w:lang w:eastAsia="pt-BR"/>
+              </w:rPr>
+              <w:t>RESULTADO OBTIDO </w:t>
+            </w:r>
+          </w:p>
+        </w:tc>
+      </w:tr>
+      <w:tr>
+        <w:trPr>
+          <w:trHeight w:val="300"/>
+        </w:trPr>
+        <w:tc>
+          <w:tcPr>
+            <w:tcW w:w="3000" w:type="dxa"/>
+            <w:tcBorders>
+              <w:top w:val="single" w:sz="6" w:space="0" w:color="000000"/>
+              <w:left w:val="single" w:sz="6" w:space="0" w:color="000000"/>
+              <w:bottom w:val="single" w:sz="6" w:space="0" w:color="000000"/>
+              <w:right w:val="single" w:sz="6" w:space="0" w:color="000000"/>
+            </w:tcBorders>
+            <w:shd w:val="clear" w:color="auto" w:fill="auto"/>
+            <w:vAlign w:val="center"/>
+            <w:hideMark/>
+          </w:tcPr>
+          <w:p>
+            <w:pPr>
+              <w:spacing w:after="0" w:line="240" w:lineRule="auto"/>
+              <w:jc w:val="center"/>
+              <w:textAlignment w:val="baseline"/>
+              <w:rPr>
+                <w:rFonts w:ascii="Times New Roman" w:eastAsia="Times New Roman" w:hAnsi="Times New Roman" w:cs="Times New Roman"/>
+                <w:sz w:val="24"/>
+                <w:szCs w:val="24"/>
+                <w:lang w:eastAsia="pt-BR"/>
+              </w:rPr>
+            </w:pPr>
+            <w:r>
+              <w:rPr>
+                <w:rFonts w:ascii="Arial" w:eastAsia="Times New Roman" w:hAnsi="Arial" w:cs="Arial"/>
+                <w:sz w:val="24"/>
+                <w:szCs w:val="24"/>
+                <w:lang w:eastAsia="pt-BR"/>
+              </w:rPr>
+              <w:lastRenderedPageBreak/>
+              <w:t>digitar um login cadastrado no banco, mas com a senha errada. </w:t>
+            </w:r>
+          </w:p>
+        </w:tc>
+        <w:tc>
+          <w:tcPr>
+            <w:tcW w:w="3000" w:type="dxa"/>
+            <w:tcBorders>
+              <w:top w:val="single" w:sz="6" w:space="0" w:color="000000"/>
+              <w:left w:val="single" w:sz="6" w:space="0" w:color="000000"/>
+              <w:bottom w:val="single" w:sz="6" w:space="0" w:color="000000"/>
+              <w:right w:val="single" w:sz="6" w:space="0" w:color="000000"/>
+            </w:tcBorders>
+            <w:shd w:val="clear" w:color="auto" w:fill="auto"/>
+            <w:vAlign w:val="center"/>
+            <w:hideMark/>
+          </w:tcPr>
+          <w:p>
+            <w:pPr>
+              <w:spacing w:after="0" w:line="240" w:lineRule="auto"/>
+              <w:jc w:val="center"/>
+              <w:textAlignment w:val="baseline"/>
+              <w:rPr>
+                <w:rFonts w:ascii="Times New Roman" w:eastAsia="Times New Roman" w:hAnsi="Times New Roman" w:cs="Times New Roman"/>
+                <w:sz w:val="24"/>
+                <w:szCs w:val="24"/>
+                <w:lang w:eastAsia="pt-BR"/>
+              </w:rPr>
+            </w:pPr>
+            <w:r>
+              <w:rPr>
+                <w:rFonts w:ascii="Arial" w:eastAsia="Times New Roman" w:hAnsi="Arial" w:cs="Arial"/>
+                <w:sz w:val="24"/>
+                <w:szCs w:val="24"/>
+                <w:lang w:eastAsia="pt-BR"/>
+              </w:rPr>
+              <w:t xml:space="preserve">o sistema deverá mostrar a mensagem de erro ao </w:t>
+            </w:r>
+            <w:proofErr w:type="spellStart"/>
+            <w:r>
+              <w:rPr>
+                <w:rFonts w:ascii="Arial" w:eastAsia="Times New Roman" w:hAnsi="Arial" w:cs="Arial"/>
+                <w:sz w:val="24"/>
+                <w:szCs w:val="24"/>
+                <w:lang w:eastAsia="pt-BR"/>
+              </w:rPr>
+              <w:t>logar</w:t>
+            </w:r>
+            <w:proofErr w:type="spellEnd"/>
+            <w:r>
+              <w:rPr>
+                <w:rFonts w:ascii="Arial" w:eastAsia="Times New Roman" w:hAnsi="Arial" w:cs="Arial"/>
+                <w:sz w:val="24"/>
+                <w:szCs w:val="24"/>
+                <w:lang w:eastAsia="pt-BR"/>
+              </w:rPr>
+              <w:t>, pois o nome e a senha devem estar iguais ao efetuar o cadastro. </w:t>
+            </w:r>
+          </w:p>
+        </w:tc>
+        <w:tc>
+          <w:tcPr>
+            <w:tcW w:w="3000" w:type="dxa"/>
+            <w:tcBorders>
+              <w:top w:val="single" w:sz="6" w:space="0" w:color="000000"/>
+              <w:left w:val="single" w:sz="6" w:space="0" w:color="000000"/>
+              <w:bottom w:val="single" w:sz="6" w:space="0" w:color="000000"/>
+              <w:right w:val="single" w:sz="6" w:space="0" w:color="000000"/>
+            </w:tcBorders>
+            <w:shd w:val="clear" w:color="auto" w:fill="auto"/>
+            <w:vAlign w:val="center"/>
+            <w:hideMark/>
+          </w:tcPr>
+          <w:p>
+            <w:pPr>
+              <w:spacing w:after="0" w:line="240" w:lineRule="auto"/>
+              <w:jc w:val="center"/>
+              <w:textAlignment w:val="baseline"/>
+              <w:rPr>
+                <w:rFonts w:ascii="Times New Roman" w:eastAsia="Times New Roman" w:hAnsi="Times New Roman" w:cs="Times New Roman"/>
+                <w:sz w:val="24"/>
+                <w:szCs w:val="24"/>
+                <w:lang w:eastAsia="pt-BR"/>
+              </w:rPr>
+            </w:pPr>
+            <w:r>
+              <w:rPr>
+                <w:rFonts w:ascii="Arial" w:eastAsia="Times New Roman" w:hAnsi="Arial" w:cs="Arial"/>
+                <w:sz w:val="24"/>
+                <w:szCs w:val="24"/>
+                <w:lang w:eastAsia="pt-BR"/>
+              </w:rPr>
+              <w:t>O sistema mostra a mensagem de erro “senha incorreta”. </w:t>
+            </w:r>
+          </w:p>
+        </w:tc>
+      </w:tr>
+      <w:tr>
+        <w:trPr>
+          <w:trHeight w:val="300"/>
+        </w:trPr>
+        <w:tc>
+          <w:tcPr>
+            <w:tcW w:w="3000" w:type="dxa"/>
+            <w:tcBorders>
+              <w:top w:val="single" w:sz="6" w:space="0" w:color="000000"/>
+              <w:left w:val="single" w:sz="6" w:space="0" w:color="000000"/>
+              <w:bottom w:val="single" w:sz="6" w:space="0" w:color="000000"/>
+              <w:right w:val="single" w:sz="6" w:space="0" w:color="000000"/>
+            </w:tcBorders>
+            <w:shd w:val="clear" w:color="auto" w:fill="auto"/>
+            <w:vAlign w:val="center"/>
+            <w:hideMark/>
+          </w:tcPr>
+          <w:p>
+            <w:pPr>
+              <w:spacing w:after="0" w:line="240" w:lineRule="auto"/>
+              <w:jc w:val="center"/>
+              <w:textAlignment w:val="baseline"/>
+              <w:rPr>
+                <w:rFonts w:ascii="Times New Roman" w:eastAsia="Times New Roman" w:hAnsi="Times New Roman" w:cs="Times New Roman"/>
+                <w:sz w:val="24"/>
+                <w:szCs w:val="24"/>
+                <w:lang w:eastAsia="pt-BR"/>
+              </w:rPr>
+            </w:pPr>
+            <w:r>
+              <w:rPr>
+                <w:rFonts w:ascii="Arial" w:eastAsia="Times New Roman" w:hAnsi="Arial" w:cs="Arial"/>
+                <w:sz w:val="24"/>
+                <w:szCs w:val="24"/>
+                <w:lang w:eastAsia="pt-BR"/>
+              </w:rPr>
+              <w:t>Digitar login e senha que não foram cadastrados no banco. </w:t>
+            </w:r>
+          </w:p>
+        </w:tc>
+        <w:tc>
+          <w:tcPr>
+            <w:tcW w:w="3000" w:type="dxa"/>
+            <w:tcBorders>
+              <w:top w:val="single" w:sz="6" w:space="0" w:color="000000"/>
+              <w:left w:val="single" w:sz="6" w:space="0" w:color="000000"/>
+              <w:bottom w:val="single" w:sz="6" w:space="0" w:color="000000"/>
+              <w:right w:val="single" w:sz="6" w:space="0" w:color="000000"/>
+            </w:tcBorders>
+            <w:shd w:val="clear" w:color="auto" w:fill="auto"/>
+            <w:vAlign w:val="center"/>
+            <w:hideMark/>
+          </w:tcPr>
+          <w:p>
+            <w:pPr>
+              <w:spacing w:after="0" w:line="240" w:lineRule="auto"/>
+              <w:jc w:val="center"/>
+              <w:textAlignment w:val="baseline"/>
+              <w:rPr>
+                <w:rFonts w:ascii="Times New Roman" w:eastAsia="Times New Roman" w:hAnsi="Times New Roman" w:cs="Times New Roman"/>
+                <w:sz w:val="24"/>
+                <w:szCs w:val="24"/>
+                <w:lang w:eastAsia="pt-BR"/>
+              </w:rPr>
+            </w:pPr>
+            <w:r>
+              <w:rPr>
+                <w:rFonts w:ascii="Arial" w:eastAsia="Times New Roman" w:hAnsi="Arial" w:cs="Arial"/>
+                <w:sz w:val="24"/>
+                <w:szCs w:val="24"/>
+                <w:lang w:eastAsia="pt-BR"/>
+              </w:rPr>
+              <w:t xml:space="preserve">o sistema deverá mostrar a mensagem de erro ao </w:t>
+            </w:r>
+            <w:proofErr w:type="spellStart"/>
+            <w:r>
+              <w:rPr>
+                <w:rFonts w:ascii="Arial" w:eastAsia="Times New Roman" w:hAnsi="Arial" w:cs="Arial"/>
+                <w:sz w:val="24"/>
+                <w:szCs w:val="24"/>
+                <w:lang w:eastAsia="pt-BR"/>
+              </w:rPr>
+              <w:t>logar</w:t>
+            </w:r>
+            <w:proofErr w:type="spellEnd"/>
+            <w:r>
+              <w:rPr>
+                <w:rFonts w:ascii="Arial" w:eastAsia="Times New Roman" w:hAnsi="Arial" w:cs="Arial"/>
+                <w:sz w:val="24"/>
+                <w:szCs w:val="24"/>
+                <w:lang w:eastAsia="pt-BR"/>
+              </w:rPr>
+              <w:t>, pois o nome e a senha devem estar iguais ao efetuar o cadastro. </w:t>
+            </w:r>
+          </w:p>
+        </w:tc>
+        <w:tc>
+          <w:tcPr>
+            <w:tcW w:w="3000" w:type="dxa"/>
+            <w:tcBorders>
+              <w:top w:val="single" w:sz="6" w:space="0" w:color="000000"/>
+              <w:left w:val="single" w:sz="6" w:space="0" w:color="000000"/>
+              <w:bottom w:val="single" w:sz="6" w:space="0" w:color="000000"/>
+              <w:right w:val="single" w:sz="6" w:space="0" w:color="000000"/>
+            </w:tcBorders>
+            <w:shd w:val="clear" w:color="auto" w:fill="auto"/>
+            <w:vAlign w:val="center"/>
+            <w:hideMark/>
+          </w:tcPr>
+          <w:p>
+            <w:pPr>
+              <w:spacing w:after="0" w:line="240" w:lineRule="auto"/>
+              <w:jc w:val="center"/>
+              <w:textAlignment w:val="baseline"/>
+              <w:rPr>
+                <w:rFonts w:ascii="Times New Roman" w:eastAsia="Times New Roman" w:hAnsi="Times New Roman" w:cs="Times New Roman"/>
+                <w:sz w:val="24"/>
+                <w:szCs w:val="24"/>
+                <w:lang w:eastAsia="pt-BR"/>
+              </w:rPr>
+            </w:pPr>
+            <w:r>
+              <w:rPr>
+                <w:rFonts w:ascii="Arial" w:eastAsia="Times New Roman" w:hAnsi="Arial" w:cs="Arial"/>
+                <w:sz w:val="24"/>
+                <w:szCs w:val="24"/>
+                <w:lang w:eastAsia="pt-BR"/>
+              </w:rPr>
+              <w:t>O sistema mostra a mensagem de erro “usuário não cadastrado”. </w:t>
+            </w:r>
+          </w:p>
+        </w:tc>
+      </w:tr>
+      <w:tr>
+        <w:trPr>
+          <w:trHeight w:val="300"/>
+        </w:trPr>
+        <w:tc>
+          <w:tcPr>
+            <w:tcW w:w="3000" w:type="dxa"/>
+            <w:tcBorders>
+              <w:top w:val="single" w:sz="6" w:space="0" w:color="000000"/>
+              <w:left w:val="single" w:sz="6" w:space="0" w:color="000000"/>
+              <w:bottom w:val="single" w:sz="6" w:space="0" w:color="000000"/>
+              <w:right w:val="single" w:sz="6" w:space="0" w:color="000000"/>
+            </w:tcBorders>
+            <w:shd w:val="clear" w:color="auto" w:fill="auto"/>
+            <w:vAlign w:val="center"/>
+            <w:hideMark/>
+          </w:tcPr>
+          <w:p>
+            <w:pPr>
+              <w:spacing w:after="0" w:line="240" w:lineRule="auto"/>
+              <w:jc w:val="center"/>
+              <w:textAlignment w:val="baseline"/>
+              <w:rPr>
+                <w:rFonts w:ascii="Times New Roman" w:eastAsia="Times New Roman" w:hAnsi="Times New Roman" w:cs="Times New Roman"/>
+                <w:sz w:val="24"/>
+                <w:szCs w:val="24"/>
+                <w:lang w:eastAsia="pt-BR"/>
+              </w:rPr>
+            </w:pPr>
+            <w:r>
+              <w:rPr>
+                <w:rFonts w:ascii="Arial" w:eastAsia="Times New Roman" w:hAnsi="Arial" w:cs="Arial"/>
+                <w:sz w:val="24"/>
+                <w:szCs w:val="24"/>
+                <w:lang w:eastAsia="pt-BR"/>
+              </w:rPr>
+              <w:t>Deixar o campo de senha vazio. </w:t>
+            </w:r>
+          </w:p>
+        </w:tc>
+        <w:tc>
+          <w:tcPr>
+            <w:tcW w:w="3000" w:type="dxa"/>
+            <w:tcBorders>
+              <w:top w:val="single" w:sz="6" w:space="0" w:color="000000"/>
+              <w:left w:val="single" w:sz="6" w:space="0" w:color="000000"/>
+              <w:bottom w:val="single" w:sz="6" w:space="0" w:color="000000"/>
+              <w:right w:val="single" w:sz="6" w:space="0" w:color="000000"/>
+            </w:tcBorders>
+            <w:shd w:val="clear" w:color="auto" w:fill="auto"/>
+            <w:vAlign w:val="center"/>
+            <w:hideMark/>
+          </w:tcPr>
+          <w:p>
+            <w:pPr>
+              <w:spacing w:after="0" w:line="240" w:lineRule="auto"/>
+              <w:jc w:val="center"/>
+              <w:textAlignment w:val="baseline"/>
+              <w:rPr>
+                <w:rFonts w:ascii="Times New Roman" w:eastAsia="Times New Roman" w:hAnsi="Times New Roman" w:cs="Times New Roman"/>
+                <w:sz w:val="24"/>
+                <w:szCs w:val="24"/>
+                <w:lang w:eastAsia="pt-BR"/>
+              </w:rPr>
+            </w:pPr>
+            <w:r>
+              <w:rPr>
+                <w:rFonts w:ascii="Arial" w:eastAsia="Times New Roman" w:hAnsi="Arial" w:cs="Arial"/>
+                <w:sz w:val="24"/>
+                <w:szCs w:val="24"/>
+                <w:lang w:eastAsia="pt-BR"/>
+              </w:rPr>
+              <w:t xml:space="preserve">o sistema deverá mostrar a mensagem de erro ao </w:t>
+            </w:r>
+            <w:proofErr w:type="spellStart"/>
+            <w:r>
+              <w:rPr>
+                <w:rFonts w:ascii="Arial" w:eastAsia="Times New Roman" w:hAnsi="Arial" w:cs="Arial"/>
+                <w:sz w:val="24"/>
+                <w:szCs w:val="24"/>
+                <w:lang w:eastAsia="pt-BR"/>
+              </w:rPr>
+              <w:t>logar</w:t>
+            </w:r>
+            <w:proofErr w:type="spellEnd"/>
+            <w:r>
+              <w:rPr>
+                <w:rFonts w:ascii="Arial" w:eastAsia="Times New Roman" w:hAnsi="Arial" w:cs="Arial"/>
+                <w:sz w:val="24"/>
+                <w:szCs w:val="24"/>
+                <w:lang w:eastAsia="pt-BR"/>
+              </w:rPr>
+              <w:t>, pois o nome e a senha devem estar preenchidos. </w:t>
+            </w:r>
+          </w:p>
+        </w:tc>
+        <w:tc>
+          <w:tcPr>
+            <w:tcW w:w="3000" w:type="dxa"/>
+            <w:tcBorders>
+              <w:top w:val="single" w:sz="6" w:space="0" w:color="000000"/>
+              <w:left w:val="single" w:sz="6" w:space="0" w:color="000000"/>
+              <w:bottom w:val="single" w:sz="6" w:space="0" w:color="000000"/>
+              <w:right w:val="single" w:sz="6" w:space="0" w:color="000000"/>
+            </w:tcBorders>
+            <w:shd w:val="clear" w:color="auto" w:fill="auto"/>
+            <w:vAlign w:val="center"/>
+            <w:hideMark/>
+          </w:tcPr>
+          <w:p>
+            <w:pPr>
+              <w:spacing w:after="0" w:line="240" w:lineRule="auto"/>
+              <w:jc w:val="center"/>
+              <w:textAlignment w:val="baseline"/>
+              <w:rPr>
+                <w:rFonts w:ascii="Times New Roman" w:eastAsia="Times New Roman" w:hAnsi="Times New Roman" w:cs="Times New Roman"/>
+                <w:sz w:val="24"/>
+                <w:szCs w:val="24"/>
+                <w:lang w:eastAsia="pt-BR"/>
+              </w:rPr>
+            </w:pPr>
+            <w:r>
+              <w:rPr>
+                <w:rFonts w:ascii="Arial" w:eastAsia="Times New Roman" w:hAnsi="Arial" w:cs="Arial"/>
+                <w:sz w:val="24"/>
+                <w:szCs w:val="24"/>
+                <w:lang w:eastAsia="pt-BR"/>
+              </w:rPr>
+              <w:t>O sistema mostra que é necessário preencher o campo de senha. </w:t>
+            </w:r>
+          </w:p>
+        </w:tc>
+      </w:tr>
+      <w:tr>
+        <w:trPr>
+          <w:trHeight w:val="300"/>
+        </w:trPr>
+        <w:tc>
+          <w:tcPr>
+            <w:tcW w:w="3000" w:type="dxa"/>
+            <w:tcBorders>
+              <w:top w:val="single" w:sz="6" w:space="0" w:color="000000"/>
+              <w:left w:val="single" w:sz="6" w:space="0" w:color="000000"/>
+              <w:bottom w:val="single" w:sz="6" w:space="0" w:color="000000"/>
+              <w:right w:val="single" w:sz="6" w:space="0" w:color="000000"/>
+            </w:tcBorders>
+            <w:shd w:val="clear" w:color="auto" w:fill="auto"/>
+            <w:vAlign w:val="center"/>
+            <w:hideMark/>
+          </w:tcPr>
+          <w:p>
+            <w:pPr>
+              <w:spacing w:after="0" w:line="240" w:lineRule="auto"/>
+              <w:jc w:val="center"/>
+              <w:textAlignment w:val="baseline"/>
+              <w:rPr>
+                <w:rFonts w:ascii="Times New Roman" w:eastAsia="Times New Roman" w:hAnsi="Times New Roman" w:cs="Times New Roman"/>
+                <w:sz w:val="24"/>
+                <w:szCs w:val="24"/>
+                <w:lang w:eastAsia="pt-BR"/>
+              </w:rPr>
+            </w:pPr>
+            <w:r>
+              <w:rPr>
+                <w:rFonts w:ascii="Arial" w:eastAsia="Times New Roman" w:hAnsi="Arial" w:cs="Arial"/>
+                <w:sz w:val="24"/>
+                <w:szCs w:val="24"/>
+                <w:lang w:eastAsia="pt-BR"/>
+              </w:rPr>
+              <w:t>Deixar o campo de login vazio. </w:t>
+            </w:r>
+          </w:p>
+        </w:tc>
+        <w:tc>
+          <w:tcPr>
+            <w:tcW w:w="3000" w:type="dxa"/>
+            <w:tcBorders>
+              <w:top w:val="single" w:sz="6" w:space="0" w:color="000000"/>
+              <w:left w:val="single" w:sz="6" w:space="0" w:color="000000"/>
+              <w:bottom w:val="single" w:sz="6" w:space="0" w:color="000000"/>
+              <w:right w:val="single" w:sz="6" w:space="0" w:color="000000"/>
+            </w:tcBorders>
+            <w:shd w:val="clear" w:color="auto" w:fill="auto"/>
+            <w:vAlign w:val="center"/>
+            <w:hideMark/>
+          </w:tcPr>
+          <w:p>
+            <w:pPr>
+              <w:spacing w:after="0" w:line="240" w:lineRule="auto"/>
+              <w:jc w:val="center"/>
+              <w:textAlignment w:val="baseline"/>
+              <w:rPr>
+                <w:rFonts w:ascii="Times New Roman" w:eastAsia="Times New Roman" w:hAnsi="Times New Roman" w:cs="Times New Roman"/>
+                <w:sz w:val="24"/>
+                <w:szCs w:val="24"/>
+                <w:lang w:eastAsia="pt-BR"/>
+              </w:rPr>
+            </w:pPr>
+            <w:r>
+              <w:rPr>
+                <w:rFonts w:ascii="Arial" w:eastAsia="Times New Roman" w:hAnsi="Arial" w:cs="Arial"/>
+                <w:sz w:val="24"/>
+                <w:szCs w:val="24"/>
+                <w:lang w:eastAsia="pt-BR"/>
+              </w:rPr>
+              <w:t xml:space="preserve">o sistema deverá mostrar a mensagem de erro ao </w:t>
+            </w:r>
+            <w:proofErr w:type="spellStart"/>
+            <w:r>
+              <w:rPr>
+                <w:rFonts w:ascii="Arial" w:eastAsia="Times New Roman" w:hAnsi="Arial" w:cs="Arial"/>
+                <w:sz w:val="24"/>
+                <w:szCs w:val="24"/>
+                <w:lang w:eastAsia="pt-BR"/>
+              </w:rPr>
+              <w:t>logar</w:t>
+            </w:r>
+            <w:proofErr w:type="spellEnd"/>
+            <w:r>
+              <w:rPr>
+                <w:rFonts w:ascii="Arial" w:eastAsia="Times New Roman" w:hAnsi="Arial" w:cs="Arial"/>
+                <w:sz w:val="24"/>
+                <w:szCs w:val="24"/>
+                <w:lang w:eastAsia="pt-BR"/>
+              </w:rPr>
+              <w:t>, pois o nome e a senha devem estar preenchidos. </w:t>
+            </w:r>
+          </w:p>
+        </w:tc>
+        <w:tc>
+          <w:tcPr>
+            <w:tcW w:w="3000" w:type="dxa"/>
+            <w:tcBorders>
+              <w:top w:val="single" w:sz="6" w:space="0" w:color="000000"/>
+              <w:left w:val="single" w:sz="6" w:space="0" w:color="000000"/>
+              <w:bottom w:val="single" w:sz="6" w:space="0" w:color="000000"/>
+              <w:right w:val="single" w:sz="6" w:space="0" w:color="000000"/>
+            </w:tcBorders>
+            <w:shd w:val="clear" w:color="auto" w:fill="auto"/>
+            <w:vAlign w:val="center"/>
+            <w:hideMark/>
+          </w:tcPr>
+          <w:p>
+            <w:pPr>
+              <w:spacing w:after="0" w:line="240" w:lineRule="auto"/>
+              <w:jc w:val="center"/>
+              <w:textAlignment w:val="baseline"/>
+              <w:rPr>
+                <w:rFonts w:ascii="Times New Roman" w:eastAsia="Times New Roman" w:hAnsi="Times New Roman" w:cs="Times New Roman"/>
+                <w:sz w:val="24"/>
+                <w:szCs w:val="24"/>
+                <w:lang w:eastAsia="pt-BR"/>
+              </w:rPr>
+            </w:pPr>
+            <w:r>
+              <w:rPr>
+                <w:rFonts w:ascii="Arial" w:eastAsia="Times New Roman" w:hAnsi="Arial" w:cs="Arial"/>
+                <w:sz w:val="24"/>
+                <w:szCs w:val="24"/>
+                <w:lang w:eastAsia="pt-BR"/>
+              </w:rPr>
+              <w:t>O sistema mostra que é necessário preencher o campo de login. </w:t>
+            </w:r>
+          </w:p>
+        </w:tc>
+      </w:tr>
+      <w:tr>
+        <w:trPr>
+          <w:trHeight w:val="300"/>
+        </w:trPr>
+        <w:tc>
+          <w:tcPr>
+            <w:tcW w:w="3000" w:type="dxa"/>
+            <w:tcBorders>
+              <w:top w:val="single" w:sz="6" w:space="0" w:color="000000"/>
+              <w:left w:val="single" w:sz="6" w:space="0" w:color="000000"/>
+              <w:bottom w:val="single" w:sz="6" w:space="0" w:color="000000"/>
+              <w:right w:val="single" w:sz="6" w:space="0" w:color="000000"/>
+            </w:tcBorders>
+            <w:shd w:val="clear" w:color="auto" w:fill="auto"/>
+            <w:vAlign w:val="center"/>
+            <w:hideMark/>
+          </w:tcPr>
+          <w:p>
+            <w:pPr>
+              <w:spacing w:after="0" w:line="240" w:lineRule="auto"/>
+              <w:jc w:val="center"/>
+              <w:textAlignment w:val="baseline"/>
+              <w:rPr>
+                <w:rFonts w:ascii="Times New Roman" w:eastAsia="Times New Roman" w:hAnsi="Times New Roman" w:cs="Times New Roman"/>
+                <w:sz w:val="24"/>
+                <w:szCs w:val="24"/>
+                <w:lang w:eastAsia="pt-BR"/>
+              </w:rPr>
+            </w:pPr>
+            <w:r>
+              <w:rPr>
+                <w:rFonts w:ascii="Arial" w:eastAsia="Times New Roman" w:hAnsi="Arial" w:cs="Arial"/>
+                <w:sz w:val="24"/>
+                <w:szCs w:val="24"/>
+                <w:lang w:eastAsia="pt-BR"/>
+              </w:rPr>
+              <w:t>digitar uma senha cadastrada no banco, mas com o login errado. </w:t>
+            </w:r>
+          </w:p>
+          <w:p>
+            <w:pPr>
+              <w:spacing w:after="0" w:line="240" w:lineRule="auto"/>
+              <w:jc w:val="center"/>
+              <w:textAlignment w:val="baseline"/>
+              <w:rPr>
+                <w:rFonts w:ascii="Times New Roman" w:eastAsia="Times New Roman" w:hAnsi="Times New Roman" w:cs="Times New Roman"/>
+                <w:sz w:val="24"/>
+                <w:szCs w:val="24"/>
+                <w:lang w:eastAsia="pt-BR"/>
+              </w:rPr>
+            </w:pPr>
+            <w:r>
+              <w:rPr>
+                <w:rFonts w:ascii="Arial" w:eastAsia="Times New Roman" w:hAnsi="Arial" w:cs="Arial"/>
+                <w:sz w:val="24"/>
+                <w:szCs w:val="24"/>
+                <w:lang w:eastAsia="pt-BR"/>
+              </w:rPr>
+              <w:t> </w:t>
+            </w:r>
+          </w:p>
+        </w:tc>
+        <w:tc>
+          <w:tcPr>
+            <w:tcW w:w="3000" w:type="dxa"/>
+            <w:tcBorders>
+              <w:top w:val="single" w:sz="6" w:space="0" w:color="000000"/>
+              <w:left w:val="single" w:sz="6" w:space="0" w:color="000000"/>
+              <w:bottom w:val="single" w:sz="6" w:space="0" w:color="000000"/>
+              <w:right w:val="single" w:sz="6" w:space="0" w:color="000000"/>
+            </w:tcBorders>
+            <w:shd w:val="clear" w:color="auto" w:fill="auto"/>
+            <w:vAlign w:val="center"/>
+            <w:hideMark/>
+          </w:tcPr>
+          <w:p>
+            <w:pPr>
+              <w:spacing w:after="0" w:line="240" w:lineRule="auto"/>
+              <w:jc w:val="center"/>
+              <w:textAlignment w:val="baseline"/>
+              <w:rPr>
+                <w:rFonts w:ascii="Times New Roman" w:eastAsia="Times New Roman" w:hAnsi="Times New Roman" w:cs="Times New Roman"/>
+                <w:sz w:val="24"/>
+                <w:szCs w:val="24"/>
+                <w:lang w:eastAsia="pt-BR"/>
+              </w:rPr>
+            </w:pPr>
+            <w:r>
+              <w:rPr>
+                <w:rFonts w:ascii="Arial" w:eastAsia="Times New Roman" w:hAnsi="Arial" w:cs="Arial"/>
+                <w:sz w:val="24"/>
+                <w:szCs w:val="24"/>
+                <w:lang w:eastAsia="pt-BR"/>
+              </w:rPr>
+              <w:t xml:space="preserve">o sistema deverá mostrar a mensagem de erro ao </w:t>
+            </w:r>
+            <w:proofErr w:type="spellStart"/>
+            <w:r>
+              <w:rPr>
+                <w:rFonts w:ascii="Arial" w:eastAsia="Times New Roman" w:hAnsi="Arial" w:cs="Arial"/>
+                <w:sz w:val="24"/>
+                <w:szCs w:val="24"/>
+                <w:lang w:eastAsia="pt-BR"/>
+              </w:rPr>
+              <w:t>logar</w:t>
+            </w:r>
+            <w:proofErr w:type="spellEnd"/>
+            <w:r>
+              <w:rPr>
+                <w:rFonts w:ascii="Arial" w:eastAsia="Times New Roman" w:hAnsi="Arial" w:cs="Arial"/>
+                <w:sz w:val="24"/>
+                <w:szCs w:val="24"/>
+                <w:lang w:eastAsia="pt-BR"/>
+              </w:rPr>
+              <w:t>, pois o nome e a senha devem estar iguais ao efetuar o cadastro </w:t>
+            </w:r>
+          </w:p>
+          <w:p>
+            <w:pPr>
+              <w:spacing w:after="0" w:line="240" w:lineRule="auto"/>
+              <w:jc w:val="center"/>
+              <w:textAlignment w:val="baseline"/>
+              <w:rPr>
+                <w:rFonts w:ascii="Times New Roman" w:eastAsia="Times New Roman" w:hAnsi="Times New Roman" w:cs="Times New Roman"/>
+                <w:sz w:val="24"/>
+                <w:szCs w:val="24"/>
+                <w:lang w:eastAsia="pt-BR"/>
+              </w:rPr>
+            </w:pPr>
+            <w:r>
+              <w:rPr>
+                <w:rFonts w:ascii="Arial" w:eastAsia="Times New Roman" w:hAnsi="Arial" w:cs="Arial"/>
+                <w:sz w:val="24"/>
+                <w:szCs w:val="24"/>
+                <w:lang w:eastAsia="pt-BR"/>
+              </w:rPr>
+              <w:t> </w:t>
+            </w:r>
+          </w:p>
+        </w:tc>
+        <w:tc>
+          <w:tcPr>
+            <w:tcW w:w="3000" w:type="dxa"/>
+            <w:tcBorders>
+              <w:top w:val="single" w:sz="6" w:space="0" w:color="000000"/>
+              <w:left w:val="single" w:sz="6" w:space="0" w:color="000000"/>
+              <w:bottom w:val="single" w:sz="6" w:space="0" w:color="000000"/>
+              <w:right w:val="single" w:sz="6" w:space="0" w:color="000000"/>
+            </w:tcBorders>
+            <w:shd w:val="clear" w:color="auto" w:fill="auto"/>
+            <w:vAlign w:val="center"/>
+            <w:hideMark/>
+          </w:tcPr>
+          <w:p>
+            <w:pPr>
+              <w:spacing w:after="0" w:line="240" w:lineRule="auto"/>
+              <w:jc w:val="center"/>
+              <w:textAlignment w:val="baseline"/>
+              <w:rPr>
+                <w:rFonts w:ascii="Times New Roman" w:eastAsia="Times New Roman" w:hAnsi="Times New Roman" w:cs="Times New Roman"/>
+                <w:sz w:val="24"/>
+                <w:szCs w:val="24"/>
+                <w:lang w:eastAsia="pt-BR"/>
+              </w:rPr>
+            </w:pPr>
+            <w:r>
+              <w:rPr>
+                <w:rFonts w:ascii="Arial" w:eastAsia="Times New Roman" w:hAnsi="Arial" w:cs="Arial"/>
+                <w:sz w:val="24"/>
+                <w:szCs w:val="24"/>
+                <w:lang w:eastAsia="pt-BR"/>
+              </w:rPr>
+              <w:t>O sistema mostra a mensagem de erro “usuário não cadastrado”. </w:t>
+            </w:r>
+          </w:p>
+          <w:p>
+            <w:pPr>
+              <w:spacing w:after="0" w:line="240" w:lineRule="auto"/>
+              <w:jc w:val="center"/>
+              <w:textAlignment w:val="baseline"/>
+              <w:rPr>
+                <w:rFonts w:ascii="Times New Roman" w:eastAsia="Times New Roman" w:hAnsi="Times New Roman" w:cs="Times New Roman"/>
+                <w:sz w:val="24"/>
+                <w:szCs w:val="24"/>
+                <w:lang w:eastAsia="pt-BR"/>
+              </w:rPr>
+            </w:pPr>
+            <w:r>
+              <w:rPr>
+                <w:rFonts w:ascii="Arial" w:eastAsia="Times New Roman" w:hAnsi="Arial" w:cs="Arial"/>
+                <w:sz w:val="24"/>
+                <w:szCs w:val="24"/>
+                <w:lang w:eastAsia="pt-BR"/>
+              </w:rPr>
+              <w:t> </w:t>
+            </w:r>
+          </w:p>
+        </w:tc>
+      </w:tr>
+      <w:tr>
+        <w:trPr>
+          <w:trHeight w:val="300"/>
+        </w:trPr>
+        <w:tc>
+          <w:tcPr>
+            <w:tcW w:w="3000" w:type="dxa"/>
+            <w:tcBorders>
+              <w:top w:val="single" w:sz="6" w:space="0" w:color="000000"/>
+              <w:left w:val="single" w:sz="6" w:space="0" w:color="000000"/>
+              <w:bottom w:val="single" w:sz="6" w:space="0" w:color="000000"/>
+              <w:right w:val="single" w:sz="6" w:space="0" w:color="000000"/>
+            </w:tcBorders>
+            <w:shd w:val="clear" w:color="auto" w:fill="auto"/>
+            <w:vAlign w:val="center"/>
+            <w:hideMark/>
+          </w:tcPr>
+          <w:p>
+            <w:pPr>
+              <w:spacing w:after="0" w:line="240" w:lineRule="auto"/>
+              <w:jc w:val="center"/>
+              <w:textAlignment w:val="baseline"/>
+              <w:rPr>
+                <w:rFonts w:ascii="Times New Roman" w:eastAsia="Times New Roman" w:hAnsi="Times New Roman" w:cs="Times New Roman"/>
+                <w:sz w:val="24"/>
+                <w:szCs w:val="24"/>
+                <w:lang w:eastAsia="pt-BR"/>
+              </w:rPr>
+            </w:pPr>
+            <w:r>
+              <w:rPr>
+                <w:rFonts w:ascii="Arial" w:eastAsia="Times New Roman" w:hAnsi="Arial" w:cs="Arial"/>
+                <w:sz w:val="24"/>
+                <w:szCs w:val="24"/>
+                <w:lang w:eastAsia="pt-BR"/>
+              </w:rPr>
+              <w:t>digitar um login e senha correspondentes cadastrados no banco. </w:t>
+            </w:r>
+          </w:p>
+        </w:tc>
+        <w:tc>
+          <w:tcPr>
+            <w:tcW w:w="3000" w:type="dxa"/>
+            <w:tcBorders>
+              <w:top w:val="single" w:sz="6" w:space="0" w:color="000000"/>
+              <w:left w:val="single" w:sz="6" w:space="0" w:color="000000"/>
+              <w:bottom w:val="single" w:sz="6" w:space="0" w:color="000000"/>
+              <w:right w:val="single" w:sz="6" w:space="0" w:color="000000"/>
+            </w:tcBorders>
+            <w:shd w:val="clear" w:color="auto" w:fill="auto"/>
+            <w:vAlign w:val="center"/>
+            <w:hideMark/>
+          </w:tcPr>
+          <w:p>
+            <w:pPr>
+              <w:spacing w:after="0" w:line="240" w:lineRule="auto"/>
+              <w:jc w:val="center"/>
+              <w:textAlignment w:val="baseline"/>
+              <w:rPr>
+                <w:rFonts w:ascii="Times New Roman" w:eastAsia="Times New Roman" w:hAnsi="Times New Roman" w:cs="Times New Roman"/>
+                <w:sz w:val="24"/>
+                <w:szCs w:val="24"/>
+                <w:lang w:eastAsia="pt-BR"/>
+              </w:rPr>
+            </w:pPr>
+            <w:r>
+              <w:rPr>
+                <w:rFonts w:ascii="Arial" w:eastAsia="Times New Roman" w:hAnsi="Arial" w:cs="Arial"/>
+                <w:sz w:val="24"/>
+                <w:szCs w:val="24"/>
+                <w:lang w:eastAsia="pt-BR"/>
+              </w:rPr>
+              <w:t>o sistema deverá entrar na tela inicial do usuário. </w:t>
+            </w:r>
+          </w:p>
+        </w:tc>
+        <w:tc>
+          <w:tcPr>
+            <w:tcW w:w="3000" w:type="dxa"/>
+            <w:tcBorders>
+              <w:top w:val="single" w:sz="6" w:space="0" w:color="000000"/>
+              <w:left w:val="single" w:sz="6" w:space="0" w:color="000000"/>
+              <w:bottom w:val="single" w:sz="6" w:space="0" w:color="000000"/>
+              <w:right w:val="single" w:sz="6" w:space="0" w:color="000000"/>
+            </w:tcBorders>
+            <w:shd w:val="clear" w:color="auto" w:fill="auto"/>
+            <w:vAlign w:val="center"/>
+            <w:hideMark/>
+          </w:tcPr>
+          <w:p>
+            <w:pPr>
+              <w:spacing w:after="0" w:line="240" w:lineRule="auto"/>
+              <w:jc w:val="center"/>
+              <w:textAlignment w:val="baseline"/>
+              <w:rPr>
+                <w:rFonts w:ascii="Times New Roman" w:eastAsia="Times New Roman" w:hAnsi="Times New Roman" w:cs="Times New Roman"/>
+                <w:sz w:val="24"/>
+                <w:szCs w:val="24"/>
+                <w:lang w:eastAsia="pt-BR"/>
+              </w:rPr>
+            </w:pPr>
+            <w:r>
+              <w:rPr>
+                <w:rFonts w:ascii="Arial" w:eastAsia="Times New Roman" w:hAnsi="Arial" w:cs="Arial"/>
+                <w:sz w:val="24"/>
+                <w:szCs w:val="24"/>
+                <w:lang w:eastAsia="pt-BR"/>
+              </w:rPr>
+              <w:t>O sistema entra na página inicial do usuário. </w:t>
+            </w:r>
+          </w:p>
+        </w:tc>
+      </w:tr>
+    </w:tbl>
+    <w:p>
+      <w:pPr>
+        <w:spacing w:after="0" w:line="240" w:lineRule="auto"/>
+        <w:textAlignment w:val="baseline"/>
+        <w:rPr>
+          <w:rFonts w:ascii="Arial" w:eastAsia="Times New Roman" w:hAnsi="Arial" w:cs="Arial"/>
+          <w:sz w:val="24"/>
+          <w:szCs w:val="24"/>
           <w:lang w:eastAsia="pt-BR"/>
         </w:rPr>
       </w:pPr>
@@ -17190,9 +18239,9 @@
                 <w:szCs w:val="24"/>
                 <w:lang w:eastAsia="pt-BR"/>
               </w:rPr>
-              <w:lastRenderedPageBreak/>
               <w:t xml:space="preserve">Deixar os campos </w:t>
             </w:r>
+            <w:proofErr w:type="spellStart"/>
             <w:r>
               <w:rPr>
                 <w:rFonts w:ascii="Arial" w:eastAsia="Times New Roman" w:hAnsi="Arial" w:cs="Arial"/>
@@ -17202,6 +18251,7 @@
               </w:rPr>
               <w:t>Email</w:t>
             </w:r>
+            <w:proofErr w:type="spellEnd"/>
             <w:r>
               <w:rPr>
                 <w:rFonts w:ascii="Arial" w:eastAsia="Times New Roman" w:hAnsi="Arial" w:cs="Arial"/>
@@ -17658,6 +18708,7 @@
               </w:rPr>
               <w:t xml:space="preserve">Usar um </w:t>
             </w:r>
+            <w:proofErr w:type="spellStart"/>
             <w:r>
               <w:rPr>
                 <w:rFonts w:ascii="Arial" w:eastAsia="Times New Roman" w:hAnsi="Arial" w:cs="Arial"/>
@@ -17667,6 +18718,7 @@
               </w:rPr>
               <w:t>Email</w:t>
             </w:r>
+            <w:proofErr w:type="spellEnd"/>
             <w:r>
               <w:rPr>
                 <w:rFonts w:ascii="Arial" w:eastAsia="Times New Roman" w:hAnsi="Arial" w:cs="Arial"/>
@@ -17823,6 +18875,7 @@
                 <w:szCs w:val="24"/>
                 <w:lang w:eastAsia="pt-BR"/>
               </w:rPr>
+              <w:lastRenderedPageBreak/>
               <w:t>Preencher todos os campos corretamente.</w:t>
             </w:r>
           </w:p>
@@ -18201,974 +19254,26 @@
         <w:spacing w:after="0" w:line="240" w:lineRule="auto"/>
         <w:textAlignment w:val="baseline"/>
         <w:rPr>
+          <w:rFonts w:ascii="Arial" w:eastAsia="Times New Roman" w:hAnsi="Arial" w:cs="Arial"/>
+          <w:sz w:val="24"/>
+          <w:szCs w:val="24"/>
+          <w:lang w:eastAsia="pt-BR"/>
+        </w:rPr>
+      </w:pPr>
+    </w:p>
+    <w:p>
+      <w:pPr>
+        <w:spacing w:after="0" w:line="240" w:lineRule="auto"/>
+        <w:textAlignment w:val="baseline"/>
+        <w:rPr>
           <w:rFonts w:ascii="Segoe UI" w:eastAsia="Times New Roman" w:hAnsi="Segoe UI" w:cs="Segoe UI"/>
           <w:sz w:val="18"/>
           <w:szCs w:val="18"/>
           <w:lang w:eastAsia="pt-BR"/>
         </w:rPr>
       </w:pPr>
-      <w:r>
-        <w:rPr>
-          <w:rFonts w:ascii="Arial" w:eastAsia="Times New Roman" w:hAnsi="Arial" w:cs="Arial"/>
-          <w:sz w:val="24"/>
-          <w:szCs w:val="24"/>
-          <w:lang w:eastAsia="pt-BR"/>
-        </w:rPr>
-        <w:t> </w:t>
-      </w:r>
-    </w:p>
-    <w:tbl>
-      <w:tblPr>
-        <w:tblW w:w="0" w:type="dxa"/>
-        <w:tblBorders>
-          <w:top w:val="outset" w:sz="6" w:space="0" w:color="auto"/>
-          <w:left w:val="outset" w:sz="6" w:space="0" w:color="auto"/>
-          <w:bottom w:val="outset" w:sz="6" w:space="0" w:color="auto"/>
-          <w:right w:val="outset" w:sz="6" w:space="0" w:color="auto"/>
-        </w:tblBorders>
-        <w:tblCellMar>
-          <w:left w:w="0" w:type="dxa"/>
-          <w:right w:w="0" w:type="dxa"/>
-        </w:tblCellMar>
-        <w:tblLook w:val="04A0" w:firstRow="1" w:lastRow="0" w:firstColumn="1" w:lastColumn="0" w:noHBand="0" w:noVBand="1"/>
-      </w:tblPr>
-      <w:tblGrid>
-        <w:gridCol w:w="2931"/>
-        <w:gridCol w:w="2913"/>
-        <w:gridCol w:w="2927"/>
-      </w:tblGrid>
-      <w:tr>
-        <w:trPr>
-          <w:trHeight w:val="300"/>
-        </w:trPr>
-        <w:tc>
-          <w:tcPr>
-            <w:tcW w:w="9015" w:type="dxa"/>
-            <w:gridSpan w:val="3"/>
-            <w:tcBorders>
-              <w:top w:val="single" w:sz="6" w:space="0" w:color="000000"/>
-              <w:left w:val="single" w:sz="6" w:space="0" w:color="000000"/>
-              <w:bottom w:val="single" w:sz="6" w:space="0" w:color="000000"/>
-              <w:right w:val="single" w:sz="6" w:space="0" w:color="000000"/>
-            </w:tcBorders>
-            <w:shd w:val="clear" w:color="auto" w:fill="F6C5AC"/>
-            <w:vAlign w:val="center"/>
-            <w:hideMark/>
-          </w:tcPr>
-          <w:p>
-            <w:pPr>
-              <w:spacing w:after="0" w:line="240" w:lineRule="auto"/>
-              <w:jc w:val="center"/>
-              <w:textAlignment w:val="baseline"/>
-              <w:rPr>
-                <w:rFonts w:ascii="Times New Roman" w:eastAsia="Times New Roman" w:hAnsi="Times New Roman" w:cs="Times New Roman"/>
-                <w:sz w:val="24"/>
-                <w:szCs w:val="24"/>
-                <w:lang w:eastAsia="pt-BR"/>
-              </w:rPr>
-            </w:pPr>
-            <w:r>
-              <w:rPr>
-                <w:rFonts w:ascii="Arial" w:eastAsia="Times New Roman" w:hAnsi="Arial" w:cs="Arial"/>
-                <w:sz w:val="28"/>
-                <w:szCs w:val="28"/>
-                <w:lang w:eastAsia="pt-BR"/>
-              </w:rPr>
-              <w:t>Plano de Testes de Login </w:t>
-            </w:r>
-          </w:p>
-        </w:tc>
-      </w:tr>
-      <w:tr>
-        <w:trPr>
-          <w:trHeight w:val="300"/>
-        </w:trPr>
-        <w:tc>
-          <w:tcPr>
-            <w:tcW w:w="3000" w:type="dxa"/>
-            <w:tcBorders>
-              <w:top w:val="single" w:sz="6" w:space="0" w:color="000000"/>
-              <w:left w:val="single" w:sz="6" w:space="0" w:color="000000"/>
-              <w:bottom w:val="single" w:sz="6" w:space="0" w:color="000000"/>
-              <w:right w:val="single" w:sz="6" w:space="0" w:color="000000"/>
-            </w:tcBorders>
-            <w:shd w:val="clear" w:color="auto" w:fill="auto"/>
-            <w:vAlign w:val="center"/>
-            <w:hideMark/>
-          </w:tcPr>
-          <w:p>
-            <w:pPr>
-              <w:spacing w:after="0" w:line="240" w:lineRule="auto"/>
-              <w:jc w:val="center"/>
-              <w:textAlignment w:val="baseline"/>
-              <w:rPr>
-                <w:rFonts w:ascii="Times New Roman" w:eastAsia="Times New Roman" w:hAnsi="Times New Roman" w:cs="Times New Roman"/>
-                <w:sz w:val="24"/>
-                <w:szCs w:val="24"/>
-                <w:lang w:eastAsia="pt-BR"/>
-              </w:rPr>
-            </w:pPr>
-            <w:r>
-              <w:rPr>
-                <w:rFonts w:ascii="Arial" w:eastAsia="Times New Roman" w:hAnsi="Arial" w:cs="Arial"/>
-                <w:sz w:val="24"/>
-                <w:szCs w:val="24"/>
-                <w:lang w:eastAsia="pt-BR"/>
-              </w:rPr>
-              <w:t>PASSOS </w:t>
-            </w:r>
-          </w:p>
-        </w:tc>
-        <w:tc>
-          <w:tcPr>
-            <w:tcW w:w="3000" w:type="dxa"/>
-            <w:tcBorders>
-              <w:top w:val="single" w:sz="6" w:space="0" w:color="000000"/>
-              <w:left w:val="single" w:sz="6" w:space="0" w:color="000000"/>
-              <w:bottom w:val="single" w:sz="6" w:space="0" w:color="000000"/>
-              <w:right w:val="single" w:sz="6" w:space="0" w:color="000000"/>
-            </w:tcBorders>
-            <w:shd w:val="clear" w:color="auto" w:fill="auto"/>
-            <w:vAlign w:val="center"/>
-            <w:hideMark/>
-          </w:tcPr>
-          <w:p>
-            <w:pPr>
-              <w:spacing w:after="0" w:line="240" w:lineRule="auto"/>
-              <w:jc w:val="center"/>
-              <w:textAlignment w:val="baseline"/>
-              <w:rPr>
-                <w:rFonts w:ascii="Times New Roman" w:eastAsia="Times New Roman" w:hAnsi="Times New Roman" w:cs="Times New Roman"/>
-                <w:sz w:val="24"/>
-                <w:szCs w:val="24"/>
-                <w:lang w:eastAsia="pt-BR"/>
-              </w:rPr>
-            </w:pPr>
-            <w:r>
-              <w:rPr>
-                <w:rFonts w:ascii="Arial" w:eastAsia="Times New Roman" w:hAnsi="Arial" w:cs="Arial"/>
-                <w:sz w:val="24"/>
-                <w:szCs w:val="24"/>
-                <w:lang w:eastAsia="pt-BR"/>
-              </w:rPr>
-              <w:t>RESULTADO ESPERADO </w:t>
-            </w:r>
-          </w:p>
-        </w:tc>
-        <w:tc>
-          <w:tcPr>
-            <w:tcW w:w="3000" w:type="dxa"/>
-            <w:tcBorders>
-              <w:top w:val="single" w:sz="6" w:space="0" w:color="000000"/>
-              <w:left w:val="single" w:sz="6" w:space="0" w:color="000000"/>
-              <w:bottom w:val="single" w:sz="6" w:space="0" w:color="000000"/>
-              <w:right w:val="single" w:sz="6" w:space="0" w:color="000000"/>
-            </w:tcBorders>
-            <w:shd w:val="clear" w:color="auto" w:fill="auto"/>
-            <w:vAlign w:val="center"/>
-            <w:hideMark/>
-          </w:tcPr>
-          <w:p>
-            <w:pPr>
-              <w:spacing w:after="0" w:line="240" w:lineRule="auto"/>
-              <w:jc w:val="center"/>
-              <w:textAlignment w:val="baseline"/>
-              <w:rPr>
-                <w:rFonts w:ascii="Times New Roman" w:eastAsia="Times New Roman" w:hAnsi="Times New Roman" w:cs="Times New Roman"/>
-                <w:sz w:val="24"/>
-                <w:szCs w:val="24"/>
-                <w:lang w:eastAsia="pt-BR"/>
-              </w:rPr>
-            </w:pPr>
-            <w:r>
-              <w:rPr>
-                <w:rFonts w:ascii="Arial" w:eastAsia="Times New Roman" w:hAnsi="Arial" w:cs="Arial"/>
-                <w:sz w:val="24"/>
-                <w:szCs w:val="24"/>
-                <w:lang w:eastAsia="pt-BR"/>
-              </w:rPr>
-              <w:t>RESULTADO OBTIDO </w:t>
-            </w:r>
-          </w:p>
-        </w:tc>
-      </w:tr>
-      <w:tr>
-        <w:trPr>
-          <w:trHeight w:val="300"/>
-        </w:trPr>
-        <w:tc>
-          <w:tcPr>
-            <w:tcW w:w="3000" w:type="dxa"/>
-            <w:tcBorders>
-              <w:top w:val="single" w:sz="6" w:space="0" w:color="000000"/>
-              <w:left w:val="single" w:sz="6" w:space="0" w:color="000000"/>
-              <w:bottom w:val="single" w:sz="6" w:space="0" w:color="000000"/>
-              <w:right w:val="single" w:sz="6" w:space="0" w:color="000000"/>
-            </w:tcBorders>
-            <w:shd w:val="clear" w:color="auto" w:fill="auto"/>
-            <w:vAlign w:val="center"/>
-            <w:hideMark/>
-          </w:tcPr>
-          <w:p>
-            <w:pPr>
-              <w:spacing w:after="0" w:line="240" w:lineRule="auto"/>
-              <w:jc w:val="center"/>
-              <w:textAlignment w:val="baseline"/>
-              <w:rPr>
-                <w:rFonts w:ascii="Times New Roman" w:eastAsia="Times New Roman" w:hAnsi="Times New Roman" w:cs="Times New Roman"/>
-                <w:sz w:val="24"/>
-                <w:szCs w:val="24"/>
-                <w:lang w:eastAsia="pt-BR"/>
-              </w:rPr>
-            </w:pPr>
-            <w:r>
-              <w:rPr>
-                <w:rFonts w:ascii="Arial" w:eastAsia="Times New Roman" w:hAnsi="Arial" w:cs="Arial"/>
-                <w:sz w:val="24"/>
-                <w:szCs w:val="24"/>
-                <w:lang w:eastAsia="pt-BR"/>
-              </w:rPr>
-              <w:t>digitar um login cadastrado no banco, mas com a senha errada. </w:t>
-            </w:r>
-          </w:p>
-        </w:tc>
-        <w:tc>
-          <w:tcPr>
-            <w:tcW w:w="3000" w:type="dxa"/>
-            <w:tcBorders>
-              <w:top w:val="single" w:sz="6" w:space="0" w:color="000000"/>
-              <w:left w:val="single" w:sz="6" w:space="0" w:color="000000"/>
-              <w:bottom w:val="single" w:sz="6" w:space="0" w:color="000000"/>
-              <w:right w:val="single" w:sz="6" w:space="0" w:color="000000"/>
-            </w:tcBorders>
-            <w:shd w:val="clear" w:color="auto" w:fill="auto"/>
-            <w:vAlign w:val="center"/>
-            <w:hideMark/>
-          </w:tcPr>
-          <w:p>
-            <w:pPr>
-              <w:spacing w:after="0" w:line="240" w:lineRule="auto"/>
-              <w:jc w:val="center"/>
-              <w:textAlignment w:val="baseline"/>
-              <w:rPr>
-                <w:rFonts w:ascii="Times New Roman" w:eastAsia="Times New Roman" w:hAnsi="Times New Roman" w:cs="Times New Roman"/>
-                <w:sz w:val="24"/>
-                <w:szCs w:val="24"/>
-                <w:lang w:eastAsia="pt-BR"/>
-              </w:rPr>
-            </w:pPr>
-            <w:r>
-              <w:rPr>
-                <w:rFonts w:ascii="Arial" w:eastAsia="Times New Roman" w:hAnsi="Arial" w:cs="Arial"/>
-                <w:sz w:val="24"/>
-                <w:szCs w:val="24"/>
-                <w:lang w:eastAsia="pt-BR"/>
-              </w:rPr>
-              <w:t>o sistema deverá mostrar a mensagem de erro ao logar, pois o nome e a senha devem estar iguais ao efetuar o cadastro. </w:t>
-            </w:r>
-          </w:p>
-        </w:tc>
-        <w:tc>
-          <w:tcPr>
-            <w:tcW w:w="3000" w:type="dxa"/>
-            <w:tcBorders>
-              <w:top w:val="single" w:sz="6" w:space="0" w:color="000000"/>
-              <w:left w:val="single" w:sz="6" w:space="0" w:color="000000"/>
-              <w:bottom w:val="single" w:sz="6" w:space="0" w:color="000000"/>
-              <w:right w:val="single" w:sz="6" w:space="0" w:color="000000"/>
-            </w:tcBorders>
-            <w:shd w:val="clear" w:color="auto" w:fill="auto"/>
-            <w:vAlign w:val="center"/>
-            <w:hideMark/>
-          </w:tcPr>
-          <w:p>
-            <w:pPr>
-              <w:spacing w:after="0" w:line="240" w:lineRule="auto"/>
-              <w:jc w:val="center"/>
-              <w:textAlignment w:val="baseline"/>
-              <w:rPr>
-                <w:rFonts w:ascii="Times New Roman" w:eastAsia="Times New Roman" w:hAnsi="Times New Roman" w:cs="Times New Roman"/>
-                <w:sz w:val="24"/>
-                <w:szCs w:val="24"/>
-                <w:lang w:eastAsia="pt-BR"/>
-              </w:rPr>
-            </w:pPr>
-            <w:r>
-              <w:rPr>
-                <w:rFonts w:ascii="Arial" w:eastAsia="Times New Roman" w:hAnsi="Arial" w:cs="Arial"/>
-                <w:sz w:val="24"/>
-                <w:szCs w:val="24"/>
-                <w:lang w:eastAsia="pt-BR"/>
-              </w:rPr>
-              <w:t>O sistema mostra a mensagem de erro “senha incorreta”. </w:t>
-            </w:r>
-          </w:p>
-        </w:tc>
-      </w:tr>
-      <w:tr>
-        <w:trPr>
-          <w:trHeight w:val="300"/>
-        </w:trPr>
-        <w:tc>
-          <w:tcPr>
-            <w:tcW w:w="3000" w:type="dxa"/>
-            <w:tcBorders>
-              <w:top w:val="single" w:sz="6" w:space="0" w:color="000000"/>
-              <w:left w:val="single" w:sz="6" w:space="0" w:color="000000"/>
-              <w:bottom w:val="single" w:sz="6" w:space="0" w:color="000000"/>
-              <w:right w:val="single" w:sz="6" w:space="0" w:color="000000"/>
-            </w:tcBorders>
-            <w:shd w:val="clear" w:color="auto" w:fill="auto"/>
-            <w:vAlign w:val="center"/>
-            <w:hideMark/>
-          </w:tcPr>
-          <w:p>
-            <w:pPr>
-              <w:spacing w:after="0" w:line="240" w:lineRule="auto"/>
-              <w:jc w:val="center"/>
-              <w:textAlignment w:val="baseline"/>
-              <w:rPr>
-                <w:rFonts w:ascii="Times New Roman" w:eastAsia="Times New Roman" w:hAnsi="Times New Roman" w:cs="Times New Roman"/>
-                <w:sz w:val="24"/>
-                <w:szCs w:val="24"/>
-                <w:lang w:eastAsia="pt-BR"/>
-              </w:rPr>
-            </w:pPr>
-            <w:r>
-              <w:rPr>
-                <w:rFonts w:ascii="Arial" w:eastAsia="Times New Roman" w:hAnsi="Arial" w:cs="Arial"/>
-                <w:sz w:val="24"/>
-                <w:szCs w:val="24"/>
-                <w:lang w:eastAsia="pt-BR"/>
-              </w:rPr>
-              <w:t>Digitar login e senha que não foram cadastrados no banco. </w:t>
-            </w:r>
-          </w:p>
-        </w:tc>
-        <w:tc>
-          <w:tcPr>
-            <w:tcW w:w="3000" w:type="dxa"/>
-            <w:tcBorders>
-              <w:top w:val="single" w:sz="6" w:space="0" w:color="000000"/>
-              <w:left w:val="single" w:sz="6" w:space="0" w:color="000000"/>
-              <w:bottom w:val="single" w:sz="6" w:space="0" w:color="000000"/>
-              <w:right w:val="single" w:sz="6" w:space="0" w:color="000000"/>
-            </w:tcBorders>
-            <w:shd w:val="clear" w:color="auto" w:fill="auto"/>
-            <w:vAlign w:val="center"/>
-            <w:hideMark/>
-          </w:tcPr>
-          <w:p>
-            <w:pPr>
-              <w:spacing w:after="0" w:line="240" w:lineRule="auto"/>
-              <w:jc w:val="center"/>
-              <w:textAlignment w:val="baseline"/>
-              <w:rPr>
-                <w:rFonts w:ascii="Times New Roman" w:eastAsia="Times New Roman" w:hAnsi="Times New Roman" w:cs="Times New Roman"/>
-                <w:sz w:val="24"/>
-                <w:szCs w:val="24"/>
-                <w:lang w:eastAsia="pt-BR"/>
-              </w:rPr>
-            </w:pPr>
-            <w:r>
-              <w:rPr>
-                <w:rFonts w:ascii="Arial" w:eastAsia="Times New Roman" w:hAnsi="Arial" w:cs="Arial"/>
-                <w:sz w:val="24"/>
-                <w:szCs w:val="24"/>
-                <w:lang w:eastAsia="pt-BR"/>
-              </w:rPr>
-              <w:t>o sistema deverá mostrar a mensagem de erro ao logar, pois o nome e a senha devem estar iguais ao efetuar o cadastro. </w:t>
-            </w:r>
-          </w:p>
-        </w:tc>
-        <w:tc>
-          <w:tcPr>
-            <w:tcW w:w="3000" w:type="dxa"/>
-            <w:tcBorders>
-              <w:top w:val="single" w:sz="6" w:space="0" w:color="000000"/>
-              <w:left w:val="single" w:sz="6" w:space="0" w:color="000000"/>
-              <w:bottom w:val="single" w:sz="6" w:space="0" w:color="000000"/>
-              <w:right w:val="single" w:sz="6" w:space="0" w:color="000000"/>
-            </w:tcBorders>
-            <w:shd w:val="clear" w:color="auto" w:fill="auto"/>
-            <w:vAlign w:val="center"/>
-            <w:hideMark/>
-          </w:tcPr>
-          <w:p>
-            <w:pPr>
-              <w:spacing w:after="0" w:line="240" w:lineRule="auto"/>
-              <w:jc w:val="center"/>
-              <w:textAlignment w:val="baseline"/>
-              <w:rPr>
-                <w:rFonts w:ascii="Times New Roman" w:eastAsia="Times New Roman" w:hAnsi="Times New Roman" w:cs="Times New Roman"/>
-                <w:sz w:val="24"/>
-                <w:szCs w:val="24"/>
-                <w:lang w:eastAsia="pt-BR"/>
-              </w:rPr>
-            </w:pPr>
-            <w:r>
-              <w:rPr>
-                <w:rFonts w:ascii="Arial" w:eastAsia="Times New Roman" w:hAnsi="Arial" w:cs="Arial"/>
-                <w:sz w:val="24"/>
-                <w:szCs w:val="24"/>
-                <w:lang w:eastAsia="pt-BR"/>
-              </w:rPr>
-              <w:t>O sistema mostra a mensagem de erro “usuário não cadastrado”. </w:t>
-            </w:r>
-          </w:p>
-        </w:tc>
-      </w:tr>
-      <w:tr>
-        <w:trPr>
-          <w:trHeight w:val="300"/>
-        </w:trPr>
-        <w:tc>
-          <w:tcPr>
-            <w:tcW w:w="3000" w:type="dxa"/>
-            <w:tcBorders>
-              <w:top w:val="single" w:sz="6" w:space="0" w:color="000000"/>
-              <w:left w:val="single" w:sz="6" w:space="0" w:color="000000"/>
-              <w:bottom w:val="single" w:sz="6" w:space="0" w:color="000000"/>
-              <w:right w:val="single" w:sz="6" w:space="0" w:color="000000"/>
-            </w:tcBorders>
-            <w:shd w:val="clear" w:color="auto" w:fill="auto"/>
-            <w:vAlign w:val="center"/>
-            <w:hideMark/>
-          </w:tcPr>
-          <w:p>
-            <w:pPr>
-              <w:spacing w:after="0" w:line="240" w:lineRule="auto"/>
-              <w:jc w:val="center"/>
-              <w:textAlignment w:val="baseline"/>
-              <w:rPr>
-                <w:rFonts w:ascii="Times New Roman" w:eastAsia="Times New Roman" w:hAnsi="Times New Roman" w:cs="Times New Roman"/>
-                <w:sz w:val="24"/>
-                <w:szCs w:val="24"/>
-                <w:lang w:eastAsia="pt-BR"/>
-              </w:rPr>
-            </w:pPr>
-            <w:r>
-              <w:rPr>
-                <w:rFonts w:ascii="Arial" w:eastAsia="Times New Roman" w:hAnsi="Arial" w:cs="Arial"/>
-                <w:sz w:val="24"/>
-                <w:szCs w:val="24"/>
-                <w:lang w:eastAsia="pt-BR"/>
-              </w:rPr>
-              <w:t>Deixar o campo de senha vazio. </w:t>
-            </w:r>
-          </w:p>
-        </w:tc>
-        <w:tc>
-          <w:tcPr>
-            <w:tcW w:w="3000" w:type="dxa"/>
-            <w:tcBorders>
-              <w:top w:val="single" w:sz="6" w:space="0" w:color="000000"/>
-              <w:left w:val="single" w:sz="6" w:space="0" w:color="000000"/>
-              <w:bottom w:val="single" w:sz="6" w:space="0" w:color="000000"/>
-              <w:right w:val="single" w:sz="6" w:space="0" w:color="000000"/>
-            </w:tcBorders>
-            <w:shd w:val="clear" w:color="auto" w:fill="auto"/>
-            <w:vAlign w:val="center"/>
-            <w:hideMark/>
-          </w:tcPr>
-          <w:p>
-            <w:pPr>
-              <w:spacing w:after="0" w:line="240" w:lineRule="auto"/>
-              <w:jc w:val="center"/>
-              <w:textAlignment w:val="baseline"/>
-              <w:rPr>
-                <w:rFonts w:ascii="Times New Roman" w:eastAsia="Times New Roman" w:hAnsi="Times New Roman" w:cs="Times New Roman"/>
-                <w:sz w:val="24"/>
-                <w:szCs w:val="24"/>
-                <w:lang w:eastAsia="pt-BR"/>
-              </w:rPr>
-            </w:pPr>
-            <w:r>
-              <w:rPr>
-                <w:rFonts w:ascii="Arial" w:eastAsia="Times New Roman" w:hAnsi="Arial" w:cs="Arial"/>
-                <w:sz w:val="24"/>
-                <w:szCs w:val="24"/>
-                <w:lang w:eastAsia="pt-BR"/>
-              </w:rPr>
-              <w:t>o sistema deverá mostrar a mensagem de erro ao logar, pois o nome e a senha devem estar preenchidos. </w:t>
-            </w:r>
-          </w:p>
-        </w:tc>
-        <w:tc>
-          <w:tcPr>
-            <w:tcW w:w="3000" w:type="dxa"/>
-            <w:tcBorders>
-              <w:top w:val="single" w:sz="6" w:space="0" w:color="000000"/>
-              <w:left w:val="single" w:sz="6" w:space="0" w:color="000000"/>
-              <w:bottom w:val="single" w:sz="6" w:space="0" w:color="000000"/>
-              <w:right w:val="single" w:sz="6" w:space="0" w:color="000000"/>
-            </w:tcBorders>
-            <w:shd w:val="clear" w:color="auto" w:fill="auto"/>
-            <w:vAlign w:val="center"/>
-            <w:hideMark/>
-          </w:tcPr>
-          <w:p>
-            <w:pPr>
-              <w:spacing w:after="0" w:line="240" w:lineRule="auto"/>
-              <w:jc w:val="center"/>
-              <w:textAlignment w:val="baseline"/>
-              <w:rPr>
-                <w:rFonts w:ascii="Times New Roman" w:eastAsia="Times New Roman" w:hAnsi="Times New Roman" w:cs="Times New Roman"/>
-                <w:sz w:val="24"/>
-                <w:szCs w:val="24"/>
-                <w:lang w:eastAsia="pt-BR"/>
-              </w:rPr>
-            </w:pPr>
-            <w:r>
-              <w:rPr>
-                <w:rFonts w:ascii="Arial" w:eastAsia="Times New Roman" w:hAnsi="Arial" w:cs="Arial"/>
-                <w:sz w:val="24"/>
-                <w:szCs w:val="24"/>
-                <w:lang w:eastAsia="pt-BR"/>
-              </w:rPr>
-              <w:t>O sistema mostra que é necessário preencher o campo de senha. </w:t>
-            </w:r>
-          </w:p>
-        </w:tc>
-      </w:tr>
-      <w:tr>
-        <w:trPr>
-          <w:trHeight w:val="300"/>
-        </w:trPr>
-        <w:tc>
-          <w:tcPr>
-            <w:tcW w:w="3000" w:type="dxa"/>
-            <w:tcBorders>
-              <w:top w:val="single" w:sz="6" w:space="0" w:color="000000"/>
-              <w:left w:val="single" w:sz="6" w:space="0" w:color="000000"/>
-              <w:bottom w:val="single" w:sz="6" w:space="0" w:color="000000"/>
-              <w:right w:val="single" w:sz="6" w:space="0" w:color="000000"/>
-            </w:tcBorders>
-            <w:shd w:val="clear" w:color="auto" w:fill="auto"/>
-            <w:vAlign w:val="center"/>
-            <w:hideMark/>
-          </w:tcPr>
-          <w:p>
-            <w:pPr>
-              <w:spacing w:after="0" w:line="240" w:lineRule="auto"/>
-              <w:jc w:val="center"/>
-              <w:textAlignment w:val="baseline"/>
-              <w:rPr>
-                <w:rFonts w:ascii="Times New Roman" w:eastAsia="Times New Roman" w:hAnsi="Times New Roman" w:cs="Times New Roman"/>
-                <w:sz w:val="24"/>
-                <w:szCs w:val="24"/>
-                <w:lang w:eastAsia="pt-BR"/>
-              </w:rPr>
-            </w:pPr>
-            <w:r>
-              <w:rPr>
-                <w:rFonts w:ascii="Arial" w:eastAsia="Times New Roman" w:hAnsi="Arial" w:cs="Arial"/>
-                <w:sz w:val="24"/>
-                <w:szCs w:val="24"/>
-                <w:lang w:eastAsia="pt-BR"/>
-              </w:rPr>
-              <w:t>Deixar o campo de login vazio. </w:t>
-            </w:r>
-          </w:p>
-        </w:tc>
-        <w:tc>
-          <w:tcPr>
-            <w:tcW w:w="3000" w:type="dxa"/>
-            <w:tcBorders>
-              <w:top w:val="single" w:sz="6" w:space="0" w:color="000000"/>
-              <w:left w:val="single" w:sz="6" w:space="0" w:color="000000"/>
-              <w:bottom w:val="single" w:sz="6" w:space="0" w:color="000000"/>
-              <w:right w:val="single" w:sz="6" w:space="0" w:color="000000"/>
-            </w:tcBorders>
-            <w:shd w:val="clear" w:color="auto" w:fill="auto"/>
-            <w:vAlign w:val="center"/>
-            <w:hideMark/>
-          </w:tcPr>
-          <w:p>
-            <w:pPr>
-              <w:spacing w:after="0" w:line="240" w:lineRule="auto"/>
-              <w:jc w:val="center"/>
-              <w:textAlignment w:val="baseline"/>
-              <w:rPr>
-                <w:rFonts w:ascii="Times New Roman" w:eastAsia="Times New Roman" w:hAnsi="Times New Roman" w:cs="Times New Roman"/>
-                <w:sz w:val="24"/>
-                <w:szCs w:val="24"/>
-                <w:lang w:eastAsia="pt-BR"/>
-              </w:rPr>
-            </w:pPr>
-            <w:r>
-              <w:rPr>
-                <w:rFonts w:ascii="Arial" w:eastAsia="Times New Roman" w:hAnsi="Arial" w:cs="Arial"/>
-                <w:sz w:val="24"/>
-                <w:szCs w:val="24"/>
-                <w:lang w:eastAsia="pt-BR"/>
-              </w:rPr>
-              <w:t xml:space="preserve">o sistema deverá mostrar a mensagem de erro ao logar, pois o nome e a </w:t>
-            </w:r>
-            <w:r>
-              <w:rPr>
-                <w:rFonts w:ascii="Arial" w:eastAsia="Times New Roman" w:hAnsi="Arial" w:cs="Arial"/>
-                <w:sz w:val="24"/>
-                <w:szCs w:val="24"/>
-                <w:lang w:eastAsia="pt-BR"/>
-              </w:rPr>
-              <w:lastRenderedPageBreak/>
-              <w:t>senha devem estar preenchidos. </w:t>
-            </w:r>
-          </w:p>
-        </w:tc>
-        <w:tc>
-          <w:tcPr>
-            <w:tcW w:w="3000" w:type="dxa"/>
-            <w:tcBorders>
-              <w:top w:val="single" w:sz="6" w:space="0" w:color="000000"/>
-              <w:left w:val="single" w:sz="6" w:space="0" w:color="000000"/>
-              <w:bottom w:val="single" w:sz="6" w:space="0" w:color="000000"/>
-              <w:right w:val="single" w:sz="6" w:space="0" w:color="000000"/>
-            </w:tcBorders>
-            <w:shd w:val="clear" w:color="auto" w:fill="auto"/>
-            <w:vAlign w:val="center"/>
-            <w:hideMark/>
-          </w:tcPr>
-          <w:p>
-            <w:pPr>
-              <w:spacing w:after="0" w:line="240" w:lineRule="auto"/>
-              <w:jc w:val="center"/>
-              <w:textAlignment w:val="baseline"/>
-              <w:rPr>
-                <w:rFonts w:ascii="Times New Roman" w:eastAsia="Times New Roman" w:hAnsi="Times New Roman" w:cs="Times New Roman"/>
-                <w:sz w:val="24"/>
-                <w:szCs w:val="24"/>
-                <w:lang w:eastAsia="pt-BR"/>
-              </w:rPr>
-            </w:pPr>
-            <w:r>
-              <w:rPr>
-                <w:rFonts w:ascii="Arial" w:eastAsia="Times New Roman" w:hAnsi="Arial" w:cs="Arial"/>
-                <w:sz w:val="24"/>
-                <w:szCs w:val="24"/>
-                <w:lang w:eastAsia="pt-BR"/>
-              </w:rPr>
-              <w:lastRenderedPageBreak/>
-              <w:t>O sistema mostra que é necessário preencher o campo de login. </w:t>
-            </w:r>
-          </w:p>
-        </w:tc>
-      </w:tr>
-      <w:tr>
-        <w:trPr>
-          <w:trHeight w:val="300"/>
-        </w:trPr>
-        <w:tc>
-          <w:tcPr>
-            <w:tcW w:w="3000" w:type="dxa"/>
-            <w:tcBorders>
-              <w:top w:val="single" w:sz="6" w:space="0" w:color="000000"/>
-              <w:left w:val="single" w:sz="6" w:space="0" w:color="000000"/>
-              <w:bottom w:val="single" w:sz="6" w:space="0" w:color="000000"/>
-              <w:right w:val="single" w:sz="6" w:space="0" w:color="000000"/>
-            </w:tcBorders>
-            <w:shd w:val="clear" w:color="auto" w:fill="auto"/>
-            <w:vAlign w:val="center"/>
-            <w:hideMark/>
-          </w:tcPr>
-          <w:p>
-            <w:pPr>
-              <w:spacing w:after="0" w:line="240" w:lineRule="auto"/>
-              <w:jc w:val="center"/>
-              <w:textAlignment w:val="baseline"/>
-              <w:rPr>
-                <w:rFonts w:ascii="Times New Roman" w:eastAsia="Times New Roman" w:hAnsi="Times New Roman" w:cs="Times New Roman"/>
-                <w:sz w:val="24"/>
-                <w:szCs w:val="24"/>
-                <w:lang w:eastAsia="pt-BR"/>
-              </w:rPr>
-            </w:pPr>
-            <w:r>
-              <w:rPr>
-                <w:rFonts w:ascii="Arial" w:eastAsia="Times New Roman" w:hAnsi="Arial" w:cs="Arial"/>
-                <w:sz w:val="24"/>
-                <w:szCs w:val="24"/>
-                <w:lang w:eastAsia="pt-BR"/>
-              </w:rPr>
-              <w:t>digitar uma senha cadastrada no banco, mas com o login errado. </w:t>
-            </w:r>
-          </w:p>
-          <w:p>
-            <w:pPr>
-              <w:spacing w:after="0" w:line="240" w:lineRule="auto"/>
-              <w:jc w:val="center"/>
-              <w:textAlignment w:val="baseline"/>
-              <w:rPr>
-                <w:rFonts w:ascii="Times New Roman" w:eastAsia="Times New Roman" w:hAnsi="Times New Roman" w:cs="Times New Roman"/>
-                <w:sz w:val="24"/>
-                <w:szCs w:val="24"/>
-                <w:lang w:eastAsia="pt-BR"/>
-              </w:rPr>
-            </w:pPr>
-            <w:r>
-              <w:rPr>
-                <w:rFonts w:ascii="Arial" w:eastAsia="Times New Roman" w:hAnsi="Arial" w:cs="Arial"/>
-                <w:sz w:val="24"/>
-                <w:szCs w:val="24"/>
-                <w:lang w:eastAsia="pt-BR"/>
-              </w:rPr>
-              <w:t> </w:t>
-            </w:r>
-          </w:p>
-        </w:tc>
-        <w:tc>
-          <w:tcPr>
-            <w:tcW w:w="3000" w:type="dxa"/>
-            <w:tcBorders>
-              <w:top w:val="single" w:sz="6" w:space="0" w:color="000000"/>
-              <w:left w:val="single" w:sz="6" w:space="0" w:color="000000"/>
-              <w:bottom w:val="single" w:sz="6" w:space="0" w:color="000000"/>
-              <w:right w:val="single" w:sz="6" w:space="0" w:color="000000"/>
-            </w:tcBorders>
-            <w:shd w:val="clear" w:color="auto" w:fill="auto"/>
-            <w:vAlign w:val="center"/>
-            <w:hideMark/>
-          </w:tcPr>
-          <w:p>
-            <w:pPr>
-              <w:spacing w:after="0" w:line="240" w:lineRule="auto"/>
-              <w:jc w:val="center"/>
-              <w:textAlignment w:val="baseline"/>
-              <w:rPr>
-                <w:rFonts w:ascii="Times New Roman" w:eastAsia="Times New Roman" w:hAnsi="Times New Roman" w:cs="Times New Roman"/>
-                <w:sz w:val="24"/>
-                <w:szCs w:val="24"/>
-                <w:lang w:eastAsia="pt-BR"/>
-              </w:rPr>
-            </w:pPr>
-            <w:r>
-              <w:rPr>
-                <w:rFonts w:ascii="Arial" w:eastAsia="Times New Roman" w:hAnsi="Arial" w:cs="Arial"/>
-                <w:sz w:val="24"/>
-                <w:szCs w:val="24"/>
-                <w:lang w:eastAsia="pt-BR"/>
-              </w:rPr>
-              <w:t>o sistema deverá mostrar a mensagem de erro ao logar, pois o nome e a senha devem estar iguais ao efetuar o cadastro </w:t>
-            </w:r>
-          </w:p>
-          <w:p>
-            <w:pPr>
-              <w:spacing w:after="0" w:line="240" w:lineRule="auto"/>
-              <w:jc w:val="center"/>
-              <w:textAlignment w:val="baseline"/>
-              <w:rPr>
-                <w:rFonts w:ascii="Times New Roman" w:eastAsia="Times New Roman" w:hAnsi="Times New Roman" w:cs="Times New Roman"/>
-                <w:sz w:val="24"/>
-                <w:szCs w:val="24"/>
-                <w:lang w:eastAsia="pt-BR"/>
-              </w:rPr>
-            </w:pPr>
-            <w:r>
-              <w:rPr>
-                <w:rFonts w:ascii="Arial" w:eastAsia="Times New Roman" w:hAnsi="Arial" w:cs="Arial"/>
-                <w:sz w:val="24"/>
-                <w:szCs w:val="24"/>
-                <w:lang w:eastAsia="pt-BR"/>
-              </w:rPr>
-              <w:t> </w:t>
-            </w:r>
-          </w:p>
-        </w:tc>
-        <w:tc>
-          <w:tcPr>
-            <w:tcW w:w="3000" w:type="dxa"/>
-            <w:tcBorders>
-              <w:top w:val="single" w:sz="6" w:space="0" w:color="000000"/>
-              <w:left w:val="single" w:sz="6" w:space="0" w:color="000000"/>
-              <w:bottom w:val="single" w:sz="6" w:space="0" w:color="000000"/>
-              <w:right w:val="single" w:sz="6" w:space="0" w:color="000000"/>
-            </w:tcBorders>
-            <w:shd w:val="clear" w:color="auto" w:fill="auto"/>
-            <w:vAlign w:val="center"/>
-            <w:hideMark/>
-          </w:tcPr>
-          <w:p>
-            <w:pPr>
-              <w:spacing w:after="0" w:line="240" w:lineRule="auto"/>
-              <w:jc w:val="center"/>
-              <w:textAlignment w:val="baseline"/>
-              <w:rPr>
-                <w:rFonts w:ascii="Times New Roman" w:eastAsia="Times New Roman" w:hAnsi="Times New Roman" w:cs="Times New Roman"/>
-                <w:sz w:val="24"/>
-                <w:szCs w:val="24"/>
-                <w:lang w:eastAsia="pt-BR"/>
-              </w:rPr>
-            </w:pPr>
-            <w:r>
-              <w:rPr>
-                <w:rFonts w:ascii="Arial" w:eastAsia="Times New Roman" w:hAnsi="Arial" w:cs="Arial"/>
-                <w:sz w:val="24"/>
-                <w:szCs w:val="24"/>
-                <w:lang w:eastAsia="pt-BR"/>
-              </w:rPr>
-              <w:t>O sistema mostra a mensagem de erro “usuário não cadastrado”. </w:t>
-            </w:r>
-          </w:p>
-          <w:p>
-            <w:pPr>
-              <w:spacing w:after="0" w:line="240" w:lineRule="auto"/>
-              <w:jc w:val="center"/>
-              <w:textAlignment w:val="baseline"/>
-              <w:rPr>
-                <w:rFonts w:ascii="Times New Roman" w:eastAsia="Times New Roman" w:hAnsi="Times New Roman" w:cs="Times New Roman"/>
-                <w:sz w:val="24"/>
-                <w:szCs w:val="24"/>
-                <w:lang w:eastAsia="pt-BR"/>
-              </w:rPr>
-            </w:pPr>
-            <w:r>
-              <w:rPr>
-                <w:rFonts w:ascii="Arial" w:eastAsia="Times New Roman" w:hAnsi="Arial" w:cs="Arial"/>
-                <w:sz w:val="24"/>
-                <w:szCs w:val="24"/>
-                <w:lang w:eastAsia="pt-BR"/>
-              </w:rPr>
-              <w:t> </w:t>
-            </w:r>
-          </w:p>
-        </w:tc>
-      </w:tr>
-      <w:tr>
-        <w:trPr>
-          <w:trHeight w:val="300"/>
-        </w:trPr>
-        <w:tc>
-          <w:tcPr>
-            <w:tcW w:w="3000" w:type="dxa"/>
-            <w:tcBorders>
-              <w:top w:val="single" w:sz="6" w:space="0" w:color="000000"/>
-              <w:left w:val="single" w:sz="6" w:space="0" w:color="000000"/>
-              <w:bottom w:val="single" w:sz="6" w:space="0" w:color="000000"/>
-              <w:right w:val="single" w:sz="6" w:space="0" w:color="000000"/>
-            </w:tcBorders>
-            <w:shd w:val="clear" w:color="auto" w:fill="auto"/>
-            <w:vAlign w:val="center"/>
-            <w:hideMark/>
-          </w:tcPr>
-          <w:p>
-            <w:pPr>
-              <w:spacing w:after="0" w:line="240" w:lineRule="auto"/>
-              <w:jc w:val="center"/>
-              <w:textAlignment w:val="baseline"/>
-              <w:rPr>
-                <w:rFonts w:ascii="Times New Roman" w:eastAsia="Times New Roman" w:hAnsi="Times New Roman" w:cs="Times New Roman"/>
-                <w:sz w:val="24"/>
-                <w:szCs w:val="24"/>
-                <w:lang w:eastAsia="pt-BR"/>
-              </w:rPr>
-            </w:pPr>
-            <w:r>
-              <w:rPr>
-                <w:rFonts w:ascii="Arial" w:eastAsia="Times New Roman" w:hAnsi="Arial" w:cs="Arial"/>
-                <w:sz w:val="24"/>
-                <w:szCs w:val="24"/>
-                <w:lang w:eastAsia="pt-BR"/>
-              </w:rPr>
-              <w:t>digitar um login e senha correspondentes cadastrados no banco. </w:t>
-            </w:r>
-          </w:p>
-        </w:tc>
-        <w:tc>
-          <w:tcPr>
-            <w:tcW w:w="3000" w:type="dxa"/>
-            <w:tcBorders>
-              <w:top w:val="single" w:sz="6" w:space="0" w:color="000000"/>
-              <w:left w:val="single" w:sz="6" w:space="0" w:color="000000"/>
-              <w:bottom w:val="single" w:sz="6" w:space="0" w:color="000000"/>
-              <w:right w:val="single" w:sz="6" w:space="0" w:color="000000"/>
-            </w:tcBorders>
-            <w:shd w:val="clear" w:color="auto" w:fill="auto"/>
-            <w:vAlign w:val="center"/>
-            <w:hideMark/>
-          </w:tcPr>
-          <w:p>
-            <w:pPr>
-              <w:spacing w:after="0" w:line="240" w:lineRule="auto"/>
-              <w:jc w:val="center"/>
-              <w:textAlignment w:val="baseline"/>
-              <w:rPr>
-                <w:rFonts w:ascii="Times New Roman" w:eastAsia="Times New Roman" w:hAnsi="Times New Roman" w:cs="Times New Roman"/>
-                <w:sz w:val="24"/>
-                <w:szCs w:val="24"/>
-                <w:lang w:eastAsia="pt-BR"/>
-              </w:rPr>
-            </w:pPr>
-            <w:r>
-              <w:rPr>
-                <w:rFonts w:ascii="Arial" w:eastAsia="Times New Roman" w:hAnsi="Arial" w:cs="Arial"/>
-                <w:sz w:val="24"/>
-                <w:szCs w:val="24"/>
-                <w:lang w:eastAsia="pt-BR"/>
-              </w:rPr>
-              <w:t>o sistema deverá entrar na tela inicial do usuário. </w:t>
-            </w:r>
-          </w:p>
-        </w:tc>
-        <w:tc>
-          <w:tcPr>
-            <w:tcW w:w="3000" w:type="dxa"/>
-            <w:tcBorders>
-              <w:top w:val="single" w:sz="6" w:space="0" w:color="000000"/>
-              <w:left w:val="single" w:sz="6" w:space="0" w:color="000000"/>
-              <w:bottom w:val="single" w:sz="6" w:space="0" w:color="000000"/>
-              <w:right w:val="single" w:sz="6" w:space="0" w:color="000000"/>
-            </w:tcBorders>
-            <w:shd w:val="clear" w:color="auto" w:fill="auto"/>
-            <w:vAlign w:val="center"/>
-            <w:hideMark/>
-          </w:tcPr>
-          <w:p>
-            <w:pPr>
-              <w:spacing w:after="0" w:line="240" w:lineRule="auto"/>
-              <w:jc w:val="center"/>
-              <w:textAlignment w:val="baseline"/>
-              <w:rPr>
-                <w:rFonts w:ascii="Times New Roman" w:eastAsia="Times New Roman" w:hAnsi="Times New Roman" w:cs="Times New Roman"/>
-                <w:sz w:val="24"/>
-                <w:szCs w:val="24"/>
-                <w:lang w:eastAsia="pt-BR"/>
-              </w:rPr>
-            </w:pPr>
-            <w:r>
-              <w:rPr>
-                <w:rFonts w:ascii="Arial" w:eastAsia="Times New Roman" w:hAnsi="Arial" w:cs="Arial"/>
-                <w:sz w:val="24"/>
-                <w:szCs w:val="24"/>
-                <w:lang w:eastAsia="pt-BR"/>
-              </w:rPr>
-              <w:t>O sistema entra na página inicial do usuário. </w:t>
-            </w:r>
-          </w:p>
-        </w:tc>
-      </w:tr>
-    </w:tbl>
-    <w:p>
-      <w:pPr>
-        <w:spacing w:after="0" w:line="240" w:lineRule="auto"/>
-        <w:textAlignment w:val="baseline"/>
-        <w:rPr>
-          <w:rFonts w:ascii="Arial" w:eastAsia="Times New Roman" w:hAnsi="Arial" w:cs="Arial"/>
-          <w:sz w:val="24"/>
-          <w:szCs w:val="24"/>
-          <w:lang w:eastAsia="pt-BR"/>
-        </w:rPr>
-      </w:pPr>
-      <w:r>
-        <w:rPr>
-          <w:rFonts w:ascii="Arial" w:eastAsia="Times New Roman" w:hAnsi="Arial" w:cs="Arial"/>
-          <w:sz w:val="24"/>
-          <w:szCs w:val="24"/>
-          <w:lang w:eastAsia="pt-BR"/>
-        </w:rPr>
-        <w:t> </w:t>
-      </w:r>
-    </w:p>
+    </w:p>
+    <w:bookmarkEnd w:id="20"/>
     <w:p>
       <w:pPr>
         <w:spacing w:after="0" w:line="240" w:lineRule="auto"/>
@@ -19231,7 +19336,6 @@
                 <w:lang w:eastAsia="pt-BR"/>
               </w:rPr>
             </w:pPr>
-            <w:bookmarkStart w:id="20" w:name="_Hlk181974945"/>
             <w:r>
               <w:rPr>
                 <w:rFonts w:ascii="Arial" w:eastAsia="Times New Roman" w:hAnsi="Arial" w:cs="Arial"/>
@@ -19538,8 +19642,9 @@
                 <w:szCs w:val="24"/>
                 <w:lang w:eastAsia="pt-BR"/>
               </w:rPr>
-              <w:t xml:space="preserve">O sistema deve retornar  </w:t>
-            </w:r>
+              <w:t xml:space="preserve">O sistema deve </w:t>
+            </w:r>
+            <w:proofErr w:type="gramStart"/>
             <w:r>
               <w:rPr>
                 <w:rFonts w:ascii="Arial" w:eastAsia="Times New Roman" w:hAnsi="Arial" w:cs="Arial"/>
@@ -19547,8 +19652,18 @@
                 <w:szCs w:val="24"/>
                 <w:lang w:eastAsia="pt-BR"/>
               </w:rPr>
+              <w:t xml:space="preserve">retornar  </w:t>
+            </w:r>
+            <w:r>
+              <w:rPr>
+                <w:rFonts w:ascii="Arial" w:eastAsia="Times New Roman" w:hAnsi="Arial" w:cs="Arial"/>
+                <w:sz w:val="24"/>
+                <w:szCs w:val="24"/>
+                <w:lang w:eastAsia="pt-BR"/>
+              </w:rPr>
               <w:t>a</w:t>
             </w:r>
+            <w:proofErr w:type="gramEnd"/>
             <w:r>
               <w:rPr>
                 <w:rFonts w:ascii="Arial" w:eastAsia="Times New Roman" w:hAnsi="Arial" w:cs="Arial"/>
@@ -19610,8 +19725,9 @@
                 <w:szCs w:val="24"/>
                 <w:lang w:eastAsia="pt-BR"/>
               </w:rPr>
-              <w:t>O sistema retorn</w:t>
-            </w:r>
+              <w:t xml:space="preserve">O sistema </w:t>
+            </w:r>
+            <w:proofErr w:type="gramStart"/>
             <w:r>
               <w:rPr>
                 <w:rFonts w:ascii="Arial" w:eastAsia="Times New Roman" w:hAnsi="Arial" w:cs="Arial"/>
@@ -19619,6 +19735,15 @@
                 <w:szCs w:val="24"/>
                 <w:lang w:eastAsia="pt-BR"/>
               </w:rPr>
+              <w:t>retorn</w:t>
+            </w:r>
+            <w:r>
+              <w:rPr>
+                <w:rFonts w:ascii="Arial" w:eastAsia="Times New Roman" w:hAnsi="Arial" w:cs="Arial"/>
+                <w:sz w:val="24"/>
+                <w:szCs w:val="24"/>
+                <w:lang w:eastAsia="pt-BR"/>
+              </w:rPr>
               <w:t>ou</w:t>
             </w:r>
             <w:r>
@@ -19639,6 +19764,7 @@
               </w:rPr>
               <w:t>a</w:t>
             </w:r>
+            <w:proofErr w:type="gramEnd"/>
             <w:r>
               <w:rPr>
                 <w:rFonts w:ascii="Arial" w:eastAsia="Times New Roman" w:hAnsi="Arial" w:cs="Arial"/>
@@ -20163,8 +20289,19 @@
                 <w:szCs w:val="24"/>
                 <w:lang w:eastAsia="pt-BR"/>
               </w:rPr>
-              <w:t>Por favor, preencha o campo  título</w:t>
-            </w:r>
+              <w:t xml:space="preserve">Por favor, preencha o </w:t>
+            </w:r>
+            <w:proofErr w:type="gramStart"/>
+            <w:r>
+              <w:rPr>
+                <w:rFonts w:ascii="Arial" w:eastAsia="Times New Roman" w:hAnsi="Arial" w:cs="Arial"/>
+                <w:sz w:val="24"/>
+                <w:szCs w:val="24"/>
+                <w:lang w:eastAsia="pt-BR"/>
+              </w:rPr>
+              <w:t>campo  título</w:t>
+            </w:r>
+            <w:proofErr w:type="gramEnd"/>
             <w:r>
               <w:rPr>
                 <w:rFonts w:ascii="Arial" w:eastAsia="Times New Roman" w:hAnsi="Arial" w:cs="Arial"/>
@@ -20648,8 +20785,19 @@
                 <w:szCs w:val="24"/>
                 <w:lang w:eastAsia="pt-BR"/>
               </w:rPr>
-              <w:t>ou a tela de pomodoro</w:t>
-            </w:r>
+              <w:t xml:space="preserve">ou a tela de </w:t>
+            </w:r>
+            <w:proofErr w:type="spellStart"/>
+            <w:r>
+              <w:rPr>
+                <w:rFonts w:ascii="Arial" w:eastAsia="Times New Roman" w:hAnsi="Arial" w:cs="Arial"/>
+                <w:sz w:val="24"/>
+                <w:szCs w:val="24"/>
+                <w:lang w:eastAsia="pt-BR"/>
+              </w:rPr>
+              <w:t>pomodoro</w:t>
+            </w:r>
+            <w:proofErr w:type="spellEnd"/>
             <w:r>
               <w:rPr>
                 <w:rFonts w:ascii="Arial" w:eastAsia="Times New Roman" w:hAnsi="Arial" w:cs="Arial"/>
@@ -20821,8 +20969,19 @@
                 <w:szCs w:val="24"/>
                 <w:lang w:eastAsia="pt-BR"/>
               </w:rPr>
-              <w:t>, passar para a tela de pomodoro</w:t>
-            </w:r>
+              <w:t xml:space="preserve">, passar para a tela de </w:t>
+            </w:r>
+            <w:proofErr w:type="spellStart"/>
+            <w:r>
+              <w:rPr>
+                <w:rFonts w:ascii="Arial" w:eastAsia="Times New Roman" w:hAnsi="Arial" w:cs="Arial"/>
+                <w:sz w:val="24"/>
+                <w:szCs w:val="24"/>
+                <w:lang w:eastAsia="pt-BR"/>
+              </w:rPr>
+              <w:t>pomodoro</w:t>
+            </w:r>
+            <w:proofErr w:type="spellEnd"/>
             <w:r>
               <w:rPr>
                 <w:rFonts w:ascii="Arial" w:eastAsia="Times New Roman" w:hAnsi="Arial" w:cs="Arial"/>
@@ -20892,8 +21051,19 @@
                 <w:szCs w:val="24"/>
                 <w:lang w:eastAsia="pt-BR"/>
               </w:rPr>
-              <w:t xml:space="preserve"> passou para a tela de pomodoro</w:t>
-            </w:r>
+              <w:t xml:space="preserve"> passou para a tela de </w:t>
+            </w:r>
+            <w:proofErr w:type="spellStart"/>
+            <w:r>
+              <w:rPr>
+                <w:rFonts w:ascii="Arial" w:eastAsia="Times New Roman" w:hAnsi="Arial" w:cs="Arial"/>
+                <w:sz w:val="24"/>
+                <w:szCs w:val="24"/>
+                <w:lang w:eastAsia="pt-BR"/>
+              </w:rPr>
+              <w:t>pomodoro</w:t>
+            </w:r>
+            <w:proofErr w:type="spellEnd"/>
             <w:r>
               <w:rPr>
                 <w:rFonts w:ascii="Arial" w:eastAsia="Times New Roman" w:hAnsi="Arial" w:cs="Arial"/>
@@ -20919,7 +21089,6 @@
         </w:rPr>
       </w:pPr>
     </w:p>
-    <w:bookmarkEnd w:id="20"/>
     <w:p>
       <w:pPr>
         <w:spacing w:line="360" w:lineRule="auto"/>
@@ -20981,7 +21150,6 @@
                 <w:lang w:eastAsia="pt-BR"/>
               </w:rPr>
             </w:pPr>
-            <w:bookmarkStart w:id="21" w:name="_Toc14160059"/>
             <w:r>
               <w:rPr>
                 <w:rFonts w:ascii="Arial" w:eastAsia="Times New Roman" w:hAnsi="Arial" w:cs="Arial"/>
@@ -20989,7 +21157,6 @@
                 <w:szCs w:val="28"/>
                 <w:lang w:eastAsia="pt-BR"/>
               </w:rPr>
-              <w:lastRenderedPageBreak/>
               <w:t xml:space="preserve">Plano de Testes de </w:t>
             </w:r>
             <w:r>
@@ -21675,30 +21842,15 @@
     </w:p>
     <w:p>
       <w:pPr>
-        <w:pStyle w:val="Ttulo1"/>
-        <w:spacing w:before="120" w:after="120" w:line="360" w:lineRule="auto"/>
-        <w:rPr>
-          <w:rFonts w:ascii="Arial" w:hAnsi="Arial" w:cs="Arial"/>
-          <w:color w:val="auto"/>
-          <w:sz w:val="24"/>
-          <w:szCs w:val="24"/>
-        </w:rPr>
-      </w:pPr>
-    </w:p>
-    <w:p/>
-    <w:p/>
-    <w:p>
-      <w:bookmarkStart w:id="22" w:name="_GoBack"/>
-      <w:bookmarkEnd w:id="22"/>
-    </w:p>
-    <w:p/>
-    <w:p/>
-    <w:p/>
-    <w:p/>
-    <w:p/>
-    <w:p/>
-    <w:p/>
-    <w:p/>
+        <w:spacing w:line="360" w:lineRule="auto"/>
+        <w:jc w:val="both"/>
+        <w:rPr>
+          <w:rFonts w:ascii="Arial" w:hAnsi="Arial" w:cs="Arial"/>
+          <w:sz w:val="24"/>
+          <w:szCs w:val="24"/>
+        </w:rPr>
+      </w:pPr>
+    </w:p>
     <w:p>
       <w:pPr>
         <w:pStyle w:val="Ttulo1"/>
@@ -21715,6 +21867,7 @@
           <w:szCs w:val="24"/>
         </w:rPr>
       </w:pPr>
+      <w:bookmarkStart w:id="21" w:name="_Toc14160059"/>
       <w:r>
         <w:rPr>
           <w:rFonts w:ascii="Arial" w:hAnsi="Arial" w:cs="Arial"/>
@@ -21722,7 +21875,6 @@
           <w:sz w:val="24"/>
           <w:szCs w:val="24"/>
         </w:rPr>
-        <w:lastRenderedPageBreak/>
         <w:t>Resultados</w:t>
       </w:r>
       <w:bookmarkEnd w:id="21"/>
@@ -21762,7 +21914,7 @@
           <w:szCs w:val="24"/>
         </w:rPr>
       </w:pPr>
-      <w:bookmarkStart w:id="23" w:name="_Toc14160060"/>
+      <w:bookmarkStart w:id="22" w:name="_Toc14160060"/>
       <w:r>
         <w:rPr>
           <w:rFonts w:ascii="Arial" w:hAnsi="Arial" w:cs="Arial"/>
@@ -21781,7 +21933,7 @@
         </w:rPr>
         <w:t>Retrospectiva</w:t>
       </w:r>
-      <w:bookmarkEnd w:id="23"/>
+      <w:bookmarkEnd w:id="22"/>
     </w:p>
     <w:p>
       <w:pPr>
@@ -21819,6 +21971,7 @@
           <w:rFonts w:ascii="Arial" w:hAnsi="Arial" w:cs="Arial"/>
           <w:noProof/>
         </w:rPr>
+        <w:lastRenderedPageBreak/>
         <w:drawing>
           <wp:inline distT="0" distB="0" distL="0" distR="0" wp14:anchorId="7AD73D89" wp14:editId="213B6E2B">
             <wp:extent cx="5438774" cy="5000625"/>
@@ -23637,7 +23790,7 @@
               </wp:inline>
             </w:drawing>
           </mc:Choice>
-          <mc:Fallback xmlns:w16sdtdh="http://schemas.microsoft.com/office/word/2020/wordml/sdtdatahash" xmlns:w16du="http://schemas.microsoft.com/office/word/2023/wordml/word16du" xmlns:w16="http://schemas.microsoft.com/office/word/2018/wordml" xmlns:w16cex="http://schemas.microsoft.com/office/word/2018/wordml/cex" xmlns:oel="http://schemas.microsoft.com/office/2019/extlst">
+          <mc:Fallback xmlns:oel="http://schemas.microsoft.com/office/2019/extlst" xmlns:w16cex="http://schemas.microsoft.com/office/word/2018/wordml/cex" xmlns:w16="http://schemas.microsoft.com/office/word/2018/wordml" xmlns:w16du="http://schemas.microsoft.com/office/word/2023/wordml/word16du" xmlns:w16sdtdh="http://schemas.microsoft.com/office/word/2020/wordml/sdtdatahash">
             <w:pict>
               <v:rect w14:anchorId="7827A6F0" id="Retângulo 10" o:spid="_x0000_s1026" alt="image.png" style="width:24.3pt;height:24.3pt;visibility:visible;mso-wrap-style:square;mso-left-percent:-10001;mso-top-percent:-10001;mso-position-horizontal:absolute;mso-position-horizontal-relative:char;mso-position-vertical:absolute;mso-position-vertical-relative:line;mso-left-percent:-10001;mso-top-percent:-10001;v-text-anchor:top" o:gfxdata="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" filled="f" stroked="f">
                 <o:lock v:ext="edit" aspectratio="t"/>
@@ -24244,7 +24397,7 @@
               </wp:inline>
             </w:drawing>
           </mc:Choice>
-          <mc:Fallback xmlns:w16sdtdh="http://schemas.microsoft.com/office/word/2020/wordml/sdtdatahash" xmlns:w16du="http://schemas.microsoft.com/office/word/2023/wordml/word16du" xmlns:w16="http://schemas.microsoft.com/office/word/2018/wordml" xmlns:w16cex="http://schemas.microsoft.com/office/word/2018/wordml/cex" xmlns:oel="http://schemas.microsoft.com/office/2019/extlst">
+          <mc:Fallback xmlns:oel="http://schemas.microsoft.com/office/2019/extlst" xmlns:w16cex="http://schemas.microsoft.com/office/word/2018/wordml/cex" xmlns:w16="http://schemas.microsoft.com/office/word/2018/wordml" xmlns:w16du="http://schemas.microsoft.com/office/word/2023/wordml/word16du" xmlns:w16sdtdh="http://schemas.microsoft.com/office/word/2020/wordml/sdtdatahash">
             <w:pict>
               <v:rect w14:anchorId="029F886D" id="Retângulo 14" o:spid="_x0000_s1026" alt="image.png" style="width:24.3pt;height:24.3pt;visibility:visible;mso-wrap-style:square;mso-left-percent:-10001;mso-top-percent:-10001;mso-position-horizontal:absolute;mso-position-horizontal-relative:char;mso-position-vertical:absolute;mso-position-vertical-relative:line;mso-left-percent:-10001;mso-top-percent:-10001;v-text-anchor:top" o:gfxdata="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" filled="f" stroked="f">
                 <o:lock v:ext="edit" aspectratio="t"/>
@@ -24465,7 +24618,7 @@
               </wp:inline>
             </w:drawing>
           </mc:Choice>
-          <mc:Fallback xmlns:w16sdtdh="http://schemas.microsoft.com/office/word/2020/wordml/sdtdatahash" xmlns:w16du="http://schemas.microsoft.com/office/word/2023/wordml/word16du" xmlns:w16="http://schemas.microsoft.com/office/word/2018/wordml" xmlns:w16cex="http://schemas.microsoft.com/office/word/2018/wordml/cex" xmlns:oel="http://schemas.microsoft.com/office/2019/extlst">
+          <mc:Fallback xmlns:oel="http://schemas.microsoft.com/office/2019/extlst" xmlns:w16cex="http://schemas.microsoft.com/office/word/2018/wordml/cex" xmlns:w16="http://schemas.microsoft.com/office/word/2018/wordml" xmlns:w16du="http://schemas.microsoft.com/office/word/2023/wordml/word16du" xmlns:w16sdtdh="http://schemas.microsoft.com/office/word/2020/wordml/sdtdatahash">
             <w:pict>
               <v:rect w14:anchorId="35F92097" id="Retângulo 16" o:spid="_x0000_s1026" alt="image.png" style="width:24.3pt;height:24.3pt;visibility:visible;mso-wrap-style:square;mso-left-percent:-10001;mso-top-percent:-10001;mso-position-horizontal:absolute;mso-position-horizontal-relative:char;mso-position-vertical:absolute;mso-position-vertical-relative:line;mso-left-percent:-10001;mso-top-percent:-10001;v-text-anchor:top" o:gfxdata="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" filled="f" stroked="f">
                 <o:lock v:ext="edit" aspectratio="t"/>
@@ -25119,6 +25272,10 @@
     <w:p>
       <w:pPr>
         <w:pStyle w:val="NormalWeb"/>
+        <w:numPr>
+          <w:ilvl w:val="1"/>
+          <w:numId w:val="38"/>
+        </w:numPr>
         <w:rPr>
           <w:rFonts w:ascii="Arial" w:hAnsi="Arial" w:cs="Arial"/>
           <w:b/>
@@ -25133,7 +25290,7 @@
           <w:sz w:val="28"/>
           <w:szCs w:val="28"/>
         </w:rPr>
-        <w:t>9.3 Terceiro Sprint</w:t>
+        <w:t>Terceiro Sprint</w:t>
       </w:r>
     </w:p>
     <w:p>
@@ -25288,6 +25445,63 @@
     </w:p>
     <w:p>
       <w:pPr>
+        <w:rPr>
+          <w:rFonts w:ascii="Arial" w:hAnsi="Arial" w:cs="Arial"/>
+          <w:sz w:val="24"/>
+          <w:szCs w:val="24"/>
+        </w:rPr>
+      </w:pPr>
+      <w:r>
+        <w:rPr>
+          <w:rFonts w:ascii="Arial" w:hAnsi="Arial" w:cs="Arial"/>
+          <w:sz w:val="24"/>
+          <w:szCs w:val="24"/>
+        </w:rPr>
+        <w:t>Para esse Sprint o grupo separou as seguintes metas a serem cumpridas:</w:t>
+      </w:r>
+    </w:p>
+    <w:p>
+      <w:pPr>
+        <w:pStyle w:val="NormalWeb"/>
+        <w:numPr>
+          <w:ilvl w:val="0"/>
+          <w:numId w:val="71"/>
+        </w:numPr>
+        <w:rPr>
+          <w:rFonts w:ascii="Arial" w:hAnsi="Arial" w:cs="Arial"/>
+          <w:b/>
+        </w:rPr>
+      </w:pPr>
+      <w:r>
+        <w:rPr>
+          <w:rFonts w:ascii="Arial" w:hAnsi="Arial" w:cs="Arial"/>
+          <w:b/>
+        </w:rPr>
+        <w:t>Começar a fazer os testes</w:t>
+      </w:r>
+    </w:p>
+    <w:p>
+      <w:pPr>
+        <w:pStyle w:val="NormalWeb"/>
+        <w:numPr>
+          <w:ilvl w:val="0"/>
+          <w:numId w:val="71"/>
+        </w:numPr>
+        <w:rPr>
+          <w:rFonts w:ascii="Arial" w:hAnsi="Arial" w:cs="Arial"/>
+          <w:b/>
+        </w:rPr>
+      </w:pPr>
+      <w:r>
+        <w:rPr>
+          <w:rFonts w:ascii="Arial" w:hAnsi="Arial" w:cs="Arial"/>
+          <w:b/>
+        </w:rPr>
+        <w:t>E consumir as rotas</w:t>
+      </w:r>
+    </w:p>
+    <w:p>
+      <w:pPr>
         <w:pStyle w:val="NormalWeb"/>
         <w:rPr>
           <w:rFonts w:ascii="Arial" w:hAnsi="Arial" w:cs="Arial"/>
@@ -25299,35 +25513,19 @@
     </w:p>
     <w:p>
       <w:pPr>
-        <w:pStyle w:val="NormalWeb"/>
+        <w:pStyle w:val="PargrafodaLista"/>
+        <w:numPr>
+          <w:ilvl w:val="2"/>
+          <w:numId w:val="38"/>
+        </w:numPr>
         <w:rPr>
           <w:rFonts w:ascii="Arial" w:hAnsi="Arial" w:cs="Arial"/>
           <w:b/>
-          <w:sz w:val="28"/>
-          <w:szCs w:val="28"/>
-        </w:rPr>
-      </w:pPr>
-    </w:p>
-    <w:p>
-      <w:pPr>
-        <w:rPr>
-          <w:rFonts w:ascii="Arial" w:hAnsi="Arial" w:cs="Arial"/>
-          <w:b/>
           <w:sz w:val="24"/>
           <w:szCs w:val="24"/>
           <w:lang w:val="en-US"/>
         </w:rPr>
       </w:pPr>
-      <w:r>
-        <w:rPr>
-          <w:rFonts w:ascii="Arial" w:hAnsi="Arial" w:cs="Arial"/>
-          <w:b/>
-          <w:sz w:val="24"/>
-          <w:szCs w:val="24"/>
-          <w:lang w:val="en-US"/>
-        </w:rPr>
-        <w:t xml:space="preserve">9.3.1 </w:t>
-      </w:r>
       <w:r>
         <w:rPr>
           <w:rFonts w:ascii="Arial" w:hAnsi="Arial" w:cs="Arial"/>
@@ -25358,11 +25556,44 @@
           <w:sz w:val="24"/>
           <w:szCs w:val="24"/>
         </w:rPr>
-        <w:t>Não houve alterações no Product Backlog.</w:t>
-      </w:r>
-    </w:p>
-    <w:p>
-      <w:pPr>
+        <w:t xml:space="preserve">Não houve alterações no </w:t>
+      </w:r>
+      <w:proofErr w:type="spellStart"/>
+      <w:r>
+        <w:rPr>
+          <w:rFonts w:ascii="Arial" w:hAnsi="Arial" w:cs="Arial"/>
+          <w:sz w:val="24"/>
+          <w:szCs w:val="24"/>
+        </w:rPr>
+        <w:t>Product</w:t>
+      </w:r>
+      <w:proofErr w:type="spellEnd"/>
+      <w:r>
+        <w:rPr>
+          <w:rFonts w:ascii="Arial" w:hAnsi="Arial" w:cs="Arial"/>
+          <w:sz w:val="24"/>
+          <w:szCs w:val="24"/>
+        </w:rPr>
+        <w:t xml:space="preserve"> Backlog.</w:t>
+      </w:r>
+    </w:p>
+    <w:p>
+      <w:pPr>
+        <w:pStyle w:val="PargrafodaLista"/>
+        <w:rPr>
+          <w:rFonts w:ascii="Arial" w:hAnsi="Arial" w:cs="Arial"/>
+          <w:sz w:val="24"/>
+          <w:szCs w:val="24"/>
+        </w:rPr>
+      </w:pPr>
+    </w:p>
+    <w:p>
+      <w:pPr>
+        <w:pStyle w:val="PargrafodaLista"/>
+        <w:numPr>
+          <w:ilvl w:val="2"/>
+          <w:numId w:val="38"/>
+        </w:numPr>
         <w:rPr>
           <w:rFonts w:ascii="Arial" w:hAnsi="Arial" w:cs="Arial"/>
           <w:b/>
@@ -25379,8 +25610,103 @@
           <w:szCs w:val="24"/>
           <w:lang w:val="en-US"/>
         </w:rPr>
-        <w:t>9.3.2 Sprint Backlog</w:t>
-      </w:r>
+        <w:t>Sprint Backlog</w:t>
+      </w:r>
+    </w:p>
+    <w:p>
+      <w:pPr>
+        <w:pStyle w:val="PargrafodaLista"/>
+        <w:numPr>
+          <w:ilvl w:val="0"/>
+          <w:numId w:val="70"/>
+        </w:numPr>
+        <w:rPr>
+          <w:rFonts w:ascii="Arial" w:hAnsi="Arial" w:cs="Arial"/>
+          <w:sz w:val="24"/>
+          <w:szCs w:val="24"/>
+        </w:rPr>
+      </w:pPr>
+      <w:r>
+        <w:rPr>
+          <w:rFonts w:ascii="Arial" w:hAnsi="Arial" w:cs="Arial"/>
+          <w:sz w:val="24"/>
+          <w:szCs w:val="24"/>
+        </w:rPr>
+        <w:t>RF11: O usuário deve poder gastar seus pontos adquiridos por meio de atividades em itens colecionáveis na loja do aplicativo. A partir do momento em que um item é comprado, este ficará disponível na tela de perfil do usuário, sendo exibido no formato de grade.</w:t>
+      </w:r>
+    </w:p>
+    <w:p>
+      <w:pPr>
+        <w:pStyle w:val="PargrafodaLista"/>
+        <w:rPr>
+          <w:rFonts w:ascii="Arial" w:hAnsi="Arial" w:cs="Arial"/>
+          <w:sz w:val="24"/>
+          <w:szCs w:val="24"/>
+        </w:rPr>
+      </w:pPr>
+    </w:p>
+    <w:p>
+      <w:pPr>
+        <w:pStyle w:val="PargrafodaLista"/>
+        <w:numPr>
+          <w:ilvl w:val="0"/>
+          <w:numId w:val="70"/>
+        </w:numPr>
+        <w:rPr>
+          <w:rFonts w:ascii="Arial" w:hAnsi="Arial" w:cs="Arial"/>
+          <w:sz w:val="24"/>
+          <w:szCs w:val="24"/>
+        </w:rPr>
+      </w:pPr>
+      <w:r>
+        <w:rPr>
+          <w:rFonts w:ascii="Arial" w:hAnsi="Arial" w:cs="Arial"/>
+          <w:sz w:val="24"/>
+          <w:szCs w:val="24"/>
+        </w:rPr>
+        <w:t>RF12: O usuário deve ter acesso às suas informações cadastradas anteriormente e poder, a partir de verificação de identidade, editá-las.</w:t>
+      </w:r>
+    </w:p>
+    <w:p>
+      <w:pPr>
+        <w:pStyle w:val="PargrafodaLista"/>
+        <w:rPr>
+          <w:rFonts w:ascii="Arial" w:hAnsi="Arial" w:cs="Arial"/>
+          <w:sz w:val="24"/>
+          <w:szCs w:val="24"/>
+        </w:rPr>
+      </w:pPr>
+    </w:p>
+    <w:p>
+      <w:pPr>
+        <w:pStyle w:val="PargrafodaLista"/>
+        <w:numPr>
+          <w:ilvl w:val="0"/>
+          <w:numId w:val="70"/>
+        </w:numPr>
+        <w:rPr>
+          <w:rFonts w:ascii="Arial" w:hAnsi="Arial" w:cs="Arial"/>
+          <w:sz w:val="24"/>
+          <w:szCs w:val="24"/>
+        </w:rPr>
+      </w:pPr>
+      <w:r>
+        <w:rPr>
+          <w:rFonts w:ascii="Arial" w:hAnsi="Arial" w:cs="Arial"/>
+          <w:sz w:val="24"/>
+          <w:szCs w:val="24"/>
+        </w:rPr>
+        <w:t>RF13: O sistema deve permitir que o usuário visualize dados específicos sobre seu desempenho: o total de pontos acumulados e a maior quantidade de dias consecutivos em que pelo menos uma atividade foi realizada.</w:t>
+      </w:r>
+    </w:p>
+    <w:p>
+      <w:pPr>
+        <w:rPr>
+          <w:rFonts w:ascii="Arial" w:hAnsi="Arial" w:cs="Arial"/>
+          <w:sz w:val="24"/>
+          <w:szCs w:val="24"/>
+        </w:rPr>
+      </w:pPr>
     </w:p>
     <w:p>
       <w:pPr>
@@ -25389,12 +25715,20 @@
           <w:b/>
           <w:sz w:val="24"/>
           <w:szCs w:val="24"/>
+        </w:rPr>
+      </w:pPr>
+    </w:p>
+    <w:p>
+      <w:pPr>
+        <w:rPr>
+          <w:rFonts w:ascii="Arial" w:hAnsi="Arial" w:cs="Arial"/>
+          <w:b/>
+          <w:sz w:val="24"/>
+          <w:szCs w:val="24"/>
           <w:lang w:val="en-US"/>
         </w:rPr>
       </w:pPr>
-    </w:p>
-    <w:p>
-      <w:pPr>
+      <w:r>
         <w:rPr>
           <w:rFonts w:ascii="Arial" w:hAnsi="Arial" w:cs="Arial"/>
           <w:b/>
@@ -25402,7 +25736,8 @@
           <w:szCs w:val="24"/>
           <w:lang w:val="en-US"/>
         </w:rPr>
-      </w:pPr>
+        <w:t>Burn Down Chart:</w:t>
+      </w:r>
     </w:p>
     <w:p>
       <w:pPr>
@@ -25411,35 +25746,15 @@
           <w:b/>
           <w:sz w:val="24"/>
           <w:szCs w:val="24"/>
-          <w:lang w:val="en-US"/>
-        </w:rPr>
-      </w:pPr>
-      <w:r>
-        <w:rPr>
-          <w:rFonts w:ascii="Arial" w:hAnsi="Arial" w:cs="Arial"/>
-          <w:b/>
-          <w:sz w:val="24"/>
-          <w:szCs w:val="24"/>
-          <w:lang w:val="en-US"/>
-        </w:rPr>
-        <w:t>Burn Down Chart:</w:t>
-      </w:r>
-    </w:p>
-    <w:p>
-      <w:pPr>
-        <w:rPr>
-          <w:rFonts w:ascii="Arial" w:hAnsi="Arial" w:cs="Arial"/>
-          <w:b/>
-          <w:sz w:val="24"/>
-          <w:szCs w:val="24"/>
         </w:rPr>
       </w:pPr>
       <w:r>
         <w:rPr>
           <w:noProof/>
         </w:rPr>
+        <w:lastRenderedPageBreak/>
         <w:drawing>
-          <wp:inline distT="0" distB="0" distL="0" distR="0" wp14:anchorId="222A16CB" wp14:editId="43B9320D">
+          <wp:inline distT="0" distB="0" distL="0" distR="0" wp14:anchorId="222A16CB" wp14:editId="2973DA4B">
             <wp:extent cx="4572000" cy="2743200"/>
             <wp:effectExtent l="0" t="0" r="0" b="0"/>
             <wp:docPr id="2" name="Gráfico 2">
@@ -25511,11 +25826,263 @@
       <w:pPr>
         <w:rPr>
           <w:rFonts w:ascii="Arial" w:hAnsi="Arial" w:cs="Arial"/>
+          <w:sz w:val="24"/>
+          <w:szCs w:val="24"/>
+        </w:rPr>
+      </w:pPr>
+      <w:r>
+        <w:rPr>
+          <w:rFonts w:ascii="Arial" w:hAnsi="Arial" w:cs="Arial"/>
+          <w:sz w:val="24"/>
+          <w:szCs w:val="24"/>
+        </w:rPr>
+        <w:t>1 Baixo</w:t>
+      </w:r>
+      <w:r>
+        <w:rPr>
+          <w:rFonts w:ascii="Arial" w:hAnsi="Arial" w:cs="Arial"/>
+          <w:bCs/>
+          <w:sz w:val="24"/>
+          <w:szCs w:val="24"/>
+        </w:rPr>
+        <w:t xml:space="preserve"> domínio da tecnologia:</w:t>
+      </w:r>
+      <w:r>
+        <w:rPr>
+          <w:rFonts w:ascii="Arial" w:hAnsi="Arial" w:cs="Arial"/>
+          <w:sz w:val="24"/>
+          <w:szCs w:val="24"/>
+        </w:rPr>
+        <w:t xml:space="preserve"> Isso se resolve estudando e conhecendo mais sobre os assuntos dados ao semestre.</w:t>
+      </w:r>
+    </w:p>
+    <w:p>
+      <w:pPr>
+        <w:rPr>
+          <w:rFonts w:ascii="Arial" w:hAnsi="Arial" w:cs="Arial"/>
+          <w:sz w:val="24"/>
+          <w:szCs w:val="24"/>
+        </w:rPr>
+      </w:pPr>
+      <w:r>
+        <w:rPr>
+          <w:rFonts w:ascii="Arial" w:hAnsi="Arial" w:cs="Arial"/>
+          <w:sz w:val="24"/>
+          <w:szCs w:val="24"/>
+        </w:rPr>
+        <w:t>2 Compatibilidade</w:t>
+      </w:r>
+      <w:r>
+        <w:rPr>
+          <w:rFonts w:ascii="Arial" w:hAnsi="Arial" w:cs="Arial"/>
+          <w:bCs/>
+          <w:sz w:val="24"/>
+          <w:szCs w:val="24"/>
+        </w:rPr>
+        <w:t>:</w:t>
+      </w:r>
+      <w:r>
+        <w:rPr>
+          <w:rFonts w:ascii="Arial" w:hAnsi="Arial" w:cs="Arial"/>
+          <w:sz w:val="24"/>
+          <w:szCs w:val="24"/>
+        </w:rPr>
+        <w:t xml:space="preserve"> Isso se resolve aplicando o projeto com as mesmas especificações nas máquinas em que serão testadas.</w:t>
+      </w:r>
+    </w:p>
+    <w:p>
+      <w:pPr>
+        <w:rPr>
+          <w:rFonts w:ascii="Arial" w:hAnsi="Arial" w:cs="Arial"/>
+          <w:sz w:val="24"/>
+          <w:szCs w:val="24"/>
+        </w:rPr>
+      </w:pPr>
+      <w:r>
+        <w:rPr>
+          <w:rFonts w:ascii="Arial" w:hAnsi="Arial" w:cs="Arial"/>
+          <w:sz w:val="24"/>
+          <w:szCs w:val="24"/>
+        </w:rPr>
+        <w:t>3 Falta</w:t>
+      </w:r>
+      <w:r>
+        <w:rPr>
+          <w:rFonts w:ascii="Arial" w:hAnsi="Arial" w:cs="Arial"/>
+          <w:bCs/>
+          <w:sz w:val="24"/>
+          <w:szCs w:val="24"/>
+        </w:rPr>
+        <w:t xml:space="preserve"> de internet:</w:t>
+      </w:r>
+      <w:r>
+        <w:rPr>
+          <w:rFonts w:ascii="Arial" w:hAnsi="Arial" w:cs="Arial"/>
+          <w:sz w:val="24"/>
+          <w:szCs w:val="24"/>
+        </w:rPr>
+        <w:t xml:space="preserve"> Isso é complicado, pois nunca se sabe quando pode acontecer. Mas, se acontecer, é só esperar ou ver no celular vídeos sobre o projeto com dados móveis.</w:t>
+      </w:r>
+    </w:p>
+    <w:p>
+      <w:pPr>
+        <w:rPr>
+          <w:rFonts w:ascii="Arial" w:hAnsi="Arial" w:cs="Arial"/>
+          <w:sz w:val="24"/>
+          <w:szCs w:val="24"/>
+        </w:rPr>
+      </w:pPr>
+      <w:r>
+        <w:rPr>
+          <w:rFonts w:ascii="Arial" w:hAnsi="Arial" w:cs="Arial"/>
+          <w:sz w:val="24"/>
+          <w:szCs w:val="24"/>
+        </w:rPr>
+        <w:t>4 Falta</w:t>
+      </w:r>
+      <w:r>
+        <w:rPr>
+          <w:rFonts w:ascii="Arial" w:hAnsi="Arial" w:cs="Arial"/>
+          <w:bCs/>
+          <w:sz w:val="24"/>
+          <w:szCs w:val="24"/>
+        </w:rPr>
+        <w:t xml:space="preserve"> de energia:</w:t>
+      </w:r>
+      <w:r>
+        <w:rPr>
+          <w:rFonts w:ascii="Arial" w:hAnsi="Arial" w:cs="Arial"/>
+          <w:sz w:val="24"/>
+          <w:szCs w:val="24"/>
+        </w:rPr>
+        <w:t xml:space="preserve"> A mesma coisa da de cima. Não é possível prever isso, e se acontecer, espera ou vê no celular coisas relacionadas ao projeto.</w:t>
+      </w:r>
+    </w:p>
+    <w:p>
+      <w:pPr>
+        <w:rPr>
+          <w:rFonts w:ascii="Arial" w:hAnsi="Arial" w:cs="Arial"/>
+          <w:sz w:val="24"/>
+          <w:szCs w:val="24"/>
+        </w:rPr>
+      </w:pPr>
+      <w:r>
+        <w:rPr>
+          <w:rFonts w:ascii="Arial" w:hAnsi="Arial" w:cs="Arial"/>
+          <w:sz w:val="24"/>
+          <w:szCs w:val="24"/>
+        </w:rPr>
+        <w:t>5 Eventos</w:t>
+      </w:r>
+      <w:r>
+        <w:rPr>
+          <w:rFonts w:ascii="Arial" w:hAnsi="Arial" w:cs="Arial"/>
+          <w:bCs/>
+          <w:sz w:val="24"/>
+          <w:szCs w:val="24"/>
+        </w:rPr>
+        <w:t xml:space="preserve"> do Senai:</w:t>
+      </w:r>
+      <w:r>
+        <w:rPr>
+          <w:rFonts w:ascii="Arial" w:hAnsi="Arial" w:cs="Arial"/>
+          <w:sz w:val="24"/>
+          <w:szCs w:val="24"/>
+        </w:rPr>
+        <w:t xml:space="preserve"> Se organize, saiba quando acontecerá.</w:t>
+      </w:r>
+    </w:p>
+    <w:p>
+      <w:pPr>
+        <w:rPr>
+          <w:rFonts w:ascii="Arial" w:hAnsi="Arial" w:cs="Arial"/>
+          <w:sz w:val="24"/>
+          <w:szCs w:val="24"/>
+        </w:rPr>
+      </w:pPr>
+      <w:r>
+        <w:rPr>
+          <w:rFonts w:ascii="Arial" w:hAnsi="Arial" w:cs="Arial"/>
+          <w:sz w:val="24"/>
+          <w:szCs w:val="24"/>
+        </w:rPr>
+        <w:t>6 Ausência</w:t>
+      </w:r>
+      <w:r>
+        <w:rPr>
+          <w:rFonts w:ascii="Arial" w:hAnsi="Arial" w:cs="Arial"/>
+          <w:bCs/>
+          <w:sz w:val="24"/>
+          <w:szCs w:val="24"/>
+        </w:rPr>
+        <w:t xml:space="preserve"> dos integrantes:</w:t>
+      </w:r>
+      <w:r>
+        <w:rPr>
+          <w:rFonts w:ascii="Arial" w:hAnsi="Arial" w:cs="Arial"/>
+          <w:sz w:val="24"/>
+          <w:szCs w:val="24"/>
+        </w:rPr>
+        <w:t xml:space="preserve"> Você pode avisar o parceiro que faltou para continuar o trabalho em casa.</w:t>
+      </w:r>
+    </w:p>
+    <w:p>
+      <w:pPr>
+        <w:rPr>
+          <w:rFonts w:ascii="Arial" w:hAnsi="Arial" w:cs="Arial"/>
+          <w:sz w:val="24"/>
+          <w:szCs w:val="24"/>
+        </w:rPr>
+      </w:pPr>
+      <w:r>
+        <w:rPr>
+          <w:rFonts w:ascii="Arial" w:hAnsi="Arial" w:cs="Arial"/>
+          <w:sz w:val="24"/>
+          <w:szCs w:val="24"/>
+        </w:rPr>
+        <w:t>7 Performance</w:t>
+      </w:r>
+      <w:r>
+        <w:rPr>
+          <w:rFonts w:ascii="Arial" w:hAnsi="Arial" w:cs="Arial"/>
+          <w:bCs/>
+          <w:sz w:val="24"/>
+          <w:szCs w:val="24"/>
+        </w:rPr>
+        <w:t xml:space="preserve"> do computador:</w:t>
+      </w:r>
+      <w:r>
+        <w:rPr>
+          <w:rFonts w:ascii="Arial" w:hAnsi="Arial" w:cs="Arial"/>
+          <w:sz w:val="24"/>
+          <w:szCs w:val="24"/>
+        </w:rPr>
+        <w:t xml:space="preserve"> Um computador lento ou com problemas de desempenho pode impactar significativamente a produtividade do grupo. Por isso, você deve apresentar os problemas para os professores ou a direção.</w:t>
+      </w:r>
+    </w:p>
+    <w:p>
+      <w:pPr>
+        <w:spacing w:after="0" w:line="240" w:lineRule="auto"/>
+        <w:textAlignment w:val="baseline"/>
+        <w:rPr>
+          <w:rFonts w:ascii="Segoe UI" w:eastAsia="Times New Roman" w:hAnsi="Segoe UI" w:cs="Segoe UI"/>
+          <w:sz w:val="18"/>
+          <w:szCs w:val="18"/>
+          <w:lang w:eastAsia="pt-BR"/>
+        </w:rPr>
+      </w:pPr>
+    </w:p>
+    <w:p>
+      <w:pPr>
+        <w:rPr>
+          <w:rFonts w:ascii="Arial" w:hAnsi="Arial" w:cs="Arial"/>
           <w:b/>
           <w:sz w:val="24"/>
           <w:szCs w:val="24"/>
         </w:rPr>
       </w:pPr>
+      <w:bookmarkStart w:id="23" w:name="_GoBack"/>
+      <w:bookmarkEnd w:id="23"/>
     </w:p>
     <w:p>
       <w:pPr>
@@ -25559,6 +26126,7 @@
           <w:rFonts w:ascii="Arial" w:hAnsi="Arial" w:cs="Arial"/>
           <w:b/>
         </w:rPr>
+        <w:lastRenderedPageBreak/>
         <w:t>Retrospectiva</w:t>
       </w:r>
     </w:p>
@@ -28661,6 +29229,119 @@
     </w:lvl>
   </w:abstractNum>
   <w:abstractNum w:abstractNumId="6" w15:restartNumberingAfterBreak="0">
+    <w:nsid w:val="0D0F2480"/>
+    <w:multiLevelType w:val="hybridMultilevel"/>
+    <w:tmpl w:val="D210545C"/>
+    <w:lvl w:ilvl="0" w:tplc="04160001">
+      <w:start w:val="1"/>
+      <w:numFmt w:val="bullet"/>
+      <w:lvlText w:val=""/>
+      <w:lvlJc w:val="left"/>
+      <w:pPr>
+        <w:ind w:left="720" w:hanging="360"/>
+      </w:pPr>
+      <w:rPr>
+        <w:rFonts w:ascii="Symbol" w:hAnsi="Symbol" w:hint="default"/>
+      </w:rPr>
+    </w:lvl>
+    <w:lvl w:ilvl="1" w:tplc="04160003" w:tentative="1">
+      <w:start w:val="1"/>
+      <w:numFmt w:val="bullet"/>
+      <w:lvlText w:val="o"/>
+      <w:lvlJc w:val="left"/>
+      <w:pPr>
+        <w:ind w:left="1440" w:hanging="360"/>
+      </w:pPr>
+      <w:rPr>
+        <w:rFonts w:ascii="Courier New" w:hAnsi="Courier New" w:cs="Courier New" w:hint="default"/>
+      </w:rPr>
+    </w:lvl>
+    <w:lvl w:ilvl="2" w:tplc="04160005" w:tentative="1">
+      <w:start w:val="1"/>
+      <w:numFmt w:val="bullet"/>
+      <w:lvlText w:val=""/>
+      <w:lvlJc w:val="left"/>
+      <w:pPr>
+        <w:ind w:left="2160" w:hanging="360"/>
+      </w:pPr>
+      <w:rPr>
+        <w:rFonts w:ascii="Wingdings" w:hAnsi="Wingdings" w:hint="default"/>
+      </w:rPr>
+    </w:lvl>
+    <w:lvl w:ilvl="3" w:tplc="04160001" w:tentative="1">
+      <w:start w:val="1"/>
+      <w:numFmt w:val="bullet"/>
+      <w:lvlText w:val=""/>
+      <w:lvlJc w:val="left"/>
+      <w:pPr>
+        <w:ind w:left="2880" w:hanging="360"/>
+      </w:pPr>
+      <w:rPr>
+        <w:rFonts w:ascii="Symbol" w:hAnsi="Symbol" w:hint="default"/>
+      </w:rPr>
+    </w:lvl>
+    <w:lvl w:ilvl="4" w:tplc="04160003" w:tentative="1">
+      <w:start w:val="1"/>
+      <w:numFmt w:val="bullet"/>
+      <w:lvlText w:val="o"/>
+      <w:lvlJc w:val="left"/>
+      <w:pPr>
+        <w:ind w:left="3600" w:hanging="360"/>
+      </w:pPr>
+      <w:rPr>
+        <w:rFonts w:ascii="Courier New" w:hAnsi="Courier New" w:cs="Courier New" w:hint="default"/>
+      </w:rPr>
+    </w:lvl>
+    <w:lvl w:ilvl="5" w:tplc="04160005" w:tentative="1">
+      <w:start w:val="1"/>
+      <w:numFmt w:val="bullet"/>
+      <w:lvlText w:val=""/>
+      <w:lvlJc w:val="left"/>
+      <w:pPr>
+        <w:ind w:left="4320" w:hanging="360"/>
+      </w:pPr>
+      <w:rPr>
+        <w:rFonts w:ascii="Wingdings" w:hAnsi="Wingdings" w:hint="default"/>
+      </w:rPr>
+    </w:lvl>
+    <w:lvl w:ilvl="6" w:tplc="04160001" w:tentative="1">
+      <w:start w:val="1"/>
+      <w:numFmt w:val="bullet"/>
+      <w:lvlText w:val=""/>
+      <w:lvlJc w:val="left"/>
+      <w:pPr>
+        <w:ind w:left="5040" w:hanging="360"/>
+      </w:pPr>
+      <w:rPr>
+        <w:rFonts w:ascii="Symbol" w:hAnsi="Symbol" w:hint="default"/>
+      </w:rPr>
+    </w:lvl>
+    <w:lvl w:ilvl="7" w:tplc="04160003" w:tentative="1">
+      <w:start w:val="1"/>
+      <w:numFmt w:val="bullet"/>
+      <w:lvlText w:val="o"/>
+      <w:lvlJc w:val="left"/>
+      <w:pPr>
+        <w:ind w:left="5760" w:hanging="360"/>
+      </w:pPr>
+      <w:rPr>
+        <w:rFonts w:ascii="Courier New" w:hAnsi="Courier New" w:cs="Courier New" w:hint="default"/>
+      </w:rPr>
+    </w:lvl>
+    <w:lvl w:ilvl="8" w:tplc="04160005" w:tentative="1">
+      <w:start w:val="1"/>
+      <w:numFmt w:val="bullet"/>
+      <w:lvlText w:val=""/>
+      <w:lvlJc w:val="left"/>
+      <w:pPr>
+        <w:ind w:left="6480" w:hanging="360"/>
+      </w:pPr>
+      <w:rPr>
+        <w:rFonts w:ascii="Wingdings" w:hAnsi="Wingdings" w:hint="default"/>
+      </w:rPr>
+    </w:lvl>
+  </w:abstractNum>
+  <w:abstractNum w:abstractNumId="7" w15:restartNumberingAfterBreak="0">
     <w:nsid w:val="13251A31"/>
     <w:multiLevelType w:val="hybridMultilevel"/>
     <w:tmpl w:val="0158FE8C"/>
@@ -28773,7 +29454,7 @@
       </w:rPr>
     </w:lvl>
   </w:abstractNum>
-  <w:abstractNum w:abstractNumId="7" w15:restartNumberingAfterBreak="0">
+  <w:abstractNum w:abstractNumId="8" w15:restartNumberingAfterBreak="0">
     <w:nsid w:val="139F720E"/>
     <w:multiLevelType w:val="hybridMultilevel"/>
     <w:tmpl w:val="A8E4D05C"/>
@@ -28886,7 +29567,7 @@
       </w:rPr>
     </w:lvl>
   </w:abstractNum>
-  <w:abstractNum w:abstractNumId="8" w15:restartNumberingAfterBreak="0">
+  <w:abstractNum w:abstractNumId="9" w15:restartNumberingAfterBreak="0">
     <w:nsid w:val="16CF2A20"/>
     <w:multiLevelType w:val="multilevel"/>
     <w:tmpl w:val="DE18C9B2"/>
@@ -29008,7 +29689,7 @@
       </w:rPr>
     </w:lvl>
   </w:abstractNum>
-  <w:abstractNum w:abstractNumId="9" w15:restartNumberingAfterBreak="0">
+  <w:abstractNum w:abstractNumId="10" w15:restartNumberingAfterBreak="0">
     <w:nsid w:val="17FE2428"/>
     <w:multiLevelType w:val="multilevel"/>
     <w:tmpl w:val="D6B8EE4A"/>
@@ -29137,7 +29818,7 @@
       </w:rPr>
     </w:lvl>
   </w:abstractNum>
-  <w:abstractNum w:abstractNumId="10" w15:restartNumberingAfterBreak="0">
+  <w:abstractNum w:abstractNumId="11" w15:restartNumberingAfterBreak="0">
     <w:nsid w:val="1A241A05"/>
     <w:multiLevelType w:val="multilevel"/>
     <w:tmpl w:val="EEF23F2C"/>
@@ -29267,7 +29948,7 @@
       </w:rPr>
     </w:lvl>
   </w:abstractNum>
-  <w:abstractNum w:abstractNumId="11" w15:restartNumberingAfterBreak="0">
+  <w:abstractNum w:abstractNumId="12" w15:restartNumberingAfterBreak="0">
     <w:nsid w:val="1A3F2BE7"/>
     <w:multiLevelType w:val="hybridMultilevel"/>
     <w:tmpl w:val="81C28016"/>
@@ -29353,7 +30034,7 @@
       </w:pPr>
     </w:lvl>
   </w:abstractNum>
-  <w:abstractNum w:abstractNumId="12" w15:restartNumberingAfterBreak="0">
+  <w:abstractNum w:abstractNumId="13" w15:restartNumberingAfterBreak="0">
     <w:nsid w:val="1BAD675C"/>
     <w:multiLevelType w:val="multilevel"/>
     <w:tmpl w:val="04C8B43A"/>
@@ -29502,7 +30183,7 @@
       </w:rPr>
     </w:lvl>
   </w:abstractNum>
-  <w:abstractNum w:abstractNumId="13" w15:restartNumberingAfterBreak="0">
+  <w:abstractNum w:abstractNumId="14" w15:restartNumberingAfterBreak="0">
     <w:nsid w:val="1C813AAF"/>
     <w:multiLevelType w:val="hybridMultilevel"/>
     <w:tmpl w:val="580ACD06"/>
@@ -29615,7 +30296,7 @@
       </w:rPr>
     </w:lvl>
   </w:abstractNum>
-  <w:abstractNum w:abstractNumId="14" w15:restartNumberingAfterBreak="0">
+  <w:abstractNum w:abstractNumId="15" w15:restartNumberingAfterBreak="0">
     <w:nsid w:val="1DA5067A"/>
     <w:multiLevelType w:val="hybridMultilevel"/>
     <w:tmpl w:val="56CE9DD2"/>
@@ -29728,7 +30409,7 @@
       </w:rPr>
     </w:lvl>
   </w:abstractNum>
-  <w:abstractNum w:abstractNumId="15" w15:restartNumberingAfterBreak="0">
+  <w:abstractNum w:abstractNumId="16" w15:restartNumberingAfterBreak="0">
     <w:nsid w:val="1DA61BDF"/>
     <w:multiLevelType w:val="multilevel"/>
     <w:tmpl w:val="F70C42D8"/>
@@ -29822,7 +30503,7 @@
       </w:pPr>
     </w:lvl>
   </w:abstractNum>
-  <w:abstractNum w:abstractNumId="16" w15:restartNumberingAfterBreak="0">
+  <w:abstractNum w:abstractNumId="17" w15:restartNumberingAfterBreak="0">
     <w:nsid w:val="1E125F33"/>
     <w:multiLevelType w:val="multilevel"/>
     <w:tmpl w:val="F70C42D8"/>
@@ -29943,7 +30624,7 @@
       </w:rPr>
     </w:lvl>
   </w:abstractNum>
-  <w:abstractNum w:abstractNumId="17" w15:restartNumberingAfterBreak="0">
+  <w:abstractNum w:abstractNumId="18" w15:restartNumberingAfterBreak="0">
     <w:nsid w:val="1F9F837C"/>
     <w:multiLevelType w:val="hybridMultilevel"/>
     <w:tmpl w:val="FD26629C"/>
@@ -30056,7 +30737,7 @@
       </w:rPr>
     </w:lvl>
   </w:abstractNum>
-  <w:abstractNum w:abstractNumId="18" w15:restartNumberingAfterBreak="0">
+  <w:abstractNum w:abstractNumId="19" w15:restartNumberingAfterBreak="0">
     <w:nsid w:val="207C7480"/>
     <w:multiLevelType w:val="hybridMultilevel"/>
     <w:tmpl w:val="BB729C9C"/>
@@ -30145,7 +30826,7 @@
       </w:pPr>
     </w:lvl>
   </w:abstractNum>
-  <w:abstractNum w:abstractNumId="19" w15:restartNumberingAfterBreak="0">
+  <w:abstractNum w:abstractNumId="20" w15:restartNumberingAfterBreak="0">
     <w:nsid w:val="20D41BF3"/>
     <w:multiLevelType w:val="multilevel"/>
     <w:tmpl w:val="F20A33FC"/>
@@ -30262,7 +30943,7 @@
       </w:pPr>
     </w:lvl>
   </w:abstractNum>
-  <w:abstractNum w:abstractNumId="20" w15:restartNumberingAfterBreak="0">
+  <w:abstractNum w:abstractNumId="21" w15:restartNumberingAfterBreak="0">
     <w:nsid w:val="222C1837"/>
     <w:multiLevelType w:val="multilevel"/>
     <w:tmpl w:val="6C1CCC6E"/>
@@ -30411,7 +31092,7 @@
       </w:rPr>
     </w:lvl>
   </w:abstractNum>
-  <w:abstractNum w:abstractNumId="21" w15:restartNumberingAfterBreak="0">
+  <w:abstractNum w:abstractNumId="22" w15:restartNumberingAfterBreak="0">
     <w:nsid w:val="22E31FCD"/>
     <w:multiLevelType w:val="multilevel"/>
     <w:tmpl w:val="84EE1076"/>
@@ -30528,10 +31209,10 @@
       </w:pPr>
     </w:lvl>
   </w:abstractNum>
-  <w:abstractNum w:abstractNumId="22" w15:restartNumberingAfterBreak="0">
+  <w:abstractNum w:abstractNumId="23" w15:restartNumberingAfterBreak="0">
     <w:nsid w:val="23B9375B"/>
     <w:multiLevelType w:val="hybridMultilevel"/>
-    <w:tmpl w:val="0F129B54"/>
+    <w:tmpl w:val="6276A006"/>
     <w:lvl w:ilvl="0" w:tplc="0416000F">
       <w:start w:val="1"/>
       <w:numFmt w:val="decimal"/>
@@ -30614,7 +31295,7 @@
       </w:pPr>
     </w:lvl>
   </w:abstractNum>
-  <w:abstractNum w:abstractNumId="23" w15:restartNumberingAfterBreak="0">
+  <w:abstractNum w:abstractNumId="24" w15:restartNumberingAfterBreak="0">
     <w:nsid w:val="26A54A90"/>
     <w:multiLevelType w:val="hybridMultilevel"/>
     <w:tmpl w:val="651C38E0"/>
@@ -30727,7 +31408,7 @@
       </w:rPr>
     </w:lvl>
   </w:abstractNum>
-  <w:abstractNum w:abstractNumId="24" w15:restartNumberingAfterBreak="0">
+  <w:abstractNum w:abstractNumId="25" w15:restartNumberingAfterBreak="0">
     <w:nsid w:val="28062DB1"/>
     <w:multiLevelType w:val="hybridMultilevel"/>
     <w:tmpl w:val="26A25FE0"/>
@@ -30840,7 +31521,7 @@
       </w:rPr>
     </w:lvl>
   </w:abstractNum>
-  <w:abstractNum w:abstractNumId="25" w15:restartNumberingAfterBreak="0">
+  <w:abstractNum w:abstractNumId="26" w15:restartNumberingAfterBreak="0">
     <w:nsid w:val="28B31FB9"/>
     <w:multiLevelType w:val="multilevel"/>
     <w:tmpl w:val="DB40B780"/>
@@ -30934,7 +31615,7 @@
       </w:pPr>
     </w:lvl>
   </w:abstractNum>
-  <w:abstractNum w:abstractNumId="26" w15:restartNumberingAfterBreak="0">
+  <w:abstractNum w:abstractNumId="27" w15:restartNumberingAfterBreak="0">
     <w:nsid w:val="28EC2056"/>
     <w:multiLevelType w:val="multilevel"/>
     <w:tmpl w:val="5A922EB8"/>
@@ -31083,7 +31764,7 @@
       </w:rPr>
     </w:lvl>
   </w:abstractNum>
-  <w:abstractNum w:abstractNumId="27" w15:restartNumberingAfterBreak="0">
+  <w:abstractNum w:abstractNumId="28" w15:restartNumberingAfterBreak="0">
     <w:nsid w:val="297232C5"/>
     <w:multiLevelType w:val="hybridMultilevel"/>
     <w:tmpl w:val="E6085A84"/>
@@ -31196,7 +31877,7 @@
       </w:rPr>
     </w:lvl>
   </w:abstractNum>
-  <w:abstractNum w:abstractNumId="28" w15:restartNumberingAfterBreak="0">
+  <w:abstractNum w:abstractNumId="29" w15:restartNumberingAfterBreak="0">
     <w:nsid w:val="2A383C93"/>
     <w:multiLevelType w:val="hybridMultilevel"/>
     <w:tmpl w:val="57361CA2"/>
@@ -31282,7 +31963,7 @@
       </w:pPr>
     </w:lvl>
   </w:abstractNum>
-  <w:abstractNum w:abstractNumId="29" w15:restartNumberingAfterBreak="0">
+  <w:abstractNum w:abstractNumId="30" w15:restartNumberingAfterBreak="0">
     <w:nsid w:val="2DD1705E"/>
     <w:multiLevelType w:val="multilevel"/>
     <w:tmpl w:val="46A82D74"/>
@@ -31403,7 +32084,7 @@
       </w:rPr>
     </w:lvl>
   </w:abstractNum>
-  <w:abstractNum w:abstractNumId="30" w15:restartNumberingAfterBreak="0">
+  <w:abstractNum w:abstractNumId="31" w15:restartNumberingAfterBreak="0">
     <w:nsid w:val="2FC0F728"/>
     <w:multiLevelType w:val="hybridMultilevel"/>
     <w:tmpl w:val="964AFB7E"/>
@@ -31516,7 +32197,7 @@
       </w:rPr>
     </w:lvl>
   </w:abstractNum>
-  <w:abstractNum w:abstractNumId="31" w15:restartNumberingAfterBreak="0">
+  <w:abstractNum w:abstractNumId="32" w15:restartNumberingAfterBreak="0">
     <w:nsid w:val="30641EBB"/>
     <w:multiLevelType w:val="hybridMultilevel"/>
     <w:tmpl w:val="EE864ADA"/>
@@ -31606,7 +32287,7 @@
       </w:pPr>
     </w:lvl>
   </w:abstractNum>
-  <w:abstractNum w:abstractNumId="32" w15:restartNumberingAfterBreak="0">
+  <w:abstractNum w:abstractNumId="33" w15:restartNumberingAfterBreak="0">
     <w:nsid w:val="312E74A5"/>
     <w:multiLevelType w:val="hybridMultilevel"/>
     <w:tmpl w:val="392CC20E"/>
@@ -31719,7 +32400,7 @@
       </w:rPr>
     </w:lvl>
   </w:abstractNum>
-  <w:abstractNum w:abstractNumId="33" w15:restartNumberingAfterBreak="0">
+  <w:abstractNum w:abstractNumId="34" w15:restartNumberingAfterBreak="0">
     <w:nsid w:val="359831F1"/>
     <w:multiLevelType w:val="hybridMultilevel"/>
     <w:tmpl w:val="F01055DC"/>
@@ -31832,10 +32513,10 @@
       </w:rPr>
     </w:lvl>
   </w:abstractNum>
-  <w:abstractNum w:abstractNumId="34" w15:restartNumberingAfterBreak="0">
+  <w:abstractNum w:abstractNumId="35" w15:restartNumberingAfterBreak="0">
     <w:nsid w:val="360B0AF2"/>
     <w:multiLevelType w:val="hybridMultilevel"/>
-    <w:tmpl w:val="CE4814BA"/>
+    <w:tmpl w:val="1FB25E3E"/>
     <w:lvl w:ilvl="0" w:tplc="04160001">
       <w:start w:val="1"/>
       <w:numFmt w:val="bullet"/>
@@ -31945,7 +32626,7 @@
       </w:rPr>
     </w:lvl>
   </w:abstractNum>
-  <w:abstractNum w:abstractNumId="35" w15:restartNumberingAfterBreak="0">
+  <w:abstractNum w:abstractNumId="36" w15:restartNumberingAfterBreak="0">
     <w:nsid w:val="37F038CE"/>
     <w:multiLevelType w:val="multilevel"/>
     <w:tmpl w:val="C2C0F950"/>
@@ -32068,7 +32749,7 @@
       </w:rPr>
     </w:lvl>
   </w:abstractNum>
-  <w:abstractNum w:abstractNumId="36" w15:restartNumberingAfterBreak="0">
+  <w:abstractNum w:abstractNumId="37" w15:restartNumberingAfterBreak="0">
     <w:nsid w:val="3B4A7A1D"/>
     <w:multiLevelType w:val="hybridMultilevel"/>
     <w:tmpl w:val="8BF4B4DC"/>
@@ -32181,7 +32862,7 @@
       </w:rPr>
     </w:lvl>
   </w:abstractNum>
-  <w:abstractNum w:abstractNumId="37" w15:restartNumberingAfterBreak="0">
+  <w:abstractNum w:abstractNumId="38" w15:restartNumberingAfterBreak="0">
     <w:nsid w:val="3EB0336B"/>
     <w:multiLevelType w:val="multilevel"/>
     <w:tmpl w:val="ADAA086A"/>
@@ -32298,7 +32979,7 @@
       </w:pPr>
     </w:lvl>
   </w:abstractNum>
-  <w:abstractNum w:abstractNumId="38" w15:restartNumberingAfterBreak="0">
+  <w:abstractNum w:abstractNumId="39" w15:restartNumberingAfterBreak="0">
     <w:nsid w:val="42323993"/>
     <w:multiLevelType w:val="multilevel"/>
     <w:tmpl w:val="1B3E64DA"/>
@@ -32447,7 +33128,7 @@
       </w:rPr>
     </w:lvl>
   </w:abstractNum>
-  <w:abstractNum w:abstractNumId="39" w15:restartNumberingAfterBreak="0">
+  <w:abstractNum w:abstractNumId="40" w15:restartNumberingAfterBreak="0">
     <w:nsid w:val="42F579C6"/>
     <w:multiLevelType w:val="hybridMultilevel"/>
     <w:tmpl w:val="B330D352"/>
@@ -32560,7 +33241,7 @@
       </w:rPr>
     </w:lvl>
   </w:abstractNum>
-  <w:abstractNum w:abstractNumId="40" w15:restartNumberingAfterBreak="0">
+  <w:abstractNum w:abstractNumId="41" w15:restartNumberingAfterBreak="0">
     <w:nsid w:val="432471FC"/>
     <w:multiLevelType w:val="multilevel"/>
     <w:tmpl w:val="2EB0898C"/>
@@ -32709,7 +33390,7 @@
       </w:rPr>
     </w:lvl>
   </w:abstractNum>
-  <w:abstractNum w:abstractNumId="41" w15:restartNumberingAfterBreak="0">
+  <w:abstractNum w:abstractNumId="42" w15:restartNumberingAfterBreak="0">
     <w:nsid w:val="4325228B"/>
     <w:multiLevelType w:val="hybridMultilevel"/>
     <w:tmpl w:val="372C06A6"/>
@@ -32822,7 +33503,7 @@
       </w:rPr>
     </w:lvl>
   </w:abstractNum>
-  <w:abstractNum w:abstractNumId="42" w15:restartNumberingAfterBreak="0">
+  <w:abstractNum w:abstractNumId="43" w15:restartNumberingAfterBreak="0">
     <w:nsid w:val="45272D59"/>
     <w:multiLevelType w:val="hybridMultilevel"/>
     <w:tmpl w:val="350ED9AA"/>
@@ -32935,7 +33616,7 @@
       </w:rPr>
     </w:lvl>
   </w:abstractNum>
-  <w:abstractNum w:abstractNumId="43" w15:restartNumberingAfterBreak="0">
+  <w:abstractNum w:abstractNumId="44" w15:restartNumberingAfterBreak="0">
     <w:nsid w:val="47D27B56"/>
     <w:multiLevelType w:val="hybridMultilevel"/>
     <w:tmpl w:val="EE0863EE"/>
@@ -33048,7 +33729,7 @@
       </w:rPr>
     </w:lvl>
   </w:abstractNum>
-  <w:abstractNum w:abstractNumId="44" w15:restartNumberingAfterBreak="0">
+  <w:abstractNum w:abstractNumId="45" w15:restartNumberingAfterBreak="0">
     <w:nsid w:val="4A0F7870"/>
     <w:multiLevelType w:val="multilevel"/>
     <w:tmpl w:val="F20A33FC"/>
@@ -33165,7 +33846,7 @@
       </w:pPr>
     </w:lvl>
   </w:abstractNum>
-  <w:abstractNum w:abstractNumId="45" w15:restartNumberingAfterBreak="0">
+  <w:abstractNum w:abstractNumId="46" w15:restartNumberingAfterBreak="0">
     <w:nsid w:val="4AD633D6"/>
     <w:multiLevelType w:val="multilevel"/>
     <w:tmpl w:val="270424DE"/>
@@ -33279,7 +33960,7 @@
       </w:rPr>
     </w:lvl>
   </w:abstractNum>
-  <w:abstractNum w:abstractNumId="46" w15:restartNumberingAfterBreak="0">
+  <w:abstractNum w:abstractNumId="47" w15:restartNumberingAfterBreak="0">
     <w:nsid w:val="4AE90F7B"/>
     <w:multiLevelType w:val="multilevel"/>
     <w:tmpl w:val="18362EAE"/>
@@ -33428,7 +34109,7 @@
       </w:rPr>
     </w:lvl>
   </w:abstractNum>
-  <w:abstractNum w:abstractNumId="47" w15:restartNumberingAfterBreak="0">
+  <w:abstractNum w:abstractNumId="48" w15:restartNumberingAfterBreak="0">
     <w:nsid w:val="4D86413D"/>
     <w:multiLevelType w:val="multilevel"/>
     <w:tmpl w:val="160622EC"/>
@@ -33541,7 +34222,7 @@
       </w:pPr>
     </w:lvl>
   </w:abstractNum>
-  <w:abstractNum w:abstractNumId="48" w15:restartNumberingAfterBreak="0">
+  <w:abstractNum w:abstractNumId="49" w15:restartNumberingAfterBreak="0">
     <w:nsid w:val="4E031745"/>
     <w:multiLevelType w:val="multilevel"/>
     <w:tmpl w:val="EB3E482C"/>
@@ -33690,7 +34371,7 @@
       </w:rPr>
     </w:lvl>
   </w:abstractNum>
-  <w:abstractNum w:abstractNumId="49" w15:restartNumberingAfterBreak="0">
+  <w:abstractNum w:abstractNumId="50" w15:restartNumberingAfterBreak="0">
     <w:nsid w:val="4E282BA0"/>
     <w:multiLevelType w:val="hybridMultilevel"/>
     <w:tmpl w:val="7B2A8EDC"/>
@@ -33780,7 +34461,7 @@
       </w:pPr>
     </w:lvl>
   </w:abstractNum>
-  <w:abstractNum w:abstractNumId="50" w15:restartNumberingAfterBreak="0">
+  <w:abstractNum w:abstractNumId="51" w15:restartNumberingAfterBreak="0">
     <w:nsid w:val="55739BFC"/>
     <w:multiLevelType w:val="hybridMultilevel"/>
     <w:tmpl w:val="A02C6470"/>
@@ -33893,7 +34574,7 @@
       </w:rPr>
     </w:lvl>
   </w:abstractNum>
-  <w:abstractNum w:abstractNumId="51" w15:restartNumberingAfterBreak="0">
+  <w:abstractNum w:abstractNumId="52" w15:restartNumberingAfterBreak="0">
     <w:nsid w:val="56B23B97"/>
     <w:multiLevelType w:val="hybridMultilevel"/>
     <w:tmpl w:val="342E4D7A"/>
@@ -34006,7 +34687,7 @@
       </w:rPr>
     </w:lvl>
   </w:abstractNum>
-  <w:abstractNum w:abstractNumId="52" w15:restartNumberingAfterBreak="0">
+  <w:abstractNum w:abstractNumId="53" w15:restartNumberingAfterBreak="0">
     <w:nsid w:val="581F6C6C"/>
     <w:multiLevelType w:val="hybridMultilevel"/>
     <w:tmpl w:val="87F68C84"/>
@@ -34119,7 +34800,7 @@
       </w:rPr>
     </w:lvl>
   </w:abstractNum>
-  <w:abstractNum w:abstractNumId="53" w15:restartNumberingAfterBreak="0">
+  <w:abstractNum w:abstractNumId="54" w15:restartNumberingAfterBreak="0">
     <w:nsid w:val="59D46C9D"/>
     <w:multiLevelType w:val="hybridMultilevel"/>
     <w:tmpl w:val="07FA55B6"/>
@@ -34209,7 +34890,7 @@
       </w:pPr>
     </w:lvl>
   </w:abstractNum>
-  <w:abstractNum w:abstractNumId="54" w15:restartNumberingAfterBreak="0">
+  <w:abstractNum w:abstractNumId="55" w15:restartNumberingAfterBreak="0">
     <w:nsid w:val="5F6A1EA8"/>
     <w:multiLevelType w:val="multilevel"/>
     <w:tmpl w:val="7C623276"/>
@@ -34358,7 +35039,7 @@
       </w:rPr>
     </w:lvl>
   </w:abstractNum>
-  <w:abstractNum w:abstractNumId="55" w15:restartNumberingAfterBreak="0">
+  <w:abstractNum w:abstractNumId="56" w15:restartNumberingAfterBreak="0">
     <w:nsid w:val="6315B04D"/>
     <w:multiLevelType w:val="hybridMultilevel"/>
     <w:tmpl w:val="754A1794"/>
@@ -34471,7 +35152,7 @@
       </w:rPr>
     </w:lvl>
   </w:abstractNum>
-  <w:abstractNum w:abstractNumId="56" w15:restartNumberingAfterBreak="0">
+  <w:abstractNum w:abstractNumId="57" w15:restartNumberingAfterBreak="0">
     <w:nsid w:val="658B450E"/>
     <w:multiLevelType w:val="hybridMultilevel"/>
     <w:tmpl w:val="D4E26220"/>
@@ -34584,7 +35265,7 @@
       </w:rPr>
     </w:lvl>
   </w:abstractNum>
-  <w:abstractNum w:abstractNumId="57" w15:restartNumberingAfterBreak="0">
+  <w:abstractNum w:abstractNumId="58" w15:restartNumberingAfterBreak="0">
     <w:nsid w:val="66F3F9ED"/>
     <w:multiLevelType w:val="hybridMultilevel"/>
     <w:tmpl w:val="38429AA4"/>
@@ -34670,7 +35351,7 @@
       </w:pPr>
     </w:lvl>
   </w:abstractNum>
-  <w:abstractNum w:abstractNumId="58" w15:restartNumberingAfterBreak="0">
+  <w:abstractNum w:abstractNumId="59" w15:restartNumberingAfterBreak="0">
     <w:nsid w:val="683F0FB4"/>
     <w:multiLevelType w:val="hybridMultilevel"/>
     <w:tmpl w:val="42C872F0"/>
@@ -34783,7 +35464,7 @@
       </w:rPr>
     </w:lvl>
   </w:abstractNum>
-  <w:abstractNum w:abstractNumId="59" w15:restartNumberingAfterBreak="0">
+  <w:abstractNum w:abstractNumId="60" w15:restartNumberingAfterBreak="0">
     <w:nsid w:val="6A1B6B18"/>
     <w:multiLevelType w:val="multilevel"/>
     <w:tmpl w:val="75E8E148"/>
@@ -34913,7 +35594,7 @@
       </w:rPr>
     </w:lvl>
   </w:abstractNum>
-  <w:abstractNum w:abstractNumId="60" w15:restartNumberingAfterBreak="0">
+  <w:abstractNum w:abstractNumId="61" w15:restartNumberingAfterBreak="0">
     <w:nsid w:val="71A46CBF"/>
     <w:multiLevelType w:val="hybridMultilevel"/>
     <w:tmpl w:val="768A276C"/>
@@ -35006,7 +35687,7 @@
       </w:pPr>
     </w:lvl>
   </w:abstractNum>
-  <w:abstractNum w:abstractNumId="61" w15:restartNumberingAfterBreak="0">
+  <w:abstractNum w:abstractNumId="62" w15:restartNumberingAfterBreak="0">
     <w:nsid w:val="725F75BB"/>
     <w:multiLevelType w:val="hybridMultilevel"/>
     <w:tmpl w:val="DE48FA1E"/>
@@ -35119,7 +35800,7 @@
       </w:rPr>
     </w:lvl>
   </w:abstractNum>
-  <w:abstractNum w:abstractNumId="62" w15:restartNumberingAfterBreak="0">
+  <w:abstractNum w:abstractNumId="63" w15:restartNumberingAfterBreak="0">
     <w:nsid w:val="72625E55"/>
     <w:multiLevelType w:val="multilevel"/>
     <w:tmpl w:val="6F42B1E6"/>
@@ -35236,7 +35917,7 @@
       </w:pPr>
     </w:lvl>
   </w:abstractNum>
-  <w:abstractNum w:abstractNumId="63" w15:restartNumberingAfterBreak="0">
+  <w:abstractNum w:abstractNumId="64" w15:restartNumberingAfterBreak="0">
     <w:nsid w:val="733C199E"/>
     <w:multiLevelType w:val="hybridMultilevel"/>
     <w:tmpl w:val="EEC47AA8"/>
@@ -35349,7 +36030,7 @@
       </w:rPr>
     </w:lvl>
   </w:abstractNum>
-  <w:abstractNum w:abstractNumId="64" w15:restartNumberingAfterBreak="0">
+  <w:abstractNum w:abstractNumId="65" w15:restartNumberingAfterBreak="0">
     <w:nsid w:val="76321FE6"/>
     <w:multiLevelType w:val="multilevel"/>
     <w:tmpl w:val="0A56E050"/>
@@ -35466,7 +36147,7 @@
       </w:pPr>
     </w:lvl>
   </w:abstractNum>
-  <w:abstractNum w:abstractNumId="65" w15:restartNumberingAfterBreak="0">
+  <w:abstractNum w:abstractNumId="66" w15:restartNumberingAfterBreak="0">
     <w:nsid w:val="79714992"/>
     <w:multiLevelType w:val="hybridMultilevel"/>
     <w:tmpl w:val="097EAB3E"/>
@@ -35555,7 +36236,7 @@
       </w:pPr>
     </w:lvl>
   </w:abstractNum>
-  <w:abstractNum w:abstractNumId="66" w15:restartNumberingAfterBreak="0">
+  <w:abstractNum w:abstractNumId="67" w15:restartNumberingAfterBreak="0">
     <w:nsid w:val="7F55DF4B"/>
     <w:multiLevelType w:val="hybridMultilevel"/>
     <w:tmpl w:val="2410CCCC"/>
@@ -35672,40 +36353,40 @@
     <w:abstractNumId w:val="3"/>
   </w:num>
   <w:num w:numId="2">
-    <w:abstractNumId w:val="66"/>
+    <w:abstractNumId w:val="67"/>
   </w:num>
   <w:num w:numId="3">
     <w:abstractNumId w:val="1"/>
   </w:num>
   <w:num w:numId="4">
-    <w:abstractNumId w:val="24"/>
+    <w:abstractNumId w:val="25"/>
   </w:num>
   <w:num w:numId="5">
-    <w:abstractNumId w:val="36"/>
+    <w:abstractNumId w:val="37"/>
   </w:num>
   <w:num w:numId="6">
-    <w:abstractNumId w:val="30"/>
+    <w:abstractNumId w:val="31"/>
   </w:num>
   <w:num w:numId="7">
-    <w:abstractNumId w:val="50"/>
+    <w:abstractNumId w:val="51"/>
   </w:num>
   <w:num w:numId="8">
-    <w:abstractNumId w:val="17"/>
+    <w:abstractNumId w:val="18"/>
   </w:num>
   <w:num w:numId="9">
-    <w:abstractNumId w:val="55"/>
+    <w:abstractNumId w:val="56"/>
   </w:num>
   <w:num w:numId="10">
-    <w:abstractNumId w:val="13"/>
+    <w:abstractNumId w:val="14"/>
   </w:num>
   <w:num w:numId="11">
-    <w:abstractNumId w:val="33"/>
+    <w:abstractNumId w:val="34"/>
   </w:num>
   <w:num w:numId="12">
-    <w:abstractNumId w:val="25"/>
+    <w:abstractNumId w:val="26"/>
   </w:num>
   <w:num w:numId="13">
-    <w:abstractNumId w:val="15"/>
+    <w:abstractNumId w:val="16"/>
     <w:lvlOverride w:ilvl="0">
       <w:startOverride w:val="1"/>
     </w:lvlOverride>
@@ -35735,7 +36416,7 @@
     </w:lvlOverride>
   </w:num>
   <w:num w:numId="14">
-    <w:abstractNumId w:val="57"/>
+    <w:abstractNumId w:val="58"/>
     <w:lvlOverride w:ilvl="0">
       <w:startOverride w:val="1"/>
     </w:lvlOverride>
@@ -35765,7 +36446,7 @@
     </w:lvlOverride>
   </w:num>
   <w:num w:numId="15">
-    <w:abstractNumId w:val="28"/>
+    <w:abstractNumId w:val="29"/>
     <w:lvlOverride w:ilvl="0">
       <w:startOverride w:val="1"/>
     </w:lvlOverride>
@@ -35795,61 +36476,61 @@
     </w:lvlOverride>
   </w:num>
   <w:num w:numId="16">
-    <w:abstractNumId w:val="49"/>
+    <w:abstractNumId w:val="50"/>
   </w:num>
   <w:num w:numId="17">
-    <w:abstractNumId w:val="40"/>
+    <w:abstractNumId w:val="41"/>
   </w:num>
   <w:num w:numId="18">
-    <w:abstractNumId w:val="26"/>
+    <w:abstractNumId w:val="27"/>
   </w:num>
   <w:num w:numId="19">
+    <w:abstractNumId w:val="55"/>
+  </w:num>
+  <w:num w:numId="20">
+    <w:abstractNumId w:val="13"/>
+  </w:num>
+  <w:num w:numId="21">
+    <w:abstractNumId w:val="39"/>
+  </w:num>
+  <w:num w:numId="22">
+    <w:abstractNumId w:val="47"/>
+  </w:num>
+  <w:num w:numId="23">
+    <w:abstractNumId w:val="21"/>
+  </w:num>
+  <w:num w:numId="24">
+    <w:abstractNumId w:val="9"/>
+  </w:num>
+  <w:num w:numId="25">
+    <w:abstractNumId w:val="33"/>
+  </w:num>
+  <w:num w:numId="26">
     <w:abstractNumId w:val="54"/>
   </w:num>
-  <w:num w:numId="20">
-    <w:abstractNumId w:val="12"/>
+  <w:num w:numId="27">
+    <w:abstractNumId w:val="10"/>
   </w:num>
-  <w:num w:numId="21">
+  <w:num w:numId="28">
     <w:abstractNumId w:val="38"/>
   </w:num>
-  <w:num w:numId="22">
-    <w:abstractNumId w:val="46"/>
-  </w:num>
-  <w:num w:numId="23">
+  <w:num w:numId="29">
     <w:abstractNumId w:val="20"/>
   </w:num>
-  <w:num w:numId="24">
-    <w:abstractNumId w:val="8"/>
-  </w:num>
-  <w:num w:numId="25">
-    <w:abstractNumId w:val="32"/>
-  </w:num>
-  <w:num w:numId="26">
-    <w:abstractNumId w:val="53"/>
-  </w:num>
-  <w:num w:numId="27">
-    <w:abstractNumId w:val="9"/>
-  </w:num>
-  <w:num w:numId="28">
-    <w:abstractNumId w:val="37"/>
-  </w:num>
-  <w:num w:numId="29">
-    <w:abstractNumId w:val="19"/>
-  </w:num>
   <w:num w:numId="30">
-    <w:abstractNumId w:val="44"/>
+    <w:abstractNumId w:val="45"/>
   </w:num>
   <w:num w:numId="31">
-    <w:abstractNumId w:val="21"/>
+    <w:abstractNumId w:val="22"/>
   </w:num>
   <w:num w:numId="32">
-    <w:abstractNumId w:val="64"/>
+    <w:abstractNumId w:val="65"/>
   </w:num>
   <w:num w:numId="33">
-    <w:abstractNumId w:val="62"/>
+    <w:abstractNumId w:val="63"/>
   </w:num>
   <w:num w:numId="34">
-    <w:abstractNumId w:val="48"/>
+    <w:abstractNumId w:val="49"/>
   </w:num>
   <w:num w:numId="35">
     <w:abstractNumId w:val="5"/>
@@ -35858,106 +36539,109 @@
     <w:abstractNumId w:val="2"/>
   </w:num>
   <w:num w:numId="37">
-    <w:abstractNumId w:val="29"/>
+    <w:abstractNumId w:val="30"/>
   </w:num>
   <w:num w:numId="38">
-    <w:abstractNumId w:val="45"/>
+    <w:abstractNumId w:val="46"/>
   </w:num>
   <w:num w:numId="39">
-    <w:abstractNumId w:val="51"/>
+    <w:abstractNumId w:val="52"/>
   </w:num>
   <w:num w:numId="40">
-    <w:abstractNumId w:val="16"/>
+    <w:abstractNumId w:val="17"/>
   </w:num>
   <w:num w:numId="41">
-    <w:abstractNumId w:val="47"/>
+    <w:abstractNumId w:val="48"/>
   </w:num>
   <w:num w:numId="42">
-    <w:abstractNumId w:val="60"/>
+    <w:abstractNumId w:val="61"/>
   </w:num>
   <w:num w:numId="43">
-    <w:abstractNumId w:val="22"/>
+    <w:abstractNumId w:val="23"/>
   </w:num>
   <w:num w:numId="44">
     <w:abstractNumId w:val="4"/>
   </w:num>
   <w:num w:numId="45">
+    <w:abstractNumId w:val="60"/>
+  </w:num>
+  <w:num w:numId="46">
+    <w:abstractNumId w:val="36"/>
+  </w:num>
+  <w:num w:numId="47">
+    <w:abstractNumId w:val="11"/>
+  </w:num>
+  <w:num w:numId="48">
+    <w:abstractNumId w:val="24"/>
+  </w:num>
+  <w:num w:numId="49">
+    <w:abstractNumId w:val="32"/>
+  </w:num>
+  <w:num w:numId="50">
+    <w:abstractNumId w:val="53"/>
+  </w:num>
+  <w:num w:numId="51">
+    <w:abstractNumId w:val="15"/>
+  </w:num>
+  <w:num w:numId="52">
+    <w:abstractNumId w:val="29"/>
+  </w:num>
+  <w:num w:numId="53">
+    <w:abstractNumId w:val="58"/>
+  </w:num>
+  <w:num w:numId="54">
+    <w:abstractNumId w:val="16"/>
+  </w:num>
+  <w:num w:numId="55">
+    <w:abstractNumId w:val="19"/>
+  </w:num>
+  <w:num w:numId="56">
+    <w:abstractNumId w:val="62"/>
+  </w:num>
+  <w:num w:numId="57">
+    <w:abstractNumId w:val="40"/>
+  </w:num>
+  <w:num w:numId="58">
+    <w:abstractNumId w:val="57"/>
+  </w:num>
+  <w:num w:numId="59">
     <w:abstractNumId w:val="59"/>
   </w:num>
-  <w:num w:numId="46">
-    <w:abstractNumId w:val="35"/>
-  </w:num>
-  <w:num w:numId="47">
-    <w:abstractNumId w:val="10"/>
-  </w:num>
-  <w:num w:numId="48">
-    <w:abstractNumId w:val="23"/>
-  </w:num>
-  <w:num w:numId="49">
-    <w:abstractNumId w:val="31"/>
-  </w:num>
-  <w:num w:numId="50">
-    <w:abstractNumId w:val="52"/>
-  </w:num>
-  <w:num w:numId="51">
-    <w:abstractNumId w:val="14"/>
-  </w:num>
-  <w:num w:numId="52">
-    <w:abstractNumId w:val="28"/>
-  </w:num>
-  <w:num w:numId="53">
-    <w:abstractNumId w:val="57"/>
-  </w:num>
-  <w:num w:numId="54">
-    <w:abstractNumId w:val="15"/>
-  </w:num>
-  <w:num w:numId="55">
-    <w:abstractNumId w:val="18"/>
-  </w:num>
-  <w:num w:numId="56">
-    <w:abstractNumId w:val="61"/>
-  </w:num>
-  <w:num w:numId="57">
-    <w:abstractNumId w:val="39"/>
-  </w:num>
-  <w:num w:numId="58">
-    <w:abstractNumId w:val="56"/>
-  </w:num>
-  <w:num w:numId="59">
-    <w:abstractNumId w:val="58"/>
-  </w:num>
   <w:num w:numId="60">
-    <w:abstractNumId w:val="63"/>
+    <w:abstractNumId w:val="64"/>
   </w:num>
   <w:num w:numId="61">
-    <w:abstractNumId w:val="6"/>
+    <w:abstractNumId w:val="7"/>
   </w:num>
   <w:num w:numId="62">
-    <w:abstractNumId w:val="65"/>
+    <w:abstractNumId w:val="66"/>
   </w:num>
   <w:num w:numId="63">
     <w:abstractNumId w:val="0"/>
   </w:num>
   <w:num w:numId="64">
-    <w:abstractNumId w:val="27"/>
+    <w:abstractNumId w:val="28"/>
   </w:num>
   <w:num w:numId="65">
+    <w:abstractNumId w:val="44"/>
+  </w:num>
+  <w:num w:numId="66">
+    <w:abstractNumId w:val="8"/>
+  </w:num>
+  <w:num w:numId="67">
+    <w:abstractNumId w:val="42"/>
+  </w:num>
+  <w:num w:numId="68">
     <w:abstractNumId w:val="43"/>
   </w:num>
-  <w:num w:numId="66">
-    <w:abstractNumId w:val="7"/>
-  </w:num>
-  <w:num w:numId="67">
-    <w:abstractNumId w:val="41"/>
-  </w:num>
-  <w:num w:numId="68">
-    <w:abstractNumId w:val="42"/>
-  </w:num>
   <w:num w:numId="69">
-    <w:abstractNumId w:val="11"/>
+    <w:abstractNumId w:val="12"/>
   </w:num>
   <w:num w:numId="70">
-    <w:abstractNumId w:val="34"/>
+    <w:abstractNumId w:val="35"/>
+  </w:num>
+  <w:num w:numId="71">
+    <w:abstractNumId w:val="6"/>
   </w:num>
   <w:numIdMacAtCleanup w:val="68"/>
 </w:numbering>
@@ -36360,7 +37044,6 @@
   <w:style w:type="paragraph" w:default="1" w:styleId="Normal">
     <w:name w:val="Normal"/>
     <w:qFormat/>
-    <w:rsid w:val="00615FB1"/>
   </w:style>
   <w:style w:type="paragraph" w:styleId="Ttulo1">
     <w:name w:val="heading 1"/>
@@ -38471,6 +39154,15 @@
                 <c:pt idx="17">
                   <c:v>9</c:v>
                 </c:pt>
+                <c:pt idx="18">
+                  <c:v>7</c:v>
+                </c:pt>
+                <c:pt idx="19">
+                  <c:v>4</c:v>
+                </c:pt>
+                <c:pt idx="20">
+                  <c:v>0</c:v>
+                </c:pt>
               </c:numCache>
             </c:numRef>
           </c:val>
@@ -40576,15 +41268,6 @@
 </file>
 
 <file path=customXml/item1.xml><?xml version="1.0" encoding="utf-8"?>
-<?mso-contentType ?>
-<FormTemplates xmlns="http://schemas.microsoft.com/sharepoint/v3/contenttype/forms">
-  <Display>DocumentLibraryForm</Display>
-  <Edit>DocumentLibraryForm</Edit>
-  <New>DocumentLibraryForm</New>
-</FormTemplates>
-</file>
-
-<file path=customXml/item2.xml><?xml version="1.0" encoding="utf-8"?>
 <ct:contentTypeSchema xmlns:ct="http://schemas.microsoft.com/office/2006/metadata/contentType" xmlns:ma="http://schemas.microsoft.com/office/2006/metadata/properties/metaAttributes" ct:_="" ma:_="" ma:contentTypeName="Documento" ma:contentTypeID="0x01010082F0508FC22E0443AF197709F097DFD8" ma:contentTypeVersion="12" ma:contentTypeDescription="Crie um novo documento." ma:contentTypeScope="" ma:versionID="cb36accf5e4aef349d47c458616a000c">
   <xsd:schema xmlns:xsd="http://www.w3.org/2001/XMLSchema" xmlns:xs="http://www.w3.org/2001/XMLSchema" xmlns:p="http://schemas.microsoft.com/office/2006/metadata/properties" xmlns:ns2="fcfc36f5-5a2f-4c50-8b8f-7d4447229359" xmlns:ns3="8e4b878d-87ff-4f9f-9750-9936cb4d760b" targetNamespace="http://schemas.microsoft.com/office/2006/metadata/properties" ma:root="true" ma:fieldsID="c0eedc83e72454359df4dc9502869bf3" ns2:_="" ns3:_="">
     <xsd:import namespace="fcfc36f5-5a2f-4c50-8b8f-7d4447229359"/>
@@ -40785,19 +41468,20 @@
 </ct:contentTypeSchema>
 </file>
 
+<file path=customXml/item2.xml><?xml version="1.0" encoding="utf-8"?>
+<?mso-contentType ?>
+<FormTemplates xmlns="http://schemas.microsoft.com/sharepoint/v3/contenttype/forms">
+  <Display>DocumentLibraryForm</Display>
+  <Edit>DocumentLibraryForm</Edit>
+  <New>DocumentLibraryForm</New>
+</FormTemplates>
+</file>
+
 <file path=customXml/item3.xml><?xml version="1.0" encoding="utf-8"?>
 <b:Sources xmlns:b="http://schemas.openxmlformats.org/officeDocument/2006/bibliography" xmlns="http://schemas.openxmlformats.org/officeDocument/2006/bibliography" SelectedStyle="\APA.XSL" StyleName="APA"/>
 </file>
 
 <file path=customXml/itemProps1.xml><?xml version="1.0" encoding="utf-8"?>
-<ds:datastoreItem xmlns:ds="http://schemas.openxmlformats.org/officeDocument/2006/customXml" ds:itemID="{C818D86C-7EF3-4737-8ADC-66A934A66FCB}">
-  <ds:schemaRefs>
-    <ds:schemaRef ds:uri="http://schemas.microsoft.com/sharepoint/v3/contenttype/forms"/>
-  </ds:schemaRefs>
-</ds:datastoreItem>
-</file>
-
-<file path=customXml/itemProps2.xml><?xml version="1.0" encoding="utf-8"?>
 <ds:datastoreItem xmlns:ds="http://schemas.openxmlformats.org/officeDocument/2006/customXml" ds:itemID="{F50E3291-1B58-4B06-AFA9-95022FC8FE02}">
   <ds:schemaRefs>
     <ds:schemaRef ds:uri="http://schemas.microsoft.com/office/2006/metadata/contentType"/>
@@ -40816,8 +41500,16 @@
 </ds:datastoreItem>
 </file>
 
+<file path=customXml/itemProps2.xml><?xml version="1.0" encoding="utf-8"?>
+<ds:datastoreItem xmlns:ds="http://schemas.openxmlformats.org/officeDocument/2006/customXml" ds:itemID="{C818D86C-7EF3-4737-8ADC-66A934A66FCB}">
+  <ds:schemaRefs>
+    <ds:schemaRef ds:uri="http://schemas.microsoft.com/sharepoint/v3/contenttype/forms"/>
+  </ds:schemaRefs>
+</ds:datastoreItem>
+</file>
+
 <file path=customXml/itemProps3.xml><?xml version="1.0" encoding="utf-8"?>
-<ds:datastoreItem xmlns:ds="http://schemas.openxmlformats.org/officeDocument/2006/customXml" ds:itemID="{B4C9B61D-09C4-4B60-B498-EF40AD6F3F78}">
+<ds:datastoreItem xmlns:ds="http://schemas.openxmlformats.org/officeDocument/2006/customXml" ds:itemID="{9CB283C0-91A0-470C-8A87-C2436658FC1A}">
   <ds:schemaRefs>
     <ds:schemaRef ds:uri="http://schemas.openxmlformats.org/officeDocument/2006/bibliography"/>
   </ds:schemaRefs>

</xml_diff>

<commit_message>
terminou de detalhar o terceiro sprint
</commit_message>
<xml_diff>
--- a/relatório-yourself.docx
+++ b/relatório-yourself.docx
@@ -1,6 +1,6 @@
 
 <file path=word/document.xml><?xml version="1.0" encoding="utf-8"?>
-<w:document xmlns:wpc="http://schemas.microsoft.com/office/word/2010/wordprocessingCanvas" xmlns:cx="http://schemas.microsoft.com/office/drawing/2014/chartex" xmlns:cx1="http://schemas.microsoft.com/office/drawing/2015/9/8/chartex" xmlns:cx2="http://schemas.microsoft.com/office/drawing/2015/10/21/chartex" xmlns:cx3="http://schemas.microsoft.com/office/drawing/2016/5/9/chartex" xmlns:cx4="http://schemas.microsoft.com/office/drawing/2016/5/10/chartex" xmlns:cx5="http://schemas.microsoft.com/office/drawing/2016/5/11/chartex" xmlns:cx6="http://schemas.microsoft.com/office/drawing/2016/5/12/chartex" xmlns:cx7="http://schemas.microsoft.com/office/drawing/2016/5/13/chartex" xmlns:cx8="http://schemas.microsoft.com/office/drawing/2016/5/14/chartex" xmlns:mc="http://schemas.openxmlformats.org/markup-compatibility/2006" xmlns:aink="http://schemas.microsoft.com/office/drawing/2016/ink" xmlns:am3d="http://schemas.microsoft.com/office/drawing/2017/model3d" xmlns:o="urn:schemas-microsoft-com:office:office" xmlns:r="http://schemas.openxmlformats.org/officeDocument/2006/relationships" xmlns:m="http://schemas.openxmlformats.org/officeDocument/2006/math" xmlns:v="urn:schemas-microsoft-com:vml" xmlns:wp14="http://schemas.microsoft.com/office/word/2010/wordprocessingDrawing" xmlns:wp="http://schemas.openxmlformats.org/drawingml/2006/wordprocessingDrawing" xmlns:w10="urn:schemas-microsoft-com:office:word" xmlns:w="http://schemas.openxmlformats.org/wordprocessingml/2006/main" xmlns:w14="http://schemas.microsoft.com/office/word/2010/wordml" xmlns:w15="http://schemas.microsoft.com/office/word/2012/wordml" xmlns:w16cid="http://schemas.microsoft.com/office/word/2016/wordml/cid" xmlns:w16se="http://schemas.microsoft.com/office/word/2015/wordml/symex" xmlns:wpg="http://schemas.microsoft.com/office/word/2010/wordprocessingGroup" xmlns:wpi="http://schemas.microsoft.com/office/word/2010/wordprocessingInk" xmlns:wne="http://schemas.microsoft.com/office/word/2006/wordml" xmlns:wps="http://schemas.microsoft.com/office/word/2010/wordprocessingShape" mc:Ignorable="w14 w15 w16se w16cid wp14">
+<w:document xmlns:wpc="http://schemas.microsoft.com/office/word/2010/wordprocessingCanvas" xmlns:cx="http://schemas.microsoft.com/office/drawing/2014/chartex" xmlns:cx1="http://schemas.microsoft.com/office/drawing/2015/9/8/chartex" xmlns:cx2="http://schemas.microsoft.com/office/drawing/2015/10/21/chartex" xmlns:cx3="http://schemas.microsoft.com/office/drawing/2016/5/9/chartex" xmlns:cx4="http://schemas.microsoft.com/office/drawing/2016/5/10/chartex" xmlns:cx5="http://schemas.microsoft.com/office/drawing/2016/5/11/chartex" xmlns:cx6="http://schemas.microsoft.com/office/drawing/2016/5/12/chartex" xmlns:cx7="http://schemas.microsoft.com/office/drawing/2016/5/13/chartex" xmlns:cx8="http://schemas.microsoft.com/office/drawing/2016/5/14/chartex" xmlns:mc="http://schemas.openxmlformats.org/markup-compatibility/2006" xmlns:aink="http://schemas.microsoft.com/office/drawing/2016/ink" xmlns:am3d="http://schemas.microsoft.com/office/drawing/2017/model3d" xmlns:o="urn:schemas-microsoft-com:office:office" xmlns:oel="http://schemas.microsoft.com/office/2019/extlst" xmlns:r="http://schemas.openxmlformats.org/officeDocument/2006/relationships" xmlns:m="http://schemas.openxmlformats.org/officeDocument/2006/math" xmlns:v="urn:schemas-microsoft-com:vml" xmlns:wp14="http://schemas.microsoft.com/office/word/2010/wordprocessingDrawing" xmlns:wp="http://schemas.openxmlformats.org/drawingml/2006/wordprocessingDrawing" xmlns:w10="urn:schemas-microsoft-com:office:word" xmlns:w="http://schemas.openxmlformats.org/wordprocessingml/2006/main" xmlns:w14="http://schemas.microsoft.com/office/word/2010/wordml" xmlns:w15="http://schemas.microsoft.com/office/word/2012/wordml" xmlns:w16cex="http://schemas.microsoft.com/office/word/2018/wordml/cex" xmlns:w16cid="http://schemas.microsoft.com/office/word/2016/wordml/cid" xmlns:w16="http://schemas.microsoft.com/office/word/2018/wordml" xmlns:w16du="http://schemas.microsoft.com/office/word/2023/wordml/word16du" xmlns:w16sdtdh="http://schemas.microsoft.com/office/word/2020/wordml/sdtdatahash" xmlns:w16se="http://schemas.microsoft.com/office/word/2015/wordml/symex" xmlns:wpg="http://schemas.microsoft.com/office/word/2010/wordprocessingGroup" xmlns:wpi="http://schemas.microsoft.com/office/word/2010/wordprocessingInk" xmlns:wne="http://schemas.microsoft.com/office/word/2006/wordml" xmlns:wps="http://schemas.microsoft.com/office/word/2010/wordprocessingShape" mc:Ignorable="w14 w15 w16se w16cid w16 w16cex w16sdtdh w16du wp14">
   <w:body>
     <w:p>
       <w:pPr>
@@ -1834,7 +1834,6 @@
           <w:docPartUnique/>
         </w:docPartObj>
       </w:sdtPr>
-      <w:sdtEndPr/>
       <w:sdtContent>
         <w:p>
           <w:pPr>
@@ -17225,27 +17224,7 @@
                 <w:szCs w:val="24"/>
                 <w:lang w:eastAsia="pt-BR"/>
               </w:rPr>
-              <w:t xml:space="preserve">o sistema deverá mostrar a mensagem de erro ao </w:t>
-            </w:r>
-            <w:proofErr w:type="spellStart"/>
-            <w:r>
-              <w:rPr>
-                <w:rFonts w:ascii="Arial" w:eastAsia="Times New Roman" w:hAnsi="Arial" w:cs="Arial"/>
-                <w:sz w:val="24"/>
-                <w:szCs w:val="24"/>
-                <w:lang w:eastAsia="pt-BR"/>
-              </w:rPr>
-              <w:t>logar</w:t>
-            </w:r>
-            <w:proofErr w:type="spellEnd"/>
-            <w:r>
-              <w:rPr>
-                <w:rFonts w:ascii="Arial" w:eastAsia="Times New Roman" w:hAnsi="Arial" w:cs="Arial"/>
-                <w:sz w:val="24"/>
-                <w:szCs w:val="24"/>
-                <w:lang w:eastAsia="pt-BR"/>
-              </w:rPr>
-              <w:t>, pois o nome e a senha devem estar iguais ao efetuar o cadastro. </w:t>
+              <w:t>o sistema deverá mostrar a mensagem de erro ao logar, pois o nome e a senha devem estar iguais ao efetuar o cadastro. </w:t>
             </w:r>
           </w:p>
         </w:tc>
@@ -17358,27 +17337,7 @@
                 <w:szCs w:val="24"/>
                 <w:lang w:eastAsia="pt-BR"/>
               </w:rPr>
-              <w:t xml:space="preserve">o sistema deverá mostrar a mensagem de erro ao </w:t>
-            </w:r>
-            <w:proofErr w:type="spellStart"/>
-            <w:r>
-              <w:rPr>
-                <w:rFonts w:ascii="Arial" w:eastAsia="Times New Roman" w:hAnsi="Arial" w:cs="Arial"/>
-                <w:sz w:val="24"/>
-                <w:szCs w:val="24"/>
-                <w:lang w:eastAsia="pt-BR"/>
-              </w:rPr>
-              <w:t>logar</w:t>
-            </w:r>
-            <w:proofErr w:type="spellEnd"/>
-            <w:r>
-              <w:rPr>
-                <w:rFonts w:ascii="Arial" w:eastAsia="Times New Roman" w:hAnsi="Arial" w:cs="Arial"/>
-                <w:sz w:val="24"/>
-                <w:szCs w:val="24"/>
-                <w:lang w:eastAsia="pt-BR"/>
-              </w:rPr>
-              <w:t>, pois o nome e a senha devem estar iguais ao efetuar o cadastro. </w:t>
+              <w:t>o sistema deverá mostrar a mensagem de erro ao logar, pois o nome e a senha devem estar iguais ao efetuar o cadastro. </w:t>
             </w:r>
           </w:p>
         </w:tc>
@@ -17491,27 +17450,7 @@
                 <w:szCs w:val="24"/>
                 <w:lang w:eastAsia="pt-BR"/>
               </w:rPr>
-              <w:t xml:space="preserve">o sistema deverá mostrar a mensagem de erro ao </w:t>
-            </w:r>
-            <w:proofErr w:type="spellStart"/>
-            <w:r>
-              <w:rPr>
-                <w:rFonts w:ascii="Arial" w:eastAsia="Times New Roman" w:hAnsi="Arial" w:cs="Arial"/>
-                <w:sz w:val="24"/>
-                <w:szCs w:val="24"/>
-                <w:lang w:eastAsia="pt-BR"/>
-              </w:rPr>
-              <w:t>logar</w:t>
-            </w:r>
-            <w:proofErr w:type="spellEnd"/>
-            <w:r>
-              <w:rPr>
-                <w:rFonts w:ascii="Arial" w:eastAsia="Times New Roman" w:hAnsi="Arial" w:cs="Arial"/>
-                <w:sz w:val="24"/>
-                <w:szCs w:val="24"/>
-                <w:lang w:eastAsia="pt-BR"/>
-              </w:rPr>
-              <w:t>, pois o nome e a senha devem estar preenchidos. </w:t>
+              <w:t>o sistema deverá mostrar a mensagem de erro ao logar, pois o nome e a senha devem estar preenchidos. </w:t>
             </w:r>
           </w:p>
         </w:tc>
@@ -17624,27 +17563,7 @@
                 <w:szCs w:val="24"/>
                 <w:lang w:eastAsia="pt-BR"/>
               </w:rPr>
-              <w:t xml:space="preserve">o sistema deverá mostrar a mensagem de erro ao </w:t>
-            </w:r>
-            <w:proofErr w:type="spellStart"/>
-            <w:r>
-              <w:rPr>
-                <w:rFonts w:ascii="Arial" w:eastAsia="Times New Roman" w:hAnsi="Arial" w:cs="Arial"/>
-                <w:sz w:val="24"/>
-                <w:szCs w:val="24"/>
-                <w:lang w:eastAsia="pt-BR"/>
-              </w:rPr>
-              <w:t>logar</w:t>
-            </w:r>
-            <w:proofErr w:type="spellEnd"/>
-            <w:r>
-              <w:rPr>
-                <w:rFonts w:ascii="Arial" w:eastAsia="Times New Roman" w:hAnsi="Arial" w:cs="Arial"/>
-                <w:sz w:val="24"/>
-                <w:szCs w:val="24"/>
-                <w:lang w:eastAsia="pt-BR"/>
-              </w:rPr>
-              <w:t>, pois o nome e a senha devem estar preenchidos. </w:t>
+              <w:t>o sistema deverá mostrar a mensagem de erro ao logar, pois o nome e a senha devem estar preenchidos. </w:t>
             </w:r>
           </w:p>
         </w:tc>
@@ -17779,27 +17698,7 @@
                 <w:szCs w:val="24"/>
                 <w:lang w:eastAsia="pt-BR"/>
               </w:rPr>
-              <w:t xml:space="preserve">o sistema deverá mostrar a mensagem de erro ao </w:t>
-            </w:r>
-            <w:proofErr w:type="spellStart"/>
-            <w:r>
-              <w:rPr>
-                <w:rFonts w:ascii="Arial" w:eastAsia="Times New Roman" w:hAnsi="Arial" w:cs="Arial"/>
-                <w:sz w:val="24"/>
-                <w:szCs w:val="24"/>
-                <w:lang w:eastAsia="pt-BR"/>
-              </w:rPr>
-              <w:t>logar</w:t>
-            </w:r>
-            <w:proofErr w:type="spellEnd"/>
-            <w:r>
-              <w:rPr>
-                <w:rFonts w:ascii="Arial" w:eastAsia="Times New Roman" w:hAnsi="Arial" w:cs="Arial"/>
-                <w:sz w:val="24"/>
-                <w:szCs w:val="24"/>
-                <w:lang w:eastAsia="pt-BR"/>
-              </w:rPr>
-              <w:t>, pois o nome e a senha devem estar iguais ao efetuar o cadastro </w:t>
+              <w:t>o sistema deverá mostrar a mensagem de erro ao logar, pois o nome e a senha devem estar iguais ao efetuar o cadastro </w:t>
             </w:r>
           </w:p>
           <w:p>
@@ -18239,27 +18138,7 @@
                 <w:szCs w:val="24"/>
                 <w:lang w:eastAsia="pt-BR"/>
               </w:rPr>
-              <w:t xml:space="preserve">Deixar os campos </w:t>
-            </w:r>
-            <w:proofErr w:type="spellStart"/>
-            <w:r>
-              <w:rPr>
-                <w:rFonts w:ascii="Arial" w:eastAsia="Times New Roman" w:hAnsi="Arial" w:cs="Arial"/>
-                <w:sz w:val="24"/>
-                <w:szCs w:val="24"/>
-                <w:lang w:eastAsia="pt-BR"/>
-              </w:rPr>
-              <w:t>Email</w:t>
-            </w:r>
-            <w:proofErr w:type="spellEnd"/>
-            <w:r>
-              <w:rPr>
-                <w:rFonts w:ascii="Arial" w:eastAsia="Times New Roman" w:hAnsi="Arial" w:cs="Arial"/>
-                <w:sz w:val="24"/>
-                <w:szCs w:val="24"/>
-                <w:lang w:eastAsia="pt-BR"/>
-              </w:rPr>
-              <w:t>, nome, apelido e senha vazios.</w:t>
+              <w:t>Deixar os campos Email, nome, apelido e senha vazios.</w:t>
             </w:r>
           </w:p>
         </w:tc>
@@ -18706,27 +18585,7 @@
                 <w:szCs w:val="24"/>
                 <w:lang w:eastAsia="pt-BR"/>
               </w:rPr>
-              <w:t xml:space="preserve">Usar um </w:t>
-            </w:r>
-            <w:proofErr w:type="spellStart"/>
-            <w:r>
-              <w:rPr>
-                <w:rFonts w:ascii="Arial" w:eastAsia="Times New Roman" w:hAnsi="Arial" w:cs="Arial"/>
-                <w:sz w:val="24"/>
-                <w:szCs w:val="24"/>
-                <w:lang w:eastAsia="pt-BR"/>
-              </w:rPr>
-              <w:t>Email</w:t>
-            </w:r>
-            <w:proofErr w:type="spellEnd"/>
-            <w:r>
-              <w:rPr>
-                <w:rFonts w:ascii="Arial" w:eastAsia="Times New Roman" w:hAnsi="Arial" w:cs="Arial"/>
-                <w:sz w:val="24"/>
-                <w:szCs w:val="24"/>
-                <w:lang w:eastAsia="pt-BR"/>
-              </w:rPr>
-              <w:t xml:space="preserve"> já cadastrado.</w:t>
+              <w:t>Usar um Email já cadastrado.</w:t>
             </w:r>
           </w:p>
         </w:tc>
@@ -19642,9 +19501,8 @@
                 <w:szCs w:val="24"/>
                 <w:lang w:eastAsia="pt-BR"/>
               </w:rPr>
-              <w:t xml:space="preserve">O sistema deve </w:t>
-            </w:r>
-            <w:proofErr w:type="gramStart"/>
+              <w:t xml:space="preserve">O sistema deve retornar  </w:t>
+            </w:r>
             <w:r>
               <w:rPr>
                 <w:rFonts w:ascii="Arial" w:eastAsia="Times New Roman" w:hAnsi="Arial" w:cs="Arial"/>
@@ -19652,18 +19510,8 @@
                 <w:szCs w:val="24"/>
                 <w:lang w:eastAsia="pt-BR"/>
               </w:rPr>
-              <w:t xml:space="preserve">retornar  </w:t>
-            </w:r>
-            <w:r>
-              <w:rPr>
-                <w:rFonts w:ascii="Arial" w:eastAsia="Times New Roman" w:hAnsi="Arial" w:cs="Arial"/>
-                <w:sz w:val="24"/>
-                <w:szCs w:val="24"/>
-                <w:lang w:eastAsia="pt-BR"/>
-              </w:rPr>
               <w:t>a</w:t>
             </w:r>
-            <w:proofErr w:type="gramEnd"/>
             <w:r>
               <w:rPr>
                 <w:rFonts w:ascii="Arial" w:eastAsia="Times New Roman" w:hAnsi="Arial" w:cs="Arial"/>
@@ -19725,9 +19573,8 @@
                 <w:szCs w:val="24"/>
                 <w:lang w:eastAsia="pt-BR"/>
               </w:rPr>
-              <w:t xml:space="preserve">O sistema </w:t>
-            </w:r>
-            <w:proofErr w:type="gramStart"/>
+              <w:t>O sistema retorn</w:t>
+            </w:r>
             <w:r>
               <w:rPr>
                 <w:rFonts w:ascii="Arial" w:eastAsia="Times New Roman" w:hAnsi="Arial" w:cs="Arial"/>
@@ -19735,7 +19582,7 @@
                 <w:szCs w:val="24"/>
                 <w:lang w:eastAsia="pt-BR"/>
               </w:rPr>
-              <w:t>retorn</w:t>
+              <w:t>ou</w:t>
             </w:r>
             <w:r>
               <w:rPr>
@@ -19744,7 +19591,7 @@
                 <w:szCs w:val="24"/>
                 <w:lang w:eastAsia="pt-BR"/>
               </w:rPr>
-              <w:t>ou</w:t>
+              <w:t xml:space="preserve">  </w:t>
             </w:r>
             <w:r>
               <w:rPr>
@@ -19753,18 +19600,8 @@
                 <w:szCs w:val="24"/>
                 <w:lang w:eastAsia="pt-BR"/>
               </w:rPr>
-              <w:t xml:space="preserve">  </w:t>
-            </w:r>
-            <w:r>
-              <w:rPr>
-                <w:rFonts w:ascii="Arial" w:eastAsia="Times New Roman" w:hAnsi="Arial" w:cs="Arial"/>
-                <w:sz w:val="24"/>
-                <w:szCs w:val="24"/>
-                <w:lang w:eastAsia="pt-BR"/>
-              </w:rPr>
               <w:t>a</w:t>
             </w:r>
-            <w:proofErr w:type="gramEnd"/>
             <w:r>
               <w:rPr>
                 <w:rFonts w:ascii="Arial" w:eastAsia="Times New Roman" w:hAnsi="Arial" w:cs="Arial"/>
@@ -20289,19 +20126,8 @@
                 <w:szCs w:val="24"/>
                 <w:lang w:eastAsia="pt-BR"/>
               </w:rPr>
-              <w:t xml:space="preserve">Por favor, preencha o </w:t>
-            </w:r>
-            <w:proofErr w:type="gramStart"/>
-            <w:r>
-              <w:rPr>
-                <w:rFonts w:ascii="Arial" w:eastAsia="Times New Roman" w:hAnsi="Arial" w:cs="Arial"/>
-                <w:sz w:val="24"/>
-                <w:szCs w:val="24"/>
-                <w:lang w:eastAsia="pt-BR"/>
-              </w:rPr>
-              <w:t>campo  título</w:t>
-            </w:r>
-            <w:proofErr w:type="gramEnd"/>
+              <w:t>Por favor, preencha o campo  título</w:t>
+            </w:r>
             <w:r>
               <w:rPr>
                 <w:rFonts w:ascii="Arial" w:eastAsia="Times New Roman" w:hAnsi="Arial" w:cs="Arial"/>
@@ -20785,19 +20611,8 @@
                 <w:szCs w:val="24"/>
                 <w:lang w:eastAsia="pt-BR"/>
               </w:rPr>
-              <w:t xml:space="preserve">ou a tela de </w:t>
-            </w:r>
-            <w:proofErr w:type="spellStart"/>
-            <w:r>
-              <w:rPr>
-                <w:rFonts w:ascii="Arial" w:eastAsia="Times New Roman" w:hAnsi="Arial" w:cs="Arial"/>
-                <w:sz w:val="24"/>
-                <w:szCs w:val="24"/>
-                <w:lang w:eastAsia="pt-BR"/>
-              </w:rPr>
-              <w:t>pomodoro</w:t>
-            </w:r>
-            <w:proofErr w:type="spellEnd"/>
+              <w:t>ou a tela de pomodoro</w:t>
+            </w:r>
             <w:r>
               <w:rPr>
                 <w:rFonts w:ascii="Arial" w:eastAsia="Times New Roman" w:hAnsi="Arial" w:cs="Arial"/>
@@ -20969,19 +20784,8 @@
                 <w:szCs w:val="24"/>
                 <w:lang w:eastAsia="pt-BR"/>
               </w:rPr>
-              <w:t xml:space="preserve">, passar para a tela de </w:t>
-            </w:r>
-            <w:proofErr w:type="spellStart"/>
-            <w:r>
-              <w:rPr>
-                <w:rFonts w:ascii="Arial" w:eastAsia="Times New Roman" w:hAnsi="Arial" w:cs="Arial"/>
-                <w:sz w:val="24"/>
-                <w:szCs w:val="24"/>
-                <w:lang w:eastAsia="pt-BR"/>
-              </w:rPr>
-              <w:t>pomodoro</w:t>
-            </w:r>
-            <w:proofErr w:type="spellEnd"/>
+              <w:t>, passar para a tela de pomodoro</w:t>
+            </w:r>
             <w:r>
               <w:rPr>
                 <w:rFonts w:ascii="Arial" w:eastAsia="Times New Roman" w:hAnsi="Arial" w:cs="Arial"/>
@@ -21051,19 +20855,8 @@
                 <w:szCs w:val="24"/>
                 <w:lang w:eastAsia="pt-BR"/>
               </w:rPr>
-              <w:t xml:space="preserve"> passou para a tela de </w:t>
-            </w:r>
-            <w:proofErr w:type="spellStart"/>
-            <w:r>
-              <w:rPr>
-                <w:rFonts w:ascii="Arial" w:eastAsia="Times New Roman" w:hAnsi="Arial" w:cs="Arial"/>
-                <w:sz w:val="24"/>
-                <w:szCs w:val="24"/>
-                <w:lang w:eastAsia="pt-BR"/>
-              </w:rPr>
-              <w:t>pomodoro</w:t>
-            </w:r>
-            <w:proofErr w:type="spellEnd"/>
+              <w:t xml:space="preserve"> passou para a tela de pomodoro</w:t>
+            </w:r>
             <w:r>
               <w:rPr>
                 <w:rFonts w:ascii="Arial" w:eastAsia="Times New Roman" w:hAnsi="Arial" w:cs="Arial"/>
@@ -21317,25 +21110,7 @@
                 <w:sz w:val="24"/>
                 <w:szCs w:val="24"/>
               </w:rPr>
-              <w:t xml:space="preserve">Consultar as atividades com o usuário </w:t>
-            </w:r>
-            <w:proofErr w:type="spellStart"/>
-            <w:r>
-              <w:rPr>
-                <w:rFonts w:ascii="Arial" w:hAnsi="Arial" w:cs="Arial"/>
-                <w:sz w:val="24"/>
-                <w:szCs w:val="24"/>
-              </w:rPr>
-              <w:t>logado</w:t>
-            </w:r>
-            <w:proofErr w:type="spellEnd"/>
-            <w:r>
-              <w:rPr>
-                <w:rFonts w:ascii="Arial" w:hAnsi="Arial" w:cs="Arial"/>
-                <w:sz w:val="24"/>
-                <w:szCs w:val="24"/>
-              </w:rPr>
-              <w:t>.</w:t>
+              <w:t>Consultar as atividades com o usuário logado.</w:t>
             </w:r>
           </w:p>
         </w:tc>
@@ -21368,25 +21143,7 @@
                 <w:sz w:val="24"/>
                 <w:szCs w:val="24"/>
               </w:rPr>
-              <w:t xml:space="preserve">O sistema exibe apenas as atividades pertencentes ao usuário </w:t>
-            </w:r>
-            <w:proofErr w:type="spellStart"/>
-            <w:r>
-              <w:rPr>
-                <w:rFonts w:ascii="Arial" w:hAnsi="Arial" w:cs="Arial"/>
-                <w:sz w:val="24"/>
-                <w:szCs w:val="24"/>
-              </w:rPr>
-              <w:t>logado</w:t>
-            </w:r>
-            <w:proofErr w:type="spellEnd"/>
-            <w:r>
-              <w:rPr>
-                <w:rFonts w:ascii="Arial" w:hAnsi="Arial" w:cs="Arial"/>
-                <w:sz w:val="24"/>
-                <w:szCs w:val="24"/>
-              </w:rPr>
-              <w:t>.</w:t>
+              <w:t>O sistema exibe apenas as atividades pertencentes ao usuário logado.</w:t>
             </w:r>
           </w:p>
         </w:tc>
@@ -21419,25 +21176,7 @@
                 <w:sz w:val="24"/>
                 <w:szCs w:val="24"/>
               </w:rPr>
-              <w:t xml:space="preserve">O sistema exibiu corretamente as atividades do usuário </w:t>
-            </w:r>
-            <w:proofErr w:type="spellStart"/>
-            <w:r>
-              <w:rPr>
-                <w:rFonts w:ascii="Arial" w:hAnsi="Arial" w:cs="Arial"/>
-                <w:sz w:val="24"/>
-                <w:szCs w:val="24"/>
-              </w:rPr>
-              <w:t>logado</w:t>
-            </w:r>
-            <w:proofErr w:type="spellEnd"/>
-            <w:r>
-              <w:rPr>
-                <w:rFonts w:ascii="Arial" w:hAnsi="Arial" w:cs="Arial"/>
-                <w:sz w:val="24"/>
-                <w:szCs w:val="24"/>
-              </w:rPr>
-              <w:t>.</w:t>
+              <w:t>O sistema exibiu corretamente as atividades do usuário logado.</w:t>
             </w:r>
           </w:p>
         </w:tc>
@@ -21475,25 +21214,7 @@
                 <w:sz w:val="24"/>
                 <w:szCs w:val="24"/>
               </w:rPr>
-              <w:t xml:space="preserve">Consultar as atividades sem estar </w:t>
-            </w:r>
-            <w:proofErr w:type="spellStart"/>
-            <w:r>
-              <w:rPr>
-                <w:rFonts w:ascii="Arial" w:hAnsi="Arial" w:cs="Arial"/>
-                <w:sz w:val="24"/>
-                <w:szCs w:val="24"/>
-              </w:rPr>
-              <w:t>logado</w:t>
-            </w:r>
-            <w:proofErr w:type="spellEnd"/>
-            <w:r>
-              <w:rPr>
-                <w:rFonts w:ascii="Arial" w:hAnsi="Arial" w:cs="Arial"/>
-                <w:sz w:val="24"/>
-                <w:szCs w:val="24"/>
-              </w:rPr>
-              <w:t xml:space="preserve"> no sistema.</w:t>
+              <w:t>Consultar as atividades sem estar logado no sistema.</w:t>
             </w:r>
           </w:p>
         </w:tc>
@@ -21663,16 +21384,7 @@
                 <w:sz w:val="24"/>
                 <w:szCs w:val="24"/>
               </w:rPr>
-              <w:t xml:space="preserve">O sistema exibiu corretamente apenas atividades criadas nos últimos 2 </w:t>
-            </w:r>
-            <w:proofErr w:type="gramStart"/>
-            <w:r>
-              <w:rPr>
-                <w:rFonts w:ascii="Arial" w:hAnsi="Arial" w:cs="Arial"/>
-                <w:sz w:val="24"/>
-                <w:szCs w:val="24"/>
-              </w:rPr>
-              <w:t>meses.</w:t>
+              <w:t>O sistema exibiu corretamente apenas atividades criadas nos últimos 2 meses.</w:t>
             </w:r>
             <w:r>
               <w:rPr>
@@ -21683,7 +21395,6 @@
               </w:rPr>
               <w:t>.</w:t>
             </w:r>
-            <w:proofErr w:type="gramEnd"/>
           </w:p>
         </w:tc>
       </w:tr>
@@ -21753,25 +21464,7 @@
                 <w:sz w:val="24"/>
                 <w:szCs w:val="24"/>
               </w:rPr>
-              <w:t xml:space="preserve">O sistema não permite a consulta, exibindo apenas atividades do usuário </w:t>
-            </w:r>
-            <w:proofErr w:type="spellStart"/>
-            <w:r>
-              <w:rPr>
-                <w:rFonts w:ascii="Arial" w:hAnsi="Arial" w:cs="Arial"/>
-                <w:sz w:val="24"/>
-                <w:szCs w:val="24"/>
-              </w:rPr>
-              <w:t>logado</w:t>
-            </w:r>
-            <w:proofErr w:type="spellEnd"/>
-            <w:r>
-              <w:rPr>
-                <w:rFonts w:ascii="Arial" w:hAnsi="Arial" w:cs="Arial"/>
-                <w:sz w:val="24"/>
-                <w:szCs w:val="24"/>
-              </w:rPr>
-              <w:t>.</w:t>
+              <w:t>O sistema não permite a consulta, exibindo apenas atividades do usuário logado.</w:t>
             </w:r>
           </w:p>
         </w:tc>
@@ -21804,25 +21497,7 @@
                 <w:sz w:val="24"/>
                 <w:szCs w:val="24"/>
               </w:rPr>
-              <w:t xml:space="preserve">O sistema exibiu apenas as atividades pertencentes ao usuário </w:t>
-            </w:r>
-            <w:proofErr w:type="spellStart"/>
-            <w:r>
-              <w:rPr>
-                <w:rFonts w:ascii="Arial" w:hAnsi="Arial" w:cs="Arial"/>
-                <w:sz w:val="24"/>
-                <w:szCs w:val="24"/>
-              </w:rPr>
-              <w:t>logado</w:t>
-            </w:r>
-            <w:proofErr w:type="spellEnd"/>
-            <w:r>
-              <w:rPr>
-                <w:rFonts w:ascii="Arial" w:hAnsi="Arial" w:cs="Arial"/>
-                <w:sz w:val="24"/>
-                <w:szCs w:val="24"/>
-              </w:rPr>
-              <w:t>, sem acesso às de outros usuários.</w:t>
+              <w:t>O sistema exibiu apenas as atividades pertencentes ao usuário logado, sem acesso às de outros usuários.</w:t>
             </w:r>
           </w:p>
         </w:tc>
@@ -23790,7 +23465,7 @@
               </wp:inline>
             </w:drawing>
           </mc:Choice>
-          <mc:Fallback xmlns:oel="http://schemas.microsoft.com/office/2019/extlst" xmlns:w16cex="http://schemas.microsoft.com/office/word/2018/wordml/cex" xmlns:w16="http://schemas.microsoft.com/office/word/2018/wordml" xmlns:w16du="http://schemas.microsoft.com/office/word/2023/wordml/word16du" xmlns:w16sdtdh="http://schemas.microsoft.com/office/word/2020/wordml/sdtdatahash">
+          <mc:Fallback>
             <w:pict>
               <v:rect w14:anchorId="7827A6F0" id="Retângulo 10" o:spid="_x0000_s1026" alt="image.png" style="width:24.3pt;height:24.3pt;visibility:visible;mso-wrap-style:square;mso-left-percent:-10001;mso-top-percent:-10001;mso-position-horizontal:absolute;mso-position-horizontal-relative:char;mso-position-vertical:absolute;mso-position-vertical-relative:line;mso-left-percent:-10001;mso-top-percent:-10001;v-text-anchor:top" o:gfxdata="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" filled="f" stroked="f">
                 <o:lock v:ext="edit" aspectratio="t"/>
@@ -24397,7 +24072,7 @@
               </wp:inline>
             </w:drawing>
           </mc:Choice>
-          <mc:Fallback xmlns:oel="http://schemas.microsoft.com/office/2019/extlst" xmlns:w16cex="http://schemas.microsoft.com/office/word/2018/wordml/cex" xmlns:w16="http://schemas.microsoft.com/office/word/2018/wordml" xmlns:w16du="http://schemas.microsoft.com/office/word/2023/wordml/word16du" xmlns:w16sdtdh="http://schemas.microsoft.com/office/word/2020/wordml/sdtdatahash">
+          <mc:Fallback>
             <w:pict>
               <v:rect w14:anchorId="029F886D" id="Retângulo 14" o:spid="_x0000_s1026" alt="image.png" style="width:24.3pt;height:24.3pt;visibility:visible;mso-wrap-style:square;mso-left-percent:-10001;mso-top-percent:-10001;mso-position-horizontal:absolute;mso-position-horizontal-relative:char;mso-position-vertical:absolute;mso-position-vertical-relative:line;mso-left-percent:-10001;mso-top-percent:-10001;v-text-anchor:top" o:gfxdata="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" filled="f" stroked="f">
                 <o:lock v:ext="edit" aspectratio="t"/>
@@ -24618,7 +24293,7 @@
               </wp:inline>
             </w:drawing>
           </mc:Choice>
-          <mc:Fallback xmlns:oel="http://schemas.microsoft.com/office/2019/extlst" xmlns:w16cex="http://schemas.microsoft.com/office/word/2018/wordml/cex" xmlns:w16="http://schemas.microsoft.com/office/word/2018/wordml" xmlns:w16du="http://schemas.microsoft.com/office/word/2023/wordml/word16du" xmlns:w16sdtdh="http://schemas.microsoft.com/office/word/2020/wordml/sdtdatahash">
+          <mc:Fallback>
             <w:pict>
               <v:rect w14:anchorId="35F92097" id="Retângulo 16" o:spid="_x0000_s1026" alt="image.png" style="width:24.3pt;height:24.3pt;visibility:visible;mso-wrap-style:square;mso-left-percent:-10001;mso-top-percent:-10001;mso-position-horizontal:absolute;mso-position-horizontal-relative:char;mso-position-vertical:absolute;mso-position-vertical-relative:line;mso-left-percent:-10001;mso-top-percent:-10001;v-text-anchor:top" o:gfxdata="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" filled="f" stroked="f">
                 <o:lock v:ext="edit" aspectratio="t"/>
@@ -25556,25 +25231,7 @@
           <w:sz w:val="24"/>
           <w:szCs w:val="24"/>
         </w:rPr>
-        <w:t xml:space="preserve">Não houve alterações no </w:t>
-      </w:r>
-      <w:proofErr w:type="spellStart"/>
-      <w:r>
-        <w:rPr>
-          <w:rFonts w:ascii="Arial" w:hAnsi="Arial" w:cs="Arial"/>
-          <w:sz w:val="24"/>
-          <w:szCs w:val="24"/>
-        </w:rPr>
-        <w:t>Product</w:t>
-      </w:r>
-      <w:proofErr w:type="spellEnd"/>
-      <w:r>
-        <w:rPr>
-          <w:rFonts w:ascii="Arial" w:hAnsi="Arial" w:cs="Arial"/>
-          <w:sz w:val="24"/>
-          <w:szCs w:val="24"/>
-        </w:rPr>
-        <w:t xml:space="preserve"> Backlog.</w:t>
+        <w:t>Não houve alterações no Product Backlog.</w:t>
       </w:r>
     </w:p>
     <w:p>
@@ -26081,8 +25738,6 @@
           <w:szCs w:val="24"/>
         </w:rPr>
       </w:pPr>
-      <w:bookmarkStart w:id="23" w:name="_GoBack"/>
-      <w:bookmarkEnd w:id="23"/>
     </w:p>
     <w:p>
       <w:pPr>
@@ -26112,157 +25767,35 @@
           <w:szCs w:val="24"/>
         </w:rPr>
       </w:pPr>
-    </w:p>
-    <w:p>
-      <w:pPr>
-        <w:pStyle w:val="NormalWeb"/>
+      <w:r>
         <w:rPr>
           <w:rFonts w:ascii="Arial" w:hAnsi="Arial" w:cs="Arial"/>
           <w:b/>
-        </w:rPr>
-      </w:pPr>
-      <w:r>
+          <w:sz w:val="24"/>
+          <w:szCs w:val="24"/>
+        </w:rPr>
+        <w:t>Semana 1</w:t>
+      </w:r>
+    </w:p>
+    <w:p>
+      <w:pPr>
         <w:rPr>
           <w:rFonts w:ascii="Arial" w:hAnsi="Arial" w:cs="Arial"/>
           <w:b/>
+          <w:sz w:val="24"/>
+          <w:szCs w:val="24"/>
+        </w:rPr>
+      </w:pPr>
+      <w:r>
+        <w:rPr>
+          <w:noProof/>
         </w:rPr>
         <w:lastRenderedPageBreak/>
-        <w:t>Retrospectiva</w:t>
-      </w:r>
-    </w:p>
-    <w:p>
-      <w:pPr>
-        <w:rPr>
-          <w:rFonts w:ascii="Arial" w:hAnsi="Arial" w:cs="Arial"/>
-          <w:b/>
-          <w:sz w:val="24"/>
-          <w:szCs w:val="24"/>
-        </w:rPr>
-      </w:pPr>
-    </w:p>
-    <w:p>
-      <w:pPr>
-        <w:pStyle w:val="NormalWeb"/>
-        <w:rPr>
-          <w:rFonts w:ascii="Arial" w:hAnsi="Arial" w:cs="Arial"/>
-          <w:b/>
-          <w:sz w:val="28"/>
-          <w:szCs w:val="28"/>
-        </w:rPr>
-      </w:pPr>
-    </w:p>
-    <w:p>
-      <w:pPr>
-        <w:rPr>
-          <w:rFonts w:ascii="Arial" w:hAnsi="Arial" w:cs="Arial"/>
-          <w:sz w:val="24"/>
-          <w:szCs w:val="24"/>
-        </w:rPr>
-      </w:pPr>
-    </w:p>
-    <w:p>
-      <w:pPr>
-        <w:rPr>
-          <w:rFonts w:ascii="Arial" w:hAnsi="Arial" w:cs="Arial"/>
-        </w:rPr>
-      </w:pPr>
-    </w:p>
-    <w:p>
-      <w:pPr>
-        <w:pStyle w:val="Ttulo1"/>
-        <w:numPr>
-          <w:ilvl w:val="0"/>
-          <w:numId w:val="12"/>
-        </w:numPr>
-        <w:spacing w:before="120" w:after="120" w:line="360" w:lineRule="auto"/>
-        <w:ind w:left="357" w:hanging="357"/>
-        <w:rPr>
-          <w:rFonts w:ascii="Arial" w:hAnsi="Arial" w:cs="Arial"/>
-          <w:color w:val="auto"/>
-          <w:sz w:val="24"/>
-          <w:szCs w:val="24"/>
-        </w:rPr>
-      </w:pPr>
-      <w:bookmarkStart w:id="24" w:name="_Toc14160061"/>
-      <w:r>
-        <w:rPr>
-          <w:rFonts w:ascii="Arial" w:hAnsi="Arial" w:cs="Arial"/>
-          <w:color w:val="auto"/>
-          <w:sz w:val="24"/>
-          <w:szCs w:val="24"/>
-        </w:rPr>
-        <w:t>Modelo de Dados</w:t>
-      </w:r>
-      <w:bookmarkEnd w:id="24"/>
-    </w:p>
-    <w:p>
-      <w:pPr>
-        <w:spacing w:line="360" w:lineRule="auto"/>
-        <w:jc w:val="both"/>
-        <w:rPr>
-          <w:rFonts w:ascii="Arial" w:hAnsi="Arial" w:cs="Arial"/>
-          <w:sz w:val="24"/>
-          <w:szCs w:val="24"/>
-        </w:rPr>
-      </w:pPr>
-      <w:r>
-        <w:rPr>
-          <w:rFonts w:ascii="Arial" w:hAnsi="Arial" w:cs="Arial"/>
-          <w:sz w:val="24"/>
-          <w:szCs w:val="24"/>
-        </w:rPr>
-        <w:t>Esta parte do planejamento traz informações necessárias para a construção de um banco de dados para o Sistema de Gerenciamento de Acessos.</w:t>
-      </w:r>
-    </w:p>
-    <w:p>
-      <w:pPr>
-        <w:pStyle w:val="Ttulo1"/>
-        <w:numPr>
-          <w:ilvl w:val="1"/>
-          <w:numId w:val="12"/>
-        </w:numPr>
-        <w:spacing w:before="120" w:after="120" w:line="360" w:lineRule="auto"/>
-        <w:ind w:left="0" w:firstLine="0"/>
-        <w:rPr>
-          <w:rFonts w:ascii="Arial" w:hAnsi="Arial" w:cs="Arial"/>
-          <w:b w:val="0"/>
-          <w:color w:val="auto"/>
-          <w:sz w:val="24"/>
-          <w:szCs w:val="24"/>
-        </w:rPr>
-      </w:pPr>
-      <w:bookmarkStart w:id="25" w:name="_Toc14160062"/>
-      <w:r>
-        <w:rPr>
-          <w:rFonts w:ascii="Arial" w:hAnsi="Arial" w:cs="Arial"/>
-          <w:b w:val="0"/>
-          <w:bCs w:val="0"/>
-          <w:color w:val="auto"/>
-          <w:sz w:val="24"/>
-          <w:szCs w:val="24"/>
-        </w:rPr>
-        <w:t>Diagrama de Entidade e Relacionamento</w:t>
-      </w:r>
-      <w:bookmarkEnd w:id="25"/>
-    </w:p>
-    <w:p>
-      <w:pPr>
-        <w:spacing w:line="360" w:lineRule="auto"/>
-        <w:jc w:val="both"/>
-        <w:rPr>
-          <w:rFonts w:ascii="Arial" w:hAnsi="Arial" w:cs="Arial"/>
-        </w:rPr>
-      </w:pPr>
-      <w:r>
-        <w:rPr>
-          <w:rFonts w:ascii="Arial" w:hAnsi="Arial" w:cs="Arial"/>
-          <w:noProof/>
-        </w:rPr>
         <w:drawing>
-          <wp:inline distT="0" distB="0" distL="0" distR="0" wp14:anchorId="5E52A299" wp14:editId="50E92C7A">
-            <wp:extent cx="5762626" cy="3714750"/>
-            <wp:effectExtent l="0" t="0" r="0" b="0"/>
-            <wp:docPr id="1130906345" name="Imagem 1130906345"/>
+          <wp:inline distT="0" distB="0" distL="0" distR="0" wp14:anchorId="496544B6" wp14:editId="1B155A4D">
+            <wp:extent cx="3190875" cy="7105650"/>
+            <wp:effectExtent l="0" t="0" r="9525" b="0"/>
+            <wp:docPr id="1037004745" name="Imagem 4" descr="Interface gráfica do usuário, Texto, Aplicativo, chat ou mensagem de texto&#10;&#10;Descrição gerada automaticamente"/>
             <wp:cNvGraphicFramePr>
               <a:graphicFrameLocks xmlns:a="http://schemas.openxmlformats.org/drawingml/2006/main" noChangeAspect="1"/>
             </wp:cNvGraphicFramePr>
@@ -26270,8 +25803,10 @@
               <a:graphicData uri="http://schemas.openxmlformats.org/drawingml/2006/picture">
                 <pic:pic xmlns:pic="http://schemas.openxmlformats.org/drawingml/2006/picture">
                   <pic:nvPicPr>
-                    <pic:cNvPr id="0" name=""/>
-                    <pic:cNvPicPr/>
+                    <pic:cNvPr id="1037004745" name="Imagem 4" descr="Interface gráfica do usuário, Texto, Aplicativo, chat ou mensagem de texto&#10;&#10;Descrição gerada automaticamente"/>
+                    <pic:cNvPicPr>
+                      <a:picLocks noChangeAspect="1" noChangeArrowheads="1"/>
+                    </pic:cNvPicPr>
                   </pic:nvPicPr>
                   <pic:blipFill>
                     <a:blip r:embed="rId30">
@@ -26281,18 +25816,23 @@
                         </a:ext>
                       </a:extLst>
                     </a:blip>
+                    <a:srcRect/>
                     <a:stretch>
                       <a:fillRect/>
                     </a:stretch>
                   </pic:blipFill>
-                  <pic:spPr>
+                  <pic:spPr bwMode="auto">
                     <a:xfrm>
                       <a:off x="0" y="0"/>
-                      <a:ext cx="5762626" cy="3714750"/>
+                      <a:ext cx="3190875" cy="7105650"/>
                     </a:xfrm>
                     <a:prstGeom prst="rect">
                       <a:avLst/>
                     </a:prstGeom>
+                    <a:noFill/>
+                    <a:ln>
+                      <a:noFill/>
+                    </a:ln>
                   </pic:spPr>
                 </pic:pic>
               </a:graphicData>
@@ -26303,65 +25843,71 @@
     </w:p>
     <w:p>
       <w:pPr>
-        <w:pStyle w:val="Ttulo1"/>
-        <w:numPr>
-          <w:ilvl w:val="1"/>
-          <w:numId w:val="12"/>
-        </w:numPr>
-        <w:spacing w:before="120" w:after="120" w:line="360" w:lineRule="auto"/>
-        <w:ind w:left="0" w:firstLine="0"/>
-        <w:rPr>
-          <w:rFonts w:ascii="Arial" w:hAnsi="Arial" w:cs="Arial"/>
-          <w:b w:val="0"/>
-          <w:color w:val="auto"/>
-          <w:sz w:val="24"/>
-          <w:szCs w:val="24"/>
-        </w:rPr>
-      </w:pPr>
-      <w:bookmarkStart w:id="26" w:name="_Toc14160063"/>
-      <w:r>
-        <w:rPr>
-          <w:rFonts w:ascii="Arial" w:hAnsi="Arial" w:cs="Arial"/>
-          <w:b w:val="0"/>
-          <w:bCs w:val="0"/>
-          <w:color w:val="auto"/>
-          <w:sz w:val="24"/>
-          <w:szCs w:val="24"/>
+        <w:rPr>
+          <w:rFonts w:ascii="Arial" w:hAnsi="Arial" w:cs="Arial"/>
+          <w:b/>
+          <w:sz w:val="24"/>
+          <w:szCs w:val="24"/>
+        </w:rPr>
+      </w:pPr>
+      <w:r>
+        <w:rPr>
+          <w:rFonts w:ascii="Arial" w:hAnsi="Arial" w:cs="Arial"/>
+          <w:b/>
+          <w:sz w:val="24"/>
+          <w:szCs w:val="24"/>
+        </w:rPr>
+        <w:t>Na primeira semana focamos no Node e em criar as narrativas de caso de uso</w:t>
+      </w:r>
+    </w:p>
+    <w:p>
+      <w:pPr>
+        <w:rPr>
+          <w:rFonts w:ascii="Arial" w:hAnsi="Arial" w:cs="Arial"/>
+          <w:b/>
+          <w:sz w:val="24"/>
+          <w:szCs w:val="24"/>
+        </w:rPr>
+      </w:pPr>
+    </w:p>
+    <w:p>
+      <w:pPr>
+        <w:rPr>
+          <w:rFonts w:ascii="Arial" w:hAnsi="Arial" w:cs="Arial"/>
+          <w:b/>
+          <w:sz w:val="24"/>
+          <w:szCs w:val="24"/>
+        </w:rPr>
+      </w:pPr>
+      <w:r>
+        <w:rPr>
+          <w:rFonts w:ascii="Arial" w:hAnsi="Arial" w:cs="Arial"/>
+          <w:b/>
+          <w:sz w:val="24"/>
+          <w:szCs w:val="24"/>
+        </w:rPr>
+        <w:t>Semana 2</w:t>
+      </w:r>
+    </w:p>
+    <w:p>
+      <w:pPr>
+        <w:rPr>
+          <w:rFonts w:ascii="Arial" w:hAnsi="Arial" w:cs="Arial"/>
+          <w:b/>
+          <w:sz w:val="24"/>
+          <w:szCs w:val="24"/>
+        </w:rPr>
+      </w:pPr>
+      <w:r>
+        <w:rPr>
+          <w:noProof/>
         </w:rPr>
         <w:lastRenderedPageBreak/>
-        <w:t>Modelo lógico do banco de dados</w:t>
-      </w:r>
-      <w:bookmarkEnd w:id="26"/>
-      <w:r>
-        <w:rPr>
-          <w:rFonts w:ascii="Arial" w:hAnsi="Arial" w:cs="Arial"/>
-          <w:b w:val="0"/>
-          <w:bCs w:val="0"/>
-          <w:color w:val="auto"/>
-          <w:sz w:val="24"/>
-          <w:szCs w:val="24"/>
-        </w:rPr>
-        <w:t xml:space="preserve"> </w:t>
-      </w:r>
-    </w:p>
-    <w:p>
-      <w:pPr>
-        <w:spacing w:line="360" w:lineRule="auto"/>
-        <w:jc w:val="both"/>
-        <w:rPr>
-          <w:rFonts w:ascii="Arial" w:hAnsi="Arial" w:cs="Arial"/>
-        </w:rPr>
-      </w:pPr>
-      <w:r>
-        <w:rPr>
-          <w:rFonts w:ascii="Arial" w:hAnsi="Arial" w:cs="Arial"/>
-          <w:noProof/>
-        </w:rPr>
         <w:drawing>
-          <wp:inline distT="0" distB="0" distL="0" distR="0" wp14:anchorId="50B27D1F" wp14:editId="1E1B358C">
-            <wp:extent cx="5762626" cy="3352800"/>
+          <wp:inline distT="0" distB="0" distL="0" distR="0" wp14:anchorId="40CEC79F" wp14:editId="085068D7">
+            <wp:extent cx="2705100" cy="6648450"/>
             <wp:effectExtent l="0" t="0" r="0" b="0"/>
-            <wp:docPr id="467918345" name="Imagem 467918345"/>
+            <wp:docPr id="43084947" name="Imagem 5" descr="Imagem de texto no celular&#10;&#10;Descrição gerada automaticamente com confiança média"/>
             <wp:cNvGraphicFramePr>
               <a:graphicFrameLocks xmlns:a="http://schemas.openxmlformats.org/drawingml/2006/main" noChangeAspect="1"/>
             </wp:cNvGraphicFramePr>
@@ -26369,8 +25915,10 @@
               <a:graphicData uri="http://schemas.openxmlformats.org/drawingml/2006/picture">
                 <pic:pic xmlns:pic="http://schemas.openxmlformats.org/drawingml/2006/picture">
                   <pic:nvPicPr>
-                    <pic:cNvPr id="0" name=""/>
-                    <pic:cNvPicPr/>
+                    <pic:cNvPr id="43084947" name="Imagem 5" descr="Imagem de texto no celular&#10;&#10;Descrição gerada automaticamente com confiança média"/>
+                    <pic:cNvPicPr>
+                      <a:picLocks noChangeAspect="1" noChangeArrowheads="1"/>
+                    </pic:cNvPicPr>
                   </pic:nvPicPr>
                   <pic:blipFill>
                     <a:blip r:embed="rId31">
@@ -26380,18 +25928,23 @@
                         </a:ext>
                       </a:extLst>
                     </a:blip>
+                    <a:srcRect/>
                     <a:stretch>
                       <a:fillRect/>
                     </a:stretch>
                   </pic:blipFill>
-                  <pic:spPr>
+                  <pic:spPr bwMode="auto">
                     <a:xfrm>
                       <a:off x="0" y="0"/>
-                      <a:ext cx="5762626" cy="3352800"/>
+                      <a:ext cx="2705100" cy="6648450"/>
                     </a:xfrm>
                     <a:prstGeom prst="rect">
                       <a:avLst/>
                     </a:prstGeom>
+                    <a:noFill/>
+                    <a:ln>
+                      <a:noFill/>
+                    </a:ln>
                   </pic:spPr>
                 </pic:pic>
               </a:graphicData>
@@ -26402,685 +25955,61 @@
     </w:p>
     <w:p>
       <w:pPr>
-        <w:pStyle w:val="PargrafodaLista"/>
-        <w:numPr>
-          <w:ilvl w:val="1"/>
-          <w:numId w:val="12"/>
-        </w:numPr>
-        <w:rPr>
-          <w:rFonts w:ascii="Arial" w:hAnsi="Arial" w:cs="Arial"/>
-        </w:rPr>
-      </w:pPr>
-      <w:r>
-        <w:rPr>
-          <w:rFonts w:ascii="Arial" w:hAnsi="Arial" w:cs="Arial"/>
-        </w:rPr>
-        <w:t>Modelo de Dados do Banco</w:t>
-      </w:r>
-    </w:p>
-    <w:p>
-      <w:pPr>
-        <w:rPr>
-          <w:rFonts w:ascii="Arial" w:hAnsi="Arial" w:cs="Arial"/>
-        </w:rPr>
-      </w:pPr>
-      <w:r>
-        <w:rPr>
-          <w:rFonts w:ascii="Arial" w:hAnsi="Arial" w:cs="Arial"/>
-        </w:rPr>
-        <w:t>Usuários: Array</w:t>
-      </w:r>
-    </w:p>
-    <w:p>
-      <w:pPr>
-        <w:rPr>
-          <w:rFonts w:ascii="Arial" w:hAnsi="Arial" w:cs="Arial"/>
-        </w:rPr>
-      </w:pPr>
-      <w:r>
-        <w:rPr>
-          <w:rFonts w:ascii="Arial" w:hAnsi="Arial" w:cs="Arial"/>
-        </w:rPr>
-        <w:t>[</w:t>
-      </w:r>
-    </w:p>
-    <w:p>
-      <w:pPr>
-        <w:rPr>
-          <w:rFonts w:ascii="Arial" w:hAnsi="Arial" w:cs="Arial"/>
-        </w:rPr>
-      </w:pPr>
-      <w:r>
-        <w:rPr>
-          <w:rFonts w:ascii="Arial" w:hAnsi="Arial" w:cs="Arial"/>
-        </w:rPr>
-        <w:t xml:space="preserve">   { </w:t>
-      </w:r>
-    </w:p>
-    <w:p>
-      <w:pPr>
-        <w:rPr>
-          <w:rFonts w:ascii="Arial" w:hAnsi="Arial" w:cs="Arial"/>
-        </w:rPr>
-      </w:pPr>
-      <w:r>
-        <w:rPr>
-          <w:rFonts w:ascii="Arial" w:hAnsi="Arial" w:cs="Arial"/>
-        </w:rPr>
-        <w:tab/>
-      </w:r>
-    </w:p>
-    <w:p>
-      <w:pPr>
-        <w:rPr>
-          <w:rFonts w:ascii="Arial" w:hAnsi="Arial" w:cs="Arial"/>
-        </w:rPr>
-      </w:pPr>
-      <w:r>
-        <w:rPr>
-          <w:rFonts w:ascii="Arial" w:hAnsi="Arial" w:cs="Arial"/>
-        </w:rPr>
-        <w:t>anoRegistro: Int</w:t>
-      </w:r>
-    </w:p>
-    <w:p>
-      <w:pPr>
-        <w:rPr>
-          <w:rFonts w:ascii="Arial" w:hAnsi="Arial" w:cs="Arial"/>
-        </w:rPr>
-      </w:pPr>
-      <w:r>
-        <w:rPr>
-          <w:rFonts w:ascii="Arial" w:hAnsi="Arial" w:cs="Arial"/>
-        </w:rPr>
-        <w:t>apelido: String</w:t>
-      </w:r>
-    </w:p>
-    <w:p>
-      <w:pPr>
-        <w:rPr>
-          <w:rFonts w:ascii="Arial" w:hAnsi="Arial" w:cs="Arial"/>
-        </w:rPr>
-      </w:pPr>
-      <w:r>
-        <w:rPr>
-          <w:rFonts w:ascii="Arial" w:hAnsi="Arial" w:cs="Arial"/>
-        </w:rPr>
-        <w:t>maiorOfensiva: Int</w:t>
-      </w:r>
-    </w:p>
-    <w:p>
-      <w:pPr>
-        <w:rPr>
-          <w:rFonts w:ascii="Arial" w:hAnsi="Arial" w:cs="Arial"/>
-        </w:rPr>
-      </w:pPr>
-      <w:r>
-        <w:rPr>
-          <w:rFonts w:ascii="Arial" w:hAnsi="Arial" w:cs="Arial"/>
-        </w:rPr>
-        <w:t>nome: String</w:t>
-      </w:r>
-    </w:p>
-    <w:p>
-      <w:pPr>
-        <w:rPr>
-          <w:rFonts w:ascii="Arial" w:hAnsi="Arial" w:cs="Arial"/>
-        </w:rPr>
-      </w:pPr>
-      <w:r>
-        <w:rPr>
-          <w:rFonts w:ascii="Arial" w:hAnsi="Arial" w:cs="Arial"/>
-        </w:rPr>
-        <w:t>ofesiva: Int</w:t>
-      </w:r>
-    </w:p>
-    <w:p>
-      <w:pPr>
-        <w:rPr>
-          <w:rFonts w:ascii="Arial" w:hAnsi="Arial" w:cs="Arial"/>
-        </w:rPr>
-      </w:pPr>
-      <w:r>
-        <w:rPr>
-          <w:rFonts w:ascii="Arial" w:hAnsi="Arial" w:cs="Arial"/>
-        </w:rPr>
-        <w:t>preferenciaConcentração: Int</w:t>
-      </w:r>
-    </w:p>
-    <w:p>
-      <w:pPr>
-        <w:rPr>
-          <w:rFonts w:ascii="Arial" w:hAnsi="Arial" w:cs="Arial"/>
-        </w:rPr>
-      </w:pPr>
-      <w:r>
-        <w:rPr>
-          <w:rFonts w:ascii="Arial" w:hAnsi="Arial" w:cs="Arial"/>
-        </w:rPr>
-        <w:t>preferenciaDescanso: Int</w:t>
-      </w:r>
-    </w:p>
-    <w:p>
-      <w:pPr>
-        <w:rPr>
-          <w:rFonts w:ascii="Arial" w:hAnsi="Arial" w:cs="Arial"/>
-        </w:rPr>
-      </w:pPr>
-      <w:r>
-        <w:rPr>
-          <w:rFonts w:ascii="Arial" w:hAnsi="Arial" w:cs="Arial"/>
-        </w:rPr>
-        <w:t>TotalPontos: Int</w:t>
-      </w:r>
-    </w:p>
-    <w:p>
-      <w:pPr>
-        <w:rPr>
-          <w:rFonts w:ascii="Arial" w:hAnsi="Arial" w:cs="Arial"/>
-        </w:rPr>
-      </w:pPr>
-      <w:r>
-        <w:rPr>
-          <w:rFonts w:ascii="Arial" w:hAnsi="Arial" w:cs="Arial"/>
-        </w:rPr>
-        <w:t>email: String</w:t>
-      </w:r>
-    </w:p>
-    <w:p>
-      <w:pPr>
-        <w:rPr>
-          <w:rFonts w:ascii="Arial" w:hAnsi="Arial" w:cs="Arial"/>
-        </w:rPr>
-      </w:pPr>
-      <w:r>
-        <w:rPr>
-          <w:rFonts w:ascii="Arial" w:hAnsi="Arial" w:cs="Arial"/>
-        </w:rPr>
-        <w:t>}</w:t>
-      </w:r>
-    </w:p>
-    <w:p>
-      <w:pPr>
-        <w:rPr>
-          <w:rFonts w:ascii="Arial" w:hAnsi="Arial" w:cs="Arial"/>
-        </w:rPr>
-      </w:pPr>
-      <w:r>
-        <w:rPr>
-          <w:rFonts w:ascii="Arial" w:hAnsi="Arial" w:cs="Arial"/>
-        </w:rPr>
-        <w:t>]</w:t>
-      </w:r>
-    </w:p>
-    <w:p>
-      <w:pPr>
-        <w:rPr>
-          <w:rFonts w:ascii="Arial" w:hAnsi="Arial" w:cs="Arial"/>
-        </w:rPr>
-      </w:pPr>
-      <w:r>
-        <w:rPr>
-          <w:rFonts w:ascii="Arial" w:hAnsi="Arial" w:cs="Arial"/>
+        <w:rPr>
+          <w:rFonts w:ascii="Arial" w:hAnsi="Arial" w:cs="Arial"/>
+          <w:b/>
+          <w:sz w:val="24"/>
+          <w:szCs w:val="24"/>
+        </w:rPr>
+      </w:pPr>
+      <w:r>
+        <w:rPr>
+          <w:rFonts w:ascii="Arial" w:hAnsi="Arial" w:cs="Arial"/>
+          <w:b/>
+          <w:sz w:val="24"/>
+          <w:szCs w:val="24"/>
+        </w:rPr>
+        <w:t xml:space="preserve">Na segunda semana terminou o node e a loja </w:t>
+      </w:r>
+    </w:p>
+    <w:p>
+      <w:pPr>
+        <w:rPr>
+          <w:rFonts w:ascii="Arial" w:hAnsi="Arial" w:cs="Arial"/>
+          <w:b/>
+          <w:sz w:val="24"/>
+          <w:szCs w:val="24"/>
+        </w:rPr>
+      </w:pPr>
+      <w:r>
+        <w:rPr>
+          <w:rFonts w:ascii="Arial" w:hAnsi="Arial" w:cs="Arial"/>
+          <w:b/>
+          <w:sz w:val="24"/>
+          <w:szCs w:val="24"/>
+        </w:rPr>
+        <w:t>Semana 3</w:t>
+      </w:r>
+    </w:p>
+    <w:p>
+      <w:pPr>
+        <w:rPr>
+          <w:rFonts w:ascii="Arial" w:hAnsi="Arial" w:cs="Arial"/>
+          <w:b/>
+          <w:sz w:val="24"/>
+          <w:szCs w:val="24"/>
+        </w:rPr>
+      </w:pPr>
+      <w:r>
+        <w:rPr>
+          <w:noProof/>
         </w:rPr>
         <w:lastRenderedPageBreak/>
-        <w:t>Itens: Array</w:t>
-      </w:r>
-    </w:p>
-    <w:p>
-      <w:pPr>
-        <w:rPr>
-          <w:rFonts w:ascii="Arial" w:hAnsi="Arial" w:cs="Arial"/>
-        </w:rPr>
-      </w:pPr>
-      <w:r>
-        <w:rPr>
-          <w:rFonts w:ascii="Arial" w:hAnsi="Arial" w:cs="Arial"/>
-        </w:rPr>
-        <w:t>[</w:t>
-      </w:r>
-    </w:p>
-    <w:p>
-      <w:pPr>
-        <w:rPr>
-          <w:rFonts w:ascii="Arial" w:hAnsi="Arial" w:cs="Arial"/>
-        </w:rPr>
-      </w:pPr>
-      <w:r>
-        <w:rPr>
-          <w:rFonts w:ascii="Arial" w:hAnsi="Arial" w:cs="Arial"/>
-        </w:rPr>
-        <w:t xml:space="preserve"> {</w:t>
-      </w:r>
-    </w:p>
-    <w:p>
-      <w:pPr>
-        <w:rPr>
-          <w:rFonts w:ascii="Arial" w:hAnsi="Arial" w:cs="Arial"/>
-        </w:rPr>
-      </w:pPr>
-      <w:r>
-        <w:rPr>
-          <w:rFonts w:ascii="Arial" w:hAnsi="Arial" w:cs="Arial"/>
-        </w:rPr>
-        <w:t>Id: Int</w:t>
-      </w:r>
-    </w:p>
-    <w:p>
-      <w:pPr>
-        <w:rPr>
-          <w:rFonts w:ascii="Arial" w:hAnsi="Arial" w:cs="Arial"/>
-        </w:rPr>
-      </w:pPr>
-      <w:r>
-        <w:rPr>
-          <w:rFonts w:ascii="Arial" w:hAnsi="Arial" w:cs="Arial"/>
-        </w:rPr>
-        <w:t>Nome:string</w:t>
-      </w:r>
-    </w:p>
-    <w:p>
-      <w:pPr>
-        <w:rPr>
-          <w:rFonts w:ascii="Arial" w:hAnsi="Arial" w:cs="Arial"/>
-        </w:rPr>
-      </w:pPr>
-      <w:r>
-        <w:rPr>
-          <w:rFonts w:ascii="Arial" w:hAnsi="Arial" w:cs="Arial"/>
-        </w:rPr>
-        <w:t>Preco: Int</w:t>
-      </w:r>
-    </w:p>
-    <w:p>
-      <w:pPr>
-        <w:rPr>
-          <w:rFonts w:ascii="Arial" w:hAnsi="Arial" w:cs="Arial"/>
-        </w:rPr>
-      </w:pPr>
-      <w:r>
-        <w:rPr>
-          <w:rFonts w:ascii="Arial" w:hAnsi="Arial" w:cs="Arial"/>
-        </w:rPr>
-        <w:t>Icone: string</w:t>
-      </w:r>
-    </w:p>
-    <w:p>
-      <w:pPr>
-        <w:rPr>
-          <w:rFonts w:ascii="Arial" w:hAnsi="Arial" w:cs="Arial"/>
-        </w:rPr>
-      </w:pPr>
-      <w:r>
-        <w:rPr>
-          <w:rFonts w:ascii="Arial" w:hAnsi="Arial" w:cs="Arial"/>
-        </w:rPr>
-        <w:t xml:space="preserve">  }</w:t>
-      </w:r>
-    </w:p>
-    <w:p>
-      <w:pPr>
-        <w:rPr>
-          <w:rFonts w:ascii="Arial" w:hAnsi="Arial" w:cs="Arial"/>
-        </w:rPr>
-      </w:pPr>
-      <w:r>
-        <w:rPr>
-          <w:rFonts w:ascii="Arial" w:hAnsi="Arial" w:cs="Arial"/>
-        </w:rPr>
-        <w:t>]</w:t>
-      </w:r>
-    </w:p>
-    <w:p>
-      <w:pPr>
-        <w:rPr>
-          <w:rFonts w:ascii="Arial" w:hAnsi="Arial" w:cs="Arial"/>
-        </w:rPr>
-      </w:pPr>
-      <w:r>
-        <w:rPr>
-          <w:rFonts w:ascii="Arial" w:hAnsi="Arial" w:cs="Arial"/>
-        </w:rPr>
-        <w:t>Atividade: Array</w:t>
-      </w:r>
-    </w:p>
-    <w:p>
-      <w:pPr>
-        <w:rPr>
-          <w:rFonts w:ascii="Arial" w:hAnsi="Arial" w:cs="Arial"/>
-        </w:rPr>
-      </w:pPr>
-      <w:r>
-        <w:rPr>
-          <w:rFonts w:ascii="Arial" w:hAnsi="Arial" w:cs="Arial"/>
-        </w:rPr>
-        <w:t>[</w:t>
-      </w:r>
-    </w:p>
-    <w:p>
-      <w:pPr>
-        <w:rPr>
-          <w:rFonts w:ascii="Arial" w:hAnsi="Arial" w:cs="Arial"/>
-        </w:rPr>
-      </w:pPr>
-      <w:r>
-        <w:rPr>
-          <w:rFonts w:ascii="Arial" w:hAnsi="Arial" w:cs="Arial"/>
-        </w:rPr>
-        <w:t xml:space="preserve">  {</w:t>
-      </w:r>
-    </w:p>
-    <w:p>
-      <w:pPr>
-        <w:rPr>
-          <w:rFonts w:ascii="Arial" w:hAnsi="Arial" w:cs="Arial"/>
-        </w:rPr>
-      </w:pPr>
-      <w:r>
-        <w:rPr>
-          <w:rFonts w:ascii="Arial" w:hAnsi="Arial" w:cs="Arial"/>
-        </w:rPr>
-        <w:t>Categoria: String</w:t>
-      </w:r>
-    </w:p>
-    <w:p>
-      <w:pPr>
-        <w:rPr>
-          <w:rFonts w:ascii="Arial" w:hAnsi="Arial" w:cs="Arial"/>
-        </w:rPr>
-      </w:pPr>
-      <w:r>
-        <w:rPr>
-          <w:rFonts w:ascii="Arial" w:hAnsi="Arial" w:cs="Arial"/>
-        </w:rPr>
-        <w:t>Titulo: String</w:t>
-      </w:r>
-    </w:p>
-    <w:p>
-      <w:pPr>
-        <w:rPr>
-          <w:rFonts w:ascii="Arial" w:hAnsi="Arial" w:cs="Arial"/>
-        </w:rPr>
-      </w:pPr>
-      <w:r>
-        <w:rPr>
-          <w:rFonts w:ascii="Arial" w:hAnsi="Arial" w:cs="Arial"/>
-        </w:rPr>
-        <w:t>Data: timestamp</w:t>
-      </w:r>
-    </w:p>
-    <w:p>
-      <w:pPr>
-        <w:rPr>
-          <w:rFonts w:ascii="Arial" w:hAnsi="Arial" w:cs="Arial"/>
-        </w:rPr>
-      </w:pPr>
-      <w:r>
-        <w:rPr>
-          <w:rFonts w:ascii="Arial" w:hAnsi="Arial" w:cs="Arial"/>
-        </w:rPr>
-        <w:t>Descrição: String</w:t>
-      </w:r>
-    </w:p>
-    <w:p>
-      <w:pPr>
-        <w:rPr>
-          <w:rFonts w:ascii="Arial" w:hAnsi="Arial" w:cs="Arial"/>
-        </w:rPr>
-      </w:pPr>
-      <w:r>
-        <w:rPr>
-          <w:rFonts w:ascii="Arial" w:hAnsi="Arial" w:cs="Arial"/>
-        </w:rPr>
-        <w:t>Dificuldade: Int</w:t>
-      </w:r>
-    </w:p>
-    <w:p>
-      <w:pPr>
-        <w:rPr>
-          <w:rFonts w:ascii="Arial" w:hAnsi="Arial" w:cs="Arial"/>
-        </w:rPr>
-      </w:pPr>
-      <w:r>
-        <w:rPr>
-          <w:rFonts w:ascii="Arial" w:hAnsi="Arial" w:cs="Arial"/>
-        </w:rPr>
-        <w:t>Email: String</w:t>
-      </w:r>
-    </w:p>
-    <w:p>
-      <w:pPr>
-        <w:rPr>
-          <w:rFonts w:ascii="Arial" w:hAnsi="Arial" w:cs="Arial"/>
-        </w:rPr>
-      </w:pPr>
-      <w:r>
-        <w:rPr>
-          <w:rFonts w:ascii="Arial" w:hAnsi="Arial" w:cs="Arial"/>
-        </w:rPr>
-        <w:t>Id: String</w:t>
-      </w:r>
-    </w:p>
-    <w:p>
-      <w:pPr>
-        <w:rPr>
-          <w:rFonts w:ascii="Arial" w:hAnsi="Arial" w:cs="Arial"/>
-        </w:rPr>
-      </w:pPr>
-      <w:r>
-        <w:rPr>
-          <w:rFonts w:ascii="Arial" w:hAnsi="Arial" w:cs="Arial"/>
-        </w:rPr>
-        <w:t>Pontos: Int</w:t>
-      </w:r>
-    </w:p>
-    <w:p>
-      <w:pPr>
-        <w:rPr>
-          <w:rFonts w:ascii="Arial" w:hAnsi="Arial" w:cs="Arial"/>
-        </w:rPr>
-      </w:pPr>
-      <w:r>
-        <w:rPr>
-          <w:rFonts w:ascii="Arial" w:hAnsi="Arial" w:cs="Arial"/>
-        </w:rPr>
-        <w:t>tempoConcentração: Int</w:t>
-      </w:r>
-    </w:p>
-    <w:p>
-      <w:pPr>
-        <w:rPr>
-          <w:rFonts w:ascii="Arial" w:hAnsi="Arial" w:cs="Arial"/>
-        </w:rPr>
-      </w:pPr>
-    </w:p>
-    <w:p>
-      <w:pPr>
-        <w:rPr>
-          <w:rFonts w:ascii="Arial" w:hAnsi="Arial" w:cs="Arial"/>
-        </w:rPr>
-      </w:pPr>
-      <w:r>
-        <w:rPr>
-          <w:rFonts w:ascii="Arial" w:hAnsi="Arial" w:cs="Arial"/>
-        </w:rPr>
-        <w:t xml:space="preserve">  }</w:t>
-      </w:r>
-    </w:p>
-    <w:p>
-      <w:pPr>
-        <w:rPr>
-          <w:rFonts w:ascii="Arial" w:hAnsi="Arial" w:cs="Arial"/>
-        </w:rPr>
-      </w:pPr>
-      <w:r>
-        <w:rPr>
-          <w:rFonts w:ascii="Arial" w:hAnsi="Arial" w:cs="Arial"/>
-        </w:rPr>
-        <w:t>]</w:t>
-      </w:r>
-    </w:p>
-    <w:p>
-      <w:pPr>
-        <w:pStyle w:val="Ttulo1"/>
-        <w:numPr>
-          <w:ilvl w:val="1"/>
-          <w:numId w:val="12"/>
-        </w:numPr>
-        <w:spacing w:before="120" w:after="120" w:line="360" w:lineRule="auto"/>
-        <w:ind w:left="0" w:firstLine="0"/>
-        <w:rPr>
-          <w:rFonts w:ascii="Arial" w:hAnsi="Arial" w:cs="Arial"/>
-          <w:b w:val="0"/>
-          <w:color w:val="auto"/>
-          <w:sz w:val="24"/>
-          <w:szCs w:val="24"/>
-        </w:rPr>
-      </w:pPr>
-      <w:r>
-        <w:rPr>
-          <w:rFonts w:ascii="Arial" w:hAnsi="Arial" w:cs="Arial"/>
-          <w:b w:val="0"/>
-          <w:color w:val="auto"/>
-          <w:sz w:val="24"/>
-          <w:szCs w:val="24"/>
-        </w:rPr>
-        <w:t xml:space="preserve">Dicionário </w:t>
-      </w:r>
-      <w:bookmarkStart w:id="27" w:name="_Toc14160064"/>
-      <w:r>
-        <w:rPr>
-          <w:rFonts w:ascii="Arial" w:hAnsi="Arial" w:cs="Arial"/>
-          <w:b w:val="0"/>
-          <w:color w:val="auto"/>
-          <w:sz w:val="24"/>
-          <w:szCs w:val="24"/>
-        </w:rPr>
-        <w:t>de dados</w:t>
-      </w:r>
-      <w:bookmarkEnd w:id="27"/>
-      <w:r>
-        <w:rPr>
-          <w:rFonts w:ascii="Arial" w:hAnsi="Arial" w:cs="Arial"/>
-          <w:b w:val="0"/>
-          <w:color w:val="auto"/>
-          <w:sz w:val="24"/>
-          <w:szCs w:val="24"/>
-        </w:rPr>
-        <w:t xml:space="preserve"> </w:t>
-      </w:r>
-    </w:p>
-    <w:p>
-      <w:pPr>
-        <w:spacing w:line="360" w:lineRule="auto"/>
-        <w:jc w:val="both"/>
-        <w:rPr>
-          <w:rFonts w:ascii="Arial" w:hAnsi="Arial" w:cs="Arial"/>
-          <w:sz w:val="24"/>
-          <w:szCs w:val="24"/>
-        </w:rPr>
-      </w:pPr>
-      <w:r>
-        <w:rPr>
-          <w:rFonts w:ascii="Arial" w:hAnsi="Arial" w:cs="Arial"/>
-          <w:sz w:val="24"/>
-          <w:szCs w:val="24"/>
-        </w:rPr>
-        <w:t>Nessa etapa é elaborada uma organização básica dos dados do banco. Aqui são informadas as entidades, com seus respectivos campos, tipos e descrições. O banco foi desenvolvido no banco de dados não-relacional firestore, do firebase.</w:t>
-      </w:r>
-    </w:p>
-    <w:p>
-      <w:pPr>
-        <w:rPr>
-          <w:rFonts w:ascii="Arial" w:hAnsi="Arial" w:cs="Arial"/>
-        </w:rPr>
-      </w:pPr>
-    </w:p>
-    <w:p>
-      <w:pPr>
-        <w:pStyle w:val="PargrafodaLista"/>
-        <w:ind w:left="792"/>
-        <w:rPr>
-          <w:rFonts w:ascii="Arial" w:eastAsiaTheme="majorEastAsia" w:hAnsi="Arial" w:cs="Arial"/>
-          <w:b/>
-          <w:bCs/>
-          <w:sz w:val="24"/>
-          <w:szCs w:val="24"/>
-        </w:rPr>
-      </w:pPr>
-    </w:p>
-    <w:p>
-      <w:pPr>
-        <w:pStyle w:val="Ttulo1"/>
-        <w:numPr>
-          <w:ilvl w:val="0"/>
-          <w:numId w:val="12"/>
-        </w:numPr>
-        <w:spacing w:before="120" w:after="120" w:line="360" w:lineRule="auto"/>
-        <w:ind w:left="357" w:hanging="357"/>
-        <w:rPr>
-          <w:rFonts w:ascii="Arial" w:hAnsi="Arial" w:cs="Arial"/>
-          <w:color w:val="auto"/>
-          <w:sz w:val="24"/>
-          <w:szCs w:val="24"/>
-          <w:lang w:val="en-US"/>
-        </w:rPr>
-      </w:pPr>
-      <w:bookmarkStart w:id="28" w:name="_Toc14160065"/>
-      <w:r>
-        <w:rPr>
-          <w:rFonts w:ascii="Arial" w:hAnsi="Arial" w:cs="Arial"/>
-          <w:color w:val="auto"/>
-          <w:sz w:val="24"/>
-          <w:szCs w:val="24"/>
-          <w:lang w:val="en-US"/>
-        </w:rPr>
-        <w:t>PRINCIPAIS TELAS DO SISTEMA</w:t>
-      </w:r>
-      <w:bookmarkEnd w:id="28"/>
-    </w:p>
-    <w:p>
-      <w:pPr>
-        <w:pStyle w:val="PargrafodaLista"/>
-        <w:numPr>
-          <w:ilvl w:val="0"/>
-          <w:numId w:val="9"/>
-        </w:numPr>
-        <w:spacing w:line="360" w:lineRule="auto"/>
-        <w:jc w:val="both"/>
-        <w:rPr>
-          <w:rFonts w:ascii="Arial" w:hAnsi="Arial" w:cs="Arial"/>
-          <w:sz w:val="24"/>
-          <w:szCs w:val="24"/>
-        </w:rPr>
-      </w:pPr>
-      <w:r>
-        <w:rPr>
-          <w:rFonts w:ascii="Arial" w:hAnsi="Arial" w:cs="Arial"/>
-          <w:sz w:val="24"/>
-          <w:szCs w:val="24"/>
-        </w:rPr>
-        <w:t>Tela de cadastro</w:t>
-      </w:r>
-    </w:p>
-    <w:p>
-      <w:pPr>
-        <w:spacing w:line="360" w:lineRule="auto"/>
-        <w:jc w:val="both"/>
-        <w:rPr>
-          <w:rFonts w:ascii="Arial" w:hAnsi="Arial" w:cs="Arial"/>
-        </w:rPr>
-      </w:pPr>
-      <w:r>
-        <w:rPr>
-          <w:rFonts w:ascii="Arial" w:hAnsi="Arial" w:cs="Arial"/>
-          <w:noProof/>
-        </w:rPr>
         <w:drawing>
-          <wp:inline distT="0" distB="0" distL="0" distR="0" wp14:anchorId="2798FF44" wp14:editId="44E20D0F">
-            <wp:extent cx="2657475" cy="5762626"/>
-            <wp:effectExtent l="0" t="0" r="0" b="0"/>
-            <wp:docPr id="58443779" name="Imagem 58443779"/>
+          <wp:inline distT="0" distB="0" distL="0" distR="0" wp14:anchorId="312FACF8" wp14:editId="445E199A">
+            <wp:extent cx="2657475" cy="6648450"/>
+            <wp:effectExtent l="0" t="0" r="9525" b="0"/>
+            <wp:docPr id="1970314061" name="Imagem 6" descr="Tela de celular com publicação numa rede social&#10;&#10;Descrição gerada automaticamente"/>
             <wp:cNvGraphicFramePr>
               <a:graphicFrameLocks xmlns:a="http://schemas.openxmlformats.org/drawingml/2006/main" noChangeAspect="1"/>
             </wp:cNvGraphicFramePr>
@@ -27088,8 +26017,10 @@
               <a:graphicData uri="http://schemas.openxmlformats.org/drawingml/2006/picture">
                 <pic:pic xmlns:pic="http://schemas.openxmlformats.org/drawingml/2006/picture">
                   <pic:nvPicPr>
-                    <pic:cNvPr id="0" name=""/>
-                    <pic:cNvPicPr/>
+                    <pic:cNvPr id="1970314061" name="Imagem 6" descr="Tela de celular com publicação numa rede social&#10;&#10;Descrição gerada automaticamente"/>
+                    <pic:cNvPicPr>
+                      <a:picLocks noChangeAspect="1" noChangeArrowheads="1"/>
+                    </pic:cNvPicPr>
                   </pic:nvPicPr>
                   <pic:blipFill>
                     <a:blip r:embed="rId32">
@@ -27099,18 +26030,23 @@
                         </a:ext>
                       </a:extLst>
                     </a:blip>
+                    <a:srcRect/>
                     <a:stretch>
                       <a:fillRect/>
                     </a:stretch>
                   </pic:blipFill>
-                  <pic:spPr>
+                  <pic:spPr bwMode="auto">
                     <a:xfrm>
                       <a:off x="0" y="0"/>
-                      <a:ext cx="2657475" cy="5762626"/>
+                      <a:ext cx="2657475" cy="6648450"/>
                     </a:xfrm>
                     <a:prstGeom prst="rect">
                       <a:avLst/>
                     </a:prstGeom>
+                    <a:noFill/>
+                    <a:ln>
+                      <a:noFill/>
+                    </a:ln>
                   </pic:spPr>
                 </pic:pic>
               </a:graphicData>
@@ -27121,62 +26057,61 @@
     </w:p>
     <w:p>
       <w:pPr>
-        <w:spacing w:line="360" w:lineRule="auto"/>
-        <w:jc w:val="both"/>
-        <w:rPr>
-          <w:rFonts w:ascii="Arial" w:hAnsi="Arial" w:cs="Arial"/>
-        </w:rPr>
-      </w:pPr>
-    </w:p>
-    <w:p>
-      <w:pPr>
-        <w:pStyle w:val="PargrafodaLista"/>
-        <w:numPr>
-          <w:ilvl w:val="0"/>
-          <w:numId w:val="8"/>
-        </w:numPr>
-        <w:rPr>
-          <w:rFonts w:ascii="Arial" w:eastAsiaTheme="majorEastAsia" w:hAnsi="Arial" w:cs="Arial"/>
+        <w:rPr>
+          <w:rFonts w:ascii="Arial" w:hAnsi="Arial" w:cs="Arial"/>
           <w:b/>
-          <w:bCs/>
-          <w:sz w:val="24"/>
-          <w:szCs w:val="24"/>
-        </w:rPr>
-      </w:pPr>
-      <w:r>
-        <w:rPr>
-          <w:rFonts w:ascii="Arial" w:hAnsi="Arial" w:cs="Arial"/>
-          <w:sz w:val="24"/>
-          <w:szCs w:val="24"/>
-        </w:rPr>
-        <w:br w:type="page"/>
-      </w:r>
-      <w:r>
-        <w:rPr>
-          <w:rFonts w:ascii="Arial" w:hAnsi="Arial" w:cs="Arial"/>
-          <w:sz w:val="24"/>
-          <w:szCs w:val="24"/>
+          <w:sz w:val="24"/>
+          <w:szCs w:val="24"/>
+        </w:rPr>
+      </w:pPr>
+      <w:r>
+        <w:rPr>
+          <w:rFonts w:ascii="Arial" w:hAnsi="Arial" w:cs="Arial"/>
+          <w:b/>
+          <w:sz w:val="24"/>
+          <w:szCs w:val="24"/>
+        </w:rPr>
+        <w:t>Na terceira terminou as narrativas e começou a consumir as rotas</w:t>
+      </w:r>
+    </w:p>
+    <w:p>
+      <w:pPr>
+        <w:rPr>
+          <w:rFonts w:ascii="Arial" w:hAnsi="Arial" w:cs="Arial"/>
+          <w:b/>
+          <w:sz w:val="24"/>
+          <w:szCs w:val="24"/>
+        </w:rPr>
+      </w:pPr>
+      <w:r>
+        <w:rPr>
+          <w:rFonts w:ascii="Arial" w:hAnsi="Arial" w:cs="Arial"/>
+          <w:b/>
+          <w:sz w:val="24"/>
+          <w:szCs w:val="24"/>
+        </w:rPr>
+        <w:t>Semana 4</w:t>
+      </w:r>
+    </w:p>
+    <w:p>
+      <w:pPr>
+        <w:rPr>
+          <w:rFonts w:ascii="Arial" w:hAnsi="Arial" w:cs="Arial"/>
+          <w:b/>
+          <w:sz w:val="24"/>
+          <w:szCs w:val="24"/>
+        </w:rPr>
+      </w:pPr>
+      <w:r>
+        <w:rPr>
+          <w:noProof/>
         </w:rPr>
         <w:lastRenderedPageBreak/>
-        <w:t>Tela de login</w:t>
-      </w:r>
-    </w:p>
-    <w:p>
-      <w:pPr>
-        <w:rPr>
-          <w:rFonts w:ascii="Arial" w:hAnsi="Arial" w:cs="Arial"/>
-        </w:rPr>
-      </w:pPr>
-      <w:r>
-        <w:rPr>
-          <w:rFonts w:ascii="Arial" w:hAnsi="Arial" w:cs="Arial"/>
-          <w:noProof/>
-        </w:rPr>
         <w:drawing>
-          <wp:inline distT="0" distB="0" distL="0" distR="0" wp14:anchorId="5A1C7727" wp14:editId="534F0FAB">
-            <wp:extent cx="2657475" cy="5762626"/>
-            <wp:effectExtent l="0" t="0" r="0" b="0"/>
-            <wp:docPr id="420439725" name="Imagem 420439725"/>
+          <wp:inline distT="0" distB="0" distL="0" distR="0" wp14:anchorId="5CC6DF55" wp14:editId="3C9597FD">
+            <wp:extent cx="2543175" cy="6724650"/>
+            <wp:effectExtent l="0" t="0" r="9525" b="0"/>
+            <wp:docPr id="393514800" name="Imagem 7" descr="Interface gráfica do usuário, Aplicativo&#10;&#10;Descrição gerada automaticamente"/>
             <wp:cNvGraphicFramePr>
               <a:graphicFrameLocks xmlns:a="http://schemas.openxmlformats.org/drawingml/2006/main" noChangeAspect="1"/>
             </wp:cNvGraphicFramePr>
@@ -27184,8 +26119,10 @@
               <a:graphicData uri="http://schemas.openxmlformats.org/drawingml/2006/picture">
                 <pic:pic xmlns:pic="http://schemas.openxmlformats.org/drawingml/2006/picture">
                   <pic:nvPicPr>
-                    <pic:cNvPr id="0" name=""/>
-                    <pic:cNvPicPr/>
+                    <pic:cNvPr id="393514800" name="Imagem 7" descr="Interface gráfica do usuário, Aplicativo&#10;&#10;Descrição gerada automaticamente"/>
+                    <pic:cNvPicPr>
+                      <a:picLocks noChangeAspect="1" noChangeArrowheads="1"/>
+                    </pic:cNvPicPr>
                   </pic:nvPicPr>
                   <pic:blipFill>
                     <a:blip r:embed="rId33">
@@ -27195,18 +26132,23 @@
                         </a:ext>
                       </a:extLst>
                     </a:blip>
+                    <a:srcRect/>
                     <a:stretch>
                       <a:fillRect/>
                     </a:stretch>
                   </pic:blipFill>
-                  <pic:spPr>
+                  <pic:spPr bwMode="auto">
                     <a:xfrm>
                       <a:off x="0" y="0"/>
-                      <a:ext cx="2657475" cy="5762626"/>
+                      <a:ext cx="2543175" cy="6724650"/>
                     </a:xfrm>
                     <a:prstGeom prst="rect">
                       <a:avLst/>
                     </a:prstGeom>
+                    <a:noFill/>
+                    <a:ln>
+                      <a:noFill/>
+                    </a:ln>
                   </pic:spPr>
                 </pic:pic>
               </a:graphicData>
@@ -27217,51 +26159,61 @@
     </w:p>
     <w:p>
       <w:pPr>
-        <w:pStyle w:val="PargrafodaLista"/>
-        <w:rPr>
-          <w:rFonts w:ascii="Arial" w:hAnsi="Arial" w:cs="Arial"/>
-        </w:rPr>
-      </w:pPr>
-    </w:p>
-    <w:p>
-      <w:pPr>
-        <w:pStyle w:val="PargrafodaLista"/>
-        <w:numPr>
-          <w:ilvl w:val="0"/>
-          <w:numId w:val="7"/>
-        </w:numPr>
-        <w:rPr>
-          <w:rFonts w:ascii="Arial" w:eastAsia="Arial" w:hAnsi="Arial" w:cs="Arial"/>
-          <w:sz w:val="24"/>
-          <w:szCs w:val="24"/>
-        </w:rPr>
-      </w:pPr>
-      <w:r>
-        <w:rPr>
-          <w:rFonts w:ascii="Arial" w:eastAsia="Arial" w:hAnsi="Arial" w:cs="Arial"/>
-          <w:sz w:val="24"/>
-          <w:szCs w:val="24"/>
-        </w:rPr>
-        <w:t>Tela inicial</w:t>
-      </w:r>
-    </w:p>
-    <w:p>
-      <w:pPr>
-        <w:rPr>
-          <w:rFonts w:ascii="Arial" w:hAnsi="Arial" w:cs="Arial"/>
-        </w:rPr>
-      </w:pPr>
-      <w:r>
-        <w:rPr>
-          <w:rFonts w:ascii="Arial" w:hAnsi="Arial" w:cs="Arial"/>
+        <w:rPr>
+          <w:rFonts w:ascii="Arial" w:hAnsi="Arial" w:cs="Arial"/>
+          <w:b/>
+          <w:sz w:val="24"/>
+          <w:szCs w:val="24"/>
+        </w:rPr>
+      </w:pPr>
+      <w:r>
+        <w:rPr>
+          <w:rFonts w:ascii="Arial" w:hAnsi="Arial" w:cs="Arial"/>
+          <w:b/>
+          <w:sz w:val="24"/>
+          <w:szCs w:val="24"/>
+        </w:rPr>
+        <w:t>Na quarta foi começada os planos de testes</w:t>
+      </w:r>
+    </w:p>
+    <w:p>
+      <w:pPr>
+        <w:rPr>
+          <w:rFonts w:ascii="Arial" w:hAnsi="Arial" w:cs="Arial"/>
+          <w:b/>
+          <w:sz w:val="24"/>
+          <w:szCs w:val="24"/>
+        </w:rPr>
+      </w:pPr>
+      <w:r>
+        <w:rPr>
+          <w:rFonts w:ascii="Arial" w:hAnsi="Arial" w:cs="Arial"/>
+          <w:b/>
+          <w:sz w:val="24"/>
+          <w:szCs w:val="24"/>
+        </w:rPr>
+        <w:t>Semana 5</w:t>
+      </w:r>
+    </w:p>
+    <w:p>
+      <w:pPr>
+        <w:rPr>
+          <w:rFonts w:ascii="Arial" w:hAnsi="Arial" w:cs="Arial"/>
+          <w:b/>
+          <w:sz w:val="24"/>
+          <w:szCs w:val="24"/>
+        </w:rPr>
+      </w:pPr>
+      <w:r>
+        <w:rPr>
           <w:noProof/>
         </w:rPr>
         <w:lastRenderedPageBreak/>
         <w:drawing>
-          <wp:inline distT="0" distB="0" distL="0" distR="0" wp14:anchorId="64AED261" wp14:editId="1562AE46">
-            <wp:extent cx="2657475" cy="5762626"/>
+          <wp:inline distT="0" distB="0" distL="0" distR="0" wp14:anchorId="1DF7D78F" wp14:editId="310E60E0">
+            <wp:extent cx="2457450" cy="6477000"/>
             <wp:effectExtent l="0" t="0" r="0" b="0"/>
-            <wp:docPr id="146107458" name="Imagem 146107458"/>
+            <wp:docPr id="127937782" name="Imagem 8" descr="Interface gráfica do usuário, Aplicativo, chat ou mensagem de texto&#10;&#10;Descrição gerada automaticamente"/>
             <wp:cNvGraphicFramePr>
               <a:graphicFrameLocks xmlns:a="http://schemas.openxmlformats.org/drawingml/2006/main" noChangeAspect="1"/>
             </wp:cNvGraphicFramePr>
@@ -27269,8 +26221,10 @@
               <a:graphicData uri="http://schemas.openxmlformats.org/drawingml/2006/picture">
                 <pic:pic xmlns:pic="http://schemas.openxmlformats.org/drawingml/2006/picture">
                   <pic:nvPicPr>
-                    <pic:cNvPr id="0" name=""/>
-                    <pic:cNvPicPr/>
+                    <pic:cNvPr id="127937782" name="Imagem 8" descr="Interface gráfica do usuário, Aplicativo, chat ou mensagem de texto&#10;&#10;Descrição gerada automaticamente"/>
+                    <pic:cNvPicPr>
+                      <a:picLocks noChangeAspect="1" noChangeArrowheads="1"/>
+                    </pic:cNvPicPr>
                   </pic:nvPicPr>
                   <pic:blipFill>
                     <a:blip r:embed="rId34">
@@ -27280,18 +26234,23 @@
                         </a:ext>
                       </a:extLst>
                     </a:blip>
+                    <a:srcRect/>
                     <a:stretch>
                       <a:fillRect/>
                     </a:stretch>
                   </pic:blipFill>
-                  <pic:spPr>
+                  <pic:spPr bwMode="auto">
                     <a:xfrm>
                       <a:off x="0" y="0"/>
-                      <a:ext cx="2657475" cy="5762626"/>
+                      <a:ext cx="2457450" cy="6477000"/>
                     </a:xfrm>
                     <a:prstGeom prst="rect">
                       <a:avLst/>
                     </a:prstGeom>
+                    <a:noFill/>
+                    <a:ln>
+                      <a:noFill/>
+                    </a:ln>
                   </pic:spPr>
                 </pic:pic>
               </a:graphicData>
@@ -27302,44 +26261,234 @@
     </w:p>
     <w:p>
       <w:pPr>
-        <w:pStyle w:val="PargrafodaLista"/>
-        <w:rPr>
-          <w:rFonts w:ascii="Arial" w:hAnsi="Arial" w:cs="Arial"/>
-        </w:rPr>
-      </w:pPr>
-    </w:p>
-    <w:p>
-      <w:pPr>
-        <w:pStyle w:val="PargrafodaLista"/>
+        <w:rPr>
+          <w:rFonts w:ascii="Arial" w:hAnsi="Arial" w:cs="Arial"/>
+          <w:b/>
+          <w:sz w:val="24"/>
+          <w:szCs w:val="24"/>
+        </w:rPr>
+      </w:pPr>
+      <w:r>
+        <w:rPr>
+          <w:rFonts w:ascii="Arial" w:hAnsi="Arial" w:cs="Arial"/>
+          <w:b/>
+          <w:sz w:val="24"/>
+          <w:szCs w:val="24"/>
+        </w:rPr>
+        <w:t>Na quinta terminou os planos de testes e de consumir as rotas</w:t>
+      </w:r>
+    </w:p>
+    <w:p>
+      <w:pPr>
+        <w:pStyle w:val="NormalWeb"/>
+        <w:rPr>
+          <w:rFonts w:ascii="Arial" w:hAnsi="Arial" w:cs="Arial"/>
+          <w:b/>
+        </w:rPr>
+      </w:pPr>
+      <w:r>
+        <w:rPr>
+          <w:rFonts w:ascii="Arial" w:hAnsi="Arial" w:cs="Arial"/>
+          <w:b/>
+        </w:rPr>
+        <w:t>Retrospectiva</w:t>
+      </w:r>
+    </w:p>
+    <w:p>
+      <w:pPr>
+        <w:rPr>
+          <w:rFonts w:ascii="Arial" w:hAnsi="Arial" w:cs="Arial"/>
+          <w:bCs/>
+          <w:sz w:val="24"/>
+          <w:szCs w:val="24"/>
+        </w:rPr>
+      </w:pPr>
+      <w:r>
+        <w:rPr>
+          <w:rFonts w:ascii="Arial" w:hAnsi="Arial" w:cs="Arial"/>
+          <w:bCs/>
+          <w:sz w:val="24"/>
+          <w:szCs w:val="24"/>
+        </w:rPr>
+        <w:t>A Arch-Tech elaborou um cronograma e um método de organização alinhados aos objetivos do projeto. Nesse contexto, as atividades foram categorizadas em tarefas específicas e gerais. O tempo e os critérios de cada unidade curricular foram organizados em Sprints, considerando sua importância.</w:t>
+      </w:r>
+    </w:p>
+    <w:p>
+      <w:pPr>
+        <w:rPr>
+          <w:rFonts w:ascii="Arial" w:hAnsi="Arial" w:cs="Arial"/>
+          <w:bCs/>
+          <w:sz w:val="24"/>
+          <w:szCs w:val="24"/>
+        </w:rPr>
+      </w:pPr>
+      <w:r>
+        <w:rPr>
+          <w:rFonts w:ascii="Arial" w:hAnsi="Arial" w:cs="Arial"/>
+          <w:bCs/>
+          <w:sz w:val="24"/>
+          <w:szCs w:val="24"/>
+        </w:rPr>
+        <w:t xml:space="preserve">Com base nessa abordagem, as prioridades no Kanban foram estruturadas da seguinte forma: foram identificadas as necessidades nas áreas de documentação, </w:t>
+      </w:r>
+      <w:r>
+        <w:rPr>
+          <w:rFonts w:ascii="Arial" w:hAnsi="Arial" w:cs="Arial"/>
+          <w:bCs/>
+          <w:sz w:val="24"/>
+          <w:szCs w:val="24"/>
+        </w:rPr>
+        <w:lastRenderedPageBreak/>
+        <w:t>front-end e back-end. Também foi criado um espaço para acompanhar o progresso de cada uma, proporcionando uma visão clara do avanço da equipe. Ao final de cada fase, os requisitos são movidos para a seção de concluídos.</w:t>
+      </w:r>
+    </w:p>
+    <w:p>
+      <w:pPr>
+        <w:rPr>
+          <w:rFonts w:ascii="Arial" w:hAnsi="Arial" w:cs="Arial"/>
+          <w:b/>
+          <w:sz w:val="24"/>
+          <w:szCs w:val="24"/>
+        </w:rPr>
+      </w:pPr>
+      <w:r>
+        <w:rPr>
+          <w:rFonts w:ascii="Arial" w:hAnsi="Arial" w:cs="Arial"/>
+          <w:bCs/>
+          <w:sz w:val="24"/>
+          <w:szCs w:val="24"/>
+        </w:rPr>
+        <w:t>Nesta terceira Sprint, o foco foi na integração e consumo das rotas das telas, com o objetivo de garantir que a comunicação entre o front-end e o back-end fosse eficiente e sem falhas. O grupo manteve a divisão das tarefas por semanas, impactando a forma como o Kanban é apresentado, de modo a refletir claramente o progresso das implementações</w:t>
+      </w:r>
+      <w:r>
+        <w:rPr>
+          <w:rFonts w:ascii="Arial" w:hAnsi="Arial" w:cs="Arial"/>
+          <w:b/>
+          <w:sz w:val="24"/>
+          <w:szCs w:val="24"/>
+        </w:rPr>
+        <w:t>.</w:t>
+      </w:r>
+    </w:p>
+    <w:p>
+      <w:pPr>
+        <w:rPr>
+          <w:rFonts w:ascii="Arial" w:hAnsi="Arial" w:cs="Arial"/>
+          <w:b/>
+          <w:sz w:val="24"/>
+          <w:szCs w:val="24"/>
+        </w:rPr>
+      </w:pPr>
+    </w:p>
+    <w:p>
+      <w:pPr>
+        <w:pStyle w:val="NormalWeb"/>
+        <w:rPr>
+          <w:rFonts w:ascii="Arial" w:hAnsi="Arial" w:cs="Arial"/>
+          <w:b/>
+          <w:sz w:val="28"/>
+          <w:szCs w:val="28"/>
+        </w:rPr>
+      </w:pPr>
+    </w:p>
+    <w:p>
+      <w:pPr>
+        <w:rPr>
+          <w:rFonts w:ascii="Arial" w:hAnsi="Arial" w:cs="Arial"/>
+          <w:sz w:val="24"/>
+          <w:szCs w:val="24"/>
+        </w:rPr>
+      </w:pPr>
+    </w:p>
+    <w:p>
+      <w:pPr>
+        <w:rPr>
+          <w:rFonts w:ascii="Arial" w:hAnsi="Arial" w:cs="Arial"/>
+        </w:rPr>
+      </w:pPr>
+    </w:p>
+    <w:p>
+      <w:pPr>
+        <w:pStyle w:val="Ttulo1"/>
         <w:numPr>
           <w:ilvl w:val="0"/>
-          <w:numId w:val="6"/>
+          <w:numId w:val="12"/>
         </w:numPr>
-        <w:rPr>
-          <w:rFonts w:ascii="Arial" w:eastAsia="Arial" w:hAnsi="Arial" w:cs="Arial"/>
-          <w:sz w:val="24"/>
-          <w:szCs w:val="24"/>
-        </w:rPr>
-      </w:pPr>
-      <w:r>
-        <w:rPr>
-          <w:rFonts w:ascii="Arial" w:eastAsia="Arial" w:hAnsi="Arial" w:cs="Arial"/>
-          <w:sz w:val="24"/>
-          <w:szCs w:val="24"/>
-        </w:rPr>
-        <w:t>Tela de nova ati</w:t>
-      </w:r>
-      <w:r>
-        <w:rPr>
-          <w:rFonts w:ascii="Arial" w:eastAsia="Arial" w:hAnsi="Arial" w:cs="Arial"/>
-          <w:sz w:val="24"/>
-          <w:szCs w:val="24"/>
-        </w:rPr>
-        <w:t>vidade</w:t>
-      </w:r>
-    </w:p>
-    <w:p>
-      <w:pPr>
+        <w:spacing w:before="120" w:after="120" w:line="360" w:lineRule="auto"/>
+        <w:ind w:left="357" w:hanging="357"/>
+        <w:rPr>
+          <w:rFonts w:ascii="Arial" w:hAnsi="Arial" w:cs="Arial"/>
+          <w:color w:val="auto"/>
+          <w:sz w:val="24"/>
+          <w:szCs w:val="24"/>
+        </w:rPr>
+      </w:pPr>
+      <w:bookmarkStart w:id="23" w:name="_Toc14160061"/>
+      <w:r>
+        <w:rPr>
+          <w:rFonts w:ascii="Arial" w:hAnsi="Arial" w:cs="Arial"/>
+          <w:color w:val="auto"/>
+          <w:sz w:val="24"/>
+          <w:szCs w:val="24"/>
+        </w:rPr>
+        <w:t>Modelo de Dados</w:t>
+      </w:r>
+      <w:bookmarkEnd w:id="23"/>
+    </w:p>
+    <w:p>
+      <w:pPr>
+        <w:spacing w:line="360" w:lineRule="auto"/>
+        <w:jc w:val="both"/>
+        <w:rPr>
+          <w:rFonts w:ascii="Arial" w:hAnsi="Arial" w:cs="Arial"/>
+          <w:sz w:val="24"/>
+          <w:szCs w:val="24"/>
+        </w:rPr>
+      </w:pPr>
+      <w:r>
+        <w:rPr>
+          <w:rFonts w:ascii="Arial" w:hAnsi="Arial" w:cs="Arial"/>
+          <w:sz w:val="24"/>
+          <w:szCs w:val="24"/>
+        </w:rPr>
+        <w:t>Esta parte do planejamento traz informações necessárias para a construção de um banco de dados para o Sistema de Gerenciamento de Acessos.</w:t>
+      </w:r>
+    </w:p>
+    <w:p>
+      <w:pPr>
+        <w:pStyle w:val="Ttulo1"/>
+        <w:numPr>
+          <w:ilvl w:val="1"/>
+          <w:numId w:val="12"/>
+        </w:numPr>
+        <w:spacing w:before="120" w:after="120" w:line="360" w:lineRule="auto"/>
+        <w:ind w:left="0" w:firstLine="0"/>
+        <w:rPr>
+          <w:rFonts w:ascii="Arial" w:hAnsi="Arial" w:cs="Arial"/>
+          <w:b w:val="0"/>
+          <w:color w:val="auto"/>
+          <w:sz w:val="24"/>
+          <w:szCs w:val="24"/>
+        </w:rPr>
+      </w:pPr>
+      <w:bookmarkStart w:id="24" w:name="_Toc14160062"/>
+      <w:r>
+        <w:rPr>
+          <w:rFonts w:ascii="Arial" w:hAnsi="Arial" w:cs="Arial"/>
+          <w:b w:val="0"/>
+          <w:bCs w:val="0"/>
+          <w:color w:val="auto"/>
+          <w:sz w:val="24"/>
+          <w:szCs w:val="24"/>
+        </w:rPr>
+        <w:t>Diagrama de Entidade e Relacionamento</w:t>
+      </w:r>
+      <w:bookmarkEnd w:id="24"/>
+    </w:p>
+    <w:p>
+      <w:pPr>
+        <w:spacing w:line="360" w:lineRule="auto"/>
+        <w:jc w:val="both"/>
         <w:rPr>
           <w:rFonts w:ascii="Arial" w:hAnsi="Arial" w:cs="Arial"/>
         </w:rPr>
@@ -27349,12 +26498,11 @@
           <w:rFonts w:ascii="Arial" w:hAnsi="Arial" w:cs="Arial"/>
           <w:noProof/>
         </w:rPr>
-        <w:lastRenderedPageBreak/>
         <w:drawing>
-          <wp:inline distT="0" distB="0" distL="0" distR="0" wp14:anchorId="7FBA1437" wp14:editId="6B2F8EB8">
-            <wp:extent cx="2657475" cy="5762626"/>
+          <wp:inline distT="0" distB="0" distL="0" distR="0" wp14:anchorId="5E52A299" wp14:editId="50E92C7A">
+            <wp:extent cx="5762626" cy="3714750"/>
             <wp:effectExtent l="0" t="0" r="0" b="0"/>
-            <wp:docPr id="1763793373" name="Imagem 1763793373"/>
+            <wp:docPr id="1130906345" name="Imagem 1130906345"/>
             <wp:cNvGraphicFramePr>
               <a:graphicFrameLocks xmlns:a="http://schemas.openxmlformats.org/drawingml/2006/main" noChangeAspect="1"/>
             </wp:cNvGraphicFramePr>
@@ -27380,7 +26528,7 @@
                   <pic:spPr>
                     <a:xfrm>
                       <a:off x="0" y="0"/>
-                      <a:ext cx="2657475" cy="5762626"/>
+                      <a:ext cx="5762626" cy="3714750"/>
                     </a:xfrm>
                     <a:prstGeom prst="rect">
                       <a:avLst/>
@@ -27395,33 +26543,51 @@
     </w:p>
     <w:p>
       <w:pPr>
-        <w:rPr>
-          <w:rFonts w:ascii="Arial" w:hAnsi="Arial" w:cs="Arial"/>
-        </w:rPr>
-      </w:pPr>
-    </w:p>
-    <w:p>
-      <w:pPr>
-        <w:pStyle w:val="PargrafodaLista"/>
+        <w:pStyle w:val="Ttulo1"/>
         <w:numPr>
-          <w:ilvl w:val="0"/>
-          <w:numId w:val="5"/>
+          <w:ilvl w:val="1"/>
+          <w:numId w:val="12"/>
         </w:numPr>
-        <w:rPr>
-          <w:rFonts w:ascii="Arial" w:hAnsi="Arial" w:cs="Arial"/>
-        </w:rPr>
-      </w:pPr>
-      <w:r>
-        <w:rPr>
-          <w:rFonts w:ascii="Arial" w:eastAsia="Arial" w:hAnsi="Arial" w:cs="Arial"/>
-          <w:sz w:val="24"/>
-          <w:szCs w:val="24"/>
-        </w:rPr>
-        <w:t>Tela de atividade ativa</w:t>
-      </w:r>
-    </w:p>
-    <w:p>
-      <w:pPr>
+        <w:spacing w:before="120" w:after="120" w:line="360" w:lineRule="auto"/>
+        <w:ind w:left="0" w:firstLine="0"/>
+        <w:rPr>
+          <w:rFonts w:ascii="Arial" w:hAnsi="Arial" w:cs="Arial"/>
+          <w:b w:val="0"/>
+          <w:color w:val="auto"/>
+          <w:sz w:val="24"/>
+          <w:szCs w:val="24"/>
+        </w:rPr>
+      </w:pPr>
+      <w:bookmarkStart w:id="25" w:name="_Toc14160063"/>
+      <w:r>
+        <w:rPr>
+          <w:rFonts w:ascii="Arial" w:hAnsi="Arial" w:cs="Arial"/>
+          <w:b w:val="0"/>
+          <w:bCs w:val="0"/>
+          <w:color w:val="auto"/>
+          <w:sz w:val="24"/>
+          <w:szCs w:val="24"/>
+        </w:rPr>
+        <w:lastRenderedPageBreak/>
+        <w:t>Modelo lógico do banco de dados</w:t>
+      </w:r>
+      <w:bookmarkEnd w:id="25"/>
+      <w:r>
+        <w:rPr>
+          <w:rFonts w:ascii="Arial" w:hAnsi="Arial" w:cs="Arial"/>
+          <w:b w:val="0"/>
+          <w:bCs w:val="0"/>
+          <w:color w:val="auto"/>
+          <w:sz w:val="24"/>
+          <w:szCs w:val="24"/>
+        </w:rPr>
+        <w:t xml:space="preserve"> </w:t>
+      </w:r>
+    </w:p>
+    <w:p>
+      <w:pPr>
+        <w:spacing w:line="360" w:lineRule="auto"/>
+        <w:jc w:val="both"/>
         <w:rPr>
           <w:rFonts w:ascii="Arial" w:hAnsi="Arial" w:cs="Arial"/>
         </w:rPr>
@@ -27431,12 +26597,11 @@
           <w:rFonts w:ascii="Arial" w:hAnsi="Arial" w:cs="Arial"/>
           <w:noProof/>
         </w:rPr>
-        <w:lastRenderedPageBreak/>
         <w:drawing>
-          <wp:inline distT="0" distB="0" distL="0" distR="0" wp14:anchorId="0665B8F2" wp14:editId="62399D7C">
-            <wp:extent cx="2657475" cy="5762626"/>
+          <wp:inline distT="0" distB="0" distL="0" distR="0" wp14:anchorId="50B27D1F" wp14:editId="1E1B358C">
+            <wp:extent cx="5762626" cy="3352800"/>
             <wp:effectExtent l="0" t="0" r="0" b="0"/>
-            <wp:docPr id="889383403" name="Imagem 889383403"/>
+            <wp:docPr id="467918345" name="Imagem 467918345"/>
             <wp:cNvGraphicFramePr>
               <a:graphicFrameLocks xmlns:a="http://schemas.openxmlformats.org/drawingml/2006/main" noChangeAspect="1"/>
             </wp:cNvGraphicFramePr>
@@ -27462,7 +26627,7 @@
                   <pic:spPr>
                     <a:xfrm>
                       <a:off x="0" y="0"/>
-                      <a:ext cx="2657475" cy="5762626"/>
+                      <a:ext cx="5762626" cy="3352800"/>
                     </a:xfrm>
                     <a:prstGeom prst="rect">
                       <a:avLst/>
@@ -27477,33 +26642,671 @@
     </w:p>
     <w:p>
       <w:pPr>
-        <w:rPr>
-          <w:rFonts w:ascii="Arial" w:hAnsi="Arial" w:cs="Arial"/>
-        </w:rPr>
-      </w:pPr>
+        <w:pStyle w:val="PargrafodaLista"/>
+        <w:numPr>
+          <w:ilvl w:val="1"/>
+          <w:numId w:val="12"/>
+        </w:numPr>
+        <w:rPr>
+          <w:rFonts w:ascii="Arial" w:hAnsi="Arial" w:cs="Arial"/>
+        </w:rPr>
+      </w:pPr>
+      <w:r>
+        <w:rPr>
+          <w:rFonts w:ascii="Arial" w:hAnsi="Arial" w:cs="Arial"/>
+        </w:rPr>
+        <w:t>Modelo de Dados do Banco</w:t>
+      </w:r>
+    </w:p>
+    <w:p>
+      <w:pPr>
+        <w:rPr>
+          <w:rFonts w:ascii="Arial" w:hAnsi="Arial" w:cs="Arial"/>
+        </w:rPr>
+      </w:pPr>
+      <w:r>
+        <w:rPr>
+          <w:rFonts w:ascii="Arial" w:hAnsi="Arial" w:cs="Arial"/>
+        </w:rPr>
+        <w:t>Usuários: Array</w:t>
+      </w:r>
+    </w:p>
+    <w:p>
+      <w:pPr>
+        <w:rPr>
+          <w:rFonts w:ascii="Arial" w:hAnsi="Arial" w:cs="Arial"/>
+        </w:rPr>
+      </w:pPr>
+      <w:r>
+        <w:rPr>
+          <w:rFonts w:ascii="Arial" w:hAnsi="Arial" w:cs="Arial"/>
+        </w:rPr>
+        <w:t>[</w:t>
+      </w:r>
+    </w:p>
+    <w:p>
+      <w:pPr>
+        <w:rPr>
+          <w:rFonts w:ascii="Arial" w:hAnsi="Arial" w:cs="Arial"/>
+        </w:rPr>
+      </w:pPr>
+      <w:r>
+        <w:rPr>
+          <w:rFonts w:ascii="Arial" w:hAnsi="Arial" w:cs="Arial"/>
+        </w:rPr>
+        <w:t xml:space="preserve">   { </w:t>
+      </w:r>
+    </w:p>
+    <w:p>
+      <w:pPr>
+        <w:rPr>
+          <w:rFonts w:ascii="Arial" w:hAnsi="Arial" w:cs="Arial"/>
+        </w:rPr>
+      </w:pPr>
+      <w:r>
+        <w:rPr>
+          <w:rFonts w:ascii="Arial" w:hAnsi="Arial" w:cs="Arial"/>
+        </w:rPr>
+        <w:tab/>
+      </w:r>
+    </w:p>
+    <w:p>
+      <w:pPr>
+        <w:rPr>
+          <w:rFonts w:ascii="Arial" w:hAnsi="Arial" w:cs="Arial"/>
+        </w:rPr>
+      </w:pPr>
+      <w:r>
+        <w:rPr>
+          <w:rFonts w:ascii="Arial" w:hAnsi="Arial" w:cs="Arial"/>
+        </w:rPr>
+        <w:t>anoRegistro: Int</w:t>
+      </w:r>
+    </w:p>
+    <w:p>
+      <w:pPr>
+        <w:rPr>
+          <w:rFonts w:ascii="Arial" w:hAnsi="Arial" w:cs="Arial"/>
+        </w:rPr>
+      </w:pPr>
+      <w:r>
+        <w:rPr>
+          <w:rFonts w:ascii="Arial" w:hAnsi="Arial" w:cs="Arial"/>
+        </w:rPr>
+        <w:t>apelido: String</w:t>
+      </w:r>
+    </w:p>
+    <w:p>
+      <w:pPr>
+        <w:rPr>
+          <w:rFonts w:ascii="Arial" w:hAnsi="Arial" w:cs="Arial"/>
+        </w:rPr>
+      </w:pPr>
+      <w:r>
+        <w:rPr>
+          <w:rFonts w:ascii="Arial" w:hAnsi="Arial" w:cs="Arial"/>
+        </w:rPr>
+        <w:t>maiorOfensiva: Int</w:t>
+      </w:r>
+    </w:p>
+    <w:p>
+      <w:pPr>
+        <w:rPr>
+          <w:rFonts w:ascii="Arial" w:hAnsi="Arial" w:cs="Arial"/>
+        </w:rPr>
+      </w:pPr>
+      <w:r>
+        <w:rPr>
+          <w:rFonts w:ascii="Arial" w:hAnsi="Arial" w:cs="Arial"/>
+        </w:rPr>
+        <w:t>nome: String</w:t>
+      </w:r>
+    </w:p>
+    <w:p>
+      <w:pPr>
+        <w:rPr>
+          <w:rFonts w:ascii="Arial" w:hAnsi="Arial" w:cs="Arial"/>
+        </w:rPr>
+      </w:pPr>
+      <w:r>
+        <w:rPr>
+          <w:rFonts w:ascii="Arial" w:hAnsi="Arial" w:cs="Arial"/>
+        </w:rPr>
+        <w:t>ofesiva: Int</w:t>
+      </w:r>
+    </w:p>
+    <w:p>
+      <w:pPr>
+        <w:rPr>
+          <w:rFonts w:ascii="Arial" w:hAnsi="Arial" w:cs="Arial"/>
+        </w:rPr>
+      </w:pPr>
+      <w:r>
+        <w:rPr>
+          <w:rFonts w:ascii="Arial" w:hAnsi="Arial" w:cs="Arial"/>
+        </w:rPr>
+        <w:t>preferenciaConcentração: Int</w:t>
+      </w:r>
+    </w:p>
+    <w:p>
+      <w:pPr>
+        <w:rPr>
+          <w:rFonts w:ascii="Arial" w:hAnsi="Arial" w:cs="Arial"/>
+        </w:rPr>
+      </w:pPr>
+      <w:r>
+        <w:rPr>
+          <w:rFonts w:ascii="Arial" w:hAnsi="Arial" w:cs="Arial"/>
+        </w:rPr>
+        <w:t>preferenciaDescanso: Int</w:t>
+      </w:r>
+    </w:p>
+    <w:p>
+      <w:pPr>
+        <w:rPr>
+          <w:rFonts w:ascii="Arial" w:hAnsi="Arial" w:cs="Arial"/>
+        </w:rPr>
+      </w:pPr>
+      <w:r>
+        <w:rPr>
+          <w:rFonts w:ascii="Arial" w:hAnsi="Arial" w:cs="Arial"/>
+        </w:rPr>
+        <w:t>TotalPontos: Int</w:t>
+      </w:r>
+    </w:p>
+    <w:p>
+      <w:pPr>
+        <w:rPr>
+          <w:rFonts w:ascii="Arial" w:hAnsi="Arial" w:cs="Arial"/>
+        </w:rPr>
+      </w:pPr>
+      <w:r>
+        <w:rPr>
+          <w:rFonts w:ascii="Arial" w:hAnsi="Arial" w:cs="Arial"/>
+        </w:rPr>
+        <w:t>email: String</w:t>
+      </w:r>
+    </w:p>
+    <w:p>
+      <w:pPr>
+        <w:rPr>
+          <w:rFonts w:ascii="Arial" w:hAnsi="Arial" w:cs="Arial"/>
+        </w:rPr>
+      </w:pPr>
+      <w:r>
+        <w:rPr>
+          <w:rFonts w:ascii="Arial" w:hAnsi="Arial" w:cs="Arial"/>
+        </w:rPr>
+        <w:t>}</w:t>
+      </w:r>
+    </w:p>
+    <w:p>
+      <w:pPr>
+        <w:rPr>
+          <w:rFonts w:ascii="Arial" w:hAnsi="Arial" w:cs="Arial"/>
+        </w:rPr>
+      </w:pPr>
+      <w:r>
+        <w:rPr>
+          <w:rFonts w:ascii="Arial" w:hAnsi="Arial" w:cs="Arial"/>
+        </w:rPr>
+        <w:t>]</w:t>
+      </w:r>
+    </w:p>
+    <w:p>
+      <w:pPr>
+        <w:rPr>
+          <w:rFonts w:ascii="Arial" w:hAnsi="Arial" w:cs="Arial"/>
+        </w:rPr>
+      </w:pPr>
+      <w:r>
+        <w:rPr>
+          <w:rFonts w:ascii="Arial" w:hAnsi="Arial" w:cs="Arial"/>
+        </w:rPr>
+        <w:lastRenderedPageBreak/>
+        <w:t>Itens: Array</w:t>
+      </w:r>
+    </w:p>
+    <w:p>
+      <w:pPr>
+        <w:rPr>
+          <w:rFonts w:ascii="Arial" w:hAnsi="Arial" w:cs="Arial"/>
+        </w:rPr>
+      </w:pPr>
+      <w:r>
+        <w:rPr>
+          <w:rFonts w:ascii="Arial" w:hAnsi="Arial" w:cs="Arial"/>
+        </w:rPr>
+        <w:t>[</w:t>
+      </w:r>
+    </w:p>
+    <w:p>
+      <w:pPr>
+        <w:rPr>
+          <w:rFonts w:ascii="Arial" w:hAnsi="Arial" w:cs="Arial"/>
+        </w:rPr>
+      </w:pPr>
+      <w:r>
+        <w:rPr>
+          <w:rFonts w:ascii="Arial" w:hAnsi="Arial" w:cs="Arial"/>
+        </w:rPr>
+        <w:t xml:space="preserve"> {</w:t>
+      </w:r>
+    </w:p>
+    <w:p>
+      <w:pPr>
+        <w:rPr>
+          <w:rFonts w:ascii="Arial" w:hAnsi="Arial" w:cs="Arial"/>
+        </w:rPr>
+      </w:pPr>
+      <w:r>
+        <w:rPr>
+          <w:rFonts w:ascii="Arial" w:hAnsi="Arial" w:cs="Arial"/>
+        </w:rPr>
+        <w:t>Id: Int</w:t>
+      </w:r>
+    </w:p>
+    <w:p>
+      <w:pPr>
+        <w:rPr>
+          <w:rFonts w:ascii="Arial" w:hAnsi="Arial" w:cs="Arial"/>
+        </w:rPr>
+      </w:pPr>
+      <w:r>
+        <w:rPr>
+          <w:rFonts w:ascii="Arial" w:hAnsi="Arial" w:cs="Arial"/>
+        </w:rPr>
+        <w:t>Nome:string</w:t>
+      </w:r>
+    </w:p>
+    <w:p>
+      <w:pPr>
+        <w:rPr>
+          <w:rFonts w:ascii="Arial" w:hAnsi="Arial" w:cs="Arial"/>
+        </w:rPr>
+      </w:pPr>
+      <w:r>
+        <w:rPr>
+          <w:rFonts w:ascii="Arial" w:hAnsi="Arial" w:cs="Arial"/>
+        </w:rPr>
+        <w:t>Preco: Int</w:t>
+      </w:r>
+    </w:p>
+    <w:p>
+      <w:pPr>
+        <w:rPr>
+          <w:rFonts w:ascii="Arial" w:hAnsi="Arial" w:cs="Arial"/>
+        </w:rPr>
+      </w:pPr>
+      <w:r>
+        <w:rPr>
+          <w:rFonts w:ascii="Arial" w:hAnsi="Arial" w:cs="Arial"/>
+        </w:rPr>
+        <w:t>Icone: string</w:t>
+      </w:r>
+    </w:p>
+    <w:p>
+      <w:pPr>
+        <w:rPr>
+          <w:rFonts w:ascii="Arial" w:hAnsi="Arial" w:cs="Arial"/>
+        </w:rPr>
+      </w:pPr>
+      <w:r>
+        <w:rPr>
+          <w:rFonts w:ascii="Arial" w:hAnsi="Arial" w:cs="Arial"/>
+        </w:rPr>
+        <w:t xml:space="preserve">  }</w:t>
+      </w:r>
+    </w:p>
+    <w:p>
+      <w:pPr>
+        <w:rPr>
+          <w:rFonts w:ascii="Arial" w:hAnsi="Arial" w:cs="Arial"/>
+        </w:rPr>
+      </w:pPr>
+      <w:r>
+        <w:rPr>
+          <w:rFonts w:ascii="Arial" w:hAnsi="Arial" w:cs="Arial"/>
+        </w:rPr>
+        <w:t>]</w:t>
+      </w:r>
+    </w:p>
+    <w:p>
+      <w:pPr>
+        <w:rPr>
+          <w:rFonts w:ascii="Arial" w:hAnsi="Arial" w:cs="Arial"/>
+        </w:rPr>
+      </w:pPr>
+      <w:r>
+        <w:rPr>
+          <w:rFonts w:ascii="Arial" w:hAnsi="Arial" w:cs="Arial"/>
+        </w:rPr>
+        <w:t>Atividade: Array</w:t>
+      </w:r>
+    </w:p>
+    <w:p>
+      <w:pPr>
+        <w:rPr>
+          <w:rFonts w:ascii="Arial" w:hAnsi="Arial" w:cs="Arial"/>
+        </w:rPr>
+      </w:pPr>
+      <w:r>
+        <w:rPr>
+          <w:rFonts w:ascii="Arial" w:hAnsi="Arial" w:cs="Arial"/>
+        </w:rPr>
+        <w:t>[</w:t>
+      </w:r>
+    </w:p>
+    <w:p>
+      <w:pPr>
+        <w:rPr>
+          <w:rFonts w:ascii="Arial" w:hAnsi="Arial" w:cs="Arial"/>
+        </w:rPr>
+      </w:pPr>
+      <w:r>
+        <w:rPr>
+          <w:rFonts w:ascii="Arial" w:hAnsi="Arial" w:cs="Arial"/>
+        </w:rPr>
+        <w:t xml:space="preserve">  {</w:t>
+      </w:r>
+    </w:p>
+    <w:p>
+      <w:pPr>
+        <w:rPr>
+          <w:rFonts w:ascii="Arial" w:hAnsi="Arial" w:cs="Arial"/>
+        </w:rPr>
+      </w:pPr>
+      <w:r>
+        <w:rPr>
+          <w:rFonts w:ascii="Arial" w:hAnsi="Arial" w:cs="Arial"/>
+        </w:rPr>
+        <w:t>Categoria: String</w:t>
+      </w:r>
+    </w:p>
+    <w:p>
+      <w:pPr>
+        <w:rPr>
+          <w:rFonts w:ascii="Arial" w:hAnsi="Arial" w:cs="Arial"/>
+        </w:rPr>
+      </w:pPr>
+      <w:r>
+        <w:rPr>
+          <w:rFonts w:ascii="Arial" w:hAnsi="Arial" w:cs="Arial"/>
+        </w:rPr>
+        <w:t>Titulo: String</w:t>
+      </w:r>
+    </w:p>
+    <w:p>
+      <w:pPr>
+        <w:rPr>
+          <w:rFonts w:ascii="Arial" w:hAnsi="Arial" w:cs="Arial"/>
+        </w:rPr>
+      </w:pPr>
+      <w:r>
+        <w:rPr>
+          <w:rFonts w:ascii="Arial" w:hAnsi="Arial" w:cs="Arial"/>
+        </w:rPr>
+        <w:t>Data: timestamp</w:t>
+      </w:r>
+    </w:p>
+    <w:p>
+      <w:pPr>
+        <w:rPr>
+          <w:rFonts w:ascii="Arial" w:hAnsi="Arial" w:cs="Arial"/>
+        </w:rPr>
+      </w:pPr>
+      <w:r>
+        <w:rPr>
+          <w:rFonts w:ascii="Arial" w:hAnsi="Arial" w:cs="Arial"/>
+        </w:rPr>
+        <w:t>Descrição: String</w:t>
+      </w:r>
+    </w:p>
+    <w:p>
+      <w:pPr>
+        <w:rPr>
+          <w:rFonts w:ascii="Arial" w:hAnsi="Arial" w:cs="Arial"/>
+        </w:rPr>
+      </w:pPr>
+      <w:r>
+        <w:rPr>
+          <w:rFonts w:ascii="Arial" w:hAnsi="Arial" w:cs="Arial"/>
+        </w:rPr>
+        <w:t>Dificuldade: Int</w:t>
+      </w:r>
+    </w:p>
+    <w:p>
+      <w:pPr>
+        <w:rPr>
+          <w:rFonts w:ascii="Arial" w:hAnsi="Arial" w:cs="Arial"/>
+        </w:rPr>
+      </w:pPr>
+      <w:r>
+        <w:rPr>
+          <w:rFonts w:ascii="Arial" w:hAnsi="Arial" w:cs="Arial"/>
+        </w:rPr>
+        <w:t>Email: String</w:t>
+      </w:r>
+    </w:p>
+    <w:p>
+      <w:pPr>
+        <w:rPr>
+          <w:rFonts w:ascii="Arial" w:hAnsi="Arial" w:cs="Arial"/>
+        </w:rPr>
+      </w:pPr>
+      <w:r>
+        <w:rPr>
+          <w:rFonts w:ascii="Arial" w:hAnsi="Arial" w:cs="Arial"/>
+        </w:rPr>
+        <w:t>Id: String</w:t>
+      </w:r>
+    </w:p>
+    <w:p>
+      <w:pPr>
+        <w:rPr>
+          <w:rFonts w:ascii="Arial" w:hAnsi="Arial" w:cs="Arial"/>
+        </w:rPr>
+      </w:pPr>
+      <w:r>
+        <w:rPr>
+          <w:rFonts w:ascii="Arial" w:hAnsi="Arial" w:cs="Arial"/>
+        </w:rPr>
+        <w:t>Pontos: Int</w:t>
+      </w:r>
+    </w:p>
+    <w:p>
+      <w:pPr>
+        <w:rPr>
+          <w:rFonts w:ascii="Arial" w:hAnsi="Arial" w:cs="Arial"/>
+        </w:rPr>
+      </w:pPr>
+      <w:r>
+        <w:rPr>
+          <w:rFonts w:ascii="Arial" w:hAnsi="Arial" w:cs="Arial"/>
+        </w:rPr>
+        <w:t>tempoConcentração: Int</w:t>
+      </w:r>
+    </w:p>
+    <w:p>
+      <w:pPr>
+        <w:rPr>
+          <w:rFonts w:ascii="Arial" w:hAnsi="Arial" w:cs="Arial"/>
+        </w:rPr>
+      </w:pPr>
+    </w:p>
+    <w:p>
+      <w:pPr>
+        <w:rPr>
+          <w:rFonts w:ascii="Arial" w:hAnsi="Arial" w:cs="Arial"/>
+        </w:rPr>
+      </w:pPr>
+      <w:r>
+        <w:rPr>
+          <w:rFonts w:ascii="Arial" w:hAnsi="Arial" w:cs="Arial"/>
+        </w:rPr>
+        <w:t xml:space="preserve">  }</w:t>
+      </w:r>
+    </w:p>
+    <w:p>
+      <w:pPr>
+        <w:rPr>
+          <w:rFonts w:ascii="Arial" w:hAnsi="Arial" w:cs="Arial"/>
+        </w:rPr>
+      </w:pPr>
+      <w:r>
+        <w:rPr>
+          <w:rFonts w:ascii="Arial" w:hAnsi="Arial" w:cs="Arial"/>
+        </w:rPr>
+        <w:t>]</w:t>
+      </w:r>
+    </w:p>
+    <w:p>
+      <w:pPr>
+        <w:pStyle w:val="Ttulo1"/>
+        <w:numPr>
+          <w:ilvl w:val="1"/>
+          <w:numId w:val="12"/>
+        </w:numPr>
+        <w:spacing w:before="120" w:after="120" w:line="360" w:lineRule="auto"/>
+        <w:ind w:left="0" w:firstLine="0"/>
+        <w:rPr>
+          <w:rFonts w:ascii="Arial" w:hAnsi="Arial" w:cs="Arial"/>
+          <w:b w:val="0"/>
+          <w:color w:val="auto"/>
+          <w:sz w:val="24"/>
+          <w:szCs w:val="24"/>
+        </w:rPr>
+      </w:pPr>
+      <w:r>
+        <w:rPr>
+          <w:rFonts w:ascii="Arial" w:hAnsi="Arial" w:cs="Arial"/>
+          <w:b w:val="0"/>
+          <w:color w:val="auto"/>
+          <w:sz w:val="24"/>
+          <w:szCs w:val="24"/>
+        </w:rPr>
+        <w:t xml:space="preserve">Dicionário </w:t>
+      </w:r>
+      <w:bookmarkStart w:id="26" w:name="_Toc14160064"/>
+      <w:r>
+        <w:rPr>
+          <w:rFonts w:ascii="Arial" w:hAnsi="Arial" w:cs="Arial"/>
+          <w:b w:val="0"/>
+          <w:color w:val="auto"/>
+          <w:sz w:val="24"/>
+          <w:szCs w:val="24"/>
+        </w:rPr>
+        <w:t>de dados</w:t>
+      </w:r>
+      <w:bookmarkEnd w:id="26"/>
+      <w:r>
+        <w:rPr>
+          <w:rFonts w:ascii="Arial" w:hAnsi="Arial" w:cs="Arial"/>
+          <w:b w:val="0"/>
+          <w:color w:val="auto"/>
+          <w:sz w:val="24"/>
+          <w:szCs w:val="24"/>
+        </w:rPr>
+        <w:t xml:space="preserve"> </w:t>
+      </w:r>
+    </w:p>
+    <w:p>
+      <w:pPr>
+        <w:spacing w:line="360" w:lineRule="auto"/>
+        <w:jc w:val="both"/>
+        <w:rPr>
+          <w:rFonts w:ascii="Arial" w:hAnsi="Arial" w:cs="Arial"/>
+          <w:sz w:val="24"/>
+          <w:szCs w:val="24"/>
+        </w:rPr>
+      </w:pPr>
+      <w:r>
+        <w:rPr>
+          <w:rFonts w:ascii="Arial" w:hAnsi="Arial" w:cs="Arial"/>
+          <w:sz w:val="24"/>
+          <w:szCs w:val="24"/>
+        </w:rPr>
+        <w:t>Nessa etapa é elaborada uma organização básica dos dados do banco. Aqui são informadas as entidades, com seus respectivos campos, tipos e descrições. O banco foi desenvolvido no banco de dados não-relacional firestore, do firebase.</w:t>
+      </w:r>
+    </w:p>
+    <w:p>
+      <w:pPr>
+        <w:rPr>
+          <w:rFonts w:ascii="Arial" w:hAnsi="Arial" w:cs="Arial"/>
+        </w:rPr>
+      </w:pPr>
+    </w:p>
+    <w:p>
+      <w:pPr>
+        <w:pStyle w:val="PargrafodaLista"/>
+        <w:ind w:left="792"/>
+        <w:rPr>
+          <w:rFonts w:ascii="Arial" w:eastAsiaTheme="majorEastAsia" w:hAnsi="Arial" w:cs="Arial"/>
+          <w:b/>
+          <w:bCs/>
+          <w:sz w:val="24"/>
+          <w:szCs w:val="24"/>
+        </w:rPr>
+      </w:pPr>
+    </w:p>
+    <w:p>
+      <w:pPr>
+        <w:pStyle w:val="Ttulo1"/>
+        <w:numPr>
+          <w:ilvl w:val="0"/>
+          <w:numId w:val="12"/>
+        </w:numPr>
+        <w:spacing w:before="120" w:after="120" w:line="360" w:lineRule="auto"/>
+        <w:ind w:left="357" w:hanging="357"/>
+        <w:rPr>
+          <w:rFonts w:ascii="Arial" w:hAnsi="Arial" w:cs="Arial"/>
+          <w:color w:val="auto"/>
+          <w:sz w:val="24"/>
+          <w:szCs w:val="24"/>
+          <w:lang w:val="en-US"/>
+        </w:rPr>
+      </w:pPr>
+      <w:bookmarkStart w:id="27" w:name="_Toc14160065"/>
+      <w:r>
+        <w:rPr>
+          <w:rFonts w:ascii="Arial" w:hAnsi="Arial" w:cs="Arial"/>
+          <w:color w:val="auto"/>
+          <w:sz w:val="24"/>
+          <w:szCs w:val="24"/>
+          <w:lang w:val="en-US"/>
+        </w:rPr>
+        <w:t>PRINCIPAIS TELAS DO SISTEMA</w:t>
+      </w:r>
+      <w:bookmarkEnd w:id="27"/>
     </w:p>
     <w:p>
       <w:pPr>
         <w:pStyle w:val="PargrafodaLista"/>
         <w:numPr>
           <w:ilvl w:val="0"/>
-          <w:numId w:val="4"/>
+          <w:numId w:val="9"/>
         </w:numPr>
-        <w:rPr>
-          <w:rFonts w:ascii="Arial" w:hAnsi="Arial" w:cs="Arial"/>
-        </w:rPr>
-      </w:pPr>
-      <w:r>
-        <w:rPr>
-          <w:rFonts w:ascii="Arial" w:eastAsia="Arial" w:hAnsi="Arial" w:cs="Arial"/>
-          <w:sz w:val="24"/>
-          <w:szCs w:val="24"/>
-        </w:rPr>
-        <w:t>Tela da loja</w:t>
-      </w:r>
-    </w:p>
-    <w:p>
-      <w:pPr>
+        <w:spacing w:line="360" w:lineRule="auto"/>
+        <w:jc w:val="both"/>
+        <w:rPr>
+          <w:rFonts w:ascii="Arial" w:hAnsi="Arial" w:cs="Arial"/>
+          <w:sz w:val="24"/>
+          <w:szCs w:val="24"/>
+        </w:rPr>
+      </w:pPr>
+      <w:r>
+        <w:rPr>
+          <w:rFonts w:ascii="Arial" w:hAnsi="Arial" w:cs="Arial"/>
+          <w:sz w:val="24"/>
+          <w:szCs w:val="24"/>
+        </w:rPr>
+        <w:t>Tela de cadastro</w:t>
+      </w:r>
+    </w:p>
+    <w:p>
+      <w:pPr>
+        <w:spacing w:line="360" w:lineRule="auto"/>
+        <w:jc w:val="both"/>
         <w:rPr>
           <w:rFonts w:ascii="Arial" w:hAnsi="Arial" w:cs="Arial"/>
         </w:rPr>
@@ -27513,12 +27316,11 @@
           <w:rFonts w:ascii="Arial" w:hAnsi="Arial" w:cs="Arial"/>
           <w:noProof/>
         </w:rPr>
-        <w:lastRenderedPageBreak/>
         <w:drawing>
-          <wp:inline distT="0" distB="0" distL="0" distR="0" wp14:anchorId="26D06598" wp14:editId="08B30203">
+          <wp:inline distT="0" distB="0" distL="0" distR="0" wp14:anchorId="2798FF44" wp14:editId="44E20D0F">
             <wp:extent cx="2657475" cy="5762626"/>
             <wp:effectExtent l="0" t="0" r="0" b="0"/>
-            <wp:docPr id="970244669" name="Imagem 970244669"/>
+            <wp:docPr id="58443779" name="Imagem 58443779"/>
             <wp:cNvGraphicFramePr>
               <a:graphicFrameLocks xmlns:a="http://schemas.openxmlformats.org/drawingml/2006/main" noChangeAspect="1"/>
             </wp:cNvGraphicFramePr>
@@ -27559,6 +27361,8 @@
     </w:p>
     <w:p>
       <w:pPr>
+        <w:spacing w:line="360" w:lineRule="auto"/>
+        <w:jc w:val="both"/>
         <w:rPr>
           <w:rFonts w:ascii="Arial" w:hAnsi="Arial" w:cs="Arial"/>
         </w:rPr>
@@ -27569,21 +27373,32 @@
         <w:pStyle w:val="PargrafodaLista"/>
         <w:numPr>
           <w:ilvl w:val="0"/>
-          <w:numId w:val="3"/>
+          <w:numId w:val="8"/>
         </w:numPr>
         <w:rPr>
-          <w:rFonts w:ascii="Arial" w:eastAsia="Arial" w:hAnsi="Arial" w:cs="Arial"/>
-          <w:sz w:val="24"/>
-          <w:szCs w:val="24"/>
-        </w:rPr>
-      </w:pPr>
-      <w:r>
-        <w:rPr>
-          <w:rFonts w:ascii="Arial" w:eastAsia="Arial" w:hAnsi="Arial" w:cs="Arial"/>
-          <w:sz w:val="24"/>
-          <w:szCs w:val="24"/>
-        </w:rPr>
-        <w:t>Tela de perfil</w:t>
+          <w:rFonts w:ascii="Arial" w:eastAsiaTheme="majorEastAsia" w:hAnsi="Arial" w:cs="Arial"/>
+          <w:b/>
+          <w:bCs/>
+          <w:sz w:val="24"/>
+          <w:szCs w:val="24"/>
+        </w:rPr>
+      </w:pPr>
+      <w:r>
+        <w:rPr>
+          <w:rFonts w:ascii="Arial" w:hAnsi="Arial" w:cs="Arial"/>
+          <w:sz w:val="24"/>
+          <w:szCs w:val="24"/>
+        </w:rPr>
+        <w:br w:type="page"/>
+      </w:r>
+      <w:r>
+        <w:rPr>
+          <w:rFonts w:ascii="Arial" w:hAnsi="Arial" w:cs="Arial"/>
+          <w:sz w:val="24"/>
+          <w:szCs w:val="24"/>
+        </w:rPr>
+        <w:lastRenderedPageBreak/>
+        <w:t>Tela de login</w:t>
       </w:r>
     </w:p>
     <w:p>
@@ -27597,12 +27412,11 @@
           <w:rFonts w:ascii="Arial" w:hAnsi="Arial" w:cs="Arial"/>
           <w:noProof/>
         </w:rPr>
-        <w:lastRenderedPageBreak/>
         <w:drawing>
-          <wp:inline distT="0" distB="0" distL="0" distR="0" wp14:anchorId="4978550C" wp14:editId="018762B8">
+          <wp:inline distT="0" distB="0" distL="0" distR="0" wp14:anchorId="5A1C7727" wp14:editId="534F0FAB">
             <wp:extent cx="2657475" cy="5762626"/>
             <wp:effectExtent l="0" t="0" r="0" b="0"/>
-            <wp:docPr id="403997110" name="Imagem 403997110"/>
+            <wp:docPr id="420439725" name="Imagem 420439725"/>
             <wp:cNvGraphicFramePr>
               <a:graphicFrameLocks xmlns:a="http://schemas.openxmlformats.org/drawingml/2006/main" noChangeAspect="1"/>
             </wp:cNvGraphicFramePr>
@@ -27643,6 +27457,7 @@
     </w:p>
     <w:p>
       <w:pPr>
+        <w:pStyle w:val="PargrafodaLista"/>
         <w:rPr>
           <w:rFonts w:ascii="Arial" w:hAnsi="Arial" w:cs="Arial"/>
         </w:rPr>
@@ -27653,19 +27468,21 @@
         <w:pStyle w:val="PargrafodaLista"/>
         <w:numPr>
           <w:ilvl w:val="0"/>
-          <w:numId w:val="2"/>
+          <w:numId w:val="7"/>
         </w:numPr>
         <w:rPr>
-          <w:rFonts w:ascii="Arial" w:hAnsi="Arial" w:cs="Arial"/>
-        </w:rPr>
-      </w:pPr>
-      <w:r>
-        <w:rPr>
           <w:rFonts w:ascii="Arial" w:eastAsia="Arial" w:hAnsi="Arial" w:cs="Arial"/>
           <w:sz w:val="24"/>
           <w:szCs w:val="24"/>
         </w:rPr>
-        <w:t>Tela de atualização do perfil</w:t>
+      </w:pPr>
+      <w:r>
+        <w:rPr>
+          <w:rFonts w:ascii="Arial" w:eastAsia="Arial" w:hAnsi="Arial" w:cs="Arial"/>
+          <w:sz w:val="24"/>
+          <w:szCs w:val="24"/>
+        </w:rPr>
+        <w:t>Tela inicial</w:t>
       </w:r>
     </w:p>
     <w:p>
@@ -27681,10 +27498,10 @@
         </w:rPr>
         <w:lastRenderedPageBreak/>
         <w:drawing>
-          <wp:inline distT="0" distB="0" distL="0" distR="0" wp14:anchorId="08FD781A" wp14:editId="7C68515A">
+          <wp:inline distT="0" distB="0" distL="0" distR="0" wp14:anchorId="64AED261" wp14:editId="1562AE46">
             <wp:extent cx="2657475" cy="5762626"/>
             <wp:effectExtent l="0" t="0" r="0" b="0"/>
-            <wp:docPr id="1720754623" name="Imagem 1720754623"/>
+            <wp:docPr id="146107458" name="Imagem 146107458"/>
             <wp:cNvGraphicFramePr>
               <a:graphicFrameLocks xmlns:a="http://schemas.openxmlformats.org/drawingml/2006/main" noChangeAspect="1"/>
             </wp:cNvGraphicFramePr>
@@ -27725,6 +27542,7 @@
     </w:p>
     <w:p>
       <w:pPr>
+        <w:pStyle w:val="PargrafodaLista"/>
         <w:rPr>
           <w:rFonts w:ascii="Arial" w:hAnsi="Arial" w:cs="Arial"/>
         </w:rPr>
@@ -27735,19 +27553,29 @@
         <w:pStyle w:val="PargrafodaLista"/>
         <w:numPr>
           <w:ilvl w:val="0"/>
-          <w:numId w:val="1"/>
+          <w:numId w:val="6"/>
         </w:numPr>
         <w:rPr>
-          <w:rFonts w:ascii="Arial" w:hAnsi="Arial" w:cs="Arial"/>
-        </w:rPr>
-      </w:pPr>
-      <w:r>
-        <w:rPr>
           <w:rFonts w:ascii="Arial" w:eastAsia="Arial" w:hAnsi="Arial" w:cs="Arial"/>
           <w:sz w:val="24"/>
           <w:szCs w:val="24"/>
         </w:rPr>
-        <w:t>Tela de edição do temporizador</w:t>
+      </w:pPr>
+      <w:r>
+        <w:rPr>
+          <w:rFonts w:ascii="Arial" w:eastAsia="Arial" w:hAnsi="Arial" w:cs="Arial"/>
+          <w:sz w:val="24"/>
+          <w:szCs w:val="24"/>
+        </w:rPr>
+        <w:t>Tela de nova ati</w:t>
+      </w:r>
+      <w:r>
+        <w:rPr>
+          <w:rFonts w:ascii="Arial" w:eastAsia="Arial" w:hAnsi="Arial" w:cs="Arial"/>
+          <w:sz w:val="24"/>
+          <w:szCs w:val="24"/>
+        </w:rPr>
+        <w:t>vidade</w:t>
       </w:r>
     </w:p>
     <w:p>
@@ -27763,10 +27591,10 @@
         </w:rPr>
         <w:lastRenderedPageBreak/>
         <w:drawing>
-          <wp:inline distT="0" distB="0" distL="0" distR="0" wp14:anchorId="22CA01CC" wp14:editId="4AC0A203">
+          <wp:inline distT="0" distB="0" distL="0" distR="0" wp14:anchorId="7FBA1437" wp14:editId="6B2F8EB8">
             <wp:extent cx="2657475" cy="5762626"/>
             <wp:effectExtent l="0" t="0" r="0" b="0"/>
-            <wp:docPr id="575994673" name="Imagem 575994673"/>
+            <wp:docPr id="1763793373" name="Imagem 1763793373"/>
             <wp:cNvGraphicFramePr>
               <a:graphicFrameLocks xmlns:a="http://schemas.openxmlformats.org/drawingml/2006/main" noChangeAspect="1"/>
             </wp:cNvGraphicFramePr>
@@ -27807,6 +27635,418 @@
     </w:p>
     <w:p>
       <w:pPr>
+        <w:rPr>
+          <w:rFonts w:ascii="Arial" w:hAnsi="Arial" w:cs="Arial"/>
+        </w:rPr>
+      </w:pPr>
+    </w:p>
+    <w:p>
+      <w:pPr>
+        <w:pStyle w:val="PargrafodaLista"/>
+        <w:numPr>
+          <w:ilvl w:val="0"/>
+          <w:numId w:val="5"/>
+        </w:numPr>
+        <w:rPr>
+          <w:rFonts w:ascii="Arial" w:hAnsi="Arial" w:cs="Arial"/>
+        </w:rPr>
+      </w:pPr>
+      <w:r>
+        <w:rPr>
+          <w:rFonts w:ascii="Arial" w:eastAsia="Arial" w:hAnsi="Arial" w:cs="Arial"/>
+          <w:sz w:val="24"/>
+          <w:szCs w:val="24"/>
+        </w:rPr>
+        <w:t>Tela de atividade ativa</w:t>
+      </w:r>
+    </w:p>
+    <w:p>
+      <w:pPr>
+        <w:rPr>
+          <w:rFonts w:ascii="Arial" w:hAnsi="Arial" w:cs="Arial"/>
+        </w:rPr>
+      </w:pPr>
+      <w:r>
+        <w:rPr>
+          <w:rFonts w:ascii="Arial" w:hAnsi="Arial" w:cs="Arial"/>
+          <w:noProof/>
+        </w:rPr>
+        <w:lastRenderedPageBreak/>
+        <w:drawing>
+          <wp:inline distT="0" distB="0" distL="0" distR="0" wp14:anchorId="0665B8F2" wp14:editId="62399D7C">
+            <wp:extent cx="2657475" cy="5762626"/>
+            <wp:effectExtent l="0" t="0" r="0" b="0"/>
+            <wp:docPr id="889383403" name="Imagem 889383403"/>
+            <wp:cNvGraphicFramePr>
+              <a:graphicFrameLocks xmlns:a="http://schemas.openxmlformats.org/drawingml/2006/main" noChangeAspect="1"/>
+            </wp:cNvGraphicFramePr>
+            <a:graphic xmlns:a="http://schemas.openxmlformats.org/drawingml/2006/main">
+              <a:graphicData uri="http://schemas.openxmlformats.org/drawingml/2006/picture">
+                <pic:pic xmlns:pic="http://schemas.openxmlformats.org/drawingml/2006/picture">
+                  <pic:nvPicPr>
+                    <pic:cNvPr id="0" name=""/>
+                    <pic:cNvPicPr/>
+                  </pic:nvPicPr>
+                  <pic:blipFill>
+                    <a:blip r:embed="rId41">
+                      <a:extLst>
+                        <a:ext uri="{28A0092B-C50C-407E-A947-70E740481C1C}">
+                          <a14:useLocalDpi xmlns:a14="http://schemas.microsoft.com/office/drawing/2010/main" val="0"/>
+                        </a:ext>
+                      </a:extLst>
+                    </a:blip>
+                    <a:stretch>
+                      <a:fillRect/>
+                    </a:stretch>
+                  </pic:blipFill>
+                  <pic:spPr>
+                    <a:xfrm>
+                      <a:off x="0" y="0"/>
+                      <a:ext cx="2657475" cy="5762626"/>
+                    </a:xfrm>
+                    <a:prstGeom prst="rect">
+                      <a:avLst/>
+                    </a:prstGeom>
+                  </pic:spPr>
+                </pic:pic>
+              </a:graphicData>
+            </a:graphic>
+          </wp:inline>
+        </w:drawing>
+      </w:r>
+    </w:p>
+    <w:p>
+      <w:pPr>
+        <w:rPr>
+          <w:rFonts w:ascii="Arial" w:hAnsi="Arial" w:cs="Arial"/>
+        </w:rPr>
+      </w:pPr>
+    </w:p>
+    <w:p>
+      <w:pPr>
+        <w:pStyle w:val="PargrafodaLista"/>
+        <w:numPr>
+          <w:ilvl w:val="0"/>
+          <w:numId w:val="4"/>
+        </w:numPr>
+        <w:rPr>
+          <w:rFonts w:ascii="Arial" w:hAnsi="Arial" w:cs="Arial"/>
+        </w:rPr>
+      </w:pPr>
+      <w:r>
+        <w:rPr>
+          <w:rFonts w:ascii="Arial" w:eastAsia="Arial" w:hAnsi="Arial" w:cs="Arial"/>
+          <w:sz w:val="24"/>
+          <w:szCs w:val="24"/>
+        </w:rPr>
+        <w:t>Tela da loja</w:t>
+      </w:r>
+    </w:p>
+    <w:p>
+      <w:pPr>
+        <w:rPr>
+          <w:rFonts w:ascii="Arial" w:hAnsi="Arial" w:cs="Arial"/>
+        </w:rPr>
+      </w:pPr>
+      <w:r>
+        <w:rPr>
+          <w:rFonts w:ascii="Arial" w:hAnsi="Arial" w:cs="Arial"/>
+          <w:noProof/>
+        </w:rPr>
+        <w:lastRenderedPageBreak/>
+        <w:drawing>
+          <wp:inline distT="0" distB="0" distL="0" distR="0" wp14:anchorId="26D06598" wp14:editId="08B30203">
+            <wp:extent cx="2657475" cy="5762626"/>
+            <wp:effectExtent l="0" t="0" r="0" b="0"/>
+            <wp:docPr id="970244669" name="Imagem 970244669"/>
+            <wp:cNvGraphicFramePr>
+              <a:graphicFrameLocks xmlns:a="http://schemas.openxmlformats.org/drawingml/2006/main" noChangeAspect="1"/>
+            </wp:cNvGraphicFramePr>
+            <a:graphic xmlns:a="http://schemas.openxmlformats.org/drawingml/2006/main">
+              <a:graphicData uri="http://schemas.openxmlformats.org/drawingml/2006/picture">
+                <pic:pic xmlns:pic="http://schemas.openxmlformats.org/drawingml/2006/picture">
+                  <pic:nvPicPr>
+                    <pic:cNvPr id="0" name=""/>
+                    <pic:cNvPicPr/>
+                  </pic:nvPicPr>
+                  <pic:blipFill>
+                    <a:blip r:embed="rId42">
+                      <a:extLst>
+                        <a:ext uri="{28A0092B-C50C-407E-A947-70E740481C1C}">
+                          <a14:useLocalDpi xmlns:a14="http://schemas.microsoft.com/office/drawing/2010/main" val="0"/>
+                        </a:ext>
+                      </a:extLst>
+                    </a:blip>
+                    <a:stretch>
+                      <a:fillRect/>
+                    </a:stretch>
+                  </pic:blipFill>
+                  <pic:spPr>
+                    <a:xfrm>
+                      <a:off x="0" y="0"/>
+                      <a:ext cx="2657475" cy="5762626"/>
+                    </a:xfrm>
+                    <a:prstGeom prst="rect">
+                      <a:avLst/>
+                    </a:prstGeom>
+                  </pic:spPr>
+                </pic:pic>
+              </a:graphicData>
+            </a:graphic>
+          </wp:inline>
+        </w:drawing>
+      </w:r>
+    </w:p>
+    <w:p>
+      <w:pPr>
+        <w:rPr>
+          <w:rFonts w:ascii="Arial" w:hAnsi="Arial" w:cs="Arial"/>
+        </w:rPr>
+      </w:pPr>
+    </w:p>
+    <w:p>
+      <w:pPr>
+        <w:pStyle w:val="PargrafodaLista"/>
+        <w:numPr>
+          <w:ilvl w:val="0"/>
+          <w:numId w:val="3"/>
+        </w:numPr>
+        <w:rPr>
+          <w:rFonts w:ascii="Arial" w:eastAsia="Arial" w:hAnsi="Arial" w:cs="Arial"/>
+          <w:sz w:val="24"/>
+          <w:szCs w:val="24"/>
+        </w:rPr>
+      </w:pPr>
+      <w:r>
+        <w:rPr>
+          <w:rFonts w:ascii="Arial" w:eastAsia="Arial" w:hAnsi="Arial" w:cs="Arial"/>
+          <w:sz w:val="24"/>
+          <w:szCs w:val="24"/>
+        </w:rPr>
+        <w:t>Tela de perfil</w:t>
+      </w:r>
+    </w:p>
+    <w:p>
+      <w:pPr>
+        <w:rPr>
+          <w:rFonts w:ascii="Arial" w:hAnsi="Arial" w:cs="Arial"/>
+        </w:rPr>
+      </w:pPr>
+      <w:r>
+        <w:rPr>
+          <w:rFonts w:ascii="Arial" w:hAnsi="Arial" w:cs="Arial"/>
+          <w:noProof/>
+        </w:rPr>
+        <w:lastRenderedPageBreak/>
+        <w:drawing>
+          <wp:inline distT="0" distB="0" distL="0" distR="0" wp14:anchorId="4978550C" wp14:editId="018762B8">
+            <wp:extent cx="2657475" cy="5762626"/>
+            <wp:effectExtent l="0" t="0" r="0" b="0"/>
+            <wp:docPr id="403997110" name="Imagem 403997110"/>
+            <wp:cNvGraphicFramePr>
+              <a:graphicFrameLocks xmlns:a="http://schemas.openxmlformats.org/drawingml/2006/main" noChangeAspect="1"/>
+            </wp:cNvGraphicFramePr>
+            <a:graphic xmlns:a="http://schemas.openxmlformats.org/drawingml/2006/main">
+              <a:graphicData uri="http://schemas.openxmlformats.org/drawingml/2006/picture">
+                <pic:pic xmlns:pic="http://schemas.openxmlformats.org/drawingml/2006/picture">
+                  <pic:nvPicPr>
+                    <pic:cNvPr id="0" name=""/>
+                    <pic:cNvPicPr/>
+                  </pic:nvPicPr>
+                  <pic:blipFill>
+                    <a:blip r:embed="rId43">
+                      <a:extLst>
+                        <a:ext uri="{28A0092B-C50C-407E-A947-70E740481C1C}">
+                          <a14:useLocalDpi xmlns:a14="http://schemas.microsoft.com/office/drawing/2010/main" val="0"/>
+                        </a:ext>
+                      </a:extLst>
+                    </a:blip>
+                    <a:stretch>
+                      <a:fillRect/>
+                    </a:stretch>
+                  </pic:blipFill>
+                  <pic:spPr>
+                    <a:xfrm>
+                      <a:off x="0" y="0"/>
+                      <a:ext cx="2657475" cy="5762626"/>
+                    </a:xfrm>
+                    <a:prstGeom prst="rect">
+                      <a:avLst/>
+                    </a:prstGeom>
+                  </pic:spPr>
+                </pic:pic>
+              </a:graphicData>
+            </a:graphic>
+          </wp:inline>
+        </w:drawing>
+      </w:r>
+    </w:p>
+    <w:p>
+      <w:pPr>
+        <w:rPr>
+          <w:rFonts w:ascii="Arial" w:hAnsi="Arial" w:cs="Arial"/>
+        </w:rPr>
+      </w:pPr>
+    </w:p>
+    <w:p>
+      <w:pPr>
+        <w:pStyle w:val="PargrafodaLista"/>
+        <w:numPr>
+          <w:ilvl w:val="0"/>
+          <w:numId w:val="2"/>
+        </w:numPr>
+        <w:rPr>
+          <w:rFonts w:ascii="Arial" w:hAnsi="Arial" w:cs="Arial"/>
+        </w:rPr>
+      </w:pPr>
+      <w:r>
+        <w:rPr>
+          <w:rFonts w:ascii="Arial" w:eastAsia="Arial" w:hAnsi="Arial" w:cs="Arial"/>
+          <w:sz w:val="24"/>
+          <w:szCs w:val="24"/>
+        </w:rPr>
+        <w:t>Tela de atualização do perfil</w:t>
+      </w:r>
+    </w:p>
+    <w:p>
+      <w:pPr>
+        <w:rPr>
+          <w:rFonts w:ascii="Arial" w:hAnsi="Arial" w:cs="Arial"/>
+        </w:rPr>
+      </w:pPr>
+      <w:r>
+        <w:rPr>
+          <w:rFonts w:ascii="Arial" w:hAnsi="Arial" w:cs="Arial"/>
+          <w:noProof/>
+        </w:rPr>
+        <w:lastRenderedPageBreak/>
+        <w:drawing>
+          <wp:inline distT="0" distB="0" distL="0" distR="0" wp14:anchorId="08FD781A" wp14:editId="7C68515A">
+            <wp:extent cx="2657475" cy="5762626"/>
+            <wp:effectExtent l="0" t="0" r="0" b="0"/>
+            <wp:docPr id="1720754623" name="Imagem 1720754623"/>
+            <wp:cNvGraphicFramePr>
+              <a:graphicFrameLocks xmlns:a="http://schemas.openxmlformats.org/drawingml/2006/main" noChangeAspect="1"/>
+            </wp:cNvGraphicFramePr>
+            <a:graphic xmlns:a="http://schemas.openxmlformats.org/drawingml/2006/main">
+              <a:graphicData uri="http://schemas.openxmlformats.org/drawingml/2006/picture">
+                <pic:pic xmlns:pic="http://schemas.openxmlformats.org/drawingml/2006/picture">
+                  <pic:nvPicPr>
+                    <pic:cNvPr id="0" name=""/>
+                    <pic:cNvPicPr/>
+                  </pic:nvPicPr>
+                  <pic:blipFill>
+                    <a:blip r:embed="rId44">
+                      <a:extLst>
+                        <a:ext uri="{28A0092B-C50C-407E-A947-70E740481C1C}">
+                          <a14:useLocalDpi xmlns:a14="http://schemas.microsoft.com/office/drawing/2010/main" val="0"/>
+                        </a:ext>
+                      </a:extLst>
+                    </a:blip>
+                    <a:stretch>
+                      <a:fillRect/>
+                    </a:stretch>
+                  </pic:blipFill>
+                  <pic:spPr>
+                    <a:xfrm>
+                      <a:off x="0" y="0"/>
+                      <a:ext cx="2657475" cy="5762626"/>
+                    </a:xfrm>
+                    <a:prstGeom prst="rect">
+                      <a:avLst/>
+                    </a:prstGeom>
+                  </pic:spPr>
+                </pic:pic>
+              </a:graphicData>
+            </a:graphic>
+          </wp:inline>
+        </w:drawing>
+      </w:r>
+    </w:p>
+    <w:p>
+      <w:pPr>
+        <w:rPr>
+          <w:rFonts w:ascii="Arial" w:hAnsi="Arial" w:cs="Arial"/>
+        </w:rPr>
+      </w:pPr>
+    </w:p>
+    <w:p>
+      <w:pPr>
+        <w:pStyle w:val="PargrafodaLista"/>
+        <w:numPr>
+          <w:ilvl w:val="0"/>
+          <w:numId w:val="1"/>
+        </w:numPr>
+        <w:rPr>
+          <w:rFonts w:ascii="Arial" w:hAnsi="Arial" w:cs="Arial"/>
+        </w:rPr>
+      </w:pPr>
+      <w:r>
+        <w:rPr>
+          <w:rFonts w:ascii="Arial" w:eastAsia="Arial" w:hAnsi="Arial" w:cs="Arial"/>
+          <w:sz w:val="24"/>
+          <w:szCs w:val="24"/>
+        </w:rPr>
+        <w:t>Tela de edição do temporizador</w:t>
+      </w:r>
+    </w:p>
+    <w:p>
+      <w:pPr>
+        <w:rPr>
+          <w:rFonts w:ascii="Arial" w:hAnsi="Arial" w:cs="Arial"/>
+        </w:rPr>
+      </w:pPr>
+      <w:r>
+        <w:rPr>
+          <w:rFonts w:ascii="Arial" w:hAnsi="Arial" w:cs="Arial"/>
+          <w:noProof/>
+        </w:rPr>
+        <w:lastRenderedPageBreak/>
+        <w:drawing>
+          <wp:inline distT="0" distB="0" distL="0" distR="0" wp14:anchorId="22CA01CC" wp14:editId="4AC0A203">
+            <wp:extent cx="2657475" cy="5762626"/>
+            <wp:effectExtent l="0" t="0" r="0" b="0"/>
+            <wp:docPr id="575994673" name="Imagem 575994673"/>
+            <wp:cNvGraphicFramePr>
+              <a:graphicFrameLocks xmlns:a="http://schemas.openxmlformats.org/drawingml/2006/main" noChangeAspect="1"/>
+            </wp:cNvGraphicFramePr>
+            <a:graphic xmlns:a="http://schemas.openxmlformats.org/drawingml/2006/main">
+              <a:graphicData uri="http://schemas.openxmlformats.org/drawingml/2006/picture">
+                <pic:pic xmlns:pic="http://schemas.openxmlformats.org/drawingml/2006/picture">
+                  <pic:nvPicPr>
+                    <pic:cNvPr id="0" name=""/>
+                    <pic:cNvPicPr/>
+                  </pic:nvPicPr>
+                  <pic:blipFill>
+                    <a:blip r:embed="rId45">
+                      <a:extLst>
+                        <a:ext uri="{28A0092B-C50C-407E-A947-70E740481C1C}">
+                          <a14:useLocalDpi xmlns:a14="http://schemas.microsoft.com/office/drawing/2010/main" val="0"/>
+                        </a:ext>
+                      </a:extLst>
+                    </a:blip>
+                    <a:stretch>
+                      <a:fillRect/>
+                    </a:stretch>
+                  </pic:blipFill>
+                  <pic:spPr>
+                    <a:xfrm>
+                      <a:off x="0" y="0"/>
+                      <a:ext cx="2657475" cy="5762626"/>
+                    </a:xfrm>
+                    <a:prstGeom prst="rect">
+                      <a:avLst/>
+                    </a:prstGeom>
+                  </pic:spPr>
+                </pic:pic>
+              </a:graphicData>
+            </a:graphic>
+          </wp:inline>
+        </w:drawing>
+      </w:r>
+    </w:p>
+    <w:p>
+      <w:pPr>
         <w:pStyle w:val="Ttulo1"/>
         <w:numPr>
           <w:ilvl w:val="0"/>
@@ -27821,7 +28061,7 @@
           <w:szCs w:val="24"/>
         </w:rPr>
       </w:pPr>
-      <w:bookmarkStart w:id="29" w:name="_Toc14160066"/>
+      <w:bookmarkStart w:id="28" w:name="_Toc14160066"/>
       <w:r>
         <w:rPr>
           <w:rFonts w:ascii="Arial" w:hAnsi="Arial" w:cs="Arial"/>
@@ -27831,7 +28071,7 @@
         </w:rPr>
         <w:t>CONCLUSÃO</w:t>
       </w:r>
-      <w:bookmarkEnd w:id="29"/>
+      <w:bookmarkEnd w:id="28"/>
     </w:p>
     <w:p>
       <w:pPr>
@@ -27849,8 +28089,8 @@
           <w:szCs w:val="24"/>
         </w:rPr>
       </w:pPr>
-      <w:bookmarkStart w:id="30" w:name="_Toc14160067"/>
-      <w:bookmarkStart w:id="31" w:name="_Toc90215145"/>
+      <w:bookmarkStart w:id="29" w:name="_Toc14160067"/>
+      <w:bookmarkStart w:id="30" w:name="_Toc90215145"/>
       <w:r>
         <w:rPr>
           <w:rFonts w:ascii="Arial" w:hAnsi="Arial" w:cs="Arial"/>
@@ -27860,7 +28100,7 @@
         </w:rPr>
         <w:t>Escreva os resultados obtidos</w:t>
       </w:r>
-      <w:bookmarkEnd w:id="30"/>
+      <w:bookmarkEnd w:id="29"/>
     </w:p>
     <w:p>
       <w:pPr>
@@ -27905,7 +28145,7 @@
           <w:szCs w:val="24"/>
         </w:rPr>
       </w:pPr>
-      <w:bookmarkStart w:id="32" w:name="_Toc14160068"/>
+      <w:bookmarkStart w:id="31" w:name="_Toc14160068"/>
       <w:r>
         <w:rPr>
           <w:rFonts w:ascii="Arial" w:hAnsi="Arial" w:cs="Arial"/>
@@ -27915,9 +28155,9 @@
         </w:rPr>
         <w:t>Constatações</w:t>
       </w:r>
-      <w:bookmarkStart w:id="33" w:name="_Toc90215144"/>
+      <w:bookmarkStart w:id="32" w:name="_Toc90215144"/>
+      <w:bookmarkEnd w:id="30"/>
       <w:bookmarkEnd w:id="31"/>
-      <w:bookmarkEnd w:id="32"/>
       <w:r>
         <w:rPr>
           <w:rFonts w:ascii="Arial" w:hAnsi="Arial" w:cs="Arial"/>
@@ -27928,7 +28168,7 @@
         <w:t xml:space="preserve"> </w:t>
       </w:r>
     </w:p>
-    <w:bookmarkEnd w:id="33"/>
+    <w:bookmarkEnd w:id="32"/>
     <w:p>
       <w:pPr>
         <w:spacing w:line="360" w:lineRule="auto"/>
@@ -27964,8 +28204,8 @@
           <w:szCs w:val="24"/>
         </w:rPr>
       </w:pPr>
-      <w:bookmarkStart w:id="34" w:name="_Toc90215146"/>
-      <w:bookmarkStart w:id="35" w:name="_Toc14160069"/>
+      <w:bookmarkStart w:id="33" w:name="_Toc90215146"/>
+      <w:bookmarkStart w:id="34" w:name="_Toc14160069"/>
       <w:r>
         <w:rPr>
           <w:rFonts w:ascii="Arial" w:hAnsi="Arial" w:cs="Arial"/>
@@ -27984,8 +28224,8 @@
         </w:rPr>
         <w:t>ugestões de possíveis aperfeiçoamentos técnicos</w:t>
       </w:r>
+      <w:bookmarkEnd w:id="33"/>
       <w:bookmarkEnd w:id="34"/>
-      <w:bookmarkEnd w:id="35"/>
       <w:r>
         <w:rPr>
           <w:rFonts w:ascii="Arial" w:hAnsi="Arial" w:cs="Arial"/>
@@ -28062,7 +28302,7 @@
           <w:szCs w:val="24"/>
         </w:rPr>
       </w:pPr>
-      <w:bookmarkStart w:id="36" w:name="_Toc14160070"/>
+      <w:bookmarkStart w:id="35" w:name="_Toc14160070"/>
       <w:r>
         <w:rPr>
           <w:rFonts w:ascii="Arial" w:hAnsi="Arial" w:cs="Arial"/>
@@ -28073,7 +28313,7 @@
         <w:lastRenderedPageBreak/>
         <w:t>REFERÊNCIAS</w:t>
       </w:r>
-      <w:bookmarkEnd w:id="36"/>
+      <w:bookmarkEnd w:id="35"/>
     </w:p>
     <w:p>
       <w:pPr>
@@ -28086,7 +28326,7 @@
           <w:szCs w:val="24"/>
         </w:rPr>
       </w:pPr>
-      <w:hyperlink r:id="rId41">
+      <w:hyperlink r:id="rId46">
         <w:r>
           <w:rPr>
             <w:rStyle w:val="Hyperlink"/>
@@ -28127,7 +28367,7 @@
           <w:szCs w:val="24"/>
         </w:rPr>
       </w:pPr>
-      <w:bookmarkStart w:id="37" w:name="_Toc14160071"/>
+      <w:bookmarkStart w:id="36" w:name="_Toc14160071"/>
       <w:r>
         <w:rPr>
           <w:rFonts w:ascii="Arial" w:hAnsi="Arial" w:cs="Arial"/>
@@ -28138,7 +28378,7 @@
         <w:lastRenderedPageBreak/>
         <w:t>GLOSSÁRIO</w:t>
       </w:r>
-      <w:bookmarkEnd w:id="37"/>
+      <w:bookmarkEnd w:id="36"/>
     </w:p>
     <w:p>
       <w:pPr>
@@ -28188,7 +28428,7 @@
           <w:szCs w:val="24"/>
         </w:rPr>
       </w:pPr>
-      <w:bookmarkStart w:id="38" w:name="_Toc14160072"/>
+      <w:bookmarkStart w:id="37" w:name="_Toc14160072"/>
       <w:r>
         <w:rPr>
           <w:rFonts w:ascii="Arial" w:hAnsi="Arial" w:cs="Arial"/>
@@ -28199,7 +28439,7 @@
         <w:lastRenderedPageBreak/>
         <w:t>ANEXOS</w:t>
       </w:r>
-      <w:bookmarkEnd w:id="38"/>
+      <w:bookmarkEnd w:id="37"/>
     </w:p>
     <w:p>
       <w:pPr>
@@ -28309,9 +28549,9 @@
       </w:pPr>
     </w:p>
     <w:sectPr>
-      <w:headerReference w:type="even" r:id="rId42"/>
-      <w:headerReference w:type="default" r:id="rId43"/>
-      <w:footerReference w:type="default" r:id="rId44"/>
+      <w:headerReference w:type="even" r:id="rId47"/>
+      <w:headerReference w:type="default" r:id="rId48"/>
+      <w:footerReference w:type="default" r:id="rId49"/>
       <w:pgSz w:w="11906" w:h="16838" w:code="9"/>
       <w:pgMar w:top="1701" w:right="1134" w:bottom="1134" w:left="1701" w:header="709" w:footer="709" w:gutter="284"/>
       <w:cols w:space="708"/>
@@ -28322,7 +28562,7 @@
 </file>
 
 <file path=word/endnotes.xml><?xml version="1.0" encoding="utf-8"?>
-<w:endnotes xmlns:wpc="http://schemas.microsoft.com/office/word/2010/wordprocessingCanvas" xmlns:cx="http://schemas.microsoft.com/office/drawing/2014/chartex" xmlns:cx1="http://schemas.microsoft.com/office/drawing/2015/9/8/chartex" xmlns:cx2="http://schemas.microsoft.com/office/drawing/2015/10/21/chartex" xmlns:cx3="http://schemas.microsoft.com/office/drawing/2016/5/9/chartex" xmlns:cx4="http://schemas.microsoft.com/office/drawing/2016/5/10/chartex" xmlns:cx5="http://schemas.microsoft.com/office/drawing/2016/5/11/chartex" xmlns:cx6="http://schemas.microsoft.com/office/drawing/2016/5/12/chartex" xmlns:cx7="http://schemas.microsoft.com/office/drawing/2016/5/13/chartex" xmlns:cx8="http://schemas.microsoft.com/office/drawing/2016/5/14/chartex" xmlns:mc="http://schemas.openxmlformats.org/markup-compatibility/2006" xmlns:aink="http://schemas.microsoft.com/office/drawing/2016/ink" xmlns:am3d="http://schemas.microsoft.com/office/drawing/2017/model3d" xmlns:o="urn:schemas-microsoft-com:office:office" xmlns:r="http://schemas.openxmlformats.org/officeDocument/2006/relationships" xmlns:m="http://schemas.openxmlformats.org/officeDocument/2006/math" xmlns:v="urn:schemas-microsoft-com:vml" xmlns:wp14="http://schemas.microsoft.com/office/word/2010/wordprocessingDrawing" xmlns:wp="http://schemas.openxmlformats.org/drawingml/2006/wordprocessingDrawing" xmlns:w10="urn:schemas-microsoft-com:office:word" xmlns:w="http://schemas.openxmlformats.org/wordprocessingml/2006/main" xmlns:w14="http://schemas.microsoft.com/office/word/2010/wordml" xmlns:w15="http://schemas.microsoft.com/office/word/2012/wordml" xmlns:w16cid="http://schemas.microsoft.com/office/word/2016/wordml/cid" xmlns:w16se="http://schemas.microsoft.com/office/word/2015/wordml/symex" xmlns:wpg="http://schemas.microsoft.com/office/word/2010/wordprocessingGroup" xmlns:wpi="http://schemas.microsoft.com/office/word/2010/wordprocessingInk" xmlns:wne="http://schemas.microsoft.com/office/word/2006/wordml" xmlns:wps="http://schemas.microsoft.com/office/word/2010/wordprocessingShape" mc:Ignorable="w14 w15 w16se w16cid wp14">
+<w:endnotes xmlns:wpc="http://schemas.microsoft.com/office/word/2010/wordprocessingCanvas" xmlns:cx="http://schemas.microsoft.com/office/drawing/2014/chartex" xmlns:cx1="http://schemas.microsoft.com/office/drawing/2015/9/8/chartex" xmlns:cx2="http://schemas.microsoft.com/office/drawing/2015/10/21/chartex" xmlns:cx3="http://schemas.microsoft.com/office/drawing/2016/5/9/chartex" xmlns:cx4="http://schemas.microsoft.com/office/drawing/2016/5/10/chartex" xmlns:cx5="http://schemas.microsoft.com/office/drawing/2016/5/11/chartex" xmlns:cx6="http://schemas.microsoft.com/office/drawing/2016/5/12/chartex" xmlns:cx7="http://schemas.microsoft.com/office/drawing/2016/5/13/chartex" xmlns:cx8="http://schemas.microsoft.com/office/drawing/2016/5/14/chartex" xmlns:mc="http://schemas.openxmlformats.org/markup-compatibility/2006" xmlns:aink="http://schemas.microsoft.com/office/drawing/2016/ink" xmlns:am3d="http://schemas.microsoft.com/office/drawing/2017/model3d" xmlns:o="urn:schemas-microsoft-com:office:office" xmlns:oel="http://schemas.microsoft.com/office/2019/extlst" xmlns:r="http://schemas.openxmlformats.org/officeDocument/2006/relationships" xmlns:m="http://schemas.openxmlformats.org/officeDocument/2006/math" xmlns:v="urn:schemas-microsoft-com:vml" xmlns:wp14="http://schemas.microsoft.com/office/word/2010/wordprocessingDrawing" xmlns:wp="http://schemas.openxmlformats.org/drawingml/2006/wordprocessingDrawing" xmlns:w10="urn:schemas-microsoft-com:office:word" xmlns:w="http://schemas.openxmlformats.org/wordprocessingml/2006/main" xmlns:w14="http://schemas.microsoft.com/office/word/2010/wordml" xmlns:w15="http://schemas.microsoft.com/office/word/2012/wordml" xmlns:w16cex="http://schemas.microsoft.com/office/word/2018/wordml/cex" xmlns:w16cid="http://schemas.microsoft.com/office/word/2016/wordml/cid" xmlns:w16="http://schemas.microsoft.com/office/word/2018/wordml" xmlns:w16du="http://schemas.microsoft.com/office/word/2023/wordml/word16du" xmlns:w16sdtdh="http://schemas.microsoft.com/office/word/2020/wordml/sdtdatahash" xmlns:w16se="http://schemas.microsoft.com/office/word/2015/wordml/symex" xmlns:wpg="http://schemas.microsoft.com/office/word/2010/wordprocessingGroup" xmlns:wpi="http://schemas.microsoft.com/office/word/2010/wordprocessingInk" xmlns:wne="http://schemas.microsoft.com/office/word/2006/wordml" xmlns:wps="http://schemas.microsoft.com/office/word/2010/wordprocessingShape" mc:Ignorable="w14 w15 w16se w16cid w16 w16cex w16sdtdh w16du wp14">
   <w:endnote w:type="separator" w:id="-1">
     <w:p>
       <w:pPr>
@@ -28347,7 +28587,7 @@
 </file>
 
 <file path=word/footer1.xml><?xml version="1.0" encoding="utf-8"?>
-<w:ftr xmlns:wpc="http://schemas.microsoft.com/office/word/2010/wordprocessingCanvas" xmlns:cx="http://schemas.microsoft.com/office/drawing/2014/chartex" xmlns:cx1="http://schemas.microsoft.com/office/drawing/2015/9/8/chartex" xmlns:cx2="http://schemas.microsoft.com/office/drawing/2015/10/21/chartex" xmlns:cx3="http://schemas.microsoft.com/office/drawing/2016/5/9/chartex" xmlns:cx4="http://schemas.microsoft.com/office/drawing/2016/5/10/chartex" xmlns:cx5="http://schemas.microsoft.com/office/drawing/2016/5/11/chartex" xmlns:cx6="http://schemas.microsoft.com/office/drawing/2016/5/12/chartex" xmlns:cx7="http://schemas.microsoft.com/office/drawing/2016/5/13/chartex" xmlns:cx8="http://schemas.microsoft.com/office/drawing/2016/5/14/chartex" xmlns:mc="http://schemas.openxmlformats.org/markup-compatibility/2006" xmlns:aink="http://schemas.microsoft.com/office/drawing/2016/ink" xmlns:am3d="http://schemas.microsoft.com/office/drawing/2017/model3d" xmlns:o="urn:schemas-microsoft-com:office:office" xmlns:r="http://schemas.openxmlformats.org/officeDocument/2006/relationships" xmlns:m="http://schemas.openxmlformats.org/officeDocument/2006/math" xmlns:v="urn:schemas-microsoft-com:vml" xmlns:wp14="http://schemas.microsoft.com/office/word/2010/wordprocessingDrawing" xmlns:wp="http://schemas.openxmlformats.org/drawingml/2006/wordprocessingDrawing" xmlns:w10="urn:schemas-microsoft-com:office:word" xmlns:w="http://schemas.openxmlformats.org/wordprocessingml/2006/main" xmlns:w14="http://schemas.microsoft.com/office/word/2010/wordml" xmlns:w15="http://schemas.microsoft.com/office/word/2012/wordml" xmlns:w16cid="http://schemas.microsoft.com/office/word/2016/wordml/cid" xmlns:w16se="http://schemas.microsoft.com/office/word/2015/wordml/symex" xmlns:wpg="http://schemas.microsoft.com/office/word/2010/wordprocessingGroup" xmlns:wpi="http://schemas.microsoft.com/office/word/2010/wordprocessingInk" xmlns:wne="http://schemas.microsoft.com/office/word/2006/wordml" xmlns:wps="http://schemas.microsoft.com/office/word/2010/wordprocessingShape" mc:Ignorable="w14 w15 w16se w16cid wp14">
+<w:ftr xmlns:wpc="http://schemas.microsoft.com/office/word/2010/wordprocessingCanvas" xmlns:cx="http://schemas.microsoft.com/office/drawing/2014/chartex" xmlns:cx1="http://schemas.microsoft.com/office/drawing/2015/9/8/chartex" xmlns:cx2="http://schemas.microsoft.com/office/drawing/2015/10/21/chartex" xmlns:cx3="http://schemas.microsoft.com/office/drawing/2016/5/9/chartex" xmlns:cx4="http://schemas.microsoft.com/office/drawing/2016/5/10/chartex" xmlns:cx5="http://schemas.microsoft.com/office/drawing/2016/5/11/chartex" xmlns:cx6="http://schemas.microsoft.com/office/drawing/2016/5/12/chartex" xmlns:cx7="http://schemas.microsoft.com/office/drawing/2016/5/13/chartex" xmlns:cx8="http://schemas.microsoft.com/office/drawing/2016/5/14/chartex" xmlns:mc="http://schemas.openxmlformats.org/markup-compatibility/2006" xmlns:aink="http://schemas.microsoft.com/office/drawing/2016/ink" xmlns:am3d="http://schemas.microsoft.com/office/drawing/2017/model3d" xmlns:o="urn:schemas-microsoft-com:office:office" xmlns:oel="http://schemas.microsoft.com/office/2019/extlst" xmlns:r="http://schemas.openxmlformats.org/officeDocument/2006/relationships" xmlns:m="http://schemas.openxmlformats.org/officeDocument/2006/math" xmlns:v="urn:schemas-microsoft-com:vml" xmlns:wp14="http://schemas.microsoft.com/office/word/2010/wordprocessingDrawing" xmlns:wp="http://schemas.openxmlformats.org/drawingml/2006/wordprocessingDrawing" xmlns:w10="urn:schemas-microsoft-com:office:word" xmlns:w="http://schemas.openxmlformats.org/wordprocessingml/2006/main" xmlns:w14="http://schemas.microsoft.com/office/word/2010/wordml" xmlns:w15="http://schemas.microsoft.com/office/word/2012/wordml" xmlns:w16cex="http://schemas.microsoft.com/office/word/2018/wordml/cex" xmlns:w16cid="http://schemas.microsoft.com/office/word/2016/wordml/cid" xmlns:w16="http://schemas.microsoft.com/office/word/2018/wordml" xmlns:w16du="http://schemas.microsoft.com/office/word/2023/wordml/word16du" xmlns:w16sdtdh="http://schemas.microsoft.com/office/word/2020/wordml/sdtdatahash" xmlns:w16se="http://schemas.microsoft.com/office/word/2015/wordml/symex" xmlns:wpg="http://schemas.microsoft.com/office/word/2010/wordprocessingGroup" xmlns:wpi="http://schemas.microsoft.com/office/word/2010/wordprocessingInk" xmlns:wne="http://schemas.microsoft.com/office/word/2006/wordml" xmlns:wps="http://schemas.microsoft.com/office/word/2010/wordprocessingShape" mc:Ignorable="w14 w15 w16se w16cid w16 w16cex w16sdtdh w16du wp14">
   <w:p>
     <w:pPr>
       <w:pStyle w:val="Rodap"/>
@@ -28363,7 +28603,7 @@
 </file>
 
 <file path=word/footer2.xml><?xml version="1.0" encoding="utf-8"?>
-<w:ftr xmlns:wpc="http://schemas.microsoft.com/office/word/2010/wordprocessingCanvas" xmlns:cx="http://schemas.microsoft.com/office/drawing/2014/chartex" xmlns:cx1="http://schemas.microsoft.com/office/drawing/2015/9/8/chartex" xmlns:cx2="http://schemas.microsoft.com/office/drawing/2015/10/21/chartex" xmlns:cx3="http://schemas.microsoft.com/office/drawing/2016/5/9/chartex" xmlns:cx4="http://schemas.microsoft.com/office/drawing/2016/5/10/chartex" xmlns:cx5="http://schemas.microsoft.com/office/drawing/2016/5/11/chartex" xmlns:cx6="http://schemas.microsoft.com/office/drawing/2016/5/12/chartex" xmlns:cx7="http://schemas.microsoft.com/office/drawing/2016/5/13/chartex" xmlns:cx8="http://schemas.microsoft.com/office/drawing/2016/5/14/chartex" xmlns:mc="http://schemas.openxmlformats.org/markup-compatibility/2006" xmlns:aink="http://schemas.microsoft.com/office/drawing/2016/ink" xmlns:am3d="http://schemas.microsoft.com/office/drawing/2017/model3d" xmlns:o="urn:schemas-microsoft-com:office:office" xmlns:r="http://schemas.openxmlformats.org/officeDocument/2006/relationships" xmlns:m="http://schemas.openxmlformats.org/officeDocument/2006/math" xmlns:v="urn:schemas-microsoft-com:vml" xmlns:wp14="http://schemas.microsoft.com/office/word/2010/wordprocessingDrawing" xmlns:wp="http://schemas.openxmlformats.org/drawingml/2006/wordprocessingDrawing" xmlns:w10="urn:schemas-microsoft-com:office:word" xmlns:w="http://schemas.openxmlformats.org/wordprocessingml/2006/main" xmlns:w14="http://schemas.microsoft.com/office/word/2010/wordml" xmlns:w15="http://schemas.microsoft.com/office/word/2012/wordml" xmlns:w16cid="http://schemas.microsoft.com/office/word/2016/wordml/cid" xmlns:w16se="http://schemas.microsoft.com/office/word/2015/wordml/symex" xmlns:wpg="http://schemas.microsoft.com/office/word/2010/wordprocessingGroup" xmlns:wpi="http://schemas.microsoft.com/office/word/2010/wordprocessingInk" xmlns:wne="http://schemas.microsoft.com/office/word/2006/wordml" xmlns:wps="http://schemas.microsoft.com/office/word/2010/wordprocessingShape" mc:Ignorable="w14 w15 w16se w16cid wp14">
+<w:ftr xmlns:wpc="http://schemas.microsoft.com/office/word/2010/wordprocessingCanvas" xmlns:cx="http://schemas.microsoft.com/office/drawing/2014/chartex" xmlns:cx1="http://schemas.microsoft.com/office/drawing/2015/9/8/chartex" xmlns:cx2="http://schemas.microsoft.com/office/drawing/2015/10/21/chartex" xmlns:cx3="http://schemas.microsoft.com/office/drawing/2016/5/9/chartex" xmlns:cx4="http://schemas.microsoft.com/office/drawing/2016/5/10/chartex" xmlns:cx5="http://schemas.microsoft.com/office/drawing/2016/5/11/chartex" xmlns:cx6="http://schemas.microsoft.com/office/drawing/2016/5/12/chartex" xmlns:cx7="http://schemas.microsoft.com/office/drawing/2016/5/13/chartex" xmlns:cx8="http://schemas.microsoft.com/office/drawing/2016/5/14/chartex" xmlns:mc="http://schemas.openxmlformats.org/markup-compatibility/2006" xmlns:aink="http://schemas.microsoft.com/office/drawing/2016/ink" xmlns:am3d="http://schemas.microsoft.com/office/drawing/2017/model3d" xmlns:o="urn:schemas-microsoft-com:office:office" xmlns:oel="http://schemas.microsoft.com/office/2019/extlst" xmlns:r="http://schemas.openxmlformats.org/officeDocument/2006/relationships" xmlns:m="http://schemas.openxmlformats.org/officeDocument/2006/math" xmlns:v="urn:schemas-microsoft-com:vml" xmlns:wp14="http://schemas.microsoft.com/office/word/2010/wordprocessingDrawing" xmlns:wp="http://schemas.openxmlformats.org/drawingml/2006/wordprocessingDrawing" xmlns:w10="urn:schemas-microsoft-com:office:word" xmlns:w="http://schemas.openxmlformats.org/wordprocessingml/2006/main" xmlns:w14="http://schemas.microsoft.com/office/word/2010/wordml" xmlns:w15="http://schemas.microsoft.com/office/word/2012/wordml" xmlns:w16cex="http://schemas.microsoft.com/office/word/2018/wordml/cex" xmlns:w16cid="http://schemas.microsoft.com/office/word/2016/wordml/cid" xmlns:w16="http://schemas.microsoft.com/office/word/2018/wordml" xmlns:w16du="http://schemas.microsoft.com/office/word/2023/wordml/word16du" xmlns:w16sdtdh="http://schemas.microsoft.com/office/word/2020/wordml/sdtdatahash" xmlns:w16se="http://schemas.microsoft.com/office/word/2015/wordml/symex" xmlns:wpg="http://schemas.microsoft.com/office/word/2010/wordprocessingGroup" xmlns:wpi="http://schemas.microsoft.com/office/word/2010/wordprocessingInk" xmlns:wne="http://schemas.microsoft.com/office/word/2006/wordml" xmlns:wps="http://schemas.microsoft.com/office/word/2010/wordprocessingShape" mc:Ignorable="w14 w15 w16se w16cid w16 w16cex w16sdtdh w16du wp14">
   <w:p>
     <w:pPr>
       <w:pStyle w:val="Rodap"/>
@@ -28379,7 +28619,7 @@
 </file>
 
 <file path=word/footnotes.xml><?xml version="1.0" encoding="utf-8"?>
-<w:footnotes xmlns:wpc="http://schemas.microsoft.com/office/word/2010/wordprocessingCanvas" xmlns:cx="http://schemas.microsoft.com/office/drawing/2014/chartex" xmlns:cx1="http://schemas.microsoft.com/office/drawing/2015/9/8/chartex" xmlns:cx2="http://schemas.microsoft.com/office/drawing/2015/10/21/chartex" xmlns:cx3="http://schemas.microsoft.com/office/drawing/2016/5/9/chartex" xmlns:cx4="http://schemas.microsoft.com/office/drawing/2016/5/10/chartex" xmlns:cx5="http://schemas.microsoft.com/office/drawing/2016/5/11/chartex" xmlns:cx6="http://schemas.microsoft.com/office/drawing/2016/5/12/chartex" xmlns:cx7="http://schemas.microsoft.com/office/drawing/2016/5/13/chartex" xmlns:cx8="http://schemas.microsoft.com/office/drawing/2016/5/14/chartex" xmlns:mc="http://schemas.openxmlformats.org/markup-compatibility/2006" xmlns:aink="http://schemas.microsoft.com/office/drawing/2016/ink" xmlns:am3d="http://schemas.microsoft.com/office/drawing/2017/model3d" xmlns:o="urn:schemas-microsoft-com:office:office" xmlns:r="http://schemas.openxmlformats.org/officeDocument/2006/relationships" xmlns:m="http://schemas.openxmlformats.org/officeDocument/2006/math" xmlns:v="urn:schemas-microsoft-com:vml" xmlns:wp14="http://schemas.microsoft.com/office/word/2010/wordprocessingDrawing" xmlns:wp="http://schemas.openxmlformats.org/drawingml/2006/wordprocessingDrawing" xmlns:w10="urn:schemas-microsoft-com:office:word" xmlns:w="http://schemas.openxmlformats.org/wordprocessingml/2006/main" xmlns:w14="http://schemas.microsoft.com/office/word/2010/wordml" xmlns:w15="http://schemas.microsoft.com/office/word/2012/wordml" xmlns:w16cid="http://schemas.microsoft.com/office/word/2016/wordml/cid" xmlns:w16se="http://schemas.microsoft.com/office/word/2015/wordml/symex" xmlns:wpg="http://schemas.microsoft.com/office/word/2010/wordprocessingGroup" xmlns:wpi="http://schemas.microsoft.com/office/word/2010/wordprocessingInk" xmlns:wne="http://schemas.microsoft.com/office/word/2006/wordml" xmlns:wps="http://schemas.microsoft.com/office/word/2010/wordprocessingShape" mc:Ignorable="w14 w15 w16se w16cid wp14">
+<w:footnotes xmlns:wpc="http://schemas.microsoft.com/office/word/2010/wordprocessingCanvas" xmlns:cx="http://schemas.microsoft.com/office/drawing/2014/chartex" xmlns:cx1="http://schemas.microsoft.com/office/drawing/2015/9/8/chartex" xmlns:cx2="http://schemas.microsoft.com/office/drawing/2015/10/21/chartex" xmlns:cx3="http://schemas.microsoft.com/office/drawing/2016/5/9/chartex" xmlns:cx4="http://schemas.microsoft.com/office/drawing/2016/5/10/chartex" xmlns:cx5="http://schemas.microsoft.com/office/drawing/2016/5/11/chartex" xmlns:cx6="http://schemas.microsoft.com/office/drawing/2016/5/12/chartex" xmlns:cx7="http://schemas.microsoft.com/office/drawing/2016/5/13/chartex" xmlns:cx8="http://schemas.microsoft.com/office/drawing/2016/5/14/chartex" xmlns:mc="http://schemas.openxmlformats.org/markup-compatibility/2006" xmlns:aink="http://schemas.microsoft.com/office/drawing/2016/ink" xmlns:am3d="http://schemas.microsoft.com/office/drawing/2017/model3d" xmlns:o="urn:schemas-microsoft-com:office:office" xmlns:oel="http://schemas.microsoft.com/office/2019/extlst" xmlns:r="http://schemas.openxmlformats.org/officeDocument/2006/relationships" xmlns:m="http://schemas.openxmlformats.org/officeDocument/2006/math" xmlns:v="urn:schemas-microsoft-com:vml" xmlns:wp14="http://schemas.microsoft.com/office/word/2010/wordprocessingDrawing" xmlns:wp="http://schemas.openxmlformats.org/drawingml/2006/wordprocessingDrawing" xmlns:w10="urn:schemas-microsoft-com:office:word" xmlns:w="http://schemas.openxmlformats.org/wordprocessingml/2006/main" xmlns:w14="http://schemas.microsoft.com/office/word/2010/wordml" xmlns:w15="http://schemas.microsoft.com/office/word/2012/wordml" xmlns:w16cex="http://schemas.microsoft.com/office/word/2018/wordml/cex" xmlns:w16cid="http://schemas.microsoft.com/office/word/2016/wordml/cid" xmlns:w16="http://schemas.microsoft.com/office/word/2018/wordml" xmlns:w16du="http://schemas.microsoft.com/office/word/2023/wordml/word16du" xmlns:w16sdtdh="http://schemas.microsoft.com/office/word/2020/wordml/sdtdatahash" xmlns:w16se="http://schemas.microsoft.com/office/word/2015/wordml/symex" xmlns:wpg="http://schemas.microsoft.com/office/word/2010/wordprocessingGroup" xmlns:wpi="http://schemas.microsoft.com/office/word/2010/wordprocessingInk" xmlns:wne="http://schemas.microsoft.com/office/word/2006/wordml" xmlns:wps="http://schemas.microsoft.com/office/word/2010/wordprocessingShape" mc:Ignorable="w14 w15 w16se w16cid w16 w16cex w16sdtdh w16du wp14">
   <w:footnote w:type="separator" w:id="-1">
     <w:p>
       <w:pPr>
@@ -28404,7 +28644,7 @@
 </file>
 
 <file path=word/header1.xml><?xml version="1.0" encoding="utf-8"?>
-<w:hdr xmlns:wpc="http://schemas.microsoft.com/office/word/2010/wordprocessingCanvas" xmlns:cx="http://schemas.microsoft.com/office/drawing/2014/chartex" xmlns:cx1="http://schemas.microsoft.com/office/drawing/2015/9/8/chartex" xmlns:cx2="http://schemas.microsoft.com/office/drawing/2015/10/21/chartex" xmlns:cx3="http://schemas.microsoft.com/office/drawing/2016/5/9/chartex" xmlns:cx4="http://schemas.microsoft.com/office/drawing/2016/5/10/chartex" xmlns:cx5="http://schemas.microsoft.com/office/drawing/2016/5/11/chartex" xmlns:cx6="http://schemas.microsoft.com/office/drawing/2016/5/12/chartex" xmlns:cx7="http://schemas.microsoft.com/office/drawing/2016/5/13/chartex" xmlns:cx8="http://schemas.microsoft.com/office/drawing/2016/5/14/chartex" xmlns:mc="http://schemas.openxmlformats.org/markup-compatibility/2006" xmlns:aink="http://schemas.microsoft.com/office/drawing/2016/ink" xmlns:am3d="http://schemas.microsoft.com/office/drawing/2017/model3d" xmlns:o="urn:schemas-microsoft-com:office:office" xmlns:r="http://schemas.openxmlformats.org/officeDocument/2006/relationships" xmlns:m="http://schemas.openxmlformats.org/officeDocument/2006/math" xmlns:v="urn:schemas-microsoft-com:vml" xmlns:wp14="http://schemas.microsoft.com/office/word/2010/wordprocessingDrawing" xmlns:wp="http://schemas.openxmlformats.org/drawingml/2006/wordprocessingDrawing" xmlns:w10="urn:schemas-microsoft-com:office:word" xmlns:w="http://schemas.openxmlformats.org/wordprocessingml/2006/main" xmlns:w14="http://schemas.microsoft.com/office/word/2010/wordml" xmlns:w15="http://schemas.microsoft.com/office/word/2012/wordml" xmlns:w16cid="http://schemas.microsoft.com/office/word/2016/wordml/cid" xmlns:w16se="http://schemas.microsoft.com/office/word/2015/wordml/symex" xmlns:wpg="http://schemas.microsoft.com/office/word/2010/wordprocessingGroup" xmlns:wpi="http://schemas.microsoft.com/office/word/2010/wordprocessingInk" xmlns:wne="http://schemas.microsoft.com/office/word/2006/wordml" xmlns:wps="http://schemas.microsoft.com/office/word/2010/wordprocessingShape" mc:Ignorable="w14 w15 w16se w16cid wp14">
+<w:hdr xmlns:wpc="http://schemas.microsoft.com/office/word/2010/wordprocessingCanvas" xmlns:cx="http://schemas.microsoft.com/office/drawing/2014/chartex" xmlns:cx1="http://schemas.microsoft.com/office/drawing/2015/9/8/chartex" xmlns:cx2="http://schemas.microsoft.com/office/drawing/2015/10/21/chartex" xmlns:cx3="http://schemas.microsoft.com/office/drawing/2016/5/9/chartex" xmlns:cx4="http://schemas.microsoft.com/office/drawing/2016/5/10/chartex" xmlns:cx5="http://schemas.microsoft.com/office/drawing/2016/5/11/chartex" xmlns:cx6="http://schemas.microsoft.com/office/drawing/2016/5/12/chartex" xmlns:cx7="http://schemas.microsoft.com/office/drawing/2016/5/13/chartex" xmlns:cx8="http://schemas.microsoft.com/office/drawing/2016/5/14/chartex" xmlns:mc="http://schemas.openxmlformats.org/markup-compatibility/2006" xmlns:aink="http://schemas.microsoft.com/office/drawing/2016/ink" xmlns:am3d="http://schemas.microsoft.com/office/drawing/2017/model3d" xmlns:o="urn:schemas-microsoft-com:office:office" xmlns:oel="http://schemas.microsoft.com/office/2019/extlst" xmlns:r="http://schemas.openxmlformats.org/officeDocument/2006/relationships" xmlns:m="http://schemas.openxmlformats.org/officeDocument/2006/math" xmlns:v="urn:schemas-microsoft-com:vml" xmlns:wp14="http://schemas.microsoft.com/office/word/2010/wordprocessingDrawing" xmlns:wp="http://schemas.openxmlformats.org/drawingml/2006/wordprocessingDrawing" xmlns:w10="urn:schemas-microsoft-com:office:word" xmlns:w="http://schemas.openxmlformats.org/wordprocessingml/2006/main" xmlns:w14="http://schemas.microsoft.com/office/word/2010/wordml" xmlns:w15="http://schemas.microsoft.com/office/word/2012/wordml" xmlns:w16cex="http://schemas.microsoft.com/office/word/2018/wordml/cex" xmlns:w16cid="http://schemas.microsoft.com/office/word/2016/wordml/cid" xmlns:w16="http://schemas.microsoft.com/office/word/2018/wordml" xmlns:w16du="http://schemas.microsoft.com/office/word/2023/wordml/word16du" xmlns:w16sdtdh="http://schemas.microsoft.com/office/word/2020/wordml/sdtdatahash" xmlns:w16se="http://schemas.microsoft.com/office/word/2015/wordml/symex" xmlns:wpg="http://schemas.microsoft.com/office/word/2010/wordprocessingGroup" xmlns:wpi="http://schemas.microsoft.com/office/word/2010/wordprocessingInk" xmlns:wne="http://schemas.microsoft.com/office/word/2006/wordml" xmlns:wps="http://schemas.microsoft.com/office/word/2010/wordprocessingShape" mc:Ignorable="w14 w15 w16se w16cid w16 w16cex w16sdtdh w16du wp14">
   <w:p>
     <w:pPr>
       <w:pStyle w:val="Cabealho"/>
@@ -28419,7 +28659,7 @@
 </file>
 
 <file path=word/header2.xml><?xml version="1.0" encoding="utf-8"?>
-<w:hdr xmlns:wpc="http://schemas.microsoft.com/office/word/2010/wordprocessingCanvas" xmlns:cx="http://schemas.microsoft.com/office/drawing/2014/chartex" xmlns:cx1="http://schemas.microsoft.com/office/drawing/2015/9/8/chartex" xmlns:cx2="http://schemas.microsoft.com/office/drawing/2015/10/21/chartex" xmlns:cx3="http://schemas.microsoft.com/office/drawing/2016/5/9/chartex" xmlns:cx4="http://schemas.microsoft.com/office/drawing/2016/5/10/chartex" xmlns:cx5="http://schemas.microsoft.com/office/drawing/2016/5/11/chartex" xmlns:cx6="http://schemas.microsoft.com/office/drawing/2016/5/12/chartex" xmlns:cx7="http://schemas.microsoft.com/office/drawing/2016/5/13/chartex" xmlns:cx8="http://schemas.microsoft.com/office/drawing/2016/5/14/chartex" xmlns:mc="http://schemas.openxmlformats.org/markup-compatibility/2006" xmlns:aink="http://schemas.microsoft.com/office/drawing/2016/ink" xmlns:am3d="http://schemas.microsoft.com/office/drawing/2017/model3d" xmlns:o="urn:schemas-microsoft-com:office:office" xmlns:r="http://schemas.openxmlformats.org/officeDocument/2006/relationships" xmlns:m="http://schemas.openxmlformats.org/officeDocument/2006/math" xmlns:v="urn:schemas-microsoft-com:vml" xmlns:wp14="http://schemas.microsoft.com/office/word/2010/wordprocessingDrawing" xmlns:wp="http://schemas.openxmlformats.org/drawingml/2006/wordprocessingDrawing" xmlns:w10="urn:schemas-microsoft-com:office:word" xmlns:w="http://schemas.openxmlformats.org/wordprocessingml/2006/main" xmlns:w14="http://schemas.microsoft.com/office/word/2010/wordml" xmlns:w15="http://schemas.microsoft.com/office/word/2012/wordml" xmlns:w16cid="http://schemas.microsoft.com/office/word/2016/wordml/cid" xmlns:w16se="http://schemas.microsoft.com/office/word/2015/wordml/symex" xmlns:wpg="http://schemas.microsoft.com/office/word/2010/wordprocessingGroup" xmlns:wpi="http://schemas.microsoft.com/office/word/2010/wordprocessingInk" xmlns:wne="http://schemas.microsoft.com/office/word/2006/wordml" xmlns:wps="http://schemas.microsoft.com/office/word/2010/wordprocessingShape" mc:Ignorable="w14 w15 w16se w16cid wp14">
+<w:hdr xmlns:wpc="http://schemas.microsoft.com/office/word/2010/wordprocessingCanvas" xmlns:cx="http://schemas.microsoft.com/office/drawing/2014/chartex" xmlns:cx1="http://schemas.microsoft.com/office/drawing/2015/9/8/chartex" xmlns:cx2="http://schemas.microsoft.com/office/drawing/2015/10/21/chartex" xmlns:cx3="http://schemas.microsoft.com/office/drawing/2016/5/9/chartex" xmlns:cx4="http://schemas.microsoft.com/office/drawing/2016/5/10/chartex" xmlns:cx5="http://schemas.microsoft.com/office/drawing/2016/5/11/chartex" xmlns:cx6="http://schemas.microsoft.com/office/drawing/2016/5/12/chartex" xmlns:cx7="http://schemas.microsoft.com/office/drawing/2016/5/13/chartex" xmlns:cx8="http://schemas.microsoft.com/office/drawing/2016/5/14/chartex" xmlns:mc="http://schemas.openxmlformats.org/markup-compatibility/2006" xmlns:aink="http://schemas.microsoft.com/office/drawing/2016/ink" xmlns:am3d="http://schemas.microsoft.com/office/drawing/2017/model3d" xmlns:o="urn:schemas-microsoft-com:office:office" xmlns:oel="http://schemas.microsoft.com/office/2019/extlst" xmlns:r="http://schemas.openxmlformats.org/officeDocument/2006/relationships" xmlns:m="http://schemas.openxmlformats.org/officeDocument/2006/math" xmlns:v="urn:schemas-microsoft-com:vml" xmlns:wp14="http://schemas.microsoft.com/office/word/2010/wordprocessingDrawing" xmlns:wp="http://schemas.openxmlformats.org/drawingml/2006/wordprocessingDrawing" xmlns:w10="urn:schemas-microsoft-com:office:word" xmlns:w="http://schemas.openxmlformats.org/wordprocessingml/2006/main" xmlns:w14="http://schemas.microsoft.com/office/word/2010/wordml" xmlns:w15="http://schemas.microsoft.com/office/word/2012/wordml" xmlns:w16cex="http://schemas.microsoft.com/office/word/2018/wordml/cex" xmlns:w16cid="http://schemas.microsoft.com/office/word/2016/wordml/cid" xmlns:w16="http://schemas.microsoft.com/office/word/2018/wordml" xmlns:w16du="http://schemas.microsoft.com/office/word/2023/wordml/word16du" xmlns:w16sdtdh="http://schemas.microsoft.com/office/word/2020/wordml/sdtdatahash" xmlns:w16se="http://schemas.microsoft.com/office/word/2015/wordml/symex" xmlns:wpg="http://schemas.microsoft.com/office/word/2010/wordprocessingGroup" xmlns:wpi="http://schemas.microsoft.com/office/word/2010/wordprocessingInk" xmlns:wne="http://schemas.microsoft.com/office/word/2006/wordml" xmlns:wps="http://schemas.microsoft.com/office/word/2010/wordprocessingShape" mc:Ignorable="w14 w15 w16se w16cid w16 w16cex w16sdtdh w16du wp14">
   <w:sdt>
     <w:sdtPr>
       <w:id w:val="-747578550"/>
@@ -28490,7 +28730,7 @@
 </file>
 
 <file path=word/header3.xml><?xml version="1.0" encoding="utf-8"?>
-<w:hdr xmlns:wpc="http://schemas.microsoft.com/office/word/2010/wordprocessingCanvas" xmlns:cx="http://schemas.microsoft.com/office/drawing/2014/chartex" xmlns:cx1="http://schemas.microsoft.com/office/drawing/2015/9/8/chartex" xmlns:cx2="http://schemas.microsoft.com/office/drawing/2015/10/21/chartex" xmlns:cx3="http://schemas.microsoft.com/office/drawing/2016/5/9/chartex" xmlns:cx4="http://schemas.microsoft.com/office/drawing/2016/5/10/chartex" xmlns:cx5="http://schemas.microsoft.com/office/drawing/2016/5/11/chartex" xmlns:cx6="http://schemas.microsoft.com/office/drawing/2016/5/12/chartex" xmlns:cx7="http://schemas.microsoft.com/office/drawing/2016/5/13/chartex" xmlns:cx8="http://schemas.microsoft.com/office/drawing/2016/5/14/chartex" xmlns:mc="http://schemas.openxmlformats.org/markup-compatibility/2006" xmlns:aink="http://schemas.microsoft.com/office/drawing/2016/ink" xmlns:am3d="http://schemas.microsoft.com/office/drawing/2017/model3d" xmlns:o="urn:schemas-microsoft-com:office:office" xmlns:r="http://schemas.openxmlformats.org/officeDocument/2006/relationships" xmlns:m="http://schemas.openxmlformats.org/officeDocument/2006/math" xmlns:v="urn:schemas-microsoft-com:vml" xmlns:wp14="http://schemas.microsoft.com/office/word/2010/wordprocessingDrawing" xmlns:wp="http://schemas.openxmlformats.org/drawingml/2006/wordprocessingDrawing" xmlns:w10="urn:schemas-microsoft-com:office:word" xmlns:w="http://schemas.openxmlformats.org/wordprocessingml/2006/main" xmlns:w14="http://schemas.microsoft.com/office/word/2010/wordml" xmlns:w15="http://schemas.microsoft.com/office/word/2012/wordml" xmlns:w16cid="http://schemas.microsoft.com/office/word/2016/wordml/cid" xmlns:w16se="http://schemas.microsoft.com/office/word/2015/wordml/symex" xmlns:wpg="http://schemas.microsoft.com/office/word/2010/wordprocessingGroup" xmlns:wpi="http://schemas.microsoft.com/office/word/2010/wordprocessingInk" xmlns:wne="http://schemas.microsoft.com/office/word/2006/wordml" xmlns:wps="http://schemas.microsoft.com/office/word/2010/wordprocessingShape" mc:Ignorable="w14 w15 w16se w16cid wp14">
+<w:hdr xmlns:wpc="http://schemas.microsoft.com/office/word/2010/wordprocessingCanvas" xmlns:cx="http://schemas.microsoft.com/office/drawing/2014/chartex" xmlns:cx1="http://schemas.microsoft.com/office/drawing/2015/9/8/chartex" xmlns:cx2="http://schemas.microsoft.com/office/drawing/2015/10/21/chartex" xmlns:cx3="http://schemas.microsoft.com/office/drawing/2016/5/9/chartex" xmlns:cx4="http://schemas.microsoft.com/office/drawing/2016/5/10/chartex" xmlns:cx5="http://schemas.microsoft.com/office/drawing/2016/5/11/chartex" xmlns:cx6="http://schemas.microsoft.com/office/drawing/2016/5/12/chartex" xmlns:cx7="http://schemas.microsoft.com/office/drawing/2016/5/13/chartex" xmlns:cx8="http://schemas.microsoft.com/office/drawing/2016/5/14/chartex" xmlns:mc="http://schemas.openxmlformats.org/markup-compatibility/2006" xmlns:aink="http://schemas.microsoft.com/office/drawing/2016/ink" xmlns:am3d="http://schemas.microsoft.com/office/drawing/2017/model3d" xmlns:o="urn:schemas-microsoft-com:office:office" xmlns:oel="http://schemas.microsoft.com/office/2019/extlst" xmlns:r="http://schemas.openxmlformats.org/officeDocument/2006/relationships" xmlns:m="http://schemas.openxmlformats.org/officeDocument/2006/math" xmlns:v="urn:schemas-microsoft-com:vml" xmlns:wp14="http://schemas.microsoft.com/office/word/2010/wordprocessingDrawing" xmlns:wp="http://schemas.openxmlformats.org/drawingml/2006/wordprocessingDrawing" xmlns:w10="urn:schemas-microsoft-com:office:word" xmlns:w="http://schemas.openxmlformats.org/wordprocessingml/2006/main" xmlns:w14="http://schemas.microsoft.com/office/word/2010/wordml" xmlns:w15="http://schemas.microsoft.com/office/word/2012/wordml" xmlns:w16cex="http://schemas.microsoft.com/office/word/2018/wordml/cex" xmlns:w16cid="http://schemas.microsoft.com/office/word/2016/wordml/cid" xmlns:w16="http://schemas.microsoft.com/office/word/2018/wordml" xmlns:w16du="http://schemas.microsoft.com/office/word/2023/wordml/word16du" xmlns:w16sdtdh="http://schemas.microsoft.com/office/word/2020/wordml/sdtdatahash" xmlns:w16se="http://schemas.microsoft.com/office/word/2015/wordml/symex" xmlns:wpg="http://schemas.microsoft.com/office/word/2010/wordprocessingGroup" xmlns:wpi="http://schemas.microsoft.com/office/word/2010/wordprocessingInk" xmlns:wne="http://schemas.microsoft.com/office/word/2006/wordml" xmlns:wps="http://schemas.microsoft.com/office/word/2010/wordprocessingShape" mc:Ignorable="w14 w15 w16se w16cid w16 w16cex w16sdtdh w16du wp14">
   <w:sdt>
     <w:sdtPr>
       <w:id w:val="-1212647906"/>
@@ -28564,7 +28804,7 @@
 </file>
 
 <file path=word/numbering.xml><?xml version="1.0" encoding="utf-8"?>
-<w:numbering xmlns:wpc="http://schemas.microsoft.com/office/word/2010/wordprocessingCanvas" xmlns:cx="http://schemas.microsoft.com/office/drawing/2014/chartex" xmlns:cx1="http://schemas.microsoft.com/office/drawing/2015/9/8/chartex" xmlns:cx2="http://schemas.microsoft.com/office/drawing/2015/10/21/chartex" xmlns:cx3="http://schemas.microsoft.com/office/drawing/2016/5/9/chartex" xmlns:cx4="http://schemas.microsoft.com/office/drawing/2016/5/10/chartex" xmlns:cx5="http://schemas.microsoft.com/office/drawing/2016/5/11/chartex" xmlns:cx6="http://schemas.microsoft.com/office/drawing/2016/5/12/chartex" xmlns:cx7="http://schemas.microsoft.com/office/drawing/2016/5/13/chartex" xmlns:cx8="http://schemas.microsoft.com/office/drawing/2016/5/14/chartex" xmlns:mc="http://schemas.openxmlformats.org/markup-compatibility/2006" xmlns:aink="http://schemas.microsoft.com/office/drawing/2016/ink" xmlns:am3d="http://schemas.microsoft.com/office/drawing/2017/model3d" xmlns:o="urn:schemas-microsoft-com:office:office" xmlns:r="http://schemas.openxmlformats.org/officeDocument/2006/relationships" xmlns:m="http://schemas.openxmlformats.org/officeDocument/2006/math" xmlns:v="urn:schemas-microsoft-com:vml" xmlns:wp14="http://schemas.microsoft.com/office/word/2010/wordprocessingDrawing" xmlns:wp="http://schemas.openxmlformats.org/drawingml/2006/wordprocessingDrawing" xmlns:w10="urn:schemas-microsoft-com:office:word" xmlns:w="http://schemas.openxmlformats.org/wordprocessingml/2006/main" xmlns:w14="http://schemas.microsoft.com/office/word/2010/wordml" xmlns:w15="http://schemas.microsoft.com/office/word/2012/wordml" xmlns:w16cid="http://schemas.microsoft.com/office/word/2016/wordml/cid" xmlns:w16se="http://schemas.microsoft.com/office/word/2015/wordml/symex" xmlns:wpg="http://schemas.microsoft.com/office/word/2010/wordprocessingGroup" xmlns:wpi="http://schemas.microsoft.com/office/word/2010/wordprocessingInk" xmlns:wne="http://schemas.microsoft.com/office/word/2006/wordml" xmlns:wps="http://schemas.microsoft.com/office/word/2010/wordprocessingShape" mc:Ignorable="w14 w15 w16se w16cid wp14">
+<w:numbering xmlns:wpc="http://schemas.microsoft.com/office/word/2010/wordprocessingCanvas" xmlns:cx="http://schemas.microsoft.com/office/drawing/2014/chartex" xmlns:cx1="http://schemas.microsoft.com/office/drawing/2015/9/8/chartex" xmlns:cx2="http://schemas.microsoft.com/office/drawing/2015/10/21/chartex" xmlns:cx3="http://schemas.microsoft.com/office/drawing/2016/5/9/chartex" xmlns:cx4="http://schemas.microsoft.com/office/drawing/2016/5/10/chartex" xmlns:cx5="http://schemas.microsoft.com/office/drawing/2016/5/11/chartex" xmlns:cx6="http://schemas.microsoft.com/office/drawing/2016/5/12/chartex" xmlns:cx7="http://schemas.microsoft.com/office/drawing/2016/5/13/chartex" xmlns:cx8="http://schemas.microsoft.com/office/drawing/2016/5/14/chartex" xmlns:mc="http://schemas.openxmlformats.org/markup-compatibility/2006" xmlns:aink="http://schemas.microsoft.com/office/drawing/2016/ink" xmlns:am3d="http://schemas.microsoft.com/office/drawing/2017/model3d" xmlns:o="urn:schemas-microsoft-com:office:office" xmlns:oel="http://schemas.microsoft.com/office/2019/extlst" xmlns:r="http://schemas.openxmlformats.org/officeDocument/2006/relationships" xmlns:m="http://schemas.openxmlformats.org/officeDocument/2006/math" xmlns:v="urn:schemas-microsoft-com:vml" xmlns:wp14="http://schemas.microsoft.com/office/word/2010/wordprocessingDrawing" xmlns:wp="http://schemas.openxmlformats.org/drawingml/2006/wordprocessingDrawing" xmlns:w10="urn:schemas-microsoft-com:office:word" xmlns:w="http://schemas.openxmlformats.org/wordprocessingml/2006/main" xmlns:w14="http://schemas.microsoft.com/office/word/2010/wordml" xmlns:w15="http://schemas.microsoft.com/office/word/2012/wordml" xmlns:w16cex="http://schemas.microsoft.com/office/word/2018/wordml/cex" xmlns:w16cid="http://schemas.microsoft.com/office/word/2016/wordml/cid" xmlns:w16="http://schemas.microsoft.com/office/word/2018/wordml" xmlns:w16du="http://schemas.microsoft.com/office/word/2023/wordml/word16du" xmlns:w16sdtdh="http://schemas.microsoft.com/office/word/2020/wordml/sdtdatahash" xmlns:w16se="http://schemas.microsoft.com/office/word/2015/wordml/symex" xmlns:wpg="http://schemas.microsoft.com/office/word/2010/wordprocessingGroup" xmlns:wpi="http://schemas.microsoft.com/office/word/2010/wordprocessingInk" xmlns:wne="http://schemas.microsoft.com/office/word/2006/wordml" xmlns:wps="http://schemas.microsoft.com/office/word/2010/wordprocessingShape" mc:Ignorable="w14 w15 w16se w16cid w16 w16cex w16sdtdh w16du wp14">
   <w:abstractNum w:abstractNumId="0" w15:restartNumberingAfterBreak="0">
     <w:nsid w:val="01D02B9B"/>
     <w:multiLevelType w:val="hybridMultilevel"/>
@@ -36349,43 +36589,43 @@
       </w:rPr>
     </w:lvl>
   </w:abstractNum>
-  <w:num w:numId="1">
+  <w:num w:numId="1" w16cid:durableId="1848984717">
     <w:abstractNumId w:val="3"/>
   </w:num>
-  <w:num w:numId="2">
+  <w:num w:numId="2" w16cid:durableId="1252153950">
     <w:abstractNumId w:val="67"/>
   </w:num>
-  <w:num w:numId="3">
+  <w:num w:numId="3" w16cid:durableId="544220993">
     <w:abstractNumId w:val="1"/>
   </w:num>
-  <w:num w:numId="4">
+  <w:num w:numId="4" w16cid:durableId="1473909576">
     <w:abstractNumId w:val="25"/>
   </w:num>
-  <w:num w:numId="5">
+  <w:num w:numId="5" w16cid:durableId="412901345">
     <w:abstractNumId w:val="37"/>
   </w:num>
-  <w:num w:numId="6">
+  <w:num w:numId="6" w16cid:durableId="745879536">
     <w:abstractNumId w:val="31"/>
   </w:num>
-  <w:num w:numId="7">
+  <w:num w:numId="7" w16cid:durableId="430976544">
     <w:abstractNumId w:val="51"/>
   </w:num>
-  <w:num w:numId="8">
+  <w:num w:numId="8" w16cid:durableId="1356344287">
     <w:abstractNumId w:val="18"/>
   </w:num>
-  <w:num w:numId="9">
+  <w:num w:numId="9" w16cid:durableId="1655834711">
     <w:abstractNumId w:val="56"/>
   </w:num>
-  <w:num w:numId="10">
+  <w:num w:numId="10" w16cid:durableId="524296869">
     <w:abstractNumId w:val="14"/>
   </w:num>
-  <w:num w:numId="11">
+  <w:num w:numId="11" w16cid:durableId="2093232398">
     <w:abstractNumId w:val="34"/>
   </w:num>
-  <w:num w:numId="12">
+  <w:num w:numId="12" w16cid:durableId="1200703280">
     <w:abstractNumId w:val="26"/>
   </w:num>
-  <w:num w:numId="13">
+  <w:num w:numId="13" w16cid:durableId="892817170">
     <w:abstractNumId w:val="16"/>
     <w:lvlOverride w:ilvl="0">
       <w:startOverride w:val="1"/>
@@ -36415,7 +36655,7 @@
       <w:startOverride w:val="1"/>
     </w:lvlOverride>
   </w:num>
-  <w:num w:numId="14">
+  <w:num w:numId="14" w16cid:durableId="1295717698">
     <w:abstractNumId w:val="58"/>
     <w:lvlOverride w:ilvl="0">
       <w:startOverride w:val="1"/>
@@ -36445,7 +36685,7 @@
       <w:startOverride w:val="1"/>
     </w:lvlOverride>
   </w:num>
-  <w:num w:numId="15">
+  <w:num w:numId="15" w16cid:durableId="1344279510">
     <w:abstractNumId w:val="29"/>
     <w:lvlOverride w:ilvl="0">
       <w:startOverride w:val="1"/>
@@ -36475,172 +36715,172 @@
       <w:startOverride w:val="1"/>
     </w:lvlOverride>
   </w:num>
-  <w:num w:numId="16">
+  <w:num w:numId="16" w16cid:durableId="2086881189">
     <w:abstractNumId w:val="50"/>
   </w:num>
-  <w:num w:numId="17">
+  <w:num w:numId="17" w16cid:durableId="304817606">
     <w:abstractNumId w:val="41"/>
   </w:num>
-  <w:num w:numId="18">
+  <w:num w:numId="18" w16cid:durableId="758521244">
     <w:abstractNumId w:val="27"/>
   </w:num>
-  <w:num w:numId="19">
+  <w:num w:numId="19" w16cid:durableId="583996532">
     <w:abstractNumId w:val="55"/>
   </w:num>
-  <w:num w:numId="20">
+  <w:num w:numId="20" w16cid:durableId="341125683">
     <w:abstractNumId w:val="13"/>
   </w:num>
-  <w:num w:numId="21">
+  <w:num w:numId="21" w16cid:durableId="1413970779">
     <w:abstractNumId w:val="39"/>
   </w:num>
-  <w:num w:numId="22">
+  <w:num w:numId="22" w16cid:durableId="852887911">
     <w:abstractNumId w:val="47"/>
   </w:num>
-  <w:num w:numId="23">
+  <w:num w:numId="23" w16cid:durableId="810632236">
     <w:abstractNumId w:val="21"/>
   </w:num>
-  <w:num w:numId="24">
+  <w:num w:numId="24" w16cid:durableId="1721976059">
     <w:abstractNumId w:val="9"/>
   </w:num>
-  <w:num w:numId="25">
+  <w:num w:numId="25" w16cid:durableId="2098791786">
     <w:abstractNumId w:val="33"/>
   </w:num>
-  <w:num w:numId="26">
+  <w:num w:numId="26" w16cid:durableId="926813632">
     <w:abstractNumId w:val="54"/>
   </w:num>
-  <w:num w:numId="27">
+  <w:num w:numId="27" w16cid:durableId="916789417">
     <w:abstractNumId w:val="10"/>
   </w:num>
-  <w:num w:numId="28">
+  <w:num w:numId="28" w16cid:durableId="1586113342">
     <w:abstractNumId w:val="38"/>
   </w:num>
-  <w:num w:numId="29">
+  <w:num w:numId="29" w16cid:durableId="2041467424">
     <w:abstractNumId w:val="20"/>
   </w:num>
-  <w:num w:numId="30">
+  <w:num w:numId="30" w16cid:durableId="937373500">
     <w:abstractNumId w:val="45"/>
   </w:num>
-  <w:num w:numId="31">
+  <w:num w:numId="31" w16cid:durableId="1775784622">
     <w:abstractNumId w:val="22"/>
   </w:num>
-  <w:num w:numId="32">
+  <w:num w:numId="32" w16cid:durableId="982348312">
     <w:abstractNumId w:val="65"/>
   </w:num>
-  <w:num w:numId="33">
+  <w:num w:numId="33" w16cid:durableId="1830369475">
     <w:abstractNumId w:val="63"/>
   </w:num>
-  <w:num w:numId="34">
+  <w:num w:numId="34" w16cid:durableId="732698812">
     <w:abstractNumId w:val="49"/>
   </w:num>
-  <w:num w:numId="35">
+  <w:num w:numId="35" w16cid:durableId="839388094">
     <w:abstractNumId w:val="5"/>
   </w:num>
-  <w:num w:numId="36">
+  <w:num w:numId="36" w16cid:durableId="121850154">
     <w:abstractNumId w:val="2"/>
   </w:num>
-  <w:num w:numId="37">
+  <w:num w:numId="37" w16cid:durableId="1371761462">
     <w:abstractNumId w:val="30"/>
   </w:num>
-  <w:num w:numId="38">
+  <w:num w:numId="38" w16cid:durableId="1486894760">
     <w:abstractNumId w:val="46"/>
   </w:num>
-  <w:num w:numId="39">
+  <w:num w:numId="39" w16cid:durableId="1976639396">
     <w:abstractNumId w:val="52"/>
   </w:num>
-  <w:num w:numId="40">
+  <w:num w:numId="40" w16cid:durableId="548491229">
     <w:abstractNumId w:val="17"/>
   </w:num>
-  <w:num w:numId="41">
+  <w:num w:numId="41" w16cid:durableId="371878809">
     <w:abstractNumId w:val="48"/>
   </w:num>
-  <w:num w:numId="42">
+  <w:num w:numId="42" w16cid:durableId="1125274118">
     <w:abstractNumId w:val="61"/>
   </w:num>
-  <w:num w:numId="43">
+  <w:num w:numId="43" w16cid:durableId="1682660312">
     <w:abstractNumId w:val="23"/>
   </w:num>
-  <w:num w:numId="44">
+  <w:num w:numId="44" w16cid:durableId="1761874458">
     <w:abstractNumId w:val="4"/>
   </w:num>
-  <w:num w:numId="45">
+  <w:num w:numId="45" w16cid:durableId="2136562864">
     <w:abstractNumId w:val="60"/>
   </w:num>
-  <w:num w:numId="46">
+  <w:num w:numId="46" w16cid:durableId="194198905">
     <w:abstractNumId w:val="36"/>
   </w:num>
-  <w:num w:numId="47">
+  <w:num w:numId="47" w16cid:durableId="1439134435">
     <w:abstractNumId w:val="11"/>
   </w:num>
-  <w:num w:numId="48">
+  <w:num w:numId="48" w16cid:durableId="1668361843">
     <w:abstractNumId w:val="24"/>
   </w:num>
-  <w:num w:numId="49">
+  <w:num w:numId="49" w16cid:durableId="285160476">
     <w:abstractNumId w:val="32"/>
   </w:num>
-  <w:num w:numId="50">
+  <w:num w:numId="50" w16cid:durableId="1173640894">
     <w:abstractNumId w:val="53"/>
   </w:num>
-  <w:num w:numId="51">
+  <w:num w:numId="51" w16cid:durableId="1804107764">
     <w:abstractNumId w:val="15"/>
   </w:num>
-  <w:num w:numId="52">
+  <w:num w:numId="52" w16cid:durableId="1651326123">
     <w:abstractNumId w:val="29"/>
   </w:num>
-  <w:num w:numId="53">
+  <w:num w:numId="53" w16cid:durableId="166410778">
     <w:abstractNumId w:val="58"/>
   </w:num>
-  <w:num w:numId="54">
+  <w:num w:numId="54" w16cid:durableId="1214654889">
     <w:abstractNumId w:val="16"/>
   </w:num>
-  <w:num w:numId="55">
+  <w:num w:numId="55" w16cid:durableId="411049417">
     <w:abstractNumId w:val="19"/>
   </w:num>
-  <w:num w:numId="56">
+  <w:num w:numId="56" w16cid:durableId="470369228">
     <w:abstractNumId w:val="62"/>
   </w:num>
-  <w:num w:numId="57">
+  <w:num w:numId="57" w16cid:durableId="2057462006">
     <w:abstractNumId w:val="40"/>
   </w:num>
-  <w:num w:numId="58">
+  <w:num w:numId="58" w16cid:durableId="1677152980">
     <w:abstractNumId w:val="57"/>
   </w:num>
-  <w:num w:numId="59">
+  <w:num w:numId="59" w16cid:durableId="540283654">
     <w:abstractNumId w:val="59"/>
   </w:num>
-  <w:num w:numId="60">
+  <w:num w:numId="60" w16cid:durableId="32004160">
     <w:abstractNumId w:val="64"/>
   </w:num>
-  <w:num w:numId="61">
+  <w:num w:numId="61" w16cid:durableId="1135214715">
     <w:abstractNumId w:val="7"/>
   </w:num>
-  <w:num w:numId="62">
+  <w:num w:numId="62" w16cid:durableId="1956404167">
     <w:abstractNumId w:val="66"/>
   </w:num>
-  <w:num w:numId="63">
+  <w:num w:numId="63" w16cid:durableId="1423188360">
     <w:abstractNumId w:val="0"/>
   </w:num>
-  <w:num w:numId="64">
+  <w:num w:numId="64" w16cid:durableId="712657729">
     <w:abstractNumId w:val="28"/>
   </w:num>
-  <w:num w:numId="65">
+  <w:num w:numId="65" w16cid:durableId="1586301669">
     <w:abstractNumId w:val="44"/>
   </w:num>
-  <w:num w:numId="66">
+  <w:num w:numId="66" w16cid:durableId="338390369">
     <w:abstractNumId w:val="8"/>
   </w:num>
-  <w:num w:numId="67">
+  <w:num w:numId="67" w16cid:durableId="708143274">
     <w:abstractNumId w:val="42"/>
   </w:num>
-  <w:num w:numId="68">
+  <w:num w:numId="68" w16cid:durableId="18316779">
     <w:abstractNumId w:val="43"/>
   </w:num>
-  <w:num w:numId="69">
+  <w:num w:numId="69" w16cid:durableId="1651712661">
     <w:abstractNumId w:val="12"/>
   </w:num>
-  <w:num w:numId="70">
+  <w:num w:numId="70" w16cid:durableId="980421507">
     <w:abstractNumId w:val="35"/>
   </w:num>
-  <w:num w:numId="71">
+  <w:num w:numId="71" w16cid:durableId="1208565900">
     <w:abstractNumId w:val="6"/>
   </w:num>
   <w:numIdMacAtCleanup w:val="68"/>
@@ -36648,7 +36888,7 @@
 </file>
 
 <file path=word/styles.xml><?xml version="1.0" encoding="utf-8"?>
-<w:styles xmlns:mc="http://schemas.openxmlformats.org/markup-compatibility/2006" xmlns:r="http://schemas.openxmlformats.org/officeDocument/2006/relationships" xmlns:w="http://schemas.openxmlformats.org/wordprocessingml/2006/main" xmlns:w14="http://schemas.microsoft.com/office/word/2010/wordml" xmlns:w15="http://schemas.microsoft.com/office/word/2012/wordml" xmlns:w16cid="http://schemas.microsoft.com/office/word/2016/wordml/cid" xmlns:w16se="http://schemas.microsoft.com/office/word/2015/wordml/symex" mc:Ignorable="w14 w15 w16se w16cid">
+<w:styles xmlns:mc="http://schemas.openxmlformats.org/markup-compatibility/2006" xmlns:r="http://schemas.openxmlformats.org/officeDocument/2006/relationships" xmlns:w="http://schemas.openxmlformats.org/wordprocessingml/2006/main" xmlns:w14="http://schemas.microsoft.com/office/word/2010/wordml" xmlns:w15="http://schemas.microsoft.com/office/word/2012/wordml" xmlns:w16cex="http://schemas.microsoft.com/office/word/2018/wordml/cex" xmlns:w16cid="http://schemas.microsoft.com/office/word/2016/wordml/cid" xmlns:w16="http://schemas.microsoft.com/office/word/2018/wordml" xmlns:w16du="http://schemas.microsoft.com/office/word/2023/wordml/word16du" xmlns:w16sdtdh="http://schemas.microsoft.com/office/word/2020/wordml/sdtdatahash" xmlns:w16se="http://schemas.microsoft.com/office/word/2015/wordml/symex" mc:Ignorable="w14 w15 w16se w16cid w16 w16cex w16sdtdh w16du">
   <w:docDefaults>
     <w:rPrDefault>
       <w:rPr>
@@ -36664,7 +36904,7 @@
       </w:pPr>
     </w:pPrDefault>
   </w:docDefaults>
-  <w:latentStyles w:defLockedState="0" w:defUIPriority="99" w:defSemiHidden="0" w:defUnhideWhenUsed="0" w:defQFormat="0" w:count="375">
+  <w:latentStyles w:defLockedState="0" w:defUIPriority="99" w:defSemiHidden="0" w:defUnhideWhenUsed="0" w:defQFormat="0" w:count="376">
     <w:lsdException w:name="Normal" w:uiPriority="0" w:qFormat="1"/>
     <w:lsdException w:name="heading 1" w:uiPriority="9" w:qFormat="1"/>
     <w:lsdException w:name="heading 2" w:semiHidden="1" w:uiPriority="9" w:unhideWhenUsed="1" w:qFormat="1"/>
@@ -37040,6 +37280,7 @@
     <w:lsdException w:name="Smart Hyperlink" w:semiHidden="1" w:unhideWhenUsed="1"/>
     <w:lsdException w:name="Hashtag" w:semiHidden="1" w:unhideWhenUsed="1"/>
     <w:lsdException w:name="Unresolved Mention" w:semiHidden="1" w:unhideWhenUsed="1"/>
+    <w:lsdException w:name="Smart Link" w:semiHidden="1" w:unhideWhenUsed="1"/>
   </w:latentStyles>
   <w:style w:type="paragraph" w:default="1" w:styleId="Normal">
     <w:name w:val="Normal"/>
@@ -37096,7 +37337,6 @@
   <w:style w:type="character" w:default="1" w:styleId="Fontepargpadro">
     <w:name w:val="Default Paragraph Font"/>
     <w:uiPriority w:val="1"/>
-    <w:semiHidden/>
     <w:unhideWhenUsed/>
   </w:style>
   <w:style w:type="table" w:default="1" w:styleId="Tabelanormal">
@@ -41268,6 +41508,19 @@
 </file>
 
 <file path=customXml/item1.xml><?xml version="1.0" encoding="utf-8"?>
+<b:Sources xmlns:b="http://schemas.openxmlformats.org/officeDocument/2006/bibliography" xmlns="http://schemas.openxmlformats.org/officeDocument/2006/bibliography" SelectedStyle="\APA.XSL" StyleName="APA"/>
+</file>
+
+<file path=customXml/item2.xml><?xml version="1.0" encoding="utf-8"?>
+<?mso-contentType ?>
+<FormTemplates xmlns="http://schemas.microsoft.com/sharepoint/v3/contenttype/forms">
+  <Display>DocumentLibraryForm</Display>
+  <Edit>DocumentLibraryForm</Edit>
+  <New>DocumentLibraryForm</New>
+</FormTemplates>
+</file>
+
+<file path=customXml/item3.xml><?xml version="1.0" encoding="utf-8"?>
 <ct:contentTypeSchema xmlns:ct="http://schemas.microsoft.com/office/2006/metadata/contentType" xmlns:ma="http://schemas.microsoft.com/office/2006/metadata/properties/metaAttributes" ct:_="" ma:_="" ma:contentTypeName="Documento" ma:contentTypeID="0x01010082F0508FC22E0443AF197709F097DFD8" ma:contentTypeVersion="12" ma:contentTypeDescription="Crie um novo documento." ma:contentTypeScope="" ma:versionID="cb36accf5e4aef349d47c458616a000c">
   <xsd:schema xmlns:xsd="http://www.w3.org/2001/XMLSchema" xmlns:xs="http://www.w3.org/2001/XMLSchema" xmlns:p="http://schemas.microsoft.com/office/2006/metadata/properties" xmlns:ns2="fcfc36f5-5a2f-4c50-8b8f-7d4447229359" xmlns:ns3="8e4b878d-87ff-4f9f-9750-9936cb4d760b" targetNamespace="http://schemas.microsoft.com/office/2006/metadata/properties" ma:root="true" ma:fieldsID="c0eedc83e72454359df4dc9502869bf3" ns2:_="" ns3:_="">
     <xsd:import namespace="fcfc36f5-5a2f-4c50-8b8f-7d4447229359"/>
@@ -41468,20 +41721,23 @@
 </ct:contentTypeSchema>
 </file>
 
-<file path=customXml/item2.xml><?xml version="1.0" encoding="utf-8"?>
-<?mso-contentType ?>
-<FormTemplates xmlns="http://schemas.microsoft.com/sharepoint/v3/contenttype/forms">
-  <Display>DocumentLibraryForm</Display>
-  <Edit>DocumentLibraryForm</Edit>
-  <New>DocumentLibraryForm</New>
-</FormTemplates>
+<file path=customXml/itemProps1.xml><?xml version="1.0" encoding="utf-8"?>
+<ds:datastoreItem xmlns:ds="http://schemas.openxmlformats.org/officeDocument/2006/customXml" ds:itemID="{9CB283C0-91A0-470C-8A87-C2436658FC1A}">
+  <ds:schemaRefs>
+    <ds:schemaRef ds:uri="http://schemas.openxmlformats.org/officeDocument/2006/bibliography"/>
+  </ds:schemaRefs>
+</ds:datastoreItem>
 </file>
 
-<file path=customXml/item3.xml><?xml version="1.0" encoding="utf-8"?>
-<b:Sources xmlns:b="http://schemas.openxmlformats.org/officeDocument/2006/bibliography" xmlns="http://schemas.openxmlformats.org/officeDocument/2006/bibliography" SelectedStyle="\APA.XSL" StyleName="APA"/>
+<file path=customXml/itemProps2.xml><?xml version="1.0" encoding="utf-8"?>
+<ds:datastoreItem xmlns:ds="http://schemas.openxmlformats.org/officeDocument/2006/customXml" ds:itemID="{C818D86C-7EF3-4737-8ADC-66A934A66FCB}">
+  <ds:schemaRefs>
+    <ds:schemaRef ds:uri="http://schemas.microsoft.com/sharepoint/v3/contenttype/forms"/>
+  </ds:schemaRefs>
+</ds:datastoreItem>
 </file>
 
-<file path=customXml/itemProps1.xml><?xml version="1.0" encoding="utf-8"?>
+<file path=customXml/itemProps3.xml><?xml version="1.0" encoding="utf-8"?>
 <ds:datastoreItem xmlns:ds="http://schemas.openxmlformats.org/officeDocument/2006/customXml" ds:itemID="{F50E3291-1B58-4B06-AFA9-95022FC8FE02}">
   <ds:schemaRefs>
     <ds:schemaRef ds:uri="http://schemas.microsoft.com/office/2006/metadata/contentType"/>
@@ -41498,20 +41754,4 @@
     <ds:schemaRef ds:uri="http://schemas.microsoft.com/internal/obd"/>
   </ds:schemaRefs>
 </ds:datastoreItem>
-</file>
-
-<file path=customXml/itemProps2.xml><?xml version="1.0" encoding="utf-8"?>
-<ds:datastoreItem xmlns:ds="http://schemas.openxmlformats.org/officeDocument/2006/customXml" ds:itemID="{C818D86C-7EF3-4737-8ADC-66A934A66FCB}">
-  <ds:schemaRefs>
-    <ds:schemaRef ds:uri="http://schemas.microsoft.com/sharepoint/v3/contenttype/forms"/>
-  </ds:schemaRefs>
-</ds:datastoreItem>
-</file>
-
-<file path=customXml/itemProps3.xml><?xml version="1.0" encoding="utf-8"?>
-<ds:datastoreItem xmlns:ds="http://schemas.openxmlformats.org/officeDocument/2006/customXml" ds:itemID="{9CB283C0-91A0-470C-8A87-C2436658FC1A}">
-  <ds:schemaRefs>
-    <ds:schemaRef ds:uri="http://schemas.openxmlformats.org/officeDocument/2006/bibliography"/>
-  </ds:schemaRefs>
-</ds:datastoreItem>
 </file>
</xml_diff>

<commit_message>
Add plano de exclusão de atividade
</commit_message>
<xml_diff>
--- a/relatório-yourself.docx
+++ b/relatório-yourself.docx
@@ -3940,27 +3940,7 @@
                 <w:sz w:val="24"/>
                 <w:szCs w:val="24"/>
               </w:rPr>
-              <w:t>Diag</w:t>
-            </w:r>
-            <w:r>
-              <w:rPr>
-                <w:rStyle w:val="Hyperlink"/>
-                <w:rFonts w:ascii="Arial" w:hAnsi="Arial" w:cs="Arial"/>
-                <w:noProof/>
-                <w:sz w:val="24"/>
-                <w:szCs w:val="24"/>
-              </w:rPr>
-              <w:t>r</w:t>
-            </w:r>
-            <w:r>
-              <w:rPr>
-                <w:rStyle w:val="Hyperlink"/>
-                <w:rFonts w:ascii="Arial" w:hAnsi="Arial" w:cs="Arial"/>
-                <w:noProof/>
-                <w:sz w:val="24"/>
-                <w:szCs w:val="24"/>
-              </w:rPr>
-              <w:t>amas</w:t>
+              <w:t>Diagramas</w:t>
             </w:r>
             <w:r>
               <w:rPr>
@@ -4066,27 +4046,7 @@
                 <w:sz w:val="24"/>
                 <w:szCs w:val="24"/>
               </w:rPr>
-              <w:t>Kan</w:t>
-            </w:r>
-            <w:r>
-              <w:rPr>
-                <w:rStyle w:val="Hyperlink"/>
-                <w:rFonts w:ascii="Arial" w:hAnsi="Arial" w:cs="Arial"/>
-                <w:noProof/>
-                <w:sz w:val="24"/>
-                <w:szCs w:val="24"/>
-              </w:rPr>
-              <w:t>b</w:t>
-            </w:r>
-            <w:r>
-              <w:rPr>
-                <w:rStyle w:val="Hyperlink"/>
-                <w:rFonts w:ascii="Arial" w:hAnsi="Arial" w:cs="Arial"/>
-                <w:noProof/>
-                <w:sz w:val="24"/>
-                <w:szCs w:val="24"/>
-              </w:rPr>
-              <w:t>an e Retrospectiva</w:t>
+              <w:t>Kanban e Retrospectiva</w:t>
             </w:r>
             <w:r>
               <w:rPr>
@@ -5730,17 +5690,7 @@
           <w:sz w:val="24"/>
           <w:szCs w:val="24"/>
         </w:rPr>
-        <w:t>O crescente desafio enfrentado por estudantes de diversas idades em manter a concentração e</w:t>
-      </w:r>
-      <w:bookmarkStart w:id="3" w:name="_GoBack"/>
-      <w:bookmarkEnd w:id="3"/>
-      <w:r>
-        <w:rPr>
-          <w:rFonts w:ascii="Arial" w:hAnsi="Arial" w:cs="Arial"/>
-          <w:sz w:val="24"/>
-          <w:szCs w:val="24"/>
-        </w:rPr>
-        <w:t xml:space="preserve"> a produtividade durante os estudos têm sido amplamente reconhecidos. Com a expansão da educação digital e a multiplicidade de distrações oferecidas pela tecnologia, torna-se cada vez mais difícil para os alunos gerenciarem seu tempo de forma eficaz. Neste contexto, o método Pomodoro surge como uma técnica amplamente reconhecida e eficaz para melhorar a concentração e a eficiência nos estudos, ao dividir o tempo de estudo em intervalos curtos e controlados, seguidos de breves pausas. </w:t>
+        <w:t xml:space="preserve">O crescente desafio enfrentado por estudantes de diversas idades em manter a concentração e a produtividade durante os estudos têm sido amplamente reconhecidos. Com a expansão da educação digital e a multiplicidade de distrações oferecidas pela tecnologia, torna-se cada vez mais difícil para os alunos gerenciarem seu tempo de forma eficaz. Neste contexto, o método Pomodoro surge como uma técnica amplamente reconhecida e eficaz para melhorar a concentração e a eficiência nos estudos, ao dividir o tempo de estudo em intervalos curtos e controlados, seguidos de breves pausas. </w:t>
       </w:r>
     </w:p>
     <w:p>
@@ -5891,7 +5841,7 @@
           <w:szCs w:val="24"/>
         </w:rPr>
       </w:pPr>
-      <w:bookmarkStart w:id="4" w:name="_Toc183530299"/>
+      <w:bookmarkStart w:id="3" w:name="_Toc183530299"/>
       <w:r>
         <w:rPr>
           <w:rFonts w:ascii="Arial" w:hAnsi="Arial" w:cs="Arial"/>
@@ -5902,7 +5852,7 @@
         <w:lastRenderedPageBreak/>
         <w:t>OBJETIVOS</w:t>
       </w:r>
-      <w:bookmarkEnd w:id="4"/>
+      <w:bookmarkEnd w:id="3"/>
     </w:p>
     <w:p>
       <w:pPr>
@@ -5939,7 +5889,7 @@
           <w:szCs w:val="24"/>
         </w:rPr>
       </w:pPr>
-      <w:bookmarkStart w:id="5" w:name="_Toc183530300"/>
+      <w:bookmarkStart w:id="4" w:name="_Toc183530300"/>
       <w:r>
         <w:rPr>
           <w:rFonts w:ascii="Arial" w:hAnsi="Arial" w:cs="Arial"/>
@@ -5949,7 +5899,7 @@
         </w:rPr>
         <w:t>Objetivos Gerais</w:t>
       </w:r>
-      <w:bookmarkEnd w:id="5"/>
+      <w:bookmarkEnd w:id="4"/>
     </w:p>
     <w:p>
       <w:pPr>
@@ -6005,7 +5955,7 @@
           <w:szCs w:val="24"/>
         </w:rPr>
       </w:pPr>
-      <w:bookmarkStart w:id="6" w:name="_Toc183530301"/>
+      <w:bookmarkStart w:id="5" w:name="_Toc183530301"/>
       <w:r>
         <w:rPr>
           <w:rFonts w:ascii="Arial" w:hAnsi="Arial" w:cs="Arial"/>
@@ -6015,7 +5965,7 @@
         </w:rPr>
         <w:t>Objetivos Específicos</w:t>
       </w:r>
-      <w:bookmarkEnd w:id="6"/>
+      <w:bookmarkEnd w:id="5"/>
     </w:p>
     <w:p>
       <w:pPr>
@@ -6326,7 +6276,7 @@
           <w:szCs w:val="24"/>
         </w:rPr>
       </w:pPr>
-      <w:bookmarkStart w:id="7" w:name="_Toc183530302"/>
+      <w:bookmarkStart w:id="6" w:name="_Toc183530302"/>
       <w:r>
         <w:rPr>
           <w:rFonts w:ascii="Arial" w:hAnsi="Arial" w:cs="Arial"/>
@@ -6337,7 +6287,7 @@
         <w:lastRenderedPageBreak/>
         <w:t>PRODUCT BACKLOG</w:t>
       </w:r>
-      <w:bookmarkEnd w:id="7"/>
+      <w:bookmarkEnd w:id="6"/>
     </w:p>
     <w:p>
       <w:pPr>
@@ -6926,7 +6876,7 @@
           <w:szCs w:val="24"/>
         </w:rPr>
       </w:pPr>
-      <w:bookmarkStart w:id="8" w:name="_Toc183530303"/>
+      <w:bookmarkStart w:id="7" w:name="_Toc183530303"/>
       <w:r>
         <w:rPr>
           <w:rFonts w:ascii="Arial" w:hAnsi="Arial" w:cs="Arial"/>
@@ -6936,7 +6886,7 @@
         </w:rPr>
         <w:t>REQUISITOS NÃO FUNCIONAIS</w:t>
       </w:r>
-      <w:bookmarkEnd w:id="8"/>
+      <w:bookmarkEnd w:id="7"/>
     </w:p>
     <w:p>
       <w:pPr>
@@ -7304,7 +7254,7 @@
           <w:lang w:val="en-US"/>
         </w:rPr>
       </w:pPr>
-      <w:bookmarkStart w:id="9" w:name="_Toc183530304"/>
+      <w:bookmarkStart w:id="8" w:name="_Toc183530304"/>
       <w:r>
         <w:rPr>
           <w:rFonts w:ascii="Arial" w:hAnsi="Arial" w:cs="Arial"/>
@@ -7316,7 +7266,7 @@
         <w:lastRenderedPageBreak/>
         <w:t>PREMISSAS</w:t>
       </w:r>
-      <w:bookmarkEnd w:id="9"/>
+      <w:bookmarkEnd w:id="8"/>
     </w:p>
     <w:p>
       <w:pPr>
@@ -7521,7 +7471,7 @@
           <w:lang w:val="en-US"/>
         </w:rPr>
       </w:pPr>
-      <w:bookmarkStart w:id="10" w:name="_Toc183530305"/>
+      <w:bookmarkStart w:id="9" w:name="_Toc183530305"/>
       <w:r>
         <w:rPr>
           <w:rFonts w:ascii="Arial" w:hAnsi="Arial" w:cs="Arial"/>
@@ -7533,7 +7483,7 @@
         <w:lastRenderedPageBreak/>
         <w:t>RESTRIÇÕES</w:t>
       </w:r>
-      <w:bookmarkEnd w:id="10"/>
+      <w:bookmarkEnd w:id="9"/>
     </w:p>
     <w:p>
       <w:pPr>
@@ -7673,7 +7623,7 @@
           <w:szCs w:val="24"/>
         </w:rPr>
       </w:pPr>
-      <w:bookmarkStart w:id="11" w:name="_Toc183530306"/>
+      <w:bookmarkStart w:id="10" w:name="_Toc183530306"/>
       <w:r>
         <w:rPr>
           <w:rFonts w:ascii="Arial" w:hAnsi="Arial" w:cs="Arial"/>
@@ -7683,7 +7633,7 @@
         </w:rPr>
         <w:t>RESTRIÇÕES PARA FUNCIONAMENTO</w:t>
       </w:r>
-      <w:bookmarkEnd w:id="11"/>
+      <w:bookmarkEnd w:id="10"/>
     </w:p>
     <w:p>
       <w:pPr>
@@ -7841,7 +7791,7 @@
           <w:szCs w:val="24"/>
         </w:rPr>
       </w:pPr>
-      <w:bookmarkStart w:id="12" w:name="_Toc183530307"/>
+      <w:bookmarkStart w:id="11" w:name="_Toc183530307"/>
       <w:r>
         <w:rPr>
           <w:rFonts w:ascii="Arial" w:hAnsi="Arial" w:cs="Arial"/>
@@ -7852,7 +7802,7 @@
         <w:lastRenderedPageBreak/>
         <w:t>ANÁLISE DE RISCOS DE UM PROJETO</w:t>
       </w:r>
-      <w:bookmarkEnd w:id="12"/>
+      <w:bookmarkEnd w:id="11"/>
     </w:p>
     <w:p>
       <w:pPr>
@@ -7954,7 +7904,7 @@
           <w:szCs w:val="24"/>
         </w:rPr>
       </w:pPr>
-      <w:bookmarkStart w:id="13" w:name="_Toc183530308"/>
+      <w:bookmarkStart w:id="12" w:name="_Toc183530308"/>
       <w:r>
         <w:rPr>
           <w:rFonts w:ascii="Arial" w:hAnsi="Arial" w:cs="Arial"/>
@@ -7964,7 +7914,7 @@
         </w:rPr>
         <w:t>Nível e Planos de Ação para os Riscos</w:t>
       </w:r>
-      <w:bookmarkEnd w:id="13"/>
+      <w:bookmarkEnd w:id="12"/>
     </w:p>
     <w:p>
       <w:pPr>
@@ -8086,7 +8036,7 @@
           <w:szCs w:val="24"/>
         </w:rPr>
       </w:pPr>
-      <w:bookmarkStart w:id="14" w:name="_Toc183530309"/>
+      <w:bookmarkStart w:id="13" w:name="_Toc183530309"/>
       <w:r>
         <w:rPr>
           <w:rFonts w:ascii="Arial" w:hAnsi="Arial" w:cs="Arial"/>
@@ -8096,7 +8046,7 @@
         </w:rPr>
         <w:t>Planos de ação</w:t>
       </w:r>
-      <w:bookmarkEnd w:id="14"/>
+      <w:bookmarkEnd w:id="13"/>
       <w:r>
         <w:rPr>
           <w:rFonts w:ascii="Arial" w:hAnsi="Arial" w:cs="Arial"/>
@@ -8320,7 +8270,7 @@
           <w:szCs w:val="24"/>
         </w:rPr>
       </w:pPr>
-      <w:bookmarkStart w:id="15" w:name="_Toc183530310"/>
+      <w:bookmarkStart w:id="14" w:name="_Toc183530310"/>
       <w:r>
         <w:rPr>
           <w:rFonts w:ascii="Arial" w:hAnsi="Arial" w:cs="Arial"/>
@@ -8331,7 +8281,7 @@
         <w:lastRenderedPageBreak/>
         <w:t>SPRINTS</w:t>
       </w:r>
-      <w:bookmarkEnd w:id="15"/>
+      <w:bookmarkEnd w:id="14"/>
     </w:p>
     <w:p>
       <w:pPr>
@@ -8368,7 +8318,7 @@
           <w:szCs w:val="24"/>
         </w:rPr>
       </w:pPr>
-      <w:bookmarkStart w:id="16" w:name="_Toc183530311"/>
+      <w:bookmarkStart w:id="15" w:name="_Toc183530311"/>
       <w:r>
         <w:rPr>
           <w:rFonts w:ascii="Arial" w:hAnsi="Arial" w:cs="Arial"/>
@@ -8378,7 +8328,7 @@
         </w:rPr>
         <w:t>Primeiro Sprint</w:t>
       </w:r>
-      <w:bookmarkEnd w:id="16"/>
+      <w:bookmarkEnd w:id="15"/>
     </w:p>
     <w:p>
       <w:pPr>
@@ -9194,7 +9144,7 @@
           <w:szCs w:val="24"/>
         </w:rPr>
       </w:pPr>
-      <w:bookmarkStart w:id="17" w:name="_Toc183530312"/>
+      <w:bookmarkStart w:id="16" w:name="_Toc183530312"/>
       <w:proofErr w:type="spellStart"/>
       <w:r>
         <w:rPr>
@@ -9215,7 +9165,7 @@
         </w:rPr>
         <w:t xml:space="preserve"> Backlog</w:t>
       </w:r>
-      <w:bookmarkEnd w:id="17"/>
+      <w:bookmarkEnd w:id="16"/>
     </w:p>
     <w:p>
       <w:pPr>
@@ -9268,7 +9218,7 @@
           <w:szCs w:val="24"/>
         </w:rPr>
       </w:pPr>
-      <w:bookmarkStart w:id="18" w:name="_Toc183530313"/>
+      <w:bookmarkStart w:id="17" w:name="_Toc183530313"/>
       <w:r>
         <w:rPr>
           <w:rFonts w:ascii="Arial" w:hAnsi="Arial" w:cs="Arial"/>
@@ -9278,7 +9228,7 @@
         </w:rPr>
         <w:t>Sprint Backlog</w:t>
       </w:r>
-      <w:bookmarkEnd w:id="18"/>
+      <w:bookmarkEnd w:id="17"/>
     </w:p>
     <w:p>
       <w:pPr>
@@ -9346,7 +9296,7 @@
           <w:szCs w:val="24"/>
         </w:rPr>
       </w:pPr>
-      <w:bookmarkStart w:id="19" w:name="_Toc183530314"/>
+      <w:bookmarkStart w:id="18" w:name="_Toc183530314"/>
       <w:proofErr w:type="spellStart"/>
       <w:r>
         <w:rPr>
@@ -9368,7 +9318,7 @@
         </w:rPr>
         <w:t xml:space="preserve"> Down Chart</w:t>
       </w:r>
-      <w:bookmarkEnd w:id="19"/>
+      <w:bookmarkEnd w:id="18"/>
     </w:p>
     <w:p>
       <w:pPr>
@@ -9418,7 +9368,7 @@
           <w:szCs w:val="24"/>
         </w:rPr>
       </w:pPr>
-      <w:bookmarkStart w:id="20" w:name="_Toc183530315"/>
+      <w:bookmarkStart w:id="19" w:name="_Toc183530315"/>
       <w:r>
         <w:rPr>
           <w:rFonts w:ascii="Arial" w:hAnsi="Arial" w:cs="Arial"/>
@@ -9429,7 +9379,7 @@
         <w:lastRenderedPageBreak/>
         <w:t>Diagramas</w:t>
       </w:r>
-      <w:bookmarkEnd w:id="20"/>
+      <w:bookmarkEnd w:id="19"/>
     </w:p>
     <w:p>
       <w:pPr>
@@ -9442,7 +9392,7 @@
           <w:szCs w:val="24"/>
         </w:rPr>
       </w:pPr>
-      <w:bookmarkStart w:id="21" w:name="_Toc183530316"/>
+      <w:bookmarkStart w:id="20" w:name="_Toc183530316"/>
       <w:r>
         <w:rPr>
           <w:rFonts w:ascii="Arial" w:hAnsi="Arial" w:cs="Arial"/>
@@ -9508,7 +9458,7 @@
           </wp:inline>
         </w:drawing>
       </w:r>
-      <w:bookmarkEnd w:id="21"/>
+      <w:bookmarkEnd w:id="20"/>
     </w:p>
     <w:tbl>
       <w:tblPr>
@@ -12974,6 +12924,7 @@
                 <w:sz w:val="24"/>
                 <w:szCs w:val="24"/>
               </w:rPr>
+              <w:lastRenderedPageBreak/>
               <w:t>PRÉ-CONDIÇÕES</w:t>
             </w:r>
           </w:p>
@@ -17838,7 +17789,7 @@
           <w:szCs w:val="24"/>
         </w:rPr>
       </w:pPr>
-      <w:bookmarkStart w:id="22" w:name="_Toc183530317"/>
+      <w:bookmarkStart w:id="21" w:name="_Toc183530317"/>
       <w:proofErr w:type="spellStart"/>
       <w:r>
         <w:rPr>
@@ -17868,7 +17819,7 @@
         </w:rPr>
         <w:t>Retrospectiva</w:t>
       </w:r>
-      <w:bookmarkEnd w:id="22"/>
+      <w:bookmarkEnd w:id="21"/>
     </w:p>
     <w:p>
       <w:pPr>
@@ -19122,7 +19073,6 @@
           <w:rFonts w:ascii="Arial" w:hAnsi="Arial" w:cs="Arial"/>
           <w:sz w:val="24"/>
           <w:szCs w:val="24"/>
-          <w:lang w:val="en-US"/>
         </w:rPr>
       </w:pPr>
       <w:r>
@@ -19131,7 +19081,6 @@
           <w:b/>
           <w:sz w:val="24"/>
           <w:szCs w:val="24"/>
-          <w:lang w:val="en-US"/>
         </w:rPr>
         <w:t>Sprint Backlog</w:t>
       </w:r>
@@ -19727,7 +19676,7 @@
               </wp:inline>
             </w:drawing>
           </mc:Choice>
-          <mc:Fallback xmlns:w16sdtdh="http://schemas.microsoft.com/office/word/2020/wordml/sdtdatahash" xmlns:w16du="http://schemas.microsoft.com/office/word/2023/wordml/word16du" xmlns:w16="http://schemas.microsoft.com/office/word/2018/wordml" xmlns:w16cex="http://schemas.microsoft.com/office/word/2018/wordml/cex" xmlns:oel="http://schemas.microsoft.com/office/2019/extlst">
+          <mc:Fallback xmlns:oel="http://schemas.microsoft.com/office/2019/extlst" xmlns:w16cex="http://schemas.microsoft.com/office/word/2018/wordml/cex" xmlns:w16="http://schemas.microsoft.com/office/word/2018/wordml" xmlns:w16du="http://schemas.microsoft.com/office/word/2023/wordml/word16du" xmlns:w16sdtdh="http://schemas.microsoft.com/office/word/2020/wordml/sdtdatahash">
             <w:pict>
               <v:rect w14:anchorId="7827A6F0" id="Retângulo 10" o:spid="_x0000_s1026" alt="image.png" style="width:24.3pt;height:24.3pt;visibility:visible;mso-wrap-style:square;mso-left-percent:-10001;mso-top-percent:-10001;mso-position-horizontal:absolute;mso-position-horizontal-relative:char;mso-position-vertical:absolute;mso-position-vertical-relative:line;mso-left-percent:-10001;mso-top-percent:-10001;v-text-anchor:top" o:gfxdata="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" filled="f" stroked="f">
                 <o:lock v:ext="edit" aspectratio="t"/>
@@ -20334,7 +20283,7 @@
               </wp:inline>
             </w:drawing>
           </mc:Choice>
-          <mc:Fallback xmlns:w16sdtdh="http://schemas.microsoft.com/office/word/2020/wordml/sdtdatahash" xmlns:w16du="http://schemas.microsoft.com/office/word/2023/wordml/word16du" xmlns:w16="http://schemas.microsoft.com/office/word/2018/wordml" xmlns:w16cex="http://schemas.microsoft.com/office/word/2018/wordml/cex" xmlns:oel="http://schemas.microsoft.com/office/2019/extlst">
+          <mc:Fallback xmlns:oel="http://schemas.microsoft.com/office/2019/extlst" xmlns:w16cex="http://schemas.microsoft.com/office/word/2018/wordml/cex" xmlns:w16="http://schemas.microsoft.com/office/word/2018/wordml" xmlns:w16du="http://schemas.microsoft.com/office/word/2023/wordml/word16du" xmlns:w16sdtdh="http://schemas.microsoft.com/office/word/2020/wordml/sdtdatahash">
             <w:pict>
               <v:rect w14:anchorId="029F886D" id="Retângulo 14" o:spid="_x0000_s1026" alt="image.png" style="width:24.3pt;height:24.3pt;visibility:visible;mso-wrap-style:square;mso-left-percent:-10001;mso-top-percent:-10001;mso-position-horizontal:absolute;mso-position-horizontal-relative:char;mso-position-vertical:absolute;mso-position-vertical-relative:line;mso-left-percent:-10001;mso-top-percent:-10001;v-text-anchor:top" o:gfxdata="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" filled="f" stroked="f">
                 <o:lock v:ext="edit" aspectratio="t"/>
@@ -20555,7 +20504,7 @@
               </wp:inline>
             </w:drawing>
           </mc:Choice>
-          <mc:Fallback xmlns:w16sdtdh="http://schemas.microsoft.com/office/word/2020/wordml/sdtdatahash" xmlns:w16du="http://schemas.microsoft.com/office/word/2023/wordml/word16du" xmlns:w16="http://schemas.microsoft.com/office/word/2018/wordml" xmlns:w16cex="http://schemas.microsoft.com/office/word/2018/wordml/cex" xmlns:oel="http://schemas.microsoft.com/office/2019/extlst">
+          <mc:Fallback xmlns:oel="http://schemas.microsoft.com/office/2019/extlst" xmlns:w16cex="http://schemas.microsoft.com/office/word/2018/wordml/cex" xmlns:w16="http://schemas.microsoft.com/office/word/2018/wordml" xmlns:w16du="http://schemas.microsoft.com/office/word/2023/wordml/word16du" xmlns:w16sdtdh="http://schemas.microsoft.com/office/word/2020/wordml/sdtdatahash">
             <w:pict>
               <v:rect w14:anchorId="35F92097" id="Retângulo 16" o:spid="_x0000_s1026" alt="image.png" style="width:24.3pt;height:24.3pt;visibility:visible;mso-wrap-style:square;mso-left-percent:-10001;mso-top-percent:-10001;mso-position-horizontal:absolute;mso-position-horizontal-relative:char;mso-position-vertical:absolute;mso-position-vertical-relative:line;mso-left-percent:-10001;mso-top-percent:-10001;v-text-anchor:top" o:gfxdata="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" filled="f" stroked="f">
                 <o:lock v:ext="edit" aspectratio="t"/>
@@ -21923,7 +21872,7 @@
                 <w:lang w:eastAsia="pt-BR"/>
               </w:rPr>
             </w:pPr>
-            <w:bookmarkStart w:id="23" w:name="_Hlk181974945"/>
+            <w:bookmarkStart w:id="22" w:name="_Hlk181974945"/>
             <w:r>
               <w:rPr>
                 <w:rFonts w:ascii="Arial" w:eastAsia="Times New Roman" w:hAnsi="Arial" w:cs="Arial"/>
@@ -24179,7 +24128,7 @@
         </w:rPr>
       </w:pPr>
     </w:p>
-    <w:bookmarkEnd w:id="23"/>
+    <w:bookmarkEnd w:id="22"/>
     <w:p>
       <w:pPr>
         <w:spacing w:after="0" w:line="240" w:lineRule="auto"/>
@@ -26750,6 +26699,1368 @@
     </w:p>
     <w:p>
       <w:pPr>
+        <w:spacing w:after="0" w:line="240" w:lineRule="auto"/>
+        <w:textAlignment w:val="baseline"/>
+        <w:rPr>
+          <w:rFonts w:ascii="Segoe UI" w:eastAsia="Times New Roman" w:hAnsi="Segoe UI" w:cs="Segoe UI"/>
+          <w:sz w:val="18"/>
+          <w:szCs w:val="18"/>
+          <w:lang w:eastAsia="pt-BR"/>
+        </w:rPr>
+      </w:pPr>
+    </w:p>
+    <w:p>
+      <w:pPr>
+        <w:spacing w:after="0" w:line="240" w:lineRule="auto"/>
+        <w:textAlignment w:val="baseline"/>
+        <w:rPr>
+          <w:rFonts w:ascii="Segoe UI" w:eastAsia="Times New Roman" w:hAnsi="Segoe UI" w:cs="Segoe UI"/>
+          <w:sz w:val="18"/>
+          <w:szCs w:val="18"/>
+          <w:lang w:eastAsia="pt-BR"/>
+        </w:rPr>
+      </w:pPr>
+    </w:p>
+    <w:p>
+      <w:pPr>
+        <w:spacing w:after="0" w:line="240" w:lineRule="auto"/>
+        <w:textAlignment w:val="baseline"/>
+        <w:rPr>
+          <w:rFonts w:ascii="Segoe UI" w:eastAsia="Times New Roman" w:hAnsi="Segoe UI" w:cs="Segoe UI"/>
+          <w:sz w:val="18"/>
+          <w:szCs w:val="18"/>
+          <w:lang w:eastAsia="pt-BR"/>
+        </w:rPr>
+      </w:pPr>
+      <w:r>
+        <w:rPr>
+          <w:rFonts w:ascii="Arial" w:eastAsia="Times New Roman" w:hAnsi="Arial" w:cs="Arial"/>
+          <w:sz w:val="24"/>
+          <w:szCs w:val="24"/>
+          <w:lang w:eastAsia="pt-BR"/>
+        </w:rPr>
+        <w:t> </w:t>
+      </w:r>
+    </w:p>
+    <w:tbl>
+      <w:tblPr>
+        <w:tblW w:w="8771" w:type="dxa"/>
+        <w:tblBorders>
+          <w:top w:val="outset" w:sz="6" w:space="0" w:color="auto"/>
+          <w:left w:val="outset" w:sz="6" w:space="0" w:color="auto"/>
+          <w:bottom w:val="outset" w:sz="6" w:space="0" w:color="auto"/>
+          <w:right w:val="outset" w:sz="6" w:space="0" w:color="auto"/>
+        </w:tblBorders>
+        <w:tblCellMar>
+          <w:left w:w="0" w:type="dxa"/>
+          <w:right w:w="0" w:type="dxa"/>
+        </w:tblCellMar>
+        <w:tblLook w:val="04A0" w:firstRow="1" w:lastRow="0" w:firstColumn="1" w:lastColumn="0" w:noHBand="0" w:noVBand="1"/>
+      </w:tblPr>
+      <w:tblGrid>
+        <w:gridCol w:w="2908"/>
+        <w:gridCol w:w="2924"/>
+        <w:gridCol w:w="2939"/>
+      </w:tblGrid>
+      <w:tr>
+        <w:trPr>
+          <w:trHeight w:val="300"/>
+        </w:trPr>
+        <w:tc>
+          <w:tcPr>
+            <w:tcW w:w="8771" w:type="dxa"/>
+            <w:gridSpan w:val="3"/>
+            <w:tcBorders>
+              <w:top w:val="single" w:sz="6" w:space="0" w:color="000000"/>
+              <w:left w:val="single" w:sz="6" w:space="0" w:color="000000"/>
+              <w:bottom w:val="single" w:sz="6" w:space="0" w:color="000000"/>
+              <w:right w:val="single" w:sz="6" w:space="0" w:color="000000"/>
+            </w:tcBorders>
+            <w:shd w:val="clear" w:color="auto" w:fill="F6C5AC"/>
+            <w:vAlign w:val="center"/>
+            <w:hideMark/>
+          </w:tcPr>
+          <w:p>
+            <w:pPr>
+              <w:spacing w:after="0" w:line="240" w:lineRule="auto"/>
+              <w:jc w:val="center"/>
+              <w:textAlignment w:val="baseline"/>
+              <w:rPr>
+                <w:rFonts w:ascii="Times New Roman" w:eastAsia="Times New Roman" w:hAnsi="Times New Roman" w:cs="Times New Roman"/>
+                <w:sz w:val="24"/>
+                <w:szCs w:val="24"/>
+                <w:lang w:eastAsia="pt-BR"/>
+              </w:rPr>
+            </w:pPr>
+            <w:r>
+              <w:rPr>
+                <w:rFonts w:ascii="Arial" w:eastAsia="Times New Roman" w:hAnsi="Arial" w:cs="Arial"/>
+                <w:sz w:val="28"/>
+                <w:szCs w:val="28"/>
+                <w:lang w:eastAsia="pt-BR"/>
+              </w:rPr>
+              <w:t xml:space="preserve">Plano de </w:t>
+            </w:r>
+            <w:r>
+              <w:rPr>
+                <w:rFonts w:ascii="Arial" w:eastAsia="Times New Roman" w:hAnsi="Arial" w:cs="Arial"/>
+                <w:sz w:val="28"/>
+                <w:szCs w:val="28"/>
+                <w:lang w:eastAsia="pt-BR"/>
+              </w:rPr>
+              <w:t>Exclusão de Atividade</w:t>
+            </w:r>
+          </w:p>
+        </w:tc>
+      </w:tr>
+      <w:tr>
+        <w:trPr>
+          <w:trHeight w:val="300"/>
+        </w:trPr>
+        <w:tc>
+          <w:tcPr>
+            <w:tcW w:w="2908" w:type="dxa"/>
+            <w:tcBorders>
+              <w:top w:val="single" w:sz="6" w:space="0" w:color="000000"/>
+              <w:left w:val="single" w:sz="6" w:space="0" w:color="000000"/>
+              <w:bottom w:val="single" w:sz="6" w:space="0" w:color="000000"/>
+              <w:right w:val="single" w:sz="6" w:space="0" w:color="000000"/>
+            </w:tcBorders>
+            <w:shd w:val="clear" w:color="auto" w:fill="auto"/>
+            <w:vAlign w:val="center"/>
+            <w:hideMark/>
+          </w:tcPr>
+          <w:p>
+            <w:pPr>
+              <w:spacing w:after="0" w:line="240" w:lineRule="auto"/>
+              <w:jc w:val="center"/>
+              <w:textAlignment w:val="baseline"/>
+              <w:rPr>
+                <w:rFonts w:ascii="Times New Roman" w:eastAsia="Times New Roman" w:hAnsi="Times New Roman" w:cs="Times New Roman"/>
+                <w:sz w:val="24"/>
+                <w:szCs w:val="24"/>
+                <w:lang w:eastAsia="pt-BR"/>
+              </w:rPr>
+            </w:pPr>
+            <w:r>
+              <w:rPr>
+                <w:rFonts w:ascii="Arial" w:eastAsia="Times New Roman" w:hAnsi="Arial" w:cs="Arial"/>
+                <w:sz w:val="24"/>
+                <w:szCs w:val="24"/>
+                <w:lang w:eastAsia="pt-BR"/>
+              </w:rPr>
+              <w:t>PASSOS </w:t>
+            </w:r>
+          </w:p>
+        </w:tc>
+        <w:tc>
+          <w:tcPr>
+            <w:tcW w:w="2924" w:type="dxa"/>
+            <w:tcBorders>
+              <w:top w:val="single" w:sz="6" w:space="0" w:color="000000"/>
+              <w:left w:val="single" w:sz="6" w:space="0" w:color="000000"/>
+              <w:bottom w:val="single" w:sz="6" w:space="0" w:color="000000"/>
+              <w:right w:val="single" w:sz="6" w:space="0" w:color="000000"/>
+            </w:tcBorders>
+            <w:shd w:val="clear" w:color="auto" w:fill="auto"/>
+            <w:vAlign w:val="center"/>
+            <w:hideMark/>
+          </w:tcPr>
+          <w:p>
+            <w:pPr>
+              <w:spacing w:after="0" w:line="240" w:lineRule="auto"/>
+              <w:jc w:val="center"/>
+              <w:textAlignment w:val="baseline"/>
+              <w:rPr>
+                <w:rFonts w:ascii="Times New Roman" w:eastAsia="Times New Roman" w:hAnsi="Times New Roman" w:cs="Times New Roman"/>
+                <w:sz w:val="24"/>
+                <w:szCs w:val="24"/>
+                <w:lang w:eastAsia="pt-BR"/>
+              </w:rPr>
+            </w:pPr>
+            <w:r>
+              <w:rPr>
+                <w:rFonts w:ascii="Arial" w:eastAsia="Times New Roman" w:hAnsi="Arial" w:cs="Arial"/>
+                <w:sz w:val="24"/>
+                <w:szCs w:val="24"/>
+                <w:lang w:eastAsia="pt-BR"/>
+              </w:rPr>
+              <w:t>RESULTADO ESPERADO </w:t>
+            </w:r>
+          </w:p>
+        </w:tc>
+        <w:tc>
+          <w:tcPr>
+            <w:tcW w:w="2939" w:type="dxa"/>
+            <w:tcBorders>
+              <w:top w:val="single" w:sz="6" w:space="0" w:color="000000"/>
+              <w:left w:val="single" w:sz="6" w:space="0" w:color="000000"/>
+              <w:bottom w:val="single" w:sz="6" w:space="0" w:color="000000"/>
+              <w:right w:val="single" w:sz="6" w:space="0" w:color="000000"/>
+            </w:tcBorders>
+            <w:shd w:val="clear" w:color="auto" w:fill="auto"/>
+            <w:vAlign w:val="center"/>
+            <w:hideMark/>
+          </w:tcPr>
+          <w:p>
+            <w:pPr>
+              <w:spacing w:after="0" w:line="240" w:lineRule="auto"/>
+              <w:jc w:val="center"/>
+              <w:textAlignment w:val="baseline"/>
+              <w:rPr>
+                <w:rFonts w:ascii="Times New Roman" w:eastAsia="Times New Roman" w:hAnsi="Times New Roman" w:cs="Times New Roman"/>
+                <w:sz w:val="24"/>
+                <w:szCs w:val="24"/>
+                <w:lang w:eastAsia="pt-BR"/>
+              </w:rPr>
+            </w:pPr>
+            <w:r>
+              <w:rPr>
+                <w:rFonts w:ascii="Arial" w:eastAsia="Times New Roman" w:hAnsi="Arial" w:cs="Arial"/>
+                <w:sz w:val="24"/>
+                <w:szCs w:val="24"/>
+                <w:lang w:eastAsia="pt-BR"/>
+              </w:rPr>
+              <w:t>RESULTADO OBTIDO </w:t>
+            </w:r>
+          </w:p>
+        </w:tc>
+      </w:tr>
+      <w:tr>
+        <w:trPr>
+          <w:trHeight w:val="300"/>
+        </w:trPr>
+        <w:tc>
+          <w:tcPr>
+            <w:tcW w:w="2908" w:type="dxa"/>
+            <w:tcBorders>
+              <w:top w:val="single" w:sz="6" w:space="0" w:color="000000"/>
+              <w:left w:val="single" w:sz="6" w:space="0" w:color="000000"/>
+              <w:bottom w:val="single" w:sz="6" w:space="0" w:color="000000"/>
+              <w:right w:val="single" w:sz="6" w:space="0" w:color="000000"/>
+            </w:tcBorders>
+            <w:shd w:val="clear" w:color="auto" w:fill="auto"/>
+            <w:vAlign w:val="center"/>
+            <w:hideMark/>
+          </w:tcPr>
+          <w:p>
+            <w:pPr>
+              <w:spacing w:after="0" w:line="240" w:lineRule="auto"/>
+              <w:jc w:val="center"/>
+              <w:textAlignment w:val="baseline"/>
+              <w:rPr>
+                <w:rFonts w:ascii="Arial" w:eastAsia="Times New Roman" w:hAnsi="Arial" w:cs="Arial"/>
+                <w:sz w:val="24"/>
+                <w:szCs w:val="24"/>
+                <w:lang w:eastAsia="pt-BR"/>
+              </w:rPr>
+            </w:pPr>
+            <w:r>
+              <w:rPr>
+                <w:rFonts w:ascii="Arial" w:hAnsi="Arial" w:cs="Arial"/>
+                <w:sz w:val="24"/>
+                <w:szCs w:val="24"/>
+              </w:rPr>
+              <w:t xml:space="preserve">Excluir uma atividade pertencente ao usuário </w:t>
+            </w:r>
+            <w:proofErr w:type="spellStart"/>
+            <w:r>
+              <w:rPr>
+                <w:rFonts w:ascii="Arial" w:hAnsi="Arial" w:cs="Arial"/>
+                <w:sz w:val="24"/>
+                <w:szCs w:val="24"/>
+              </w:rPr>
+              <w:t>logado</w:t>
+            </w:r>
+            <w:proofErr w:type="spellEnd"/>
+            <w:r>
+              <w:rPr>
+                <w:rFonts w:ascii="Arial" w:hAnsi="Arial" w:cs="Arial"/>
+                <w:sz w:val="24"/>
+                <w:szCs w:val="24"/>
+              </w:rPr>
+              <w:t>.</w:t>
+            </w:r>
+          </w:p>
+        </w:tc>
+        <w:tc>
+          <w:tcPr>
+            <w:tcW w:w="2924" w:type="dxa"/>
+            <w:tcBorders>
+              <w:top w:val="single" w:sz="6" w:space="0" w:color="000000"/>
+              <w:left w:val="single" w:sz="6" w:space="0" w:color="000000"/>
+              <w:bottom w:val="single" w:sz="6" w:space="0" w:color="000000"/>
+              <w:right w:val="single" w:sz="6" w:space="0" w:color="000000"/>
+            </w:tcBorders>
+            <w:shd w:val="clear" w:color="auto" w:fill="auto"/>
+            <w:vAlign w:val="center"/>
+            <w:hideMark/>
+          </w:tcPr>
+          <w:tbl>
+            <w:tblPr>
+              <w:tblW w:w="0" w:type="auto"/>
+              <w:tblCellSpacing w:w="15" w:type="dxa"/>
+              <w:tblCellMar>
+                <w:top w:w="15" w:type="dxa"/>
+                <w:left w:w="15" w:type="dxa"/>
+                <w:bottom w:w="15" w:type="dxa"/>
+                <w:right w:w="15" w:type="dxa"/>
+              </w:tblCellMar>
+              <w:tblLook w:val="04A0" w:firstRow="1" w:lastRow="0" w:firstColumn="1" w:lastColumn="0" w:noHBand="0" w:noVBand="1"/>
+            </w:tblPr>
+            <w:tblGrid>
+              <w:gridCol w:w="2909"/>
+            </w:tblGrid>
+            <w:tr>
+              <w:trPr>
+                <w:tblCellSpacing w:w="15" w:type="dxa"/>
+              </w:trPr>
+              <w:tc>
+                <w:tcPr>
+                  <w:tcW w:w="0" w:type="auto"/>
+                  <w:vAlign w:val="center"/>
+                  <w:hideMark/>
+                </w:tcPr>
+                <w:p>
+                  <w:pPr>
+                    <w:spacing w:after="0" w:line="240" w:lineRule="auto"/>
+                    <w:jc w:val="center"/>
+                    <w:rPr>
+                      <w:rFonts w:ascii="Arial" w:eastAsia="Times New Roman" w:hAnsi="Arial" w:cs="Arial"/>
+                      <w:sz w:val="24"/>
+                      <w:szCs w:val="24"/>
+                      <w:lang w:eastAsia="pt-BR"/>
+                    </w:rPr>
+                  </w:pPr>
+                  <w:r>
+                    <w:rPr>
+                      <w:rFonts w:ascii="Arial" w:eastAsia="Times New Roman" w:hAnsi="Arial" w:cs="Arial"/>
+                      <w:sz w:val="24"/>
+                      <w:szCs w:val="24"/>
+                      <w:lang w:eastAsia="pt-BR"/>
+                    </w:rPr>
+                    <w:t>O sistema exclui a atividade selecionada e exibe uma mensagem de confirmação de exclusão.</w:t>
+                  </w:r>
+                </w:p>
+              </w:tc>
+            </w:tr>
+          </w:tbl>
+          <w:p>
+            <w:pPr>
+              <w:spacing w:after="0" w:line="240" w:lineRule="auto"/>
+              <w:jc w:val="center"/>
+              <w:rPr>
+                <w:rFonts w:ascii="Arial" w:eastAsia="Times New Roman" w:hAnsi="Arial" w:cs="Arial"/>
+                <w:vanish/>
+                <w:sz w:val="24"/>
+                <w:szCs w:val="24"/>
+                <w:lang w:eastAsia="pt-BR"/>
+              </w:rPr>
+            </w:pPr>
+          </w:p>
+          <w:tbl>
+            <w:tblPr>
+              <w:tblW w:w="0" w:type="auto"/>
+              <w:tblCellSpacing w:w="15" w:type="dxa"/>
+              <w:tblCellMar>
+                <w:top w:w="15" w:type="dxa"/>
+                <w:left w:w="15" w:type="dxa"/>
+                <w:bottom w:w="15" w:type="dxa"/>
+                <w:right w:w="15" w:type="dxa"/>
+              </w:tblCellMar>
+              <w:tblLook w:val="04A0" w:firstRow="1" w:lastRow="0" w:firstColumn="1" w:lastColumn="0" w:noHBand="0" w:noVBand="1"/>
+            </w:tblPr>
+            <w:tblGrid>
+              <w:gridCol w:w="96"/>
+            </w:tblGrid>
+            <w:tr>
+              <w:trPr>
+                <w:tblCellSpacing w:w="15" w:type="dxa"/>
+              </w:trPr>
+              <w:tc>
+                <w:tcPr>
+                  <w:tcW w:w="0" w:type="auto"/>
+                  <w:vAlign w:val="center"/>
+                  <w:hideMark/>
+                </w:tcPr>
+                <w:p>
+                  <w:pPr>
+                    <w:spacing w:after="0" w:line="240" w:lineRule="auto"/>
+                    <w:jc w:val="center"/>
+                    <w:rPr>
+                      <w:rFonts w:ascii="Arial" w:eastAsia="Times New Roman" w:hAnsi="Arial" w:cs="Arial"/>
+                      <w:sz w:val="24"/>
+                      <w:szCs w:val="24"/>
+                      <w:lang w:eastAsia="pt-BR"/>
+                    </w:rPr>
+                  </w:pPr>
+                </w:p>
+              </w:tc>
+            </w:tr>
+          </w:tbl>
+          <w:p>
+            <w:pPr>
+              <w:spacing w:after="0" w:line="240" w:lineRule="auto"/>
+              <w:jc w:val="center"/>
+              <w:textAlignment w:val="baseline"/>
+              <w:rPr>
+                <w:rFonts w:ascii="Arial" w:eastAsia="Times New Roman" w:hAnsi="Arial" w:cs="Arial"/>
+                <w:sz w:val="24"/>
+                <w:szCs w:val="24"/>
+                <w:lang w:eastAsia="pt-BR"/>
+              </w:rPr>
+            </w:pPr>
+          </w:p>
+        </w:tc>
+        <w:tc>
+          <w:tcPr>
+            <w:tcW w:w="2939" w:type="dxa"/>
+            <w:tcBorders>
+              <w:top w:val="single" w:sz="6" w:space="0" w:color="000000"/>
+              <w:left w:val="single" w:sz="6" w:space="0" w:color="000000"/>
+              <w:bottom w:val="single" w:sz="6" w:space="0" w:color="000000"/>
+              <w:right w:val="single" w:sz="6" w:space="0" w:color="000000"/>
+            </w:tcBorders>
+            <w:shd w:val="clear" w:color="auto" w:fill="auto"/>
+            <w:vAlign w:val="center"/>
+            <w:hideMark/>
+          </w:tcPr>
+          <w:tbl>
+            <w:tblPr>
+              <w:tblW w:w="0" w:type="auto"/>
+              <w:tblCellSpacing w:w="15" w:type="dxa"/>
+              <w:tblCellMar>
+                <w:top w:w="15" w:type="dxa"/>
+                <w:left w:w="15" w:type="dxa"/>
+                <w:bottom w:w="15" w:type="dxa"/>
+                <w:right w:w="15" w:type="dxa"/>
+              </w:tblCellMar>
+              <w:tblLook w:val="04A0" w:firstRow="1" w:lastRow="0" w:firstColumn="1" w:lastColumn="0" w:noHBand="0" w:noVBand="1"/>
+            </w:tblPr>
+            <w:tblGrid>
+              <w:gridCol w:w="2924"/>
+            </w:tblGrid>
+            <w:tr>
+              <w:trPr>
+                <w:tblCellSpacing w:w="15" w:type="dxa"/>
+              </w:trPr>
+              <w:tc>
+                <w:tcPr>
+                  <w:tcW w:w="0" w:type="auto"/>
+                  <w:vAlign w:val="center"/>
+                  <w:hideMark/>
+                </w:tcPr>
+                <w:p>
+                  <w:pPr>
+                    <w:spacing w:after="0" w:line="240" w:lineRule="auto"/>
+                    <w:jc w:val="center"/>
+                    <w:rPr>
+                      <w:rFonts w:ascii="Arial" w:eastAsia="Times New Roman" w:hAnsi="Arial" w:cs="Arial"/>
+                      <w:sz w:val="24"/>
+                      <w:szCs w:val="24"/>
+                      <w:lang w:eastAsia="pt-BR"/>
+                    </w:rPr>
+                  </w:pPr>
+                  <w:r>
+                    <w:rPr>
+                      <w:rFonts w:ascii="Arial" w:eastAsia="Times New Roman" w:hAnsi="Arial" w:cs="Arial"/>
+                      <w:sz w:val="24"/>
+                      <w:szCs w:val="24"/>
+                      <w:lang w:eastAsia="pt-BR"/>
+                    </w:rPr>
+                    <w:t>O sistema excluiu a atividade corretamente e exibiu: "Atividade excluída com sucesso."</w:t>
+                  </w:r>
+                </w:p>
+              </w:tc>
+            </w:tr>
+          </w:tbl>
+          <w:p>
+            <w:pPr>
+              <w:spacing w:after="0" w:line="240" w:lineRule="auto"/>
+              <w:jc w:val="center"/>
+              <w:rPr>
+                <w:rFonts w:ascii="Arial" w:eastAsia="Times New Roman" w:hAnsi="Arial" w:cs="Arial"/>
+                <w:vanish/>
+                <w:sz w:val="24"/>
+                <w:szCs w:val="24"/>
+                <w:lang w:eastAsia="pt-BR"/>
+              </w:rPr>
+            </w:pPr>
+          </w:p>
+          <w:tbl>
+            <w:tblPr>
+              <w:tblW w:w="0" w:type="auto"/>
+              <w:tblCellSpacing w:w="15" w:type="dxa"/>
+              <w:tblCellMar>
+                <w:top w:w="15" w:type="dxa"/>
+                <w:left w:w="15" w:type="dxa"/>
+                <w:bottom w:w="15" w:type="dxa"/>
+                <w:right w:w="15" w:type="dxa"/>
+              </w:tblCellMar>
+              <w:tblLook w:val="04A0" w:firstRow="1" w:lastRow="0" w:firstColumn="1" w:lastColumn="0" w:noHBand="0" w:noVBand="1"/>
+            </w:tblPr>
+            <w:tblGrid>
+              <w:gridCol w:w="96"/>
+            </w:tblGrid>
+            <w:tr>
+              <w:trPr>
+                <w:tblCellSpacing w:w="15" w:type="dxa"/>
+              </w:trPr>
+              <w:tc>
+                <w:tcPr>
+                  <w:tcW w:w="0" w:type="auto"/>
+                  <w:vAlign w:val="center"/>
+                  <w:hideMark/>
+                </w:tcPr>
+                <w:p>
+                  <w:pPr>
+                    <w:spacing w:after="0" w:line="240" w:lineRule="auto"/>
+                    <w:jc w:val="center"/>
+                    <w:rPr>
+                      <w:rFonts w:ascii="Arial" w:eastAsia="Times New Roman" w:hAnsi="Arial" w:cs="Arial"/>
+                      <w:sz w:val="24"/>
+                      <w:szCs w:val="24"/>
+                      <w:lang w:eastAsia="pt-BR"/>
+                    </w:rPr>
+                  </w:pPr>
+                </w:p>
+              </w:tc>
+            </w:tr>
+          </w:tbl>
+          <w:p>
+            <w:pPr>
+              <w:spacing w:after="0" w:line="240" w:lineRule="auto"/>
+              <w:jc w:val="center"/>
+              <w:textAlignment w:val="baseline"/>
+              <w:rPr>
+                <w:rFonts w:ascii="Arial" w:eastAsia="Times New Roman" w:hAnsi="Arial" w:cs="Arial"/>
+                <w:sz w:val="24"/>
+                <w:szCs w:val="24"/>
+                <w:lang w:eastAsia="pt-BR"/>
+              </w:rPr>
+            </w:pPr>
+          </w:p>
+        </w:tc>
+      </w:tr>
+      <w:tr>
+        <w:trPr>
+          <w:trHeight w:val="300"/>
+        </w:trPr>
+        <w:tc>
+          <w:tcPr>
+            <w:tcW w:w="2908" w:type="dxa"/>
+            <w:tcBorders>
+              <w:top w:val="single" w:sz="6" w:space="0" w:color="000000"/>
+              <w:left w:val="single" w:sz="6" w:space="0" w:color="000000"/>
+              <w:bottom w:val="single" w:sz="6" w:space="0" w:color="000000"/>
+              <w:right w:val="single" w:sz="6" w:space="0" w:color="000000"/>
+            </w:tcBorders>
+            <w:shd w:val="clear" w:color="auto" w:fill="auto"/>
+            <w:vAlign w:val="center"/>
+            <w:hideMark/>
+          </w:tcPr>
+          <w:tbl>
+            <w:tblPr>
+              <w:tblW w:w="0" w:type="auto"/>
+              <w:tblCellSpacing w:w="15" w:type="dxa"/>
+              <w:tblCellMar>
+                <w:top w:w="15" w:type="dxa"/>
+                <w:left w:w="15" w:type="dxa"/>
+                <w:bottom w:w="15" w:type="dxa"/>
+                <w:right w:w="15" w:type="dxa"/>
+              </w:tblCellMar>
+              <w:tblLook w:val="04A0" w:firstRow="1" w:lastRow="0" w:firstColumn="1" w:lastColumn="0" w:noHBand="0" w:noVBand="1"/>
+            </w:tblPr>
+            <w:tblGrid>
+              <w:gridCol w:w="2893"/>
+            </w:tblGrid>
+            <w:tr>
+              <w:trPr>
+                <w:tblCellSpacing w:w="15" w:type="dxa"/>
+              </w:trPr>
+              <w:tc>
+                <w:tcPr>
+                  <w:tcW w:w="0" w:type="auto"/>
+                  <w:vAlign w:val="center"/>
+                  <w:hideMark/>
+                </w:tcPr>
+                <w:p>
+                  <w:pPr>
+                    <w:spacing w:after="0" w:line="240" w:lineRule="auto"/>
+                    <w:jc w:val="center"/>
+                    <w:rPr>
+                      <w:rFonts w:ascii="Arial" w:eastAsia="Times New Roman" w:hAnsi="Arial" w:cs="Arial"/>
+                      <w:sz w:val="24"/>
+                      <w:szCs w:val="24"/>
+                      <w:lang w:eastAsia="pt-BR"/>
+                    </w:rPr>
+                  </w:pPr>
+                  <w:r>
+                    <w:rPr>
+                      <w:rFonts w:ascii="Arial" w:eastAsia="Times New Roman" w:hAnsi="Arial" w:cs="Arial"/>
+                      <w:sz w:val="24"/>
+                      <w:szCs w:val="24"/>
+                      <w:lang w:eastAsia="pt-BR"/>
+                    </w:rPr>
+                    <w:t xml:space="preserve">Tentar excluir uma atividade sem estar </w:t>
+                  </w:r>
+                  <w:proofErr w:type="spellStart"/>
+                  <w:r>
+                    <w:rPr>
+                      <w:rFonts w:ascii="Arial" w:eastAsia="Times New Roman" w:hAnsi="Arial" w:cs="Arial"/>
+                      <w:sz w:val="24"/>
+                      <w:szCs w:val="24"/>
+                      <w:lang w:eastAsia="pt-BR"/>
+                    </w:rPr>
+                    <w:t>logado</w:t>
+                  </w:r>
+                  <w:proofErr w:type="spellEnd"/>
+                  <w:r>
+                    <w:rPr>
+                      <w:rFonts w:ascii="Arial" w:eastAsia="Times New Roman" w:hAnsi="Arial" w:cs="Arial"/>
+                      <w:sz w:val="24"/>
+                      <w:szCs w:val="24"/>
+                      <w:lang w:eastAsia="pt-BR"/>
+                    </w:rPr>
+                    <w:t xml:space="preserve"> no sistema.</w:t>
+                  </w:r>
+                </w:p>
+              </w:tc>
+            </w:tr>
+          </w:tbl>
+          <w:p>
+            <w:pPr>
+              <w:spacing w:after="0" w:line="240" w:lineRule="auto"/>
+              <w:jc w:val="center"/>
+              <w:rPr>
+                <w:rFonts w:ascii="Arial" w:eastAsia="Times New Roman" w:hAnsi="Arial" w:cs="Arial"/>
+                <w:vanish/>
+                <w:sz w:val="24"/>
+                <w:szCs w:val="24"/>
+                <w:lang w:eastAsia="pt-BR"/>
+              </w:rPr>
+            </w:pPr>
+          </w:p>
+          <w:tbl>
+            <w:tblPr>
+              <w:tblW w:w="0" w:type="auto"/>
+              <w:tblCellSpacing w:w="15" w:type="dxa"/>
+              <w:tblCellMar>
+                <w:top w:w="15" w:type="dxa"/>
+                <w:left w:w="15" w:type="dxa"/>
+                <w:bottom w:w="15" w:type="dxa"/>
+                <w:right w:w="15" w:type="dxa"/>
+              </w:tblCellMar>
+              <w:tblLook w:val="04A0" w:firstRow="1" w:lastRow="0" w:firstColumn="1" w:lastColumn="0" w:noHBand="0" w:noVBand="1"/>
+            </w:tblPr>
+            <w:tblGrid>
+              <w:gridCol w:w="96"/>
+            </w:tblGrid>
+            <w:tr>
+              <w:trPr>
+                <w:tblCellSpacing w:w="15" w:type="dxa"/>
+              </w:trPr>
+              <w:tc>
+                <w:tcPr>
+                  <w:tcW w:w="0" w:type="auto"/>
+                  <w:vAlign w:val="center"/>
+                  <w:hideMark/>
+                </w:tcPr>
+                <w:p>
+                  <w:pPr>
+                    <w:spacing w:after="0" w:line="240" w:lineRule="auto"/>
+                    <w:jc w:val="center"/>
+                    <w:rPr>
+                      <w:rFonts w:ascii="Arial" w:eastAsia="Times New Roman" w:hAnsi="Arial" w:cs="Arial"/>
+                      <w:sz w:val="24"/>
+                      <w:szCs w:val="24"/>
+                      <w:lang w:eastAsia="pt-BR"/>
+                    </w:rPr>
+                  </w:pPr>
+                </w:p>
+              </w:tc>
+            </w:tr>
+          </w:tbl>
+          <w:p>
+            <w:pPr>
+              <w:spacing w:after="0" w:line="240" w:lineRule="auto"/>
+              <w:jc w:val="center"/>
+              <w:textAlignment w:val="baseline"/>
+              <w:rPr>
+                <w:rFonts w:ascii="Arial" w:eastAsia="Times New Roman" w:hAnsi="Arial" w:cs="Arial"/>
+                <w:sz w:val="24"/>
+                <w:szCs w:val="24"/>
+                <w:lang w:eastAsia="pt-BR"/>
+              </w:rPr>
+            </w:pPr>
+          </w:p>
+        </w:tc>
+        <w:tc>
+          <w:tcPr>
+            <w:tcW w:w="2924" w:type="dxa"/>
+            <w:tcBorders>
+              <w:top w:val="single" w:sz="6" w:space="0" w:color="000000"/>
+              <w:left w:val="single" w:sz="6" w:space="0" w:color="000000"/>
+              <w:bottom w:val="single" w:sz="6" w:space="0" w:color="000000"/>
+              <w:right w:val="single" w:sz="6" w:space="0" w:color="000000"/>
+            </w:tcBorders>
+            <w:shd w:val="clear" w:color="auto" w:fill="auto"/>
+            <w:vAlign w:val="center"/>
+            <w:hideMark/>
+          </w:tcPr>
+          <w:tbl>
+            <w:tblPr>
+              <w:tblW w:w="0" w:type="auto"/>
+              <w:tblCellSpacing w:w="15" w:type="dxa"/>
+              <w:tblCellMar>
+                <w:top w:w="15" w:type="dxa"/>
+                <w:left w:w="15" w:type="dxa"/>
+                <w:bottom w:w="15" w:type="dxa"/>
+                <w:right w:w="15" w:type="dxa"/>
+              </w:tblCellMar>
+              <w:tblLook w:val="04A0" w:firstRow="1" w:lastRow="0" w:firstColumn="1" w:lastColumn="0" w:noHBand="0" w:noVBand="1"/>
+            </w:tblPr>
+            <w:tblGrid>
+              <w:gridCol w:w="2909"/>
+            </w:tblGrid>
+            <w:tr>
+              <w:trPr>
+                <w:tblCellSpacing w:w="15" w:type="dxa"/>
+              </w:trPr>
+              <w:tc>
+                <w:tcPr>
+                  <w:tcW w:w="0" w:type="auto"/>
+                  <w:vAlign w:val="center"/>
+                  <w:hideMark/>
+                </w:tcPr>
+                <w:p>
+                  <w:pPr>
+                    <w:spacing w:after="0" w:line="240" w:lineRule="auto"/>
+                    <w:jc w:val="center"/>
+                    <w:rPr>
+                      <w:rFonts w:ascii="Arial" w:eastAsia="Times New Roman" w:hAnsi="Arial" w:cs="Arial"/>
+                      <w:sz w:val="24"/>
+                      <w:szCs w:val="24"/>
+                      <w:lang w:eastAsia="pt-BR"/>
+                    </w:rPr>
+                  </w:pPr>
+                  <w:r>
+                    <w:rPr>
+                      <w:rFonts w:ascii="Arial" w:eastAsia="Times New Roman" w:hAnsi="Arial" w:cs="Arial"/>
+                      <w:sz w:val="24"/>
+                      <w:szCs w:val="24"/>
+                      <w:lang w:eastAsia="pt-BR"/>
+                    </w:rPr>
+                    <w:t>O sistema solicita login antes de realizar qualquer ação de exclusão.</w:t>
+                  </w:r>
+                </w:p>
+              </w:tc>
+            </w:tr>
+          </w:tbl>
+          <w:p>
+            <w:pPr>
+              <w:spacing w:after="0" w:line="240" w:lineRule="auto"/>
+              <w:jc w:val="center"/>
+              <w:rPr>
+                <w:rFonts w:ascii="Arial" w:eastAsia="Times New Roman" w:hAnsi="Arial" w:cs="Arial"/>
+                <w:vanish/>
+                <w:sz w:val="24"/>
+                <w:szCs w:val="24"/>
+                <w:lang w:eastAsia="pt-BR"/>
+              </w:rPr>
+            </w:pPr>
+          </w:p>
+          <w:tbl>
+            <w:tblPr>
+              <w:tblW w:w="0" w:type="auto"/>
+              <w:tblCellSpacing w:w="15" w:type="dxa"/>
+              <w:tblCellMar>
+                <w:top w:w="15" w:type="dxa"/>
+                <w:left w:w="15" w:type="dxa"/>
+                <w:bottom w:w="15" w:type="dxa"/>
+                <w:right w:w="15" w:type="dxa"/>
+              </w:tblCellMar>
+              <w:tblLook w:val="04A0" w:firstRow="1" w:lastRow="0" w:firstColumn="1" w:lastColumn="0" w:noHBand="0" w:noVBand="1"/>
+            </w:tblPr>
+            <w:tblGrid>
+              <w:gridCol w:w="96"/>
+            </w:tblGrid>
+            <w:tr>
+              <w:trPr>
+                <w:tblCellSpacing w:w="15" w:type="dxa"/>
+              </w:trPr>
+              <w:tc>
+                <w:tcPr>
+                  <w:tcW w:w="0" w:type="auto"/>
+                  <w:vAlign w:val="center"/>
+                  <w:hideMark/>
+                </w:tcPr>
+                <w:p>
+                  <w:pPr>
+                    <w:spacing w:after="0" w:line="240" w:lineRule="auto"/>
+                    <w:jc w:val="center"/>
+                    <w:rPr>
+                      <w:rFonts w:ascii="Arial" w:eastAsia="Times New Roman" w:hAnsi="Arial" w:cs="Arial"/>
+                      <w:sz w:val="24"/>
+                      <w:szCs w:val="24"/>
+                      <w:lang w:eastAsia="pt-BR"/>
+                    </w:rPr>
+                  </w:pPr>
+                </w:p>
+              </w:tc>
+            </w:tr>
+          </w:tbl>
+          <w:p>
+            <w:pPr>
+              <w:spacing w:after="0" w:line="240" w:lineRule="auto"/>
+              <w:jc w:val="center"/>
+              <w:textAlignment w:val="baseline"/>
+              <w:rPr>
+                <w:rFonts w:ascii="Arial" w:eastAsia="Times New Roman" w:hAnsi="Arial" w:cs="Arial"/>
+                <w:sz w:val="24"/>
+                <w:szCs w:val="24"/>
+                <w:lang w:eastAsia="pt-BR"/>
+              </w:rPr>
+            </w:pPr>
+          </w:p>
+        </w:tc>
+        <w:tc>
+          <w:tcPr>
+            <w:tcW w:w="2939" w:type="dxa"/>
+            <w:tcBorders>
+              <w:top w:val="single" w:sz="6" w:space="0" w:color="000000"/>
+              <w:left w:val="single" w:sz="6" w:space="0" w:color="000000"/>
+              <w:bottom w:val="single" w:sz="6" w:space="0" w:color="000000"/>
+              <w:right w:val="single" w:sz="6" w:space="0" w:color="000000"/>
+            </w:tcBorders>
+            <w:shd w:val="clear" w:color="auto" w:fill="auto"/>
+            <w:vAlign w:val="center"/>
+            <w:hideMark/>
+          </w:tcPr>
+          <w:tbl>
+            <w:tblPr>
+              <w:tblW w:w="0" w:type="auto"/>
+              <w:tblCellSpacing w:w="15" w:type="dxa"/>
+              <w:tblCellMar>
+                <w:top w:w="15" w:type="dxa"/>
+                <w:left w:w="15" w:type="dxa"/>
+                <w:bottom w:w="15" w:type="dxa"/>
+                <w:right w:w="15" w:type="dxa"/>
+              </w:tblCellMar>
+              <w:tblLook w:val="04A0" w:firstRow="1" w:lastRow="0" w:firstColumn="1" w:lastColumn="0" w:noHBand="0" w:noVBand="1"/>
+            </w:tblPr>
+            <w:tblGrid>
+              <w:gridCol w:w="2924"/>
+            </w:tblGrid>
+            <w:tr>
+              <w:trPr>
+                <w:tblCellSpacing w:w="15" w:type="dxa"/>
+              </w:trPr>
+              <w:tc>
+                <w:tcPr>
+                  <w:tcW w:w="0" w:type="auto"/>
+                  <w:vAlign w:val="center"/>
+                  <w:hideMark/>
+                </w:tcPr>
+                <w:p>
+                  <w:pPr>
+                    <w:spacing w:after="0" w:line="240" w:lineRule="auto"/>
+                    <w:jc w:val="center"/>
+                    <w:rPr>
+                      <w:rFonts w:ascii="Arial" w:eastAsia="Times New Roman" w:hAnsi="Arial" w:cs="Arial"/>
+                      <w:sz w:val="24"/>
+                      <w:szCs w:val="24"/>
+                      <w:lang w:eastAsia="pt-BR"/>
+                    </w:rPr>
+                  </w:pPr>
+                  <w:r>
+                    <w:rPr>
+                      <w:rFonts w:ascii="Arial" w:eastAsia="Times New Roman" w:hAnsi="Arial" w:cs="Arial"/>
+                      <w:sz w:val="24"/>
+                      <w:szCs w:val="24"/>
+                      <w:lang w:eastAsia="pt-BR"/>
+                    </w:rPr>
+                    <w:t>O sistema exibiu a mensagem: "Faça login para continuar."</w:t>
+                  </w:r>
+                </w:p>
+              </w:tc>
+            </w:tr>
+          </w:tbl>
+          <w:p>
+            <w:pPr>
+              <w:spacing w:after="0" w:line="240" w:lineRule="auto"/>
+              <w:jc w:val="center"/>
+              <w:rPr>
+                <w:rFonts w:ascii="Arial" w:eastAsia="Times New Roman" w:hAnsi="Arial" w:cs="Arial"/>
+                <w:vanish/>
+                <w:sz w:val="24"/>
+                <w:szCs w:val="24"/>
+                <w:lang w:eastAsia="pt-BR"/>
+              </w:rPr>
+            </w:pPr>
+          </w:p>
+          <w:tbl>
+            <w:tblPr>
+              <w:tblW w:w="0" w:type="auto"/>
+              <w:tblCellSpacing w:w="15" w:type="dxa"/>
+              <w:tblCellMar>
+                <w:top w:w="15" w:type="dxa"/>
+                <w:left w:w="15" w:type="dxa"/>
+                <w:bottom w:w="15" w:type="dxa"/>
+                <w:right w:w="15" w:type="dxa"/>
+              </w:tblCellMar>
+              <w:tblLook w:val="04A0" w:firstRow="1" w:lastRow="0" w:firstColumn="1" w:lastColumn="0" w:noHBand="0" w:noVBand="1"/>
+            </w:tblPr>
+            <w:tblGrid>
+              <w:gridCol w:w="96"/>
+            </w:tblGrid>
+            <w:tr>
+              <w:trPr>
+                <w:tblCellSpacing w:w="15" w:type="dxa"/>
+              </w:trPr>
+              <w:tc>
+                <w:tcPr>
+                  <w:tcW w:w="0" w:type="auto"/>
+                  <w:vAlign w:val="center"/>
+                  <w:hideMark/>
+                </w:tcPr>
+                <w:p>
+                  <w:pPr>
+                    <w:spacing w:after="0" w:line="240" w:lineRule="auto"/>
+                    <w:jc w:val="center"/>
+                    <w:rPr>
+                      <w:rFonts w:ascii="Arial" w:eastAsia="Times New Roman" w:hAnsi="Arial" w:cs="Arial"/>
+                      <w:sz w:val="24"/>
+                      <w:szCs w:val="24"/>
+                      <w:lang w:eastAsia="pt-BR"/>
+                    </w:rPr>
+                  </w:pPr>
+                </w:p>
+              </w:tc>
+            </w:tr>
+          </w:tbl>
+          <w:p>
+            <w:pPr>
+              <w:spacing w:after="0" w:line="240" w:lineRule="auto"/>
+              <w:jc w:val="center"/>
+              <w:textAlignment w:val="baseline"/>
+              <w:rPr>
+                <w:rFonts w:ascii="Arial" w:eastAsia="Times New Roman" w:hAnsi="Arial" w:cs="Arial"/>
+                <w:sz w:val="24"/>
+                <w:szCs w:val="24"/>
+                <w:lang w:eastAsia="pt-BR"/>
+              </w:rPr>
+            </w:pPr>
+          </w:p>
+        </w:tc>
+      </w:tr>
+      <w:tr>
+        <w:trPr>
+          <w:trHeight w:val="300"/>
+        </w:trPr>
+        <w:tc>
+          <w:tcPr>
+            <w:tcW w:w="2908" w:type="dxa"/>
+            <w:tcBorders>
+              <w:top w:val="single" w:sz="6" w:space="0" w:color="000000"/>
+              <w:left w:val="single" w:sz="6" w:space="0" w:color="000000"/>
+              <w:bottom w:val="single" w:sz="6" w:space="0" w:color="000000"/>
+              <w:right w:val="single" w:sz="6" w:space="0" w:color="000000"/>
+            </w:tcBorders>
+            <w:shd w:val="clear" w:color="auto" w:fill="auto"/>
+            <w:vAlign w:val="center"/>
+            <w:hideMark/>
+          </w:tcPr>
+          <w:tbl>
+            <w:tblPr>
+              <w:tblW w:w="0" w:type="auto"/>
+              <w:tblCellSpacing w:w="15" w:type="dxa"/>
+              <w:tblCellMar>
+                <w:top w:w="15" w:type="dxa"/>
+                <w:left w:w="15" w:type="dxa"/>
+                <w:bottom w:w="15" w:type="dxa"/>
+                <w:right w:w="15" w:type="dxa"/>
+              </w:tblCellMar>
+              <w:tblLook w:val="04A0" w:firstRow="1" w:lastRow="0" w:firstColumn="1" w:lastColumn="0" w:noHBand="0" w:noVBand="1"/>
+            </w:tblPr>
+            <w:tblGrid>
+              <w:gridCol w:w="2893"/>
+            </w:tblGrid>
+            <w:tr>
+              <w:trPr>
+                <w:tblCellSpacing w:w="15" w:type="dxa"/>
+              </w:trPr>
+              <w:tc>
+                <w:tcPr>
+                  <w:tcW w:w="0" w:type="auto"/>
+                  <w:vAlign w:val="center"/>
+                  <w:hideMark/>
+                </w:tcPr>
+                <w:p>
+                  <w:pPr>
+                    <w:spacing w:after="0" w:line="240" w:lineRule="auto"/>
+                    <w:jc w:val="center"/>
+                    <w:rPr>
+                      <w:rFonts w:ascii="Arial" w:eastAsia="Times New Roman" w:hAnsi="Arial" w:cs="Arial"/>
+                      <w:sz w:val="24"/>
+                      <w:szCs w:val="24"/>
+                      <w:lang w:eastAsia="pt-BR"/>
+                    </w:rPr>
+                  </w:pPr>
+                  <w:r>
+                    <w:rPr>
+                      <w:rFonts w:ascii="Arial" w:eastAsia="Times New Roman" w:hAnsi="Arial" w:cs="Arial"/>
+                      <w:sz w:val="24"/>
+                      <w:szCs w:val="24"/>
+                      <w:lang w:eastAsia="pt-BR"/>
+                    </w:rPr>
+                    <w:t>Confirmar a exclusão de uma atividade e verificar se ela aparece novamente ao recarregar a página.</w:t>
+                  </w:r>
+                </w:p>
+              </w:tc>
+            </w:tr>
+          </w:tbl>
+          <w:p>
+            <w:pPr>
+              <w:spacing w:after="0" w:line="240" w:lineRule="auto"/>
+              <w:jc w:val="center"/>
+              <w:rPr>
+                <w:rFonts w:ascii="Arial" w:eastAsia="Times New Roman" w:hAnsi="Arial" w:cs="Arial"/>
+                <w:vanish/>
+                <w:sz w:val="24"/>
+                <w:szCs w:val="24"/>
+                <w:lang w:eastAsia="pt-BR"/>
+              </w:rPr>
+            </w:pPr>
+          </w:p>
+          <w:tbl>
+            <w:tblPr>
+              <w:tblW w:w="0" w:type="auto"/>
+              <w:tblCellSpacing w:w="15" w:type="dxa"/>
+              <w:tblCellMar>
+                <w:top w:w="15" w:type="dxa"/>
+                <w:left w:w="15" w:type="dxa"/>
+                <w:bottom w:w="15" w:type="dxa"/>
+                <w:right w:w="15" w:type="dxa"/>
+              </w:tblCellMar>
+              <w:tblLook w:val="04A0" w:firstRow="1" w:lastRow="0" w:firstColumn="1" w:lastColumn="0" w:noHBand="0" w:noVBand="1"/>
+            </w:tblPr>
+            <w:tblGrid>
+              <w:gridCol w:w="96"/>
+            </w:tblGrid>
+            <w:tr>
+              <w:trPr>
+                <w:tblCellSpacing w:w="15" w:type="dxa"/>
+              </w:trPr>
+              <w:tc>
+                <w:tcPr>
+                  <w:tcW w:w="0" w:type="auto"/>
+                  <w:vAlign w:val="center"/>
+                  <w:hideMark/>
+                </w:tcPr>
+                <w:p>
+                  <w:pPr>
+                    <w:spacing w:after="0" w:line="240" w:lineRule="auto"/>
+                    <w:jc w:val="center"/>
+                    <w:rPr>
+                      <w:rFonts w:ascii="Arial" w:eastAsia="Times New Roman" w:hAnsi="Arial" w:cs="Arial"/>
+                      <w:sz w:val="24"/>
+                      <w:szCs w:val="24"/>
+                      <w:lang w:eastAsia="pt-BR"/>
+                    </w:rPr>
+                  </w:pPr>
+                </w:p>
+              </w:tc>
+            </w:tr>
+          </w:tbl>
+          <w:p>
+            <w:pPr>
+              <w:spacing w:after="0" w:line="240" w:lineRule="auto"/>
+              <w:jc w:val="center"/>
+              <w:textAlignment w:val="baseline"/>
+              <w:rPr>
+                <w:rFonts w:ascii="Arial" w:eastAsia="Times New Roman" w:hAnsi="Arial" w:cs="Arial"/>
+                <w:sz w:val="24"/>
+                <w:szCs w:val="24"/>
+                <w:lang w:eastAsia="pt-BR"/>
+              </w:rPr>
+            </w:pPr>
+          </w:p>
+        </w:tc>
+        <w:tc>
+          <w:tcPr>
+            <w:tcW w:w="2924" w:type="dxa"/>
+            <w:tcBorders>
+              <w:top w:val="single" w:sz="6" w:space="0" w:color="000000"/>
+              <w:left w:val="single" w:sz="6" w:space="0" w:color="000000"/>
+              <w:bottom w:val="single" w:sz="6" w:space="0" w:color="000000"/>
+              <w:right w:val="single" w:sz="6" w:space="0" w:color="000000"/>
+            </w:tcBorders>
+            <w:shd w:val="clear" w:color="auto" w:fill="auto"/>
+            <w:vAlign w:val="center"/>
+            <w:hideMark/>
+          </w:tcPr>
+          <w:tbl>
+            <w:tblPr>
+              <w:tblW w:w="0" w:type="auto"/>
+              <w:tblCellSpacing w:w="15" w:type="dxa"/>
+              <w:tblCellMar>
+                <w:top w:w="15" w:type="dxa"/>
+                <w:left w:w="15" w:type="dxa"/>
+                <w:bottom w:w="15" w:type="dxa"/>
+                <w:right w:w="15" w:type="dxa"/>
+              </w:tblCellMar>
+              <w:tblLook w:val="04A0" w:firstRow="1" w:lastRow="0" w:firstColumn="1" w:lastColumn="0" w:noHBand="0" w:noVBand="1"/>
+            </w:tblPr>
+            <w:tblGrid>
+              <w:gridCol w:w="2909"/>
+            </w:tblGrid>
+            <w:tr>
+              <w:trPr>
+                <w:tblCellSpacing w:w="15" w:type="dxa"/>
+              </w:trPr>
+              <w:tc>
+                <w:tcPr>
+                  <w:tcW w:w="0" w:type="auto"/>
+                  <w:vAlign w:val="center"/>
+                  <w:hideMark/>
+                </w:tcPr>
+                <w:p>
+                  <w:pPr>
+                    <w:spacing w:after="0" w:line="240" w:lineRule="auto"/>
+                    <w:jc w:val="center"/>
+                    <w:rPr>
+                      <w:rFonts w:ascii="Arial" w:eastAsia="Times New Roman" w:hAnsi="Arial" w:cs="Arial"/>
+                      <w:sz w:val="24"/>
+                      <w:szCs w:val="24"/>
+                      <w:lang w:eastAsia="pt-BR"/>
+                    </w:rPr>
+                  </w:pPr>
+                  <w:r>
+                    <w:rPr>
+                      <w:rFonts w:ascii="Arial" w:eastAsia="Times New Roman" w:hAnsi="Arial" w:cs="Arial"/>
+                      <w:sz w:val="24"/>
+                      <w:szCs w:val="24"/>
+                      <w:lang w:eastAsia="pt-BR"/>
+                    </w:rPr>
+                    <w:t>A atividade não deve aparecer após a exclusão, confirmando que foi removida do banco de dados.</w:t>
+                  </w:r>
+                </w:p>
+              </w:tc>
+            </w:tr>
+          </w:tbl>
+          <w:p>
+            <w:pPr>
+              <w:spacing w:after="0" w:line="240" w:lineRule="auto"/>
+              <w:jc w:val="center"/>
+              <w:rPr>
+                <w:rFonts w:ascii="Arial" w:eastAsia="Times New Roman" w:hAnsi="Arial" w:cs="Arial"/>
+                <w:vanish/>
+                <w:sz w:val="24"/>
+                <w:szCs w:val="24"/>
+                <w:lang w:eastAsia="pt-BR"/>
+              </w:rPr>
+            </w:pPr>
+          </w:p>
+          <w:tbl>
+            <w:tblPr>
+              <w:tblW w:w="0" w:type="auto"/>
+              <w:tblCellSpacing w:w="15" w:type="dxa"/>
+              <w:tblCellMar>
+                <w:top w:w="15" w:type="dxa"/>
+                <w:left w:w="15" w:type="dxa"/>
+                <w:bottom w:w="15" w:type="dxa"/>
+                <w:right w:w="15" w:type="dxa"/>
+              </w:tblCellMar>
+              <w:tblLook w:val="04A0" w:firstRow="1" w:lastRow="0" w:firstColumn="1" w:lastColumn="0" w:noHBand="0" w:noVBand="1"/>
+            </w:tblPr>
+            <w:tblGrid>
+              <w:gridCol w:w="96"/>
+            </w:tblGrid>
+            <w:tr>
+              <w:trPr>
+                <w:tblCellSpacing w:w="15" w:type="dxa"/>
+              </w:trPr>
+              <w:tc>
+                <w:tcPr>
+                  <w:tcW w:w="0" w:type="auto"/>
+                  <w:vAlign w:val="center"/>
+                  <w:hideMark/>
+                </w:tcPr>
+                <w:p>
+                  <w:pPr>
+                    <w:spacing w:after="0" w:line="240" w:lineRule="auto"/>
+                    <w:jc w:val="center"/>
+                    <w:rPr>
+                      <w:rFonts w:ascii="Arial" w:eastAsia="Times New Roman" w:hAnsi="Arial" w:cs="Arial"/>
+                      <w:sz w:val="24"/>
+                      <w:szCs w:val="24"/>
+                      <w:lang w:eastAsia="pt-BR"/>
+                    </w:rPr>
+                  </w:pPr>
+                </w:p>
+              </w:tc>
+            </w:tr>
+          </w:tbl>
+          <w:p>
+            <w:pPr>
+              <w:spacing w:after="0" w:line="240" w:lineRule="auto"/>
+              <w:jc w:val="center"/>
+              <w:textAlignment w:val="baseline"/>
+              <w:rPr>
+                <w:rFonts w:ascii="Arial" w:eastAsia="Times New Roman" w:hAnsi="Arial" w:cs="Arial"/>
+                <w:sz w:val="24"/>
+                <w:szCs w:val="24"/>
+                <w:lang w:eastAsia="pt-BR"/>
+              </w:rPr>
+            </w:pPr>
+          </w:p>
+        </w:tc>
+        <w:tc>
+          <w:tcPr>
+            <w:tcW w:w="2939" w:type="dxa"/>
+            <w:tcBorders>
+              <w:top w:val="single" w:sz="6" w:space="0" w:color="000000"/>
+              <w:left w:val="single" w:sz="6" w:space="0" w:color="000000"/>
+              <w:bottom w:val="single" w:sz="6" w:space="0" w:color="000000"/>
+              <w:right w:val="single" w:sz="6" w:space="0" w:color="000000"/>
+            </w:tcBorders>
+            <w:shd w:val="clear" w:color="auto" w:fill="auto"/>
+            <w:vAlign w:val="center"/>
+            <w:hideMark/>
+          </w:tcPr>
+          <w:tbl>
+            <w:tblPr>
+              <w:tblW w:w="0" w:type="auto"/>
+              <w:tblCellSpacing w:w="15" w:type="dxa"/>
+              <w:tblCellMar>
+                <w:top w:w="15" w:type="dxa"/>
+                <w:left w:w="15" w:type="dxa"/>
+                <w:bottom w:w="15" w:type="dxa"/>
+                <w:right w:w="15" w:type="dxa"/>
+              </w:tblCellMar>
+              <w:tblLook w:val="04A0" w:firstRow="1" w:lastRow="0" w:firstColumn="1" w:lastColumn="0" w:noHBand="0" w:noVBand="1"/>
+            </w:tblPr>
+            <w:tblGrid>
+              <w:gridCol w:w="2924"/>
+            </w:tblGrid>
+            <w:tr>
+              <w:trPr>
+                <w:tblCellSpacing w:w="15" w:type="dxa"/>
+              </w:trPr>
+              <w:tc>
+                <w:tcPr>
+                  <w:tcW w:w="0" w:type="auto"/>
+                  <w:vAlign w:val="center"/>
+                  <w:hideMark/>
+                </w:tcPr>
+                <w:p>
+                  <w:pPr>
+                    <w:spacing w:after="0" w:line="240" w:lineRule="auto"/>
+                    <w:jc w:val="center"/>
+                    <w:rPr>
+                      <w:rFonts w:ascii="Arial" w:eastAsia="Times New Roman" w:hAnsi="Arial" w:cs="Arial"/>
+                      <w:sz w:val="24"/>
+                      <w:szCs w:val="24"/>
+                      <w:lang w:eastAsia="pt-BR"/>
+                    </w:rPr>
+                  </w:pPr>
+                  <w:r>
+                    <w:rPr>
+                      <w:rFonts w:ascii="Arial" w:eastAsia="Times New Roman" w:hAnsi="Arial" w:cs="Arial"/>
+                      <w:sz w:val="24"/>
+                      <w:szCs w:val="24"/>
+                      <w:lang w:eastAsia="pt-BR"/>
+                    </w:rPr>
+                    <w:t>A atividade não foi exibida ao recarregar a página, confirmando a exclusão bem-sucedida.</w:t>
+                  </w:r>
+                </w:p>
+              </w:tc>
+            </w:tr>
+          </w:tbl>
+          <w:p>
+            <w:pPr>
+              <w:spacing w:after="0" w:line="240" w:lineRule="auto"/>
+              <w:jc w:val="center"/>
+              <w:rPr>
+                <w:rFonts w:ascii="Arial" w:eastAsia="Times New Roman" w:hAnsi="Arial" w:cs="Arial"/>
+                <w:vanish/>
+                <w:sz w:val="24"/>
+                <w:szCs w:val="24"/>
+                <w:lang w:eastAsia="pt-BR"/>
+              </w:rPr>
+            </w:pPr>
+          </w:p>
+          <w:tbl>
+            <w:tblPr>
+              <w:tblW w:w="0" w:type="auto"/>
+              <w:tblCellSpacing w:w="15" w:type="dxa"/>
+              <w:tblCellMar>
+                <w:top w:w="15" w:type="dxa"/>
+                <w:left w:w="15" w:type="dxa"/>
+                <w:bottom w:w="15" w:type="dxa"/>
+                <w:right w:w="15" w:type="dxa"/>
+              </w:tblCellMar>
+              <w:tblLook w:val="04A0" w:firstRow="1" w:lastRow="0" w:firstColumn="1" w:lastColumn="0" w:noHBand="0" w:noVBand="1"/>
+            </w:tblPr>
+            <w:tblGrid>
+              <w:gridCol w:w="96"/>
+            </w:tblGrid>
+            <w:tr>
+              <w:trPr>
+                <w:tblCellSpacing w:w="15" w:type="dxa"/>
+              </w:trPr>
+              <w:tc>
+                <w:tcPr>
+                  <w:tcW w:w="0" w:type="auto"/>
+                  <w:vAlign w:val="center"/>
+                  <w:hideMark/>
+                </w:tcPr>
+                <w:p>
+                  <w:pPr>
+                    <w:spacing w:after="0" w:line="240" w:lineRule="auto"/>
+                    <w:jc w:val="center"/>
+                    <w:rPr>
+                      <w:rFonts w:ascii="Arial" w:eastAsia="Times New Roman" w:hAnsi="Arial" w:cs="Arial"/>
+                      <w:sz w:val="24"/>
+                      <w:szCs w:val="24"/>
+                      <w:lang w:eastAsia="pt-BR"/>
+                    </w:rPr>
+                  </w:pPr>
+                </w:p>
+              </w:tc>
+            </w:tr>
+          </w:tbl>
+          <w:p>
+            <w:pPr>
+              <w:spacing w:after="0" w:line="240" w:lineRule="auto"/>
+              <w:jc w:val="center"/>
+              <w:textAlignment w:val="baseline"/>
+              <w:rPr>
+                <w:rFonts w:ascii="Arial" w:eastAsia="Times New Roman" w:hAnsi="Arial" w:cs="Arial"/>
+                <w:sz w:val="24"/>
+                <w:szCs w:val="24"/>
+                <w:lang w:eastAsia="pt-BR"/>
+              </w:rPr>
+            </w:pPr>
+          </w:p>
+        </w:tc>
+      </w:tr>
+    </w:tbl>
+    <w:p>
+      <w:pPr>
+        <w:spacing w:after="0" w:line="240" w:lineRule="auto"/>
+        <w:textAlignment w:val="baseline"/>
+        <w:rPr>
+          <w:rFonts w:ascii="Segoe UI" w:eastAsia="Times New Roman" w:hAnsi="Segoe UI" w:cs="Segoe UI"/>
+          <w:sz w:val="18"/>
+          <w:szCs w:val="18"/>
+          <w:lang w:eastAsia="pt-BR"/>
+        </w:rPr>
+      </w:pPr>
+    </w:p>
+    <w:p>
+      <w:pPr>
         <w:rPr>
           <w:rFonts w:ascii="Arial" w:hAnsi="Arial" w:cs="Arial"/>
           <w:b/>
@@ -26829,7 +28140,17 @@
           <w:sz w:val="24"/>
           <w:szCs w:val="24"/>
         </w:rPr>
-        <w:t>-Tech desenvolveu um cronograma e um método de organização focados nos objetivos e no tempo do projeto. Nesse contexto, as tarefas foram divididas em categorias específicas e gerais. O tempo e os critérios de cada unidade curricular também foram organizados por Sprint, considerando sua relevância.</w:t>
+        <w:t xml:space="preserve">-Tech desenvolveu um cronograma e um método de organização focados nos objetivos e no tempo do projeto. Nesse contexto, as tarefas foram divididas </w:t>
+      </w:r>
+      <w:bookmarkStart w:id="23" w:name="_GoBack"/>
+      <w:bookmarkEnd w:id="23"/>
+      <w:r>
+        <w:rPr>
+          <w:rFonts w:ascii="Arial" w:hAnsi="Arial" w:cs="Arial"/>
+          <w:sz w:val="24"/>
+          <w:szCs w:val="24"/>
+        </w:rPr>
+        <w:t>em categorias específicas e gerais. O tempo e os critérios de cada unidade curricular também foram organizados por Sprint, considerando sua relevância.</w:t>
       </w:r>
     </w:p>
     <w:p>
@@ -26898,6 +28219,7 @@
           <w:sz w:val="24"/>
           <w:szCs w:val="24"/>
         </w:rPr>
+        <w:lastRenderedPageBreak/>
         <w:t>uma área dedicada ao que entrará na fase de testes, e, por fim, após passar por</w:t>
       </w:r>
     </w:p>
@@ -26960,7 +28282,6 @@
         <w:rPr>
           <w:noProof/>
         </w:rPr>
-        <w:lastRenderedPageBreak/>
         <w:drawing>
           <wp:inline distT="0" distB="0" distL="0" distR="0" wp14:anchorId="496544B6" wp14:editId="1B155A4D">
             <wp:extent cx="3190875" cy="7105650"/>
@@ -27070,7 +28391,6 @@
         <w:rPr>
           <w:noProof/>
         </w:rPr>
-        <w:lastRenderedPageBreak/>
         <w:drawing>
           <wp:inline distT="0" distB="0" distL="0" distR="0" wp14:anchorId="40CEC79F" wp14:editId="085068D7">
             <wp:extent cx="2705100" cy="6648450"/>
@@ -29847,8 +31167,8 @@
           <w:szCs w:val="24"/>
         </w:rPr>
       </w:pPr>
-      <w:bookmarkStart w:id="29" w:name="_Toc90215145"/>
-      <w:bookmarkStart w:id="30" w:name="_Toc183530324"/>
+      <w:bookmarkStart w:id="29" w:name="_Toc183530324"/>
+      <w:bookmarkStart w:id="30" w:name="_Toc90215145"/>
       <w:r>
         <w:rPr>
           <w:rFonts w:ascii="Arial" w:hAnsi="Arial" w:cs="Arial"/>
@@ -29858,7 +31178,7 @@
         </w:rPr>
         <w:t>Escreva os resultados obtidos</w:t>
       </w:r>
-      <w:bookmarkEnd w:id="30"/>
+      <w:bookmarkEnd w:id="29"/>
     </w:p>
     <w:p>
       <w:pPr>
@@ -29914,7 +31234,7 @@
         <w:t>Constatações</w:t>
       </w:r>
       <w:bookmarkStart w:id="32" w:name="_Toc90215144"/>
-      <w:bookmarkEnd w:id="29"/>
+      <w:bookmarkEnd w:id="30"/>
       <w:bookmarkEnd w:id="31"/>
       <w:r>
         <w:rPr>
@@ -38984,6 +40304,7 @@
   <w:style w:type="paragraph" w:default="1" w:styleId="Normal">
     <w:name w:val="Normal"/>
     <w:qFormat/>
+    <w:rsid w:val="00313BCF"/>
   </w:style>
   <w:style w:type="paragraph" w:styleId="Ttulo1">
     <w:name w:val="heading 1"/>
@@ -39036,6 +40357,7 @@
   <w:style w:type="character" w:default="1" w:styleId="Fontepargpadro">
     <w:name w:val="Default Paragraph Font"/>
     <w:uiPriority w:val="1"/>
+    <w:semiHidden/>
     <w:unhideWhenUsed/>
   </w:style>
   <w:style w:type="table" w:default="1" w:styleId="Tabelanormal">
@@ -43219,15 +44541,6 @@
 </file>
 
 <file path=customXml/item1.xml><?xml version="1.0" encoding="utf-8"?>
-<?mso-contentType ?>
-<FormTemplates xmlns="http://schemas.microsoft.com/sharepoint/v3/contenttype/forms">
-  <Display>DocumentLibraryForm</Display>
-  <Edit>DocumentLibraryForm</Edit>
-  <New>DocumentLibraryForm</New>
-</FormTemplates>
-</file>
-
-<file path=customXml/item2.xml><?xml version="1.0" encoding="utf-8"?>
 <ct:contentTypeSchema xmlns:ct="http://schemas.microsoft.com/office/2006/metadata/contentType" xmlns:ma="http://schemas.microsoft.com/office/2006/metadata/properties/metaAttributes" ct:_="" ma:_="" ma:contentTypeName="Documento" ma:contentTypeID="0x01010082F0508FC22E0443AF197709F097DFD8" ma:contentTypeVersion="12" ma:contentTypeDescription="Crie um novo documento." ma:contentTypeScope="" ma:versionID="cb36accf5e4aef349d47c458616a000c">
   <xsd:schema xmlns:xsd="http://www.w3.org/2001/XMLSchema" xmlns:xs="http://www.w3.org/2001/XMLSchema" xmlns:p="http://schemas.microsoft.com/office/2006/metadata/properties" xmlns:ns2="fcfc36f5-5a2f-4c50-8b8f-7d4447229359" xmlns:ns3="8e4b878d-87ff-4f9f-9750-9936cb4d760b" targetNamespace="http://schemas.microsoft.com/office/2006/metadata/properties" ma:root="true" ma:fieldsID="c0eedc83e72454359df4dc9502869bf3" ns2:_="" ns3:_="">
     <xsd:import namespace="fcfc36f5-5a2f-4c50-8b8f-7d4447229359"/>
@@ -43428,19 +44741,20 @@
 </ct:contentTypeSchema>
 </file>
 
+<file path=customXml/item2.xml><?xml version="1.0" encoding="utf-8"?>
+<?mso-contentType ?>
+<FormTemplates xmlns="http://schemas.microsoft.com/sharepoint/v3/contenttype/forms">
+  <Display>DocumentLibraryForm</Display>
+  <Edit>DocumentLibraryForm</Edit>
+  <New>DocumentLibraryForm</New>
+</FormTemplates>
+</file>
+
 <file path=customXml/item3.xml><?xml version="1.0" encoding="utf-8"?>
 <b:Sources xmlns:b="http://schemas.openxmlformats.org/officeDocument/2006/bibliography" xmlns="http://schemas.openxmlformats.org/officeDocument/2006/bibliography" SelectedStyle="\APA.XSL" StyleName="APA"/>
 </file>
 
 <file path=customXml/itemProps1.xml><?xml version="1.0" encoding="utf-8"?>
-<ds:datastoreItem xmlns:ds="http://schemas.openxmlformats.org/officeDocument/2006/customXml" ds:itemID="{C818D86C-7EF3-4737-8ADC-66A934A66FCB}">
-  <ds:schemaRefs>
-    <ds:schemaRef ds:uri="http://schemas.microsoft.com/sharepoint/v3/contenttype/forms"/>
-  </ds:schemaRefs>
-</ds:datastoreItem>
-</file>
-
-<file path=customXml/itemProps2.xml><?xml version="1.0" encoding="utf-8"?>
 <ds:datastoreItem xmlns:ds="http://schemas.openxmlformats.org/officeDocument/2006/customXml" ds:itemID="{F50E3291-1B58-4B06-AFA9-95022FC8FE02}">
   <ds:schemaRefs>
     <ds:schemaRef ds:uri="http://schemas.microsoft.com/office/2006/metadata/contentType"/>
@@ -43459,8 +44773,16 @@
 </ds:datastoreItem>
 </file>
 
+<file path=customXml/itemProps2.xml><?xml version="1.0" encoding="utf-8"?>
+<ds:datastoreItem xmlns:ds="http://schemas.openxmlformats.org/officeDocument/2006/customXml" ds:itemID="{C818D86C-7EF3-4737-8ADC-66A934A66FCB}">
+  <ds:schemaRefs>
+    <ds:schemaRef ds:uri="http://schemas.microsoft.com/sharepoint/v3/contenttype/forms"/>
+  </ds:schemaRefs>
+</ds:datastoreItem>
+</file>
+
 <file path=customXml/itemProps3.xml><?xml version="1.0" encoding="utf-8"?>
-<ds:datastoreItem xmlns:ds="http://schemas.openxmlformats.org/officeDocument/2006/customXml" ds:itemID="{02E6CC12-2FEE-490E-B061-C2108183D734}">
+<ds:datastoreItem xmlns:ds="http://schemas.openxmlformats.org/officeDocument/2006/customXml" ds:itemID="{C09FF3F1-931C-41D4-88E9-9698A0F21A0F}">
   <ds:schemaRefs>
     <ds:schemaRef ds:uri="http://schemas.openxmlformats.org/officeDocument/2006/bibliography"/>
   </ds:schemaRefs>

</xml_diff>

<commit_message>
Corrigindo as formatações iniciais
</commit_message>
<xml_diff>
--- a/relatório-yourself.docx
+++ b/relatório-yourself.docx
@@ -4,7 +4,7 @@
   <w:body>
     <w:p>
       <w:pPr>
-        <w:jc w:val="both"/>
+        <w:jc w:val="center"/>
         <w:rPr>
           <w:rFonts w:ascii="Arial" w:hAnsi="Arial" w:cs="Arial"/>
           <w:sz w:val="24"/>
@@ -19,13 +19,13 @@
           <w:sz w:val="24"/>
           <w:szCs w:val="24"/>
         </w:rPr>
-        <w:t xml:space="preserve">ESCOLA SENAI </w:t>
+        <w:t>ESCOLA SENAI</w:t>
       </w:r>
     </w:p>
     <w:p>
       <w:pPr>
         <w:spacing w:before="120" w:after="120" w:line="360" w:lineRule="auto"/>
-        <w:jc w:val="both"/>
+        <w:jc w:val="center"/>
         <w:rPr>
           <w:rFonts w:ascii="Arial" w:hAnsi="Arial" w:cs="Arial"/>
           <w:sz w:val="24"/>
@@ -44,7 +44,7 @@
     <w:p>
       <w:pPr>
         <w:spacing w:before="120" w:after="120" w:line="360" w:lineRule="auto"/>
-        <w:jc w:val="both"/>
+        <w:jc w:val="center"/>
         <w:rPr>
           <w:rFonts w:ascii="Arial" w:hAnsi="Arial" w:cs="Arial"/>
           <w:sz w:val="24"/>
@@ -58,26 +58,18 @@
           <w:tab w:val="left" w:pos="2280"/>
         </w:tabs>
         <w:spacing w:before="120" w:after="120" w:line="360" w:lineRule="auto"/>
-        <w:jc w:val="both"/>
-        <w:rPr>
-          <w:rFonts w:ascii="Arial" w:hAnsi="Arial" w:cs="Arial"/>
-          <w:sz w:val="24"/>
-          <w:szCs w:val="24"/>
-        </w:rPr>
-      </w:pPr>
-      <w:r>
-        <w:rPr>
-          <w:rFonts w:ascii="Arial" w:hAnsi="Arial" w:cs="Arial"/>
-          <w:sz w:val="24"/>
-          <w:szCs w:val="24"/>
-        </w:rPr>
-        <w:tab/>
-      </w:r>
+        <w:jc w:val="center"/>
+        <w:rPr>
+          <w:rFonts w:ascii="Arial" w:hAnsi="Arial" w:cs="Arial"/>
+          <w:sz w:val="24"/>
+          <w:szCs w:val="24"/>
+        </w:rPr>
+      </w:pPr>
     </w:p>
     <w:p>
       <w:pPr>
         <w:spacing w:before="120" w:after="120" w:line="360" w:lineRule="auto"/>
-        <w:jc w:val="both"/>
+        <w:jc w:val="center"/>
         <w:rPr>
           <w:rFonts w:ascii="Arial" w:hAnsi="Arial" w:cs="Arial"/>
           <w:sz w:val="24"/>
@@ -88,7 +80,7 @@
     <w:p>
       <w:pPr>
         <w:spacing w:before="120" w:after="120" w:line="360" w:lineRule="auto"/>
-        <w:jc w:val="both"/>
+        <w:jc w:val="center"/>
         <w:rPr>
           <w:rFonts w:ascii="Arial" w:hAnsi="Arial" w:cs="Arial"/>
           <w:sz w:val="24"/>
@@ -113,19 +105,11 @@
         <w:t>Podavi</w:t>
       </w:r>
       <w:proofErr w:type="spellEnd"/>
-      <w:r>
-        <w:rPr>
-          <w:rFonts w:ascii="Arial" w:hAnsi="Arial" w:cs="Arial"/>
-          <w:sz w:val="24"/>
-          <w:szCs w:val="24"/>
-        </w:rPr>
-        <w:t xml:space="preserve"> </w:t>
-      </w:r>
     </w:p>
     <w:p>
       <w:pPr>
         <w:spacing w:before="120" w:after="120" w:line="360" w:lineRule="auto"/>
-        <w:jc w:val="both"/>
+        <w:jc w:val="center"/>
         <w:rPr>
           <w:rFonts w:ascii="Arial" w:hAnsi="Arial" w:cs="Arial"/>
           <w:sz w:val="24"/>
@@ -144,7 +128,7 @@
     <w:p>
       <w:pPr>
         <w:spacing w:before="120" w:after="120" w:line="360" w:lineRule="auto"/>
-        <w:jc w:val="both"/>
+        <w:jc w:val="center"/>
         <w:rPr>
           <w:rFonts w:ascii="Arial" w:hAnsi="Arial" w:cs="Arial"/>
           <w:sz w:val="24"/>
@@ -163,7 +147,7 @@
     <w:p>
       <w:pPr>
         <w:spacing w:before="120" w:after="120" w:line="360" w:lineRule="auto"/>
-        <w:jc w:val="both"/>
+        <w:jc w:val="center"/>
         <w:rPr>
           <w:rFonts w:ascii="Arial" w:hAnsi="Arial" w:cs="Arial"/>
           <w:sz w:val="24"/>
@@ -182,7 +166,7 @@
     <w:p>
       <w:pPr>
         <w:spacing w:before="120" w:after="120" w:line="360" w:lineRule="auto"/>
-        <w:jc w:val="both"/>
+        <w:jc w:val="center"/>
         <w:rPr>
           <w:rFonts w:ascii="Arial" w:hAnsi="Arial" w:cs="Arial"/>
           <w:sz w:val="24"/>
@@ -193,7 +177,7 @@
     <w:p>
       <w:pPr>
         <w:spacing w:before="120" w:after="120" w:line="360" w:lineRule="auto"/>
-        <w:jc w:val="both"/>
+        <w:jc w:val="center"/>
         <w:rPr>
           <w:rFonts w:ascii="Arial" w:hAnsi="Arial" w:cs="Arial"/>
           <w:sz w:val="24"/>
@@ -204,7 +188,7 @@
     <w:p>
       <w:pPr>
         <w:spacing w:before="120" w:after="120" w:line="360" w:lineRule="auto"/>
-        <w:jc w:val="both"/>
+        <w:jc w:val="center"/>
         <w:rPr>
           <w:rFonts w:ascii="Arial" w:hAnsi="Arial" w:cs="Arial"/>
           <w:b/>
@@ -229,7 +213,7 @@
     <w:p>
       <w:pPr>
         <w:spacing w:before="120" w:after="120" w:line="360" w:lineRule="auto"/>
-        <w:jc w:val="both"/>
+        <w:jc w:val="center"/>
         <w:rPr>
           <w:rFonts w:ascii="Arial" w:hAnsi="Arial" w:cs="Arial"/>
           <w:sz w:val="24"/>
@@ -240,7 +224,7 @@
     <w:p>
       <w:pPr>
         <w:spacing w:before="120" w:after="120" w:line="360" w:lineRule="auto"/>
-        <w:jc w:val="both"/>
+        <w:jc w:val="center"/>
         <w:rPr>
           <w:rFonts w:ascii="Arial" w:hAnsi="Arial" w:cs="Arial"/>
           <w:sz w:val="24"/>
@@ -251,7 +235,7 @@
     <w:p>
       <w:pPr>
         <w:spacing w:before="120" w:after="120" w:line="360" w:lineRule="auto"/>
-        <w:jc w:val="both"/>
+        <w:jc w:val="center"/>
         <w:rPr>
           <w:rFonts w:ascii="Arial" w:hAnsi="Arial" w:cs="Arial"/>
           <w:sz w:val="24"/>
@@ -262,7 +246,7 @@
     <w:p>
       <w:pPr>
         <w:spacing w:before="120" w:after="120" w:line="360" w:lineRule="auto"/>
-        <w:jc w:val="both"/>
+        <w:jc w:val="center"/>
         <w:rPr>
           <w:rFonts w:ascii="Arial" w:hAnsi="Arial" w:cs="Arial"/>
           <w:sz w:val="24"/>
@@ -273,7 +257,7 @@
     <w:p>
       <w:pPr>
         <w:spacing w:before="120" w:after="120" w:line="360" w:lineRule="auto"/>
-        <w:jc w:val="both"/>
+        <w:jc w:val="center"/>
         <w:rPr>
           <w:rFonts w:ascii="Arial" w:hAnsi="Arial" w:cs="Arial"/>
           <w:sz w:val="24"/>
@@ -284,26 +268,42 @@
     <w:p>
       <w:pPr>
         <w:spacing w:before="120" w:after="120" w:line="360" w:lineRule="auto"/>
-        <w:jc w:val="both"/>
-        <w:rPr>
-          <w:rFonts w:ascii="Arial" w:hAnsi="Arial" w:cs="Arial"/>
-          <w:sz w:val="24"/>
-          <w:szCs w:val="24"/>
-        </w:rPr>
-      </w:pPr>
-      <w:r>
-        <w:rPr>
-          <w:rFonts w:ascii="Arial" w:hAnsi="Arial" w:cs="Arial"/>
-          <w:sz w:val="24"/>
-          <w:szCs w:val="24"/>
-        </w:rPr>
-        <w:t>Campinas SP</w:t>
+        <w:jc w:val="center"/>
+        <w:rPr>
+          <w:rFonts w:ascii="Arial" w:hAnsi="Arial" w:cs="Arial"/>
+          <w:sz w:val="24"/>
+          <w:szCs w:val="24"/>
+        </w:rPr>
+      </w:pPr>
+      <w:r>
+        <w:rPr>
+          <w:rFonts w:ascii="Arial" w:hAnsi="Arial" w:cs="Arial"/>
+          <w:sz w:val="24"/>
+          <w:szCs w:val="24"/>
+        </w:rPr>
+        <w:t>Campinas</w:t>
+      </w:r>
+      <w:r>
+        <w:rPr>
+          <w:rFonts w:ascii="Arial" w:hAnsi="Arial" w:cs="Arial"/>
+          <w:sz w:val="24"/>
+          <w:szCs w:val="24"/>
+        </w:rPr>
+        <w:t>,</w:t>
+      </w:r>
+      <w:r>
+        <w:rPr>
+          <w:rFonts w:ascii="Arial" w:hAnsi="Arial" w:cs="Arial"/>
+          <w:sz w:val="24"/>
+          <w:szCs w:val="24"/>
+        </w:rPr>
+        <w:t xml:space="preserve"> SP</w:t>
       </w:r>
     </w:p>
     <w:p>
       <w:pPr>
         <w:spacing w:before="120" w:after="120" w:line="360" w:lineRule="auto"/>
-        <w:jc w:val="both"/>
+        <w:jc w:val="center"/>
         <w:rPr>
           <w:rFonts w:ascii="Arial" w:hAnsi="Arial" w:cs="Arial"/>
           <w:sz w:val="24"/>
@@ -330,7 +330,7 @@
     <w:p>
       <w:pPr>
         <w:spacing w:before="120" w:after="120" w:line="360" w:lineRule="auto"/>
-        <w:jc w:val="both"/>
+        <w:jc w:val="center"/>
         <w:rPr>
           <w:rFonts w:ascii="Arial" w:hAnsi="Arial" w:cs="Arial"/>
           <w:sz w:val="24"/>
@@ -364,19 +364,11 @@
         <w:t>Podavi</w:t>
       </w:r>
       <w:proofErr w:type="spellEnd"/>
-      <w:r>
-        <w:rPr>
-          <w:rFonts w:ascii="Arial" w:hAnsi="Arial" w:cs="Arial"/>
-          <w:sz w:val="24"/>
-          <w:szCs w:val="24"/>
-        </w:rPr>
-        <w:t xml:space="preserve"> </w:t>
-      </w:r>
     </w:p>
     <w:p>
       <w:pPr>
         <w:spacing w:before="120" w:after="120" w:line="360" w:lineRule="auto"/>
-        <w:jc w:val="both"/>
+        <w:jc w:val="center"/>
         <w:rPr>
           <w:rFonts w:ascii="Arial" w:hAnsi="Arial" w:cs="Arial"/>
           <w:sz w:val="24"/>
@@ -395,7 +387,7 @@
     <w:p>
       <w:pPr>
         <w:spacing w:before="120" w:after="120" w:line="360" w:lineRule="auto"/>
-        <w:jc w:val="both"/>
+        <w:jc w:val="center"/>
         <w:rPr>
           <w:rFonts w:ascii="Arial" w:hAnsi="Arial" w:cs="Arial"/>
           <w:sz w:val="24"/>
@@ -414,7 +406,7 @@
     <w:p>
       <w:pPr>
         <w:spacing w:before="120" w:after="120" w:line="360" w:lineRule="auto"/>
-        <w:jc w:val="both"/>
+        <w:jc w:val="center"/>
         <w:rPr>
           <w:rFonts w:ascii="Arial" w:hAnsi="Arial" w:cs="Arial"/>
           <w:sz w:val="24"/>
@@ -433,7 +425,7 @@
     <w:p>
       <w:pPr>
         <w:spacing w:before="120" w:after="120" w:line="360" w:lineRule="auto"/>
-        <w:jc w:val="both"/>
+        <w:jc w:val="center"/>
         <w:rPr>
           <w:rFonts w:ascii="Arial" w:hAnsi="Arial" w:cs="Arial"/>
           <w:sz w:val="24"/>
@@ -444,7 +436,7 @@
     <w:p>
       <w:pPr>
         <w:spacing w:before="120" w:after="120" w:line="360" w:lineRule="auto"/>
-        <w:jc w:val="both"/>
+        <w:jc w:val="center"/>
         <w:rPr>
           <w:rFonts w:ascii="Arial" w:hAnsi="Arial" w:cs="Arial"/>
           <w:sz w:val="24"/>
@@ -521,16 +513,16 @@
         <w:rPr>
           <w:rFonts w:ascii="Arial" w:hAnsi="Arial" w:cs="Arial"/>
           <w:color w:val="000000"/>
-          <w:sz w:val="24"/>
-          <w:szCs w:val="24"/>
+          <w:sz w:val="20"/>
+          <w:szCs w:val="20"/>
         </w:rPr>
       </w:pPr>
       <w:r>
         <w:rPr>
           <w:rFonts w:ascii="Arial" w:hAnsi="Arial" w:cs="Arial"/>
           <w:color w:val="000000" w:themeColor="text1"/>
-          <w:sz w:val="24"/>
-          <w:szCs w:val="24"/>
+          <w:sz w:val="20"/>
+          <w:szCs w:val="20"/>
         </w:rPr>
         <w:t>Projeto</w:t>
       </w:r>
@@ -538,8 +530,8 @@
         <w:rPr>
           <w:rFonts w:ascii="Arial" w:hAnsi="Arial" w:cs="Arial"/>
           <w:color w:val="000000" w:themeColor="text1"/>
-          <w:sz w:val="24"/>
-          <w:szCs w:val="24"/>
+          <w:sz w:val="20"/>
+          <w:szCs w:val="20"/>
         </w:rPr>
         <w:t xml:space="preserve"> apresentado </w:t>
       </w:r>
@@ -547,8 +539,8 @@
         <w:rPr>
           <w:rFonts w:ascii="Arial" w:hAnsi="Arial" w:cs="Arial"/>
           <w:color w:val="000000" w:themeColor="text1"/>
-          <w:sz w:val="24"/>
-          <w:szCs w:val="24"/>
+          <w:sz w:val="20"/>
+          <w:szCs w:val="20"/>
         </w:rPr>
         <w:t xml:space="preserve">à Escola SENAI “Prof. Dr. </w:t>
       </w:r>
@@ -557,8 +549,8 @@
         <w:rPr>
           <w:rFonts w:ascii="Arial" w:hAnsi="Arial" w:cs="Arial"/>
           <w:color w:val="000000" w:themeColor="text1"/>
-          <w:sz w:val="24"/>
-          <w:szCs w:val="24"/>
+          <w:sz w:val="20"/>
+          <w:szCs w:val="20"/>
         </w:rPr>
         <w:t>Euryclides</w:t>
       </w:r>
@@ -567,8 +559,8 @@
         <w:rPr>
           <w:rFonts w:ascii="Arial" w:hAnsi="Arial" w:cs="Arial"/>
           <w:color w:val="000000" w:themeColor="text1"/>
-          <w:sz w:val="24"/>
-          <w:szCs w:val="24"/>
+          <w:sz w:val="20"/>
+          <w:szCs w:val="20"/>
         </w:rPr>
         <w:t xml:space="preserve"> de Jesus Zerbini” para obtenção do certificado de conclusão do Curso Técnico de </w:t>
       </w:r>
@@ -576,8 +568,8 @@
         <w:rPr>
           <w:rFonts w:ascii="Arial" w:hAnsi="Arial" w:cs="Arial"/>
           <w:color w:val="000000" w:themeColor="text1"/>
-          <w:sz w:val="24"/>
-          <w:szCs w:val="24"/>
+          <w:sz w:val="20"/>
+          <w:szCs w:val="20"/>
         </w:rPr>
         <w:t>Desenvolvimento de Sistemas</w:t>
       </w:r>
@@ -585,8 +577,8 @@
         <w:rPr>
           <w:rFonts w:ascii="Arial" w:hAnsi="Arial" w:cs="Arial"/>
           <w:color w:val="000000" w:themeColor="text1"/>
-          <w:sz w:val="24"/>
-          <w:szCs w:val="24"/>
+          <w:sz w:val="20"/>
+          <w:szCs w:val="20"/>
         </w:rPr>
         <w:t>.</w:t>
       </w:r>
@@ -598,8 +590,8 @@
         <w:jc w:val="both"/>
         <w:rPr>
           <w:rFonts w:ascii="Arial" w:hAnsi="Arial" w:cs="Arial"/>
-          <w:sz w:val="24"/>
-          <w:szCs w:val="24"/>
+          <w:sz w:val="20"/>
+          <w:szCs w:val="20"/>
         </w:rPr>
       </w:pPr>
     </w:p>
@@ -610,8 +602,8 @@
         <w:jc w:val="both"/>
         <w:rPr>
           <w:rFonts w:ascii="Arial" w:hAnsi="Arial" w:cs="Arial"/>
-          <w:sz w:val="24"/>
-          <w:szCs w:val="24"/>
+          <w:sz w:val="20"/>
+          <w:szCs w:val="20"/>
         </w:rPr>
       </w:pPr>
     </w:p>
@@ -623,16 +615,16 @@
         <w:rPr>
           <w:rFonts w:ascii="Arial" w:hAnsi="Arial" w:cs="Arial"/>
           <w:color w:val="000000" w:themeColor="text1"/>
-          <w:sz w:val="24"/>
-          <w:szCs w:val="24"/>
+          <w:sz w:val="20"/>
+          <w:szCs w:val="20"/>
         </w:rPr>
       </w:pPr>
       <w:r>
         <w:rPr>
           <w:rFonts w:ascii="Arial" w:hAnsi="Arial" w:cs="Arial"/>
           <w:color w:val="000000" w:themeColor="text1"/>
-          <w:sz w:val="24"/>
-          <w:szCs w:val="24"/>
+          <w:sz w:val="20"/>
+          <w:szCs w:val="20"/>
         </w:rPr>
         <w:t>Orientador</w:t>
       </w:r>
@@ -640,8 +632,8 @@
         <w:rPr>
           <w:rFonts w:ascii="Arial" w:hAnsi="Arial" w:cs="Arial"/>
           <w:color w:val="000000" w:themeColor="text1"/>
-          <w:sz w:val="24"/>
-          <w:szCs w:val="24"/>
+          <w:sz w:val="20"/>
+          <w:szCs w:val="20"/>
         </w:rPr>
         <w:t>es</w:t>
       </w:r>
@@ -649,8 +641,8 @@
         <w:rPr>
           <w:rFonts w:ascii="Arial" w:hAnsi="Arial" w:cs="Arial"/>
           <w:color w:val="000000" w:themeColor="text1"/>
-          <w:sz w:val="24"/>
-          <w:szCs w:val="24"/>
+          <w:sz w:val="20"/>
+          <w:szCs w:val="20"/>
         </w:rPr>
         <w:t>:</w:t>
       </w:r>
@@ -658,8 +650,8 @@
         <w:rPr>
           <w:rFonts w:ascii="Arial" w:hAnsi="Arial" w:cs="Arial"/>
           <w:color w:val="000000" w:themeColor="text1"/>
-          <w:sz w:val="24"/>
-          <w:szCs w:val="24"/>
+          <w:sz w:val="20"/>
+          <w:szCs w:val="20"/>
         </w:rPr>
         <w:t xml:space="preserve"> Paulo Henrique </w:t>
       </w:r>
@@ -668,8 +660,8 @@
         <w:rPr>
           <w:rFonts w:ascii="Arial" w:hAnsi="Arial" w:cs="Arial"/>
           <w:color w:val="000000" w:themeColor="text1"/>
-          <w:sz w:val="24"/>
-          <w:szCs w:val="24"/>
+          <w:sz w:val="20"/>
+          <w:szCs w:val="20"/>
         </w:rPr>
         <w:t>Pansani</w:t>
       </w:r>
@@ -678,8 +670,8 @@
         <w:rPr>
           <w:rFonts w:ascii="Arial" w:hAnsi="Arial" w:cs="Arial"/>
           <w:color w:val="000000" w:themeColor="text1"/>
-          <w:sz w:val="24"/>
-          <w:szCs w:val="24"/>
+          <w:sz w:val="20"/>
+          <w:szCs w:val="20"/>
         </w:rPr>
         <w:t xml:space="preserve"> e Renato </w:t>
       </w:r>
@@ -687,8 +679,8 @@
         <w:rPr>
           <w:rFonts w:ascii="Arial" w:hAnsi="Arial" w:cs="Arial"/>
           <w:color w:val="000000" w:themeColor="text1"/>
-          <w:sz w:val="24"/>
-          <w:szCs w:val="24"/>
+          <w:sz w:val="20"/>
+          <w:szCs w:val="20"/>
         </w:rPr>
         <w:t>de Mattos Onofre</w:t>
       </w:r>
@@ -718,7 +710,7 @@
     <w:p>
       <w:pPr>
         <w:spacing w:line="360" w:lineRule="auto"/>
-        <w:jc w:val="both"/>
+        <w:jc w:val="center"/>
         <w:rPr>
           <w:rFonts w:ascii="Arial" w:hAnsi="Arial" w:cs="Arial"/>
           <w:sz w:val="24"/>
@@ -729,7 +721,7 @@
     <w:p>
       <w:pPr>
         <w:spacing w:before="120" w:after="120" w:line="360" w:lineRule="auto"/>
-        <w:jc w:val="both"/>
+        <w:jc w:val="center"/>
         <w:rPr>
           <w:rFonts w:ascii="Arial" w:hAnsi="Arial" w:cs="Arial"/>
           <w:sz w:val="24"/>
@@ -764,7 +756,7 @@
     <w:p>
       <w:pPr>
         <w:spacing w:before="120" w:after="120" w:line="360" w:lineRule="auto"/>
-        <w:jc w:val="both"/>
+        <w:jc w:val="center"/>
         <w:rPr>
           <w:rFonts w:ascii="Arial" w:hAnsi="Arial" w:cs="Arial"/>
           <w:sz w:val="24"/>
@@ -809,7 +801,7 @@
     <w:p>
       <w:pPr>
         <w:spacing w:before="120" w:after="120" w:line="360" w:lineRule="auto"/>
-        <w:jc w:val="both"/>
+        <w:jc w:val="center"/>
         <w:rPr>
           <w:rFonts w:ascii="Arial" w:hAnsi="Arial" w:cs="Arial"/>
           <w:sz w:val="24"/>
@@ -835,19 +827,11 @@
         <w:t>Podavi</w:t>
       </w:r>
       <w:proofErr w:type="spellEnd"/>
-      <w:r>
-        <w:rPr>
-          <w:rFonts w:ascii="Arial" w:hAnsi="Arial" w:cs="Arial"/>
-          <w:sz w:val="24"/>
-          <w:szCs w:val="24"/>
-        </w:rPr>
-        <w:t xml:space="preserve"> </w:t>
-      </w:r>
     </w:p>
     <w:p>
       <w:pPr>
         <w:spacing w:before="120" w:after="120" w:line="360" w:lineRule="auto"/>
-        <w:jc w:val="both"/>
+        <w:jc w:val="center"/>
         <w:rPr>
           <w:rFonts w:ascii="Arial" w:hAnsi="Arial" w:cs="Arial"/>
           <w:sz w:val="24"/>
@@ -866,7 +850,7 @@
     <w:p>
       <w:pPr>
         <w:spacing w:before="120" w:after="120" w:line="360" w:lineRule="auto"/>
-        <w:jc w:val="both"/>
+        <w:jc w:val="center"/>
         <w:rPr>
           <w:rFonts w:ascii="Arial" w:hAnsi="Arial" w:cs="Arial"/>
           <w:sz w:val="24"/>
@@ -885,7 +869,7 @@
     <w:p>
       <w:pPr>
         <w:spacing w:before="120" w:after="120" w:line="360" w:lineRule="auto"/>
-        <w:jc w:val="both"/>
+        <w:jc w:val="center"/>
         <w:rPr>
           <w:rFonts w:ascii="Arial" w:hAnsi="Arial" w:cs="Arial"/>
           <w:sz w:val="24"/>
@@ -915,7 +899,7 @@
     <w:p>
       <w:pPr>
         <w:spacing w:before="120" w:after="120" w:line="360" w:lineRule="auto"/>
-        <w:jc w:val="both"/>
+        <w:jc w:val="center"/>
         <w:rPr>
           <w:rFonts w:ascii="Arial" w:hAnsi="Arial" w:cs="Arial"/>
           <w:sz w:val="24"/>
@@ -941,31 +925,31 @@
         <w:jc w:val="both"/>
         <w:rPr>
           <w:rFonts w:ascii="Arial" w:hAnsi="Arial" w:cs="Arial"/>
-          <w:sz w:val="24"/>
-          <w:szCs w:val="24"/>
-        </w:rPr>
-      </w:pPr>
-      <w:r>
-        <w:rPr>
-          <w:rFonts w:ascii="Arial" w:hAnsi="Arial" w:cs="Arial"/>
-          <w:sz w:val="24"/>
-          <w:szCs w:val="24"/>
+          <w:sz w:val="20"/>
+          <w:szCs w:val="20"/>
+        </w:rPr>
+      </w:pPr>
+      <w:r>
+        <w:rPr>
+          <w:rFonts w:ascii="Arial" w:hAnsi="Arial" w:cs="Arial"/>
+          <w:sz w:val="20"/>
+          <w:szCs w:val="20"/>
         </w:rPr>
         <w:t xml:space="preserve">Trabalho de conclusão de curso aprovado como requisito parcial para obtenção do grau de técnico, do curso Técnico de </w:t>
       </w:r>
       <w:r>
         <w:rPr>
           <w:rFonts w:ascii="Arial" w:hAnsi="Arial" w:cs="Arial"/>
-          <w:sz w:val="24"/>
-          <w:szCs w:val="24"/>
+          <w:sz w:val="20"/>
+          <w:szCs w:val="20"/>
         </w:rPr>
         <w:t xml:space="preserve">Desenvolvimento de Sistemas </w:t>
       </w:r>
       <w:r>
         <w:rPr>
           <w:rFonts w:ascii="Arial" w:hAnsi="Arial" w:cs="Arial"/>
-          <w:sz w:val="24"/>
-          <w:szCs w:val="24"/>
+          <w:sz w:val="20"/>
+          <w:szCs w:val="20"/>
         </w:rPr>
         <w:t xml:space="preserve">da Escola SENAI “Prof. Dr. </w:t>
       </w:r>
@@ -973,8 +957,8 @@
       <w:r>
         <w:rPr>
           <w:rFonts w:ascii="Arial" w:hAnsi="Arial" w:cs="Arial"/>
-          <w:sz w:val="24"/>
-          <w:szCs w:val="24"/>
+          <w:sz w:val="20"/>
+          <w:szCs w:val="20"/>
         </w:rPr>
         <w:t>Euryclides</w:t>
       </w:r>
@@ -982,8 +966,8 @@
       <w:r>
         <w:rPr>
           <w:rFonts w:ascii="Arial" w:hAnsi="Arial" w:cs="Arial"/>
-          <w:sz w:val="24"/>
-          <w:szCs w:val="24"/>
+          <w:sz w:val="20"/>
+          <w:szCs w:val="20"/>
         </w:rPr>
         <w:t xml:space="preserve"> de Jesus Zerbini”.</w:t>
       </w:r>
@@ -991,7 +975,7 @@
     <w:p>
       <w:pPr>
         <w:spacing w:line="360" w:lineRule="auto"/>
-        <w:jc w:val="both"/>
+        <w:jc w:val="center"/>
         <w:rPr>
           <w:rFonts w:ascii="Arial" w:hAnsi="Arial" w:cs="Arial"/>
           <w:b/>
@@ -1012,7 +996,7 @@
     <w:p>
       <w:pPr>
         <w:spacing w:line="360" w:lineRule="auto"/>
-        <w:jc w:val="both"/>
+        <w:jc w:val="center"/>
         <w:rPr>
           <w:rFonts w:ascii="Arial" w:hAnsi="Arial" w:cs="Arial"/>
           <w:sz w:val="24"/>
@@ -1027,7 +1011,7 @@
           <w:tab w:val="left" w:leader="underscore" w:pos="7371"/>
         </w:tabs>
         <w:spacing w:line="360" w:lineRule="auto"/>
-        <w:jc w:val="both"/>
+        <w:jc w:val="center"/>
         <w:rPr>
           <w:rFonts w:ascii="Arial" w:hAnsi="Arial" w:cs="Arial"/>
           <w:sz w:val="24"/>
@@ -1111,7 +1095,7 @@
           <w:tab w:val="left" w:leader="underscore" w:pos="7371"/>
         </w:tabs>
         <w:spacing w:line="360" w:lineRule="auto"/>
-        <w:jc w:val="both"/>
+        <w:jc w:val="center"/>
         <w:rPr>
           <w:rFonts w:ascii="Arial" w:hAnsi="Arial" w:cs="Arial"/>
           <w:sz w:val="24"/>
@@ -1195,7 +1179,7 @@
           <w:tab w:val="left" w:leader="underscore" w:pos="7371"/>
         </w:tabs>
         <w:spacing w:line="360" w:lineRule="auto"/>
-        <w:jc w:val="both"/>
+        <w:jc w:val="center"/>
         <w:rPr>
           <w:rFonts w:ascii="Arial" w:hAnsi="Arial" w:cs="Arial"/>
           <w:sz w:val="24"/>
@@ -1268,7 +1252,7 @@
     <w:p>
       <w:pPr>
         <w:spacing w:line="360" w:lineRule="auto"/>
-        <w:jc w:val="both"/>
+        <w:jc w:val="center"/>
         <w:rPr>
           <w:rFonts w:ascii="Arial" w:hAnsi="Arial" w:cs="Arial"/>
           <w:sz w:val="24"/>
@@ -1283,19 +1267,11 @@
         </w:rPr>
         <w:t>Campinas, SP</w:t>
       </w:r>
-      <w:r>
-        <w:rPr>
-          <w:rFonts w:ascii="Arial" w:hAnsi="Arial" w:cs="Arial"/>
-          <w:sz w:val="24"/>
-          <w:szCs w:val="24"/>
-        </w:rPr>
-        <w:t xml:space="preserve"> </w:t>
-      </w:r>
     </w:p>
     <w:p>
       <w:pPr>
         <w:spacing w:line="360" w:lineRule="auto"/>
-        <w:jc w:val="both"/>
+        <w:jc w:val="center"/>
         <w:rPr>
           <w:rFonts w:ascii="Arial" w:hAnsi="Arial" w:cs="Arial"/>
           <w:sz w:val="24"/>
@@ -1864,7 +1840,7 @@
       <w:pPr>
         <w:pStyle w:val="Rodap"/>
         <w:spacing w:line="360" w:lineRule="auto"/>
-        <w:jc w:val="both"/>
+        <w:jc w:val="right"/>
         <w:rPr>
           <w:rFonts w:ascii="Arial" w:hAnsi="Arial" w:cs="Arial"/>
           <w:b/>
@@ -1898,7 +1874,7 @@
       <w:pPr>
         <w:pStyle w:val="Rodap"/>
         <w:spacing w:line="360" w:lineRule="auto"/>
-        <w:jc w:val="both"/>
+        <w:jc w:val="right"/>
         <w:rPr>
           <w:rFonts w:ascii="Arial" w:hAnsi="Arial" w:cs="Arial"/>
           <w:b/>
@@ -1932,7 +1908,7 @@
       <w:pPr>
         <w:pStyle w:val="Rodap"/>
         <w:spacing w:line="360" w:lineRule="auto"/>
-        <w:jc w:val="both"/>
+        <w:jc w:val="right"/>
         <w:rPr>
           <w:rFonts w:ascii="Arial" w:hAnsi="Arial" w:cs="Arial"/>
           <w:b/>
@@ -2034,6 +2010,7 @@
           <w:b w:val="0"/>
           <w:bCs w:val="0"/>
           <w:color w:val="auto"/>
+          <w:sz w:val="22"/>
           <w:szCs w:val="24"/>
           <w:lang w:eastAsia="en-US"/>
         </w:rPr>
@@ -8067,7 +8044,23 @@
           <w:sz w:val="24"/>
           <w:szCs w:val="24"/>
         </w:rPr>
-        <w:t xml:space="preserve"> O sistema deve manter uma sessão de usuário ativa por um período de 3 dias após a última interação do usuário.</w:t>
+        <w:t xml:space="preserve"> O sistema deve manter uma sessão de usuário ativa por um período de 3 </w:t>
+      </w:r>
+      <w:r>
+        <w:rPr>
+          <w:rFonts w:ascii="Arial" w:hAnsi="Arial" w:cs="Arial"/>
+          <w:sz w:val="24"/>
+          <w:szCs w:val="24"/>
+        </w:rPr>
+        <w:t>horas</w:t>
+      </w:r>
+      <w:r>
+        <w:rPr>
+          <w:rFonts w:ascii="Arial" w:hAnsi="Arial" w:cs="Arial"/>
+          <w:sz w:val="24"/>
+          <w:szCs w:val="24"/>
+        </w:rPr>
+        <w:t xml:space="preserve"> após a última interação do usuário.</w:t>
       </w:r>
     </w:p>
     <w:p>
@@ -21528,7 +21521,17 @@
           <w:sz w:val="24"/>
           <w:szCs w:val="24"/>
         </w:rPr>
-        <w:t>-Tech elaborou um cronograma e um método de organização alinhados aos objetivos do projeto. Nesse contexto, as atividades foram categorizadas em tarefas específicas e gerais. O tempo e os critérios de cada unidade curricular foram organizados em Sprints, considerando sua importância.</w:t>
+        <w:t>-Tech</w:t>
+      </w:r>
+      <w:bookmarkStart w:id="25" w:name="_GoBack"/>
+      <w:bookmarkEnd w:id="25"/>
+      <w:r>
+        <w:rPr>
+          <w:rFonts w:ascii="Arial" w:hAnsi="Arial" w:cs="Arial"/>
+          <w:sz w:val="24"/>
+          <w:szCs w:val="24"/>
+        </w:rPr>
+        <w:t xml:space="preserve"> elaborou um cronograma e um método de organização alinhados aos objetivos do projeto. Nesse contexto, as atividades foram categorizadas em tarefas específicas e gerais. O tempo e os critérios de cada unidade curricular foram organizados em Sprints, considerando sua importância.</w:t>
       </w:r>
     </w:p>
     <w:p>
@@ -21821,7 +21824,7 @@
               </wp:inline>
             </w:drawing>
           </mc:Choice>
-          <mc:Fallback xmlns:oel="http://schemas.microsoft.com/office/2019/extlst" xmlns:w16cex="http://schemas.microsoft.com/office/word/2018/wordml/cex" xmlns:w16="http://schemas.microsoft.com/office/word/2018/wordml" xmlns:w16du="http://schemas.microsoft.com/office/word/2023/wordml/word16du" xmlns:w16sdtdh="http://schemas.microsoft.com/office/word/2020/wordml/sdtdatahash">
+          <mc:Fallback xmlns:w16sdtdh="http://schemas.microsoft.com/office/word/2020/wordml/sdtdatahash" xmlns:w16du="http://schemas.microsoft.com/office/word/2023/wordml/word16du" xmlns:w16="http://schemas.microsoft.com/office/word/2018/wordml" xmlns:w16cex="http://schemas.microsoft.com/office/word/2018/wordml/cex" xmlns:oel="http://schemas.microsoft.com/office/2019/extlst">
             <w:pict>
               <v:rect w14:anchorId="7827A6F0" id="Retângulo 10" o:spid="_x0000_s1026" alt="image.png" style="width:24.3pt;height:24.3pt;visibility:visible;mso-wrap-style:square;mso-left-percent:-10001;mso-top-percent:-10001;mso-position-horizontal:absolute;mso-position-horizontal-relative:char;mso-position-vertical:absolute;mso-position-vertical-relative:line;mso-left-percent:-10001;mso-top-percent:-10001;v-text-anchor:top" o:gfxdata="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" filled="f" stroked="f">
                 <o:lock v:ext="edit" aspectratio="t"/>
@@ -22463,7 +22466,7 @@
               </wp:inline>
             </w:drawing>
           </mc:Choice>
-          <mc:Fallback xmlns:oel="http://schemas.microsoft.com/office/2019/extlst" xmlns:w16cex="http://schemas.microsoft.com/office/word/2018/wordml/cex" xmlns:w16="http://schemas.microsoft.com/office/word/2018/wordml" xmlns:w16du="http://schemas.microsoft.com/office/word/2023/wordml/word16du" xmlns:w16sdtdh="http://schemas.microsoft.com/office/word/2020/wordml/sdtdatahash">
+          <mc:Fallback xmlns:w16sdtdh="http://schemas.microsoft.com/office/word/2020/wordml/sdtdatahash" xmlns:w16du="http://schemas.microsoft.com/office/word/2023/wordml/word16du" xmlns:w16="http://schemas.microsoft.com/office/word/2018/wordml" xmlns:w16cex="http://schemas.microsoft.com/office/word/2018/wordml/cex" xmlns:oel="http://schemas.microsoft.com/office/2019/extlst">
             <w:pict>
               <v:rect w14:anchorId="029F886D" id="Retângulo 14" o:spid="_x0000_s1026" alt="image.png" style="width:24.3pt;height:24.3pt;visibility:visible;mso-wrap-style:square;mso-left-percent:-10001;mso-top-percent:-10001;mso-position-horizontal:absolute;mso-position-horizontal-relative:char;mso-position-vertical:absolute;mso-position-vertical-relative:line;mso-left-percent:-10001;mso-top-percent:-10001;v-text-anchor:top" o:gfxdata="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" filled="f" stroked="f">
                 <o:lock v:ext="edit" aspectratio="t"/>
@@ -22695,7 +22698,7 @@
               </wp:inline>
             </w:drawing>
           </mc:Choice>
-          <mc:Fallback xmlns:oel="http://schemas.microsoft.com/office/2019/extlst" xmlns:w16cex="http://schemas.microsoft.com/office/word/2018/wordml/cex" xmlns:w16="http://schemas.microsoft.com/office/word/2018/wordml" xmlns:w16du="http://schemas.microsoft.com/office/word/2023/wordml/word16du" xmlns:w16sdtdh="http://schemas.microsoft.com/office/word/2020/wordml/sdtdatahash">
+          <mc:Fallback xmlns:w16sdtdh="http://schemas.microsoft.com/office/word/2020/wordml/sdtdatahash" xmlns:w16du="http://schemas.microsoft.com/office/word/2023/wordml/word16du" xmlns:w16="http://schemas.microsoft.com/office/word/2018/wordml" xmlns:w16cex="http://schemas.microsoft.com/office/word/2018/wordml/cex" xmlns:oel="http://schemas.microsoft.com/office/2019/extlst">
             <w:pict>
               <v:rect w14:anchorId="35F92097" id="Retângulo 16" o:spid="_x0000_s1026" alt="image.png" style="width:24.3pt;height:24.3pt;visibility:visible;mso-wrap-style:square;mso-left-percent:-10001;mso-top-percent:-10001;mso-position-horizontal:absolute;mso-position-horizontal-relative:char;mso-position-vertical:absolute;mso-position-vertical-relative:line;mso-left-percent:-10001;mso-top-percent:-10001;v-text-anchor:top" o:gfxdata="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" filled="f" stroked="f">
                 <o:lock v:ext="edit" aspectratio="t"/>
@@ -23384,7 +23387,7 @@
           <w:szCs w:val="24"/>
         </w:rPr>
       </w:pPr>
-      <w:bookmarkStart w:id="25" w:name="_Toc184215733"/>
+      <w:bookmarkStart w:id="26" w:name="_Toc184215733"/>
       <w:r>
         <w:rPr>
           <w:rFonts w:cs="Arial"/>
@@ -23392,7 +23395,7 @@
         </w:rPr>
         <w:t>Terceiro Sprint</w:t>
       </w:r>
-      <w:bookmarkEnd w:id="25"/>
+      <w:bookmarkEnd w:id="26"/>
     </w:p>
     <w:p>
       <w:pPr>
@@ -23650,7 +23653,7 @@
           <w:lang w:val="en-US"/>
         </w:rPr>
       </w:pPr>
-      <w:bookmarkStart w:id="26" w:name="_Toc184215734"/>
+      <w:bookmarkStart w:id="27" w:name="_Toc184215734"/>
       <w:r>
         <w:rPr>
           <w:rFonts w:cs="Arial"/>
@@ -23659,7 +23662,7 @@
         </w:rPr>
         <w:t>Product Backlog</w:t>
       </w:r>
-      <w:bookmarkEnd w:id="26"/>
+      <w:bookmarkEnd w:id="27"/>
     </w:p>
     <w:p>
       <w:pPr>
@@ -23716,7 +23719,7 @@
           <w:lang w:val="en-US"/>
         </w:rPr>
       </w:pPr>
-      <w:bookmarkStart w:id="27" w:name="_Toc184215735"/>
+      <w:bookmarkStart w:id="28" w:name="_Toc184215735"/>
       <w:r>
         <w:rPr>
           <w:rFonts w:cs="Arial"/>
@@ -23725,7 +23728,7 @@
         </w:rPr>
         <w:t>Sprint Backlog</w:t>
       </w:r>
-      <w:bookmarkEnd w:id="27"/>
+      <w:bookmarkEnd w:id="28"/>
     </w:p>
     <w:p>
       <w:pPr>
@@ -23922,7 +23925,7 @@
           <w:szCs w:val="24"/>
         </w:rPr>
       </w:pPr>
-      <w:bookmarkStart w:id="28" w:name="_Toc184215736"/>
+      <w:bookmarkStart w:id="29" w:name="_Toc184215736"/>
       <w:r>
         <w:rPr>
           <w:rStyle w:val="Ttulo1Char"/>
@@ -23931,7 +23934,7 @@
         </w:rPr>
         <w:t>Plano de Testes</w:t>
       </w:r>
-      <w:bookmarkEnd w:id="28"/>
+      <w:bookmarkEnd w:id="29"/>
     </w:p>
     <w:p>
       <w:pPr>
@@ -24024,7 +24027,7 @@
                 <w:lang w:eastAsia="pt-BR"/>
               </w:rPr>
             </w:pPr>
-            <w:bookmarkStart w:id="29" w:name="_Hlk181974945"/>
+            <w:bookmarkStart w:id="30" w:name="_Hlk181974945"/>
             <w:r>
               <w:rPr>
                 <w:rFonts w:ascii="Arial" w:eastAsia="Times New Roman" w:hAnsi="Arial" w:cs="Arial"/>
@@ -26008,7 +26011,7 @@
         </w:rPr>
       </w:pPr>
     </w:p>
-    <w:bookmarkEnd w:id="29"/>
+    <w:bookmarkEnd w:id="30"/>
     <w:p>
       <w:pPr>
         <w:spacing w:after="0" w:line="240" w:lineRule="auto"/>
@@ -28117,7 +28120,7 @@
           <w:szCs w:val="24"/>
         </w:rPr>
       </w:pPr>
-      <w:bookmarkStart w:id="30" w:name="_Toc184215737"/>
+      <w:bookmarkStart w:id="31" w:name="_Toc184215737"/>
       <w:proofErr w:type="spellStart"/>
       <w:r>
         <w:rPr>
@@ -28136,7 +28139,7 @@
         </w:rPr>
         <w:t xml:space="preserve"> e Retrospectiva</w:t>
       </w:r>
-      <w:bookmarkEnd w:id="30"/>
+      <w:bookmarkEnd w:id="31"/>
     </w:p>
     <w:p>
       <w:pPr>
@@ -29061,7 +29064,7 @@
           <w:szCs w:val="24"/>
         </w:rPr>
       </w:pPr>
-      <w:bookmarkStart w:id="31" w:name="_Toc184215738"/>
+      <w:bookmarkStart w:id="32" w:name="_Toc184215738"/>
       <w:r>
         <w:rPr>
           <w:rFonts w:cs="Arial"/>
@@ -29070,7 +29073,7 @@
         </w:rPr>
         <w:t>Quarto Sprint</w:t>
       </w:r>
-      <w:bookmarkEnd w:id="31"/>
+      <w:bookmarkEnd w:id="32"/>
     </w:p>
     <w:p>
       <w:pPr>
@@ -29237,7 +29240,7 @@
           <w:szCs w:val="24"/>
         </w:rPr>
       </w:pPr>
-      <w:bookmarkStart w:id="32" w:name="_Toc184215739"/>
+      <w:bookmarkStart w:id="33" w:name="_Toc184215739"/>
       <w:proofErr w:type="spellStart"/>
       <w:r>
         <w:rPr>
@@ -29252,7 +29255,7 @@
         </w:rPr>
         <w:t xml:space="preserve"> Backlog</w:t>
       </w:r>
-      <w:bookmarkEnd w:id="32"/>
+      <w:bookmarkEnd w:id="33"/>
     </w:p>
     <w:p>
       <w:pPr>
@@ -29278,14 +29281,14 @@
           <w:szCs w:val="24"/>
         </w:rPr>
       </w:pPr>
-      <w:bookmarkStart w:id="33" w:name="_Toc184215740"/>
+      <w:bookmarkStart w:id="34" w:name="_Toc184215740"/>
       <w:r>
         <w:rPr>
           <w:szCs w:val="24"/>
         </w:rPr>
         <w:t>Sprint Backlog</w:t>
       </w:r>
-      <w:bookmarkEnd w:id="33"/>
+      <w:bookmarkEnd w:id="34"/>
     </w:p>
     <w:p>
       <w:pPr>
@@ -29310,7 +29313,7 @@
           <w:szCs w:val="24"/>
         </w:rPr>
       </w:pPr>
-      <w:bookmarkStart w:id="34" w:name="_Toc184215741"/>
+      <w:bookmarkStart w:id="35" w:name="_Toc184215741"/>
       <w:proofErr w:type="spellStart"/>
       <w:r>
         <w:rPr>
@@ -29325,7 +29328,7 @@
         </w:rPr>
         <w:t xml:space="preserve"> Down Chart</w:t>
       </w:r>
-      <w:bookmarkEnd w:id="34"/>
+      <w:bookmarkEnd w:id="35"/>
     </w:p>
     <w:p>
       <w:pPr>
@@ -29352,7 +29355,7 @@
           <w:szCs w:val="24"/>
         </w:rPr>
       </w:pPr>
-      <w:bookmarkStart w:id="35" w:name="_Toc184215742"/>
+      <w:bookmarkStart w:id="36" w:name="_Toc184215742"/>
       <w:r>
         <w:rPr>
           <w:szCs w:val="24"/>
@@ -29360,7 +29363,7 @@
         <w:lastRenderedPageBreak/>
         <w:t>Diagramas</w:t>
       </w:r>
-      <w:bookmarkEnd w:id="35"/>
+      <w:bookmarkEnd w:id="36"/>
     </w:p>
     <w:tbl>
       <w:tblPr>
@@ -29848,17 +29851,7 @@
                 <w:sz w:val="24"/>
                 <w:szCs w:val="24"/>
               </w:rPr>
-              <w:t>4. Preencher "Confirmar senha" com valor diferente de "Nova senha</w:t>
-            </w:r>
-            <w:bookmarkStart w:id="36" w:name="_GoBack"/>
-            <w:bookmarkEnd w:id="36"/>
-            <w:r>
-              <w:rPr>
-                <w:rFonts w:ascii="Arial" w:hAnsi="Arial" w:cs="Arial"/>
-                <w:sz w:val="24"/>
-                <w:szCs w:val="24"/>
-              </w:rPr>
-              <w:t>".</w:t>
+              <w:t>4. Preencher "Confirmar senha" com valor diferente de "Nova senha".</w:t>
             </w:r>
           </w:p>
         </w:tc>
@@ -31060,14 +31053,6 @@
           <w:szCs w:val="24"/>
         </w:rPr>
       </w:pPr>
-      <w:r>
-        <w:rPr>
-          <w:rFonts w:ascii="Arial" w:hAnsi="Arial" w:cs="Arial"/>
-          <w:sz w:val="24"/>
-          <w:szCs w:val="24"/>
-        </w:rPr>
-        <w:t xml:space="preserve">email: </w:t>
-      </w:r>
       <w:proofErr w:type="spellStart"/>
       <w:r>
         <w:rPr>
@@ -31075,6 +31060,24 @@
           <w:sz w:val="24"/>
           <w:szCs w:val="24"/>
         </w:rPr>
+        <w:t>email</w:t>
+      </w:r>
+      <w:proofErr w:type="spellEnd"/>
+      <w:r>
+        <w:rPr>
+          <w:rFonts w:ascii="Arial" w:hAnsi="Arial" w:cs="Arial"/>
+          <w:sz w:val="24"/>
+          <w:szCs w:val="24"/>
+        </w:rPr>
+        <w:t xml:space="preserve">: </w:t>
+      </w:r>
+      <w:proofErr w:type="spellStart"/>
+      <w:r>
+        <w:rPr>
+          <w:rFonts w:ascii="Arial" w:hAnsi="Arial" w:cs="Arial"/>
+          <w:sz w:val="24"/>
+          <w:szCs w:val="24"/>
+        </w:rPr>
         <w:t>String</w:t>
       </w:r>
       <w:proofErr w:type="spellEnd"/>
@@ -31562,13 +31565,23 @@
           <w:szCs w:val="24"/>
         </w:rPr>
       </w:pPr>
-      <w:r>
-        <w:rPr>
-          <w:rFonts w:ascii="Arial" w:hAnsi="Arial" w:cs="Arial"/>
-          <w:sz w:val="24"/>
-          <w:szCs w:val="24"/>
-        </w:rPr>
-        <w:t xml:space="preserve">Email: </w:t>
+      <w:proofErr w:type="spellStart"/>
+      <w:r>
+        <w:rPr>
+          <w:rFonts w:ascii="Arial" w:hAnsi="Arial" w:cs="Arial"/>
+          <w:sz w:val="24"/>
+          <w:szCs w:val="24"/>
+        </w:rPr>
+        <w:t>Email</w:t>
+      </w:r>
+      <w:proofErr w:type="spellEnd"/>
+      <w:r>
+        <w:rPr>
+          <w:rFonts w:ascii="Arial" w:hAnsi="Arial" w:cs="Arial"/>
+          <w:sz w:val="24"/>
+          <w:szCs w:val="24"/>
+        </w:rPr>
+        <w:t xml:space="preserve">: </w:t>
       </w:r>
       <w:proofErr w:type="spellStart"/>
       <w:r>
@@ -32758,8 +32771,8 @@
           <w:szCs w:val="24"/>
         </w:rPr>
       </w:pPr>
-      <w:bookmarkStart w:id="44" w:name="_Toc90215145"/>
-      <w:bookmarkStart w:id="45" w:name="_Toc184215750"/>
+      <w:bookmarkStart w:id="44" w:name="_Toc184215750"/>
+      <w:bookmarkStart w:id="45" w:name="_Toc90215145"/>
       <w:r>
         <w:rPr>
           <w:rFonts w:cs="Arial"/>
@@ -32768,7 +32781,7 @@
         </w:rPr>
         <w:t>Escreva os resultados obtidos</w:t>
       </w:r>
-      <w:bookmarkEnd w:id="45"/>
+      <w:bookmarkEnd w:id="44"/>
     </w:p>
     <w:p>
       <w:pPr>
@@ -32823,7 +32836,7 @@
         <w:t>Constatações</w:t>
       </w:r>
       <w:bookmarkStart w:id="47" w:name="_Toc90215144"/>
-      <w:bookmarkEnd w:id="44"/>
+      <w:bookmarkEnd w:id="45"/>
       <w:bookmarkEnd w:id="46"/>
       <w:r>
         <w:rPr>
@@ -33046,25 +33059,7 @@
             <w:sz w:val="24"/>
             <w:szCs w:val="24"/>
           </w:rPr>
-          <w:t>https://www.bbc.com/portugues</w:t>
-        </w:r>
-        <w:r>
-          <w:rPr>
-            <w:rStyle w:val="Hyperlink"/>
-            <w:rFonts w:ascii="Arial" w:eastAsia="Times New Roman" w:hAnsi="Arial" w:cs="Arial"/>
-            <w:sz w:val="24"/>
-            <w:szCs w:val="24"/>
-          </w:rPr>
-          <w:t>e</w:t>
-        </w:r>
-        <w:r>
-          <w:rPr>
-            <w:rStyle w:val="Hyperlink"/>
-            <w:rFonts w:ascii="Arial" w:eastAsia="Times New Roman" w:hAnsi="Arial" w:cs="Arial"/>
-            <w:sz w:val="24"/>
-            <w:szCs w:val="24"/>
-          </w:rPr>
-          <w:t>/geral-55563393</w:t>
+          <w:t>https://www.bbc.com/portuguese/geral-55563393</w:t>
         </w:r>
       </w:hyperlink>
       <w:r>
@@ -42609,6 +42604,7 @@
   <w:style w:type="character" w:default="1" w:styleId="Fontepargpadro">
     <w:name w:val="Default Paragraph Font"/>
     <w:uiPriority w:val="1"/>
+    <w:semiHidden/>
     <w:unhideWhenUsed/>
   </w:style>
   <w:style w:type="table" w:default="1" w:styleId="Tabelanormal">
@@ -46820,6 +46816,15 @@
 </file>
 
 <file path=customXml/item1.xml><?xml version="1.0" encoding="utf-8"?>
+<?mso-contentType ?>
+<FormTemplates xmlns="http://schemas.microsoft.com/sharepoint/v3/contenttype/forms">
+  <Display>DocumentLibraryForm</Display>
+  <Edit>DocumentLibraryForm</Edit>
+  <New>DocumentLibraryForm</New>
+</FormTemplates>
+</file>
+
+<file path=customXml/item2.xml><?xml version="1.0" encoding="utf-8"?>
 <ct:contentTypeSchema xmlns:ct="http://schemas.microsoft.com/office/2006/metadata/contentType" xmlns:ma="http://schemas.microsoft.com/office/2006/metadata/properties/metaAttributes" ct:_="" ma:_="" ma:contentTypeName="Documento" ma:contentTypeID="0x01010082F0508FC22E0443AF197709F097DFD8" ma:contentTypeVersion="12" ma:contentTypeDescription="Crie um novo documento." ma:contentTypeScope="" ma:versionID="cb36accf5e4aef349d47c458616a000c">
   <xsd:schema xmlns:xsd="http://www.w3.org/2001/XMLSchema" xmlns:xs="http://www.w3.org/2001/XMLSchema" xmlns:p="http://schemas.microsoft.com/office/2006/metadata/properties" xmlns:ns2="fcfc36f5-5a2f-4c50-8b8f-7d4447229359" xmlns:ns3="8e4b878d-87ff-4f9f-9750-9936cb4d760b" targetNamespace="http://schemas.microsoft.com/office/2006/metadata/properties" ma:root="true" ma:fieldsID="c0eedc83e72454359df4dc9502869bf3" ns2:_="" ns3:_="">
     <xsd:import namespace="fcfc36f5-5a2f-4c50-8b8f-7d4447229359"/>
@@ -47020,20 +47025,19 @@
 </ct:contentTypeSchema>
 </file>
 
-<file path=customXml/item2.xml><?xml version="1.0" encoding="utf-8"?>
-<?mso-contentType ?>
-<FormTemplates xmlns="http://schemas.microsoft.com/sharepoint/v3/contenttype/forms">
-  <Display>DocumentLibraryForm</Display>
-  <Edit>DocumentLibraryForm</Edit>
-  <New>DocumentLibraryForm</New>
-</FormTemplates>
-</file>
-
 <file path=customXml/item3.xml><?xml version="1.0" encoding="utf-8"?>
 <b:Sources xmlns:b="http://schemas.openxmlformats.org/officeDocument/2006/bibliography" xmlns="http://schemas.openxmlformats.org/officeDocument/2006/bibliography" SelectedStyle="\APA.XSL" StyleName="APA"/>
 </file>
 
 <file path=customXml/itemProps1.xml><?xml version="1.0" encoding="utf-8"?>
+<ds:datastoreItem xmlns:ds="http://schemas.openxmlformats.org/officeDocument/2006/customXml" ds:itemID="{C818D86C-7EF3-4737-8ADC-66A934A66FCB}">
+  <ds:schemaRefs>
+    <ds:schemaRef ds:uri="http://schemas.microsoft.com/sharepoint/v3/contenttype/forms"/>
+  </ds:schemaRefs>
+</ds:datastoreItem>
+</file>
+
+<file path=customXml/itemProps2.xml><?xml version="1.0" encoding="utf-8"?>
 <ds:datastoreItem xmlns:ds="http://schemas.openxmlformats.org/officeDocument/2006/customXml" ds:itemID="{F50E3291-1B58-4B06-AFA9-95022FC8FE02}">
   <ds:schemaRefs>
     <ds:schemaRef ds:uri="http://schemas.microsoft.com/office/2006/metadata/contentType"/>
@@ -47052,16 +47056,8 @@
 </ds:datastoreItem>
 </file>
 
-<file path=customXml/itemProps2.xml><?xml version="1.0" encoding="utf-8"?>
-<ds:datastoreItem xmlns:ds="http://schemas.openxmlformats.org/officeDocument/2006/customXml" ds:itemID="{C818D86C-7EF3-4737-8ADC-66A934A66FCB}">
-  <ds:schemaRefs>
-    <ds:schemaRef ds:uri="http://schemas.microsoft.com/sharepoint/v3/contenttype/forms"/>
-  </ds:schemaRefs>
-</ds:datastoreItem>
-</file>
-
 <file path=customXml/itemProps3.xml><?xml version="1.0" encoding="utf-8"?>
-<ds:datastoreItem xmlns:ds="http://schemas.openxmlformats.org/officeDocument/2006/customXml" ds:itemID="{8F0CF342-19C9-463C-B3B8-188F661AE667}">
+<ds:datastoreItem xmlns:ds="http://schemas.openxmlformats.org/officeDocument/2006/customXml" ds:itemID="{EDCEDF55-87BE-46F7-8444-AA9222D2EDA3}">
   <ds:schemaRefs>
     <ds:schemaRef ds:uri="http://schemas.openxmlformats.org/officeDocument/2006/bibliography"/>
   </ds:schemaRefs>

</xml_diff>

<commit_message>
Adicionando o repositório ao glossário
</commit_message>
<xml_diff>
--- a/relatório-yourself.docx
+++ b/relatório-yourself.docx
@@ -41112,8 +41112,6 @@
       <w:r>
         <w:rPr>
           <w:rFonts w:ascii="Arial" w:hAnsi="Arial" w:cs="Arial"/>
-          <w:b/>
-          <w:bCs/>
           <w:sz w:val="24"/>
           <w:szCs w:val="24"/>
         </w:rPr>
@@ -41346,6 +41344,55 @@
           <w:szCs w:val="24"/>
         </w:rPr>
         <w:t>, Scrum Master e equipe de desenvolvimento, além de reuniões diárias e retrospectivas.</w:t>
+      </w:r>
+    </w:p>
+    <w:p>
+      <w:pPr>
+        <w:jc w:val="both"/>
+        <w:rPr>
+          <w:rFonts w:ascii="Arial" w:hAnsi="Arial" w:cs="Arial"/>
+          <w:color w:val="000000" w:themeColor="text1"/>
+          <w:sz w:val="24"/>
+          <w:szCs w:val="24"/>
+        </w:rPr>
+      </w:pPr>
+      <w:r>
+        <w:rPr>
+          <w:rFonts w:ascii="Arial" w:hAnsi="Arial" w:cs="Arial"/>
+          <w:b/>
+          <w:bCs/>
+          <w:color w:val="000000" w:themeColor="text1"/>
+          <w:sz w:val="24"/>
+          <w:szCs w:val="24"/>
+        </w:rPr>
+        <w:t>Repositório</w:t>
+      </w:r>
+      <w:r>
+        <w:rPr>
+          <w:rFonts w:ascii="Arial" w:hAnsi="Arial" w:cs="Arial"/>
+          <w:color w:val="000000" w:themeColor="text1"/>
+          <w:sz w:val="24"/>
+          <w:szCs w:val="24"/>
+        </w:rPr>
+        <w:t xml:space="preserve">: Repositório é </w:t>
+      </w:r>
+      <w:r>
+        <w:rPr>
+          <w:rFonts w:ascii="Arial" w:hAnsi="Arial" w:cs="Arial"/>
+          <w:color w:val="000000" w:themeColor="text1"/>
+          <w:sz w:val="24"/>
+          <w:szCs w:val="24"/>
+        </w:rPr>
+        <w:t>um local centralizado para armazenar e gerenciar arquivos, dados e recursos</w:t>
+      </w:r>
+      <w:r>
+        <w:rPr>
+          <w:rFonts w:ascii="Arial" w:hAnsi="Arial" w:cs="Arial"/>
+          <w:color w:val="000000" w:themeColor="text1"/>
+          <w:sz w:val="24"/>
+          <w:szCs w:val="24"/>
+        </w:rPr>
+        <w:t>.</w:t>
       </w:r>
     </w:p>
     <w:sectPr>
@@ -55219,16 +55266,16 @@
 </file>
 
 <file path=customXml/item2.xml><?xml version="1.0" encoding="utf-8"?>
-<b:Sources xmlns:b="http://schemas.openxmlformats.org/officeDocument/2006/bibliography" xmlns="http://schemas.openxmlformats.org/officeDocument/2006/bibliography" SelectedStyle="\APA.XSL" StyleName="APA"/>
-</file>
-
-<file path=customXml/item3.xml><?xml version="1.0" encoding="utf-8"?>
 <?mso-contentType ?>
 <FormTemplates xmlns="http://schemas.microsoft.com/sharepoint/v3/contenttype/forms">
   <Display>DocumentLibraryForm</Display>
   <Edit>DocumentLibraryForm</Edit>
   <New>DocumentLibraryForm</New>
 </FormTemplates>
+</file>
+
+<file path=customXml/item3.xml><?xml version="1.0" encoding="utf-8"?>
+<b:Sources xmlns:b="http://schemas.openxmlformats.org/officeDocument/2006/bibliography" xmlns="http://schemas.openxmlformats.org/officeDocument/2006/bibliography" SelectedStyle="\APA.XSL" StyleName="APA"/>
 </file>
 
 <file path=customXml/itemProps1.xml><?xml version="1.0" encoding="utf-8"?>
@@ -55251,17 +55298,17 @@
 </file>
 
 <file path=customXml/itemProps2.xml><?xml version="1.0" encoding="utf-8"?>
+<ds:datastoreItem xmlns:ds="http://schemas.openxmlformats.org/officeDocument/2006/customXml" ds:itemID="{C818D86C-7EF3-4737-8ADC-66A934A66FCB}">
+  <ds:schemaRefs>
+    <ds:schemaRef ds:uri="http://schemas.microsoft.com/sharepoint/v3/contenttype/forms"/>
+  </ds:schemaRefs>
+</ds:datastoreItem>
+</file>
+
+<file path=customXml/itemProps3.xml><?xml version="1.0" encoding="utf-8"?>
 <ds:datastoreItem xmlns:ds="http://schemas.openxmlformats.org/officeDocument/2006/customXml" ds:itemID="{018B81A8-965B-4E59-9918-9AD1B5233CC2}">
   <ds:schemaRefs>
     <ds:schemaRef ds:uri="http://schemas.openxmlformats.org/officeDocument/2006/bibliography"/>
   </ds:schemaRefs>
 </ds:datastoreItem>
-</file>
-
-<file path=customXml/itemProps3.xml><?xml version="1.0" encoding="utf-8"?>
-<ds:datastoreItem xmlns:ds="http://schemas.openxmlformats.org/officeDocument/2006/customXml" ds:itemID="{C818D86C-7EF3-4737-8ADC-66A934A66FCB}">
-  <ds:schemaRefs>
-    <ds:schemaRef ds:uri="http://schemas.microsoft.com/sharepoint/v3/contenttype/forms"/>
-  </ds:schemaRefs>
-</ds:datastoreItem>
 </file>
</xml_diff>

<commit_message>
Adicionando o teste de exclusão de atividade
</commit_message>
<xml_diff>
--- a/relatório-yourself.docx
+++ b/relatório-yourself.docx
@@ -12605,6 +12605,7 @@
           <w:color w:val="auto"/>
           <w:szCs w:val="24"/>
         </w:rPr>
+        <w:lastRenderedPageBreak/>
         <w:t>Diagramas</w:t>
       </w:r>
       <w:bookmarkEnd w:id="20"/>
@@ -12736,6 +12737,7 @@
           <w:color w:val="auto"/>
           <w:szCs w:val="24"/>
         </w:rPr>
+        <w:lastRenderedPageBreak/>
         <w:t>Kanban</w:t>
       </w:r>
       <w:proofErr w:type="spellEnd"/>
@@ -12841,6 +12843,7 @@
           <w:sz w:val="24"/>
           <w:szCs w:val="24"/>
         </w:rPr>
+        <w:lastRenderedPageBreak/>
         <w:t>Semana 1:</w:t>
       </w:r>
     </w:p>
@@ -13097,6 +13100,7 @@
           <w:sz w:val="24"/>
           <w:szCs w:val="24"/>
         </w:rPr>
+        <w:lastRenderedPageBreak/>
         <w:t>Semana 2:</w:t>
       </w:r>
     </w:p>
@@ -13264,6 +13268,7 @@
           <w:sz w:val="24"/>
           <w:szCs w:val="24"/>
         </w:rPr>
+        <w:lastRenderedPageBreak/>
         <w:t>Semana 3:</w:t>
       </w:r>
     </w:p>
@@ -13357,23 +13362,7 @@
           <w:sz w:val="24"/>
           <w:szCs w:val="24"/>
         </w:rPr>
-        <w:t xml:space="preserve"> </w:t>
-      </w:r>
-      <w:r>
-        <w:rPr>
-          <w:rFonts w:ascii="Arial" w:hAnsi="Arial" w:cs="Arial"/>
-          <w:sz w:val="24"/>
-          <w:szCs w:val="24"/>
-        </w:rPr>
-        <w:t>criamos o diagrama de classes</w:t>
-      </w:r>
-      <w:r>
-        <w:rPr>
-          <w:rFonts w:ascii="Arial" w:hAnsi="Arial" w:cs="Arial"/>
-          <w:sz w:val="24"/>
-          <w:szCs w:val="24"/>
-        </w:rPr>
-        <w:t xml:space="preserve"> e</w:t>
+        <w:t xml:space="preserve"> criamos o diagrama de classes e</w:t>
       </w:r>
       <w:r>
         <w:rPr>
@@ -13487,6 +13476,7 @@
           <w:sz w:val="24"/>
           <w:szCs w:val="24"/>
         </w:rPr>
+        <w:lastRenderedPageBreak/>
         <w:t>Semana 4:</w:t>
       </w:r>
     </w:p>
@@ -13650,6 +13640,7 @@
           <w:sz w:val="24"/>
           <w:szCs w:val="24"/>
         </w:rPr>
+        <w:lastRenderedPageBreak/>
         <w:t>Retrospectiva:</w:t>
       </w:r>
     </w:p>
@@ -14083,6 +14074,7 @@
           <w:color w:val="auto"/>
           <w:szCs w:val="24"/>
         </w:rPr>
+        <w:lastRenderedPageBreak/>
         <w:t>Segundo Sprint</w:t>
       </w:r>
       <w:bookmarkEnd w:id="23"/>
@@ -14447,6 +14439,7 @@
           <w:color w:val="auto"/>
           <w:szCs w:val="24"/>
         </w:rPr>
+        <w:lastRenderedPageBreak/>
         <w:t>Diagramas</w:t>
       </w:r>
       <w:bookmarkEnd w:id="27"/>
@@ -14591,6 +14584,7 @@
                 <w:sz w:val="24"/>
                 <w:szCs w:val="24"/>
               </w:rPr>
+              <w:lastRenderedPageBreak/>
               <w:t>NARRATIVA DE CASO DE USO</w:t>
             </w:r>
           </w:p>
@@ -15768,6 +15762,7 @@
           <w:rFonts w:cs="Arial"/>
           <w:szCs w:val="24"/>
         </w:rPr>
+        <w:lastRenderedPageBreak/>
         <w:t>Kanban</w:t>
       </w:r>
       <w:proofErr w:type="spellEnd"/>
@@ -17368,6 +17363,7 @@
           <w:szCs w:val="24"/>
           <w:lang w:val="en-US"/>
         </w:rPr>
+        <w:lastRenderedPageBreak/>
         <w:t>Burn Down Chart:</w:t>
       </w:r>
       <w:bookmarkEnd w:id="32"/>
@@ -17508,6 +17504,7 @@
                 <w:sz w:val="24"/>
                 <w:szCs w:val="24"/>
               </w:rPr>
+              <w:lastRenderedPageBreak/>
               <w:t>NARRATIVA DE CASO DE USO</w:t>
             </w:r>
           </w:p>
@@ -18618,6 +18615,7 @@
                 <w:sz w:val="24"/>
                 <w:szCs w:val="24"/>
               </w:rPr>
+              <w:lastRenderedPageBreak/>
               <w:t>NARRATIVA DE CASO DE USO</w:t>
             </w:r>
           </w:p>
@@ -20036,6 +20034,7 @@
                 <w:szCs w:val="24"/>
                 <w:lang w:eastAsia="pt-BR"/>
               </w:rPr>
+              <w:lastRenderedPageBreak/>
               <w:t>Cancelamento pelo usuário</w:t>
             </w:r>
             <w:r>
@@ -20151,6 +20150,7 @@
                 <w:sz w:val="24"/>
                 <w:szCs w:val="24"/>
               </w:rPr>
+              <w:lastRenderedPageBreak/>
               <w:t>PRÉ-CONDIÇÕES</w:t>
             </w:r>
           </w:p>
@@ -20392,6 +20392,7 @@
                 <w:sz w:val="28"/>
                 <w:szCs w:val="28"/>
               </w:rPr>
+              <w:lastRenderedPageBreak/>
               <w:t>NARRATIVA DE CASO DE USO</w:t>
             </w:r>
           </w:p>
@@ -21651,6 +21652,7 @@
                 <w:sz w:val="24"/>
                 <w:szCs w:val="24"/>
               </w:rPr>
+              <w:lastRenderedPageBreak/>
               <w:t>NARRATIVA DE CASO DE USO</w:t>
             </w:r>
           </w:p>
@@ -22380,6 +22382,7 @@
                 <w:sz w:val="24"/>
                 <w:szCs w:val="24"/>
               </w:rPr>
+              <w:lastRenderedPageBreak/>
               <w:t>PÓS-CONDIÇÕES</w:t>
             </w:r>
           </w:p>
@@ -23322,6 +23325,7 @@
                 <w:sz w:val="24"/>
                 <w:szCs w:val="24"/>
               </w:rPr>
+              <w:lastRenderedPageBreak/>
               <w:t>NARRATIVA DE CASO DE USO</w:t>
             </w:r>
           </w:p>
@@ -24475,6 +24479,7 @@
                 <w:sz w:val="24"/>
                 <w:szCs w:val="24"/>
               </w:rPr>
+              <w:lastRenderedPageBreak/>
               <w:t>NARRATIVA DE CASO DE USO</w:t>
             </w:r>
           </w:p>
@@ -25401,6 +25406,7 @@
         <w:rPr>
           <w:color w:val="auto"/>
         </w:rPr>
+        <w:lastRenderedPageBreak/>
         <w:t>Plano de Testes</w:t>
       </w:r>
       <w:bookmarkEnd w:id="34"/>
@@ -26270,7 +26276,6 @@
                 <w:szCs w:val="24"/>
                 <w:lang w:eastAsia="pt-BR"/>
               </w:rPr>
-              <w:lastRenderedPageBreak/>
               <w:t>digitar um login e senha correspondentes cadastrados no banco. </w:t>
             </w:r>
           </w:p>
@@ -29140,6 +29145,7 @@
         <w:rPr>
           <w:rFonts w:ascii="Arial" w:hAnsi="Arial" w:cs="Arial"/>
           <w:b/>
+          <w:noProof/>
           <w:sz w:val="24"/>
           <w:szCs w:val="24"/>
         </w:rPr>
@@ -29256,6 +29262,7 @@
         <w:rPr>
           <w:rFonts w:ascii="Arial" w:hAnsi="Arial" w:cs="Arial"/>
           <w:b/>
+          <w:noProof/>
           <w:sz w:val="24"/>
           <w:szCs w:val="24"/>
         </w:rPr>
@@ -29438,6 +29445,7 @@
         <w:rPr>
           <w:rFonts w:ascii="Arial" w:hAnsi="Arial" w:cs="Arial"/>
           <w:b/>
+          <w:noProof/>
           <w:sz w:val="24"/>
           <w:szCs w:val="24"/>
         </w:rPr>
@@ -29583,13 +29591,7 @@
         <w:rPr>
           <w:rFonts w:ascii="Arial" w:hAnsi="Arial" w:cs="Arial"/>
         </w:rPr>
-        <w:t>Ana</w:t>
-      </w:r>
-      <w:r>
-        <w:rPr>
-          <w:rFonts w:ascii="Arial" w:hAnsi="Arial" w:cs="Arial"/>
-        </w:rPr>
-        <w:t>lisamos a nossa evolução como equipe e no desenvolvimento do projeto e chegamos as seguintes conclusões:</w:t>
+        <w:t>Analisamos a nossa evolução como equipe e no desenvolvimento do projeto e chegamos as seguintes conclusões:</w:t>
       </w:r>
     </w:p>
     <w:p>
@@ -30110,6 +30112,7 @@
         <w:rPr>
           <w:szCs w:val="24"/>
         </w:rPr>
+        <w:lastRenderedPageBreak/>
         <w:t>Sprint Backlog</w:t>
       </w:r>
       <w:bookmarkEnd w:id="39"/>
@@ -30138,6 +30141,7 @@
         <w:rPr>
           <w:szCs w:val="24"/>
         </w:rPr>
+        <w:lastRenderedPageBreak/>
         <w:t>Burn Down Chart</w:t>
       </w:r>
       <w:bookmarkEnd w:id="40"/>
@@ -30166,6 +30170,7 @@
         <w:rPr>
           <w:szCs w:val="24"/>
         </w:rPr>
+        <w:lastRenderedPageBreak/>
         <w:t>Plano de testes</w:t>
       </w:r>
       <w:bookmarkEnd w:id="41"/>
@@ -31156,7 +31161,6 @@
                 <w:szCs w:val="24"/>
                 <w:lang w:eastAsia="pt-BR"/>
               </w:rPr>
-              <w:lastRenderedPageBreak/>
               <w:t>Plano de Testes de Consulta de Atividade</w:t>
             </w:r>
           </w:p>
@@ -31308,6 +31312,7 @@
                 <w:sz w:val="24"/>
                 <w:szCs w:val="24"/>
               </w:rPr>
+              <w:lastRenderedPageBreak/>
               <w:t>Consultar as atividades com o usuário logado.</w:t>
             </w:r>
           </w:p>
@@ -31584,7 +31589,6 @@
               </w:rPr>
               <w:t xml:space="preserve">O sistema exibiu corretamente apenas atividades criadas nos últimos 2 </w:t>
             </w:r>
-            <w:proofErr w:type="gramStart"/>
             <w:r>
               <w:rPr>
                 <w:rFonts w:ascii="Arial" w:hAnsi="Arial" w:cs="Arial"/>
@@ -31593,16 +31597,6 @@
               </w:rPr>
               <w:t>meses.</w:t>
             </w:r>
-            <w:r>
-              <w:rPr>
-                <w:rFonts w:ascii="Arial" w:eastAsia="Times New Roman" w:hAnsi="Arial" w:cs="Arial"/>
-                <w:sz w:val="24"/>
-                <w:szCs w:val="24"/>
-                <w:lang w:eastAsia="pt-BR"/>
-              </w:rPr>
-              <w:t>.</w:t>
-            </w:r>
-            <w:proofErr w:type="gramEnd"/>
           </w:p>
         </w:tc>
       </w:tr>
@@ -32228,16 +32222,7 @@
                 <w:sz w:val="24"/>
                 <w:szCs w:val="24"/>
               </w:rPr>
-              <w:t xml:space="preserve">O sistema deve subtrair o XP necessário da conta do usuário e </w:t>
-            </w:r>
-            <w:r>
-              <w:rPr>
-                <w:rFonts w:ascii="Arial" w:eastAsia="Arial" w:hAnsi="Arial" w:cs="Arial"/>
-                <w:sz w:val="24"/>
-                <w:szCs w:val="24"/>
-              </w:rPr>
-              <w:lastRenderedPageBreak/>
-              <w:t>atualizar o saldo imediatamente.</w:t>
+              <w:t>O sistema deve subtrair o XP necessário da conta do usuário e atualizar o saldo imediatamente.</w:t>
             </w:r>
           </w:p>
         </w:tc>
@@ -32268,7 +32253,6 @@
                 <w:sz w:val="24"/>
                 <w:szCs w:val="24"/>
               </w:rPr>
-              <w:lastRenderedPageBreak/>
               <w:t>O XP foi atualizado corretamente após a compra, refletindo o desconto esperado.</w:t>
             </w:r>
           </w:p>
@@ -32306,6 +32290,7 @@
                 <w:sz w:val="24"/>
                 <w:szCs w:val="24"/>
               </w:rPr>
+              <w:lastRenderedPageBreak/>
               <w:t>Tentar comprar o mesmo colecionável novamente (se não permitido pelo sistema).</w:t>
             </w:r>
           </w:p>
@@ -32889,23 +32874,7 @@
                 <w:sz w:val="24"/>
                 <w:szCs w:val="24"/>
               </w:rPr>
-              <w:t xml:space="preserve">Definir o tempo de estudo ou descanso </w:t>
-            </w:r>
-            <w:r>
-              <w:rPr>
-                <w:rFonts w:ascii="Arial" w:eastAsia="Arial" w:hAnsi="Arial" w:cs="Arial"/>
-                <w:sz w:val="24"/>
-                <w:szCs w:val="24"/>
-              </w:rPr>
-              <w:t>como zeros minutos</w:t>
-            </w:r>
-            <w:r>
-              <w:rPr>
-                <w:rFonts w:ascii="Arial" w:eastAsia="Arial" w:hAnsi="Arial" w:cs="Arial"/>
-                <w:sz w:val="24"/>
-                <w:szCs w:val="24"/>
-              </w:rPr>
-              <w:t>.</w:t>
+              <w:t>Definir o tempo de estudo ou descanso como zeros minutos.</w:t>
             </w:r>
           </w:p>
         </w:tc>
@@ -33067,6 +33036,1305 @@
               </w:rPr>
               <w:t>Os novos tempos foram exibidos corretamente após o recarregamento.</w:t>
             </w:r>
+          </w:p>
+        </w:tc>
+      </w:tr>
+    </w:tbl>
+    <w:p/>
+    <w:tbl>
+      <w:tblPr>
+        <w:tblW w:w="8771" w:type="dxa"/>
+        <w:tblBorders>
+          <w:top w:val="outset" w:sz="6" w:space="0" w:color="auto"/>
+          <w:left w:val="outset" w:sz="6" w:space="0" w:color="auto"/>
+          <w:bottom w:val="outset" w:sz="6" w:space="0" w:color="auto"/>
+          <w:right w:val="outset" w:sz="6" w:space="0" w:color="auto"/>
+        </w:tblBorders>
+        <w:tblCellMar>
+          <w:left w:w="0" w:type="dxa"/>
+          <w:right w:w="0" w:type="dxa"/>
+        </w:tblCellMar>
+        <w:tblLook w:val="04A0" w:firstRow="1" w:lastRow="0" w:firstColumn="1" w:lastColumn="0" w:noHBand="0" w:noVBand="1"/>
+      </w:tblPr>
+      <w:tblGrid>
+        <w:gridCol w:w="2908"/>
+        <w:gridCol w:w="2924"/>
+        <w:gridCol w:w="2939"/>
+      </w:tblGrid>
+      <w:tr>
+        <w:trPr>
+          <w:trHeight w:val="300"/>
+        </w:trPr>
+        <w:tc>
+          <w:tcPr>
+            <w:tcW w:w="8771" w:type="dxa"/>
+            <w:gridSpan w:val="3"/>
+            <w:tcBorders>
+              <w:top w:val="single" w:sz="6" w:space="0" w:color="000000"/>
+              <w:left w:val="single" w:sz="6" w:space="0" w:color="000000"/>
+              <w:bottom w:val="single" w:sz="6" w:space="0" w:color="000000"/>
+              <w:right w:val="single" w:sz="6" w:space="0" w:color="000000"/>
+            </w:tcBorders>
+            <w:shd w:val="clear" w:color="auto" w:fill="F6C5AC"/>
+            <w:vAlign w:val="center"/>
+            <w:hideMark/>
+          </w:tcPr>
+          <w:p>
+            <w:pPr>
+              <w:spacing w:after="0" w:line="240" w:lineRule="auto"/>
+              <w:jc w:val="center"/>
+              <w:textAlignment w:val="baseline"/>
+              <w:rPr>
+                <w:rFonts w:ascii="Times New Roman" w:eastAsia="Times New Roman" w:hAnsi="Times New Roman" w:cs="Times New Roman"/>
+                <w:sz w:val="24"/>
+                <w:szCs w:val="24"/>
+                <w:lang w:eastAsia="pt-BR"/>
+              </w:rPr>
+            </w:pPr>
+            <w:r>
+              <w:rPr>
+                <w:rFonts w:ascii="Arial" w:eastAsia="Times New Roman" w:hAnsi="Arial" w:cs="Arial"/>
+                <w:sz w:val="28"/>
+                <w:szCs w:val="28"/>
+                <w:lang w:eastAsia="pt-BR"/>
+              </w:rPr>
+              <w:t xml:space="preserve">Plano de </w:t>
+            </w:r>
+            <w:r>
+              <w:rPr>
+                <w:rFonts w:ascii="Arial" w:eastAsia="Times New Roman" w:hAnsi="Arial" w:cs="Arial"/>
+                <w:sz w:val="28"/>
+                <w:szCs w:val="28"/>
+                <w:lang w:eastAsia="pt-BR"/>
+              </w:rPr>
+              <w:t>Exclusão de Atividad</w:t>
+            </w:r>
+            <w:r>
+              <w:rPr>
+                <w:rFonts w:ascii="Arial" w:eastAsia="Times New Roman" w:hAnsi="Arial" w:cs="Arial"/>
+                <w:sz w:val="28"/>
+                <w:szCs w:val="28"/>
+                <w:lang w:eastAsia="pt-BR"/>
+              </w:rPr>
+              <w:t>e</w:t>
+            </w:r>
+          </w:p>
+        </w:tc>
+      </w:tr>
+      <w:tr>
+        <w:trPr>
+          <w:trHeight w:val="300"/>
+        </w:trPr>
+        <w:tc>
+          <w:tcPr>
+            <w:tcW w:w="2908" w:type="dxa"/>
+            <w:tcBorders>
+              <w:top w:val="single" w:sz="6" w:space="0" w:color="000000"/>
+              <w:left w:val="single" w:sz="6" w:space="0" w:color="000000"/>
+              <w:bottom w:val="single" w:sz="6" w:space="0" w:color="000000"/>
+              <w:right w:val="single" w:sz="6" w:space="0" w:color="000000"/>
+            </w:tcBorders>
+            <w:shd w:val="clear" w:color="auto" w:fill="auto"/>
+            <w:vAlign w:val="center"/>
+            <w:hideMark/>
+          </w:tcPr>
+          <w:p>
+            <w:pPr>
+              <w:spacing w:after="0" w:line="240" w:lineRule="auto"/>
+              <w:jc w:val="center"/>
+              <w:textAlignment w:val="baseline"/>
+              <w:rPr>
+                <w:rFonts w:ascii="Times New Roman" w:eastAsia="Times New Roman" w:hAnsi="Times New Roman" w:cs="Times New Roman"/>
+                <w:sz w:val="24"/>
+                <w:szCs w:val="24"/>
+                <w:lang w:eastAsia="pt-BR"/>
+              </w:rPr>
+            </w:pPr>
+            <w:r>
+              <w:rPr>
+                <w:rFonts w:ascii="Arial" w:eastAsia="Times New Roman" w:hAnsi="Arial" w:cs="Arial"/>
+                <w:sz w:val="24"/>
+                <w:szCs w:val="24"/>
+                <w:lang w:eastAsia="pt-BR"/>
+              </w:rPr>
+              <w:t>PASSOS </w:t>
+            </w:r>
+          </w:p>
+        </w:tc>
+        <w:tc>
+          <w:tcPr>
+            <w:tcW w:w="2924" w:type="dxa"/>
+            <w:tcBorders>
+              <w:top w:val="single" w:sz="6" w:space="0" w:color="000000"/>
+              <w:left w:val="single" w:sz="6" w:space="0" w:color="000000"/>
+              <w:bottom w:val="single" w:sz="6" w:space="0" w:color="000000"/>
+              <w:right w:val="single" w:sz="6" w:space="0" w:color="000000"/>
+            </w:tcBorders>
+            <w:shd w:val="clear" w:color="auto" w:fill="auto"/>
+            <w:vAlign w:val="center"/>
+            <w:hideMark/>
+          </w:tcPr>
+          <w:p>
+            <w:pPr>
+              <w:spacing w:after="0" w:line="240" w:lineRule="auto"/>
+              <w:jc w:val="center"/>
+              <w:textAlignment w:val="baseline"/>
+              <w:rPr>
+                <w:rFonts w:ascii="Times New Roman" w:eastAsia="Times New Roman" w:hAnsi="Times New Roman" w:cs="Times New Roman"/>
+                <w:sz w:val="24"/>
+                <w:szCs w:val="24"/>
+                <w:lang w:eastAsia="pt-BR"/>
+              </w:rPr>
+            </w:pPr>
+            <w:r>
+              <w:rPr>
+                <w:rFonts w:ascii="Arial" w:eastAsia="Times New Roman" w:hAnsi="Arial" w:cs="Arial"/>
+                <w:sz w:val="24"/>
+                <w:szCs w:val="24"/>
+                <w:lang w:eastAsia="pt-BR"/>
+              </w:rPr>
+              <w:t>RESULTADO ESPERADO </w:t>
+            </w:r>
+          </w:p>
+        </w:tc>
+        <w:tc>
+          <w:tcPr>
+            <w:tcW w:w="2939" w:type="dxa"/>
+            <w:tcBorders>
+              <w:top w:val="single" w:sz="6" w:space="0" w:color="000000"/>
+              <w:left w:val="single" w:sz="6" w:space="0" w:color="000000"/>
+              <w:bottom w:val="single" w:sz="6" w:space="0" w:color="000000"/>
+              <w:right w:val="single" w:sz="6" w:space="0" w:color="000000"/>
+            </w:tcBorders>
+            <w:shd w:val="clear" w:color="auto" w:fill="auto"/>
+            <w:vAlign w:val="center"/>
+            <w:hideMark/>
+          </w:tcPr>
+          <w:p>
+            <w:pPr>
+              <w:spacing w:after="0" w:line="240" w:lineRule="auto"/>
+              <w:jc w:val="center"/>
+              <w:textAlignment w:val="baseline"/>
+              <w:rPr>
+                <w:rFonts w:ascii="Times New Roman" w:eastAsia="Times New Roman" w:hAnsi="Times New Roman" w:cs="Times New Roman"/>
+                <w:sz w:val="24"/>
+                <w:szCs w:val="24"/>
+                <w:lang w:eastAsia="pt-BR"/>
+              </w:rPr>
+            </w:pPr>
+            <w:r>
+              <w:rPr>
+                <w:rFonts w:ascii="Arial" w:eastAsia="Times New Roman" w:hAnsi="Arial" w:cs="Arial"/>
+                <w:sz w:val="24"/>
+                <w:szCs w:val="24"/>
+                <w:lang w:eastAsia="pt-BR"/>
+              </w:rPr>
+              <w:t>RESULTADO OBTIDO </w:t>
+            </w:r>
+          </w:p>
+        </w:tc>
+      </w:tr>
+      <w:tr>
+        <w:trPr>
+          <w:trHeight w:val="300"/>
+        </w:trPr>
+        <w:tc>
+          <w:tcPr>
+            <w:tcW w:w="2908" w:type="dxa"/>
+            <w:tcBorders>
+              <w:top w:val="single" w:sz="6" w:space="0" w:color="000000"/>
+              <w:left w:val="single" w:sz="6" w:space="0" w:color="000000"/>
+              <w:bottom w:val="single" w:sz="6" w:space="0" w:color="000000"/>
+              <w:right w:val="single" w:sz="6" w:space="0" w:color="000000"/>
+            </w:tcBorders>
+            <w:shd w:val="clear" w:color="auto" w:fill="auto"/>
+            <w:vAlign w:val="center"/>
+            <w:hideMark/>
+          </w:tcPr>
+          <w:p>
+            <w:pPr>
+              <w:spacing w:after="0" w:line="240" w:lineRule="auto"/>
+              <w:jc w:val="center"/>
+              <w:textAlignment w:val="baseline"/>
+              <w:rPr>
+                <w:rFonts w:ascii="Arial" w:eastAsia="Times New Roman" w:hAnsi="Arial" w:cs="Arial"/>
+                <w:sz w:val="24"/>
+                <w:szCs w:val="24"/>
+                <w:lang w:eastAsia="pt-BR"/>
+              </w:rPr>
+            </w:pPr>
+            <w:r>
+              <w:rPr>
+                <w:rFonts w:ascii="Arial" w:hAnsi="Arial" w:cs="Arial"/>
+                <w:sz w:val="24"/>
+                <w:szCs w:val="24"/>
+              </w:rPr>
+              <w:t>Excluir uma atividade pertencente ao usuário logado.</w:t>
+            </w:r>
+          </w:p>
+        </w:tc>
+        <w:tc>
+          <w:tcPr>
+            <w:tcW w:w="2924" w:type="dxa"/>
+            <w:tcBorders>
+              <w:top w:val="single" w:sz="6" w:space="0" w:color="000000"/>
+              <w:left w:val="single" w:sz="6" w:space="0" w:color="000000"/>
+              <w:bottom w:val="single" w:sz="6" w:space="0" w:color="000000"/>
+              <w:right w:val="single" w:sz="6" w:space="0" w:color="000000"/>
+            </w:tcBorders>
+            <w:shd w:val="clear" w:color="auto" w:fill="auto"/>
+            <w:vAlign w:val="center"/>
+            <w:hideMark/>
+          </w:tcPr>
+          <w:tbl>
+            <w:tblPr>
+              <w:tblW w:w="0" w:type="auto"/>
+              <w:tblCellSpacing w:w="15" w:type="dxa"/>
+              <w:tblCellMar>
+                <w:top w:w="15" w:type="dxa"/>
+                <w:left w:w="15" w:type="dxa"/>
+                <w:bottom w:w="15" w:type="dxa"/>
+                <w:right w:w="15" w:type="dxa"/>
+              </w:tblCellMar>
+              <w:tblLook w:val="04A0" w:firstRow="1" w:lastRow="0" w:firstColumn="1" w:lastColumn="0" w:noHBand="0" w:noVBand="1"/>
+            </w:tblPr>
+            <w:tblGrid>
+              <w:gridCol w:w="2909"/>
+            </w:tblGrid>
+            <w:tr>
+              <w:trPr>
+                <w:tblCellSpacing w:w="15" w:type="dxa"/>
+              </w:trPr>
+              <w:tc>
+                <w:tcPr>
+                  <w:tcW w:w="0" w:type="auto"/>
+                  <w:vAlign w:val="center"/>
+                  <w:hideMark/>
+                </w:tcPr>
+                <w:p>
+                  <w:pPr>
+                    <w:spacing w:after="0" w:line="240" w:lineRule="auto"/>
+                    <w:jc w:val="center"/>
+                    <w:rPr>
+                      <w:rFonts w:ascii="Arial" w:eastAsia="Times New Roman" w:hAnsi="Arial" w:cs="Arial"/>
+                      <w:sz w:val="24"/>
+                      <w:szCs w:val="24"/>
+                      <w:lang w:eastAsia="pt-BR"/>
+                    </w:rPr>
+                  </w:pPr>
+                  <w:r>
+                    <w:rPr>
+                      <w:rFonts w:ascii="Arial" w:eastAsia="Times New Roman" w:hAnsi="Arial" w:cs="Arial"/>
+                      <w:sz w:val="24"/>
+                      <w:szCs w:val="24"/>
+                      <w:lang w:eastAsia="pt-BR"/>
+                    </w:rPr>
+                    <w:t xml:space="preserve">O sistema exclui a atividade selecionada e </w:t>
+                  </w:r>
+                  <w:r>
+                    <w:rPr>
+                      <w:rFonts w:ascii="Arial" w:eastAsia="Times New Roman" w:hAnsi="Arial" w:cs="Arial"/>
+                      <w:sz w:val="24"/>
+                      <w:szCs w:val="24"/>
+                      <w:lang w:eastAsia="pt-BR"/>
+                    </w:rPr>
+                    <w:lastRenderedPageBreak/>
+                    <w:t>exibe uma mensagem de confirmação de exclusão.</w:t>
+                  </w:r>
+                </w:p>
+              </w:tc>
+            </w:tr>
+          </w:tbl>
+          <w:p>
+            <w:pPr>
+              <w:spacing w:after="0" w:line="240" w:lineRule="auto"/>
+              <w:jc w:val="center"/>
+              <w:rPr>
+                <w:rFonts w:ascii="Arial" w:eastAsia="Times New Roman" w:hAnsi="Arial" w:cs="Arial"/>
+                <w:vanish/>
+                <w:sz w:val="24"/>
+                <w:szCs w:val="24"/>
+                <w:lang w:eastAsia="pt-BR"/>
+              </w:rPr>
+            </w:pPr>
+          </w:p>
+          <w:tbl>
+            <w:tblPr>
+              <w:tblW w:w="0" w:type="auto"/>
+              <w:tblCellSpacing w:w="15" w:type="dxa"/>
+              <w:tblCellMar>
+                <w:top w:w="15" w:type="dxa"/>
+                <w:left w:w="15" w:type="dxa"/>
+                <w:bottom w:w="15" w:type="dxa"/>
+                <w:right w:w="15" w:type="dxa"/>
+              </w:tblCellMar>
+              <w:tblLook w:val="04A0" w:firstRow="1" w:lastRow="0" w:firstColumn="1" w:lastColumn="0" w:noHBand="0" w:noVBand="1"/>
+            </w:tblPr>
+            <w:tblGrid>
+              <w:gridCol w:w="96"/>
+            </w:tblGrid>
+            <w:tr>
+              <w:trPr>
+                <w:tblCellSpacing w:w="15" w:type="dxa"/>
+              </w:trPr>
+              <w:tc>
+                <w:tcPr>
+                  <w:tcW w:w="0" w:type="auto"/>
+                  <w:vAlign w:val="center"/>
+                  <w:hideMark/>
+                </w:tcPr>
+                <w:p>
+                  <w:pPr>
+                    <w:spacing w:after="0" w:line="240" w:lineRule="auto"/>
+                    <w:jc w:val="center"/>
+                    <w:rPr>
+                      <w:rFonts w:ascii="Arial" w:eastAsia="Times New Roman" w:hAnsi="Arial" w:cs="Arial"/>
+                      <w:sz w:val="24"/>
+                      <w:szCs w:val="24"/>
+                      <w:lang w:eastAsia="pt-BR"/>
+                    </w:rPr>
+                  </w:pPr>
+                </w:p>
+              </w:tc>
+            </w:tr>
+          </w:tbl>
+          <w:p>
+            <w:pPr>
+              <w:spacing w:after="0" w:line="240" w:lineRule="auto"/>
+              <w:jc w:val="center"/>
+              <w:textAlignment w:val="baseline"/>
+              <w:rPr>
+                <w:rFonts w:ascii="Arial" w:eastAsia="Times New Roman" w:hAnsi="Arial" w:cs="Arial"/>
+                <w:sz w:val="24"/>
+                <w:szCs w:val="24"/>
+                <w:lang w:eastAsia="pt-BR"/>
+              </w:rPr>
+            </w:pPr>
+          </w:p>
+        </w:tc>
+        <w:tc>
+          <w:tcPr>
+            <w:tcW w:w="2939" w:type="dxa"/>
+            <w:tcBorders>
+              <w:top w:val="single" w:sz="6" w:space="0" w:color="000000"/>
+              <w:left w:val="single" w:sz="6" w:space="0" w:color="000000"/>
+              <w:bottom w:val="single" w:sz="6" w:space="0" w:color="000000"/>
+              <w:right w:val="single" w:sz="6" w:space="0" w:color="000000"/>
+            </w:tcBorders>
+            <w:shd w:val="clear" w:color="auto" w:fill="auto"/>
+            <w:vAlign w:val="center"/>
+            <w:hideMark/>
+          </w:tcPr>
+          <w:tbl>
+            <w:tblPr>
+              <w:tblW w:w="0" w:type="auto"/>
+              <w:tblCellSpacing w:w="15" w:type="dxa"/>
+              <w:tblCellMar>
+                <w:top w:w="15" w:type="dxa"/>
+                <w:left w:w="15" w:type="dxa"/>
+                <w:bottom w:w="15" w:type="dxa"/>
+                <w:right w:w="15" w:type="dxa"/>
+              </w:tblCellMar>
+              <w:tblLook w:val="04A0" w:firstRow="1" w:lastRow="0" w:firstColumn="1" w:lastColumn="0" w:noHBand="0" w:noVBand="1"/>
+            </w:tblPr>
+            <w:tblGrid>
+              <w:gridCol w:w="2924"/>
+            </w:tblGrid>
+            <w:tr>
+              <w:trPr>
+                <w:tblCellSpacing w:w="15" w:type="dxa"/>
+              </w:trPr>
+              <w:tc>
+                <w:tcPr>
+                  <w:tcW w:w="0" w:type="auto"/>
+                  <w:vAlign w:val="center"/>
+                  <w:hideMark/>
+                </w:tcPr>
+                <w:p>
+                  <w:pPr>
+                    <w:spacing w:after="0" w:line="240" w:lineRule="auto"/>
+                    <w:jc w:val="center"/>
+                    <w:rPr>
+                      <w:rFonts w:ascii="Arial" w:eastAsia="Times New Roman" w:hAnsi="Arial" w:cs="Arial"/>
+                      <w:sz w:val="24"/>
+                      <w:szCs w:val="24"/>
+                      <w:lang w:eastAsia="pt-BR"/>
+                    </w:rPr>
+                  </w:pPr>
+                  <w:r>
+                    <w:rPr>
+                      <w:rFonts w:ascii="Arial" w:eastAsia="Times New Roman" w:hAnsi="Arial" w:cs="Arial"/>
+                      <w:sz w:val="24"/>
+                      <w:szCs w:val="24"/>
+                      <w:lang w:eastAsia="pt-BR"/>
+                    </w:rPr>
+                    <w:lastRenderedPageBreak/>
+                    <w:t xml:space="preserve">O sistema excluiu a atividade corretamente e </w:t>
+                  </w:r>
+                  <w:r>
+                    <w:rPr>
+                      <w:rFonts w:ascii="Arial" w:eastAsia="Times New Roman" w:hAnsi="Arial" w:cs="Arial"/>
+                      <w:sz w:val="24"/>
+                      <w:szCs w:val="24"/>
+                      <w:lang w:eastAsia="pt-BR"/>
+                    </w:rPr>
+                    <w:lastRenderedPageBreak/>
+                    <w:t>exibiu: "Atividade excluída com sucesso."</w:t>
+                  </w:r>
+                </w:p>
+              </w:tc>
+            </w:tr>
+          </w:tbl>
+          <w:p>
+            <w:pPr>
+              <w:spacing w:after="0" w:line="240" w:lineRule="auto"/>
+              <w:jc w:val="center"/>
+              <w:rPr>
+                <w:rFonts w:ascii="Arial" w:eastAsia="Times New Roman" w:hAnsi="Arial" w:cs="Arial"/>
+                <w:vanish/>
+                <w:sz w:val="24"/>
+                <w:szCs w:val="24"/>
+                <w:lang w:eastAsia="pt-BR"/>
+              </w:rPr>
+            </w:pPr>
+          </w:p>
+          <w:tbl>
+            <w:tblPr>
+              <w:tblW w:w="0" w:type="auto"/>
+              <w:tblCellSpacing w:w="15" w:type="dxa"/>
+              <w:tblCellMar>
+                <w:top w:w="15" w:type="dxa"/>
+                <w:left w:w="15" w:type="dxa"/>
+                <w:bottom w:w="15" w:type="dxa"/>
+                <w:right w:w="15" w:type="dxa"/>
+              </w:tblCellMar>
+              <w:tblLook w:val="04A0" w:firstRow="1" w:lastRow="0" w:firstColumn="1" w:lastColumn="0" w:noHBand="0" w:noVBand="1"/>
+            </w:tblPr>
+            <w:tblGrid>
+              <w:gridCol w:w="96"/>
+            </w:tblGrid>
+            <w:tr>
+              <w:trPr>
+                <w:tblCellSpacing w:w="15" w:type="dxa"/>
+              </w:trPr>
+              <w:tc>
+                <w:tcPr>
+                  <w:tcW w:w="0" w:type="auto"/>
+                  <w:vAlign w:val="center"/>
+                  <w:hideMark/>
+                </w:tcPr>
+                <w:p>
+                  <w:pPr>
+                    <w:spacing w:after="0" w:line="240" w:lineRule="auto"/>
+                    <w:jc w:val="center"/>
+                    <w:rPr>
+                      <w:rFonts w:ascii="Arial" w:eastAsia="Times New Roman" w:hAnsi="Arial" w:cs="Arial"/>
+                      <w:sz w:val="24"/>
+                      <w:szCs w:val="24"/>
+                      <w:lang w:eastAsia="pt-BR"/>
+                    </w:rPr>
+                  </w:pPr>
+                </w:p>
+              </w:tc>
+            </w:tr>
+          </w:tbl>
+          <w:p>
+            <w:pPr>
+              <w:spacing w:after="0" w:line="240" w:lineRule="auto"/>
+              <w:jc w:val="center"/>
+              <w:textAlignment w:val="baseline"/>
+              <w:rPr>
+                <w:rFonts w:ascii="Arial" w:eastAsia="Times New Roman" w:hAnsi="Arial" w:cs="Arial"/>
+                <w:sz w:val="24"/>
+                <w:szCs w:val="24"/>
+                <w:lang w:eastAsia="pt-BR"/>
+              </w:rPr>
+            </w:pPr>
+          </w:p>
+        </w:tc>
+      </w:tr>
+      <w:tr>
+        <w:trPr>
+          <w:trHeight w:val="300"/>
+        </w:trPr>
+        <w:tc>
+          <w:tcPr>
+            <w:tcW w:w="2908" w:type="dxa"/>
+            <w:tcBorders>
+              <w:top w:val="single" w:sz="6" w:space="0" w:color="000000"/>
+              <w:left w:val="single" w:sz="6" w:space="0" w:color="000000"/>
+              <w:bottom w:val="single" w:sz="6" w:space="0" w:color="000000"/>
+              <w:right w:val="single" w:sz="6" w:space="0" w:color="000000"/>
+            </w:tcBorders>
+            <w:shd w:val="clear" w:color="auto" w:fill="auto"/>
+            <w:vAlign w:val="center"/>
+            <w:hideMark/>
+          </w:tcPr>
+          <w:tbl>
+            <w:tblPr>
+              <w:tblW w:w="0" w:type="auto"/>
+              <w:tblCellSpacing w:w="15" w:type="dxa"/>
+              <w:tblCellMar>
+                <w:top w:w="15" w:type="dxa"/>
+                <w:left w:w="15" w:type="dxa"/>
+                <w:bottom w:w="15" w:type="dxa"/>
+                <w:right w:w="15" w:type="dxa"/>
+              </w:tblCellMar>
+              <w:tblLook w:val="04A0" w:firstRow="1" w:lastRow="0" w:firstColumn="1" w:lastColumn="0" w:noHBand="0" w:noVBand="1"/>
+            </w:tblPr>
+            <w:tblGrid>
+              <w:gridCol w:w="2893"/>
+            </w:tblGrid>
+            <w:tr>
+              <w:trPr>
+                <w:tblCellSpacing w:w="15" w:type="dxa"/>
+              </w:trPr>
+              <w:tc>
+                <w:tcPr>
+                  <w:tcW w:w="0" w:type="auto"/>
+                  <w:vAlign w:val="center"/>
+                  <w:hideMark/>
+                </w:tcPr>
+                <w:p>
+                  <w:pPr>
+                    <w:spacing w:after="0" w:line="240" w:lineRule="auto"/>
+                    <w:jc w:val="center"/>
+                    <w:rPr>
+                      <w:rFonts w:ascii="Arial" w:eastAsia="Times New Roman" w:hAnsi="Arial" w:cs="Arial"/>
+                      <w:sz w:val="24"/>
+                      <w:szCs w:val="24"/>
+                      <w:lang w:eastAsia="pt-BR"/>
+                    </w:rPr>
+                  </w:pPr>
+                  <w:r>
+                    <w:rPr>
+                      <w:rFonts w:ascii="Arial" w:eastAsia="Times New Roman" w:hAnsi="Arial" w:cs="Arial"/>
+                      <w:sz w:val="24"/>
+                      <w:szCs w:val="24"/>
+                      <w:lang w:eastAsia="pt-BR"/>
+                    </w:rPr>
+                    <w:lastRenderedPageBreak/>
+                    <w:t>Tentar excluir uma atividade sem estar logado no sistema.</w:t>
+                  </w:r>
+                </w:p>
+              </w:tc>
+            </w:tr>
+          </w:tbl>
+          <w:p>
+            <w:pPr>
+              <w:spacing w:after="0" w:line="240" w:lineRule="auto"/>
+              <w:jc w:val="center"/>
+              <w:rPr>
+                <w:rFonts w:ascii="Arial" w:eastAsia="Times New Roman" w:hAnsi="Arial" w:cs="Arial"/>
+                <w:vanish/>
+                <w:sz w:val="24"/>
+                <w:szCs w:val="24"/>
+                <w:lang w:eastAsia="pt-BR"/>
+              </w:rPr>
+            </w:pPr>
+          </w:p>
+          <w:tbl>
+            <w:tblPr>
+              <w:tblW w:w="0" w:type="auto"/>
+              <w:tblCellSpacing w:w="15" w:type="dxa"/>
+              <w:tblCellMar>
+                <w:top w:w="15" w:type="dxa"/>
+                <w:left w:w="15" w:type="dxa"/>
+                <w:bottom w:w="15" w:type="dxa"/>
+                <w:right w:w="15" w:type="dxa"/>
+              </w:tblCellMar>
+              <w:tblLook w:val="04A0" w:firstRow="1" w:lastRow="0" w:firstColumn="1" w:lastColumn="0" w:noHBand="0" w:noVBand="1"/>
+            </w:tblPr>
+            <w:tblGrid>
+              <w:gridCol w:w="96"/>
+            </w:tblGrid>
+            <w:tr>
+              <w:trPr>
+                <w:tblCellSpacing w:w="15" w:type="dxa"/>
+              </w:trPr>
+              <w:tc>
+                <w:tcPr>
+                  <w:tcW w:w="0" w:type="auto"/>
+                  <w:vAlign w:val="center"/>
+                  <w:hideMark/>
+                </w:tcPr>
+                <w:p>
+                  <w:pPr>
+                    <w:spacing w:after="0" w:line="240" w:lineRule="auto"/>
+                    <w:jc w:val="center"/>
+                    <w:rPr>
+                      <w:rFonts w:ascii="Arial" w:eastAsia="Times New Roman" w:hAnsi="Arial" w:cs="Arial"/>
+                      <w:sz w:val="24"/>
+                      <w:szCs w:val="24"/>
+                      <w:lang w:eastAsia="pt-BR"/>
+                    </w:rPr>
+                  </w:pPr>
+                </w:p>
+              </w:tc>
+            </w:tr>
+          </w:tbl>
+          <w:p>
+            <w:pPr>
+              <w:spacing w:after="0" w:line="240" w:lineRule="auto"/>
+              <w:jc w:val="center"/>
+              <w:textAlignment w:val="baseline"/>
+              <w:rPr>
+                <w:rFonts w:ascii="Arial" w:eastAsia="Times New Roman" w:hAnsi="Arial" w:cs="Arial"/>
+                <w:sz w:val="24"/>
+                <w:szCs w:val="24"/>
+                <w:lang w:eastAsia="pt-BR"/>
+              </w:rPr>
+            </w:pPr>
+          </w:p>
+        </w:tc>
+        <w:tc>
+          <w:tcPr>
+            <w:tcW w:w="2924" w:type="dxa"/>
+            <w:tcBorders>
+              <w:top w:val="single" w:sz="6" w:space="0" w:color="000000"/>
+              <w:left w:val="single" w:sz="6" w:space="0" w:color="000000"/>
+              <w:bottom w:val="single" w:sz="6" w:space="0" w:color="000000"/>
+              <w:right w:val="single" w:sz="6" w:space="0" w:color="000000"/>
+            </w:tcBorders>
+            <w:shd w:val="clear" w:color="auto" w:fill="auto"/>
+            <w:vAlign w:val="center"/>
+            <w:hideMark/>
+          </w:tcPr>
+          <w:tbl>
+            <w:tblPr>
+              <w:tblW w:w="0" w:type="auto"/>
+              <w:tblCellSpacing w:w="15" w:type="dxa"/>
+              <w:tblCellMar>
+                <w:top w:w="15" w:type="dxa"/>
+                <w:left w:w="15" w:type="dxa"/>
+                <w:bottom w:w="15" w:type="dxa"/>
+                <w:right w:w="15" w:type="dxa"/>
+              </w:tblCellMar>
+              <w:tblLook w:val="04A0" w:firstRow="1" w:lastRow="0" w:firstColumn="1" w:lastColumn="0" w:noHBand="0" w:noVBand="1"/>
+            </w:tblPr>
+            <w:tblGrid>
+              <w:gridCol w:w="2909"/>
+            </w:tblGrid>
+            <w:tr>
+              <w:trPr>
+                <w:tblCellSpacing w:w="15" w:type="dxa"/>
+              </w:trPr>
+              <w:tc>
+                <w:tcPr>
+                  <w:tcW w:w="0" w:type="auto"/>
+                  <w:vAlign w:val="center"/>
+                  <w:hideMark/>
+                </w:tcPr>
+                <w:p>
+                  <w:pPr>
+                    <w:spacing w:after="0" w:line="240" w:lineRule="auto"/>
+                    <w:jc w:val="center"/>
+                    <w:rPr>
+                      <w:rFonts w:ascii="Arial" w:eastAsia="Times New Roman" w:hAnsi="Arial" w:cs="Arial"/>
+                      <w:sz w:val="24"/>
+                      <w:szCs w:val="24"/>
+                      <w:lang w:eastAsia="pt-BR"/>
+                    </w:rPr>
+                  </w:pPr>
+                  <w:r>
+                    <w:rPr>
+                      <w:rFonts w:ascii="Arial" w:eastAsia="Times New Roman" w:hAnsi="Arial" w:cs="Arial"/>
+                      <w:sz w:val="24"/>
+                      <w:szCs w:val="24"/>
+                      <w:lang w:eastAsia="pt-BR"/>
+                    </w:rPr>
+                    <w:t>O sistema solicita login antes de realizar qualquer ação de exclusão.</w:t>
+                  </w:r>
+                </w:p>
+              </w:tc>
+            </w:tr>
+          </w:tbl>
+          <w:p>
+            <w:pPr>
+              <w:spacing w:after="0" w:line="240" w:lineRule="auto"/>
+              <w:jc w:val="center"/>
+              <w:rPr>
+                <w:rFonts w:ascii="Arial" w:eastAsia="Times New Roman" w:hAnsi="Arial" w:cs="Arial"/>
+                <w:vanish/>
+                <w:sz w:val="24"/>
+                <w:szCs w:val="24"/>
+                <w:lang w:eastAsia="pt-BR"/>
+              </w:rPr>
+            </w:pPr>
+          </w:p>
+          <w:tbl>
+            <w:tblPr>
+              <w:tblW w:w="0" w:type="auto"/>
+              <w:tblCellSpacing w:w="15" w:type="dxa"/>
+              <w:tblCellMar>
+                <w:top w:w="15" w:type="dxa"/>
+                <w:left w:w="15" w:type="dxa"/>
+                <w:bottom w:w="15" w:type="dxa"/>
+                <w:right w:w="15" w:type="dxa"/>
+              </w:tblCellMar>
+              <w:tblLook w:val="04A0" w:firstRow="1" w:lastRow="0" w:firstColumn="1" w:lastColumn="0" w:noHBand="0" w:noVBand="1"/>
+            </w:tblPr>
+            <w:tblGrid>
+              <w:gridCol w:w="96"/>
+            </w:tblGrid>
+            <w:tr>
+              <w:trPr>
+                <w:tblCellSpacing w:w="15" w:type="dxa"/>
+              </w:trPr>
+              <w:tc>
+                <w:tcPr>
+                  <w:tcW w:w="0" w:type="auto"/>
+                  <w:vAlign w:val="center"/>
+                  <w:hideMark/>
+                </w:tcPr>
+                <w:p>
+                  <w:pPr>
+                    <w:spacing w:after="0" w:line="240" w:lineRule="auto"/>
+                    <w:jc w:val="center"/>
+                    <w:rPr>
+                      <w:rFonts w:ascii="Arial" w:eastAsia="Times New Roman" w:hAnsi="Arial" w:cs="Arial"/>
+                      <w:sz w:val="24"/>
+                      <w:szCs w:val="24"/>
+                      <w:lang w:eastAsia="pt-BR"/>
+                    </w:rPr>
+                  </w:pPr>
+                </w:p>
+              </w:tc>
+            </w:tr>
+          </w:tbl>
+          <w:p>
+            <w:pPr>
+              <w:spacing w:after="0" w:line="240" w:lineRule="auto"/>
+              <w:jc w:val="center"/>
+              <w:textAlignment w:val="baseline"/>
+              <w:rPr>
+                <w:rFonts w:ascii="Arial" w:eastAsia="Times New Roman" w:hAnsi="Arial" w:cs="Arial"/>
+                <w:sz w:val="24"/>
+                <w:szCs w:val="24"/>
+                <w:lang w:eastAsia="pt-BR"/>
+              </w:rPr>
+            </w:pPr>
+          </w:p>
+        </w:tc>
+        <w:tc>
+          <w:tcPr>
+            <w:tcW w:w="2939" w:type="dxa"/>
+            <w:tcBorders>
+              <w:top w:val="single" w:sz="6" w:space="0" w:color="000000"/>
+              <w:left w:val="single" w:sz="6" w:space="0" w:color="000000"/>
+              <w:bottom w:val="single" w:sz="6" w:space="0" w:color="000000"/>
+              <w:right w:val="single" w:sz="6" w:space="0" w:color="000000"/>
+            </w:tcBorders>
+            <w:shd w:val="clear" w:color="auto" w:fill="auto"/>
+            <w:vAlign w:val="center"/>
+            <w:hideMark/>
+          </w:tcPr>
+          <w:tbl>
+            <w:tblPr>
+              <w:tblW w:w="0" w:type="auto"/>
+              <w:tblCellSpacing w:w="15" w:type="dxa"/>
+              <w:tblCellMar>
+                <w:top w:w="15" w:type="dxa"/>
+                <w:left w:w="15" w:type="dxa"/>
+                <w:bottom w:w="15" w:type="dxa"/>
+                <w:right w:w="15" w:type="dxa"/>
+              </w:tblCellMar>
+              <w:tblLook w:val="04A0" w:firstRow="1" w:lastRow="0" w:firstColumn="1" w:lastColumn="0" w:noHBand="0" w:noVBand="1"/>
+            </w:tblPr>
+            <w:tblGrid>
+              <w:gridCol w:w="2924"/>
+            </w:tblGrid>
+            <w:tr>
+              <w:trPr>
+                <w:tblCellSpacing w:w="15" w:type="dxa"/>
+              </w:trPr>
+              <w:tc>
+                <w:tcPr>
+                  <w:tcW w:w="0" w:type="auto"/>
+                  <w:vAlign w:val="center"/>
+                  <w:hideMark/>
+                </w:tcPr>
+                <w:p>
+                  <w:pPr>
+                    <w:spacing w:after="0" w:line="240" w:lineRule="auto"/>
+                    <w:jc w:val="center"/>
+                    <w:rPr>
+                      <w:rFonts w:ascii="Arial" w:eastAsia="Times New Roman" w:hAnsi="Arial" w:cs="Arial"/>
+                      <w:sz w:val="24"/>
+                      <w:szCs w:val="24"/>
+                      <w:lang w:eastAsia="pt-BR"/>
+                    </w:rPr>
+                  </w:pPr>
+                  <w:r>
+                    <w:rPr>
+                      <w:rFonts w:ascii="Arial" w:eastAsia="Times New Roman" w:hAnsi="Arial" w:cs="Arial"/>
+                      <w:sz w:val="24"/>
+                      <w:szCs w:val="24"/>
+                      <w:lang w:eastAsia="pt-BR"/>
+                    </w:rPr>
+                    <w:t>O sistema exibiu a mensagem: "Faça login para continuar."</w:t>
+                  </w:r>
+                </w:p>
+              </w:tc>
+            </w:tr>
+          </w:tbl>
+          <w:p>
+            <w:pPr>
+              <w:spacing w:after="0" w:line="240" w:lineRule="auto"/>
+              <w:jc w:val="center"/>
+              <w:rPr>
+                <w:rFonts w:ascii="Arial" w:eastAsia="Times New Roman" w:hAnsi="Arial" w:cs="Arial"/>
+                <w:vanish/>
+                <w:sz w:val="24"/>
+                <w:szCs w:val="24"/>
+                <w:lang w:eastAsia="pt-BR"/>
+              </w:rPr>
+            </w:pPr>
+          </w:p>
+          <w:tbl>
+            <w:tblPr>
+              <w:tblW w:w="0" w:type="auto"/>
+              <w:tblCellSpacing w:w="15" w:type="dxa"/>
+              <w:tblCellMar>
+                <w:top w:w="15" w:type="dxa"/>
+                <w:left w:w="15" w:type="dxa"/>
+                <w:bottom w:w="15" w:type="dxa"/>
+                <w:right w:w="15" w:type="dxa"/>
+              </w:tblCellMar>
+              <w:tblLook w:val="04A0" w:firstRow="1" w:lastRow="0" w:firstColumn="1" w:lastColumn="0" w:noHBand="0" w:noVBand="1"/>
+            </w:tblPr>
+            <w:tblGrid>
+              <w:gridCol w:w="96"/>
+            </w:tblGrid>
+            <w:tr>
+              <w:trPr>
+                <w:tblCellSpacing w:w="15" w:type="dxa"/>
+              </w:trPr>
+              <w:tc>
+                <w:tcPr>
+                  <w:tcW w:w="0" w:type="auto"/>
+                  <w:vAlign w:val="center"/>
+                  <w:hideMark/>
+                </w:tcPr>
+                <w:p>
+                  <w:pPr>
+                    <w:spacing w:after="0" w:line="240" w:lineRule="auto"/>
+                    <w:jc w:val="center"/>
+                    <w:rPr>
+                      <w:rFonts w:ascii="Arial" w:eastAsia="Times New Roman" w:hAnsi="Arial" w:cs="Arial"/>
+                      <w:sz w:val="24"/>
+                      <w:szCs w:val="24"/>
+                      <w:lang w:eastAsia="pt-BR"/>
+                    </w:rPr>
+                  </w:pPr>
+                </w:p>
+              </w:tc>
+            </w:tr>
+          </w:tbl>
+          <w:p>
+            <w:pPr>
+              <w:spacing w:after="0" w:line="240" w:lineRule="auto"/>
+              <w:jc w:val="center"/>
+              <w:textAlignment w:val="baseline"/>
+              <w:rPr>
+                <w:rFonts w:ascii="Arial" w:eastAsia="Times New Roman" w:hAnsi="Arial" w:cs="Arial"/>
+                <w:sz w:val="24"/>
+                <w:szCs w:val="24"/>
+                <w:lang w:eastAsia="pt-BR"/>
+              </w:rPr>
+            </w:pPr>
+          </w:p>
+        </w:tc>
+      </w:tr>
+      <w:tr>
+        <w:trPr>
+          <w:trHeight w:val="300"/>
+        </w:trPr>
+        <w:tc>
+          <w:tcPr>
+            <w:tcW w:w="2908" w:type="dxa"/>
+            <w:tcBorders>
+              <w:top w:val="single" w:sz="6" w:space="0" w:color="000000"/>
+              <w:left w:val="single" w:sz="6" w:space="0" w:color="000000"/>
+              <w:bottom w:val="single" w:sz="6" w:space="0" w:color="000000"/>
+              <w:right w:val="single" w:sz="6" w:space="0" w:color="000000"/>
+            </w:tcBorders>
+            <w:shd w:val="clear" w:color="auto" w:fill="auto"/>
+            <w:vAlign w:val="center"/>
+            <w:hideMark/>
+          </w:tcPr>
+          <w:tbl>
+            <w:tblPr>
+              <w:tblW w:w="0" w:type="auto"/>
+              <w:tblCellSpacing w:w="15" w:type="dxa"/>
+              <w:tblCellMar>
+                <w:top w:w="15" w:type="dxa"/>
+                <w:left w:w="15" w:type="dxa"/>
+                <w:bottom w:w="15" w:type="dxa"/>
+                <w:right w:w="15" w:type="dxa"/>
+              </w:tblCellMar>
+              <w:tblLook w:val="04A0" w:firstRow="1" w:lastRow="0" w:firstColumn="1" w:lastColumn="0" w:noHBand="0" w:noVBand="1"/>
+            </w:tblPr>
+            <w:tblGrid>
+              <w:gridCol w:w="2893"/>
+            </w:tblGrid>
+            <w:tr>
+              <w:trPr>
+                <w:tblCellSpacing w:w="15" w:type="dxa"/>
+              </w:trPr>
+              <w:tc>
+                <w:tcPr>
+                  <w:tcW w:w="0" w:type="auto"/>
+                  <w:vAlign w:val="center"/>
+                  <w:hideMark/>
+                </w:tcPr>
+                <w:p>
+                  <w:pPr>
+                    <w:spacing w:after="0" w:line="240" w:lineRule="auto"/>
+                    <w:jc w:val="center"/>
+                    <w:rPr>
+                      <w:rFonts w:ascii="Arial" w:eastAsia="Times New Roman" w:hAnsi="Arial" w:cs="Arial"/>
+                      <w:sz w:val="24"/>
+                      <w:szCs w:val="24"/>
+                      <w:lang w:eastAsia="pt-BR"/>
+                    </w:rPr>
+                  </w:pPr>
+                  <w:r>
+                    <w:rPr>
+                      <w:rFonts w:ascii="Arial" w:eastAsia="Times New Roman" w:hAnsi="Arial" w:cs="Arial"/>
+                      <w:sz w:val="24"/>
+                      <w:szCs w:val="24"/>
+                      <w:lang w:eastAsia="pt-BR"/>
+                    </w:rPr>
+                    <w:t>Confirmar a exclusão de uma atividade e verificar se ela aparece novamente ao recarregar a página.</w:t>
+                  </w:r>
+                </w:p>
+              </w:tc>
+            </w:tr>
+          </w:tbl>
+          <w:p>
+            <w:pPr>
+              <w:spacing w:after="0" w:line="240" w:lineRule="auto"/>
+              <w:jc w:val="center"/>
+              <w:rPr>
+                <w:rFonts w:ascii="Arial" w:eastAsia="Times New Roman" w:hAnsi="Arial" w:cs="Arial"/>
+                <w:vanish/>
+                <w:sz w:val="24"/>
+                <w:szCs w:val="24"/>
+                <w:lang w:eastAsia="pt-BR"/>
+              </w:rPr>
+            </w:pPr>
+          </w:p>
+          <w:tbl>
+            <w:tblPr>
+              <w:tblW w:w="0" w:type="auto"/>
+              <w:tblCellSpacing w:w="15" w:type="dxa"/>
+              <w:tblCellMar>
+                <w:top w:w="15" w:type="dxa"/>
+                <w:left w:w="15" w:type="dxa"/>
+                <w:bottom w:w="15" w:type="dxa"/>
+                <w:right w:w="15" w:type="dxa"/>
+              </w:tblCellMar>
+              <w:tblLook w:val="04A0" w:firstRow="1" w:lastRow="0" w:firstColumn="1" w:lastColumn="0" w:noHBand="0" w:noVBand="1"/>
+            </w:tblPr>
+            <w:tblGrid>
+              <w:gridCol w:w="96"/>
+            </w:tblGrid>
+            <w:tr>
+              <w:trPr>
+                <w:tblCellSpacing w:w="15" w:type="dxa"/>
+              </w:trPr>
+              <w:tc>
+                <w:tcPr>
+                  <w:tcW w:w="0" w:type="auto"/>
+                  <w:vAlign w:val="center"/>
+                  <w:hideMark/>
+                </w:tcPr>
+                <w:p>
+                  <w:pPr>
+                    <w:spacing w:after="0" w:line="240" w:lineRule="auto"/>
+                    <w:jc w:val="center"/>
+                    <w:rPr>
+                      <w:rFonts w:ascii="Arial" w:eastAsia="Times New Roman" w:hAnsi="Arial" w:cs="Arial"/>
+                      <w:sz w:val="24"/>
+                      <w:szCs w:val="24"/>
+                      <w:lang w:eastAsia="pt-BR"/>
+                    </w:rPr>
+                  </w:pPr>
+                </w:p>
+              </w:tc>
+            </w:tr>
+          </w:tbl>
+          <w:p>
+            <w:pPr>
+              <w:spacing w:after="0" w:line="240" w:lineRule="auto"/>
+              <w:jc w:val="center"/>
+              <w:textAlignment w:val="baseline"/>
+              <w:rPr>
+                <w:rFonts w:ascii="Arial" w:eastAsia="Times New Roman" w:hAnsi="Arial" w:cs="Arial"/>
+                <w:sz w:val="24"/>
+                <w:szCs w:val="24"/>
+                <w:lang w:eastAsia="pt-BR"/>
+              </w:rPr>
+            </w:pPr>
+          </w:p>
+        </w:tc>
+        <w:tc>
+          <w:tcPr>
+            <w:tcW w:w="2924" w:type="dxa"/>
+            <w:tcBorders>
+              <w:top w:val="single" w:sz="6" w:space="0" w:color="000000"/>
+              <w:left w:val="single" w:sz="6" w:space="0" w:color="000000"/>
+              <w:bottom w:val="single" w:sz="6" w:space="0" w:color="000000"/>
+              <w:right w:val="single" w:sz="6" w:space="0" w:color="000000"/>
+            </w:tcBorders>
+            <w:shd w:val="clear" w:color="auto" w:fill="auto"/>
+            <w:vAlign w:val="center"/>
+            <w:hideMark/>
+          </w:tcPr>
+          <w:tbl>
+            <w:tblPr>
+              <w:tblW w:w="0" w:type="auto"/>
+              <w:tblCellSpacing w:w="15" w:type="dxa"/>
+              <w:tblCellMar>
+                <w:top w:w="15" w:type="dxa"/>
+                <w:left w:w="15" w:type="dxa"/>
+                <w:bottom w:w="15" w:type="dxa"/>
+                <w:right w:w="15" w:type="dxa"/>
+              </w:tblCellMar>
+              <w:tblLook w:val="04A0" w:firstRow="1" w:lastRow="0" w:firstColumn="1" w:lastColumn="0" w:noHBand="0" w:noVBand="1"/>
+            </w:tblPr>
+            <w:tblGrid>
+              <w:gridCol w:w="2909"/>
+            </w:tblGrid>
+            <w:tr>
+              <w:trPr>
+                <w:tblCellSpacing w:w="15" w:type="dxa"/>
+              </w:trPr>
+              <w:tc>
+                <w:tcPr>
+                  <w:tcW w:w="0" w:type="auto"/>
+                  <w:vAlign w:val="center"/>
+                  <w:hideMark/>
+                </w:tcPr>
+                <w:p>
+                  <w:pPr>
+                    <w:spacing w:after="0" w:line="240" w:lineRule="auto"/>
+                    <w:jc w:val="center"/>
+                    <w:rPr>
+                      <w:rFonts w:ascii="Arial" w:eastAsia="Times New Roman" w:hAnsi="Arial" w:cs="Arial"/>
+                      <w:sz w:val="24"/>
+                      <w:szCs w:val="24"/>
+                      <w:lang w:eastAsia="pt-BR"/>
+                    </w:rPr>
+                  </w:pPr>
+                  <w:r>
+                    <w:rPr>
+                      <w:rFonts w:ascii="Arial" w:eastAsia="Times New Roman" w:hAnsi="Arial" w:cs="Arial"/>
+                      <w:sz w:val="24"/>
+                      <w:szCs w:val="24"/>
+                      <w:lang w:eastAsia="pt-BR"/>
+                    </w:rPr>
+                    <w:t>A atividade não deve aparecer após a exclusão, confirmando que foi removida do banco de dados.</w:t>
+                  </w:r>
+                </w:p>
+              </w:tc>
+            </w:tr>
+          </w:tbl>
+          <w:p>
+            <w:pPr>
+              <w:spacing w:after="0" w:line="240" w:lineRule="auto"/>
+              <w:jc w:val="center"/>
+              <w:rPr>
+                <w:rFonts w:ascii="Arial" w:eastAsia="Times New Roman" w:hAnsi="Arial" w:cs="Arial"/>
+                <w:vanish/>
+                <w:sz w:val="24"/>
+                <w:szCs w:val="24"/>
+                <w:lang w:eastAsia="pt-BR"/>
+              </w:rPr>
+            </w:pPr>
+          </w:p>
+          <w:tbl>
+            <w:tblPr>
+              <w:tblW w:w="0" w:type="auto"/>
+              <w:tblCellSpacing w:w="15" w:type="dxa"/>
+              <w:tblCellMar>
+                <w:top w:w="15" w:type="dxa"/>
+                <w:left w:w="15" w:type="dxa"/>
+                <w:bottom w:w="15" w:type="dxa"/>
+                <w:right w:w="15" w:type="dxa"/>
+              </w:tblCellMar>
+              <w:tblLook w:val="04A0" w:firstRow="1" w:lastRow="0" w:firstColumn="1" w:lastColumn="0" w:noHBand="0" w:noVBand="1"/>
+            </w:tblPr>
+            <w:tblGrid>
+              <w:gridCol w:w="96"/>
+            </w:tblGrid>
+            <w:tr>
+              <w:trPr>
+                <w:tblCellSpacing w:w="15" w:type="dxa"/>
+              </w:trPr>
+              <w:tc>
+                <w:tcPr>
+                  <w:tcW w:w="0" w:type="auto"/>
+                  <w:vAlign w:val="center"/>
+                  <w:hideMark/>
+                </w:tcPr>
+                <w:p>
+                  <w:pPr>
+                    <w:spacing w:after="0" w:line="240" w:lineRule="auto"/>
+                    <w:jc w:val="center"/>
+                    <w:rPr>
+                      <w:rFonts w:ascii="Arial" w:eastAsia="Times New Roman" w:hAnsi="Arial" w:cs="Arial"/>
+                      <w:sz w:val="24"/>
+                      <w:szCs w:val="24"/>
+                      <w:lang w:eastAsia="pt-BR"/>
+                    </w:rPr>
+                  </w:pPr>
+                </w:p>
+              </w:tc>
+            </w:tr>
+          </w:tbl>
+          <w:p>
+            <w:pPr>
+              <w:spacing w:after="0" w:line="240" w:lineRule="auto"/>
+              <w:jc w:val="center"/>
+              <w:textAlignment w:val="baseline"/>
+              <w:rPr>
+                <w:rFonts w:ascii="Arial" w:eastAsia="Times New Roman" w:hAnsi="Arial" w:cs="Arial"/>
+                <w:sz w:val="24"/>
+                <w:szCs w:val="24"/>
+                <w:lang w:eastAsia="pt-BR"/>
+              </w:rPr>
+            </w:pPr>
+          </w:p>
+        </w:tc>
+        <w:tc>
+          <w:tcPr>
+            <w:tcW w:w="2939" w:type="dxa"/>
+            <w:tcBorders>
+              <w:top w:val="single" w:sz="6" w:space="0" w:color="000000"/>
+              <w:left w:val="single" w:sz="6" w:space="0" w:color="000000"/>
+              <w:bottom w:val="single" w:sz="6" w:space="0" w:color="000000"/>
+              <w:right w:val="single" w:sz="6" w:space="0" w:color="000000"/>
+            </w:tcBorders>
+            <w:shd w:val="clear" w:color="auto" w:fill="auto"/>
+            <w:vAlign w:val="center"/>
+            <w:hideMark/>
+          </w:tcPr>
+          <w:tbl>
+            <w:tblPr>
+              <w:tblW w:w="0" w:type="auto"/>
+              <w:tblCellSpacing w:w="15" w:type="dxa"/>
+              <w:tblCellMar>
+                <w:top w:w="15" w:type="dxa"/>
+                <w:left w:w="15" w:type="dxa"/>
+                <w:bottom w:w="15" w:type="dxa"/>
+                <w:right w:w="15" w:type="dxa"/>
+              </w:tblCellMar>
+              <w:tblLook w:val="04A0" w:firstRow="1" w:lastRow="0" w:firstColumn="1" w:lastColumn="0" w:noHBand="0" w:noVBand="1"/>
+            </w:tblPr>
+            <w:tblGrid>
+              <w:gridCol w:w="2924"/>
+            </w:tblGrid>
+            <w:tr>
+              <w:trPr>
+                <w:tblCellSpacing w:w="15" w:type="dxa"/>
+              </w:trPr>
+              <w:tc>
+                <w:tcPr>
+                  <w:tcW w:w="0" w:type="auto"/>
+                  <w:vAlign w:val="center"/>
+                  <w:hideMark/>
+                </w:tcPr>
+                <w:p>
+                  <w:pPr>
+                    <w:spacing w:after="0" w:line="240" w:lineRule="auto"/>
+                    <w:jc w:val="center"/>
+                    <w:rPr>
+                      <w:rFonts w:ascii="Arial" w:eastAsia="Times New Roman" w:hAnsi="Arial" w:cs="Arial"/>
+                      <w:sz w:val="24"/>
+                      <w:szCs w:val="24"/>
+                      <w:lang w:eastAsia="pt-BR"/>
+                    </w:rPr>
+                  </w:pPr>
+                  <w:r>
+                    <w:rPr>
+                      <w:rFonts w:ascii="Arial" w:eastAsia="Times New Roman" w:hAnsi="Arial" w:cs="Arial"/>
+                      <w:sz w:val="24"/>
+                      <w:szCs w:val="24"/>
+                      <w:lang w:eastAsia="pt-BR"/>
+                    </w:rPr>
+                    <w:t>A atividade não foi exibida ao recarregar a página, confirmando a exclusão bem-sucedida.</w:t>
+                  </w:r>
+                </w:p>
+              </w:tc>
+            </w:tr>
+          </w:tbl>
+          <w:p>
+            <w:pPr>
+              <w:spacing w:after="0" w:line="240" w:lineRule="auto"/>
+              <w:jc w:val="center"/>
+              <w:rPr>
+                <w:rFonts w:ascii="Arial" w:eastAsia="Times New Roman" w:hAnsi="Arial" w:cs="Arial"/>
+                <w:vanish/>
+                <w:sz w:val="24"/>
+                <w:szCs w:val="24"/>
+                <w:lang w:eastAsia="pt-BR"/>
+              </w:rPr>
+            </w:pPr>
+          </w:p>
+          <w:tbl>
+            <w:tblPr>
+              <w:tblW w:w="0" w:type="auto"/>
+              <w:tblCellSpacing w:w="15" w:type="dxa"/>
+              <w:tblCellMar>
+                <w:top w:w="15" w:type="dxa"/>
+                <w:left w:w="15" w:type="dxa"/>
+                <w:bottom w:w="15" w:type="dxa"/>
+                <w:right w:w="15" w:type="dxa"/>
+              </w:tblCellMar>
+              <w:tblLook w:val="04A0" w:firstRow="1" w:lastRow="0" w:firstColumn="1" w:lastColumn="0" w:noHBand="0" w:noVBand="1"/>
+            </w:tblPr>
+            <w:tblGrid>
+              <w:gridCol w:w="96"/>
+            </w:tblGrid>
+            <w:tr>
+              <w:trPr>
+                <w:tblCellSpacing w:w="15" w:type="dxa"/>
+              </w:trPr>
+              <w:tc>
+                <w:tcPr>
+                  <w:tcW w:w="0" w:type="auto"/>
+                  <w:vAlign w:val="center"/>
+                  <w:hideMark/>
+                </w:tcPr>
+                <w:p>
+                  <w:pPr>
+                    <w:spacing w:after="0" w:line="240" w:lineRule="auto"/>
+                    <w:jc w:val="center"/>
+                    <w:rPr>
+                      <w:rFonts w:ascii="Arial" w:eastAsia="Times New Roman" w:hAnsi="Arial" w:cs="Arial"/>
+                      <w:sz w:val="24"/>
+                      <w:szCs w:val="24"/>
+                      <w:lang w:eastAsia="pt-BR"/>
+                    </w:rPr>
+                  </w:pPr>
+                </w:p>
+              </w:tc>
+            </w:tr>
+          </w:tbl>
+          <w:p>
+            <w:pPr>
+              <w:spacing w:after="0" w:line="240" w:lineRule="auto"/>
+              <w:jc w:val="center"/>
+              <w:textAlignment w:val="baseline"/>
+              <w:rPr>
+                <w:rFonts w:ascii="Arial" w:eastAsia="Times New Roman" w:hAnsi="Arial" w:cs="Arial"/>
+                <w:sz w:val="24"/>
+                <w:szCs w:val="24"/>
+                <w:lang w:eastAsia="pt-BR"/>
+              </w:rPr>
+            </w:pPr>
           </w:p>
         </w:tc>
       </w:tr>
@@ -54592,6 +55860,7 @@
   <w:style w:type="character" w:default="1" w:styleId="Fontepargpadro">
     <w:name w:val="Default Paragraph Font"/>
     <w:uiPriority w:val="1"/>
+    <w:semiHidden/>
     <w:unhideWhenUsed/>
   </w:style>
   <w:style w:type="table" w:default="1" w:styleId="Tabelanormal">
@@ -58807,6 +60076,15 @@
 </file>
 
 <file path=customXml/item2.xml><?xml version="1.0" encoding="utf-8"?>
+<?mso-contentType ?>
+<FormTemplates xmlns="http://schemas.microsoft.com/sharepoint/v3/contenttype/forms">
+  <Display>DocumentLibraryForm</Display>
+  <Edit>DocumentLibraryForm</Edit>
+  <New>DocumentLibraryForm</New>
+</FormTemplates>
+</file>
+
+<file path=customXml/item3.xml><?xml version="1.0" encoding="utf-8"?>
 <ct:contentTypeSchema xmlns:ct="http://schemas.microsoft.com/office/2006/metadata/contentType" xmlns:ma="http://schemas.microsoft.com/office/2006/metadata/properties/metaAttributes" ct:_="" ma:_="" ma:contentTypeName="Documento" ma:contentTypeID="0x01010082F0508FC22E0443AF197709F097DFD8" ma:contentTypeVersion="12" ma:contentTypeDescription="Crie um novo documento." ma:contentTypeScope="" ma:versionID="cb36accf5e4aef349d47c458616a000c">
   <xsd:schema xmlns:xsd="http://www.w3.org/2001/XMLSchema" xmlns:xs="http://www.w3.org/2001/XMLSchema" xmlns:p="http://schemas.microsoft.com/office/2006/metadata/properties" xmlns:ns2="fcfc36f5-5a2f-4c50-8b8f-7d4447229359" xmlns:ns3="8e4b878d-87ff-4f9f-9750-9936cb4d760b" targetNamespace="http://schemas.microsoft.com/office/2006/metadata/properties" ma:root="true" ma:fieldsID="c0eedc83e72454359df4dc9502869bf3" ns2:_="" ns3:_="">
     <xsd:import namespace="fcfc36f5-5a2f-4c50-8b8f-7d4447229359"/>
@@ -59007,15 +60285,6 @@
 </ct:contentTypeSchema>
 </file>
 
-<file path=customXml/item3.xml><?xml version="1.0" encoding="utf-8"?>
-<?mso-contentType ?>
-<FormTemplates xmlns="http://schemas.microsoft.com/sharepoint/v3/contenttype/forms">
-  <Display>DocumentLibraryForm</Display>
-  <Edit>DocumentLibraryForm</Edit>
-  <New>DocumentLibraryForm</New>
-</FormTemplates>
-</file>
-
 <file path=customXml/itemProps1.xml><?xml version="1.0" encoding="utf-8"?>
 <ds:datastoreItem xmlns:ds="http://schemas.openxmlformats.org/officeDocument/2006/customXml" ds:itemID="{018B81A8-965B-4E59-9918-9AD1B5233CC2}">
   <ds:schemaRefs>
@@ -59025,6 +60294,14 @@
 </file>
 
 <file path=customXml/itemProps2.xml><?xml version="1.0" encoding="utf-8"?>
+<ds:datastoreItem xmlns:ds="http://schemas.openxmlformats.org/officeDocument/2006/customXml" ds:itemID="{C818D86C-7EF3-4737-8ADC-66A934A66FCB}">
+  <ds:schemaRefs>
+    <ds:schemaRef ds:uri="http://schemas.microsoft.com/sharepoint/v3/contenttype/forms"/>
+  </ds:schemaRefs>
+</ds:datastoreItem>
+</file>
+
+<file path=customXml/itemProps3.xml><?xml version="1.0" encoding="utf-8"?>
 <ds:datastoreItem xmlns:ds="http://schemas.openxmlformats.org/officeDocument/2006/customXml" ds:itemID="{F50E3291-1B58-4B06-AFA9-95022FC8FE02}">
   <ds:schemaRefs>
     <ds:schemaRef ds:uri="http://schemas.microsoft.com/office/2006/metadata/contentType"/>
@@ -59041,12 +60318,4 @@
     <ds:schemaRef ds:uri="http://schemas.microsoft.com/internal/obd"/>
   </ds:schemaRefs>
 </ds:datastoreItem>
-</file>
-
-<file path=customXml/itemProps3.xml><?xml version="1.0" encoding="utf-8"?>
-<ds:datastoreItem xmlns:ds="http://schemas.openxmlformats.org/officeDocument/2006/customXml" ds:itemID="{C818D86C-7EF3-4737-8ADC-66A934A66FCB}">
-  <ds:schemaRefs>
-    <ds:schemaRef ds:uri="http://schemas.microsoft.com/sharepoint/v3/contenttype/forms"/>
-  </ds:schemaRefs>
-</ds:datastoreItem>
 </file>
</xml_diff>

<commit_message>
Fazendo algumas poucas melhorias no relatório
</commit_message>
<xml_diff>
--- a/relatório-yourself.docx
+++ b/relatório-yourself.docx
@@ -2084,7 +2084,11 @@
             <w:rPr>
               <w:rFonts w:eastAsiaTheme="minorEastAsia"/>
               <w:noProof/>
+              <w:kern w:val="2"/>
+              <w:sz w:val="24"/>
+              <w:szCs w:val="24"/>
               <w:lang w:eastAsia="pt-BR"/>
+              <w14:ligatures w14:val="standardContextual"/>
             </w:rPr>
           </w:pPr>
           <w:r>
@@ -2096,7 +2100,7 @@
           <w:r>
             <w:fldChar w:fldCharType="separate"/>
           </w:r>
-          <w:hyperlink w:anchor="_Toc184308115" w:history="1">
+          <w:hyperlink w:anchor="_Toc184632336" w:history="1">
             <w:r>
               <w:rPr>
                 <w:rStyle w:val="Hyperlink"/>
@@ -2109,7 +2113,11 @@
               <w:rPr>
                 <w:rFonts w:eastAsiaTheme="minorEastAsia"/>
                 <w:noProof/>
-                <w:lang w:eastAsia="pt-BR"/>
+                <w:kern w:val="2"/>
+                <w:sz w:val="24"/>
+                <w:szCs w:val="24"/>
+                <w:lang w:eastAsia="pt-BR"/>
+                <w14:ligatures w14:val="standardContextual"/>
               </w:rPr>
               <w:tab/>
             </w:r>
@@ -2140,7 +2148,7 @@
                 <w:noProof/>
                 <w:webHidden/>
               </w:rPr>
-              <w:instrText xml:space="preserve"> PAGEREF _Toc184308115 \h </w:instrText>
+              <w:instrText xml:space="preserve"> PAGEREF _Toc184632336 \h </w:instrText>
             </w:r>
             <w:r>
               <w:rPr>
@@ -2160,7 +2168,7 @@
                 <w:noProof/>
                 <w:webHidden/>
               </w:rPr>
-              <w:t>8</w:t>
+              <w:t>9</w:t>
             </w:r>
             <w:r>
               <w:rPr>
@@ -2177,10 +2185,14 @@
             <w:rPr>
               <w:rFonts w:eastAsiaTheme="minorEastAsia"/>
               <w:noProof/>
+              <w:kern w:val="2"/>
+              <w:sz w:val="24"/>
+              <w:szCs w:val="24"/>
               <w:lang w:eastAsia="pt-BR"/>
+              <w14:ligatures w14:val="standardContextual"/>
             </w:rPr>
           </w:pPr>
-          <w:hyperlink w:anchor="_Toc184308116" w:history="1">
+          <w:hyperlink w:anchor="_Toc184632337" w:history="1">
             <w:r>
               <w:rPr>
                 <w:rStyle w:val="Hyperlink"/>
@@ -2193,7 +2205,11 @@
               <w:rPr>
                 <w:rFonts w:eastAsiaTheme="minorEastAsia"/>
                 <w:noProof/>
-                <w:lang w:eastAsia="pt-BR"/>
+                <w:kern w:val="2"/>
+                <w:sz w:val="24"/>
+                <w:szCs w:val="24"/>
+                <w:lang w:eastAsia="pt-BR"/>
+                <w14:ligatures w14:val="standardContextual"/>
               </w:rPr>
               <w:tab/>
             </w:r>
@@ -2224,7 +2240,7 @@
                 <w:noProof/>
                 <w:webHidden/>
               </w:rPr>
-              <w:instrText xml:space="preserve"> PAGEREF _Toc184308116 \h </w:instrText>
+              <w:instrText xml:space="preserve"> PAGEREF _Toc184632337 \h </w:instrText>
             </w:r>
             <w:r>
               <w:rPr>
@@ -2244,7 +2260,7 @@
                 <w:noProof/>
                 <w:webHidden/>
               </w:rPr>
-              <w:t>10</w:t>
+              <w:t>11</w:t>
             </w:r>
             <w:r>
               <w:rPr>
@@ -2261,10 +2277,14 @@
             <w:rPr>
               <w:rFonts w:eastAsiaTheme="minorEastAsia"/>
               <w:noProof/>
+              <w:kern w:val="2"/>
+              <w:sz w:val="24"/>
+              <w:szCs w:val="24"/>
               <w:lang w:eastAsia="pt-BR"/>
+              <w14:ligatures w14:val="standardContextual"/>
             </w:rPr>
           </w:pPr>
-          <w:hyperlink w:anchor="_Toc184308117" w:history="1">
+          <w:hyperlink w:anchor="_Toc184632338" w:history="1">
             <w:r>
               <w:rPr>
                 <w:rStyle w:val="Hyperlink"/>
@@ -2277,7 +2297,11 @@
               <w:rPr>
                 <w:rFonts w:eastAsiaTheme="minorEastAsia"/>
                 <w:noProof/>
-                <w:lang w:eastAsia="pt-BR"/>
+                <w:kern w:val="2"/>
+                <w:sz w:val="24"/>
+                <w:szCs w:val="24"/>
+                <w:lang w:eastAsia="pt-BR"/>
+                <w14:ligatures w14:val="standardContextual"/>
               </w:rPr>
               <w:tab/>
             </w:r>
@@ -2308,7 +2332,7 @@
                 <w:noProof/>
                 <w:webHidden/>
               </w:rPr>
-              <w:instrText xml:space="preserve"> PAGEREF _Toc184308117 \h </w:instrText>
+              <w:instrText xml:space="preserve"> PAGEREF _Toc184632338 \h </w:instrText>
             </w:r>
             <w:r>
               <w:rPr>
@@ -2328,7 +2352,7 @@
                 <w:noProof/>
                 <w:webHidden/>
               </w:rPr>
-              <w:t>11</w:t>
+              <w:t>12</w:t>
             </w:r>
             <w:r>
               <w:rPr>
@@ -2345,10 +2369,14 @@
             <w:rPr>
               <w:rFonts w:eastAsiaTheme="minorEastAsia"/>
               <w:noProof/>
+              <w:kern w:val="2"/>
+              <w:sz w:val="24"/>
+              <w:szCs w:val="24"/>
               <w:lang w:eastAsia="pt-BR"/>
+              <w14:ligatures w14:val="standardContextual"/>
             </w:rPr>
           </w:pPr>
-          <w:hyperlink w:anchor="_Toc184308118" w:history="1">
+          <w:hyperlink w:anchor="_Toc184632339" w:history="1">
             <w:r>
               <w:rPr>
                 <w:rStyle w:val="Hyperlink"/>
@@ -2361,7 +2389,11 @@
               <w:rPr>
                 <w:rFonts w:eastAsiaTheme="minorEastAsia"/>
                 <w:noProof/>
-                <w:lang w:eastAsia="pt-BR"/>
+                <w:kern w:val="2"/>
+                <w:sz w:val="24"/>
+                <w:szCs w:val="24"/>
+                <w:lang w:eastAsia="pt-BR"/>
+                <w14:ligatures w14:val="standardContextual"/>
               </w:rPr>
               <w:tab/>
             </w:r>
@@ -2392,7 +2424,7 @@
                 <w:noProof/>
                 <w:webHidden/>
               </w:rPr>
-              <w:instrText xml:space="preserve"> PAGEREF _Toc184308118 \h </w:instrText>
+              <w:instrText xml:space="preserve"> PAGEREF _Toc184632339 \h </w:instrText>
             </w:r>
             <w:r>
               <w:rPr>
@@ -2412,7 +2444,7 @@
                 <w:noProof/>
                 <w:webHidden/>
               </w:rPr>
-              <w:t>11</w:t>
+              <w:t>12</w:t>
             </w:r>
             <w:r>
               <w:rPr>
@@ -2429,10 +2461,14 @@
             <w:rPr>
               <w:rFonts w:eastAsiaTheme="minorEastAsia"/>
               <w:noProof/>
+              <w:kern w:val="2"/>
+              <w:sz w:val="24"/>
+              <w:szCs w:val="24"/>
               <w:lang w:eastAsia="pt-BR"/>
+              <w14:ligatures w14:val="standardContextual"/>
             </w:rPr>
           </w:pPr>
-          <w:hyperlink w:anchor="_Toc184308119" w:history="1">
+          <w:hyperlink w:anchor="_Toc184632340" w:history="1">
             <w:r>
               <w:rPr>
                 <w:rStyle w:val="Hyperlink"/>
@@ -2445,7 +2481,11 @@
               <w:rPr>
                 <w:rFonts w:eastAsiaTheme="minorEastAsia"/>
                 <w:noProof/>
-                <w:lang w:eastAsia="pt-BR"/>
+                <w:kern w:val="2"/>
+                <w:sz w:val="24"/>
+                <w:szCs w:val="24"/>
+                <w:lang w:eastAsia="pt-BR"/>
+                <w14:ligatures w14:val="standardContextual"/>
               </w:rPr>
               <w:tab/>
             </w:r>
@@ -2476,7 +2516,7 @@
                 <w:noProof/>
                 <w:webHidden/>
               </w:rPr>
-              <w:instrText xml:space="preserve"> PAGEREF _Toc184308119 \h </w:instrText>
+              <w:instrText xml:space="preserve"> PAGEREF _Toc184632340 \h </w:instrText>
             </w:r>
             <w:r>
               <w:rPr>
@@ -2496,7 +2536,7 @@
                 <w:noProof/>
                 <w:webHidden/>
               </w:rPr>
-              <w:t>11</w:t>
+              <w:t>12</w:t>
             </w:r>
             <w:r>
               <w:rPr>
@@ -2513,10 +2553,14 @@
             <w:rPr>
               <w:rFonts w:eastAsiaTheme="minorEastAsia"/>
               <w:noProof/>
+              <w:kern w:val="2"/>
+              <w:sz w:val="24"/>
+              <w:szCs w:val="24"/>
               <w:lang w:eastAsia="pt-BR"/>
+              <w14:ligatures w14:val="standardContextual"/>
             </w:rPr>
           </w:pPr>
-          <w:hyperlink w:anchor="_Toc184308120" w:history="1">
+          <w:hyperlink w:anchor="_Toc184632341" w:history="1">
             <w:r>
               <w:rPr>
                 <w:rStyle w:val="Hyperlink"/>
@@ -2529,7 +2573,11 @@
               <w:rPr>
                 <w:rFonts w:eastAsiaTheme="minorEastAsia"/>
                 <w:noProof/>
-                <w:lang w:eastAsia="pt-BR"/>
+                <w:kern w:val="2"/>
+                <w:sz w:val="24"/>
+                <w:szCs w:val="24"/>
+                <w:lang w:eastAsia="pt-BR"/>
+                <w14:ligatures w14:val="standardContextual"/>
               </w:rPr>
               <w:tab/>
             </w:r>
@@ -2560,7 +2608,7 @@
                 <w:noProof/>
                 <w:webHidden/>
               </w:rPr>
-              <w:instrText xml:space="preserve"> PAGEREF _Toc184308120 \h </w:instrText>
+              <w:instrText xml:space="preserve"> PAGEREF _Toc184632341 \h </w:instrText>
             </w:r>
             <w:r>
               <w:rPr>
@@ -2580,7 +2628,7 @@
                 <w:noProof/>
                 <w:webHidden/>
               </w:rPr>
-              <w:t>12</w:t>
+              <w:t>13</w:t>
             </w:r>
             <w:r>
               <w:rPr>
@@ -2597,10 +2645,14 @@
             <w:rPr>
               <w:rFonts w:eastAsiaTheme="minorEastAsia"/>
               <w:noProof/>
+              <w:kern w:val="2"/>
+              <w:sz w:val="24"/>
+              <w:szCs w:val="24"/>
               <w:lang w:eastAsia="pt-BR"/>
+              <w14:ligatures w14:val="standardContextual"/>
             </w:rPr>
           </w:pPr>
-          <w:hyperlink w:anchor="_Toc184308121" w:history="1">
+          <w:hyperlink w:anchor="_Toc184632342" w:history="1">
             <w:r>
               <w:rPr>
                 <w:rStyle w:val="Hyperlink"/>
@@ -2613,7 +2665,11 @@
               <w:rPr>
                 <w:rFonts w:eastAsiaTheme="minorEastAsia"/>
                 <w:noProof/>
-                <w:lang w:eastAsia="pt-BR"/>
+                <w:kern w:val="2"/>
+                <w:sz w:val="24"/>
+                <w:szCs w:val="24"/>
+                <w:lang w:eastAsia="pt-BR"/>
+                <w14:ligatures w14:val="standardContextual"/>
               </w:rPr>
               <w:tab/>
             </w:r>
@@ -2644,7 +2700,7 @@
                 <w:noProof/>
                 <w:webHidden/>
               </w:rPr>
-              <w:instrText xml:space="preserve"> PAGEREF _Toc184308121 \h </w:instrText>
+              <w:instrText xml:space="preserve"> PAGEREF _Toc184632342 \h </w:instrText>
             </w:r>
             <w:r>
               <w:rPr>
@@ -2664,7 +2720,7 @@
                 <w:noProof/>
                 <w:webHidden/>
               </w:rPr>
-              <w:t>13</w:t>
+              <w:t>14</w:t>
             </w:r>
             <w:r>
               <w:rPr>
@@ -2681,10 +2737,14 @@
             <w:rPr>
               <w:rFonts w:eastAsiaTheme="minorEastAsia"/>
               <w:noProof/>
+              <w:kern w:val="2"/>
+              <w:sz w:val="24"/>
+              <w:szCs w:val="24"/>
               <w:lang w:eastAsia="pt-BR"/>
+              <w14:ligatures w14:val="standardContextual"/>
             </w:rPr>
           </w:pPr>
-          <w:hyperlink w:anchor="_Toc184308122" w:history="1">
+          <w:hyperlink w:anchor="_Toc184632343" w:history="1">
             <w:r>
               <w:rPr>
                 <w:rStyle w:val="Hyperlink"/>
@@ -2698,7 +2758,11 @@
               <w:rPr>
                 <w:rFonts w:eastAsiaTheme="minorEastAsia"/>
                 <w:noProof/>
-                <w:lang w:eastAsia="pt-BR"/>
+                <w:kern w:val="2"/>
+                <w:sz w:val="24"/>
+                <w:szCs w:val="24"/>
+                <w:lang w:eastAsia="pt-BR"/>
+                <w14:ligatures w14:val="standardContextual"/>
               </w:rPr>
               <w:tab/>
             </w:r>
@@ -2730,7 +2794,7 @@
                 <w:noProof/>
                 <w:webHidden/>
               </w:rPr>
-              <w:instrText xml:space="preserve"> PAGEREF _Toc184308122 \h </w:instrText>
+              <w:instrText xml:space="preserve"> PAGEREF _Toc184632343 \h </w:instrText>
             </w:r>
             <w:r>
               <w:rPr>
@@ -2750,7 +2814,7 @@
                 <w:noProof/>
                 <w:webHidden/>
               </w:rPr>
-              <w:t>14</w:t>
+              <w:t>15</w:t>
             </w:r>
             <w:r>
               <w:rPr>
@@ -2767,10 +2831,14 @@
             <w:rPr>
               <w:rFonts w:eastAsiaTheme="minorEastAsia"/>
               <w:noProof/>
+              <w:kern w:val="2"/>
+              <w:sz w:val="24"/>
+              <w:szCs w:val="24"/>
               <w:lang w:eastAsia="pt-BR"/>
+              <w14:ligatures w14:val="standardContextual"/>
             </w:rPr>
           </w:pPr>
-          <w:hyperlink w:anchor="_Toc184308123" w:history="1">
+          <w:hyperlink w:anchor="_Toc184632344" w:history="1">
             <w:r>
               <w:rPr>
                 <w:rStyle w:val="Hyperlink"/>
@@ -2784,7 +2852,11 @@
               <w:rPr>
                 <w:rFonts w:eastAsiaTheme="minorEastAsia"/>
                 <w:noProof/>
-                <w:lang w:eastAsia="pt-BR"/>
+                <w:kern w:val="2"/>
+                <w:sz w:val="24"/>
+                <w:szCs w:val="24"/>
+                <w:lang w:eastAsia="pt-BR"/>
+                <w14:ligatures w14:val="standardContextual"/>
               </w:rPr>
               <w:tab/>
             </w:r>
@@ -2816,7 +2888,7 @@
                 <w:noProof/>
                 <w:webHidden/>
               </w:rPr>
-              <w:instrText xml:space="preserve"> PAGEREF _Toc184308123 \h </w:instrText>
+              <w:instrText xml:space="preserve"> PAGEREF _Toc184632344 \h </w:instrText>
             </w:r>
             <w:r>
               <w:rPr>
@@ -2836,7 +2908,7 @@
                 <w:noProof/>
                 <w:webHidden/>
               </w:rPr>
-              <w:t>15</w:t>
+              <w:t>16</w:t>
             </w:r>
             <w:r>
               <w:rPr>
@@ -2853,10 +2925,14 @@
             <w:rPr>
               <w:rFonts w:eastAsiaTheme="minorEastAsia"/>
               <w:noProof/>
+              <w:kern w:val="2"/>
+              <w:sz w:val="24"/>
+              <w:szCs w:val="24"/>
               <w:lang w:eastAsia="pt-BR"/>
+              <w14:ligatures w14:val="standardContextual"/>
             </w:rPr>
           </w:pPr>
-          <w:hyperlink w:anchor="_Toc184308124" w:history="1">
+          <w:hyperlink w:anchor="_Toc184632345" w:history="1">
             <w:r>
               <w:rPr>
                 <w:rStyle w:val="Hyperlink"/>
@@ -2869,7 +2945,11 @@
               <w:rPr>
                 <w:rFonts w:eastAsiaTheme="minorEastAsia"/>
                 <w:noProof/>
-                <w:lang w:eastAsia="pt-BR"/>
+                <w:kern w:val="2"/>
+                <w:sz w:val="24"/>
+                <w:szCs w:val="24"/>
+                <w:lang w:eastAsia="pt-BR"/>
+                <w14:ligatures w14:val="standardContextual"/>
               </w:rPr>
               <w:tab/>
             </w:r>
@@ -2900,7 +2980,7 @@
                 <w:noProof/>
                 <w:webHidden/>
               </w:rPr>
-              <w:instrText xml:space="preserve"> PAGEREF _Toc184308124 \h </w:instrText>
+              <w:instrText xml:space="preserve"> PAGEREF _Toc184632345 \h </w:instrText>
             </w:r>
             <w:r>
               <w:rPr>
@@ -2920,7 +3000,7 @@
                 <w:noProof/>
                 <w:webHidden/>
               </w:rPr>
-              <w:t>15</w:t>
+              <w:t>16</w:t>
             </w:r>
             <w:r>
               <w:rPr>
@@ -2937,10 +3017,14 @@
             <w:rPr>
               <w:rFonts w:eastAsiaTheme="minorEastAsia"/>
               <w:noProof/>
+              <w:kern w:val="2"/>
+              <w:sz w:val="24"/>
+              <w:szCs w:val="24"/>
               <w:lang w:eastAsia="pt-BR"/>
+              <w14:ligatures w14:val="standardContextual"/>
             </w:rPr>
           </w:pPr>
-          <w:hyperlink w:anchor="_Toc184308125" w:history="1">
+          <w:hyperlink w:anchor="_Toc184632346" w:history="1">
             <w:r>
               <w:rPr>
                 <w:rStyle w:val="Hyperlink"/>
@@ -2953,7 +3037,11 @@
               <w:rPr>
                 <w:rFonts w:eastAsiaTheme="minorEastAsia"/>
                 <w:noProof/>
-                <w:lang w:eastAsia="pt-BR"/>
+                <w:kern w:val="2"/>
+                <w:sz w:val="24"/>
+                <w:szCs w:val="24"/>
+                <w:lang w:eastAsia="pt-BR"/>
+                <w14:ligatures w14:val="standardContextual"/>
               </w:rPr>
               <w:tab/>
             </w:r>
@@ -2984,7 +3072,7 @@
                 <w:noProof/>
                 <w:webHidden/>
               </w:rPr>
-              <w:instrText xml:space="preserve"> PAGEREF _Toc184308125 \h </w:instrText>
+              <w:instrText xml:space="preserve"> PAGEREF _Toc184632346 \h </w:instrText>
             </w:r>
             <w:r>
               <w:rPr>
@@ -3004,7 +3092,7 @@
                 <w:noProof/>
                 <w:webHidden/>
               </w:rPr>
-              <w:t>16</w:t>
+              <w:t>17</w:t>
             </w:r>
             <w:r>
               <w:rPr>
@@ -3021,10 +3109,14 @@
             <w:rPr>
               <w:rFonts w:eastAsiaTheme="minorEastAsia"/>
               <w:noProof/>
+              <w:kern w:val="2"/>
+              <w:sz w:val="24"/>
+              <w:szCs w:val="24"/>
               <w:lang w:eastAsia="pt-BR"/>
+              <w14:ligatures w14:val="standardContextual"/>
             </w:rPr>
           </w:pPr>
-          <w:hyperlink w:anchor="_Toc184308126" w:history="1">
+          <w:hyperlink w:anchor="_Toc184632347" w:history="1">
             <w:r>
               <w:rPr>
                 <w:rStyle w:val="Hyperlink"/>
@@ -3037,7 +3129,11 @@
               <w:rPr>
                 <w:rFonts w:eastAsiaTheme="minorEastAsia"/>
                 <w:noProof/>
-                <w:lang w:eastAsia="pt-BR"/>
+                <w:kern w:val="2"/>
+                <w:sz w:val="24"/>
+                <w:szCs w:val="24"/>
+                <w:lang w:eastAsia="pt-BR"/>
+                <w14:ligatures w14:val="standardContextual"/>
               </w:rPr>
               <w:tab/>
             </w:r>
@@ -3068,7 +3164,7 @@
                 <w:noProof/>
                 <w:webHidden/>
               </w:rPr>
-              <w:instrText xml:space="preserve"> PAGEREF _Toc184308126 \h </w:instrText>
+              <w:instrText xml:space="preserve"> PAGEREF _Toc184632347 \h </w:instrText>
             </w:r>
             <w:r>
               <w:rPr>
@@ -3088,7 +3184,7 @@
                 <w:noProof/>
                 <w:webHidden/>
               </w:rPr>
-              <w:t>16</w:t>
+              <w:t>17</w:t>
             </w:r>
             <w:r>
               <w:rPr>
@@ -3105,10 +3201,14 @@
             <w:rPr>
               <w:rFonts w:eastAsiaTheme="minorEastAsia"/>
               <w:noProof/>
+              <w:kern w:val="2"/>
+              <w:sz w:val="24"/>
+              <w:szCs w:val="24"/>
               <w:lang w:eastAsia="pt-BR"/>
+              <w14:ligatures w14:val="standardContextual"/>
             </w:rPr>
           </w:pPr>
-          <w:hyperlink w:anchor="_Toc184308127" w:history="1">
+          <w:hyperlink w:anchor="_Toc184632348" w:history="1">
             <w:r>
               <w:rPr>
                 <w:rStyle w:val="Hyperlink"/>
@@ -3121,7 +3221,11 @@
               <w:rPr>
                 <w:rFonts w:eastAsiaTheme="minorEastAsia"/>
                 <w:noProof/>
-                <w:lang w:eastAsia="pt-BR"/>
+                <w:kern w:val="2"/>
+                <w:sz w:val="24"/>
+                <w:szCs w:val="24"/>
+                <w:lang w:eastAsia="pt-BR"/>
+                <w14:ligatures w14:val="standardContextual"/>
               </w:rPr>
               <w:tab/>
             </w:r>
@@ -3152,7 +3256,7 @@
                 <w:noProof/>
                 <w:webHidden/>
               </w:rPr>
-              <w:instrText xml:space="preserve"> PAGEREF _Toc184308127 \h </w:instrText>
+              <w:instrText xml:space="preserve"> PAGEREF _Toc184632348 \h </w:instrText>
             </w:r>
             <w:r>
               <w:rPr>
@@ -3172,7 +3276,7 @@
                 <w:noProof/>
                 <w:webHidden/>
               </w:rPr>
-              <w:t>16</w:t>
+              <w:t>17</w:t>
             </w:r>
             <w:r>
               <w:rPr>
@@ -3189,10 +3293,14 @@
             <w:rPr>
               <w:rFonts w:eastAsiaTheme="minorEastAsia"/>
               <w:noProof/>
+              <w:kern w:val="2"/>
+              <w:sz w:val="24"/>
+              <w:szCs w:val="24"/>
               <w:lang w:eastAsia="pt-BR"/>
+              <w14:ligatures w14:val="standardContextual"/>
             </w:rPr>
           </w:pPr>
-          <w:hyperlink w:anchor="_Toc184308128" w:history="1">
+          <w:hyperlink w:anchor="_Toc184632349" w:history="1">
             <w:r>
               <w:rPr>
                 <w:rStyle w:val="Hyperlink"/>
@@ -3205,7 +3313,11 @@
               <w:rPr>
                 <w:rFonts w:eastAsiaTheme="minorEastAsia"/>
                 <w:noProof/>
-                <w:lang w:eastAsia="pt-BR"/>
+                <w:kern w:val="2"/>
+                <w:sz w:val="24"/>
+                <w:szCs w:val="24"/>
+                <w:lang w:eastAsia="pt-BR"/>
+                <w14:ligatures w14:val="standardContextual"/>
               </w:rPr>
               <w:tab/>
             </w:r>
@@ -3236,7 +3348,7 @@
                 <w:noProof/>
                 <w:webHidden/>
               </w:rPr>
-              <w:instrText xml:space="preserve"> PAGEREF _Toc184308128 \h </w:instrText>
+              <w:instrText xml:space="preserve"> PAGEREF _Toc184632349 \h </w:instrText>
             </w:r>
             <w:r>
               <w:rPr>
@@ -3256,7 +3368,7 @@
                 <w:noProof/>
                 <w:webHidden/>
               </w:rPr>
-              <w:t>18</w:t>
+              <w:t>19</w:t>
             </w:r>
             <w:r>
               <w:rPr>
@@ -3273,10 +3385,14 @@
             <w:rPr>
               <w:rFonts w:eastAsiaTheme="minorEastAsia"/>
               <w:noProof/>
+              <w:kern w:val="2"/>
+              <w:sz w:val="24"/>
+              <w:szCs w:val="24"/>
               <w:lang w:eastAsia="pt-BR"/>
+              <w14:ligatures w14:val="standardContextual"/>
             </w:rPr>
           </w:pPr>
-          <w:hyperlink w:anchor="_Toc184308129" w:history="1">
+          <w:hyperlink w:anchor="_Toc184632350" w:history="1">
             <w:r>
               <w:rPr>
                 <w:rStyle w:val="Hyperlink"/>
@@ -3289,7 +3405,11 @@
               <w:rPr>
                 <w:rFonts w:eastAsiaTheme="minorEastAsia"/>
                 <w:noProof/>
-                <w:lang w:eastAsia="pt-BR"/>
+                <w:kern w:val="2"/>
+                <w:sz w:val="24"/>
+                <w:szCs w:val="24"/>
+                <w:lang w:eastAsia="pt-BR"/>
+                <w14:ligatures w14:val="standardContextual"/>
               </w:rPr>
               <w:tab/>
             </w:r>
@@ -3320,7 +3440,7 @@
                 <w:noProof/>
                 <w:webHidden/>
               </w:rPr>
-              <w:instrText xml:space="preserve"> PAGEREF _Toc184308129 \h </w:instrText>
+              <w:instrText xml:space="preserve"> PAGEREF _Toc184632350 \h </w:instrText>
             </w:r>
             <w:r>
               <w:rPr>
@@ -3340,7 +3460,7 @@
                 <w:noProof/>
                 <w:webHidden/>
               </w:rPr>
-              <w:t>18</w:t>
+              <w:t>19</w:t>
             </w:r>
             <w:r>
               <w:rPr>
@@ -3357,10 +3477,14 @@
             <w:rPr>
               <w:rFonts w:eastAsiaTheme="minorEastAsia"/>
               <w:noProof/>
+              <w:kern w:val="2"/>
+              <w:sz w:val="24"/>
+              <w:szCs w:val="24"/>
               <w:lang w:eastAsia="pt-BR"/>
+              <w14:ligatures w14:val="standardContextual"/>
             </w:rPr>
           </w:pPr>
-          <w:hyperlink w:anchor="_Toc184308130" w:history="1">
+          <w:hyperlink w:anchor="_Toc184632351" w:history="1">
             <w:r>
               <w:rPr>
                 <w:rStyle w:val="Hyperlink"/>
@@ -3373,7 +3497,11 @@
               <w:rPr>
                 <w:rFonts w:eastAsiaTheme="minorEastAsia"/>
                 <w:noProof/>
-                <w:lang w:eastAsia="pt-BR"/>
+                <w:kern w:val="2"/>
+                <w:sz w:val="24"/>
+                <w:szCs w:val="24"/>
+                <w:lang w:eastAsia="pt-BR"/>
+                <w14:ligatures w14:val="standardContextual"/>
               </w:rPr>
               <w:tab/>
             </w:r>
@@ -3404,7 +3532,7 @@
                 <w:noProof/>
                 <w:webHidden/>
               </w:rPr>
-              <w:instrText xml:space="preserve"> PAGEREF _Toc184308130 \h </w:instrText>
+              <w:instrText xml:space="preserve"> PAGEREF _Toc184632351 \h </w:instrText>
             </w:r>
             <w:r>
               <w:rPr>
@@ -3441,10 +3569,14 @@
             <w:rPr>
               <w:rFonts w:eastAsiaTheme="minorEastAsia"/>
               <w:noProof/>
+              <w:kern w:val="2"/>
+              <w:sz w:val="24"/>
+              <w:szCs w:val="24"/>
               <w:lang w:eastAsia="pt-BR"/>
+              <w14:ligatures w14:val="standardContextual"/>
             </w:rPr>
           </w:pPr>
-          <w:hyperlink w:anchor="_Toc184308131" w:history="1">
+          <w:hyperlink w:anchor="_Toc184632352" w:history="1">
             <w:r>
               <w:rPr>
                 <w:rStyle w:val="Hyperlink"/>
@@ -3457,7 +3589,11 @@
               <w:rPr>
                 <w:rFonts w:eastAsiaTheme="minorEastAsia"/>
                 <w:noProof/>
-                <w:lang w:eastAsia="pt-BR"/>
+                <w:kern w:val="2"/>
+                <w:sz w:val="24"/>
+                <w:szCs w:val="24"/>
+                <w:lang w:eastAsia="pt-BR"/>
+                <w14:ligatures w14:val="standardContextual"/>
               </w:rPr>
               <w:tab/>
             </w:r>
@@ -3488,7 +3624,7 @@
                 <w:noProof/>
                 <w:webHidden/>
               </w:rPr>
-              <w:instrText xml:space="preserve"> PAGEREF _Toc184308131 \h </w:instrText>
+              <w:instrText xml:space="preserve"> PAGEREF _Toc184632352 \h </w:instrText>
             </w:r>
             <w:r>
               <w:rPr>
@@ -3525,10 +3661,14 @@
             <w:rPr>
               <w:rFonts w:eastAsiaTheme="minorEastAsia"/>
               <w:noProof/>
+              <w:kern w:val="2"/>
+              <w:sz w:val="24"/>
+              <w:szCs w:val="24"/>
               <w:lang w:eastAsia="pt-BR"/>
+              <w14:ligatures w14:val="standardContextual"/>
             </w:rPr>
           </w:pPr>
-          <w:hyperlink w:anchor="_Toc184308132" w:history="1">
+          <w:hyperlink w:anchor="_Toc184632353" w:history="1">
             <w:r>
               <w:rPr>
                 <w:rStyle w:val="Hyperlink"/>
@@ -3541,7 +3681,11 @@
               <w:rPr>
                 <w:rFonts w:eastAsiaTheme="minorEastAsia"/>
                 <w:noProof/>
-                <w:lang w:eastAsia="pt-BR"/>
+                <w:kern w:val="2"/>
+                <w:sz w:val="24"/>
+                <w:szCs w:val="24"/>
+                <w:lang w:eastAsia="pt-BR"/>
+                <w14:ligatures w14:val="standardContextual"/>
               </w:rPr>
               <w:tab/>
             </w:r>
@@ -3572,7 +3716,7 @@
                 <w:noProof/>
                 <w:webHidden/>
               </w:rPr>
-              <w:instrText xml:space="preserve"> PAGEREF _Toc184308132 \h </w:instrText>
+              <w:instrText xml:space="preserve"> PAGEREF _Toc184632353 \h </w:instrText>
             </w:r>
             <w:r>
               <w:rPr>
@@ -3592,7 +3736,7 @@
                 <w:noProof/>
                 <w:webHidden/>
               </w:rPr>
-              <w:t>20</w:t>
+              <w:t>19</w:t>
             </w:r>
             <w:r>
               <w:rPr>
@@ -3609,10 +3753,14 @@
             <w:rPr>
               <w:rFonts w:eastAsiaTheme="minorEastAsia"/>
               <w:noProof/>
+              <w:kern w:val="2"/>
+              <w:sz w:val="24"/>
+              <w:szCs w:val="24"/>
               <w:lang w:eastAsia="pt-BR"/>
+              <w14:ligatures w14:val="standardContextual"/>
             </w:rPr>
           </w:pPr>
-          <w:hyperlink w:anchor="_Toc184308133" w:history="1">
+          <w:hyperlink w:anchor="_Toc184632354" w:history="1">
             <w:r>
               <w:rPr>
                 <w:rStyle w:val="Hyperlink"/>
@@ -3625,7 +3773,11 @@
               <w:rPr>
                 <w:rFonts w:eastAsiaTheme="minorEastAsia"/>
                 <w:noProof/>
-                <w:lang w:eastAsia="pt-BR"/>
+                <w:kern w:val="2"/>
+                <w:sz w:val="24"/>
+                <w:szCs w:val="24"/>
+                <w:lang w:eastAsia="pt-BR"/>
+                <w14:ligatures w14:val="standardContextual"/>
               </w:rPr>
               <w:tab/>
             </w:r>
@@ -3656,7 +3808,7 @@
                 <w:noProof/>
                 <w:webHidden/>
               </w:rPr>
-              <w:instrText xml:space="preserve"> PAGEREF _Toc184308133 \h </w:instrText>
+              <w:instrText xml:space="preserve"> PAGEREF _Toc184632354 \h </w:instrText>
             </w:r>
             <w:r>
               <w:rPr>
@@ -3693,10 +3845,14 @@
             <w:rPr>
               <w:rFonts w:eastAsiaTheme="minorEastAsia"/>
               <w:noProof/>
+              <w:kern w:val="2"/>
+              <w:sz w:val="24"/>
+              <w:szCs w:val="24"/>
               <w:lang w:eastAsia="pt-BR"/>
+              <w14:ligatures w14:val="standardContextual"/>
             </w:rPr>
           </w:pPr>
-          <w:hyperlink w:anchor="_Toc184308134" w:history="1">
+          <w:hyperlink w:anchor="_Toc184632355" w:history="1">
             <w:r>
               <w:rPr>
                 <w:rStyle w:val="Hyperlink"/>
@@ -3709,7 +3865,11 @@
               <w:rPr>
                 <w:rFonts w:eastAsiaTheme="minorEastAsia"/>
                 <w:noProof/>
-                <w:lang w:eastAsia="pt-BR"/>
+                <w:kern w:val="2"/>
+                <w:sz w:val="24"/>
+                <w:szCs w:val="24"/>
+                <w:lang w:eastAsia="pt-BR"/>
+                <w14:ligatures w14:val="standardContextual"/>
               </w:rPr>
               <w:tab/>
             </w:r>
@@ -3740,7 +3900,7 @@
                 <w:noProof/>
                 <w:webHidden/>
               </w:rPr>
-              <w:instrText xml:space="preserve"> PAGEREF _Toc184308134 \h </w:instrText>
+              <w:instrText xml:space="preserve"> PAGEREF _Toc184632355 \h </w:instrText>
             </w:r>
             <w:r>
               <w:rPr>
@@ -3760,7 +3920,7 @@
                 <w:noProof/>
                 <w:webHidden/>
               </w:rPr>
-              <w:t>20</w:t>
+              <w:t>21</w:t>
             </w:r>
             <w:r>
               <w:rPr>
@@ -3777,10 +3937,14 @@
             <w:rPr>
               <w:rFonts w:eastAsiaTheme="minorEastAsia"/>
               <w:noProof/>
+              <w:kern w:val="2"/>
+              <w:sz w:val="24"/>
+              <w:szCs w:val="24"/>
               <w:lang w:eastAsia="pt-BR"/>
+              <w14:ligatures w14:val="standardContextual"/>
             </w:rPr>
           </w:pPr>
-          <w:hyperlink w:anchor="_Toc184308135" w:history="1">
+          <w:hyperlink w:anchor="_Toc184632356" w:history="1">
             <w:r>
               <w:rPr>
                 <w:rStyle w:val="Hyperlink"/>
@@ -3793,7 +3957,11 @@
               <w:rPr>
                 <w:rFonts w:eastAsiaTheme="minorEastAsia"/>
                 <w:noProof/>
-                <w:lang w:eastAsia="pt-BR"/>
+                <w:kern w:val="2"/>
+                <w:sz w:val="24"/>
+                <w:szCs w:val="24"/>
+                <w:lang w:eastAsia="pt-BR"/>
+                <w14:ligatures w14:val="standardContextual"/>
               </w:rPr>
               <w:tab/>
             </w:r>
@@ -3824,7 +3992,7 @@
                 <w:noProof/>
                 <w:webHidden/>
               </w:rPr>
-              <w:instrText xml:space="preserve"> PAGEREF _Toc184308135 \h </w:instrText>
+              <w:instrText xml:space="preserve"> PAGEREF _Toc184632356 \h </w:instrText>
             </w:r>
             <w:r>
               <w:rPr>
@@ -3844,7 +4012,7 @@
                 <w:noProof/>
                 <w:webHidden/>
               </w:rPr>
-              <w:t>26</w:t>
+              <w:t>27</w:t>
             </w:r>
             <w:r>
               <w:rPr>
@@ -3861,10 +4029,14 @@
             <w:rPr>
               <w:rFonts w:eastAsiaTheme="minorEastAsia"/>
               <w:noProof/>
+              <w:kern w:val="2"/>
+              <w:sz w:val="24"/>
+              <w:szCs w:val="24"/>
               <w:lang w:eastAsia="pt-BR"/>
+              <w14:ligatures w14:val="standardContextual"/>
             </w:rPr>
           </w:pPr>
-          <w:hyperlink w:anchor="_Toc184308136" w:history="1">
+          <w:hyperlink w:anchor="_Toc184632357" w:history="1">
             <w:r>
               <w:rPr>
                 <w:rStyle w:val="Hyperlink"/>
@@ -3878,7 +4050,11 @@
               <w:rPr>
                 <w:rFonts w:eastAsiaTheme="minorEastAsia"/>
                 <w:noProof/>
-                <w:lang w:eastAsia="pt-BR"/>
+                <w:kern w:val="2"/>
+                <w:sz w:val="24"/>
+                <w:szCs w:val="24"/>
+                <w:lang w:eastAsia="pt-BR"/>
+                <w14:ligatures w14:val="standardContextual"/>
               </w:rPr>
               <w:tab/>
             </w:r>
@@ -3910,7 +4086,7 @@
                 <w:noProof/>
                 <w:webHidden/>
               </w:rPr>
-              <w:instrText xml:space="preserve"> PAGEREF _Toc184308136 \h </w:instrText>
+              <w:instrText xml:space="preserve"> PAGEREF _Toc184632357 \h </w:instrText>
             </w:r>
             <w:r>
               <w:rPr>
@@ -3947,10 +4123,14 @@
             <w:rPr>
               <w:rFonts w:eastAsiaTheme="minorEastAsia"/>
               <w:noProof/>
+              <w:kern w:val="2"/>
+              <w:sz w:val="24"/>
+              <w:szCs w:val="24"/>
               <w:lang w:eastAsia="pt-BR"/>
+              <w14:ligatures w14:val="standardContextual"/>
             </w:rPr>
           </w:pPr>
-          <w:hyperlink w:anchor="_Toc184308137" w:history="1">
+          <w:hyperlink w:anchor="_Toc184632358" w:history="1">
             <w:r>
               <w:rPr>
                 <w:rStyle w:val="Hyperlink"/>
@@ -3962,7 +4142,11 @@
               <w:rPr>
                 <w:rFonts w:eastAsiaTheme="minorEastAsia"/>
                 <w:noProof/>
-                <w:lang w:eastAsia="pt-BR"/>
+                <w:kern w:val="2"/>
+                <w:sz w:val="24"/>
+                <w:szCs w:val="24"/>
+                <w:lang w:eastAsia="pt-BR"/>
+                <w14:ligatures w14:val="standardContextual"/>
               </w:rPr>
               <w:tab/>
             </w:r>
@@ -3992,7 +4176,7 @@
                 <w:noProof/>
                 <w:webHidden/>
               </w:rPr>
-              <w:instrText xml:space="preserve"> PAGEREF _Toc184308137 \h </w:instrText>
+              <w:instrText xml:space="preserve"> PAGEREF _Toc184632358 \h </w:instrText>
             </w:r>
             <w:r>
               <w:rPr>
@@ -4029,10 +4213,14 @@
             <w:rPr>
               <w:rFonts w:eastAsiaTheme="minorEastAsia"/>
               <w:noProof/>
+              <w:kern w:val="2"/>
+              <w:sz w:val="24"/>
+              <w:szCs w:val="24"/>
               <w:lang w:eastAsia="pt-BR"/>
+              <w14:ligatures w14:val="standardContextual"/>
             </w:rPr>
           </w:pPr>
-          <w:hyperlink w:anchor="_Toc184308138" w:history="1">
+          <w:hyperlink w:anchor="_Toc184632359" w:history="1">
             <w:r>
               <w:rPr>
                 <w:rStyle w:val="Hyperlink"/>
@@ -4044,7 +4232,11 @@
               <w:rPr>
                 <w:rFonts w:eastAsiaTheme="minorEastAsia"/>
                 <w:noProof/>
-                <w:lang w:eastAsia="pt-BR"/>
+                <w:kern w:val="2"/>
+                <w:sz w:val="24"/>
+                <w:szCs w:val="24"/>
+                <w:lang w:eastAsia="pt-BR"/>
+                <w14:ligatures w14:val="standardContextual"/>
               </w:rPr>
               <w:tab/>
             </w:r>
@@ -4074,7 +4266,7 @@
                 <w:noProof/>
                 <w:webHidden/>
               </w:rPr>
-              <w:instrText xml:space="preserve"> PAGEREF _Toc184308138 \h </w:instrText>
+              <w:instrText xml:space="preserve"> PAGEREF _Toc184632359 \h </w:instrText>
             </w:r>
             <w:r>
               <w:rPr>
@@ -4111,10 +4303,14 @@
             <w:rPr>
               <w:rFonts w:eastAsiaTheme="minorEastAsia"/>
               <w:noProof/>
+              <w:kern w:val="2"/>
+              <w:sz w:val="24"/>
+              <w:szCs w:val="24"/>
               <w:lang w:eastAsia="pt-BR"/>
+              <w14:ligatures w14:val="standardContextual"/>
             </w:rPr>
           </w:pPr>
-          <w:hyperlink w:anchor="_Toc184308139" w:history="1">
+          <w:hyperlink w:anchor="_Toc184632360" w:history="1">
             <w:r>
               <w:rPr>
                 <w:rStyle w:val="Hyperlink"/>
@@ -4127,7 +4323,11 @@
               <w:rPr>
                 <w:rFonts w:eastAsiaTheme="minorEastAsia"/>
                 <w:noProof/>
-                <w:lang w:eastAsia="pt-BR"/>
+                <w:kern w:val="2"/>
+                <w:sz w:val="24"/>
+                <w:szCs w:val="24"/>
+                <w:lang w:eastAsia="pt-BR"/>
+                <w14:ligatures w14:val="standardContextual"/>
               </w:rPr>
               <w:tab/>
             </w:r>
@@ -4158,7 +4358,7 @@
                 <w:noProof/>
                 <w:webHidden/>
               </w:rPr>
-              <w:instrText xml:space="preserve"> PAGEREF _Toc184308139 \h </w:instrText>
+              <w:instrText xml:space="preserve"> PAGEREF _Toc184632360 \h </w:instrText>
             </w:r>
             <w:r>
               <w:rPr>
@@ -4195,10 +4395,14 @@
             <w:rPr>
               <w:rFonts w:eastAsiaTheme="minorEastAsia"/>
               <w:noProof/>
+              <w:kern w:val="2"/>
+              <w:sz w:val="24"/>
+              <w:szCs w:val="24"/>
               <w:lang w:eastAsia="pt-BR"/>
+              <w14:ligatures w14:val="standardContextual"/>
             </w:rPr>
           </w:pPr>
-          <w:hyperlink w:anchor="_Toc184308140" w:history="1">
+          <w:hyperlink w:anchor="_Toc184632361" w:history="1">
             <w:r>
               <w:rPr>
                 <w:rStyle w:val="Hyperlink"/>
@@ -4211,7 +4415,11 @@
               <w:rPr>
                 <w:rFonts w:eastAsiaTheme="minorEastAsia"/>
                 <w:noProof/>
-                <w:lang w:eastAsia="pt-BR"/>
+                <w:kern w:val="2"/>
+                <w:sz w:val="24"/>
+                <w:szCs w:val="24"/>
+                <w:lang w:eastAsia="pt-BR"/>
+                <w14:ligatures w14:val="standardContextual"/>
               </w:rPr>
               <w:tab/>
             </w:r>
@@ -4242,7 +4450,7 @@
                 <w:noProof/>
                 <w:webHidden/>
               </w:rPr>
-              <w:instrText xml:space="preserve"> PAGEREF _Toc184308140 \h </w:instrText>
+              <w:instrText xml:space="preserve"> PAGEREF _Toc184632361 \h </w:instrText>
             </w:r>
             <w:r>
               <w:rPr>
@@ -4262,7 +4470,7 @@
                 <w:noProof/>
                 <w:webHidden/>
               </w:rPr>
-              <w:t>28</w:t>
+              <w:t>30</w:t>
             </w:r>
             <w:r>
               <w:rPr>
@@ -4279,10 +4487,14 @@
             <w:rPr>
               <w:rFonts w:eastAsiaTheme="minorEastAsia"/>
               <w:noProof/>
+              <w:kern w:val="2"/>
+              <w:sz w:val="24"/>
+              <w:szCs w:val="24"/>
               <w:lang w:eastAsia="pt-BR"/>
+              <w14:ligatures w14:val="standardContextual"/>
             </w:rPr>
           </w:pPr>
-          <w:hyperlink w:anchor="_Toc184308141" w:history="1">
+          <w:hyperlink w:anchor="_Toc184632362" w:history="1">
             <w:r>
               <w:rPr>
                 <w:rStyle w:val="Hyperlink"/>
@@ -4295,7 +4507,11 @@
               <w:rPr>
                 <w:rFonts w:eastAsiaTheme="minorEastAsia"/>
                 <w:noProof/>
-                <w:lang w:eastAsia="pt-BR"/>
+                <w:kern w:val="2"/>
+                <w:sz w:val="24"/>
+                <w:szCs w:val="24"/>
+                <w:lang w:eastAsia="pt-BR"/>
+                <w14:ligatures w14:val="standardContextual"/>
               </w:rPr>
               <w:tab/>
             </w:r>
@@ -4326,7 +4542,7 @@
                 <w:noProof/>
                 <w:webHidden/>
               </w:rPr>
-              <w:instrText xml:space="preserve"> PAGEREF _Toc184308141 \h </w:instrText>
+              <w:instrText xml:space="preserve"> PAGEREF _Toc184632362 \h </w:instrText>
             </w:r>
             <w:r>
               <w:rPr>
@@ -4346,7 +4562,7 @@
                 <w:noProof/>
                 <w:webHidden/>
               </w:rPr>
-              <w:t>35</w:t>
+              <w:t>36</w:t>
             </w:r>
             <w:r>
               <w:rPr>
@@ -4363,10 +4579,14 @@
             <w:rPr>
               <w:rFonts w:eastAsiaTheme="minorEastAsia"/>
               <w:noProof/>
+              <w:kern w:val="2"/>
+              <w:sz w:val="24"/>
+              <w:szCs w:val="24"/>
               <w:lang w:eastAsia="pt-BR"/>
+              <w14:ligatures w14:val="standardContextual"/>
             </w:rPr>
           </w:pPr>
-          <w:hyperlink w:anchor="_Toc184308142" w:history="1">
+          <w:hyperlink w:anchor="_Toc184632363" w:history="1">
             <w:r>
               <w:rPr>
                 <w:rStyle w:val="Hyperlink"/>
@@ -4380,7 +4600,11 @@
               <w:rPr>
                 <w:rFonts w:eastAsiaTheme="minorEastAsia"/>
                 <w:noProof/>
-                <w:lang w:eastAsia="pt-BR"/>
+                <w:kern w:val="2"/>
+                <w:sz w:val="24"/>
+                <w:szCs w:val="24"/>
+                <w:lang w:eastAsia="pt-BR"/>
+                <w14:ligatures w14:val="standardContextual"/>
               </w:rPr>
               <w:tab/>
             </w:r>
@@ -4412,7 +4636,7 @@
                 <w:noProof/>
                 <w:webHidden/>
               </w:rPr>
-              <w:instrText xml:space="preserve"> PAGEREF _Toc184308142 \h </w:instrText>
+              <w:instrText xml:space="preserve"> PAGEREF _Toc184632363 \h </w:instrText>
             </w:r>
             <w:r>
               <w:rPr>
@@ -4449,10 +4673,14 @@
             <w:rPr>
               <w:rFonts w:eastAsiaTheme="minorEastAsia"/>
               <w:noProof/>
+              <w:kern w:val="2"/>
+              <w:sz w:val="24"/>
+              <w:szCs w:val="24"/>
               <w:lang w:eastAsia="pt-BR"/>
+              <w14:ligatures w14:val="standardContextual"/>
             </w:rPr>
           </w:pPr>
-          <w:hyperlink w:anchor="_Toc184308143" w:history="1">
+          <w:hyperlink w:anchor="_Toc184632364" w:history="1">
             <w:r>
               <w:rPr>
                 <w:rStyle w:val="Hyperlink"/>
@@ -4466,7 +4694,11 @@
               <w:rPr>
                 <w:rFonts w:eastAsiaTheme="minorEastAsia"/>
                 <w:noProof/>
-                <w:lang w:eastAsia="pt-BR"/>
+                <w:kern w:val="2"/>
+                <w:sz w:val="24"/>
+                <w:szCs w:val="24"/>
+                <w:lang w:eastAsia="pt-BR"/>
+                <w14:ligatures w14:val="standardContextual"/>
               </w:rPr>
               <w:tab/>
             </w:r>
@@ -4498,7 +4730,7 @@
                 <w:noProof/>
                 <w:webHidden/>
               </w:rPr>
-              <w:instrText xml:space="preserve"> PAGEREF _Toc184308143 \h </w:instrText>
+              <w:instrText xml:space="preserve"> PAGEREF _Toc184632364 \h </w:instrText>
             </w:r>
             <w:r>
               <w:rPr>
@@ -4535,10 +4767,14 @@
             <w:rPr>
               <w:rFonts w:eastAsiaTheme="minorEastAsia"/>
               <w:noProof/>
+              <w:kern w:val="2"/>
+              <w:sz w:val="24"/>
+              <w:szCs w:val="24"/>
               <w:lang w:eastAsia="pt-BR"/>
+              <w14:ligatures w14:val="standardContextual"/>
             </w:rPr>
           </w:pPr>
-          <w:hyperlink w:anchor="_Toc184308144" w:history="1">
+          <w:hyperlink w:anchor="_Toc184632365" w:history="1">
             <w:r>
               <w:rPr>
                 <w:rStyle w:val="Hyperlink"/>
@@ -4551,7 +4787,11 @@
               <w:rPr>
                 <w:rFonts w:eastAsiaTheme="minorEastAsia"/>
                 <w:noProof/>
-                <w:lang w:eastAsia="pt-BR"/>
+                <w:kern w:val="2"/>
+                <w:sz w:val="24"/>
+                <w:szCs w:val="24"/>
+                <w:lang w:eastAsia="pt-BR"/>
+                <w14:ligatures w14:val="standardContextual"/>
               </w:rPr>
               <w:tab/>
             </w:r>
@@ -4582,7 +4822,7 @@
                 <w:noProof/>
                 <w:webHidden/>
               </w:rPr>
-              <w:instrText xml:space="preserve"> PAGEREF _Toc184308144 \h </w:instrText>
+              <w:instrText xml:space="preserve"> PAGEREF _Toc184632365 \h </w:instrText>
             </w:r>
             <w:r>
               <w:rPr>
@@ -4619,10 +4859,14 @@
             <w:rPr>
               <w:rFonts w:eastAsiaTheme="minorEastAsia"/>
               <w:noProof/>
+              <w:kern w:val="2"/>
+              <w:sz w:val="24"/>
+              <w:szCs w:val="24"/>
               <w:lang w:eastAsia="pt-BR"/>
+              <w14:ligatures w14:val="standardContextual"/>
             </w:rPr>
           </w:pPr>
-          <w:hyperlink w:anchor="_Toc184308145" w:history="1">
+          <w:hyperlink w:anchor="_Toc184632366" w:history="1">
             <w:r>
               <w:rPr>
                 <w:rStyle w:val="Hyperlink"/>
@@ -4635,7 +4879,11 @@
               <w:rPr>
                 <w:rFonts w:eastAsiaTheme="minorEastAsia"/>
                 <w:noProof/>
-                <w:lang w:eastAsia="pt-BR"/>
+                <w:kern w:val="2"/>
+                <w:sz w:val="24"/>
+                <w:szCs w:val="24"/>
+                <w:lang w:eastAsia="pt-BR"/>
+                <w14:ligatures w14:val="standardContextual"/>
               </w:rPr>
               <w:tab/>
             </w:r>
@@ -4666,7 +4914,7 @@
                 <w:noProof/>
                 <w:webHidden/>
               </w:rPr>
-              <w:instrText xml:space="preserve"> PAGEREF _Toc184308145 \h </w:instrText>
+              <w:instrText xml:space="preserve"> PAGEREF _Toc184632366 \h </w:instrText>
             </w:r>
             <w:r>
               <w:rPr>
@@ -4703,10 +4951,14 @@
             <w:rPr>
               <w:rFonts w:eastAsiaTheme="minorEastAsia"/>
               <w:noProof/>
+              <w:kern w:val="2"/>
+              <w:sz w:val="24"/>
+              <w:szCs w:val="24"/>
               <w:lang w:eastAsia="pt-BR"/>
+              <w14:ligatures w14:val="standardContextual"/>
             </w:rPr>
           </w:pPr>
-          <w:hyperlink w:anchor="_Toc184308146" w:history="1">
+          <w:hyperlink w:anchor="_Toc184632367" w:history="1">
             <w:r>
               <w:rPr>
                 <w:rStyle w:val="Hyperlink"/>
@@ -4719,14 +4971,17 @@
               <w:rPr>
                 <w:rFonts w:eastAsiaTheme="minorEastAsia"/>
                 <w:noProof/>
-                <w:lang w:eastAsia="pt-BR"/>
+                <w:kern w:val="2"/>
+                <w:sz w:val="24"/>
+                <w:szCs w:val="24"/>
+                <w:lang w:eastAsia="pt-BR"/>
+                <w14:ligatures w14:val="standardContextual"/>
               </w:rPr>
               <w:tab/>
             </w:r>
             <w:r>
               <w:rPr>
                 <w:rStyle w:val="Hyperlink"/>
-                <w:rFonts w:cs="Arial"/>
                 <w:noProof/>
               </w:rPr>
               <w:t>Plano de Testes</w:t>
@@ -4750,7 +5005,7 @@
                 <w:noProof/>
                 <w:webHidden/>
               </w:rPr>
-              <w:instrText xml:space="preserve"> PAGEREF _Toc184308146 \h </w:instrText>
+              <w:instrText xml:space="preserve"> PAGEREF _Toc184632367 \h </w:instrText>
             </w:r>
             <w:r>
               <w:rPr>
@@ -4770,7 +5025,7 @@
                 <w:noProof/>
                 <w:webHidden/>
               </w:rPr>
-              <w:t>37</w:t>
+              <w:t>46</w:t>
             </w:r>
             <w:r>
               <w:rPr>
@@ -4787,10 +5042,14 @@
             <w:rPr>
               <w:rFonts w:eastAsiaTheme="minorEastAsia"/>
               <w:noProof/>
+              <w:kern w:val="2"/>
+              <w:sz w:val="24"/>
+              <w:szCs w:val="24"/>
               <w:lang w:eastAsia="pt-BR"/>
+              <w14:ligatures w14:val="standardContextual"/>
             </w:rPr>
           </w:pPr>
-          <w:hyperlink w:anchor="_Toc184308147" w:history="1">
+          <w:hyperlink w:anchor="_Toc184632368" w:history="1">
             <w:r>
               <w:rPr>
                 <w:rStyle w:val="Hyperlink"/>
@@ -4803,14 +5062,17 @@
               <w:rPr>
                 <w:rFonts w:eastAsiaTheme="minorEastAsia"/>
                 <w:noProof/>
-                <w:lang w:eastAsia="pt-BR"/>
+                <w:kern w:val="2"/>
+                <w:sz w:val="24"/>
+                <w:szCs w:val="24"/>
+                <w:lang w:eastAsia="pt-BR"/>
+                <w14:ligatures w14:val="standardContextual"/>
               </w:rPr>
               <w:tab/>
             </w:r>
             <w:r>
               <w:rPr>
                 <w:rStyle w:val="Hyperlink"/>
-                <w:rFonts w:cs="Arial"/>
                 <w:noProof/>
               </w:rPr>
               <w:t>Kanban e Retrospectiva</w:t>
@@ -4834,7 +5096,7 @@
                 <w:noProof/>
                 <w:webHidden/>
               </w:rPr>
-              <w:instrText xml:space="preserve"> PAGEREF _Toc184308147 \h </w:instrText>
+              <w:instrText xml:space="preserve"> PAGEREF _Toc184632368 \h </w:instrText>
             </w:r>
             <w:r>
               <w:rPr>
@@ -4854,7 +5116,7 @@
                 <w:noProof/>
                 <w:webHidden/>
               </w:rPr>
-              <w:t>40</w:t>
+              <w:t>49</w:t>
             </w:r>
             <w:r>
               <w:rPr>
@@ -4871,10 +5133,14 @@
             <w:rPr>
               <w:rFonts w:eastAsiaTheme="minorEastAsia"/>
               <w:noProof/>
+              <w:kern w:val="2"/>
+              <w:sz w:val="24"/>
+              <w:szCs w:val="24"/>
               <w:lang w:eastAsia="pt-BR"/>
+              <w14:ligatures w14:val="standardContextual"/>
             </w:rPr>
           </w:pPr>
-          <w:hyperlink w:anchor="_Toc184308148" w:history="1">
+          <w:hyperlink w:anchor="_Toc184632369" w:history="1">
             <w:r>
               <w:rPr>
                 <w:rStyle w:val="Hyperlink"/>
@@ -4887,7 +5153,11 @@
               <w:rPr>
                 <w:rFonts w:eastAsiaTheme="minorEastAsia"/>
                 <w:noProof/>
-                <w:lang w:eastAsia="pt-BR"/>
+                <w:kern w:val="2"/>
+                <w:sz w:val="24"/>
+                <w:szCs w:val="24"/>
+                <w:lang w:eastAsia="pt-BR"/>
+                <w14:ligatures w14:val="standardContextual"/>
               </w:rPr>
               <w:tab/>
             </w:r>
@@ -4918,7 +5188,7 @@
                 <w:noProof/>
                 <w:webHidden/>
               </w:rPr>
-              <w:instrText xml:space="preserve"> PAGEREF _Toc184308148 \h </w:instrText>
+              <w:instrText xml:space="preserve"> PAGEREF _Toc184632369 \h </w:instrText>
             </w:r>
             <w:r>
               <w:rPr>
@@ -4938,7 +5208,7 @@
                 <w:noProof/>
                 <w:webHidden/>
               </w:rPr>
-              <w:t>46</w:t>
+              <w:t>56</w:t>
             </w:r>
             <w:r>
               <w:rPr>
@@ -4955,10 +5225,14 @@
             <w:rPr>
               <w:rFonts w:eastAsiaTheme="minorEastAsia"/>
               <w:noProof/>
+              <w:kern w:val="2"/>
+              <w:sz w:val="24"/>
+              <w:szCs w:val="24"/>
               <w:lang w:eastAsia="pt-BR"/>
+              <w14:ligatures w14:val="standardContextual"/>
             </w:rPr>
           </w:pPr>
-          <w:hyperlink w:anchor="_Toc184308149" w:history="1">
+          <w:hyperlink w:anchor="_Toc184632370" w:history="1">
             <w:r>
               <w:rPr>
                 <w:rStyle w:val="Hyperlink"/>
@@ -4970,7 +5244,11 @@
               <w:rPr>
                 <w:rFonts w:eastAsiaTheme="minorEastAsia"/>
                 <w:noProof/>
-                <w:lang w:eastAsia="pt-BR"/>
+                <w:kern w:val="2"/>
+                <w:sz w:val="24"/>
+                <w:szCs w:val="24"/>
+                <w:lang w:eastAsia="pt-BR"/>
+                <w14:ligatures w14:val="standardContextual"/>
               </w:rPr>
               <w:tab/>
             </w:r>
@@ -5000,7 +5278,7 @@
                 <w:noProof/>
                 <w:webHidden/>
               </w:rPr>
-              <w:instrText xml:space="preserve"> PAGEREF _Toc184308149 \h </w:instrText>
+              <w:instrText xml:space="preserve"> PAGEREF _Toc184632370 \h </w:instrText>
             </w:r>
             <w:r>
               <w:rPr>
@@ -5020,7 +5298,7 @@
                 <w:noProof/>
                 <w:webHidden/>
               </w:rPr>
-              <w:t>46</w:t>
+              <w:t>57</w:t>
             </w:r>
             <w:r>
               <w:rPr>
@@ -5037,10 +5315,14 @@
             <w:rPr>
               <w:rFonts w:eastAsiaTheme="minorEastAsia"/>
               <w:noProof/>
+              <w:kern w:val="2"/>
+              <w:sz w:val="24"/>
+              <w:szCs w:val="24"/>
               <w:lang w:eastAsia="pt-BR"/>
+              <w14:ligatures w14:val="standardContextual"/>
             </w:rPr>
           </w:pPr>
-          <w:hyperlink w:anchor="_Toc184308150" w:history="1">
+          <w:hyperlink w:anchor="_Toc184632371" w:history="1">
             <w:r>
               <w:rPr>
                 <w:rStyle w:val="Hyperlink"/>
@@ -5052,7 +5334,11 @@
               <w:rPr>
                 <w:rFonts w:eastAsiaTheme="minorEastAsia"/>
                 <w:noProof/>
-                <w:lang w:eastAsia="pt-BR"/>
+                <w:kern w:val="2"/>
+                <w:sz w:val="24"/>
+                <w:szCs w:val="24"/>
+                <w:lang w:eastAsia="pt-BR"/>
+                <w14:ligatures w14:val="standardContextual"/>
               </w:rPr>
               <w:tab/>
             </w:r>
@@ -5082,7 +5368,7 @@
                 <w:noProof/>
                 <w:webHidden/>
               </w:rPr>
-              <w:instrText xml:space="preserve"> PAGEREF _Toc184308150 \h </w:instrText>
+              <w:instrText xml:space="preserve"> PAGEREF _Toc184632371 \h </w:instrText>
             </w:r>
             <w:r>
               <w:rPr>
@@ -5102,7 +5388,7 @@
                 <w:noProof/>
                 <w:webHidden/>
               </w:rPr>
-              <w:t>46</w:t>
+              <w:t>58</w:t>
             </w:r>
             <w:r>
               <w:rPr>
@@ -5119,10 +5405,14 @@
             <w:rPr>
               <w:rFonts w:eastAsiaTheme="minorEastAsia"/>
               <w:noProof/>
+              <w:kern w:val="2"/>
+              <w:sz w:val="24"/>
+              <w:szCs w:val="24"/>
               <w:lang w:eastAsia="pt-BR"/>
+              <w14:ligatures w14:val="standardContextual"/>
             </w:rPr>
           </w:pPr>
-          <w:hyperlink w:anchor="_Toc184308151" w:history="1">
+          <w:hyperlink w:anchor="_Toc184632372" w:history="1">
             <w:r>
               <w:rPr>
                 <w:rStyle w:val="Hyperlink"/>
@@ -5134,7 +5424,11 @@
               <w:rPr>
                 <w:rFonts w:eastAsiaTheme="minorEastAsia"/>
                 <w:noProof/>
-                <w:lang w:eastAsia="pt-BR"/>
+                <w:kern w:val="2"/>
+                <w:sz w:val="24"/>
+                <w:szCs w:val="24"/>
+                <w:lang w:eastAsia="pt-BR"/>
+                <w14:ligatures w14:val="standardContextual"/>
               </w:rPr>
               <w:tab/>
             </w:r>
@@ -5164,7 +5458,7 @@
                 <w:noProof/>
                 <w:webHidden/>
               </w:rPr>
-              <w:instrText xml:space="preserve"> PAGEREF _Toc184308151 \h </w:instrText>
+              <w:instrText xml:space="preserve"> PAGEREF _Toc184632372 \h </w:instrText>
             </w:r>
             <w:r>
               <w:rPr>
@@ -5184,7 +5478,7 @@
                 <w:noProof/>
                 <w:webHidden/>
               </w:rPr>
-              <w:t>46</w:t>
+              <w:t>59</w:t>
             </w:r>
             <w:r>
               <w:rPr>
@@ -5201,10 +5495,14 @@
             <w:rPr>
               <w:rFonts w:eastAsiaTheme="minorEastAsia"/>
               <w:noProof/>
+              <w:kern w:val="2"/>
+              <w:sz w:val="24"/>
+              <w:szCs w:val="24"/>
               <w:lang w:eastAsia="pt-BR"/>
+              <w14:ligatures w14:val="standardContextual"/>
             </w:rPr>
           </w:pPr>
-          <w:hyperlink w:anchor="_Toc184308152" w:history="1">
+          <w:hyperlink w:anchor="_Toc184632373" w:history="1">
             <w:r>
               <w:rPr>
                 <w:rStyle w:val="Hyperlink"/>
@@ -5216,7 +5514,11 @@
               <w:rPr>
                 <w:rFonts w:eastAsiaTheme="minorEastAsia"/>
                 <w:noProof/>
-                <w:lang w:eastAsia="pt-BR"/>
+                <w:kern w:val="2"/>
+                <w:sz w:val="24"/>
+                <w:szCs w:val="24"/>
+                <w:lang w:eastAsia="pt-BR"/>
+                <w14:ligatures w14:val="standardContextual"/>
               </w:rPr>
               <w:tab/>
             </w:r>
@@ -5246,7 +5548,7 @@
                 <w:noProof/>
                 <w:webHidden/>
               </w:rPr>
-              <w:instrText xml:space="preserve"> PAGEREF _Toc184308152 \h </w:instrText>
+              <w:instrText xml:space="preserve"> PAGEREF _Toc184632373 \h </w:instrText>
             </w:r>
             <w:r>
               <w:rPr>
@@ -5266,7 +5568,7 @@
                 <w:noProof/>
                 <w:webHidden/>
               </w:rPr>
-              <w:t>47</w:t>
+              <w:t>60</w:t>
             </w:r>
             <w:r>
               <w:rPr>
@@ -5283,10 +5585,14 @@
             <w:rPr>
               <w:rFonts w:eastAsiaTheme="minorEastAsia"/>
               <w:noProof/>
+              <w:kern w:val="2"/>
+              <w:sz w:val="24"/>
+              <w:szCs w:val="24"/>
               <w:lang w:eastAsia="pt-BR"/>
+              <w14:ligatures w14:val="standardContextual"/>
             </w:rPr>
           </w:pPr>
-          <w:hyperlink w:anchor="_Toc184308153" w:history="1">
+          <w:hyperlink w:anchor="_Toc184632374" w:history="1">
             <w:r>
               <w:rPr>
                 <w:rStyle w:val="Hyperlink"/>
@@ -5298,7 +5604,11 @@
               <w:rPr>
                 <w:rFonts w:eastAsiaTheme="minorEastAsia"/>
                 <w:noProof/>
-                <w:lang w:eastAsia="pt-BR"/>
+                <w:kern w:val="2"/>
+                <w:sz w:val="24"/>
+                <w:szCs w:val="24"/>
+                <w:lang w:eastAsia="pt-BR"/>
+                <w14:ligatures w14:val="standardContextual"/>
               </w:rPr>
               <w:tab/>
             </w:r>
@@ -5328,7 +5638,7 @@
                 <w:noProof/>
                 <w:webHidden/>
               </w:rPr>
-              <w:instrText xml:space="preserve"> PAGEREF _Toc184308153 \h </w:instrText>
+              <w:instrText xml:space="preserve"> PAGEREF _Toc184632374 \h </w:instrText>
             </w:r>
             <w:r>
               <w:rPr>
@@ -5348,7 +5658,7 @@
                 <w:noProof/>
                 <w:webHidden/>
               </w:rPr>
-              <w:t>47</w:t>
+              <w:t>64</w:t>
             </w:r>
             <w:r>
               <w:rPr>
@@ -5365,10 +5675,14 @@
             <w:rPr>
               <w:rFonts w:eastAsiaTheme="minorEastAsia"/>
               <w:noProof/>
+              <w:kern w:val="2"/>
+              <w:sz w:val="24"/>
+              <w:szCs w:val="24"/>
               <w:lang w:eastAsia="pt-BR"/>
+              <w14:ligatures w14:val="standardContextual"/>
             </w:rPr>
           </w:pPr>
-          <w:hyperlink w:anchor="_Toc184308154" w:history="1">
+          <w:hyperlink w:anchor="_Toc184632375" w:history="1">
             <w:r>
               <w:rPr>
                 <w:rStyle w:val="Hyperlink"/>
@@ -5381,7 +5695,11 @@
               <w:rPr>
                 <w:rFonts w:eastAsiaTheme="minorEastAsia"/>
                 <w:noProof/>
-                <w:lang w:eastAsia="pt-BR"/>
+                <w:kern w:val="2"/>
+                <w:sz w:val="24"/>
+                <w:szCs w:val="24"/>
+                <w:lang w:eastAsia="pt-BR"/>
+                <w14:ligatures w14:val="standardContextual"/>
               </w:rPr>
               <w:tab/>
             </w:r>
@@ -5412,7 +5730,7 @@
                 <w:noProof/>
                 <w:webHidden/>
               </w:rPr>
-              <w:instrText xml:space="preserve"> PAGEREF _Toc184308154 \h </w:instrText>
+              <w:instrText xml:space="preserve"> PAGEREF _Toc184632375 \h </w:instrText>
             </w:r>
             <w:r>
               <w:rPr>
@@ -5432,7 +5750,7 @@
                 <w:noProof/>
                 <w:webHidden/>
               </w:rPr>
-              <w:t>49</w:t>
+              <w:t>66</w:t>
             </w:r>
             <w:r>
               <w:rPr>
@@ -5449,23 +5767,31 @@
             <w:rPr>
               <w:rFonts w:eastAsiaTheme="minorEastAsia"/>
               <w:noProof/>
+              <w:kern w:val="2"/>
+              <w:sz w:val="24"/>
+              <w:szCs w:val="24"/>
               <w:lang w:eastAsia="pt-BR"/>
+              <w14:ligatures w14:val="standardContextual"/>
             </w:rPr>
           </w:pPr>
-          <w:hyperlink w:anchor="_Toc184308155" w:history="1">
+          <w:hyperlink w:anchor="_Toc184632376" w:history="1">
             <w:r>
               <w:rPr>
                 <w:rStyle w:val="Hyperlink"/>
                 <w:rFonts w:cs="Arial"/>
                 <w:noProof/>
               </w:rPr>
-              <w:t>10.2</w:t>
+              <w:t>10.1</w:t>
             </w:r>
             <w:r>
               <w:rPr>
                 <w:rFonts w:eastAsiaTheme="minorEastAsia"/>
                 <w:noProof/>
-                <w:lang w:eastAsia="pt-BR"/>
+                <w:kern w:val="2"/>
+                <w:sz w:val="24"/>
+                <w:szCs w:val="24"/>
+                <w:lang w:eastAsia="pt-BR"/>
+                <w14:ligatures w14:val="standardContextual"/>
               </w:rPr>
               <w:tab/>
             </w:r>
@@ -5496,7 +5822,7 @@
                 <w:noProof/>
                 <w:webHidden/>
               </w:rPr>
-              <w:instrText xml:space="preserve"> PAGEREF _Toc184308155 \h </w:instrText>
+              <w:instrText xml:space="preserve"> PAGEREF _Toc184632376 \h </w:instrText>
             </w:r>
             <w:r>
               <w:rPr>
@@ -5516,7 +5842,7 @@
                 <w:noProof/>
                 <w:webHidden/>
               </w:rPr>
-              <w:t>49</w:t>
+              <w:t>66</w:t>
             </w:r>
             <w:r>
               <w:rPr>
@@ -5533,23 +5859,31 @@
             <w:rPr>
               <w:rFonts w:eastAsiaTheme="minorEastAsia"/>
               <w:noProof/>
+              <w:kern w:val="2"/>
+              <w:sz w:val="24"/>
+              <w:szCs w:val="24"/>
               <w:lang w:eastAsia="pt-BR"/>
+              <w14:ligatures w14:val="standardContextual"/>
             </w:rPr>
           </w:pPr>
-          <w:hyperlink w:anchor="_Toc184308156" w:history="1">
+          <w:hyperlink w:anchor="_Toc184632377" w:history="1">
             <w:r>
               <w:rPr>
                 <w:rStyle w:val="Hyperlink"/>
                 <w:rFonts w:cs="Arial"/>
                 <w:noProof/>
               </w:rPr>
-              <w:t>10.3</w:t>
+              <w:t>10.2</w:t>
             </w:r>
             <w:r>
               <w:rPr>
                 <w:rFonts w:eastAsiaTheme="minorEastAsia"/>
                 <w:noProof/>
-                <w:lang w:eastAsia="pt-BR"/>
+                <w:kern w:val="2"/>
+                <w:sz w:val="24"/>
+                <w:szCs w:val="24"/>
+                <w:lang w:eastAsia="pt-BR"/>
+                <w14:ligatures w14:val="standardContextual"/>
               </w:rPr>
               <w:tab/>
             </w:r>
@@ -5580,7 +5914,7 @@
                 <w:noProof/>
                 <w:webHidden/>
               </w:rPr>
-              <w:instrText xml:space="preserve"> PAGEREF _Toc184308156 \h </w:instrText>
+              <w:instrText xml:space="preserve"> PAGEREF _Toc184632377 \h </w:instrText>
             </w:r>
             <w:r>
               <w:rPr>
@@ -5600,7 +5934,7 @@
                 <w:noProof/>
                 <w:webHidden/>
               </w:rPr>
-              <w:t>51</w:t>
+              <w:t>68</w:t>
             </w:r>
             <w:r>
               <w:rPr>
@@ -5617,10 +5951,14 @@
             <w:rPr>
               <w:rFonts w:eastAsiaTheme="minorEastAsia"/>
               <w:noProof/>
+              <w:kern w:val="2"/>
+              <w:sz w:val="24"/>
+              <w:szCs w:val="24"/>
               <w:lang w:eastAsia="pt-BR"/>
+              <w14:ligatures w14:val="standardContextual"/>
             </w:rPr>
           </w:pPr>
-          <w:hyperlink w:anchor="_Toc184308157" w:history="1">
+          <w:hyperlink w:anchor="_Toc184632378" w:history="1">
             <w:r>
               <w:rPr>
                 <w:rStyle w:val="Hyperlink"/>
@@ -5634,7 +5972,11 @@
               <w:rPr>
                 <w:rFonts w:eastAsiaTheme="minorEastAsia"/>
                 <w:noProof/>
-                <w:lang w:eastAsia="pt-BR"/>
+                <w:kern w:val="2"/>
+                <w:sz w:val="24"/>
+                <w:szCs w:val="24"/>
+                <w:lang w:eastAsia="pt-BR"/>
+                <w14:ligatures w14:val="standardContextual"/>
               </w:rPr>
               <w:tab/>
             </w:r>
@@ -5666,7 +6008,7 @@
                 <w:noProof/>
                 <w:webHidden/>
               </w:rPr>
-              <w:instrText xml:space="preserve"> PAGEREF _Toc184308157 \h </w:instrText>
+              <w:instrText xml:space="preserve"> PAGEREF _Toc184632378 \h </w:instrText>
             </w:r>
             <w:r>
               <w:rPr>
@@ -5686,7 +6028,7 @@
                 <w:noProof/>
                 <w:webHidden/>
               </w:rPr>
-              <w:t>53</w:t>
+              <w:t>70</w:t>
             </w:r>
             <w:r>
               <w:rPr>
@@ -5703,10 +6045,14 @@
             <w:rPr>
               <w:rFonts w:eastAsiaTheme="minorEastAsia"/>
               <w:noProof/>
+              <w:kern w:val="2"/>
+              <w:sz w:val="24"/>
+              <w:szCs w:val="24"/>
               <w:lang w:eastAsia="pt-BR"/>
+              <w14:ligatures w14:val="standardContextual"/>
             </w:rPr>
           </w:pPr>
-          <w:hyperlink w:anchor="_Toc184308158" w:history="1">
+          <w:hyperlink w:anchor="_Toc184632379" w:history="1">
             <w:r>
               <w:rPr>
                 <w:rStyle w:val="Hyperlink"/>
@@ -5719,7 +6065,11 @@
               <w:rPr>
                 <w:rFonts w:eastAsiaTheme="minorEastAsia"/>
                 <w:noProof/>
-                <w:lang w:eastAsia="pt-BR"/>
+                <w:kern w:val="2"/>
+                <w:sz w:val="24"/>
+                <w:szCs w:val="24"/>
+                <w:lang w:eastAsia="pt-BR"/>
+                <w14:ligatures w14:val="standardContextual"/>
               </w:rPr>
               <w:tab/>
             </w:r>
@@ -5750,7 +6100,7 @@
                 <w:noProof/>
                 <w:webHidden/>
               </w:rPr>
-              <w:instrText xml:space="preserve"> PAGEREF _Toc184308158 \h </w:instrText>
+              <w:instrText xml:space="preserve"> PAGEREF _Toc184632379 \h </w:instrText>
             </w:r>
             <w:r>
               <w:rPr>
@@ -5770,7 +6120,7 @@
                 <w:noProof/>
                 <w:webHidden/>
               </w:rPr>
-              <w:t>62</w:t>
+              <w:t>79</w:t>
             </w:r>
             <w:r>
               <w:rPr>
@@ -5787,23 +6137,31 @@
             <w:rPr>
               <w:rFonts w:eastAsiaTheme="minorEastAsia"/>
               <w:noProof/>
+              <w:kern w:val="2"/>
+              <w:sz w:val="24"/>
+              <w:szCs w:val="24"/>
               <w:lang w:eastAsia="pt-BR"/>
+              <w14:ligatures w14:val="standardContextual"/>
             </w:rPr>
           </w:pPr>
-          <w:hyperlink w:anchor="_Toc184308159" w:history="1">
+          <w:hyperlink w:anchor="_Toc184632380" w:history="1">
             <w:r>
               <w:rPr>
                 <w:rStyle w:val="Hyperlink"/>
                 <w:rFonts w:cs="Arial"/>
                 <w:noProof/>
               </w:rPr>
-              <w:t>12.2</w:t>
+              <w:t>12.1</w:t>
             </w:r>
             <w:r>
               <w:rPr>
                 <w:rFonts w:eastAsiaTheme="minorEastAsia"/>
                 <w:noProof/>
-                <w:lang w:eastAsia="pt-BR"/>
+                <w:kern w:val="2"/>
+                <w:sz w:val="24"/>
+                <w:szCs w:val="24"/>
+                <w:lang w:eastAsia="pt-BR"/>
+                <w14:ligatures w14:val="standardContextual"/>
               </w:rPr>
               <w:tab/>
             </w:r>
@@ -5834,7 +6192,7 @@
                 <w:noProof/>
                 <w:webHidden/>
               </w:rPr>
-              <w:instrText xml:space="preserve"> PAGEREF _Toc184308159 \h </w:instrText>
+              <w:instrText xml:space="preserve"> PAGEREF _Toc184632380 \h </w:instrText>
             </w:r>
             <w:r>
               <w:rPr>
@@ -5854,7 +6212,7 @@
                 <w:noProof/>
                 <w:webHidden/>
               </w:rPr>
-              <w:t>62</w:t>
+              <w:t>80</w:t>
             </w:r>
             <w:r>
               <w:rPr>
@@ -5871,23 +6229,31 @@
             <w:rPr>
               <w:rFonts w:eastAsiaTheme="minorEastAsia"/>
               <w:noProof/>
+              <w:kern w:val="2"/>
+              <w:sz w:val="24"/>
+              <w:szCs w:val="24"/>
               <w:lang w:eastAsia="pt-BR"/>
+              <w14:ligatures w14:val="standardContextual"/>
             </w:rPr>
           </w:pPr>
-          <w:hyperlink w:anchor="_Toc184308160" w:history="1">
+          <w:hyperlink w:anchor="_Toc184632381" w:history="1">
             <w:r>
               <w:rPr>
                 <w:rStyle w:val="Hyperlink"/>
                 <w:rFonts w:cs="Arial"/>
                 <w:noProof/>
               </w:rPr>
-              <w:t>12.3</w:t>
+              <w:t>12.2</w:t>
             </w:r>
             <w:r>
               <w:rPr>
                 <w:rFonts w:eastAsiaTheme="minorEastAsia"/>
                 <w:noProof/>
-                <w:lang w:eastAsia="pt-BR"/>
+                <w:kern w:val="2"/>
+                <w:sz w:val="24"/>
+                <w:szCs w:val="24"/>
+                <w:lang w:eastAsia="pt-BR"/>
+                <w14:ligatures w14:val="standardContextual"/>
               </w:rPr>
               <w:tab/>
             </w:r>
@@ -5918,7 +6284,7 @@
                 <w:noProof/>
                 <w:webHidden/>
               </w:rPr>
-              <w:instrText xml:space="preserve"> PAGEREF _Toc184308160 \h </w:instrText>
+              <w:instrText xml:space="preserve"> PAGEREF _Toc184632381 \h </w:instrText>
             </w:r>
             <w:r>
               <w:rPr>
@@ -5938,7 +6304,7 @@
                 <w:noProof/>
                 <w:webHidden/>
               </w:rPr>
-              <w:t>62</w:t>
+              <w:t>80</w:t>
             </w:r>
             <w:r>
               <w:rPr>
@@ -5955,23 +6321,31 @@
             <w:rPr>
               <w:rFonts w:eastAsiaTheme="minorEastAsia"/>
               <w:noProof/>
+              <w:kern w:val="2"/>
+              <w:sz w:val="24"/>
+              <w:szCs w:val="24"/>
               <w:lang w:eastAsia="pt-BR"/>
+              <w14:ligatures w14:val="standardContextual"/>
             </w:rPr>
           </w:pPr>
-          <w:hyperlink w:anchor="_Toc184308161" w:history="1">
+          <w:hyperlink w:anchor="_Toc184632382" w:history="1">
             <w:r>
               <w:rPr>
                 <w:rStyle w:val="Hyperlink"/>
                 <w:rFonts w:cs="Arial"/>
                 <w:noProof/>
               </w:rPr>
-              <w:t>12.4</w:t>
+              <w:t>12.3</w:t>
             </w:r>
             <w:r>
               <w:rPr>
                 <w:rFonts w:eastAsiaTheme="minorEastAsia"/>
                 <w:noProof/>
-                <w:lang w:eastAsia="pt-BR"/>
+                <w:kern w:val="2"/>
+                <w:sz w:val="24"/>
+                <w:szCs w:val="24"/>
+                <w:lang w:eastAsia="pt-BR"/>
+                <w14:ligatures w14:val="standardContextual"/>
               </w:rPr>
               <w:tab/>
             </w:r>
@@ -6002,7 +6376,7 @@
                 <w:noProof/>
                 <w:webHidden/>
               </w:rPr>
-              <w:instrText xml:space="preserve"> PAGEREF _Toc184308161 \h </w:instrText>
+              <w:instrText xml:space="preserve"> PAGEREF _Toc184632382 \h </w:instrText>
             </w:r>
             <w:r>
               <w:rPr>
@@ -6022,7 +6396,7 @@
                 <w:noProof/>
                 <w:webHidden/>
               </w:rPr>
-              <w:t>62</w:t>
+              <w:t>81</w:t>
             </w:r>
             <w:r>
               <w:rPr>
@@ -6039,10 +6413,14 @@
             <w:rPr>
               <w:rFonts w:eastAsiaTheme="minorEastAsia"/>
               <w:noProof/>
+              <w:kern w:val="2"/>
+              <w:sz w:val="24"/>
+              <w:szCs w:val="24"/>
               <w:lang w:eastAsia="pt-BR"/>
+              <w14:ligatures w14:val="standardContextual"/>
             </w:rPr>
           </w:pPr>
-          <w:hyperlink w:anchor="_Toc184308162" w:history="1">
+          <w:hyperlink w:anchor="_Toc184632383" w:history="1">
             <w:r>
               <w:rPr>
                 <w:rStyle w:val="Hyperlink"/>
@@ -6055,7 +6433,11 @@
               <w:rPr>
                 <w:rFonts w:eastAsiaTheme="minorEastAsia"/>
                 <w:noProof/>
-                <w:lang w:eastAsia="pt-BR"/>
+                <w:kern w:val="2"/>
+                <w:sz w:val="24"/>
+                <w:szCs w:val="24"/>
+                <w:lang w:eastAsia="pt-BR"/>
+                <w14:ligatures w14:val="standardContextual"/>
               </w:rPr>
               <w:tab/>
             </w:r>
@@ -6086,7 +6468,7 @@
                 <w:noProof/>
                 <w:webHidden/>
               </w:rPr>
-              <w:instrText xml:space="preserve"> PAGEREF _Toc184308162 \h </w:instrText>
+              <w:instrText xml:space="preserve"> PAGEREF _Toc184632383 \h </w:instrText>
             </w:r>
             <w:r>
               <w:rPr>
@@ -6106,7 +6488,7 @@
                 <w:noProof/>
                 <w:webHidden/>
               </w:rPr>
-              <w:t>63</w:t>
+              <w:t>82</w:t>
             </w:r>
             <w:r>
               <w:rPr>
@@ -6123,10 +6505,14 @@
             <w:rPr>
               <w:rFonts w:eastAsiaTheme="minorEastAsia"/>
               <w:noProof/>
+              <w:kern w:val="2"/>
+              <w:sz w:val="24"/>
+              <w:szCs w:val="24"/>
               <w:lang w:eastAsia="pt-BR"/>
+              <w14:ligatures w14:val="standardContextual"/>
             </w:rPr>
           </w:pPr>
-          <w:hyperlink w:anchor="_Toc184308163" w:history="1">
+          <w:hyperlink w:anchor="_Toc184632384" w:history="1">
             <w:r>
               <w:rPr>
                 <w:rStyle w:val="Hyperlink"/>
@@ -6139,7 +6525,11 @@
               <w:rPr>
                 <w:rFonts w:eastAsiaTheme="minorEastAsia"/>
                 <w:noProof/>
-                <w:lang w:eastAsia="pt-BR"/>
+                <w:kern w:val="2"/>
+                <w:sz w:val="24"/>
+                <w:szCs w:val="24"/>
+                <w:lang w:eastAsia="pt-BR"/>
+                <w14:ligatures w14:val="standardContextual"/>
               </w:rPr>
               <w:tab/>
             </w:r>
@@ -6170,7 +6560,7 @@
                 <w:noProof/>
                 <w:webHidden/>
               </w:rPr>
-              <w:instrText xml:space="preserve"> PAGEREF _Toc184308163 \h </w:instrText>
+              <w:instrText xml:space="preserve"> PAGEREF _Toc184632384 \h </w:instrText>
             </w:r>
             <w:r>
               <w:rPr>
@@ -6190,7 +6580,7 @@
                 <w:noProof/>
                 <w:webHidden/>
               </w:rPr>
-              <w:t>64</w:t>
+              <w:t>83</w:t>
             </w:r>
             <w:r>
               <w:rPr>
@@ -6239,7 +6629,7 @@
           <w:szCs w:val="24"/>
         </w:rPr>
       </w:pPr>
-      <w:bookmarkStart w:id="1" w:name="_Toc184308115"/>
+      <w:bookmarkStart w:id="1" w:name="_Toc184632336"/>
       <w:r>
         <w:rPr>
           <w:rFonts w:cs="Arial"/>
@@ -6457,16 +6847,14 @@
         </w:rPr>
         <w:t xml:space="preserve">, que visa auxiliar os usuários a </w:t>
       </w:r>
-      <w:proofErr w:type="gramStart"/>
-      <w:r>
-        <w:rPr>
-          <w:rFonts w:ascii="Arial" w:hAnsi="Arial" w:cs="Arial"/>
-          <w:sz w:val="24"/>
-          <w:szCs w:val="24"/>
-        </w:rPr>
-        <w:t>gerenciar</w:t>
-      </w:r>
-      <w:proofErr w:type="gramEnd"/>
+      <w:r>
+        <w:rPr>
+          <w:rFonts w:ascii="Arial" w:hAnsi="Arial" w:cs="Arial"/>
+          <w:sz w:val="24"/>
+          <w:szCs w:val="24"/>
+        </w:rPr>
+        <w:t>gerenciarem</w:t>
+      </w:r>
       <w:r>
         <w:rPr>
           <w:rFonts w:ascii="Arial" w:hAnsi="Arial" w:cs="Arial"/>
@@ -6511,16 +6899,14 @@
         </w:rPr>
         <w:t xml:space="preserve"> busca proporcionar uma experiência mais completa e personalizada, auxiliando os usuários a </w:t>
       </w:r>
-      <w:proofErr w:type="gramStart"/>
-      <w:r>
-        <w:rPr>
-          <w:rFonts w:ascii="Arial" w:hAnsi="Arial" w:cs="Arial"/>
-          <w:sz w:val="24"/>
-          <w:szCs w:val="24"/>
-        </w:rPr>
-        <w:t>alcançar</w:t>
-      </w:r>
-      <w:proofErr w:type="gramEnd"/>
+      <w:r>
+        <w:rPr>
+          <w:rFonts w:ascii="Arial" w:hAnsi="Arial" w:cs="Arial"/>
+          <w:sz w:val="24"/>
+          <w:szCs w:val="24"/>
+        </w:rPr>
+        <w:t>alcançarem</w:t>
+      </w:r>
       <w:r>
         <w:rPr>
           <w:rFonts w:ascii="Arial" w:hAnsi="Arial" w:cs="Arial"/>
@@ -6587,7 +6973,7 @@
           <w:szCs w:val="24"/>
         </w:rPr>
       </w:pPr>
-      <w:bookmarkStart w:id="2" w:name="_Toc184308116"/>
+      <w:bookmarkStart w:id="2" w:name="_Toc184632337"/>
       <w:r>
         <w:rPr>
           <w:rFonts w:cs="Arial"/>
@@ -6784,7 +7170,7 @@
           <w:szCs w:val="24"/>
         </w:rPr>
       </w:pPr>
-      <w:bookmarkStart w:id="3" w:name="_Toc184308117"/>
+      <w:bookmarkStart w:id="3" w:name="_Toc184632338"/>
       <w:r>
         <w:rPr>
           <w:rFonts w:cs="Arial"/>
@@ -6831,7 +7217,7 @@
           <w:szCs w:val="24"/>
         </w:rPr>
       </w:pPr>
-      <w:bookmarkStart w:id="4" w:name="_Toc184308118"/>
+      <w:bookmarkStart w:id="4" w:name="_Toc184632339"/>
       <w:r>
         <w:rPr>
           <w:rFonts w:cs="Arial"/>
@@ -6896,7 +7282,7 @@
           <w:szCs w:val="24"/>
         </w:rPr>
       </w:pPr>
-      <w:bookmarkStart w:id="5" w:name="_Toc184308119"/>
+      <w:bookmarkStart w:id="5" w:name="_Toc184632340"/>
       <w:r>
         <w:rPr>
           <w:rFonts w:cs="Arial"/>
@@ -7263,7 +7649,7 @@
           <w:szCs w:val="24"/>
         </w:rPr>
       </w:pPr>
-      <w:bookmarkStart w:id="6" w:name="_Toc184308120"/>
+      <w:bookmarkStart w:id="6" w:name="_Toc184632341"/>
       <w:r>
         <w:rPr>
           <w:rFonts w:cs="Arial"/>
@@ -7982,7 +8368,7 @@
           <w:szCs w:val="24"/>
         </w:rPr>
       </w:pPr>
-      <w:bookmarkStart w:id="8" w:name="_Toc184308121"/>
+      <w:bookmarkStart w:id="8" w:name="_Toc184632342"/>
       <w:r>
         <w:rPr>
           <w:rFonts w:cs="Arial"/>
@@ -8310,7 +8696,7 @@
           <w:lang w:val="en-US"/>
         </w:rPr>
       </w:pPr>
-      <w:bookmarkStart w:id="9" w:name="_Toc184308122"/>
+      <w:bookmarkStart w:id="9" w:name="_Toc184632343"/>
       <w:r>
         <w:rPr>
           <w:rFonts w:cs="Arial"/>
@@ -8661,7 +9047,7 @@
           <w:lang w:val="en-US"/>
         </w:rPr>
       </w:pPr>
-      <w:bookmarkStart w:id="10" w:name="_Toc184308123"/>
+      <w:bookmarkStart w:id="10" w:name="_Toc184632344"/>
       <w:r>
         <w:rPr>
           <w:rFonts w:cs="Arial"/>
@@ -8811,7 +9197,7 @@
           <w:szCs w:val="24"/>
         </w:rPr>
       </w:pPr>
-      <w:bookmarkStart w:id="11" w:name="_Toc184308124"/>
+      <w:bookmarkStart w:id="11" w:name="_Toc184632345"/>
       <w:r>
         <w:rPr>
           <w:rFonts w:cs="Arial"/>
@@ -8986,7 +9372,7 @@
           <w:szCs w:val="24"/>
         </w:rPr>
       </w:pPr>
-      <w:bookmarkStart w:id="12" w:name="_Toc184308125"/>
+      <w:bookmarkStart w:id="12" w:name="_Toc184632346"/>
       <w:r>
         <w:rPr>
           <w:rFonts w:cs="Arial"/>
@@ -10643,7 +11029,7 @@
           <w:szCs w:val="24"/>
         </w:rPr>
       </w:pPr>
-      <w:bookmarkStart w:id="13" w:name="_Toc184308126"/>
+      <w:bookmarkStart w:id="13" w:name="_Toc184632347"/>
       <w:r>
         <w:rPr>
           <w:rFonts w:cs="Arial"/>
@@ -11705,7 +12091,7 @@
           <w:szCs w:val="24"/>
         </w:rPr>
       </w:pPr>
-      <w:bookmarkStart w:id="14" w:name="_Toc184308127"/>
+      <w:bookmarkStart w:id="14" w:name="_Toc184632348"/>
       <w:r>
         <w:rPr>
           <w:rFonts w:cs="Arial"/>
@@ -12254,7 +12640,7 @@
           <w:szCs w:val="24"/>
         </w:rPr>
       </w:pPr>
-      <w:bookmarkStart w:id="15" w:name="_Toc184308128"/>
+      <w:bookmarkStart w:id="15" w:name="_Toc184632349"/>
       <w:r>
         <w:rPr>
           <w:rFonts w:cs="Arial"/>
@@ -12301,7 +12687,7 @@
           <w:szCs w:val="24"/>
         </w:rPr>
       </w:pPr>
-      <w:bookmarkStart w:id="16" w:name="_Toc184308129"/>
+      <w:bookmarkStart w:id="16" w:name="_Toc184632350"/>
       <w:r>
         <w:rPr>
           <w:rFonts w:cs="Arial"/>
@@ -12398,7 +12784,7 @@
           <w:szCs w:val="24"/>
         </w:rPr>
       </w:pPr>
-      <w:bookmarkStart w:id="17" w:name="_Toc184308130"/>
+      <w:bookmarkStart w:id="17" w:name="_Toc184632351"/>
       <w:proofErr w:type="spellStart"/>
       <w:r>
         <w:rPr>
@@ -12472,7 +12858,7 @@
           <w:szCs w:val="24"/>
         </w:rPr>
       </w:pPr>
-      <w:bookmarkStart w:id="18" w:name="_Toc184308131"/>
+      <w:bookmarkStart w:id="18" w:name="_Toc184632352"/>
       <w:r>
         <w:rPr>
           <w:rFonts w:cs="Arial"/>
@@ -12517,7 +12903,7 @@
           <w:szCs w:val="24"/>
         </w:rPr>
       </w:pPr>
-      <w:bookmarkStart w:id="19" w:name="_Toc184308132"/>
+      <w:bookmarkStart w:id="19" w:name="_Toc184632353"/>
       <w:r>
         <w:rPr>
           <w:rFonts w:cs="Arial"/>
@@ -12598,7 +12984,7 @@
           <w:szCs w:val="24"/>
         </w:rPr>
       </w:pPr>
-      <w:bookmarkStart w:id="20" w:name="_Toc184308133"/>
+      <w:bookmarkStart w:id="20" w:name="_Toc184632354"/>
       <w:r>
         <w:rPr>
           <w:rFonts w:cs="Arial"/>
@@ -12729,7 +13115,7 @@
           <w:szCs w:val="24"/>
         </w:rPr>
       </w:pPr>
-      <w:bookmarkStart w:id="22" w:name="_Toc184308134"/>
+      <w:bookmarkStart w:id="22" w:name="_Toc184632355"/>
       <w:proofErr w:type="spellStart"/>
       <w:r>
         <w:rPr>
@@ -14067,7 +14453,7 @@
           <w:szCs w:val="24"/>
         </w:rPr>
       </w:pPr>
-      <w:bookmarkStart w:id="23" w:name="_Toc184308135"/>
+      <w:bookmarkStart w:id="23" w:name="_Toc184632356"/>
       <w:r>
         <w:rPr>
           <w:rFonts w:cs="Arial"/>
@@ -14228,7 +14614,7 @@
           <w:lang w:val="en-US"/>
         </w:rPr>
       </w:pPr>
-      <w:bookmarkStart w:id="24" w:name="_Toc184308136"/>
+      <w:bookmarkStart w:id="24" w:name="_Toc184632357"/>
       <w:r>
         <w:rPr>
           <w:rFonts w:cs="Arial"/>
@@ -14289,7 +14675,7 @@
           <w:szCs w:val="24"/>
         </w:rPr>
       </w:pPr>
-      <w:bookmarkStart w:id="25" w:name="_Toc184308137"/>
+      <w:bookmarkStart w:id="25" w:name="_Toc184632358"/>
       <w:r>
         <w:rPr>
           <w:szCs w:val="24"/>
@@ -14328,7 +14714,7 @@
           <w:szCs w:val="24"/>
         </w:rPr>
       </w:pPr>
-      <w:bookmarkStart w:id="26" w:name="_Toc184308138"/>
+      <w:bookmarkStart w:id="26" w:name="_Toc184632359"/>
       <w:r>
         <w:rPr>
           <w:szCs w:val="24"/>
@@ -14432,7 +14818,7 @@
           <w:szCs w:val="24"/>
         </w:rPr>
       </w:pPr>
-      <w:bookmarkStart w:id="27" w:name="_Toc184308139"/>
+      <w:bookmarkStart w:id="27" w:name="_Toc184632360"/>
       <w:r>
         <w:rPr>
           <w:rFonts w:cs="Arial"/>
@@ -15755,7 +16141,7 @@
           <w:szCs w:val="24"/>
         </w:rPr>
       </w:pPr>
-      <w:bookmarkStart w:id="28" w:name="_Toc184308140"/>
+      <w:bookmarkStart w:id="28" w:name="_Toc184632361"/>
       <w:proofErr w:type="spellStart"/>
       <w:r>
         <w:rPr>
@@ -16939,7 +17325,7 @@
           <w:szCs w:val="24"/>
         </w:rPr>
       </w:pPr>
-      <w:bookmarkStart w:id="29" w:name="_Toc184308141"/>
+      <w:bookmarkStart w:id="29" w:name="_Toc184632362"/>
       <w:r>
         <w:rPr>
           <w:rFonts w:cs="Arial"/>
@@ -17012,7 +17398,7 @@
           <w:lang w:val="en-US"/>
         </w:rPr>
       </w:pPr>
-      <w:bookmarkStart w:id="30" w:name="_Toc184308142"/>
+      <w:bookmarkStart w:id="30" w:name="_Toc184632363"/>
       <w:r>
         <w:rPr>
           <w:rFonts w:cs="Arial"/>
@@ -17074,7 +17460,7 @@
           <w:lang w:val="en-US"/>
         </w:rPr>
       </w:pPr>
-      <w:bookmarkStart w:id="31" w:name="_Toc184308143"/>
+      <w:bookmarkStart w:id="31" w:name="_Toc184632364"/>
       <w:r>
         <w:rPr>
           <w:rFonts w:cs="Arial"/>
@@ -17357,7 +17743,7 @@
           <w:lang w:val="en-US"/>
         </w:rPr>
       </w:pPr>
-      <w:bookmarkStart w:id="32" w:name="_Toc184308144"/>
+      <w:bookmarkStart w:id="32" w:name="_Toc184632365"/>
       <w:r>
         <w:rPr>
           <w:szCs w:val="24"/>
@@ -17431,7 +17817,7 @@
           <w:szCs w:val="24"/>
         </w:rPr>
       </w:pPr>
-      <w:bookmarkStart w:id="33" w:name="_Toc184308145"/>
+      <w:bookmarkStart w:id="33" w:name="_Toc184632366"/>
       <w:r>
         <w:rPr>
           <w:rFonts w:cs="Arial"/>
@@ -25401,7 +25787,7 @@
           <w:szCs w:val="24"/>
         </w:rPr>
       </w:pPr>
-      <w:bookmarkStart w:id="34" w:name="_Toc184308146"/>
+      <w:bookmarkStart w:id="34" w:name="_Toc184632367"/>
       <w:r>
         <w:rPr>
           <w:color w:val="auto"/>
@@ -28721,7 +29107,7 @@
           <w:szCs w:val="24"/>
         </w:rPr>
       </w:pPr>
-      <w:bookmarkStart w:id="36" w:name="_Toc184308147"/>
+      <w:bookmarkStart w:id="36" w:name="_Toc184632368"/>
       <w:proofErr w:type="spellStart"/>
       <w:r>
         <w:rPr>
@@ -29829,7 +30215,7 @@
           <w:szCs w:val="24"/>
         </w:rPr>
       </w:pPr>
-      <w:bookmarkStart w:id="37" w:name="_Toc184308148"/>
+      <w:bookmarkStart w:id="37" w:name="_Toc184632369"/>
       <w:r>
         <w:rPr>
           <w:rFonts w:cs="Arial"/>
@@ -30047,7 +30433,7 @@
           <w:szCs w:val="24"/>
         </w:rPr>
       </w:pPr>
-      <w:bookmarkStart w:id="38" w:name="_Toc184308149"/>
+      <w:bookmarkStart w:id="38" w:name="_Toc184632370"/>
       <w:proofErr w:type="spellStart"/>
       <w:r>
         <w:rPr>
@@ -30107,7 +30493,7 @@
           <w:szCs w:val="24"/>
         </w:rPr>
       </w:pPr>
-      <w:bookmarkStart w:id="39" w:name="_Toc184308150"/>
+      <w:bookmarkStart w:id="39" w:name="_Toc184632371"/>
       <w:r>
         <w:rPr>
           <w:szCs w:val="24"/>
@@ -30117,7 +30503,91 @@
       </w:r>
       <w:bookmarkEnd w:id="39"/>
     </w:p>
-    <w:p/>
+    <w:p>
+      <w:pPr>
+        <w:rPr>
+          <w:rFonts w:ascii="Arial" w:hAnsi="Arial" w:cs="Arial"/>
+          <w:sz w:val="24"/>
+          <w:szCs w:val="24"/>
+        </w:rPr>
+      </w:pPr>
+      <w:r>
+        <w:rPr>
+          <w:rFonts w:ascii="Arial" w:hAnsi="Arial" w:cs="Arial"/>
+          <w:sz w:val="24"/>
+          <w:szCs w:val="24"/>
+        </w:rPr>
+        <w:t>RF03 - O sistema deve manter uma sessão de usuário ativa por um período de, no mínimo, 3 horas após a última interação do usuário.</w:t>
+      </w:r>
+    </w:p>
+    <w:p>
+      <w:pPr>
+        <w:rPr>
+          <w:rFonts w:ascii="Arial" w:hAnsi="Arial" w:cs="Arial"/>
+          <w:sz w:val="24"/>
+          <w:szCs w:val="24"/>
+        </w:rPr>
+      </w:pPr>
+      <w:r>
+        <w:rPr>
+          <w:rFonts w:ascii="Arial" w:hAnsi="Arial" w:cs="Arial"/>
+          <w:sz w:val="24"/>
+          <w:szCs w:val="24"/>
+        </w:rPr>
+        <w:t>RF08 - O usuário deve poder editar o tempo de concentração e descanso do temporizador acoplado às atividades.</w:t>
+      </w:r>
+    </w:p>
+    <w:p>
+      <w:pPr>
+        <w:rPr>
+          <w:rFonts w:ascii="Arial" w:hAnsi="Arial" w:cs="Arial"/>
+          <w:sz w:val="24"/>
+          <w:szCs w:val="24"/>
+        </w:rPr>
+      </w:pPr>
+      <w:r>
+        <w:rPr>
+          <w:rFonts w:ascii="Arial" w:hAnsi="Arial" w:cs="Arial"/>
+          <w:sz w:val="24"/>
+          <w:szCs w:val="24"/>
+        </w:rPr>
+        <w:t>RF09 O usuário deve ser capaz de excluir uma atividade criada anteriormente.</w:t>
+      </w:r>
+    </w:p>
+    <w:p>
+      <w:pPr>
+        <w:rPr>
+          <w:rFonts w:ascii="Arial" w:hAnsi="Arial" w:cs="Arial"/>
+          <w:sz w:val="24"/>
+          <w:szCs w:val="24"/>
+        </w:rPr>
+      </w:pPr>
+      <w:r>
+        <w:rPr>
+          <w:rFonts w:ascii="Arial" w:hAnsi="Arial" w:cs="Arial"/>
+          <w:sz w:val="24"/>
+          <w:szCs w:val="24"/>
+        </w:rPr>
+        <w:t>RF11: O usuário deve poder gastar seus pontos adquiridos por meio de atividades em itens colecionáveis na loja do aplicativo. A partir do momento em que um item é comprado, este ficará disponível na tela de perfil do usuário, sendo exibido no formato de grade.</w:t>
+      </w:r>
+    </w:p>
+    <w:p>
+      <w:pPr>
+        <w:rPr>
+          <w:rFonts w:ascii="Arial" w:hAnsi="Arial" w:cs="Arial"/>
+          <w:sz w:val="24"/>
+          <w:szCs w:val="24"/>
+        </w:rPr>
+      </w:pPr>
+      <w:r>
+        <w:rPr>
+          <w:rFonts w:ascii="Arial" w:hAnsi="Arial" w:cs="Arial"/>
+          <w:sz w:val="24"/>
+          <w:szCs w:val="24"/>
+        </w:rPr>
+        <w:t>RF12: O usuário deve ter acesso às suas informações cadastradas anteriormente e poder, a partir de verificação de identidade, editá-las.</w:t>
+      </w:r>
+    </w:p>
     <w:p>
       <w:r>
         <w:br w:type="page"/>
@@ -30136,7 +30606,7 @@
           <w:szCs w:val="24"/>
         </w:rPr>
       </w:pPr>
-      <w:bookmarkStart w:id="40" w:name="_Toc184308151"/>
+      <w:bookmarkStart w:id="40" w:name="_Toc184632372"/>
       <w:r>
         <w:rPr>
           <w:szCs w:val="24"/>
@@ -30165,7 +30635,7 @@
           <w:szCs w:val="24"/>
         </w:rPr>
       </w:pPr>
-      <w:bookmarkStart w:id="41" w:name="_Toc184308152"/>
+      <w:bookmarkStart w:id="41" w:name="_Toc184632373"/>
       <w:r>
         <w:rPr>
           <w:szCs w:val="24"/>
@@ -33107,16 +33577,7 @@
                 <w:szCs w:val="28"/>
                 <w:lang w:eastAsia="pt-BR"/>
               </w:rPr>
-              <w:t>Exclusão de Atividad</w:t>
-            </w:r>
-            <w:r>
-              <w:rPr>
-                <w:rFonts w:ascii="Arial" w:eastAsia="Times New Roman" w:hAnsi="Arial" w:cs="Arial"/>
-                <w:sz w:val="28"/>
-                <w:szCs w:val="28"/>
-                <w:lang w:eastAsia="pt-BR"/>
-              </w:rPr>
-              <w:t>e</w:t>
+              <w:t>Exclusão de Atividade</w:t>
             </w:r>
           </w:p>
         </w:tc>
@@ -34372,7 +34833,7 @@
           <w:szCs w:val="24"/>
         </w:rPr>
       </w:pPr>
-      <w:bookmarkStart w:id="42" w:name="_Toc184308153"/>
+      <w:bookmarkStart w:id="42" w:name="_Toc184632374"/>
       <w:proofErr w:type="spellStart"/>
       <w:r>
         <w:rPr>
@@ -34601,7 +35062,7 @@
           <w:szCs w:val="24"/>
         </w:rPr>
       </w:pPr>
-      <w:bookmarkStart w:id="43" w:name="_Toc184308154"/>
+      <w:bookmarkStart w:id="43" w:name="_Toc184632375"/>
       <w:r>
         <w:rPr>
           <w:rFonts w:cs="Arial"/>
@@ -34679,7 +35140,7 @@
           <w:szCs w:val="24"/>
         </w:rPr>
       </w:pPr>
-      <w:bookmarkStart w:id="44" w:name="_Toc184308155"/>
+      <w:bookmarkStart w:id="44" w:name="_Toc184632376"/>
       <w:r>
         <w:rPr>
           <w:rFonts w:cs="Arial"/>
@@ -35744,7 +36205,7 @@
           <w:szCs w:val="24"/>
         </w:rPr>
       </w:pPr>
-      <w:bookmarkStart w:id="45" w:name="_Toc184308156"/>
+      <w:bookmarkStart w:id="45" w:name="_Toc184632377"/>
       <w:r>
         <w:rPr>
           <w:rFonts w:cs="Arial"/>
@@ -39928,7 +40389,7 @@
           <w:lang w:val="en-US"/>
         </w:rPr>
       </w:pPr>
-      <w:bookmarkStart w:id="46" w:name="_Toc184308157"/>
+      <w:bookmarkStart w:id="46" w:name="_Toc184632378"/>
       <w:r>
         <w:rPr>
           <w:rFonts w:cs="Arial"/>
@@ -40951,7 +41412,7 @@
           <w:szCs w:val="24"/>
         </w:rPr>
       </w:pPr>
-      <w:bookmarkStart w:id="47" w:name="_Toc184308158"/>
+      <w:bookmarkStart w:id="47" w:name="_Toc184632379"/>
       <w:r>
         <w:rPr>
           <w:rFonts w:cs="Arial"/>
@@ -41387,8 +41848,7 @@
           <w:szCs w:val="24"/>
         </w:rPr>
       </w:pPr>
-      <w:bookmarkStart w:id="48" w:name="_Toc184308159"/>
-      <w:bookmarkStart w:id="49" w:name="_Toc90215145"/>
+      <w:bookmarkStart w:id="48" w:name="_Toc184632380"/>
       <w:r>
         <w:rPr>
           <w:rFonts w:cs="Arial"/>
@@ -41398,6 +41858,7 @@
         <w:lastRenderedPageBreak/>
         <w:t>Escreva os resultados obtidos</w:t>
       </w:r>
+      <w:bookmarkStart w:id="49" w:name="_Toc90215145"/>
       <w:bookmarkEnd w:id="48"/>
     </w:p>
     <w:p>
@@ -41519,7 +41980,7 @@
           <w:szCs w:val="24"/>
         </w:rPr>
       </w:pPr>
-      <w:bookmarkStart w:id="50" w:name="_Toc184308160"/>
+      <w:bookmarkStart w:id="50" w:name="_Toc184632381"/>
       <w:r>
         <w:rPr>
           <w:rFonts w:cs="Arial"/>
@@ -41607,7 +42068,7 @@
         </w:rPr>
       </w:pPr>
       <w:bookmarkStart w:id="52" w:name="_Toc90215146"/>
-      <w:bookmarkStart w:id="53" w:name="_Toc184308161"/>
+      <w:bookmarkStart w:id="53" w:name="_Toc184632382"/>
       <w:bookmarkEnd w:id="51"/>
       <w:r>
         <w:rPr>
@@ -42017,7 +42478,7 @@
           <w:szCs w:val="24"/>
         </w:rPr>
       </w:pPr>
-      <w:bookmarkStart w:id="54" w:name="_Toc184308162"/>
+      <w:bookmarkStart w:id="54" w:name="_Toc184632383"/>
       <w:r>
         <w:rPr>
           <w:rFonts w:cs="Arial"/>
@@ -42157,6 +42618,7 @@
         <w:rPr>
           <w:rStyle w:val="Hyperlink"/>
           <w:rFonts w:ascii="Arial" w:eastAsia="Times New Roman" w:hAnsi="Arial" w:cs="Arial"/>
+          <w:color w:val="auto"/>
           <w:sz w:val="24"/>
           <w:szCs w:val="24"/>
           <w:u w:val="none"/>
@@ -42165,7 +42627,6 @@
       <w:r>
         <w:rPr>
           <w:rFonts w:ascii="Arial" w:eastAsia="Times New Roman" w:hAnsi="Arial" w:cs="Arial"/>
-          <w:color w:val="0000FF" w:themeColor="hyperlink"/>
           <w:sz w:val="24"/>
           <w:szCs w:val="24"/>
         </w:rPr>
@@ -42176,7 +42637,6 @@
           <w:rFonts w:ascii="Arial" w:eastAsia="Times New Roman" w:hAnsi="Arial" w:cs="Arial"/>
           <w:i/>
           <w:iCs/>
-          <w:color w:val="0000FF" w:themeColor="hyperlink"/>
           <w:sz w:val="24"/>
           <w:szCs w:val="24"/>
         </w:rPr>
@@ -42185,7 +42645,6 @@
       <w:r>
         <w:rPr>
           <w:rFonts w:ascii="Arial" w:eastAsia="Times New Roman" w:hAnsi="Arial" w:cs="Arial"/>
-          <w:color w:val="0000FF" w:themeColor="hyperlink"/>
           <w:sz w:val="24"/>
           <w:szCs w:val="24"/>
         </w:rPr>
@@ -42199,6 +42658,7 @@
         <w:rPr>
           <w:rStyle w:val="Hyperlink"/>
           <w:rFonts w:ascii="Arial" w:eastAsia="Times New Roman" w:hAnsi="Arial" w:cs="Arial"/>
+          <w:color w:val="auto"/>
           <w:sz w:val="24"/>
           <w:szCs w:val="24"/>
           <w:u w:val="none"/>
@@ -42212,6 +42672,7 @@
         <w:rPr>
           <w:rStyle w:val="Hyperlink"/>
           <w:rFonts w:ascii="Arial" w:eastAsia="Times New Roman" w:hAnsi="Arial" w:cs="Arial"/>
+          <w:color w:val="auto"/>
           <w:sz w:val="24"/>
           <w:szCs w:val="24"/>
           <w:u w:val="none"/>
@@ -42221,6 +42682,7 @@
         <w:rPr>
           <w:rStyle w:val="Hyperlink"/>
           <w:rFonts w:ascii="Arial" w:eastAsia="Times New Roman" w:hAnsi="Arial" w:cs="Arial"/>
+          <w:color w:val="auto"/>
           <w:sz w:val="24"/>
           <w:szCs w:val="24"/>
           <w:u w:val="none"/>
@@ -42235,6 +42697,7 @@
         <w:rPr>
           <w:rStyle w:val="Hyperlink"/>
           <w:rFonts w:ascii="Arial" w:eastAsia="Times New Roman" w:hAnsi="Arial" w:cs="Arial"/>
+          <w:color w:val="auto"/>
           <w:sz w:val="24"/>
           <w:szCs w:val="24"/>
           <w:u w:val="none"/>
@@ -42248,6 +42711,7 @@
         <w:rPr>
           <w:rStyle w:val="Hyperlink"/>
           <w:rFonts w:ascii="Arial" w:eastAsia="Times New Roman" w:hAnsi="Arial" w:cs="Arial"/>
+          <w:color w:val="auto"/>
           <w:sz w:val="24"/>
           <w:szCs w:val="24"/>
           <w:u w:val="none"/>
@@ -42257,6 +42721,7 @@
         <w:rPr>
           <w:rStyle w:val="Hyperlink"/>
           <w:rFonts w:ascii="Arial" w:eastAsia="Times New Roman" w:hAnsi="Arial" w:cs="Arial"/>
+          <w:color w:val="auto"/>
           <w:sz w:val="24"/>
           <w:szCs w:val="24"/>
           <w:u w:val="none"/>
@@ -42298,7 +42763,7 @@
           <w:szCs w:val="24"/>
         </w:rPr>
       </w:pPr>
-      <w:bookmarkStart w:id="55" w:name="_Toc184308163"/>
+      <w:bookmarkStart w:id="55" w:name="_Toc184632384"/>
       <w:r>
         <w:rPr>
           <w:rFonts w:cs="Arial"/>
@@ -42326,7 +42791,7 @@
           <w:sz w:val="24"/>
           <w:szCs w:val="24"/>
         </w:rPr>
-        <w:t>*Pomodoro</w:t>
+        <w:t>Pomodoro</w:t>
       </w:r>
       <w:r>
         <w:rPr>
@@ -42446,14 +42911,6 @@
           <w:szCs w:val="24"/>
         </w:rPr>
       </w:pPr>
-      <w:r>
-        <w:rPr>
-          <w:rFonts w:ascii="Arial" w:hAnsi="Arial" w:cs="Arial"/>
-          <w:sz w:val="24"/>
-          <w:szCs w:val="24"/>
-        </w:rPr>
-        <w:t>*</w:t>
-      </w:r>
       <w:proofErr w:type="spellStart"/>
       <w:r>
         <w:rPr>
@@ -60076,15 +60533,6 @@
 </file>
 
 <file path=customXml/item2.xml><?xml version="1.0" encoding="utf-8"?>
-<?mso-contentType ?>
-<FormTemplates xmlns="http://schemas.microsoft.com/sharepoint/v3/contenttype/forms">
-  <Display>DocumentLibraryForm</Display>
-  <Edit>DocumentLibraryForm</Edit>
-  <New>DocumentLibraryForm</New>
-</FormTemplates>
-</file>
-
-<file path=customXml/item3.xml><?xml version="1.0" encoding="utf-8"?>
 <ct:contentTypeSchema xmlns:ct="http://schemas.microsoft.com/office/2006/metadata/contentType" xmlns:ma="http://schemas.microsoft.com/office/2006/metadata/properties/metaAttributes" ct:_="" ma:_="" ma:contentTypeName="Documento" ma:contentTypeID="0x01010082F0508FC22E0443AF197709F097DFD8" ma:contentTypeVersion="12" ma:contentTypeDescription="Crie um novo documento." ma:contentTypeScope="" ma:versionID="cb36accf5e4aef349d47c458616a000c">
   <xsd:schema xmlns:xsd="http://www.w3.org/2001/XMLSchema" xmlns:xs="http://www.w3.org/2001/XMLSchema" xmlns:p="http://schemas.microsoft.com/office/2006/metadata/properties" xmlns:ns2="fcfc36f5-5a2f-4c50-8b8f-7d4447229359" xmlns:ns3="8e4b878d-87ff-4f9f-9750-9936cb4d760b" targetNamespace="http://schemas.microsoft.com/office/2006/metadata/properties" ma:root="true" ma:fieldsID="c0eedc83e72454359df4dc9502869bf3" ns2:_="" ns3:_="">
     <xsd:import namespace="fcfc36f5-5a2f-4c50-8b8f-7d4447229359"/>
@@ -60285,6 +60733,15 @@
 </ct:contentTypeSchema>
 </file>
 
+<file path=customXml/item3.xml><?xml version="1.0" encoding="utf-8"?>
+<?mso-contentType ?>
+<FormTemplates xmlns="http://schemas.microsoft.com/sharepoint/v3/contenttype/forms">
+  <Display>DocumentLibraryForm</Display>
+  <Edit>DocumentLibraryForm</Edit>
+  <New>DocumentLibraryForm</New>
+</FormTemplates>
+</file>
+
 <file path=customXml/itemProps1.xml><?xml version="1.0" encoding="utf-8"?>
 <ds:datastoreItem xmlns:ds="http://schemas.openxmlformats.org/officeDocument/2006/customXml" ds:itemID="{018B81A8-965B-4E59-9918-9AD1B5233CC2}">
   <ds:schemaRefs>
@@ -60294,14 +60751,6 @@
 </file>
 
 <file path=customXml/itemProps2.xml><?xml version="1.0" encoding="utf-8"?>
-<ds:datastoreItem xmlns:ds="http://schemas.openxmlformats.org/officeDocument/2006/customXml" ds:itemID="{C818D86C-7EF3-4737-8ADC-66A934A66FCB}">
-  <ds:schemaRefs>
-    <ds:schemaRef ds:uri="http://schemas.microsoft.com/sharepoint/v3/contenttype/forms"/>
-  </ds:schemaRefs>
-</ds:datastoreItem>
-</file>
-
-<file path=customXml/itemProps3.xml><?xml version="1.0" encoding="utf-8"?>
 <ds:datastoreItem xmlns:ds="http://schemas.openxmlformats.org/officeDocument/2006/customXml" ds:itemID="{F50E3291-1B58-4B06-AFA9-95022FC8FE02}">
   <ds:schemaRefs>
     <ds:schemaRef ds:uri="http://schemas.microsoft.com/office/2006/metadata/contentType"/>
@@ -60318,4 +60767,12 @@
     <ds:schemaRef ds:uri="http://schemas.microsoft.com/internal/obd"/>
   </ds:schemaRefs>
 </ds:datastoreItem>
+</file>
+
+<file path=customXml/itemProps3.xml><?xml version="1.0" encoding="utf-8"?>
+<ds:datastoreItem xmlns:ds="http://schemas.openxmlformats.org/officeDocument/2006/customXml" ds:itemID="{C818D86C-7EF3-4737-8ADC-66A934A66FCB}">
+  <ds:schemaRefs>
+    <ds:schemaRef ds:uri="http://schemas.microsoft.com/sharepoint/v3/contenttype/forms"/>
+  </ds:schemaRefs>
+</ds:datastoreItem>
 </file>
</xml_diff>

<commit_message>
Corrigindo o diagrama de classes
</commit_message>
<xml_diff>
--- a/relatório-yourself.docx
+++ b/relatório-yourself.docx
@@ -14879,9 +14879,9 @@
           <w:szCs w:val="24"/>
         </w:rPr>
         <w:drawing>
-          <wp:inline distT="0" distB="0" distL="0" distR="0" wp14:anchorId="38F0CB42" wp14:editId="0C955192">
-            <wp:extent cx="5572125" cy="3419475"/>
-            <wp:effectExtent l="0" t="0" r="9525" b="9525"/>
+          <wp:inline distT="0" distB="0" distL="0" distR="0" wp14:anchorId="38F0CB42" wp14:editId="6630519D">
+            <wp:extent cx="5670264" cy="4448175"/>
+            <wp:effectExtent l="0" t="0" r="6985" b="0"/>
             <wp:docPr id="3" name="Imagem 3"/>
             <wp:cNvGraphicFramePr>
               <a:graphicFrameLocks xmlns:a="http://schemas.openxmlformats.org/drawingml/2006/main" noChangeAspect="1"/>
@@ -14890,7 +14890,7 @@
               <a:graphicData uri="http://schemas.openxmlformats.org/drawingml/2006/picture">
                 <pic:pic xmlns:pic="http://schemas.openxmlformats.org/drawingml/2006/picture">
                   <pic:nvPicPr>
-                    <pic:cNvPr id="0" name="Picture 1"/>
+                    <pic:cNvPr id="3" name="Imagem 3"/>
                     <pic:cNvPicPr>
                       <a:picLocks noChangeAspect="1" noChangeArrowheads="1"/>
                     </pic:cNvPicPr>
@@ -14903,7 +14903,6 @@
                         </a:ext>
                       </a:extLst>
                     </a:blip>
-                    <a:srcRect/>
                     <a:stretch>
                       <a:fillRect/>
                     </a:stretch>
@@ -14911,7 +14910,7 @@
                   <pic:spPr bwMode="auto">
                     <a:xfrm>
                       <a:off x="0" y="0"/>
-                      <a:ext cx="5572125" cy="3419475"/>
+                      <a:ext cx="5675695" cy="4452436"/>
                     </a:xfrm>
                     <a:prstGeom prst="rect">
                       <a:avLst/>
@@ -60533,6 +60532,15 @@
 </file>
 
 <file path=customXml/item2.xml><?xml version="1.0" encoding="utf-8"?>
+<?mso-contentType ?>
+<FormTemplates xmlns="http://schemas.microsoft.com/sharepoint/v3/contenttype/forms">
+  <Display>DocumentLibraryForm</Display>
+  <Edit>DocumentLibraryForm</Edit>
+  <New>DocumentLibraryForm</New>
+</FormTemplates>
+</file>
+
+<file path=customXml/item3.xml><?xml version="1.0" encoding="utf-8"?>
 <ct:contentTypeSchema xmlns:ct="http://schemas.microsoft.com/office/2006/metadata/contentType" xmlns:ma="http://schemas.microsoft.com/office/2006/metadata/properties/metaAttributes" ct:_="" ma:_="" ma:contentTypeName="Documento" ma:contentTypeID="0x01010082F0508FC22E0443AF197709F097DFD8" ma:contentTypeVersion="12" ma:contentTypeDescription="Crie um novo documento." ma:contentTypeScope="" ma:versionID="cb36accf5e4aef349d47c458616a000c">
   <xsd:schema xmlns:xsd="http://www.w3.org/2001/XMLSchema" xmlns:xs="http://www.w3.org/2001/XMLSchema" xmlns:p="http://schemas.microsoft.com/office/2006/metadata/properties" xmlns:ns2="fcfc36f5-5a2f-4c50-8b8f-7d4447229359" xmlns:ns3="8e4b878d-87ff-4f9f-9750-9936cb4d760b" targetNamespace="http://schemas.microsoft.com/office/2006/metadata/properties" ma:root="true" ma:fieldsID="c0eedc83e72454359df4dc9502869bf3" ns2:_="" ns3:_="">
     <xsd:import namespace="fcfc36f5-5a2f-4c50-8b8f-7d4447229359"/>
@@ -60733,15 +60741,6 @@
 </ct:contentTypeSchema>
 </file>
 
-<file path=customXml/item3.xml><?xml version="1.0" encoding="utf-8"?>
-<?mso-contentType ?>
-<FormTemplates xmlns="http://schemas.microsoft.com/sharepoint/v3/contenttype/forms">
-  <Display>DocumentLibraryForm</Display>
-  <Edit>DocumentLibraryForm</Edit>
-  <New>DocumentLibraryForm</New>
-</FormTemplates>
-</file>
-
 <file path=customXml/itemProps1.xml><?xml version="1.0" encoding="utf-8"?>
 <ds:datastoreItem xmlns:ds="http://schemas.openxmlformats.org/officeDocument/2006/customXml" ds:itemID="{018B81A8-965B-4E59-9918-9AD1B5233CC2}">
   <ds:schemaRefs>
@@ -60751,6 +60750,14 @@
 </file>
 
 <file path=customXml/itemProps2.xml><?xml version="1.0" encoding="utf-8"?>
+<ds:datastoreItem xmlns:ds="http://schemas.openxmlformats.org/officeDocument/2006/customXml" ds:itemID="{C818D86C-7EF3-4737-8ADC-66A934A66FCB}">
+  <ds:schemaRefs>
+    <ds:schemaRef ds:uri="http://schemas.microsoft.com/sharepoint/v3/contenttype/forms"/>
+  </ds:schemaRefs>
+</ds:datastoreItem>
+</file>
+
+<file path=customXml/itemProps3.xml><?xml version="1.0" encoding="utf-8"?>
 <ds:datastoreItem xmlns:ds="http://schemas.openxmlformats.org/officeDocument/2006/customXml" ds:itemID="{F50E3291-1B58-4B06-AFA9-95022FC8FE02}">
   <ds:schemaRefs>
     <ds:schemaRef ds:uri="http://schemas.microsoft.com/office/2006/metadata/contentType"/>
@@ -60767,12 +60774,4 @@
     <ds:schemaRef ds:uri="http://schemas.microsoft.com/internal/obd"/>
   </ds:schemaRefs>
 </ds:datastoreItem>
-</file>
-
-<file path=customXml/itemProps3.xml><?xml version="1.0" encoding="utf-8"?>
-<ds:datastoreItem xmlns:ds="http://schemas.openxmlformats.org/officeDocument/2006/customXml" ds:itemID="{C818D86C-7EF3-4737-8ADC-66A934A66FCB}">
-  <ds:schemaRefs>
-    <ds:schemaRef ds:uri="http://schemas.microsoft.com/sharepoint/v3/contenttype/forms"/>
-  </ds:schemaRefs>
-</ds:datastoreItem>
 </file>
</xml_diff>